<commit_message>
Finish Declaration of Originality
</commit_message>
<xml_diff>
--- a/Part IV Project/Final Research Report/final-research-report.docx
+++ b/Part IV Project/Final Research Report/final-research-report.docx
@@ -510,7 +510,6 @@
           <w:szCs w:val="28"/>
         </w:rPr>
       </w:pPr>
-      <w:proofErr w:type="spellStart"/>
       <w:r>
         <w:rPr>
           <w:rFonts w:eastAsia="Verdana"/>
@@ -518,17 +517,7 @@
           <w:sz w:val="28"/>
           <w:szCs w:val="28"/>
         </w:rPr>
-        <w:t>Sreeniketh</w:t>
-      </w:r>
-      <w:proofErr w:type="spellEnd"/>
-      <w:r>
-        <w:rPr>
-          <w:rFonts w:eastAsia="Verdana"/>
-          <w:spacing w:val="-3"/>
-          <w:sz w:val="28"/>
-          <w:szCs w:val="28"/>
-        </w:rPr>
-        <w:t xml:space="preserve"> Raghavan</w:t>
+        <w:t>Sreeniketh Raghavan</w:t>
       </w:r>
     </w:p>
     <w:p>
@@ -2206,7 +2195,7 @@
         <w:rPr>
           <w:sz w:val="20"/>
         </w:rPr>
-        <w:t xml:space="preserve">The shared economy represents a new system for utilising existing assets. Platforms such as Uber and Airbnb utilise cars and apartments to generate income for their owners. However, there is currently no dominant platform for rental parking. </w:t>
+        <w:t xml:space="preserve">The shared econmy represents a new system for utilising existing assets. Platforms such as Uber and Airbnb utilise cars and apartments to generate income for their owners. However, there is currently no dominant platform for rental parking. </w:t>
       </w:r>
       <w:r>
         <w:rPr>
@@ -3215,11 +3204,9 @@
       <w:r>
         <w:t>Disruptive products usually have lower pricing (</w:t>
       </w:r>
-      <w:proofErr w:type="gramStart"/>
       <w:r>
         <w:t>e.g.</w:t>
       </w:r>
-      <w:proofErr w:type="gramEnd"/>
       <w:r>
         <w:t xml:space="preserve"> Airbnb, </w:t>
       </w:r>
@@ -3370,13 +3357,8 @@
       <w:r>
         <w:t>“</w:t>
       </w:r>
-      <w:proofErr w:type="spellStart"/>
-      <w:r>
-        <w:t>Choudary</w:t>
-      </w:r>
-      <w:proofErr w:type="spellEnd"/>
-      <w:r>
-        <w:t xml:space="preserve"> and Parker use the Uber example to explain why platforms are so powerful:</w:t>
+      <w:r>
+        <w:t>Choudary and Parker use the Uber example to explain why platforms are so powerful:</w:t>
       </w:r>
       <w:r>
         <w:t xml:space="preserve"> </w:t>
@@ -3481,15 +3463,7 @@
         <w:ind w:firstLine="720"/>
       </w:pPr>
       <w:r>
-        <w:t xml:space="preserve">Although many standard development frameworks for an application exist such as Waterfall, Scrum or Agile, </w:t>
-      </w:r>
-      <w:proofErr w:type="spellStart"/>
-      <w:r>
-        <w:t>Vithani</w:t>
-      </w:r>
-      <w:proofErr w:type="spellEnd"/>
-      <w:r>
-        <w:t xml:space="preserve"> et al. argues that there is a n</w:t>
+        <w:t>Although many standard development frameworks for an application exist such as Waterfall, Scrum or Agile, Vithani et al. argues that there is a n</w:t>
       </w:r>
       <w:r>
         <w:t xml:space="preserve">eed </w:t>
@@ -4944,21 +4918,7 @@
         <w:rPr>
           <w:lang w:eastAsia="en-NZ"/>
         </w:rPr>
-        <w:t xml:space="preserve">Currently PWAs are not able to access all hardware and platform features. </w:t>
-      </w:r>
-      <w:proofErr w:type="gramStart"/>
-      <w:r>
-        <w:rPr>
-          <w:lang w:eastAsia="en-NZ"/>
-        </w:rPr>
-        <w:t>E.g.</w:t>
-      </w:r>
-      <w:proofErr w:type="gramEnd"/>
-      <w:r>
-        <w:rPr>
-          <w:lang w:eastAsia="en-NZ"/>
-        </w:rPr>
-        <w:t xml:space="preserve"> calendar and contact list</w:t>
+        <w:t>Currently PWAs are not able to access all hardware and platform features. E.g. calendar and contact list</w:t>
       </w:r>
       <w:r>
         <w:rPr>
@@ -5005,19 +4965,11 @@
           <w:lang w:eastAsia="en-NZ"/>
         </w:rPr>
       </w:pPr>
-      <w:proofErr w:type="spellStart"/>
-      <w:r>
-        <w:rPr>
-          <w:lang w:eastAsia="en-NZ"/>
-        </w:rPr>
-        <w:t>Charland</w:t>
-      </w:r>
-      <w:proofErr w:type="spellEnd"/>
-      <w:r>
-        <w:rPr>
-          <w:lang w:eastAsia="en-NZ"/>
-        </w:rPr>
-        <w:t xml:space="preserve"> and Leroux </w:t>
+      <w:r>
+        <w:rPr>
+          <w:lang w:eastAsia="en-NZ"/>
+        </w:rPr>
+        <w:t xml:space="preserve">Charland and Leroux </w:t>
       </w:r>
       <w:r>
         <w:rPr>
@@ -5157,21 +5109,7 @@
         <w:rPr>
           <w:lang w:eastAsia="en-NZ"/>
         </w:rPr>
-        <w:t xml:space="preserve">User interfaces are created in </w:t>
-      </w:r>
-      <w:proofErr w:type="spellStart"/>
-      <w:r>
-        <w:rPr>
-          <w:lang w:eastAsia="en-NZ"/>
-        </w:rPr>
-        <w:t>webviews</w:t>
-      </w:r>
-      <w:proofErr w:type="spellEnd"/>
-      <w:r>
-        <w:rPr>
-          <w:lang w:eastAsia="en-NZ"/>
-        </w:rPr>
-        <w:t xml:space="preserve"> utilising HTML and CSS. This leads to a lower performance overall than native code.</w:t>
+        <w:t>User interfaces are created in webviews utilising HTML and CSS. This leads to a lower performance overall than native code.</w:t>
       </w:r>
     </w:p>
     <w:p>
@@ -5373,17 +5311,7 @@
         <w:t>: “</w:t>
       </w:r>
       <w:r>
-        <w:t xml:space="preserve">I like to start with the map to get </w:t>
-      </w:r>
-      <w:proofErr w:type="spellStart"/>
-      <w:proofErr w:type="gramStart"/>
-      <w:r>
-        <w:t>a</w:t>
-      </w:r>
-      <w:proofErr w:type="spellEnd"/>
-      <w:proofErr w:type="gramEnd"/>
-      <w:r>
-        <w:t xml:space="preserve"> overview and move to the text version afterwards”</w:t>
+        <w:t>I like to start with the map to get a overview and move to the text version afterwards”</w:t>
       </w:r>
       <w:r>
         <w:t xml:space="preserve"> </w:t>
@@ -5811,15 +5739,7 @@
         <w:t>Their n</w:t>
       </w:r>
       <w:r>
-        <w:t xml:space="preserve">ew model PACMAD (People </w:t>
-      </w:r>
-      <w:proofErr w:type="gramStart"/>
-      <w:r>
-        <w:t>At</w:t>
-      </w:r>
-      <w:proofErr w:type="gramEnd"/>
-      <w:r>
-        <w:t xml:space="preserve"> the Centre of Mobile Application Development) “aims to address some of the shortcomings of existing usability models when applied to mobile applications”</w:t>
+        <w:t>ew model PACMAD (People At the Centre of Mobile Application Development) “aims to address some of the shortcomings of existing usability models when applied to mobile applications”</w:t>
       </w:r>
       <w:r>
         <w:t xml:space="preserve"> </w:t>
@@ -5939,7 +5859,6 @@
         </w:rPr>
         <w:t xml:space="preserve">Existing solutions for rental parking in New Zealand are Parkable, </w:t>
       </w:r>
-      <w:proofErr w:type="spellStart"/>
       <w:r>
         <w:rPr>
           <w:lang w:eastAsia="en-NZ"/>
@@ -5950,16 +5869,8 @@
         <w:rPr>
           <w:lang w:eastAsia="en-NZ"/>
         </w:rPr>
-        <w:t>haredspace</w:t>
-      </w:r>
-      <w:proofErr w:type="spellEnd"/>
-      <w:r>
-        <w:rPr>
-          <w:lang w:eastAsia="en-NZ"/>
-        </w:rPr>
-        <w:t xml:space="preserve">, and </w:t>
-      </w:r>
-      <w:proofErr w:type="spellStart"/>
+        <w:t xml:space="preserve">haredspace, and </w:t>
+      </w:r>
       <w:r>
         <w:rPr>
           <w:lang w:eastAsia="en-NZ"/>
@@ -5970,14 +5881,7 @@
         <w:rPr>
           <w:lang w:eastAsia="en-NZ"/>
         </w:rPr>
-        <w:t>nyspace</w:t>
-      </w:r>
-      <w:proofErr w:type="spellEnd"/>
-      <w:r>
-        <w:rPr>
-          <w:lang w:eastAsia="en-NZ"/>
-        </w:rPr>
-        <w:t>.</w:t>
+        <w:t>nyspace.</w:t>
       </w:r>
       <w:r>
         <w:rPr>
@@ -5985,61 +5889,11 @@
         </w:rPr>
         <w:t xml:space="preserve"> </w:t>
       </w:r>
-      <w:proofErr w:type="spellStart"/>
-      <w:r>
-        <w:rPr>
-          <w:lang w:eastAsia="en-NZ"/>
-        </w:rPr>
-        <w:t>Sharedspace</w:t>
-      </w:r>
-      <w:proofErr w:type="spellEnd"/>
-      <w:r>
-        <w:rPr>
-          <w:lang w:eastAsia="en-NZ"/>
-        </w:rPr>
-        <w:t xml:space="preserve"> focuses on event, </w:t>
-      </w:r>
-      <w:proofErr w:type="gramStart"/>
-      <w:r>
-        <w:rPr>
-          <w:lang w:eastAsia="en-NZ"/>
-        </w:rPr>
-        <w:t>office</w:t>
-      </w:r>
-      <w:proofErr w:type="gramEnd"/>
-      <w:r>
-        <w:rPr>
-          <w:lang w:eastAsia="en-NZ"/>
-        </w:rPr>
-        <w:t xml:space="preserve"> and parking spaces, however the parking is rented on a monthly basis. </w:t>
-      </w:r>
-      <w:proofErr w:type="spellStart"/>
-      <w:r>
-        <w:rPr>
-          <w:lang w:eastAsia="en-NZ"/>
-        </w:rPr>
-        <w:t>Anyspace</w:t>
-      </w:r>
-      <w:proofErr w:type="spellEnd"/>
-      <w:r>
-        <w:rPr>
-          <w:lang w:eastAsia="en-NZ"/>
-        </w:rPr>
-        <w:t xml:space="preserve"> is like </w:t>
-      </w:r>
-      <w:proofErr w:type="spellStart"/>
-      <w:r>
-        <w:rPr>
-          <w:lang w:eastAsia="en-NZ"/>
-        </w:rPr>
-        <w:t>Sharedspace</w:t>
-      </w:r>
-      <w:proofErr w:type="spellEnd"/>
-      <w:r>
-        <w:rPr>
-          <w:lang w:eastAsia="en-NZ"/>
-        </w:rPr>
-        <w:t>, offering office, storage and parking spaces rented on a weekly basis. Parkable is focused on short term rental parking spaces (hourly or daily), with some support for long term options.</w:t>
+      <w:r>
+        <w:rPr>
+          <w:lang w:eastAsia="en-NZ"/>
+        </w:rPr>
+        <w:t>Sharedspace focuses on event, office and parking spaces, however the parking is rented on a monthly basis. Anyspace is like Sharedspace, offering office, storage and parking spaces rented on a weekly basis. Parkable is focused on short term rental parking spaces (hourly or daily), with some support for long term options.</w:t>
       </w:r>
     </w:p>
     <w:p>
@@ -6210,21 +6064,7 @@
         <w:rPr>
           <w:sz w:val="20"/>
         </w:rPr>
-        <w:t xml:space="preserve">From the literature review, it was found that there is a lack of research on the impacts and implications of a shared economy version of parking. Much research has been conducted on the successes of Uber and </w:t>
-      </w:r>
-      <w:proofErr w:type="gramStart"/>
-      <w:r>
-        <w:rPr>
-          <w:sz w:val="20"/>
-        </w:rPr>
-        <w:t>Airbnb,</w:t>
-      </w:r>
-      <w:proofErr w:type="gramEnd"/>
-      <w:r>
-        <w:rPr>
-          <w:sz w:val="20"/>
-        </w:rPr>
-        <w:t xml:space="preserve"> however a dominant parking application has not fully disrupted the parking industry yet, which explains the lack of discussion in this area.</w:t>
+        <w:t>From the literature review, it was found that there is a lack of research on the impacts and implications of a shared economy version of parking. Much research has been conducted on the successes of Uber and Airbnb, however a dominant parking application has not fully disrupted the parking industry yet, which explains the lack of discussion in this area.</w:t>
       </w:r>
     </w:p>
     <w:p>
@@ -6236,15 +6076,7 @@
         <w:t xml:space="preserve">A similar feedback loop </w:t>
       </w:r>
       <w:r>
-        <w:t xml:space="preserve">to </w:t>
-      </w:r>
-      <w:proofErr w:type="spellStart"/>
-      <w:r>
-        <w:t>Choudary</w:t>
-      </w:r>
-      <w:proofErr w:type="spellEnd"/>
-      <w:r>
-        <w:t xml:space="preserve"> and Parker’s example of Uber </w:t>
+        <w:t xml:space="preserve">to Choudary and Parker’s example of Uber </w:t>
       </w:r>
       <w:r>
         <w:t>can be theorised for a rental parking application. More demand is met by more opportunistic parking space owners, which increases geographic coverage of parking spaces, leading to closer parking spaces to destinations, encouraging more customers and owners to join the platform.</w:t>
@@ -6256,15 +6088,7 @@
         <w:ind w:firstLine="720"/>
       </w:pPr>
       <w:r>
-        <w:t xml:space="preserve">Min et al. examined the features of Uber and found “adding the unique features into the Uber mobile application, such as providing more accurate GPS location information on the map” and more specific search terms and refinement </w:t>
-      </w:r>
-      <w:proofErr w:type="gramStart"/>
-      <w:r>
-        <w:t>options  “</w:t>
-      </w:r>
-      <w:proofErr w:type="gramEnd"/>
-      <w:r>
-        <w:t>would help to enhance users’ perceived advantages of using the Uber mobile application” [Min2018]</w:t>
+        <w:t>Min et al. examined the features of Uber and found “adding the unique features into the Uber mobile application, such as providing more accurate GPS location information on the map” and more specific search terms and refinement options  “would help to enhance users’ perceived advantages of using the Uber mobile application” [Min2018]</w:t>
       </w:r>
       <w:r>
         <w:t>. The rental parking application should provide similar functionality around GPS location accuracy and search refinement.</w:t>
@@ -6321,15 +6145,7 @@
         <w:t xml:space="preserve"> development</w:t>
       </w:r>
       <w:r>
-        <w:t xml:space="preserve"> process proposed by </w:t>
-      </w:r>
-      <w:proofErr w:type="spellStart"/>
-      <w:r>
-        <w:t>Vithani</w:t>
-      </w:r>
-      <w:proofErr w:type="spellEnd"/>
-      <w:r>
-        <w:t xml:space="preserve"> et al. does not appear unique. The phases of the process are very similar to those of the Waterfall process. The justification of a new process for mobile application development did have some valid </w:t>
+        <w:t xml:space="preserve"> process proposed by Vithani et al. does not appear unique. The phases of the process are very similar to those of the Waterfall process. The justification of a new process for mobile application development did have some valid </w:t>
       </w:r>
       <w:r>
         <w:t>points but</w:t>
@@ -7054,21 +6870,7 @@
         <w:rPr>
           <w:sz w:val="20"/>
         </w:rPr>
-        <w:t xml:space="preserve">Andrew Meads for providing support and advice while producing this report. They would also like to thank their project partner </w:t>
-      </w:r>
-      <w:proofErr w:type="spellStart"/>
-      <w:r>
-        <w:rPr>
-          <w:sz w:val="20"/>
-        </w:rPr>
-        <w:t>Sreeniketh</w:t>
-      </w:r>
-      <w:proofErr w:type="spellEnd"/>
-      <w:r>
-        <w:rPr>
-          <w:sz w:val="20"/>
-        </w:rPr>
-        <w:t xml:space="preserve"> Raghavan for providing ideas, research and support while working together on this project.</w:t>
+        <w:t>Andrew Meads for providing support and advice while producing this report. They would also like to thank their project partner Sreeniketh Raghavan for providing ideas, research and support while working together on this project.</w:t>
       </w:r>
     </w:p>
     <w:sdt>

</xml_diff>

<commit_message>
Add some work on development process
</commit_message>
<xml_diff>
--- a/Part IV Project/Final Research Report/final-research-report.docx
+++ b/Part IV Project/Final Research Report/final-research-report.docx
@@ -366,7 +366,7 @@
       <w:pPr>
         <w:autoSpaceDE w:val="0"/>
         <w:autoSpaceDN w:val="0"/>
-        <w:spacing w:before="35" w:line="480" w:lineRule="auto"/>
+        <w:spacing w:before="35"/>
         <w:ind w:left="3331" w:right="3321"/>
         <w:jc w:val="center"/>
         <w:rPr>
@@ -391,7 +391,7 @@
       <w:pPr>
         <w:autoSpaceDE w:val="0"/>
         <w:autoSpaceDN w:val="0"/>
-        <w:spacing w:before="35" w:line="480" w:lineRule="auto"/>
+        <w:spacing w:before="35"/>
         <w:ind w:left="3331" w:right="3321"/>
         <w:jc w:val="center"/>
         <w:rPr>
@@ -405,7 +405,7 @@
       <w:pPr>
         <w:autoSpaceDE w:val="0"/>
         <w:autoSpaceDN w:val="0"/>
-        <w:spacing w:before="37" w:line="480" w:lineRule="auto"/>
+        <w:spacing w:before="37"/>
         <w:ind w:left="3544" w:right="3601" w:hanging="8"/>
         <w:jc w:val="center"/>
         <w:rPr>
@@ -438,7 +438,7 @@
       <w:pPr>
         <w:autoSpaceDE w:val="0"/>
         <w:autoSpaceDN w:val="0"/>
-        <w:spacing w:before="37" w:line="480" w:lineRule="auto"/>
+        <w:spacing w:before="37"/>
         <w:ind w:left="3544" w:right="3601" w:hanging="8"/>
         <w:jc w:val="center"/>
         <w:rPr>
@@ -462,7 +462,7 @@
       <w:pPr>
         <w:autoSpaceDE w:val="0"/>
         <w:autoSpaceDN w:val="0"/>
-        <w:spacing w:before="37" w:line="480" w:lineRule="auto"/>
+        <w:spacing w:before="37"/>
         <w:ind w:left="3544" w:right="3601" w:hanging="8"/>
         <w:jc w:val="center"/>
         <w:rPr>
@@ -476,7 +476,7 @@
       <w:pPr>
         <w:autoSpaceDE w:val="0"/>
         <w:autoSpaceDN w:val="0"/>
-        <w:spacing w:before="2" w:line="480" w:lineRule="auto"/>
+        <w:spacing w:before="2"/>
         <w:ind w:left="2998" w:right="2988"/>
         <w:jc w:val="center"/>
         <w:rPr>
@@ -500,7 +500,7 @@
       <w:pPr>
         <w:autoSpaceDE w:val="0"/>
         <w:autoSpaceDN w:val="0"/>
-        <w:spacing w:before="2" w:line="480" w:lineRule="auto"/>
+        <w:spacing w:before="2"/>
         <w:ind w:left="2998" w:right="2988"/>
         <w:jc w:val="center"/>
         <w:rPr>
@@ -510,6 +510,7 @@
           <w:szCs w:val="28"/>
         </w:rPr>
       </w:pPr>
+      <w:proofErr w:type="spellStart"/>
       <w:r>
         <w:rPr>
           <w:rFonts w:eastAsia="Verdana"/>
@@ -517,14 +518,24 @@
           <w:sz w:val="28"/>
           <w:szCs w:val="28"/>
         </w:rPr>
-        <w:t>Sreeniketh Raghavan</w:t>
+        <w:t>Sreeniketh</w:t>
+      </w:r>
+      <w:proofErr w:type="spellEnd"/>
+      <w:r>
+        <w:rPr>
+          <w:rFonts w:eastAsia="Verdana"/>
+          <w:spacing w:val="-3"/>
+          <w:sz w:val="28"/>
+          <w:szCs w:val="28"/>
+        </w:rPr>
+        <w:t xml:space="preserve"> Raghavan</w:t>
       </w:r>
     </w:p>
     <w:p>
       <w:pPr>
         <w:autoSpaceDE w:val="0"/>
         <w:autoSpaceDN w:val="0"/>
-        <w:spacing w:before="2" w:line="480" w:lineRule="auto"/>
+        <w:spacing w:before="2"/>
         <w:ind w:left="2998" w:right="2988"/>
         <w:jc w:val="center"/>
         <w:rPr>
@@ -834,7 +845,6 @@
       <w:pPr>
         <w:autoSpaceDE w:val="0"/>
         <w:autoSpaceDN w:val="0"/>
-        <w:spacing w:line="480" w:lineRule="auto"/>
         <w:ind w:left="1701" w:right="1863"/>
         <w:rPr>
           <w:rFonts w:eastAsia="Verdana"/>
@@ -2116,7 +2126,7 @@
       <w:pPr>
         <w:autoSpaceDE w:val="0"/>
         <w:autoSpaceDN w:val="0"/>
-        <w:spacing w:before="20" w:line="480" w:lineRule="auto"/>
+        <w:spacing w:before="20"/>
       </w:pPr>
     </w:p>
     <w:p>
@@ -2133,7 +2143,6 @@
     <w:p>
       <w:pPr>
         <w:pStyle w:val="BodyTextKeep"/>
-        <w:spacing w:line="480" w:lineRule="auto"/>
         <w:ind w:right="0"/>
         <w:rPr>
           <w:b/>
@@ -2162,7 +2171,6 @@
     <w:p>
       <w:pPr>
         <w:pStyle w:val="BodyTextKeep"/>
-        <w:spacing w:line="480" w:lineRule="auto"/>
         <w:ind w:right="0"/>
         <w:rPr>
           <w:sz w:val="20"/>
@@ -2195,12 +2203,24 @@
         <w:rPr>
           <w:sz w:val="20"/>
         </w:rPr>
-        <w:t xml:space="preserve">The shared econmy represents a new system for utilising existing assets. Platforms such as Uber and Airbnb utilise cars and apartments to generate income for their owners. However, there is currently no dominant platform for rental parking. </w:t>
+        <w:t>The shared econ</w:t>
       </w:r>
       <w:r>
         <w:rPr>
           <w:sz w:val="20"/>
         </w:rPr>
+        <w:t>o</w:t>
+      </w:r>
+      <w:r>
+        <w:rPr>
+          <w:sz w:val="20"/>
+        </w:rPr>
+        <w:t xml:space="preserve">my represents a new system for utilising existing assets. Platforms such as Uber and Airbnb utilise cars and apartments to generate income for their owners. However, there is currently no dominant platform for rental parking. </w:t>
+      </w:r>
+      <w:r>
+        <w:rPr>
+          <w:sz w:val="20"/>
+        </w:rPr>
         <w:t>This represents an opportunity in the shared economy space for a short-term rental parking solution. In this project we aim to create an MVP which investigates and explores the rental parking space by creating a mobile compatible application.</w:t>
       </w:r>
       <w:r>
@@ -2213,7 +2233,6 @@
     <w:p>
       <w:pPr>
         <w:pStyle w:val="Heading1"/>
-        <w:spacing w:line="480" w:lineRule="auto"/>
         <w:jc w:val="both"/>
         <w:rPr>
           <w:sz w:val="20"/>
@@ -2228,7 +2247,6 @@
     </w:p>
     <w:p>
       <w:pPr>
-        <w:spacing w:line="480" w:lineRule="auto"/>
         <w:ind w:firstLine="720"/>
         <w:rPr>
           <w:lang w:eastAsia="en-NZ"/>
@@ -2315,7 +2333,6 @@
     </w:p>
     <w:p>
       <w:pPr>
-        <w:spacing w:line="480" w:lineRule="auto"/>
         <w:ind w:firstLine="720"/>
         <w:rPr>
           <w:lang w:eastAsia="en-NZ"/>
@@ -2325,12 +2342,61 @@
         <w:rPr>
           <w:lang w:eastAsia="en-NZ"/>
         </w:rPr>
-        <w:t>This represents an opportunity in the shared economy space for a short-term rental parking solution. In this project we aim to create an MVP which investigates and explores the rental parking space by creating a mobile compatible application.</w:t>
-      </w:r>
-    </w:p>
-    <w:p>
-      <w:pPr>
-        <w:spacing w:line="480" w:lineRule="auto"/>
+        <w:t xml:space="preserve">This project aims to explore the possibility of a short-term rental parking solution as a part of the shared economy. The shared economy has been widely discussed as a new system for utilising existing assets. This system has been defined as a “new paradigm for the provision of the economic and social services, and the creation of wealth” </w:t>
+      </w:r>
+      <w:r>
+        <w:rPr>
+          <w:b/>
+          <w:bCs/>
+          <w:lang w:eastAsia="en-NZ"/>
+        </w:rPr>
+        <w:t>(Huberman and Rogers, 2010, p.26.).</w:t>
+      </w:r>
+      <w:r>
+        <w:rPr>
+          <w:lang w:eastAsia="en-NZ"/>
+        </w:rPr>
+        <w:t xml:space="preserve"> This new system utilises the assets of individuals and communities, to create income for their owners. Examples of these assets include cars and homes </w:t>
+      </w:r>
+      <w:r>
+        <w:rPr>
+          <w:b/>
+          <w:bCs/>
+          <w:lang w:eastAsia="en-NZ"/>
+        </w:rPr>
+        <w:t>(Huberman and Rogers, 2010).</w:t>
+      </w:r>
+      <w:r>
+        <w:rPr>
+          <w:lang w:eastAsia="en-NZ"/>
+        </w:rPr>
+        <w:t xml:space="preserve"> In this case, the asset is a parking space. Parking is a necessity for individuals and businesses. However, it is often not available in the right place, at the right time. </w:t>
+      </w:r>
+    </w:p>
+    <w:p>
+      <w:pPr>
+        <w:ind w:firstLine="720"/>
+        <w:rPr>
+          <w:lang w:eastAsia="en-NZ"/>
+        </w:rPr>
+      </w:pPr>
+    </w:p>
+    <w:p>
+      <w:pPr>
+        <w:ind w:firstLine="720"/>
+        <w:rPr>
+          <w:lang w:eastAsia="en-NZ"/>
+        </w:rPr>
+      </w:pPr>
+      <w:r>
+        <w:rPr>
+          <w:lang w:eastAsia="en-NZ"/>
+        </w:rPr>
+        <w:t>In this project we aim to create an MVP which investigates and explores the rental parking space by creating a mobile compatible application.</w:t>
+      </w:r>
+    </w:p>
+    <w:p>
+      <w:pPr>
         <w:ind w:firstLine="720"/>
         <w:rPr>
           <w:lang w:eastAsia="en-NZ"/>
@@ -2405,7 +2471,6 @@
     </w:p>
     <w:p>
       <w:pPr>
-        <w:spacing w:line="480" w:lineRule="auto"/>
         <w:ind w:firstLine="720"/>
         <w:rPr>
           <w:lang w:eastAsia="en-NZ"/>
@@ -2444,7 +2509,6 @@
     </w:p>
     <w:p>
       <w:pPr>
-        <w:spacing w:line="480" w:lineRule="auto"/>
         <w:ind w:firstLine="720"/>
         <w:rPr>
           <w:lang w:eastAsia="en-NZ"/>
@@ -2454,6 +2518,7 @@
         <w:rPr>
           <w:lang w:eastAsia="en-NZ"/>
         </w:rPr>
+        <w:lastRenderedPageBreak/>
         <w:t>We then discuss why our application will be mobile compatible, what features will be included in the application, and how the application will be different to existing applications.</w:t>
       </w:r>
       <w:r>
@@ -2471,7 +2536,6 @@
     </w:p>
     <w:p>
       <w:pPr>
-        <w:spacing w:line="480" w:lineRule="auto"/>
         <w:rPr>
           <w:lang w:eastAsia="en-NZ"/>
         </w:rPr>
@@ -2480,7 +2544,6 @@
     <w:p>
       <w:pPr>
         <w:pStyle w:val="Heading1"/>
-        <w:spacing w:line="480" w:lineRule="auto"/>
         <w:jc w:val="both"/>
         <w:rPr>
           <w:sz w:val="20"/>
@@ -2490,14 +2553,12 @@
         <w:rPr>
           <w:sz w:val="20"/>
         </w:rPr>
-        <w:lastRenderedPageBreak/>
         <w:t>Literature Review</w:t>
       </w:r>
     </w:p>
     <w:p>
       <w:pPr>
         <w:pStyle w:val="Heading2"/>
-        <w:spacing w:line="480" w:lineRule="auto"/>
         <w:rPr>
           <w:sz w:val="20"/>
         </w:rPr>
@@ -2511,7 +2572,6 @@
     </w:p>
     <w:p>
       <w:pPr>
-        <w:spacing w:line="480" w:lineRule="auto"/>
         <w:ind w:firstLine="720"/>
       </w:pPr>
       <w:r>
@@ -2685,6 +2745,7 @@
                           <w:id w:val="751861126"/>
                           <w:citation/>
                         </w:sdtPr>
+                        <w:sdtEndPr/>
                         <w:sdtContent>
                           <w:r>
                             <w:rPr>
@@ -2861,13 +2922,11 @@
     </w:p>
     <w:p>
       <w:pPr>
-        <w:spacing w:line="480" w:lineRule="auto"/>
         <w:ind w:firstLine="720"/>
       </w:pPr>
     </w:p>
     <w:p>
       <w:pPr>
-        <w:spacing w:line="480" w:lineRule="auto"/>
         <w:ind w:firstLine="720"/>
       </w:pPr>
       <w:r>
@@ -2906,7 +2965,6 @@
     </w:p>
     <w:p>
       <w:pPr>
-        <w:spacing w:line="480" w:lineRule="auto"/>
         <w:ind w:firstLine="720"/>
       </w:pPr>
       <w:r>
@@ -2993,7 +3051,6 @@
     </w:p>
     <w:p>
       <w:pPr>
-        <w:spacing w:line="480" w:lineRule="auto"/>
         <w:ind w:firstLine="720"/>
       </w:pPr>
       <w:r>
@@ -3036,7 +3093,11 @@
         <w:t>two strategies based on price and quantity</w:t>
       </w:r>
       <w:r>
-        <w:t>. One strategy was to change the price of the parking to reduce traffic. Another was to have a target traffic level and adjust prices to achieve that target</w:t>
+        <w:t xml:space="preserve">. One strategy was to </w:t>
+      </w:r>
+      <w:r>
+        <w:lastRenderedPageBreak/>
+        <w:t>change the price of the parking to reduce traffic. Another was to have a target traffic level and adjust prices to achieve that target</w:t>
       </w:r>
       <w:r>
         <w:t xml:space="preserve"> </w:t>
@@ -3074,17 +3135,14 @@
     </w:p>
     <w:p>
       <w:pPr>
-        <w:spacing w:line="480" w:lineRule="auto"/>
         <w:ind w:firstLine="720"/>
       </w:pPr>
     </w:p>
     <w:p>
       <w:pPr>
-        <w:spacing w:line="480" w:lineRule="auto"/>
         <w:ind w:firstLine="720"/>
       </w:pPr>
       <w:r>
-        <w:lastRenderedPageBreak/>
         <w:t>Dynamic pricing is changing the pricing of a product or service over time, across consumers, or across products/services</w:t>
       </w:r>
       <w:r>
@@ -3135,7 +3193,6 @@
     </w:p>
     <w:p>
       <w:pPr>
-        <w:spacing w:line="480" w:lineRule="auto"/>
         <w:ind w:firstLine="720"/>
       </w:pPr>
       <w:r>
@@ -3198,15 +3255,16 @@
     </w:p>
     <w:p>
       <w:pPr>
-        <w:spacing w:line="480" w:lineRule="auto"/>
         <w:ind w:firstLine="720"/>
       </w:pPr>
       <w:r>
         <w:t>Disruptive products usually have lower pricing (</w:t>
       </w:r>
+      <w:proofErr w:type="gramStart"/>
       <w:r>
         <w:t>e.g.</w:t>
       </w:r>
+      <w:proofErr w:type="gramEnd"/>
       <w:r>
         <w:t xml:space="preserve"> Airbnb, </w:t>
       </w:r>
@@ -3228,7 +3286,6 @@
     </w:p>
     <w:p>
       <w:pPr>
-        <w:spacing w:line="480" w:lineRule="auto"/>
         <w:ind w:firstLine="720"/>
       </w:pPr>
       <w:r>
@@ -3276,7 +3333,6 @@
     </w:p>
     <w:p>
       <w:pPr>
-        <w:spacing w:line="480" w:lineRule="auto"/>
         <w:ind w:firstLine="720"/>
         <w:rPr>
           <w:lang w:eastAsia="en-NZ"/>
@@ -3351,14 +3407,18 @@
     </w:p>
     <w:p>
       <w:pPr>
-        <w:spacing w:line="480" w:lineRule="auto"/>
         <w:ind w:firstLine="720"/>
       </w:pPr>
       <w:r>
         <w:t>“</w:t>
       </w:r>
-      <w:r>
-        <w:t>Choudary and Parker use the Uber example to explain why platforms are so powerful:</w:t>
+      <w:proofErr w:type="spellStart"/>
+      <w:r>
+        <w:t>Choudary</w:t>
+      </w:r>
+      <w:proofErr w:type="spellEnd"/>
+      <w:r>
+        <w:t xml:space="preserve"> and Parker use the Uber example to explain why platforms are so powerful:</w:t>
       </w:r>
       <w:r>
         <w:t xml:space="preserve"> </w:t>
@@ -3442,7 +3502,6 @@
     <w:p>
       <w:pPr>
         <w:pStyle w:val="Heading2"/>
-        <w:spacing w:line="480" w:lineRule="auto"/>
         <w:ind w:right="45"/>
         <w:rPr>
           <w:bCs/>
@@ -3459,11 +3518,18 @@
     </w:p>
     <w:p>
       <w:pPr>
-        <w:spacing w:line="480" w:lineRule="auto"/>
         <w:ind w:firstLine="720"/>
       </w:pPr>
       <w:r>
-        <w:t>Although many standard development frameworks for an application exist such as Waterfall, Scrum or Agile, Vithani et al. argues that there is a n</w:t>
+        <w:t xml:space="preserve">Although many standard development frameworks for an application exist such as Waterfall, Scrum or Agile, </w:t>
+      </w:r>
+      <w:proofErr w:type="spellStart"/>
+      <w:r>
+        <w:t>Vithani</w:t>
+      </w:r>
+      <w:proofErr w:type="spellEnd"/>
+      <w:r>
+        <w:t xml:space="preserve"> et al. argues that there is a n</w:t>
       </w:r>
       <w:r>
         <w:t xml:space="preserve">eed </w:t>
@@ -3531,10 +3597,10 @@
     </w:p>
     <w:p>
       <w:pPr>
-        <w:spacing w:line="480" w:lineRule="auto"/>
         <w:ind w:firstLine="720"/>
       </w:pPr>
       <w:r>
+        <w:lastRenderedPageBreak/>
         <w:t>They identify some k</w:t>
       </w:r>
       <w:r>
@@ -3601,11 +3667,7 @@
         <w:t xml:space="preserve"> more complex functionality involving telephone, camera, GPS</w:t>
       </w:r>
       <w:r>
-        <w:t xml:space="preserve">. There is </w:t>
-      </w:r>
-      <w:r>
-        <w:lastRenderedPageBreak/>
-        <w:t xml:space="preserve">a difference in </w:t>
+        <w:t xml:space="preserve">. There is a difference in </w:t>
       </w:r>
       <w:r>
         <w:t>physical interfaces. Desktop</w:t>
@@ -3661,7 +3723,6 @@
     </w:p>
     <w:p>
       <w:pPr>
-        <w:spacing w:line="480" w:lineRule="auto"/>
         <w:ind w:firstLine="720"/>
       </w:pPr>
       <w:r>
@@ -3748,7 +3809,6 @@
     </w:p>
     <w:p>
       <w:pPr>
-        <w:spacing w:line="480" w:lineRule="auto"/>
         <w:ind w:firstLine="720"/>
       </w:pPr>
       <w:r>
@@ -3848,7 +3908,6 @@
     <w:p>
       <w:pPr>
         <w:pStyle w:val="Heading2"/>
-        <w:spacing w:line="480" w:lineRule="auto"/>
         <w:ind w:right="45"/>
         <w:rPr>
           <w:bCs/>
@@ -3865,7 +3924,6 @@
     </w:p>
     <w:p>
       <w:pPr>
-        <w:spacing w:line="480" w:lineRule="auto"/>
         <w:ind w:firstLine="720"/>
         <w:rPr>
           <w:lang w:eastAsia="en-NZ"/>
@@ -4056,6 +4114,7 @@
                           <w:id w:val="-1562865426"/>
                           <w:citation/>
                         </w:sdtPr>
+                        <w:sdtEndPr/>
                         <w:sdtContent>
                           <w:r>
                             <w:rPr>
@@ -4265,7 +4324,6 @@
     </w:p>
     <w:p>
       <w:pPr>
-        <w:spacing w:line="480" w:lineRule="auto"/>
         <w:ind w:firstLine="720"/>
         <w:rPr>
           <w:lang w:eastAsia="en-NZ"/>
@@ -4359,7 +4417,6 @@
     </w:p>
     <w:p>
       <w:pPr>
-        <w:spacing w:line="480" w:lineRule="auto"/>
         <w:ind w:firstLine="720"/>
         <w:rPr>
           <w:lang w:eastAsia="en-NZ"/>
@@ -4369,6 +4426,7 @@
         <w:rPr>
           <w:lang w:eastAsia="en-NZ"/>
         </w:rPr>
+        <w:lastRenderedPageBreak/>
         <w:t xml:space="preserve">The hybrid frameworks </w:t>
       </w:r>
       <w:r>
@@ -4484,7 +4542,6 @@
         <w:rPr>
           <w:noProof/>
         </w:rPr>
-        <w:lastRenderedPageBreak/>
         <mc:AlternateContent>
           <mc:Choice Requires="wps">
             <w:drawing>
@@ -4660,6 +4717,7 @@
                           <w:id w:val="-1005124527"/>
                           <w:citation/>
                         </w:sdtPr>
+                        <w:sdtEndPr/>
                         <w:sdtContent>
                           <w:r>
                             <w:rPr>
@@ -4787,7 +4845,6 @@
     </w:p>
     <w:p>
       <w:pPr>
-        <w:spacing w:line="480" w:lineRule="auto"/>
         <w:ind w:firstLine="720"/>
         <w:rPr>
           <w:lang w:eastAsia="en-NZ"/>
@@ -4918,7 +4975,21 @@
         <w:rPr>
           <w:lang w:eastAsia="en-NZ"/>
         </w:rPr>
-        <w:t>Currently PWAs are not able to access all hardware and platform features. E.g. calendar and contact list</w:t>
+        <w:t xml:space="preserve">Currently PWAs are not able to access all hardware and platform features. </w:t>
+      </w:r>
+      <w:proofErr w:type="gramStart"/>
+      <w:r>
+        <w:rPr>
+          <w:lang w:eastAsia="en-NZ"/>
+        </w:rPr>
+        <w:t>E.g.</w:t>
+      </w:r>
+      <w:proofErr w:type="gramEnd"/>
+      <w:r>
+        <w:rPr>
+          <w:lang w:eastAsia="en-NZ"/>
+        </w:rPr>
+        <w:t xml:space="preserve"> calendar and contact list</w:t>
       </w:r>
       <w:r>
         <w:rPr>
@@ -4959,17 +5030,24 @@
     </w:p>
     <w:p>
       <w:pPr>
-        <w:spacing w:line="480" w:lineRule="auto"/>
         <w:ind w:firstLine="720"/>
         <w:rPr>
           <w:lang w:eastAsia="en-NZ"/>
         </w:rPr>
       </w:pPr>
-      <w:r>
-        <w:rPr>
-          <w:lang w:eastAsia="en-NZ"/>
-        </w:rPr>
-        <w:t xml:space="preserve">Charland and Leroux </w:t>
+      <w:proofErr w:type="spellStart"/>
+      <w:r>
+        <w:rPr>
+          <w:lang w:eastAsia="en-NZ"/>
+        </w:rPr>
+        <w:t>Charland</w:t>
+      </w:r>
+      <w:proofErr w:type="spellEnd"/>
+      <w:r>
+        <w:rPr>
+          <w:lang w:eastAsia="en-NZ"/>
+        </w:rPr>
+        <w:t xml:space="preserve"> and Leroux </w:t>
       </w:r>
       <w:r>
         <w:rPr>
@@ -5109,12 +5187,25 @@
         <w:rPr>
           <w:lang w:eastAsia="en-NZ"/>
         </w:rPr>
-        <w:t>User interfaces are created in webviews utilising HTML and CSS. This leads to a lower performance overall than native code.</w:t>
-      </w:r>
-    </w:p>
-    <w:p>
-      <w:pPr>
-        <w:spacing w:line="480" w:lineRule="auto"/>
+        <w:t xml:space="preserve">User interfaces are created in </w:t>
+      </w:r>
+      <w:proofErr w:type="spellStart"/>
+      <w:r>
+        <w:rPr>
+          <w:lang w:eastAsia="en-NZ"/>
+        </w:rPr>
+        <w:t>webviews</w:t>
+      </w:r>
+      <w:proofErr w:type="spellEnd"/>
+      <w:r>
+        <w:rPr>
+          <w:lang w:eastAsia="en-NZ"/>
+        </w:rPr>
+        <w:t xml:space="preserve"> utilising HTML and CSS. This leads to a lower performance overall than native code.</w:t>
+      </w:r>
+    </w:p>
+    <w:p>
+      <w:pPr>
         <w:ind w:firstLine="720"/>
         <w:rPr>
           <w:lang w:eastAsia="en-NZ"/>
@@ -5130,7 +5221,6 @@
     <w:p>
       <w:pPr>
         <w:pStyle w:val="Heading2"/>
-        <w:spacing w:line="480" w:lineRule="auto"/>
         <w:rPr>
           <w:sz w:val="20"/>
         </w:rPr>
@@ -5144,7 +5234,6 @@
     </w:p>
     <w:p>
       <w:pPr>
-        <w:spacing w:line="480" w:lineRule="auto"/>
         <w:ind w:firstLine="720"/>
       </w:pPr>
       <w:r>
@@ -5190,7 +5279,11 @@
         <w:t xml:space="preserve">To </w:t>
       </w:r>
       <w:r>
-        <w:t xml:space="preserve">make a more usable map, reduce clutter and assist users in finding information they need. </w:t>
+        <w:t xml:space="preserve">make a more usable map, reduce clutter and assist users </w:t>
+      </w:r>
+      <w:r>
+        <w:lastRenderedPageBreak/>
+        <w:t xml:space="preserve">in finding information they need. </w:t>
       </w:r>
       <w:r>
         <w:t>Also m</w:t>
@@ -5213,11 +5306,9 @@
     </w:p>
     <w:p>
       <w:pPr>
-        <w:spacing w:line="480" w:lineRule="auto"/>
         <w:ind w:firstLine="720"/>
       </w:pPr>
       <w:r>
-        <w:lastRenderedPageBreak/>
         <w:t xml:space="preserve">Church et al suggest that map and </w:t>
       </w:r>
       <w:r>
@@ -5265,7 +5356,6 @@
     </w:p>
     <w:p>
       <w:pPr>
-        <w:spacing w:line="480" w:lineRule="auto"/>
         <w:ind w:firstLine="720"/>
       </w:pPr>
       <w:r>
@@ -5311,7 +5401,17 @@
         <w:t>: “</w:t>
       </w:r>
       <w:r>
-        <w:t>I like to start with the map to get a overview and move to the text version afterwards”</w:t>
+        <w:t xml:space="preserve">I like to start with the map to get </w:t>
+      </w:r>
+      <w:proofErr w:type="spellStart"/>
+      <w:proofErr w:type="gramStart"/>
+      <w:r>
+        <w:t>a</w:t>
+      </w:r>
+      <w:proofErr w:type="spellEnd"/>
+      <w:proofErr w:type="gramEnd"/>
+      <w:r>
+        <w:t xml:space="preserve"> overview and move to the text version afterwards”</w:t>
       </w:r>
       <w:r>
         <w:t xml:space="preserve"> </w:t>
@@ -5350,7 +5450,6 @@
     <w:p>
       <w:pPr>
         <w:pStyle w:val="Heading2"/>
-        <w:spacing w:line="480" w:lineRule="auto"/>
         <w:rPr>
           <w:sz w:val="20"/>
         </w:rPr>
@@ -5364,7 +5463,6 @@
     </w:p>
     <w:p>
       <w:pPr>
-        <w:spacing w:line="480" w:lineRule="auto"/>
         <w:ind w:firstLine="720"/>
       </w:pPr>
       <w:r>
@@ -5562,6 +5660,7 @@
                           <w:id w:val="1238053808"/>
                           <w:citation/>
                         </w:sdtPr>
+                        <w:sdtEndPr/>
                         <w:sdtContent>
                           <w:r>
                             <w:rPr>
@@ -5732,14 +5831,22 @@
     </w:p>
     <w:p>
       <w:pPr>
-        <w:spacing w:line="480" w:lineRule="auto"/>
         <w:ind w:firstLine="720"/>
       </w:pPr>
       <w:r>
+        <w:lastRenderedPageBreak/>
         <w:t>Their n</w:t>
       </w:r>
       <w:r>
-        <w:t>ew model PACMAD (People At the Centre of Mobile Application Development) “aims to address some of the shortcomings of existing usability models when applied to mobile applications”</w:t>
+        <w:t xml:space="preserve">ew model PACMAD (People </w:t>
+      </w:r>
+      <w:proofErr w:type="gramStart"/>
+      <w:r>
+        <w:t>At</w:t>
+      </w:r>
+      <w:proofErr w:type="gramEnd"/>
+      <w:r>
+        <w:t xml:space="preserve"> the Centre of Mobile Application Development) “aims to address some of the shortcomings of existing usability models when applied to mobile applications”</w:t>
       </w:r>
       <w:r>
         <w:t xml:space="preserve"> </w:t>
@@ -5832,7 +5939,6 @@
     <w:p>
       <w:pPr>
         <w:pStyle w:val="Heading2"/>
-        <w:spacing w:line="480" w:lineRule="auto"/>
         <w:rPr>
           <w:sz w:val="20"/>
         </w:rPr>
@@ -5841,13 +5947,11 @@
         <w:rPr>
           <w:sz w:val="20"/>
         </w:rPr>
-        <w:lastRenderedPageBreak/>
         <w:t>Existing Applications</w:t>
       </w:r>
     </w:p>
     <w:p>
       <w:pPr>
-        <w:spacing w:line="480" w:lineRule="auto"/>
         <w:ind w:firstLine="720"/>
         <w:rPr>
           <w:lang w:eastAsia="en-NZ"/>
@@ -5859,6 +5963,7 @@
         </w:rPr>
         <w:t xml:space="preserve">Existing solutions for rental parking in New Zealand are Parkable, </w:t>
       </w:r>
+      <w:proofErr w:type="spellStart"/>
       <w:r>
         <w:rPr>
           <w:lang w:eastAsia="en-NZ"/>
@@ -5869,8 +5974,16 @@
         <w:rPr>
           <w:lang w:eastAsia="en-NZ"/>
         </w:rPr>
-        <w:t xml:space="preserve">haredspace, and </w:t>
-      </w:r>
+        <w:t>haredspace</w:t>
+      </w:r>
+      <w:proofErr w:type="spellEnd"/>
+      <w:r>
+        <w:rPr>
+          <w:lang w:eastAsia="en-NZ"/>
+        </w:rPr>
+        <w:t xml:space="preserve">, and </w:t>
+      </w:r>
+      <w:proofErr w:type="spellStart"/>
       <w:r>
         <w:rPr>
           <w:lang w:eastAsia="en-NZ"/>
@@ -5881,7 +5994,14 @@
         <w:rPr>
           <w:lang w:eastAsia="en-NZ"/>
         </w:rPr>
-        <w:t>nyspace.</w:t>
+        <w:t>nyspace</w:t>
+      </w:r>
+      <w:proofErr w:type="spellEnd"/>
+      <w:r>
+        <w:rPr>
+          <w:lang w:eastAsia="en-NZ"/>
+        </w:rPr>
+        <w:t>.</w:t>
       </w:r>
       <w:r>
         <w:rPr>
@@ -5889,16 +6009,65 @@
         </w:rPr>
         <w:t xml:space="preserve"> </w:t>
       </w:r>
-      <w:r>
-        <w:rPr>
-          <w:lang w:eastAsia="en-NZ"/>
-        </w:rPr>
-        <w:t>Sharedspace focuses on event, office and parking spaces, however the parking is rented on a monthly basis. Anyspace is like Sharedspace, offering office, storage and parking spaces rented on a weekly basis. Parkable is focused on short term rental parking spaces (hourly or daily), with some support for long term options.</w:t>
-      </w:r>
-    </w:p>
-    <w:p>
-      <w:pPr>
-        <w:spacing w:line="480" w:lineRule="auto"/>
+      <w:proofErr w:type="spellStart"/>
+      <w:r>
+        <w:rPr>
+          <w:lang w:eastAsia="en-NZ"/>
+        </w:rPr>
+        <w:t>Sharedspace</w:t>
+      </w:r>
+      <w:proofErr w:type="spellEnd"/>
+      <w:r>
+        <w:rPr>
+          <w:lang w:eastAsia="en-NZ"/>
+        </w:rPr>
+        <w:t xml:space="preserve"> focuses on event, </w:t>
+      </w:r>
+      <w:proofErr w:type="gramStart"/>
+      <w:r>
+        <w:rPr>
+          <w:lang w:eastAsia="en-NZ"/>
+        </w:rPr>
+        <w:t>office</w:t>
+      </w:r>
+      <w:proofErr w:type="gramEnd"/>
+      <w:r>
+        <w:rPr>
+          <w:lang w:eastAsia="en-NZ"/>
+        </w:rPr>
+        <w:t xml:space="preserve"> and parking spaces, however the parking is rented on a monthly basis. </w:t>
+      </w:r>
+      <w:proofErr w:type="spellStart"/>
+      <w:r>
+        <w:rPr>
+          <w:lang w:eastAsia="en-NZ"/>
+        </w:rPr>
+        <w:t>Anyspace</w:t>
+      </w:r>
+      <w:proofErr w:type="spellEnd"/>
+      <w:r>
+        <w:rPr>
+          <w:lang w:eastAsia="en-NZ"/>
+        </w:rPr>
+        <w:t xml:space="preserve"> is like </w:t>
+      </w:r>
+      <w:proofErr w:type="spellStart"/>
+      <w:r>
+        <w:rPr>
+          <w:lang w:eastAsia="en-NZ"/>
+        </w:rPr>
+        <w:t>Sharedspace</w:t>
+      </w:r>
+      <w:proofErr w:type="spellEnd"/>
+      <w:r>
+        <w:rPr>
+          <w:lang w:eastAsia="en-NZ"/>
+        </w:rPr>
+        <w:t>, offering office, storage and parking spaces rented on a weekly basis. Parkable is focused on short term rental parking spaces (hourly or daily), with some support for long term options.</w:t>
+      </w:r>
+    </w:p>
+    <w:p>
+      <w:pPr>
         <w:ind w:firstLine="720"/>
         <w:rPr>
           <w:lang w:eastAsia="en-NZ"/>
@@ -6037,7 +6206,6 @@
         <w:pStyle w:val="Heading1"/>
         <w:keepNext w:val="0"/>
         <w:widowControl w:val="0"/>
-        <w:spacing w:line="480" w:lineRule="auto"/>
         <w:jc w:val="both"/>
         <w:rPr>
           <w:sz w:val="20"/>
@@ -6054,7 +6222,6 @@
       <w:pPr>
         <w:pStyle w:val="BodyTextNext"/>
         <w:widowControl w:val="0"/>
-        <w:spacing w:line="480" w:lineRule="auto"/>
         <w:ind w:right="0" w:firstLine="720"/>
         <w:rPr>
           <w:sz w:val="20"/>
@@ -6064,19 +6231,40 @@
         <w:rPr>
           <w:sz w:val="20"/>
         </w:rPr>
-        <w:t>From the literature review, it was found that there is a lack of research on the impacts and implications of a shared economy version of parking. Much research has been conducted on the successes of Uber and Airbnb, however a dominant parking application has not fully disrupted the parking industry yet, which explains the lack of discussion in this area.</w:t>
-      </w:r>
-    </w:p>
-    <w:p>
-      <w:pPr>
-        <w:spacing w:line="480" w:lineRule="auto"/>
+        <w:t xml:space="preserve">From the literature review, it was found that there is a lack of research on the impacts and implications of a shared economy version of parking. Much research has been conducted on the successes of Uber and </w:t>
+      </w:r>
+      <w:proofErr w:type="gramStart"/>
+      <w:r>
+        <w:rPr>
+          <w:sz w:val="20"/>
+        </w:rPr>
+        <w:t>Airbnb,</w:t>
+      </w:r>
+      <w:proofErr w:type="gramEnd"/>
+      <w:r>
+        <w:rPr>
+          <w:sz w:val="20"/>
+        </w:rPr>
+        <w:t xml:space="preserve"> however a dominant parking application has not fully disrupted the parking industry yet, which explains the lack of discussion in this area.</w:t>
+      </w:r>
+    </w:p>
+    <w:p>
+      <w:pPr>
         <w:ind w:firstLine="720"/>
       </w:pPr>
       <w:r>
         <w:t xml:space="preserve">A similar feedback loop </w:t>
       </w:r>
       <w:r>
-        <w:t xml:space="preserve">to Choudary and Parker’s example of Uber </w:t>
+        <w:t xml:space="preserve">to </w:t>
+      </w:r>
+      <w:proofErr w:type="spellStart"/>
+      <w:r>
+        <w:t>Choudary</w:t>
+      </w:r>
+      <w:proofErr w:type="spellEnd"/>
+      <w:r>
+        <w:t xml:space="preserve"> and Parker’s example of Uber </w:t>
       </w:r>
       <w:r>
         <w:t>can be theorised for a rental parking application. More demand is met by more opportunistic parking space owners, which increases geographic coverage of parking spaces, leading to closer parking spaces to destinations, encouraging more customers and owners to join the platform.</w:t>
@@ -6084,11 +6272,18 @@
     </w:p>
     <w:p>
       <w:pPr>
-        <w:spacing w:line="480" w:lineRule="auto"/>
         <w:ind w:firstLine="720"/>
       </w:pPr>
       <w:r>
-        <w:t>Min et al. examined the features of Uber and found “adding the unique features into the Uber mobile application, such as providing more accurate GPS location information on the map” and more specific search terms and refinement options  “would help to enhance users’ perceived advantages of using the Uber mobile application” [Min2018]</w:t>
+        <w:t xml:space="preserve">Min et al. examined the features of Uber and found “adding the unique features into the Uber mobile application, such as providing more accurate GPS location information on the map” and more specific search terms and refinement </w:t>
+      </w:r>
+      <w:proofErr w:type="gramStart"/>
+      <w:r>
+        <w:t>options  “</w:t>
+      </w:r>
+      <w:proofErr w:type="gramEnd"/>
+      <w:r>
+        <w:t>would help to enhance users’ perceived advantages of using the Uber mobile application” [Min2018]</w:t>
       </w:r>
       <w:r>
         <w:t>. The rental parking application should provide similar functionality around GPS location accuracy and search refinement.</w:t>
@@ -6096,7 +6291,6 @@
     </w:p>
     <w:p>
       <w:pPr>
-        <w:spacing w:line="480" w:lineRule="auto"/>
         <w:ind w:firstLine="720"/>
       </w:pPr>
       <w:r>
@@ -6135,27 +6329,31 @@
     </w:p>
     <w:p>
       <w:pPr>
-        <w:spacing w:line="480" w:lineRule="auto"/>
         <w:ind w:firstLine="720"/>
       </w:pPr>
       <w:r>
+        <w:lastRenderedPageBreak/>
         <w:t>The MADLC</w:t>
       </w:r>
       <w:r>
         <w:t xml:space="preserve"> development</w:t>
       </w:r>
       <w:r>
-        <w:t xml:space="preserve"> process proposed by Vithani et al. does not appear unique. The phases of the process are very similar to those of the Waterfall process. The justification of a new process for mobile application development did have some valid </w:t>
+        <w:t xml:space="preserve"> process proposed by </w:t>
+      </w:r>
+      <w:proofErr w:type="spellStart"/>
+      <w:r>
+        <w:t>Vithani</w:t>
+      </w:r>
+      <w:proofErr w:type="spellEnd"/>
+      <w:r>
+        <w:t xml:space="preserve"> et al. does not appear unique. The phases of the process are very similar to those of the Waterfall process. The justification of a new process for mobile application development did have some valid </w:t>
       </w:r>
       <w:r>
         <w:t>points but</w:t>
       </w:r>
       <w:r>
-        <w:t xml:space="preserve"> was lacking and not clear in others. For example, “complex functionality” is not unique to mobile applications, and many desktop applications are now also utilising GPS, camera, and voice sensors. Furthermore, </w:t>
-      </w:r>
-      <w:r>
-        <w:lastRenderedPageBreak/>
-        <w:t>the p</w:t>
+        <w:t xml:space="preserve"> was lacking and not clear in others. For example, “complex functionality” is not unique to mobile applications, and many desktop applications are now also utilising GPS, camera, and voice sensors. Furthermore, the p</w:t>
       </w:r>
       <w:r>
         <w:t>relim</w:t>
@@ -6229,7 +6427,6 @@
     </w:p>
     <w:p>
       <w:pPr>
-        <w:spacing w:line="480" w:lineRule="auto"/>
         <w:ind w:firstLine="720"/>
       </w:pPr>
       <w:r>
@@ -6271,7 +6468,6 @@
     </w:p>
     <w:p>
       <w:pPr>
-        <w:spacing w:line="480" w:lineRule="auto"/>
         <w:ind w:firstLine="720"/>
       </w:pPr>
       <w:r>
@@ -6295,7 +6491,6 @@
     </w:p>
     <w:p>
       <w:pPr>
-        <w:spacing w:line="480" w:lineRule="auto"/>
         <w:ind w:firstLine="720"/>
       </w:pPr>
       <w:r>
@@ -6337,7 +6532,6 @@
         <w:pStyle w:val="Heading1"/>
         <w:keepNext w:val="0"/>
         <w:widowControl w:val="0"/>
-        <w:spacing w:line="480" w:lineRule="auto"/>
         <w:jc w:val="both"/>
         <w:rPr>
           <w:sz w:val="20"/>
@@ -6352,7 +6546,6 @@
     </w:p>
     <w:p>
       <w:pPr>
-        <w:spacing w:line="480" w:lineRule="auto"/>
         <w:ind w:firstLine="720"/>
         <w:rPr>
           <w:lang w:eastAsia="en-NZ"/>
@@ -6391,7 +6584,6 @@
     </w:p>
     <w:p>
       <w:pPr>
-        <w:spacing w:line="480" w:lineRule="auto"/>
         <w:ind w:firstLine="720"/>
         <w:rPr>
           <w:lang w:eastAsia="en-NZ"/>
@@ -6479,7 +6671,6 @@
     </w:p>
     <w:p>
       <w:pPr>
-        <w:spacing w:line="480" w:lineRule="auto"/>
         <w:ind w:firstLine="720"/>
         <w:rPr>
           <w:lang w:eastAsia="en-NZ"/>
@@ -6542,7 +6733,6 @@
     </w:p>
     <w:p>
       <w:pPr>
-        <w:spacing w:line="480" w:lineRule="auto"/>
         <w:ind w:firstLine="720"/>
         <w:rPr>
           <w:lang w:eastAsia="en-NZ"/>
@@ -6552,6 +6742,7 @@
         <w:rPr>
           <w:lang w:eastAsia="en-NZ"/>
         </w:rPr>
+        <w:lastRenderedPageBreak/>
         <w:t xml:space="preserve">The </w:t>
       </w:r>
       <w:r>
@@ -6611,7 +6802,6 @@
     </w:p>
     <w:p>
       <w:pPr>
-        <w:spacing w:line="480" w:lineRule="auto"/>
         <w:ind w:firstLine="720"/>
         <w:rPr>
           <w:lang w:eastAsia="en-NZ"/>
@@ -6621,7 +6811,6 @@
         <w:rPr>
           <w:lang w:eastAsia="en-NZ"/>
         </w:rPr>
-        <w:lastRenderedPageBreak/>
         <w:t>There can also be an i</w:t>
       </w:r>
       <w:r>
@@ -6663,24 +6852,321 @@
     </w:p>
     <w:p>
       <w:pPr>
+        <w:pStyle w:val="Heading1"/>
+        <w:keepNext w:val="0"/>
+        <w:widowControl w:val="0"/>
+        <w:jc w:val="both"/>
+        <w:rPr>
+          <w:sz w:val="20"/>
+        </w:rPr>
+      </w:pPr>
+      <w:r>
+        <w:rPr>
+          <w:sz w:val="20"/>
+        </w:rPr>
+        <w:t>Design</w:t>
+      </w:r>
+    </w:p>
+    <w:p>
+      <w:r>
+        <w:t xml:space="preserve">We developed initial designs for Airpark on paper and </w:t>
+      </w:r>
+      <w:proofErr w:type="gramStart"/>
+      <w:r>
+        <w:t>whiteboard, and</w:t>
+      </w:r>
+      <w:proofErr w:type="gramEnd"/>
+      <w:r>
+        <w:t xml:space="preserve"> transitioned into </w:t>
+      </w:r>
+      <w:proofErr w:type="spellStart"/>
+      <w:r>
+        <w:t>hifi</w:t>
+      </w:r>
+      <w:proofErr w:type="spellEnd"/>
+      <w:r>
+        <w:t xml:space="preserve"> prototypes on </w:t>
+      </w:r>
+      <w:proofErr w:type="spellStart"/>
+      <w:r>
+        <w:t>figma</w:t>
+      </w:r>
+      <w:proofErr w:type="spellEnd"/>
+      <w:r>
+        <w:t xml:space="preserve">. After some casual discussion with some friends, we found that the default styling of our framework was very </w:t>
+      </w:r>
+      <w:proofErr w:type="gramStart"/>
+      <w:r>
+        <w:t>appealing</w:t>
+      </w:r>
+      <w:proofErr w:type="gramEnd"/>
+      <w:r>
+        <w:t xml:space="preserve"> so we decided to use that and focus on functionality instead of theming.</w:t>
+      </w:r>
+    </w:p>
+    <w:p>
+      <w:r>
+        <w:rPr>
+          <w:noProof/>
+        </w:rPr>
+        <w:drawing>
+          <wp:anchor distT="0" distB="0" distL="114300" distR="114300" simplePos="0" relativeHeight="251679744" behindDoc="0" locked="0" layoutInCell="1" allowOverlap="1" wp14:anchorId="0BFB8145" wp14:editId="4A9AFB9F">
+            <wp:simplePos x="0" y="0"/>
+            <wp:positionH relativeFrom="column">
+              <wp:posOffset>0</wp:posOffset>
+            </wp:positionH>
+            <wp:positionV relativeFrom="paragraph">
+              <wp:posOffset>295275</wp:posOffset>
+            </wp:positionV>
+            <wp:extent cx="6120765" cy="3333750"/>
+            <wp:effectExtent l="0" t="0" r="0" b="0"/>
+            <wp:wrapTopAndBottom/>
+            <wp:docPr id="8" name="Picture 8"/>
+            <wp:cNvGraphicFramePr>
+              <a:graphicFrameLocks xmlns:a="http://schemas.openxmlformats.org/drawingml/2006/main" noChangeAspect="1"/>
+            </wp:cNvGraphicFramePr>
+            <a:graphic xmlns:a="http://schemas.openxmlformats.org/drawingml/2006/main">
+              <a:graphicData uri="http://schemas.openxmlformats.org/drawingml/2006/picture">
+                <pic:pic xmlns:pic="http://schemas.openxmlformats.org/drawingml/2006/picture">
+                  <pic:nvPicPr>
+                    <pic:cNvPr id="1" name=""/>
+                    <pic:cNvPicPr/>
+                  </pic:nvPicPr>
+                  <pic:blipFill>
+                    <a:blip r:embed="rId16"/>
+                    <a:stretch>
+                      <a:fillRect/>
+                    </a:stretch>
+                  </pic:blipFill>
+                  <pic:spPr>
+                    <a:xfrm>
+                      <a:off x="0" y="0"/>
+                      <a:ext cx="6120765" cy="3333750"/>
+                    </a:xfrm>
+                    <a:prstGeom prst="rect">
+                      <a:avLst/>
+                    </a:prstGeom>
+                  </pic:spPr>
+                </pic:pic>
+              </a:graphicData>
+            </a:graphic>
+          </wp:anchor>
+        </w:drawing>
+      </w:r>
+    </w:p>
+    <w:p>
+      <w:pPr>
         <w:pStyle w:val="Heading2"/>
-        <w:spacing w:line="480" w:lineRule="auto"/>
+      </w:pPr>
+      <w:proofErr w:type="spellStart"/>
+      <w:r>
+        <w:t>Lofi</w:t>
+      </w:r>
+      <w:proofErr w:type="spellEnd"/>
+      <w:r>
+        <w:t xml:space="preserve"> Prototyping</w:t>
+      </w:r>
+    </w:p>
+    <w:p>
+      <w:r>
+        <w:t xml:space="preserve">When developing </w:t>
+      </w:r>
+      <w:proofErr w:type="spellStart"/>
+      <w:r>
+        <w:t>lofi</w:t>
+      </w:r>
+      <w:proofErr w:type="spellEnd"/>
+      <w:r>
+        <w:t xml:space="preserve"> prototypes, we focused on functionality and responsiveness.</w:t>
+      </w:r>
+      <w:r>
+        <w:t xml:space="preserve"> Starting with lower fidelity designs allowed us to change our designs easily and discuss alternatives.</w:t>
+      </w:r>
+    </w:p>
+    <w:p>
+      <w:pPr>
+        <w:pStyle w:val="Heading2"/>
+      </w:pPr>
+      <w:proofErr w:type="spellStart"/>
+      <w:r>
+        <w:t>Hifi</w:t>
+      </w:r>
+      <w:proofErr w:type="spellEnd"/>
+      <w:r>
+        <w:t xml:space="preserve"> Prototyping</w:t>
+      </w:r>
+    </w:p>
+    <w:p/>
+    <w:p/>
+    <w:p/>
+    <w:p>
+      <w:pPr>
+        <w:pStyle w:val="Heading1"/>
+        <w:keepNext w:val="0"/>
+        <w:widowControl w:val="0"/>
+        <w:jc w:val="both"/>
         <w:rPr>
           <w:sz w:val="20"/>
         </w:rPr>
       </w:pPr>
       <w:r>
         <w:rPr>
+          <w:sz w:val="20"/>
+        </w:rPr>
+        <w:t>Implementation</w:t>
+      </w:r>
+    </w:p>
+    <w:p>
+      <w:r>
+        <w:t xml:space="preserve">The implementation of </w:t>
+      </w:r>
+    </w:p>
+    <w:p>
+      <w:pPr>
+        <w:pStyle w:val="Heading2"/>
+      </w:pPr>
+      <w:r>
+        <w:t>Scope</w:t>
+      </w:r>
+    </w:p>
+    <w:p>
+      <w:pPr>
+        <w:rPr>
           <w:noProof/>
         </w:rPr>
+      </w:pPr>
+      <w:r>
+        <w:rPr>
+          <w:noProof/>
+        </w:rPr>
         <w:drawing>
-          <wp:anchor distT="0" distB="0" distL="114300" distR="114300" simplePos="0" relativeHeight="251660288" behindDoc="0" locked="0" layoutInCell="1" allowOverlap="1" wp14:anchorId="66D95B45" wp14:editId="7D646C1B">
+          <wp:anchor distT="0" distB="0" distL="114300" distR="114300" simplePos="0" relativeHeight="251677696" behindDoc="0" locked="0" layoutInCell="1" allowOverlap="1" wp14:anchorId="3CE6F3A9" wp14:editId="344FBDF6">
             <wp:simplePos x="0" y="0"/>
             <wp:positionH relativeFrom="margin">
-              <wp:align>right</wp:align>
+              <wp:posOffset>0</wp:posOffset>
             </wp:positionH>
             <wp:positionV relativeFrom="paragraph">
-              <wp:posOffset>530225</wp:posOffset>
+              <wp:posOffset>642620</wp:posOffset>
+            </wp:positionV>
+            <wp:extent cx="2148205" cy="3302635"/>
+            <wp:effectExtent l="0" t="0" r="4445" b="0"/>
+            <wp:wrapTopAndBottom/>
+            <wp:docPr id="2" name="Picture 2"/>
+            <wp:cNvGraphicFramePr>
+              <a:graphicFrameLocks xmlns:a="http://schemas.openxmlformats.org/drawingml/2006/main" noChangeAspect="1"/>
+            </wp:cNvGraphicFramePr>
+            <a:graphic xmlns:a="http://schemas.openxmlformats.org/drawingml/2006/main">
+              <a:graphicData uri="http://schemas.openxmlformats.org/drawingml/2006/picture">
+                <pic:pic xmlns:pic="http://schemas.openxmlformats.org/drawingml/2006/picture">
+                  <pic:nvPicPr>
+                    <pic:cNvPr id="0" name="Picture 2"/>
+                    <pic:cNvPicPr>
+                      <a:picLocks noChangeAspect="1" noChangeArrowheads="1"/>
+                    </pic:cNvPicPr>
+                  </pic:nvPicPr>
+                  <pic:blipFill rotWithShape="1">
+                    <a:blip r:embed="rId17" cstate="print">
+                      <a:extLst>
+                        <a:ext uri="{28A0092B-C50C-407E-A947-70E740481C1C}">
+                          <a14:useLocalDpi xmlns:a14="http://schemas.microsoft.com/office/drawing/2010/main" val="0"/>
+                        </a:ext>
+                      </a:extLst>
+                    </a:blip>
+                    <a:srcRect t="2270" b="30090"/>
+                    <a:stretch/>
+                  </pic:blipFill>
+                  <pic:spPr bwMode="auto">
+                    <a:xfrm>
+                      <a:off x="0" y="0"/>
+                      <a:ext cx="2148205" cy="3302635"/>
+                    </a:xfrm>
+                    <a:prstGeom prst="rect">
+                      <a:avLst/>
+                    </a:prstGeom>
+                    <a:noFill/>
+                    <a:ln>
+                      <a:noFill/>
+                    </a:ln>
+                    <a:extLst>
+                      <a:ext uri="{53640926-AAD7-44D8-BBD7-CCE9431645EC}">
+                        <a14:shadowObscured xmlns:a14="http://schemas.microsoft.com/office/drawing/2010/main"/>
+                      </a:ext>
+                    </a:extLst>
+                  </pic:spPr>
+                </pic:pic>
+              </a:graphicData>
+            </a:graphic>
+            <wp14:sizeRelH relativeFrom="page">
+              <wp14:pctWidth>0</wp14:pctWidth>
+            </wp14:sizeRelH>
+            <wp14:sizeRelV relativeFrom="page">
+              <wp14:pctHeight>0</wp14:pctHeight>
+            </wp14:sizeRelV>
+          </wp:anchor>
+        </w:drawing>
+      </w:r>
+      <w:r>
+        <w:t xml:space="preserve">We defined the scope of our project in mid-July, around when we started the implementation of the project. Our goals and timeline can be seen on the right. We have completed all our major goals, which were </w:t>
+      </w:r>
+      <w:proofErr w:type="spellStart"/>
+      <w:r>
+        <w:t>hifi</w:t>
+      </w:r>
+      <w:proofErr w:type="spellEnd"/>
+      <w:r>
+        <w:t xml:space="preserve"> prototyping, login functionality, adding a listing, viewing listings, parking functionality, parking history, map functionality, and user testing. </w:t>
+      </w:r>
+    </w:p>
+    <w:p>
+      <w:r>
+        <w:t xml:space="preserve">However, we didn’t complete the review system and payment integration for the project. </w:t>
+      </w:r>
+    </w:p>
+    <w:p/>
+    <w:p>
+      <w:r>
+        <w:t>Our remaining tasks are to complete the final research report, collate the research compendium, and presenting our findings in a presentation.</w:t>
+      </w:r>
+    </w:p>
+    <w:p/>
+    <w:p>
+      <w:pPr>
+        <w:pStyle w:val="Heading2"/>
+      </w:pPr>
+      <w:r>
+        <w:t>Development timeline</w:t>
+      </w:r>
+    </w:p>
+    <w:p>
+      <w:r>
+        <w:t xml:space="preserve">Overall, the project is expected to take 25 weeks in total, ending in the second week of September. The outline of the project timeline (Fig. X) is a rough idea of the steps needed and an estimate of each stage. It should be noted that each </w:t>
+      </w:r>
+      <w:r>
+        <w:lastRenderedPageBreak/>
+        <w:t>stage may overlap in the actual timeline. The stages that were identified as necessary for this project were: market research/stakeholder analysis, requirements, design, implementation, user testing and evaluation.</w:t>
+      </w:r>
+    </w:p>
+    <w:p>
+      <w:pPr>
+        <w:pStyle w:val="Heading2"/>
+      </w:pPr>
+      <w:r>
+        <w:t>Development Process</w:t>
+      </w:r>
+    </w:p>
+    <w:p>
+      <w:r>
+        <w:rPr>
+          <w:noProof/>
+        </w:rPr>
+        <w:drawing>
+          <wp:anchor distT="0" distB="0" distL="114300" distR="114300" simplePos="0" relativeHeight="251681792" behindDoc="0" locked="0" layoutInCell="1" allowOverlap="1" wp14:anchorId="0C03FBBE" wp14:editId="6FD0BDE7">
+            <wp:simplePos x="0" y="0"/>
+            <wp:positionH relativeFrom="margin">
+              <wp:align>left</wp:align>
+            </wp:positionH>
+            <wp:positionV relativeFrom="paragraph">
+              <wp:posOffset>947420</wp:posOffset>
             </wp:positionV>
             <wp:extent cx="6114415" cy="1158240"/>
             <wp:effectExtent l="0" t="0" r="635" b="3810"/>
@@ -6699,7 +7185,7 @@
                     </pic:cNvPicPr>
                   </pic:nvPicPr>
                   <pic:blipFill>
-                    <a:blip r:embed="rId16">
+                    <a:blip r:embed="rId18">
                       <a:extLst>
                         <a:ext uri="{28A0092B-C50C-407E-A947-70E740481C1C}">
                           <a14:useLocalDpi xmlns:a14="http://schemas.microsoft.com/office/drawing/2010/main" val="0"/>
@@ -6737,30 +7223,183 @@
         </w:drawing>
       </w:r>
       <w:r>
-        <w:rPr>
-          <w:sz w:val="20"/>
-        </w:rPr>
-        <w:t>Project Timeline</w:t>
-      </w:r>
-    </w:p>
-    <w:p>
-      <w:pPr>
-        <w:spacing w:line="480" w:lineRule="auto"/>
-        <w:rPr>
-          <w:lang w:eastAsia="en-NZ"/>
-        </w:rPr>
-      </w:pPr>
-    </w:p>
-    <w:p>
-      <w:pPr>
-        <w:spacing w:line="480" w:lineRule="auto"/>
-        <w:ind w:firstLine="720"/>
-      </w:pPr>
-      <w:r>
-        <w:t>Overall,</w:t>
-      </w:r>
-      <w:r>
-        <w:t xml:space="preserve"> the project is expected to take 25 weeks in total, ending in the second week of September. The outline of the project timeline (Fig. X) is a rough idea of the steps needed and an estimate of each stage. It should be noted that each stage may overlap in the actual timeline. The stages that were identified as necessary for this project were: market research/stakeholder analysis, requirements, design, implementation, user testing and evaluation.</w:t>
+        <w:t xml:space="preserve">Our development process was </w:t>
+      </w:r>
+      <w:r>
+        <w:t xml:space="preserve">determined at the start of the implementation process. First, </w:t>
+      </w:r>
+      <w:r>
+        <w:t xml:space="preserve">we create a </w:t>
+      </w:r>
+      <w:r>
+        <w:t>G</w:t>
+      </w:r>
+      <w:r>
+        <w:t>it</w:t>
+      </w:r>
+      <w:r>
+        <w:t>H</w:t>
+      </w:r>
+      <w:r>
+        <w:t>ub issue</w:t>
+      </w:r>
+      <w:r>
+        <w:t>s</w:t>
+      </w:r>
+      <w:r>
+        <w:t>,</w:t>
+      </w:r>
+      <w:r>
+        <w:t xml:space="preserve"> specifying the task to be completed, the type of task, and the deadline it should be completed by</w:t>
+      </w:r>
+      <w:r>
+        <w:t xml:space="preserve"> (Fig X.)</w:t>
+      </w:r>
+      <w:r>
+        <w:t>. The tasks to be completed and their deadlines were derived from our planned timeline (Fig X.). Next, a team member assigns an issue to themselves.</w:t>
+      </w:r>
+      <w:r>
+        <w:t xml:space="preserve"> </w:t>
+      </w:r>
+      <w:r>
+        <w:t xml:space="preserve">They complete the </w:t>
+      </w:r>
+      <w:r>
+        <w:t xml:space="preserve">feature on a new </w:t>
+      </w:r>
+      <w:proofErr w:type="gramStart"/>
+      <w:r>
+        <w:t xml:space="preserve">branch, </w:t>
+      </w:r>
+      <w:r>
+        <w:t>and</w:t>
+      </w:r>
+      <w:proofErr w:type="gramEnd"/>
+      <w:r>
+        <w:t xml:space="preserve"> </w:t>
+      </w:r>
+      <w:r>
+        <w:t>create a pull request</w:t>
+      </w:r>
+      <w:r>
+        <w:t>. This pull request needs to be</w:t>
+      </w:r>
+      <w:r>
+        <w:t xml:space="preserve"> reviewed by the project partner</w:t>
+      </w:r>
+      <w:r>
+        <w:t xml:space="preserve"> before continuing this process. </w:t>
+      </w:r>
+      <w:r>
+        <w:t xml:space="preserve">The reviewer checks that the code compiles, that the task is completed, and that the code style and quality is consistent with the existing code. Often, there are discussions in this stage of changes to increase usability. After these suggestions are resolved, </w:t>
+      </w:r>
+      <w:r>
+        <w:t xml:space="preserve">the branch </w:t>
+      </w:r>
+      <w:r>
+        <w:t xml:space="preserve">is merged </w:t>
+      </w:r>
+      <w:r>
+        <w:t xml:space="preserve">into </w:t>
+      </w:r>
+      <w:r>
+        <w:t xml:space="preserve">the </w:t>
+      </w:r>
+      <w:r>
+        <w:t>main branch. These changes were automatically deployed on our website</w:t>
+      </w:r>
+      <w:r>
+        <w:t xml:space="preserve"> via Netlify.</w:t>
+      </w:r>
+    </w:p>
+    <w:p>
+      <w:r>
+        <w:drawing>
+          <wp:anchor distT="0" distB="0" distL="114300" distR="114300" simplePos="0" relativeHeight="251683840" behindDoc="0" locked="0" layoutInCell="1" allowOverlap="1" wp14:anchorId="5ABDB8D3" wp14:editId="36E8AA28">
+            <wp:simplePos x="0" y="0"/>
+            <wp:positionH relativeFrom="margin">
+              <wp:align>left</wp:align>
+            </wp:positionH>
+            <wp:positionV relativeFrom="paragraph">
+              <wp:posOffset>1199515</wp:posOffset>
+            </wp:positionV>
+            <wp:extent cx="6184265" cy="380365"/>
+            <wp:effectExtent l="0" t="0" r="6985" b="635"/>
+            <wp:wrapTopAndBottom/>
+            <wp:docPr id="13" name="Picture 13"/>
+            <wp:cNvGraphicFramePr>
+              <a:graphicFrameLocks xmlns:a="http://schemas.openxmlformats.org/drawingml/2006/main" noChangeAspect="1"/>
+            </wp:cNvGraphicFramePr>
+            <a:graphic xmlns:a="http://schemas.openxmlformats.org/drawingml/2006/main">
+              <a:graphicData uri="http://schemas.openxmlformats.org/drawingml/2006/picture">
+                <pic:pic xmlns:pic="http://schemas.openxmlformats.org/drawingml/2006/picture">
+                  <pic:nvPicPr>
+                    <pic:cNvPr id="1" name=""/>
+                    <pic:cNvPicPr/>
+                  </pic:nvPicPr>
+                  <pic:blipFill rotWithShape="1">
+                    <a:blip r:embed="rId19"/>
+                    <a:srcRect l="2231" t="10535" r="8186"/>
+                    <a:stretch/>
+                  </pic:blipFill>
+                  <pic:spPr bwMode="auto">
+                    <a:xfrm>
+                      <a:off x="0" y="0"/>
+                      <a:ext cx="6184265" cy="380365"/>
+                    </a:xfrm>
+                    <a:prstGeom prst="rect">
+                      <a:avLst/>
+                    </a:prstGeom>
+                    <a:ln>
+                      <a:noFill/>
+                    </a:ln>
+                    <a:extLst>
+                      <a:ext uri="{53640926-AAD7-44D8-BBD7-CCE9431645EC}">
+                        <a14:shadowObscured xmlns:a14="http://schemas.microsoft.com/office/drawing/2010/main"/>
+                      </a:ext>
+                    </a:extLst>
+                  </pic:spPr>
+                </pic:pic>
+              </a:graphicData>
+            </a:graphic>
+            <wp14:sizeRelH relativeFrom="margin">
+              <wp14:pctWidth>0</wp14:pctWidth>
+            </wp14:sizeRelH>
+            <wp14:sizeRelV relativeFrom="margin">
+              <wp14:pctHeight>0</wp14:pctHeight>
+            </wp14:sizeRelV>
+          </wp:anchor>
+        </w:drawing>
+      </w:r>
+      <w:r>
+        <w:t xml:space="preserve">The benefits of using this process are many. First, it is very easy to follow. It is very clear what you are expected to do and how you are expected to do it. Second, it allows the team members to work independently. They are given clear tasks to complete, and they know they will be held accountable for meeting deadlines. Third, it is very effective at minimizing the time it takes to complete a task. The team members </w:t>
+      </w:r>
+      <w:r>
+        <w:t>can</w:t>
+      </w:r>
+      <w:r>
+        <w:t xml:space="preserve"> work on their tasks without any distractions.</w:t>
+      </w:r>
+    </w:p>
+    <w:p/>
+    <w:p/>
+    <w:p/>
+    <w:p>
+      <w:pPr>
+        <w:pStyle w:val="Heading2"/>
+      </w:pPr>
+      <w:r>
+        <w:t>Time Slice Pricing</w:t>
+      </w:r>
+    </w:p>
+    <w:p/>
+    <w:p>
+      <w:r>
+        <w:t xml:space="preserve">Time slice pricing is when the granularity of the parking time is reduced, instead of charging by the hour, the granularity is reduced to a few minutes. Time slice pricing is not commonly used in the parking industry because the need to price </w:t>
+      </w:r>
+      <w:r>
+        <w:lastRenderedPageBreak/>
+        <w:t>the parking by the hour is important to manage the parking spaces. With time slice pricing, it is more likely that the spaces will be under-priced, which means there will be more demand for spaces. This can be seen in the parking closest to the doors of businesses where the time slice is lower than the cost of parking in the CBD.</w:t>
       </w:r>
     </w:p>
     <w:p>
@@ -6768,7 +7407,6 @@
         <w:pStyle w:val="Heading1"/>
         <w:keepNext w:val="0"/>
         <w:widowControl w:val="0"/>
-        <w:spacing w:line="480" w:lineRule="auto"/>
         <w:jc w:val="both"/>
         <w:rPr>
           <w:sz w:val="20"/>
@@ -6778,12 +7416,73 @@
         <w:rPr>
           <w:sz w:val="20"/>
         </w:rPr>
+        <w:t xml:space="preserve">User Testing </w:t>
+      </w:r>
+      <w:r>
+        <w:rPr>
+          <w:sz w:val="20"/>
+        </w:rPr>
+        <w:t>Methodology</w:t>
+      </w:r>
+    </w:p>
+    <w:p/>
+    <w:p>
+      <w:pPr>
+        <w:pStyle w:val="Heading1"/>
+        <w:keepNext w:val="0"/>
+        <w:widowControl w:val="0"/>
+        <w:jc w:val="both"/>
+        <w:rPr>
+          <w:sz w:val="20"/>
+        </w:rPr>
+      </w:pPr>
+      <w:r>
+        <w:rPr>
+          <w:sz w:val="20"/>
+        </w:rPr>
+        <w:t>User Testing Findings</w:t>
+      </w:r>
+    </w:p>
+    <w:p>
+      <w:pPr>
+        <w:pStyle w:val="Heading1"/>
+        <w:keepNext w:val="0"/>
+        <w:widowControl w:val="0"/>
+        <w:jc w:val="both"/>
+        <w:rPr>
+          <w:sz w:val="20"/>
+        </w:rPr>
+      </w:pPr>
+      <w:r>
+        <w:rPr>
+          <w:sz w:val="20"/>
+        </w:rPr>
+        <w:t xml:space="preserve">Limitations </w:t>
+      </w:r>
+    </w:p>
+    <w:p/>
+    <w:p/>
+    <w:p/>
+    <w:p/>
+    <w:p>
+      <w:pPr>
+        <w:pStyle w:val="Heading1"/>
+        <w:keepNext w:val="0"/>
+        <w:widowControl w:val="0"/>
+        <w:jc w:val="both"/>
+        <w:rPr>
+          <w:sz w:val="20"/>
+        </w:rPr>
+      </w:pPr>
+      <w:r>
+        <w:rPr>
+          <w:sz w:val="20"/>
+        </w:rPr>
         <w:t>Conclusions</w:t>
       </w:r>
     </w:p>
     <w:p>
       <w:pPr>
-        <w:spacing w:line="480" w:lineRule="auto"/>
         <w:ind w:firstLine="720"/>
       </w:pPr>
       <w:r>
@@ -6792,18 +7491,13 @@
     </w:p>
     <w:p>
       <w:pPr>
-        <w:spacing w:line="480" w:lineRule="auto"/>
         <w:ind w:firstLine="720"/>
       </w:pPr>
       <w:r>
         <w:t>Therefore, there is an opportunity to introduce a new parking application utilising existing usability research, mobile map technology, and a new shorter time slice feature for pricing. This project aims to develop an MVP of such an application to investigate the impact on parking problems such as cruising time, prices, and per capita parking space. Furthermore, technical aspects such as which mobile framework should be used. Usability and usefulness will be measured via user testing and PACMAD analysis.</w:t>
       </w:r>
     </w:p>
-    <w:p>
-      <w:pPr>
-        <w:spacing w:line="480" w:lineRule="auto"/>
-      </w:pPr>
-    </w:p>
+    <w:p/>
     <w:p>
       <w:pPr>
         <w:pStyle w:val="Heading1"/>
@@ -6813,7 +7507,6 @@
           <w:ilvl w:val="0"/>
           <w:numId w:val="0"/>
         </w:numPr>
-        <w:spacing w:line="480" w:lineRule="auto"/>
         <w:jc w:val="both"/>
         <w:rPr>
           <w:sz w:val="20"/>
@@ -6831,7 +7524,6 @@
         <w:pStyle w:val="BodyTextKeep"/>
         <w:keepNext w:val="0"/>
         <w:widowControl w:val="0"/>
-        <w:spacing w:line="480" w:lineRule="auto"/>
         <w:rPr>
           <w:sz w:val="20"/>
         </w:rPr>
@@ -6870,7 +7562,21 @@
         <w:rPr>
           <w:sz w:val="20"/>
         </w:rPr>
-        <w:t>Andrew Meads for providing support and advice while producing this report. They would also like to thank their project partner Sreeniketh Raghavan for providing ideas, research and support while working together on this project.</w:t>
+        <w:t xml:space="preserve">Andrew Meads for providing support and advice while producing this report. They would also like to thank their project partner </w:t>
+      </w:r>
+      <w:proofErr w:type="spellStart"/>
+      <w:r>
+        <w:rPr>
+          <w:sz w:val="20"/>
+        </w:rPr>
+        <w:t>Sreeniketh</w:t>
+      </w:r>
+      <w:proofErr w:type="spellEnd"/>
+      <w:r>
+        <w:rPr>
+          <w:sz w:val="20"/>
+        </w:rPr>
+        <w:t xml:space="preserve"> Raghavan for providing ideas, research and support while working together on this project.</w:t>
       </w:r>
     </w:p>
     <w:sdt>
@@ -7665,6 +8371,7 @@
                       <w:rPr>
                         <w:noProof/>
                       </w:rPr>
+                      <w:lastRenderedPageBreak/>
                       <w:t xml:space="preserve">[13] </w:t>
                     </w:r>
                   </w:p>
@@ -8873,8 +9580,9 @@
   <w:style w:type="paragraph" w:default="1" w:styleId="Normal">
     <w:name w:val="Normal"/>
     <w:qFormat/>
-    <w:rsid w:val="00605044"/>
+    <w:rsid w:val="00C663E7"/>
     <w:pPr>
+      <w:spacing w:line="480" w:lineRule="auto"/>
       <w:jc w:val="both"/>
     </w:pPr>
     <w:rPr>

</xml_diff>

<commit_message>
Add some stuff on user testin
</commit_message>
<xml_diff>
--- a/Part IV Project/Final Research Report/final-research-report.docx
+++ b/Part IV Project/Final Research Report/final-research-report.docx
@@ -7018,35 +7018,17 @@
     </w:p>
     <w:p>
       <w:r>
-        <w:t xml:space="preserve">The implementation of </w:t>
-      </w:r>
-    </w:p>
-    <w:p>
-      <w:pPr>
-        <w:pStyle w:val="Heading2"/>
-      </w:pPr>
-      <w:r>
-        <w:t>Scope</w:t>
-      </w:r>
-    </w:p>
-    <w:p>
-      <w:pPr>
         <w:rPr>
           <w:noProof/>
         </w:rPr>
-      </w:pPr>
-      <w:r>
-        <w:rPr>
-          <w:noProof/>
-        </w:rPr>
         <w:drawing>
-          <wp:anchor distT="0" distB="0" distL="114300" distR="114300" simplePos="0" relativeHeight="251677696" behindDoc="0" locked="0" layoutInCell="1" allowOverlap="1" wp14:anchorId="3CE6F3A9" wp14:editId="344FBDF6">
+          <wp:anchor distT="0" distB="0" distL="114300" distR="114300" simplePos="0" relativeHeight="251677696" behindDoc="0" locked="0" layoutInCell="1" allowOverlap="1" wp14:anchorId="3CE6F3A9" wp14:editId="084A6C14">
             <wp:simplePos x="0" y="0"/>
             <wp:positionH relativeFrom="margin">
-              <wp:posOffset>0</wp:posOffset>
+              <wp:posOffset>2106295</wp:posOffset>
             </wp:positionH>
             <wp:positionV relativeFrom="paragraph">
-              <wp:posOffset>642620</wp:posOffset>
+              <wp:posOffset>603885</wp:posOffset>
             </wp:positionV>
             <wp:extent cx="2148205" cy="3302635"/>
             <wp:effectExtent l="0" t="0" r="4445" b="0"/>
@@ -7106,6 +7088,27 @@
         </w:drawing>
       </w:r>
       <w:r>
+        <w:t xml:space="preserve">The implementation of </w:t>
+      </w:r>
+      <w:r>
+        <w:t xml:space="preserve">the project occurred over a period of approximately eighteen weeks. In late July, an initial scope of the project was established, with deadlines for functionalities (Fig X.). </w:t>
+      </w:r>
+    </w:p>
+    <w:p>
+      <w:pPr>
+        <w:pStyle w:val="Heading2"/>
+      </w:pPr>
+      <w:r>
+        <w:t>Scope</w:t>
+      </w:r>
+    </w:p>
+    <w:p>
+      <w:pPr>
+        <w:rPr>
+          <w:noProof/>
+        </w:rPr>
+      </w:pPr>
+      <w:r>
         <w:t xml:space="preserve">We defined the scope of our project in mid-July, around when we started the implementation of the project. Our goals and timeline can be seen on the right. We have completed all our major goals, which were </w:t>
       </w:r>
       <w:proofErr w:type="spellStart"/>
@@ -7134,39 +7137,26 @@
         <w:pStyle w:val="Heading2"/>
       </w:pPr>
       <w:r>
+        <w:lastRenderedPageBreak/>
         <w:t>Development timeline</w:t>
       </w:r>
     </w:p>
     <w:p>
       <w:r>
-        <w:t xml:space="preserve">Overall, the project is expected to take 25 weeks in total, ending in the second week of September. The outline of the project timeline (Fig. X) is a rough idea of the steps needed and an estimate of each stage. It should be noted that each </w:t>
-      </w:r>
-      <w:r>
-        <w:lastRenderedPageBreak/>
-        <w:t>stage may overlap in the actual timeline. The stages that were identified as necessary for this project were: market research/stakeholder analysis, requirements, design, implementation, user testing and evaluation.</w:t>
-      </w:r>
-    </w:p>
-    <w:p>
-      <w:pPr>
-        <w:pStyle w:val="Heading2"/>
-      </w:pPr>
-      <w:r>
-        <w:t>Development Process</w:t>
-      </w:r>
-    </w:p>
-    <w:p>
+        <w:t xml:space="preserve">Overall, the project is expected to take 25 weeks in total, ending in the second week of September. The outline of the project timeline (Fig. X) is a rough idea of the steps needed and an estimate of each stage. It should be noted that each stage may overlap in the actual timeline. The stages that were identified as necessary for this project were: market </w:t>
+      </w:r>
       <w:r>
         <w:rPr>
           <w:noProof/>
         </w:rPr>
         <w:drawing>
-          <wp:anchor distT="0" distB="0" distL="114300" distR="114300" simplePos="0" relativeHeight="251681792" behindDoc="0" locked="0" layoutInCell="1" allowOverlap="1" wp14:anchorId="0C03FBBE" wp14:editId="6FD0BDE7">
+          <wp:anchor distT="0" distB="0" distL="114300" distR="114300" simplePos="0" relativeHeight="251681792" behindDoc="0" locked="0" layoutInCell="1" allowOverlap="1" wp14:anchorId="0C03FBBE" wp14:editId="6BE90FEE">
             <wp:simplePos x="0" y="0"/>
             <wp:positionH relativeFrom="margin">
               <wp:align>left</wp:align>
             </wp:positionH>
             <wp:positionV relativeFrom="paragraph">
-              <wp:posOffset>947420</wp:posOffset>
+              <wp:posOffset>720725</wp:posOffset>
             </wp:positionV>
             <wp:extent cx="6114415" cy="1158240"/>
             <wp:effectExtent l="0" t="0" r="635" b="3810"/>
@@ -7222,6 +7212,40 @@
           </wp:anchor>
         </w:drawing>
       </w:r>
+      <w:r>
+        <w:t>research/stakeholder analysis, requirements, design, implementation, user testing and evaluation.</w:t>
+      </w:r>
+    </w:p>
+    <w:p>
+      <w:r>
+        <w:t>Start of implementation: June 13th</w:t>
+      </w:r>
+    </w:p>
+    <w:p>
+      <w:r>
+        <w:t>End of implementation: October 5</w:t>
+      </w:r>
+      <w:r>
+        <w:rPr>
+          <w:vertAlign w:val="superscript"/>
+        </w:rPr>
+        <w:t>th</w:t>
+      </w:r>
+    </w:p>
+    <w:p>
+      <w:r>
+        <w:t>Around 17 weeks of implementation</w:t>
+      </w:r>
+    </w:p>
+    <w:p>
+      <w:pPr>
+        <w:pStyle w:val="Heading2"/>
+      </w:pPr>
+      <w:r>
+        <w:t>Development Process</w:t>
+      </w:r>
+    </w:p>
+    <w:p>
       <w:r>
         <w:t xml:space="preserve">Our development process was </w:t>
       </w:r>
@@ -7382,8 +7406,26 @@
       </w:r>
     </w:p>
     <w:p/>
+    <w:p>
+      <w:pPr>
+        <w:pStyle w:val="Heading2"/>
+      </w:pPr>
+      <w:r>
+        <w:lastRenderedPageBreak/>
+        <w:t>Technologies</w:t>
+      </w:r>
+    </w:p>
+    <w:p>
+      <w:pPr>
+        <w:pStyle w:val="Heading2"/>
+      </w:pPr>
+      <w:r>
+        <w:t>Tools</w:t>
+      </w:r>
+    </w:p>
     <w:p/>
     <w:p/>
+    <w:p/>
     <w:p>
       <w:pPr>
         <w:pStyle w:val="Heading2"/>
@@ -7395,11 +7437,7 @@
     <w:p/>
     <w:p>
       <w:r>
-        <w:t xml:space="preserve">Time slice pricing is when the granularity of the parking time is reduced, instead of charging by the hour, the granularity is reduced to a few minutes. Time slice pricing is not commonly used in the parking industry because the need to price </w:t>
-      </w:r>
-      <w:r>
-        <w:lastRenderedPageBreak/>
-        <w:t>the parking by the hour is important to manage the parking spaces. With time slice pricing, it is more likely that the spaces will be under-priced, which means there will be more demand for spaces. This can be seen in the parking closest to the doors of businesses where the time slice is lower than the cost of parking in the CBD.</w:t>
+        <w:t>Time slice pricing is when the granularity of the parking time is reduced, instead of charging by the hour, the granularity is reduced to a few minutes. Time slice pricing is not commonly used in the parking industry because the need to price the parking by the hour is important to manage the parking spaces. With time slice pricing, it is more likely that the spaces will be under-priced, which means there will be more demand for spaces. This can be seen in the parking closest to the doors of businesses where the time slice is lower than the cost of parking in the CBD.</w:t>
       </w:r>
     </w:p>
     <w:p>
@@ -7425,7 +7463,70 @@
         <w:t>Methodology</w:t>
       </w:r>
     </w:p>
-    <w:p/>
+    <w:p>
+      <w:r>
+        <w:t xml:space="preserve">Our user tests had two major parts. The first was scenario driven exploration of the application. In this section, the interviewer gave prompts to the user. </w:t>
+      </w:r>
+    </w:p>
+    <w:p>
+      <w:pPr>
+        <w:pStyle w:val="Heading2"/>
+      </w:pPr>
+      <w:r>
+        <w:t>User Testing Session</w:t>
+      </w:r>
+    </w:p>
+    <w:p>
+      <w:r>
+        <w:t xml:space="preserve">The prompts were open ended, designed to allow the user to achieve a desired outcome, rather than follow a set of instructions. This allowed us to observe variations in how the users responded to different situations and what their expectations were compared to other users. These sessions were recorded with the consent of the user, allowing us to replay certain moments to analyse the user’s reaction. What was the environment like? Covid 19, online interview over cam, asked users to use mobile mode </w:t>
+      </w:r>
+    </w:p>
+    <w:p>
+      <w:pPr>
+        <w:pStyle w:val="Heading2"/>
+      </w:pPr>
+      <w:r>
+        <w:t>User Feedback Form</w:t>
+      </w:r>
+    </w:p>
+    <w:p>
+      <w:r>
+        <w:t>After completing the user testing session, the user was asked to fill out a feedback form. This was done immediately afterwards to ensure that the experience was recent in their minds</w:t>
+      </w:r>
+      <w:r>
+        <w:t xml:space="preserve">. The feedback form contained both open ended questions such as … and </w:t>
+      </w:r>
+      <w:proofErr w:type="spellStart"/>
+      <w:r>
+        <w:t>likert</w:t>
+      </w:r>
+      <w:proofErr w:type="spellEnd"/>
+      <w:r>
+        <w:t xml:space="preserve"> scale questions like …</w:t>
+      </w:r>
+    </w:p>
+    <w:p>
+      <w:r>
+        <w:lastRenderedPageBreak/>
+        <w:t xml:space="preserve">The </w:t>
+      </w:r>
+      <w:proofErr w:type="spellStart"/>
+      <w:r>
+        <w:t>likert</w:t>
+      </w:r>
+      <w:proofErr w:type="spellEnd"/>
+      <w:r>
+        <w:t xml:space="preserve"> scale questions allow for numerical </w:t>
+      </w:r>
+      <w:proofErr w:type="spellStart"/>
+      <w:r>
+        <w:t>analysuis</w:t>
+      </w:r>
+      <w:proofErr w:type="spellEnd"/>
+      <w:r>
+        <w:t xml:space="preserve"> of the results and we used some standardised questions to allow for comparison to similar systems and future and current results</w:t>
+      </w:r>
+    </w:p>
     <w:p>
       <w:pPr>
         <w:pStyle w:val="Heading1"/>
@@ -7441,6 +7542,29 @@
           <w:sz w:val="20"/>
         </w:rPr>
         <w:t>User Testing Findings</w:t>
+      </w:r>
+    </w:p>
+    <w:p>
+      <w:r>
+        <w:t xml:space="preserve">The testing took place over the course of X weeks. We were fixing user tests at the same time as testing. We added some questions later </w:t>
+      </w:r>
+      <w:proofErr w:type="gramStart"/>
+      <w:r>
+        <w:t>on</w:t>
+      </w:r>
+      <w:proofErr w:type="gramEnd"/>
+      <w:r>
+        <w:t xml:space="preserve"> so those questions have less data.</w:t>
+      </w:r>
+    </w:p>
+    <w:p>
+      <w:r>
+        <w:t>What did we find out that was surprising, how did we fix these issues?</w:t>
+      </w:r>
+    </w:p>
+    <w:p>
+      <w:r>
+        <w:t>When asked “how do you know you are currently parking at a location” we found some users tried to go back to the listing page to see if they were parking there, others were unsure about the homepage, so we made it clearer on both pages.</w:t>
       </w:r>
     </w:p>
     <w:p>
@@ -7562,7 +7686,14 @@
         <w:rPr>
           <w:sz w:val="20"/>
         </w:rPr>
-        <w:t xml:space="preserve">Andrew Meads for providing support and advice while producing this report. They would also like to thank their project partner </w:t>
+        <w:t xml:space="preserve">Andrew Meads for providing support and advice while producing </w:t>
+      </w:r>
+      <w:r>
+        <w:rPr>
+          <w:sz w:val="20"/>
+        </w:rPr>
+        <w:lastRenderedPageBreak/>
+        <w:t xml:space="preserve">this report. They would also like to thank their project partner </w:t>
       </w:r>
       <w:proofErr w:type="spellStart"/>
       <w:r>

</xml_diff>

<commit_message>
Add more under user testing, technologies
</commit_message>
<xml_diff>
--- a/Part IV Project/Final Research Report/final-research-report.docx
+++ b/Part IV Project/Final Research Report/final-research-report.docx
@@ -6903,6 +6903,9 @@
       <w:r>
         <w:t xml:space="preserve"> so we decided to use that and focus on functionality instead of theming.</w:t>
       </w:r>
+      <w:r>
+        <w:t xml:space="preserve"> The default theming of the application is expanded on in Section X.X (Ionic).</w:t>
+      </w:r>
     </w:p>
     <w:p>
       <w:r>
@@ -6982,6 +6985,27 @@
       <w:r>
         <w:t xml:space="preserve"> Starting with lower fidelity designs allowed us to change our designs easily and discuss alternatives.</w:t>
       </w:r>
+      <w:r>
+        <w:t xml:space="preserve"> An example of change made in the </w:t>
+      </w:r>
+      <w:proofErr w:type="spellStart"/>
+      <w:r>
+        <w:t>lofi</w:t>
+      </w:r>
+      <w:proofErr w:type="spellEnd"/>
+      <w:r>
+        <w:t xml:space="preserve"> stage was the </w:t>
+      </w:r>
+      <w:r>
+        <w:lastRenderedPageBreak/>
+        <w:t xml:space="preserve">add listing page being separated into separate </w:t>
+      </w:r>
+      <w:r>
+        <w:t>pages and</w:t>
+      </w:r>
+      <w:r>
+        <w:t xml:space="preserve"> having a custom button for time availability which allowed for more fine detail tuning of parking times.</w:t>
+      </w:r>
     </w:p>
     <w:p>
       <w:pPr>
@@ -6996,7 +7020,44 @@
         <w:t xml:space="preserve"> Prototyping</w:t>
       </w:r>
     </w:p>
-    <w:p/>
+    <w:p>
+      <w:proofErr w:type="spellStart"/>
+      <w:r>
+        <w:t>Hifi</w:t>
+      </w:r>
+      <w:proofErr w:type="spellEnd"/>
+      <w:r>
+        <w:t xml:space="preserve"> designs were modelled on Figma</w:t>
+      </w:r>
+      <w:r>
+        <w:t xml:space="preserve"> </w:t>
+      </w:r>
+      <w:r>
+        <w:t xml:space="preserve">[1 in the top ref to Figma]. </w:t>
+      </w:r>
+      <w:r>
+        <w:t xml:space="preserve">In this stage, we created components for our application, such as buttons, </w:t>
+      </w:r>
+      <w:proofErr w:type="gramStart"/>
+      <w:r>
+        <w:t>inputs</w:t>
+      </w:r>
+      <w:proofErr w:type="gramEnd"/>
+      <w:r>
+        <w:t xml:space="preserve"> and typography. These were used to construct example pages for </w:t>
+      </w:r>
+      <w:proofErr w:type="spellStart"/>
+      <w:r>
+        <w:t>AirPark</w:t>
+      </w:r>
+      <w:proofErr w:type="spellEnd"/>
+      <w:r>
+        <w:t xml:space="preserve">, </w:t>
+      </w:r>
+      <w:r>
+        <w:t>which were the sidebar, login page, and add listing page.</w:t>
+      </w:r>
+    </w:p>
     <w:p/>
     <w:p/>
     <w:p>
@@ -7137,7 +7198,6 @@
         <w:pStyle w:val="Heading2"/>
       </w:pPr>
       <w:r>
-        <w:lastRenderedPageBreak/>
         <w:t>Development timeline</w:t>
       </w:r>
     </w:p>
@@ -7338,6 +7398,10 @@
     </w:p>
     <w:p>
       <w:r>
+        <w:rPr>
+          <w:noProof/>
+        </w:rPr>
+        <w:lastRenderedPageBreak/>
         <w:drawing>
           <wp:anchor distT="0" distB="0" distL="114300" distR="114300" simplePos="0" relativeHeight="251683840" behindDoc="0" locked="0" layoutInCell="1" allowOverlap="1" wp14:anchorId="5ABDB8D3" wp14:editId="36E8AA28">
             <wp:simplePos x="0" y="0"/>
@@ -7411,19 +7475,135 @@
         <w:pStyle w:val="Heading2"/>
       </w:pPr>
       <w:r>
+        <w:t>Technologies</w:t>
+      </w:r>
+    </w:p>
+    <w:p>
+      <w:r>
+        <w:t xml:space="preserve">Neither of us was familiar with Ionic and firebase, and we decided to learn new technologies through this project. Typescript provided added type security, which helped reduce errors. </w:t>
+      </w:r>
+    </w:p>
+    <w:p/>
+    <w:p>
+      <w:r>
+        <w:t xml:space="preserve">Ionic made it possible for the application to be compatible with and rendered differently on different platforms </w:t>
+      </w:r>
+      <w:proofErr w:type="spellStart"/>
+      <w:r>
+        <w:t>platforms</w:t>
+      </w:r>
+      <w:proofErr w:type="spellEnd"/>
+      <w:r>
+        <w:t xml:space="preserve"> including web, </w:t>
+      </w:r>
+      <w:proofErr w:type="gramStart"/>
+      <w:r>
+        <w:t>android</w:t>
+      </w:r>
+      <w:proofErr w:type="gramEnd"/>
+      <w:r>
+        <w:t xml:space="preserve"> and iOS without having to write the code multiple times. </w:t>
+      </w:r>
+    </w:p>
+    <w:p/>
+    <w:p>
+      <w:r>
+        <w:t>Firebase cloud functions were used as part of the backend. Using cloud functions meant that we could easily deploy the backend API using firebase’s hosting feature without the need for a separate hosting service. Firebase is optimised to be used for mobile app development, and its integrated user authentication made it an appealing choice for the backend.</w:t>
+      </w:r>
+    </w:p>
+    <w:p>
+      <w:pPr>
+        <w:pStyle w:val="Heading3"/>
+      </w:pPr>
+      <w:r>
+        <w:t>Ionic</w:t>
+      </w:r>
+    </w:p>
+    <w:p>
+      <w:pPr>
+        <w:pStyle w:val="Heading3"/>
+      </w:pPr>
+      <w:r>
+        <w:t>Firebase</w:t>
+      </w:r>
+    </w:p>
+    <w:p>
+      <w:r>
+        <w:t>Cloud functions</w:t>
+      </w:r>
+    </w:p>
+    <w:p>
+      <w:r>
+        <w:t>Authentication</w:t>
+      </w:r>
+    </w:p>
+    <w:p>
+      <w:proofErr w:type="spellStart"/>
+      <w:r>
+        <w:t>Firestore</w:t>
+      </w:r>
+      <w:proofErr w:type="spellEnd"/>
+      <w:r>
+        <w:t xml:space="preserve"> Storage</w:t>
+      </w:r>
+    </w:p>
+    <w:p/>
+    <w:p>
+      <w:r>
+        <w:rPr>
+          <w:noProof/>
+        </w:rPr>
         <w:lastRenderedPageBreak/>
-        <w:t>Technologies</w:t>
-      </w:r>
-    </w:p>
-    <w:p>
-      <w:pPr>
-        <w:pStyle w:val="Heading2"/>
-      </w:pPr>
-      <w:r>
-        <w:t>Tools</w:t>
-      </w:r>
-    </w:p>
-    <w:p/>
+        <w:drawing>
+          <wp:inline distT="0" distB="0" distL="0" distR="0" wp14:anchorId="331F6A85" wp14:editId="370B2F9E">
+            <wp:extent cx="6120765" cy="2333625"/>
+            <wp:effectExtent l="0" t="0" r="0" b="9525"/>
+            <wp:docPr id="14" name="Picture 14"/>
+            <wp:cNvGraphicFramePr>
+              <a:graphicFrameLocks xmlns:a="http://schemas.openxmlformats.org/drawingml/2006/main" noChangeAspect="1"/>
+            </wp:cNvGraphicFramePr>
+            <a:graphic xmlns:a="http://schemas.openxmlformats.org/drawingml/2006/main">
+              <a:graphicData uri="http://schemas.openxmlformats.org/drawingml/2006/picture">
+                <pic:pic xmlns:pic="http://schemas.openxmlformats.org/drawingml/2006/picture">
+                  <pic:nvPicPr>
+                    <pic:cNvPr id="0" name="Picture 1"/>
+                    <pic:cNvPicPr>
+                      <a:picLocks noChangeAspect="1" noChangeArrowheads="1"/>
+                    </pic:cNvPicPr>
+                  </pic:nvPicPr>
+                  <pic:blipFill>
+                    <a:blip r:embed="rId20" cstate="print">
+                      <a:extLst>
+                        <a:ext uri="{28A0092B-C50C-407E-A947-70E740481C1C}">
+                          <a14:useLocalDpi xmlns:a14="http://schemas.microsoft.com/office/drawing/2010/main" val="0"/>
+                        </a:ext>
+                      </a:extLst>
+                    </a:blip>
+                    <a:srcRect/>
+                    <a:stretch>
+                      <a:fillRect/>
+                    </a:stretch>
+                  </pic:blipFill>
+                  <pic:spPr bwMode="auto">
+                    <a:xfrm>
+                      <a:off x="0" y="0"/>
+                      <a:ext cx="6120765" cy="2333625"/>
+                    </a:xfrm>
+                    <a:prstGeom prst="rect">
+                      <a:avLst/>
+                    </a:prstGeom>
+                    <a:noFill/>
+                    <a:ln>
+                      <a:noFill/>
+                    </a:ln>
+                  </pic:spPr>
+                </pic:pic>
+              </a:graphicData>
+            </a:graphic>
+          </wp:inline>
+        </w:drawing>
+      </w:r>
+    </w:p>
     <w:p/>
     <w:p/>
     <w:p>
@@ -7478,7 +7658,33 @@
     </w:p>
     <w:p>
       <w:r>
-        <w:t xml:space="preserve">The prompts were open ended, designed to allow the user to achieve a desired outcome, rather than follow a set of instructions. This allowed us to observe variations in how the users responded to different situations and what their expectations were compared to other users. These sessions were recorded with the consent of the user, allowing us to replay certain moments to analyse the user’s reaction. What was the environment like? Covid 19, online interview over cam, asked users to use mobile mode </w:t>
+        <w:t xml:space="preserve">The prompts were open ended, designed to allow the user to achieve a desired outcome, rather than follow a set of instructions. This allowed us to observe variations in how the users responded to different situations and what their expectations were compared to other users. </w:t>
+      </w:r>
+      <w:r>
+        <w:t xml:space="preserve">If needed, we would provide a nudge to the user of how to perform the action. </w:t>
+      </w:r>
+      <w:r>
+        <w:t>These sessions were recorded with the consent of the user, allowing us to replay certain moments to analyse the user’s reaction. What was the environment like? Covid 19, online interview over cam, asked users to use mobile mode</w:t>
+      </w:r>
+      <w:r>
+        <w:t>.</w:t>
+      </w:r>
+    </w:p>
+    <w:p>
+      <w:r>
+        <w:lastRenderedPageBreak/>
+        <w:t xml:space="preserve">4 workflows for the user to go through. </w:t>
+      </w:r>
+      <w:r>
+        <w:t xml:space="preserve">The tasks included </w:t>
+      </w:r>
+      <w:proofErr w:type="spellStart"/>
+      <w:r>
+        <w:t>isting</w:t>
+      </w:r>
+      <w:proofErr w:type="spellEnd"/>
+      <w:r>
+        <w:t xml:space="preserve"> a new parking location as an owner, booking a parking spot as a renter, viewing the booking history and receipts, and exploring the cross-platform UI differences.</w:t>
       </w:r>
     </w:p>
     <w:p>
@@ -7496,35 +7702,56 @@
       <w:r>
         <w:t xml:space="preserve">. The feedback form contained both open ended questions such as … and </w:t>
       </w:r>
-      <w:proofErr w:type="spellStart"/>
-      <w:r>
-        <w:t>likert</w:t>
-      </w:r>
-      <w:proofErr w:type="spellEnd"/>
-      <w:r>
-        <w:t xml:space="preserve"> scale questions like …</w:t>
-      </w:r>
-    </w:p>
-    <w:p>
-      <w:r>
-        <w:lastRenderedPageBreak/>
+      <w:r>
+        <w:t>L</w:t>
+      </w:r>
+      <w:r>
+        <w:t>ikert scale questions like …</w:t>
+      </w:r>
+    </w:p>
+    <w:p>
+      <w:r>
         <w:t xml:space="preserve">The </w:t>
       </w:r>
-      <w:proofErr w:type="spellStart"/>
-      <w:r>
-        <w:t>likert</w:t>
-      </w:r>
-      <w:proofErr w:type="spellEnd"/>
-      <w:r>
-        <w:t xml:space="preserve"> scale questions allow for numerical </w:t>
-      </w:r>
-      <w:proofErr w:type="spellStart"/>
-      <w:r>
-        <w:t>analysuis</w:t>
-      </w:r>
-      <w:proofErr w:type="spellEnd"/>
+      <w:r>
+        <w:t>L</w:t>
+      </w:r>
+      <w:r>
+        <w:t xml:space="preserve">ikert scale questions allow for numerical </w:t>
+      </w:r>
+      <w:r>
+        <w:t>analysis</w:t>
+      </w:r>
       <w:r>
         <w:t xml:space="preserve"> of the results and we used some standardised questions to allow for comparison to similar systems and future and current results</w:t>
+      </w:r>
+    </w:p>
+    <w:p>
+      <w:pPr>
+        <w:rPr>
+          <w:b/>
+          <w:bCs/>
+        </w:rPr>
+      </w:pPr>
+      <w:r>
+        <w:rPr>
+          <w:b/>
+          <w:bCs/>
+        </w:rPr>
+        <w:t>Following needs to be rephrased</w:t>
+      </w:r>
+    </w:p>
+    <w:p>
+      <w:r>
+        <w:t xml:space="preserve">The questions were designed to gauge the participant’s opinion regarding the platform concept, usability, </w:t>
+      </w:r>
+      <w:proofErr w:type="gramStart"/>
+      <w:r>
+        <w:t>aesthetic</w:t>
+      </w:r>
+      <w:proofErr w:type="gramEnd"/>
+      <w:r>
+        <w:t xml:space="preserve"> and overall impressions.</w:t>
       </w:r>
     </w:p>
     <w:p>
@@ -7568,6 +7795,108 @@
       </w:r>
     </w:p>
     <w:p>
+      <w:r>
+        <w:t>Who were our participants? Mostly peers from university</w:t>
+      </w:r>
+      <w:r>
+        <w:t xml:space="preserve">. Age range is 85% </w:t>
+      </w:r>
+      <w:proofErr w:type="gramStart"/>
+      <w:r>
+        <w:t>18-25 year old</w:t>
+      </w:r>
+      <w:proofErr w:type="gramEnd"/>
+      <w:r>
+        <w:t xml:space="preserve">. pretty even split gender-wise, 45% female, 55% male. </w:t>
+      </w:r>
+    </w:p>
+    <w:p>
+      <w:pPr>
+        <w:rPr>
+          <w:b/>
+          <w:bCs/>
+        </w:rPr>
+      </w:pPr>
+      <w:r>
+        <w:rPr>
+          <w:b/>
+          <w:bCs/>
+        </w:rPr>
+        <w:t>Rephrase following paragraph</w:t>
+      </w:r>
+    </w:p>
+    <w:p>
+      <w:r>
+        <w:t xml:space="preserve">Majority of the user’s found the various application features easy to use and intuitive. 100% of users found the signup process straightforward, </w:t>
+      </w:r>
+      <w:proofErr w:type="gramStart"/>
+      <w:r>
+        <w:t>Only</w:t>
+      </w:r>
+      <w:proofErr w:type="gramEnd"/>
+      <w:r>
+        <w:t xml:space="preserve"> 25% of users found the process to add a parking location challenging and all the users were able to start and end their parking booking successfully. Additionally, 80% of users were able to find information about parking locations and bookings and 95% of users agreed that they were able to find their parking history and identify the buttons to seek help.</w:t>
+      </w:r>
+    </w:p>
+    <w:p>
+      <w:r>
+        <w:lastRenderedPageBreak/>
+        <w:drawing>
+          <wp:anchor distT="0" distB="0" distL="114300" distR="114300" simplePos="0" relativeHeight="251685888" behindDoc="0" locked="0" layoutInCell="1" allowOverlap="1" wp14:anchorId="1E851C70" wp14:editId="16689CD3">
+            <wp:simplePos x="0" y="0"/>
+            <wp:positionH relativeFrom="column">
+              <wp:posOffset>21590</wp:posOffset>
+            </wp:positionH>
+            <wp:positionV relativeFrom="paragraph">
+              <wp:posOffset>291465</wp:posOffset>
+            </wp:positionV>
+            <wp:extent cx="6100445" cy="1876425"/>
+            <wp:effectExtent l="0" t="0" r="0" b="9525"/>
+            <wp:wrapTopAndBottom/>
+            <wp:docPr id="17" name="Picture 17"/>
+            <wp:cNvGraphicFramePr>
+              <a:graphicFrameLocks xmlns:a="http://schemas.openxmlformats.org/drawingml/2006/main" noChangeAspect="1"/>
+            </wp:cNvGraphicFramePr>
+            <a:graphic xmlns:a="http://schemas.openxmlformats.org/drawingml/2006/main">
+              <a:graphicData uri="http://schemas.openxmlformats.org/drawingml/2006/picture">
+                <pic:pic xmlns:pic="http://schemas.openxmlformats.org/drawingml/2006/picture">
+                  <pic:nvPicPr>
+                    <pic:cNvPr id="1" name=""/>
+                    <pic:cNvPicPr/>
+                  </pic:nvPicPr>
+                  <pic:blipFill rotWithShape="1">
+                    <a:blip r:embed="rId21"/>
+                    <a:srcRect l="332" r="-1"/>
+                    <a:stretch/>
+                  </pic:blipFill>
+                  <pic:spPr bwMode="auto">
+                    <a:xfrm>
+                      <a:off x="0" y="0"/>
+                      <a:ext cx="6100445" cy="1876425"/>
+                    </a:xfrm>
+                    <a:prstGeom prst="rect">
+                      <a:avLst/>
+                    </a:prstGeom>
+                    <a:ln>
+                      <a:noFill/>
+                    </a:ln>
+                    <a:extLst>
+                      <a:ext uri="{53640926-AAD7-44D8-BBD7-CCE9431645EC}">
+                        <a14:shadowObscured xmlns:a14="http://schemas.microsoft.com/office/drawing/2010/main"/>
+                      </a:ext>
+                    </a:extLst>
+                  </pic:spPr>
+                </pic:pic>
+              </a:graphicData>
+            </a:graphic>
+            <wp14:sizeRelH relativeFrom="margin">
+              <wp14:pctWidth>0</wp14:pctWidth>
+            </wp14:sizeRelH>
+          </wp:anchor>
+        </w:drawing>
+      </w:r>
+    </w:p>
+    <w:p>
       <w:pPr>
         <w:pStyle w:val="Heading1"/>
         <w:keepNext w:val="0"/>
@@ -7584,7 +7913,19 @@
         <w:t xml:space="preserve">Limitations </w:t>
       </w:r>
     </w:p>
-    <w:p/>
+    <w:p>
+      <w:r>
+        <w:t xml:space="preserve">Age range of participants was very homogenous, and younger people tend to be better with technology. So there needs to be a larger investigation into a </w:t>
+      </w:r>
+      <w:proofErr w:type="gramStart"/>
+      <w:r>
+        <w:t>more broad</w:t>
+      </w:r>
+      <w:proofErr w:type="gramEnd"/>
+      <w:r>
+        <w:t xml:space="preserve"> audience, as road users cover a broad range of ages 18-65+.</w:t>
+      </w:r>
+    </w:p>
     <w:p/>
     <w:p/>
     <w:p/>
@@ -7686,14 +8027,7 @@
         <w:rPr>
           <w:sz w:val="20"/>
         </w:rPr>
-        <w:t xml:space="preserve">Andrew Meads for providing support and advice while producing </w:t>
-      </w:r>
-      <w:r>
-        <w:rPr>
-          <w:sz w:val="20"/>
-        </w:rPr>
-        <w:lastRenderedPageBreak/>
-        <w:t xml:space="preserve">this report. They would also like to thank their project partner </w:t>
+        <w:t xml:space="preserve">Andrew Meads for providing support and advice while producing this report. They would also like to thank their project partner </w:t>
       </w:r>
       <w:proofErr w:type="spellStart"/>
       <w:r>

</xml_diff>

<commit_message>
Add more for limitations and stuff
</commit_message>
<xml_diff>
--- a/Part IV Project/Final Research Report/final-research-report.docx
+++ b/Part IV Project/Final Research Report/final-research-report.docx
@@ -3260,11 +3260,9 @@
       <w:r>
         <w:t>Disruptive products usually have lower pricing (</w:t>
       </w:r>
-      <w:proofErr w:type="gramStart"/>
       <w:r>
         <w:t>e.g.</w:t>
       </w:r>
-      <w:proofErr w:type="gramEnd"/>
       <w:r>
         <w:t xml:space="preserve"> Airbnb, </w:t>
       </w:r>
@@ -4975,21 +4973,7 @@
         <w:rPr>
           <w:lang w:eastAsia="en-NZ"/>
         </w:rPr>
-        <w:t xml:space="preserve">Currently PWAs are not able to access all hardware and platform features. </w:t>
-      </w:r>
-      <w:proofErr w:type="gramStart"/>
-      <w:r>
-        <w:rPr>
-          <w:lang w:eastAsia="en-NZ"/>
-        </w:rPr>
-        <w:t>E.g.</w:t>
-      </w:r>
-      <w:proofErr w:type="gramEnd"/>
-      <w:r>
-        <w:rPr>
-          <w:lang w:eastAsia="en-NZ"/>
-        </w:rPr>
-        <w:t xml:space="preserve"> calendar and contact list</w:t>
+        <w:t>Currently PWAs are not able to access all hardware and platform features. E.g. calendar and contact list</w:t>
       </w:r>
       <w:r>
         <w:rPr>
@@ -5404,12 +5388,10 @@
         <w:t xml:space="preserve">I like to start with the map to get </w:t>
       </w:r>
       <w:proofErr w:type="spellStart"/>
-      <w:proofErr w:type="gramStart"/>
       <w:r>
         <w:t>a</w:t>
       </w:r>
       <w:proofErr w:type="spellEnd"/>
-      <w:proofErr w:type="gramEnd"/>
       <w:r>
         <w:t xml:space="preserve"> overview and move to the text version afterwards”</w:t>
       </w:r>
@@ -5838,15 +5820,7 @@
         <w:t>Their n</w:t>
       </w:r>
       <w:r>
-        <w:t xml:space="preserve">ew model PACMAD (People </w:t>
-      </w:r>
-      <w:proofErr w:type="gramStart"/>
-      <w:r>
-        <w:t>At</w:t>
-      </w:r>
-      <w:proofErr w:type="gramEnd"/>
-      <w:r>
-        <w:t xml:space="preserve"> the Centre of Mobile Application Development) “aims to address some of the shortcomings of existing usability models when applied to mobile applications”</w:t>
+        <w:t>ew model PACMAD (People At the Centre of Mobile Application Development) “aims to address some of the shortcomings of existing usability models when applied to mobile applications”</w:t>
       </w:r>
       <w:r>
         <w:t xml:space="preserve"> </w:t>
@@ -6021,21 +5995,7 @@
         <w:rPr>
           <w:lang w:eastAsia="en-NZ"/>
         </w:rPr>
-        <w:t xml:space="preserve"> focuses on event, </w:t>
-      </w:r>
-      <w:proofErr w:type="gramStart"/>
-      <w:r>
-        <w:rPr>
-          <w:lang w:eastAsia="en-NZ"/>
-        </w:rPr>
-        <w:t>office</w:t>
-      </w:r>
-      <w:proofErr w:type="gramEnd"/>
-      <w:r>
-        <w:rPr>
-          <w:lang w:eastAsia="en-NZ"/>
-        </w:rPr>
-        <w:t xml:space="preserve"> and parking spaces, however the parking is rented on a monthly basis. </w:t>
+        <w:t xml:space="preserve"> focuses on event, office and parking spaces, however the parking is rented on a monthly basis. </w:t>
       </w:r>
       <w:proofErr w:type="spellStart"/>
       <w:r>
@@ -6231,21 +6191,7 @@
         <w:rPr>
           <w:sz w:val="20"/>
         </w:rPr>
-        <w:t xml:space="preserve">From the literature review, it was found that there is a lack of research on the impacts and implications of a shared economy version of parking. Much research has been conducted on the successes of Uber and </w:t>
-      </w:r>
-      <w:proofErr w:type="gramStart"/>
-      <w:r>
-        <w:rPr>
-          <w:sz w:val="20"/>
-        </w:rPr>
-        <w:t>Airbnb,</w:t>
-      </w:r>
-      <w:proofErr w:type="gramEnd"/>
-      <w:r>
-        <w:rPr>
-          <w:sz w:val="20"/>
-        </w:rPr>
-        <w:t xml:space="preserve"> however a dominant parking application has not fully disrupted the parking industry yet, which explains the lack of discussion in this area.</w:t>
+        <w:t>From the literature review, it was found that there is a lack of research on the impacts and implications of a shared economy version of parking. Much research has been conducted on the successes of Uber and Airbnb, however a dominant parking application has not fully disrupted the parking industry yet, which explains the lack of discussion in this area.</w:t>
       </w:r>
     </w:p>
     <w:p>
@@ -6275,15 +6221,7 @@
         <w:ind w:firstLine="720"/>
       </w:pPr>
       <w:r>
-        <w:t xml:space="preserve">Min et al. examined the features of Uber and found “adding the unique features into the Uber mobile application, such as providing more accurate GPS location information on the map” and more specific search terms and refinement </w:t>
-      </w:r>
-      <w:proofErr w:type="gramStart"/>
-      <w:r>
-        <w:t>options  “</w:t>
-      </w:r>
-      <w:proofErr w:type="gramEnd"/>
-      <w:r>
-        <w:t>would help to enhance users’ perceived advantages of using the Uber mobile application” [Min2018]</w:t>
+        <w:t>Min et al. examined the features of Uber and found “adding the unique features into the Uber mobile application, such as providing more accurate GPS location information on the map” and more specific search terms and refinement options  “would help to enhance users’ perceived advantages of using the Uber mobile application” [Min2018]</w:t>
       </w:r>
       <w:r>
         <w:t>. The rental parking application should provide similar functionality around GPS location accuracy and search refinement.</w:t>
@@ -6869,15 +6807,7 @@
     </w:p>
     <w:p>
       <w:r>
-        <w:t xml:space="preserve">We developed initial designs for Airpark on paper and </w:t>
-      </w:r>
-      <w:proofErr w:type="gramStart"/>
-      <w:r>
-        <w:t>whiteboard, and</w:t>
-      </w:r>
-      <w:proofErr w:type="gramEnd"/>
-      <w:r>
-        <w:t xml:space="preserve"> transitioned into </w:t>
+        <w:t xml:space="preserve">We developed initial designs for Airpark on paper and whiteboard, and transitioned into </w:t>
       </w:r>
       <w:proofErr w:type="spellStart"/>
       <w:r>
@@ -6893,15 +6823,7 @@
       </w:r>
       <w:proofErr w:type="spellEnd"/>
       <w:r>
-        <w:t xml:space="preserve">. After some casual discussion with some friends, we found that the default styling of our framework was very </w:t>
-      </w:r>
-      <w:proofErr w:type="gramStart"/>
-      <w:r>
-        <w:t>appealing</w:t>
-      </w:r>
-      <w:proofErr w:type="gramEnd"/>
-      <w:r>
-        <w:t xml:space="preserve"> so we decided to use that and focus on functionality instead of theming.</w:t>
+        <w:t>. After some casual discussion with some friends, we found that the default styling of our framework was very appealing so we decided to use that and focus on functionality instead of theming.</w:t>
       </w:r>
       <w:r>
         <w:t xml:space="preserve"> The default theming of the application is expanded on in Section X.X (Ionic).</w:t>
@@ -6913,15 +6835,15 @@
           <w:noProof/>
         </w:rPr>
         <w:drawing>
-          <wp:anchor distT="0" distB="0" distL="114300" distR="114300" simplePos="0" relativeHeight="251679744" behindDoc="0" locked="0" layoutInCell="1" allowOverlap="1" wp14:anchorId="0BFB8145" wp14:editId="4A9AFB9F">
+          <wp:anchor distT="0" distB="0" distL="114300" distR="114300" simplePos="0" relativeHeight="251679744" behindDoc="0" locked="0" layoutInCell="1" allowOverlap="1" wp14:anchorId="0BFB8145" wp14:editId="30380AF5">
             <wp:simplePos x="0" y="0"/>
-            <wp:positionH relativeFrom="column">
-              <wp:posOffset>0</wp:posOffset>
+            <wp:positionH relativeFrom="margin">
+              <wp:align>left</wp:align>
             </wp:positionH>
             <wp:positionV relativeFrom="paragraph">
-              <wp:posOffset>295275</wp:posOffset>
+              <wp:posOffset>294640</wp:posOffset>
             </wp:positionV>
-            <wp:extent cx="6120765" cy="3333750"/>
+            <wp:extent cx="5679440" cy="3093085"/>
             <wp:effectExtent l="0" t="0" r="0" b="0"/>
             <wp:wrapTopAndBottom/>
             <wp:docPr id="8" name="Picture 8"/>
@@ -6944,7 +6866,7 @@
                   <pic:spPr>
                     <a:xfrm>
                       <a:off x="0" y="0"/>
-                      <a:ext cx="6120765" cy="3333750"/>
+                      <a:ext cx="5679440" cy="3093085"/>
                     </a:xfrm>
                     <a:prstGeom prst="rect">
                       <a:avLst/>
@@ -6953,6 +6875,12 @@
                 </pic:pic>
               </a:graphicData>
             </a:graphic>
+            <wp14:sizeRelH relativeFrom="margin">
+              <wp14:pctWidth>0</wp14:pctWidth>
+            </wp14:sizeRelH>
+            <wp14:sizeRelV relativeFrom="margin">
+              <wp14:pctHeight>0</wp14:pctHeight>
+            </wp14:sizeRelV>
           </wp:anchor>
         </w:drawing>
       </w:r>
@@ -6994,39 +6922,36 @@
       </w:r>
       <w:proofErr w:type="spellEnd"/>
       <w:r>
-        <w:t xml:space="preserve"> stage was the </w:t>
-      </w:r>
+        <w:t xml:space="preserve"> stage was the add listing page being separated into separate </w:t>
+      </w:r>
+      <w:r>
+        <w:t>pages and</w:t>
+      </w:r>
+      <w:r>
+        <w:t xml:space="preserve"> having a custom button for time availability which allowed for more fine detail tuning of parking times.</w:t>
+      </w:r>
+    </w:p>
+    <w:p>
+      <w:pPr>
+        <w:pStyle w:val="Heading2"/>
+      </w:pPr>
+      <w:proofErr w:type="spellStart"/>
       <w:r>
         <w:lastRenderedPageBreak/>
-        <w:t xml:space="preserve">add listing page being separated into separate </w:t>
-      </w:r>
-      <w:r>
-        <w:t>pages and</w:t>
-      </w:r>
-      <w:r>
-        <w:t xml:space="preserve"> having a custom button for time availability which allowed for more fine detail tuning of parking times.</w:t>
-      </w:r>
-    </w:p>
-    <w:p>
-      <w:pPr>
-        <w:pStyle w:val="Heading2"/>
-      </w:pPr>
+        <w:t>Hifi</w:t>
+      </w:r>
+      <w:proofErr w:type="spellEnd"/>
+      <w:r>
+        <w:t xml:space="preserve"> Prototyping</w:t>
+      </w:r>
+    </w:p>
+    <w:p>
       <w:proofErr w:type="spellStart"/>
       <w:r>
         <w:t>Hifi</w:t>
       </w:r>
       <w:proofErr w:type="spellEnd"/>
       <w:r>
-        <w:t xml:space="preserve"> Prototyping</w:t>
-      </w:r>
-    </w:p>
-    <w:p>
-      <w:proofErr w:type="spellStart"/>
-      <w:r>
-        <w:t>Hifi</w:t>
-      </w:r>
-      <w:proofErr w:type="spellEnd"/>
-      <w:r>
         <w:t xml:space="preserve"> designs were modelled on Figma</w:t>
       </w:r>
       <w:r>
@@ -7036,15 +6961,7 @@
         <w:t xml:space="preserve">[1 in the top ref to Figma]. </w:t>
       </w:r>
       <w:r>
-        <w:t xml:space="preserve">In this stage, we created components for our application, such as buttons, </w:t>
-      </w:r>
-      <w:proofErr w:type="gramStart"/>
-      <w:r>
-        <w:t>inputs</w:t>
-      </w:r>
-      <w:proofErr w:type="gramEnd"/>
-      <w:r>
-        <w:t xml:space="preserve"> and typography. These were used to construct example pages for </w:t>
+        <w:t xml:space="preserve">In this stage, we created components for our application, such as buttons, inputs and typography. These were used to construct example pages for </w:t>
       </w:r>
       <w:proofErr w:type="spellStart"/>
       <w:r>
@@ -7189,6 +7106,7 @@
     <w:p/>
     <w:p>
       <w:r>
+        <w:lastRenderedPageBreak/>
         <w:t>Our remaining tasks are to complete the final research report, collate the research compendium, and presenting our findings in a presentation.</w:t>
       </w:r>
     </w:p>
@@ -7349,18 +7267,10 @@
         <w:t xml:space="preserve">They complete the </w:t>
       </w:r>
       <w:r>
-        <w:t xml:space="preserve">feature on a new </w:t>
-      </w:r>
-      <w:proofErr w:type="gramStart"/>
-      <w:r>
-        <w:t xml:space="preserve">branch, </w:t>
-      </w:r>
-      <w:r>
-        <w:t>and</w:t>
-      </w:r>
-      <w:proofErr w:type="gramEnd"/>
-      <w:r>
-        <w:t xml:space="preserve"> </w:t>
+        <w:t xml:space="preserve">feature on a new branch, </w:t>
+      </w:r>
+      <w:r>
+        <w:t xml:space="preserve">and </w:t>
       </w:r>
       <w:r>
         <w:t>create a pull request</w:t>
@@ -7401,7 +7311,6 @@
         <w:rPr>
           <w:noProof/>
         </w:rPr>
-        <w:lastRenderedPageBreak/>
         <w:drawing>
           <wp:anchor distT="0" distB="0" distL="114300" distR="114300" simplePos="0" relativeHeight="251683840" behindDoc="0" locked="0" layoutInCell="1" allowOverlap="1" wp14:anchorId="5ABDB8D3" wp14:editId="36E8AA28">
             <wp:simplePos x="0" y="0"/>
@@ -7460,7 +7369,11 @@
         </w:drawing>
       </w:r>
       <w:r>
-        <w:t xml:space="preserve">The benefits of using this process are many. First, it is very easy to follow. It is very clear what you are expected to do and how you are expected to do it. Second, it allows the team members to work independently. They are given clear tasks to complete, and they know they will be held accountable for meeting deadlines. Third, it is very effective at minimizing the time it takes to complete a task. The team members </w:t>
+        <w:t xml:space="preserve">The benefits of using this process are many. First, it is very easy to follow. It is very clear what you are expected to do and how you are expected to do it. Second, it allows the team members to work independently. They are given clear tasks </w:t>
+      </w:r>
+      <w:r>
+        <w:lastRenderedPageBreak/>
+        <w:t xml:space="preserve">to complete, and they know they will be held accountable for meeting deadlines. Third, it is very effective at minimizing the time it takes to complete a task. The team members </w:t>
       </w:r>
       <w:r>
         <w:t>can</w:t>
@@ -7496,13 +7409,11 @@
       <w:r>
         <w:t xml:space="preserve"> including web, </w:t>
       </w:r>
-      <w:proofErr w:type="gramStart"/>
-      <w:r>
-        <w:t>android</w:t>
-      </w:r>
-      <w:proofErr w:type="gramEnd"/>
-      <w:r>
-        <w:t xml:space="preserve"> and iOS without having to write the code multiple times. </w:t>
+      <w:r>
+        <w:t>A</w:t>
+      </w:r>
+      <w:r>
+        <w:t xml:space="preserve">ndroid and iOS without having to write the code multiple times. </w:t>
       </w:r>
     </w:p>
     <w:p/>
@@ -7518,12 +7429,123 @@
       <w:r>
         <w:t>Ionic</w:t>
       </w:r>
-    </w:p>
+      <w:r>
+        <w:t xml:space="preserve"> and Capacitor</w:t>
+      </w:r>
+    </w:p>
+    <w:p>
+      <w:r>
+        <w:t>Ionic</w:t>
+      </w:r>
+      <w:r>
+        <w:rPr>
+          <w:vertAlign w:val="superscript"/>
+        </w:rPr>
+        <w:t xml:space="preserve">1 </w:t>
+      </w:r>
+      <w:r>
+        <w:t xml:space="preserve">is a framework for building a application which supports many platforms. It provides a library of components to create an application which changes its design based on the platform. For example in Fig X. the differences between iOS and Material Design can be seen. The header text is larger and a different font on iOS, and the card has a different shadow as well. </w:t>
+      </w:r>
+    </w:p>
+    <w:p>
+      <w:r>
+        <w:t>Capacitor</w:t>
+      </w:r>
+      <w:r>
+        <w:rPr>
+          <w:vertAlign w:val="superscript"/>
+        </w:rPr>
+        <w:t>2</w:t>
+      </w:r>
+      <w:r>
+        <w:t xml:space="preserve"> complements Ionic by cross compiling the Ionic application onto different platforms. The application can be compiled to support Web, Android, iOS, PWA, and Electron.  </w:t>
+      </w:r>
+    </w:p>
+    <w:p/>
     <w:p>
       <w:pPr>
         <w:pStyle w:val="Heading3"/>
       </w:pPr>
       <w:r>
+        <w:lastRenderedPageBreak/>
+        <w:drawing>
+          <wp:anchor distT="0" distB="0" distL="114300" distR="114300" simplePos="0" relativeHeight="251687936" behindDoc="0" locked="0" layoutInCell="1" allowOverlap="1" wp14:anchorId="37BA2DFA" wp14:editId="37DDCBC0">
+            <wp:simplePos x="0" y="0"/>
+            <wp:positionH relativeFrom="margin">
+              <wp:posOffset>60960</wp:posOffset>
+            </wp:positionH>
+            <wp:positionV relativeFrom="paragraph">
+              <wp:posOffset>0</wp:posOffset>
+            </wp:positionV>
+            <wp:extent cx="2915920" cy="2987040"/>
+            <wp:effectExtent l="0" t="0" r="0" b="3810"/>
+            <wp:wrapTopAndBottom/>
+            <wp:docPr id="18" name="Picture 18"/>
+            <wp:cNvGraphicFramePr>
+              <a:graphicFrameLocks xmlns:a="http://schemas.openxmlformats.org/drawingml/2006/main" noChangeAspect="1"/>
+            </wp:cNvGraphicFramePr>
+            <a:graphic xmlns:a="http://schemas.openxmlformats.org/drawingml/2006/main">
+              <a:graphicData uri="http://schemas.openxmlformats.org/drawingml/2006/picture">
+                <pic:pic xmlns:pic="http://schemas.openxmlformats.org/drawingml/2006/picture">
+                  <pic:nvPicPr>
+                    <pic:cNvPr id="1" name=""/>
+                    <pic:cNvPicPr/>
+                  </pic:nvPicPr>
+                  <pic:blipFill>
+                    <a:blip r:embed="rId20"/>
+                    <a:stretch>
+                      <a:fillRect/>
+                    </a:stretch>
+                  </pic:blipFill>
+                  <pic:spPr>
+                    <a:xfrm>
+                      <a:off x="0" y="0"/>
+                      <a:ext cx="2915920" cy="2987040"/>
+                    </a:xfrm>
+                    <a:prstGeom prst="rect">
+                      <a:avLst/>
+                    </a:prstGeom>
+                  </pic:spPr>
+                </pic:pic>
+              </a:graphicData>
+            </a:graphic>
+            <wp14:sizeRelH relativeFrom="margin">
+              <wp14:pctWidth>0</wp14:pctWidth>
+            </wp14:sizeRelH>
+            <wp14:sizeRelV relativeFrom="margin">
+              <wp14:pctHeight>0</wp14:pctHeight>
+            </wp14:sizeRelV>
+          </wp:anchor>
+        </w:drawing>
+      </w:r>
+      <w:r>
+        <w:t>React</w:t>
+      </w:r>
+      <w:r>
+        <w:rPr>
+          <w:vertAlign w:val="superscript"/>
+        </w:rPr>
+        <w:t>3</w:t>
+      </w:r>
+    </w:p>
+    <w:p>
+      <w:r>
+        <w:t xml:space="preserve">Ionic is framework agnostic, it is compatible with many other frameworks. Plain </w:t>
+      </w:r>
+      <w:proofErr w:type="spellStart"/>
+      <w:r>
+        <w:t>javascript</w:t>
+      </w:r>
+      <w:proofErr w:type="spellEnd"/>
+      <w:r>
+        <w:t>, React, Angular and Vue were possible choices for this project. Traditionally, Ionic used to be used with Angular, however the team was more familiar with React, so we chose React as our framework.</w:t>
+      </w:r>
+    </w:p>
+    <w:p>
+      <w:pPr>
+        <w:pStyle w:val="Heading3"/>
+      </w:pPr>
+      <w:r>
         <w:t>Firebase</w:t>
       </w:r>
     </w:p>
@@ -7553,7 +7575,6 @@
         <w:rPr>
           <w:noProof/>
         </w:rPr>
-        <w:lastRenderedPageBreak/>
         <w:drawing>
           <wp:inline distT="0" distB="0" distL="0" distR="0" wp14:anchorId="331F6A85" wp14:editId="370B2F9E">
             <wp:extent cx="6120765" cy="2333625"/>
@@ -7572,7 +7593,7 @@
                     </pic:cNvPicPr>
                   </pic:nvPicPr>
                   <pic:blipFill>
-                    <a:blip r:embed="rId20" cstate="print">
+                    <a:blip r:embed="rId21" cstate="print">
                       <a:extLst>
                         <a:ext uri="{28A0092B-C50C-407E-A947-70E740481C1C}">
                           <a14:useLocalDpi xmlns:a14="http://schemas.microsoft.com/office/drawing/2010/main" val="0"/>
@@ -7672,7 +7693,6 @@
     </w:p>
     <w:p>
       <w:r>
-        <w:lastRenderedPageBreak/>
         <w:t xml:space="preserve">4 workflows for the user to go through. </w:t>
       </w:r>
       <w:r>
@@ -7743,15 +7763,8 @@
     </w:p>
     <w:p>
       <w:r>
-        <w:t xml:space="preserve">The questions were designed to gauge the participant’s opinion regarding the platform concept, usability, </w:t>
-      </w:r>
-      <w:proofErr w:type="gramStart"/>
-      <w:r>
-        <w:t>aesthetic</w:t>
-      </w:r>
-      <w:proofErr w:type="gramEnd"/>
-      <w:r>
-        <w:t xml:space="preserve"> and overall impressions.</w:t>
+        <w:lastRenderedPageBreak/>
+        <w:t>The questions were designed to gauge the participant’s opinion regarding the platform concept, usability, aesthetic and overall impressions.</w:t>
       </w:r>
     </w:p>
     <w:p>
@@ -7773,82 +7786,27 @@
     </w:p>
     <w:p>
       <w:r>
-        <w:t xml:space="preserve">The testing took place over the course of X weeks. We were fixing user tests at the same time as testing. We added some questions later </w:t>
-      </w:r>
-      <w:proofErr w:type="gramStart"/>
-      <w:r>
-        <w:t>on</w:t>
-      </w:r>
-      <w:proofErr w:type="gramEnd"/>
-      <w:r>
-        <w:t xml:space="preserve"> so those questions have less data.</w:t>
-      </w:r>
-    </w:p>
-    <w:p>
-      <w:r>
-        <w:t>What did we find out that was surprising, how did we fix these issues?</w:t>
-      </w:r>
-    </w:p>
-    <w:p>
-      <w:r>
-        <w:t>When asked “how do you know you are currently parking at a location” we found some users tried to go back to the listing page to see if they were parking there, others were unsure about the homepage, so we made it clearer on both pages.</w:t>
-      </w:r>
-    </w:p>
-    <w:p>
-      <w:r>
-        <w:t>Who were our participants? Mostly peers from university</w:t>
-      </w:r>
-      <w:r>
-        <w:t xml:space="preserve">. Age range is 85% </w:t>
-      </w:r>
-      <w:proofErr w:type="gramStart"/>
-      <w:r>
-        <w:t>18-25 year old</w:t>
-      </w:r>
-      <w:proofErr w:type="gramEnd"/>
-      <w:r>
-        <w:t xml:space="preserve">. pretty even split gender-wise, 45% female, 55% male. </w:t>
-      </w:r>
-    </w:p>
-    <w:p>
-      <w:pPr>
-        <w:rPr>
-          <w:b/>
-          <w:bCs/>
-        </w:rPr>
-      </w:pPr>
-      <w:r>
-        <w:rPr>
-          <w:b/>
-          <w:bCs/>
-        </w:rPr>
-        <w:t>Rephrase following paragraph</w:t>
-      </w:r>
-    </w:p>
-    <w:p>
-      <w:r>
-        <w:t xml:space="preserve">Majority of the user’s found the various application features easy to use and intuitive. 100% of users found the signup process straightforward, </w:t>
-      </w:r>
-      <w:proofErr w:type="gramStart"/>
-      <w:r>
-        <w:t>Only</w:t>
-      </w:r>
-      <w:proofErr w:type="gramEnd"/>
-      <w:r>
-        <w:t xml:space="preserve"> 25% of users found the process to add a parking location challenging and all the users were able to start and end their parking booking successfully. Additionally, 80% of users were able to find information about parking locations and bookings and 95% of users agreed that they were able to find their parking history and identify the buttons to seek help.</w:t>
-      </w:r>
-    </w:p>
-    <w:p>
-      <w:r>
-        <w:lastRenderedPageBreak/>
+        <w:t>The testing took place over the course of X weeks. We were fixing user tests at the same time as testing. We added some questions later on so those questions have less data.</w:t>
+      </w:r>
+    </w:p>
+    <w:p>
+      <w:pPr>
+        <w:pStyle w:val="Heading2"/>
+      </w:pPr>
+      <w:r>
+        <w:t>Participant Demographics</w:t>
+      </w:r>
+    </w:p>
+    <w:p>
+      <w:r>
         <w:drawing>
-          <wp:anchor distT="0" distB="0" distL="114300" distR="114300" simplePos="0" relativeHeight="251685888" behindDoc="0" locked="0" layoutInCell="1" allowOverlap="1" wp14:anchorId="1E851C70" wp14:editId="16689CD3">
+          <wp:anchor distT="0" distB="0" distL="114300" distR="114300" simplePos="0" relativeHeight="251685888" behindDoc="0" locked="0" layoutInCell="1" allowOverlap="1" wp14:anchorId="1E851C70" wp14:editId="35055FE9">
             <wp:simplePos x="0" y="0"/>
-            <wp:positionH relativeFrom="column">
-              <wp:posOffset>21590</wp:posOffset>
+            <wp:positionH relativeFrom="margin">
+              <wp:align>right</wp:align>
             </wp:positionH>
             <wp:positionV relativeFrom="paragraph">
-              <wp:posOffset>291465</wp:posOffset>
+              <wp:posOffset>602615</wp:posOffset>
             </wp:positionV>
             <wp:extent cx="6100445" cy="1876425"/>
             <wp:effectExtent l="0" t="0" r="0" b="9525"/>
@@ -7865,7 +7823,7 @@
                     <pic:cNvPicPr/>
                   </pic:nvPicPr>
                   <pic:blipFill rotWithShape="1">
-                    <a:blip r:embed="rId21"/>
+                    <a:blip r:embed="rId22"/>
                     <a:srcRect l="332" r="-1"/>
                     <a:stretch/>
                   </pic:blipFill>
@@ -7895,6 +7853,142 @@
           </wp:anchor>
         </w:drawing>
       </w:r>
+      <w:r>
+        <w:t xml:space="preserve">Who were our participants? Mostly peers from university. Age range is 85% 18-25 year old. pretty even split gender-wise, 45% female, 55% male. </w:t>
+      </w:r>
+    </w:p>
+    <w:p/>
+    <w:p>
+      <w:pPr>
+        <w:pStyle w:val="Heading2"/>
+      </w:pPr>
+      <w:r>
+        <w:t>Overall Impressions</w:t>
+      </w:r>
+    </w:p>
+    <w:p>
+      <w:pPr>
+        <w:rPr>
+          <w:b/>
+          <w:bCs/>
+        </w:rPr>
+      </w:pPr>
+      <w:r>
+        <w:rPr>
+          <w:b/>
+          <w:bCs/>
+        </w:rPr>
+        <w:t>Rephrase all the following</w:t>
+      </w:r>
+    </w:p>
+    <w:p>
+      <w:r>
+        <w:t xml:space="preserve">In terms of the overall applications usability, 90% of users found the UI easy to use, with no users finding the application to be frustrating. Additionally, 90% of users were able to identify and use the application options almost instantly, and 82% of respondents thought that the concept of the platform appealed to them. </w:t>
+      </w:r>
+    </w:p>
+    <w:p/>
+    <w:p>
+      <w:r>
+        <w:t xml:space="preserve">When highlighting the positive aspects of the application, most respondents commented on the appeal of the platform and not having to worry about finding parking in specific areas, while also being able to generate additional income. Users found the application easy to navigate and use and the aesthetic professional and simple. Some users were specifically impressed by the map component implementation. </w:t>
+      </w:r>
+    </w:p>
+    <w:p/>
+    <w:p>
+      <w:r>
+        <w:lastRenderedPageBreak/>
+        <w:t>Most of the negative aspects highlighted by the users was fixed as a result of their feedback during the application iteration process. This included fixing input fields from not extending beyond the page, changing the terminologies used in the application to be consistent, making the timing consistently use the 12 hour format, and adding a search bar for the map component. Other suggestions included being able to upload multiple images at the same time and integrating a payment system, which were not within the scope of the project and will be included in the future work for the application.</w:t>
+      </w:r>
+    </w:p>
+    <w:p>
+      <w:r>
+        <w:drawing>
+          <wp:anchor distT="0" distB="0" distL="114300" distR="114300" simplePos="0" relativeHeight="251689984" behindDoc="0" locked="0" layoutInCell="1" allowOverlap="1" wp14:anchorId="6B7F99E3" wp14:editId="1DE13A70">
+            <wp:simplePos x="0" y="0"/>
+            <wp:positionH relativeFrom="margin">
+              <wp:align>center</wp:align>
+            </wp:positionH>
+            <wp:positionV relativeFrom="paragraph">
+              <wp:posOffset>153670</wp:posOffset>
+            </wp:positionV>
+            <wp:extent cx="6120765" cy="2792730"/>
+            <wp:effectExtent l="0" t="0" r="0" b="7620"/>
+            <wp:wrapTopAndBottom/>
+            <wp:docPr id="19" name="Picture 19"/>
+            <wp:cNvGraphicFramePr>
+              <a:graphicFrameLocks xmlns:a="http://schemas.openxmlformats.org/drawingml/2006/main" noChangeAspect="1"/>
+            </wp:cNvGraphicFramePr>
+            <a:graphic xmlns:a="http://schemas.openxmlformats.org/drawingml/2006/main">
+              <a:graphicData uri="http://schemas.openxmlformats.org/drawingml/2006/picture">
+                <pic:pic xmlns:pic="http://schemas.openxmlformats.org/drawingml/2006/picture">
+                  <pic:nvPicPr>
+                    <pic:cNvPr id="1" name=""/>
+                    <pic:cNvPicPr/>
+                  </pic:nvPicPr>
+                  <pic:blipFill>
+                    <a:blip r:embed="rId23"/>
+                    <a:stretch>
+                      <a:fillRect/>
+                    </a:stretch>
+                  </pic:blipFill>
+                  <pic:spPr>
+                    <a:xfrm>
+                      <a:off x="0" y="0"/>
+                      <a:ext cx="6120765" cy="2792730"/>
+                    </a:xfrm>
+                    <a:prstGeom prst="rect">
+                      <a:avLst/>
+                    </a:prstGeom>
+                  </pic:spPr>
+                </pic:pic>
+              </a:graphicData>
+            </a:graphic>
+          </wp:anchor>
+        </w:drawing>
+      </w:r>
+    </w:p>
+    <w:p>
+      <w:r>
+        <w:t>What did we find out that was surprising, how did we fix these issues?</w:t>
+      </w:r>
+    </w:p>
+    <w:p>
+      <w:r>
+        <w:t>When asked “how do you know you are currently parking at a location” we found some users tried to go back to the listing page to see if they were parking there, others were unsure about the homepage, so we made it clearer on both pages.</w:t>
+      </w:r>
+    </w:p>
+    <w:p>
+      <w:pPr>
+        <w:rPr>
+          <w:b/>
+          <w:bCs/>
+        </w:rPr>
+      </w:pPr>
+      <w:r>
+        <w:rPr>
+          <w:b/>
+          <w:bCs/>
+        </w:rPr>
+        <w:t>Rephrase following paragraph</w:t>
+      </w:r>
+    </w:p>
+    <w:p>
+      <w:r>
+        <w:t>Majority of the user’s found the various application features easy to use and intuitive. 100% of users found the signup process straightforward, Only 25% of users found the process to add a parking location challenging and all the users were able to start and end their parking booking successfully. Additionally, 80% of users were able to find information about parking locations and bookings and 95% of users agreed that they were able to find their parking history and identify the buttons to seek help.</w:t>
+      </w:r>
+    </w:p>
+    <w:p/>
+    <w:p>
+      <w:pPr>
+        <w:pStyle w:val="Heading2"/>
+      </w:pPr>
+      <w:r>
+        <w:t>User Testing Fixes</w:t>
+      </w:r>
+    </w:p>
+    <w:p>
+      <w:r>
+        <w:t>There were many bugs which were found throughout the course of user testing.</w:t>
+      </w:r>
     </w:p>
     <w:p>
       <w:pPr>
@@ -7910,23 +8004,68 @@
         <w:rPr>
           <w:sz w:val="20"/>
         </w:rPr>
+        <w:lastRenderedPageBreak/>
         <w:t xml:space="preserve">Limitations </w:t>
       </w:r>
     </w:p>
     <w:p>
       <w:r>
-        <w:t xml:space="preserve">Age range of participants was very homogenous, and younger people tend to be better with technology. So there needs to be a larger investigation into a </w:t>
-      </w:r>
-      <w:proofErr w:type="gramStart"/>
-      <w:r>
-        <w:t>more broad</w:t>
-      </w:r>
-      <w:proofErr w:type="gramEnd"/>
-      <w:r>
-        <w:t xml:space="preserve"> audience, as road users cover a broad range of ages 18-65+.</w:t>
+        <w:t>Age range of participants was very homogenous, and younger people tend to be better with technology. So there needs to be a larger investigation into a more broad audience, as road users cover a broad range of ages 18-65+.</w:t>
       </w:r>
     </w:p>
     <w:p/>
+    <w:p>
+      <w:r>
+        <w:t>Users were not using their own money, so it was not a real world scenario. User’s overall feeling towards the app could be different if they were paying for the service.</w:t>
+      </w:r>
+    </w:p>
+    <w:p/>
+    <w:p>
+      <w:r>
+        <w:t xml:space="preserve">Respondents were also people that we knew, so they could be less likely to give us bad feedback on Airpark. </w:t>
+      </w:r>
+    </w:p>
+    <w:p/>
+    <w:p>
+      <w:r>
+        <w:t>The study was done while we were making fixes, so the data is not all about the exact same version of the application. This was done as we had a limited time to perform the user studies, so we could not run another user study after a fixing phase.</w:t>
+      </w:r>
+    </w:p>
+    <w:p/>
+    <w:p>
+      <w:pPr>
+        <w:rPr>
+          <w:b/>
+          <w:bCs/>
+        </w:rPr>
+      </w:pPr>
+      <w:r>
+        <w:rPr>
+          <w:b/>
+          <w:bCs/>
+        </w:rPr>
+        <w:t>Rephrase the following</w:t>
+      </w:r>
+    </w:p>
+    <w:p>
+      <w:r>
+        <w:t xml:space="preserve">There were some limitations associated with the project, some due to the pandemic, which had an impact on the user testing conditions and accuracy of the results. Firstly, the entire user testing process had to be conducted on Zoom. This required participants to use a desktop web browser to access the deployed application, which doesn’t accurately represent the user experience on a mobile device. </w:t>
+      </w:r>
+    </w:p>
+    <w:p/>
+    <w:p>
+      <w:r>
+        <w:t xml:space="preserve">Additionally, the number of participants who tested the application was relatively small and the 20 person sample size doesn’t represent the entire user demographic. 17 out of 20 participants were engineering students at the university of </w:t>
+      </w:r>
+      <w:proofErr w:type="spellStart"/>
+      <w:r>
+        <w:t>auckland</w:t>
+      </w:r>
+      <w:proofErr w:type="spellEnd"/>
+      <w:r>
+        <w:t>, and were all in the age group of 18 to 25 years. Only 50% of respondents drove a car and only ~21% owned a parking space they wanted to rent out, which made it slightly challenging to accurately depict the market sentiment.</w:t>
+      </w:r>
+    </w:p>
     <w:p/>
     <w:p/>
     <w:p>
@@ -7951,6 +8090,7 @@
         <w:ind w:firstLine="720"/>
       </w:pPr>
       <w:r>
+        <w:lastRenderedPageBreak/>
         <w:t>In conclusion, there appears to be much research on shared economy platforms such as Uber and Airbnb, but there is a lack of research with respect to rental parking. The main reason behind this could be that there is currently no large application which has disrupted the industry.</w:t>
       </w:r>
     </w:p>
@@ -8476,6 +8616,7 @@
                       <w:rPr>
                         <w:noProof/>
                       </w:rPr>
+                      <w:lastRenderedPageBreak/>
                       <w:t xml:space="preserve">[7] </w:t>
                     </w:r>
                   </w:p>
@@ -8836,7 +8977,6 @@
                       <w:rPr>
                         <w:noProof/>
                       </w:rPr>
-                      <w:lastRenderedPageBreak/>
                       <w:t xml:space="preserve">[13] </w:t>
                     </w:r>
                   </w:p>

</xml_diff>

<commit_message>
Expand user testing fixes
</commit_message>
<xml_diff>
--- a/Part IV Project/Final Research Report/final-research-report.docx
+++ b/Part IV Project/Final Research Report/final-research-report.docx
@@ -3260,9 +3260,11 @@
       <w:r>
         <w:t>Disruptive products usually have lower pricing (</w:t>
       </w:r>
+      <w:proofErr w:type="gramStart"/>
       <w:r>
         <w:t>e.g.</w:t>
       </w:r>
+      <w:proofErr w:type="gramEnd"/>
       <w:r>
         <w:t xml:space="preserve"> Airbnb, </w:t>
       </w:r>
@@ -4973,7 +4975,21 @@
         <w:rPr>
           <w:lang w:eastAsia="en-NZ"/>
         </w:rPr>
-        <w:t>Currently PWAs are not able to access all hardware and platform features. E.g. calendar and contact list</w:t>
+        <w:t xml:space="preserve">Currently PWAs are not able to access all hardware and platform features. </w:t>
+      </w:r>
+      <w:proofErr w:type="gramStart"/>
+      <w:r>
+        <w:rPr>
+          <w:lang w:eastAsia="en-NZ"/>
+        </w:rPr>
+        <w:t>E.g.</w:t>
+      </w:r>
+      <w:proofErr w:type="gramEnd"/>
+      <w:r>
+        <w:rPr>
+          <w:lang w:eastAsia="en-NZ"/>
+        </w:rPr>
+        <w:t xml:space="preserve"> calendar and contact list</w:t>
       </w:r>
       <w:r>
         <w:rPr>
@@ -5388,10 +5404,12 @@
         <w:t xml:space="preserve">I like to start with the map to get </w:t>
       </w:r>
       <w:proofErr w:type="spellStart"/>
+      <w:proofErr w:type="gramStart"/>
       <w:r>
         <w:t>a</w:t>
       </w:r>
       <w:proofErr w:type="spellEnd"/>
+      <w:proofErr w:type="gramEnd"/>
       <w:r>
         <w:t xml:space="preserve"> overview and move to the text version afterwards”</w:t>
       </w:r>
@@ -5820,7 +5838,15 @@
         <w:t>Their n</w:t>
       </w:r>
       <w:r>
-        <w:t>ew model PACMAD (People At the Centre of Mobile Application Development) “aims to address some of the shortcomings of existing usability models when applied to mobile applications”</w:t>
+        <w:t xml:space="preserve">ew model PACMAD (People </w:t>
+      </w:r>
+      <w:proofErr w:type="gramStart"/>
+      <w:r>
+        <w:t>At</w:t>
+      </w:r>
+      <w:proofErr w:type="gramEnd"/>
+      <w:r>
+        <w:t xml:space="preserve"> the Centre of Mobile Application Development) “aims to address some of the shortcomings of existing usability models when applied to mobile applications”</w:t>
       </w:r>
       <w:r>
         <w:t xml:space="preserve"> </w:t>
@@ -5995,7 +6021,21 @@
         <w:rPr>
           <w:lang w:eastAsia="en-NZ"/>
         </w:rPr>
-        <w:t xml:space="preserve"> focuses on event, office and parking spaces, however the parking is rented on a monthly basis. </w:t>
+        <w:t xml:space="preserve"> focuses on event, </w:t>
+      </w:r>
+      <w:proofErr w:type="gramStart"/>
+      <w:r>
+        <w:rPr>
+          <w:lang w:eastAsia="en-NZ"/>
+        </w:rPr>
+        <w:t>office</w:t>
+      </w:r>
+      <w:proofErr w:type="gramEnd"/>
+      <w:r>
+        <w:rPr>
+          <w:lang w:eastAsia="en-NZ"/>
+        </w:rPr>
+        <w:t xml:space="preserve"> and parking spaces, however the parking is rented on a monthly basis. </w:t>
       </w:r>
       <w:proofErr w:type="spellStart"/>
       <w:r>
@@ -6191,7 +6231,21 @@
         <w:rPr>
           <w:sz w:val="20"/>
         </w:rPr>
-        <w:t>From the literature review, it was found that there is a lack of research on the impacts and implications of a shared economy version of parking. Much research has been conducted on the successes of Uber and Airbnb, however a dominant parking application has not fully disrupted the parking industry yet, which explains the lack of discussion in this area.</w:t>
+        <w:t xml:space="preserve">From the literature review, it was found that there is a lack of research on the impacts and implications of a shared economy version of parking. Much research has been conducted on the successes of Uber and </w:t>
+      </w:r>
+      <w:proofErr w:type="gramStart"/>
+      <w:r>
+        <w:rPr>
+          <w:sz w:val="20"/>
+        </w:rPr>
+        <w:t>Airbnb,</w:t>
+      </w:r>
+      <w:proofErr w:type="gramEnd"/>
+      <w:r>
+        <w:rPr>
+          <w:sz w:val="20"/>
+        </w:rPr>
+        <w:t xml:space="preserve"> however a dominant parking application has not fully disrupted the parking industry yet, which explains the lack of discussion in this area.</w:t>
       </w:r>
     </w:p>
     <w:p>
@@ -6221,7 +6275,15 @@
         <w:ind w:firstLine="720"/>
       </w:pPr>
       <w:r>
-        <w:t>Min et al. examined the features of Uber and found “adding the unique features into the Uber mobile application, such as providing more accurate GPS location information on the map” and more specific search terms and refinement options  “would help to enhance users’ perceived advantages of using the Uber mobile application” [Min2018]</w:t>
+        <w:t xml:space="preserve">Min et al. examined the features of Uber and found “adding the unique features into the Uber mobile application, such as providing more accurate GPS location information on the map” and more specific search terms and refinement </w:t>
+      </w:r>
+      <w:proofErr w:type="gramStart"/>
+      <w:r>
+        <w:t>options  “</w:t>
+      </w:r>
+      <w:proofErr w:type="gramEnd"/>
+      <w:r>
+        <w:t>would help to enhance users’ perceived advantages of using the Uber mobile application” [Min2018]</w:t>
       </w:r>
       <w:r>
         <w:t>. The rental parking application should provide similar functionality around GPS location accuracy and search refinement.</w:t>
@@ -6807,7 +6869,15 @@
     </w:p>
     <w:p>
       <w:r>
-        <w:t xml:space="preserve">We developed initial designs for Airpark on paper and whiteboard, and transitioned into </w:t>
+        <w:t xml:space="preserve">We developed initial designs for Airpark on paper and </w:t>
+      </w:r>
+      <w:proofErr w:type="gramStart"/>
+      <w:r>
+        <w:t>whiteboard, and</w:t>
+      </w:r>
+      <w:proofErr w:type="gramEnd"/>
+      <w:r>
+        <w:t xml:space="preserve"> transitioned into </w:t>
       </w:r>
       <w:proofErr w:type="spellStart"/>
       <w:r>
@@ -6823,7 +6893,15 @@
       </w:r>
       <w:proofErr w:type="spellEnd"/>
       <w:r>
-        <w:t>. After some casual discussion with some friends, we found that the default styling of our framework was very appealing so we decided to use that and focus on functionality instead of theming.</w:t>
+        <w:t xml:space="preserve">. After some casual discussion with some friends, we found that the default styling of our framework was very </w:t>
+      </w:r>
+      <w:proofErr w:type="gramStart"/>
+      <w:r>
+        <w:t>appealing</w:t>
+      </w:r>
+      <w:proofErr w:type="gramEnd"/>
+      <w:r>
+        <w:t xml:space="preserve"> so we decided to use that and focus on functionality instead of theming.</w:t>
       </w:r>
       <w:r>
         <w:t xml:space="preserve"> The default theming of the application is expanded on in Section X.X (Ionic).</w:t>
@@ -6961,7 +7039,15 @@
         <w:t xml:space="preserve">[1 in the top ref to Figma]. </w:t>
       </w:r>
       <w:r>
-        <w:t xml:space="preserve">In this stage, we created components for our application, such as buttons, inputs and typography. These were used to construct example pages for </w:t>
+        <w:t xml:space="preserve">In this stage, we created components for our application, such as buttons, </w:t>
+      </w:r>
+      <w:proofErr w:type="gramStart"/>
+      <w:r>
+        <w:t>inputs</w:t>
+      </w:r>
+      <w:proofErr w:type="gramEnd"/>
+      <w:r>
+        <w:t xml:space="preserve"> and typography. These were used to construct example pages for </w:t>
       </w:r>
       <w:proofErr w:type="spellStart"/>
       <w:r>
@@ -7071,6 +7157,9 @@
       <w:r>
         <w:t xml:space="preserve">the project occurred over a period of approximately eighteen weeks. In late July, an initial scope of the project was established, with deadlines for functionalities (Fig X.). </w:t>
       </w:r>
+      <w:r>
+        <w:t>Flutter didn’t work because the maps component was not compatible with desktop</w:t>
+      </w:r>
     </w:p>
     <w:p>
       <w:pPr>
@@ -7267,10 +7356,18 @@
         <w:t xml:space="preserve">They complete the </w:t>
       </w:r>
       <w:r>
-        <w:t xml:space="preserve">feature on a new branch, </w:t>
-      </w:r>
-      <w:r>
-        <w:t xml:space="preserve">and </w:t>
+        <w:t xml:space="preserve">feature on a new </w:t>
+      </w:r>
+      <w:proofErr w:type="gramStart"/>
+      <w:r>
+        <w:t xml:space="preserve">branch, </w:t>
+      </w:r>
+      <w:r>
+        <w:t>and</w:t>
+      </w:r>
+      <w:proofErr w:type="gramEnd"/>
+      <w:r>
+        <w:t xml:space="preserve"> </w:t>
       </w:r>
       <w:r>
         <w:t>create a pull request</w:t>
@@ -7409,11 +7506,16 @@
       <w:r>
         <w:t xml:space="preserve"> including web, </w:t>
       </w:r>
+      <w:proofErr w:type="gramStart"/>
       <w:r>
         <w:t>A</w:t>
       </w:r>
       <w:r>
-        <w:t xml:space="preserve">ndroid and iOS without having to write the code multiple times. </w:t>
+        <w:t>ndroid</w:t>
+      </w:r>
+      <w:proofErr w:type="gramEnd"/>
+      <w:r>
+        <w:t xml:space="preserve"> and iOS without having to write the code multiple times. </w:t>
       </w:r>
     </w:p>
     <w:p/>
@@ -7444,7 +7546,23 @@
         <w:t xml:space="preserve">1 </w:t>
       </w:r>
       <w:r>
-        <w:t xml:space="preserve">is a framework for building a application which supports many platforms. It provides a library of components to create an application which changes its design based on the platform. For example in Fig X. the differences between iOS and Material Design can be seen. The header text is larger and a different font on iOS, and the card has a different shadow as well. </w:t>
+        <w:t xml:space="preserve">is a framework for building </w:t>
+      </w:r>
+      <w:proofErr w:type="gramStart"/>
+      <w:r>
+        <w:t>a</w:t>
+      </w:r>
+      <w:proofErr w:type="gramEnd"/>
+      <w:r>
+        <w:t xml:space="preserve"> application which supports many platforms. It provides a library of components to create an application which changes its design based on the platform. For </w:t>
+      </w:r>
+      <w:proofErr w:type="gramStart"/>
+      <w:r>
+        <w:t>example</w:t>
+      </w:r>
+      <w:proofErr w:type="gramEnd"/>
+      <w:r>
+        <w:t xml:space="preserve"> in Fig X. the differences between iOS and Material Design can be seen. The header text is larger and a different font on iOS, and the card has a different shadow as well. </w:t>
       </w:r>
     </w:p>
     <w:p>
@@ -7641,6 +7759,25 @@
         <w:t>Time slice pricing is when the granularity of the parking time is reduced, instead of charging by the hour, the granularity is reduced to a few minutes. Time slice pricing is not commonly used in the parking industry because the need to price the parking by the hour is important to manage the parking spaces. With time slice pricing, it is more likely that the spaces will be under-priced, which means there will be more demand for spaces. This can be seen in the parking closest to the doors of businesses where the time slice is lower than the cost of parking in the CBD.</w:t>
       </w:r>
     </w:p>
+    <w:p/>
+    <w:p>
+      <w:proofErr w:type="gramStart"/>
+      <w:r>
+        <w:t>Requirements</w:t>
+      </w:r>
+      <w:proofErr w:type="gramEnd"/>
+      <w:r>
+        <w:t xml:space="preserve"> doc (market research stuff), project implementation, features decided based on requirements, design, architecture frontend </w:t>
+      </w:r>
+      <w:proofErr w:type="spellStart"/>
+      <w:r>
+        <w:t>api</w:t>
+      </w:r>
+      <w:proofErr w:type="spellEnd"/>
+      <w:r>
+        <w:t xml:space="preserve"> database, user testing, changes incorporated, tools technologies, process (agile) (peer programming, sprints)</w:t>
+      </w:r>
+    </w:p>
     <w:p>
       <w:pPr>
         <w:pStyle w:val="Heading1"/>
@@ -7712,6 +7849,7 @@
         <w:pStyle w:val="Heading2"/>
       </w:pPr>
       <w:r>
+        <w:lastRenderedPageBreak/>
         <w:t>User Feedback Form</w:t>
       </w:r>
     </w:p>
@@ -7763,8 +7901,15 @@
     </w:p>
     <w:p>
       <w:r>
-        <w:lastRenderedPageBreak/>
-        <w:t>The questions were designed to gauge the participant’s opinion regarding the platform concept, usability, aesthetic and overall impressions.</w:t>
+        <w:t xml:space="preserve">The questions were designed to gauge the participant’s opinion regarding the platform concept, usability, </w:t>
+      </w:r>
+      <w:proofErr w:type="gramStart"/>
+      <w:r>
+        <w:t>aesthetic</w:t>
+      </w:r>
+      <w:proofErr w:type="gramEnd"/>
+      <w:r>
+        <w:t xml:space="preserve"> and overall impressions.</w:t>
       </w:r>
     </w:p>
     <w:p>
@@ -7786,7 +7931,15 @@
     </w:p>
     <w:p>
       <w:r>
-        <w:t>The testing took place over the course of X weeks. We were fixing user tests at the same time as testing. We added some questions later on so those questions have less data.</w:t>
+        <w:t xml:space="preserve">The testing took place over the course of X weeks. We were fixing user tests at the same time as testing. We added some questions later </w:t>
+      </w:r>
+      <w:proofErr w:type="gramStart"/>
+      <w:r>
+        <w:t>on</w:t>
+      </w:r>
+      <w:proofErr w:type="gramEnd"/>
+      <w:r>
+        <w:t xml:space="preserve"> so those questions have less data.</w:t>
       </w:r>
     </w:p>
     <w:p>
@@ -7854,7 +8007,15 @@
         </w:drawing>
       </w:r>
       <w:r>
-        <w:t xml:space="preserve">Who were our participants? Mostly peers from university. Age range is 85% 18-25 year old. pretty even split gender-wise, 45% female, 55% male. </w:t>
+        <w:t xml:space="preserve">Who were our participants? Mostly peers from university. Age range is 85% </w:t>
+      </w:r>
+      <w:proofErr w:type="gramStart"/>
+      <w:r>
+        <w:t>18-25 year old</w:t>
+      </w:r>
+      <w:proofErr w:type="gramEnd"/>
+      <w:r>
+        <w:t xml:space="preserve">. pretty even split gender-wise, 45% female, 55% male. </w:t>
       </w:r>
     </w:p>
     <w:p/>
@@ -7895,8 +8056,23 @@
     <w:p/>
     <w:p>
       <w:r>
-        <w:lastRenderedPageBreak/>
-        <w:t>Most of the negative aspects highlighted by the users was fixed as a result of their feedback during the application iteration process. This included fixing input fields from not extending beyond the page, changing the terminologies used in the application to be consistent, making the timing consistently use the 12 hour format, and adding a search bar for the map component. Other suggestions included being able to upload multiple images at the same time and integrating a payment system, which were not within the scope of the project and will be included in the future work for the application.</w:t>
+        <w:t xml:space="preserve">Most of the negative aspects highlighted by the users was fixed </w:t>
+      </w:r>
+      <w:proofErr w:type="gramStart"/>
+      <w:r>
+        <w:t>as a result of</w:t>
+      </w:r>
+      <w:proofErr w:type="gramEnd"/>
+      <w:r>
+        <w:t xml:space="preserve"> their feedback during the application iteration process. This included fixing input fields from not extending beyond the page, changing the terminologies used in the application to be consistent, making the timing consistently use the </w:t>
+      </w:r>
+      <w:proofErr w:type="gramStart"/>
+      <w:r>
+        <w:t>12 hour</w:t>
+      </w:r>
+      <w:proofErr w:type="gramEnd"/>
+      <w:r>
+        <w:t xml:space="preserve"> format, and adding a search bar for the map component. Other suggestions included being able to upload multiple images at the same time and integrating a payment system, which were not within the scope of the project and will be included in the future work for the application.</w:t>
       </w:r>
     </w:p>
     <w:p>
@@ -7973,7 +8149,19 @@
     </w:p>
     <w:p>
       <w:r>
-        <w:t>Majority of the user’s found the various application features easy to use and intuitive. 100% of users found the signup process straightforward, Only 25% of users found the process to add a parking location challenging and all the users were able to start and end their parking booking successfully. Additionally, 80% of users were able to find information about parking locations and bookings and 95% of users agreed that they were able to find their parking history and identify the buttons to seek help.</w:t>
+        <w:t xml:space="preserve">Majority of the user’s found the various application features easy to use and intuitive. 100% of users found the signup process straightforward, </w:t>
+      </w:r>
+      <w:proofErr w:type="gramStart"/>
+      <w:r>
+        <w:t>Only</w:t>
+      </w:r>
+      <w:proofErr w:type="gramEnd"/>
+      <w:r>
+        <w:t xml:space="preserve"> 25% of users found the process to add a parking location challenging and all the users were able to start and end their parking booking successfully. Additionally, 80% of users were able to find information about </w:t>
+      </w:r>
+      <w:r>
+        <w:lastRenderedPageBreak/>
+        <w:t>parking locations and bookings and 95% of users agreed that they were able to find their parking history and identify the buttons to seek help.</w:t>
       </w:r>
     </w:p>
     <w:p/>
@@ -7988,6 +8176,159 @@
     <w:p>
       <w:r>
         <w:t>There were many bugs which were found throughout the course of user testing.</w:t>
+      </w:r>
+      <w:r>
+        <w:t xml:space="preserve"> There were many minor bugs such as a back button not being present on a particular page, or the map component having a slight scrollbar on the homepage. These fixes were relatively easy to implement.</w:t>
+      </w:r>
+    </w:p>
+    <w:p/>
+    <w:p>
+      <w:r>
+        <w:t>There were also many usability changes which were made to the application. We found that many assumptions that we made while making the application were incorrect and discovered much variability in how different screens were viewed. In this section, we analyse some of these changes.</w:t>
+      </w:r>
+    </w:p>
+    <w:p>
+      <w:pPr>
+        <w:pStyle w:val="Heading3"/>
+      </w:pPr>
+      <w:r>
+        <w:drawing>
+          <wp:anchor distT="0" distB="0" distL="114300" distR="114300" simplePos="0" relativeHeight="251694080" behindDoc="0" locked="0" layoutInCell="1" allowOverlap="1" wp14:anchorId="21F886F1" wp14:editId="5CCB6CA6">
+            <wp:simplePos x="0" y="0"/>
+            <wp:positionH relativeFrom="margin">
+              <wp:align>center</wp:align>
+            </wp:positionH>
+            <wp:positionV relativeFrom="paragraph">
+              <wp:posOffset>423545</wp:posOffset>
+            </wp:positionV>
+            <wp:extent cx="2748280" cy="2630170"/>
+            <wp:effectExtent l="0" t="0" r="0" b="0"/>
+            <wp:wrapTopAndBottom/>
+            <wp:docPr id="23" name="Picture 23"/>
+            <wp:cNvGraphicFramePr>
+              <a:graphicFrameLocks xmlns:a="http://schemas.openxmlformats.org/drawingml/2006/main" noChangeAspect="1"/>
+            </wp:cNvGraphicFramePr>
+            <a:graphic xmlns:a="http://schemas.openxmlformats.org/drawingml/2006/main">
+              <a:graphicData uri="http://schemas.openxmlformats.org/drawingml/2006/picture">
+                <pic:pic xmlns:pic="http://schemas.openxmlformats.org/drawingml/2006/picture">
+                  <pic:nvPicPr>
+                    <pic:cNvPr id="1" name=""/>
+                    <pic:cNvPicPr/>
+                  </pic:nvPicPr>
+                  <pic:blipFill>
+                    <a:blip r:embed="rId24"/>
+                    <a:stretch>
+                      <a:fillRect/>
+                    </a:stretch>
+                  </pic:blipFill>
+                  <pic:spPr>
+                    <a:xfrm>
+                      <a:off x="0" y="0"/>
+                      <a:ext cx="2748280" cy="2630170"/>
+                    </a:xfrm>
+                    <a:prstGeom prst="rect">
+                      <a:avLst/>
+                    </a:prstGeom>
+                  </pic:spPr>
+                </pic:pic>
+              </a:graphicData>
+            </a:graphic>
+            <wp14:sizeRelH relativeFrom="margin">
+              <wp14:pctWidth>0</wp14:pctWidth>
+            </wp14:sizeRelH>
+            <wp14:sizeRelV relativeFrom="margin">
+              <wp14:pctHeight>0</wp14:pctHeight>
+            </wp14:sizeRelV>
+          </wp:anchor>
+        </w:drawing>
+      </w:r>
+      <w:r>
+        <w:t>Address search bar</w:t>
+      </w:r>
+    </w:p>
+    <w:p/>
+    <w:p>
+      <w:pPr>
+        <w:pStyle w:val="Heading3"/>
+      </w:pPr>
+      <w:r>
+        <w:lastRenderedPageBreak/>
+        <w:drawing>
+          <wp:anchor distT="0" distB="0" distL="114300" distR="114300" simplePos="0" relativeHeight="251692032" behindDoc="0" locked="0" layoutInCell="1" allowOverlap="1" wp14:anchorId="28C3A76F" wp14:editId="2E7A267A">
+            <wp:simplePos x="0" y="0"/>
+            <wp:positionH relativeFrom="margin">
+              <wp:align>center</wp:align>
+            </wp:positionH>
+            <wp:positionV relativeFrom="paragraph">
+              <wp:posOffset>564515</wp:posOffset>
+            </wp:positionV>
+            <wp:extent cx="2494280" cy="2374900"/>
+            <wp:effectExtent l="0" t="0" r="1270" b="6350"/>
+            <wp:wrapTopAndBottom/>
+            <wp:docPr id="22" name="Picture 22"/>
+            <wp:cNvGraphicFramePr>
+              <a:graphicFrameLocks xmlns:a="http://schemas.openxmlformats.org/drawingml/2006/main" noChangeAspect="1"/>
+            </wp:cNvGraphicFramePr>
+            <a:graphic xmlns:a="http://schemas.openxmlformats.org/drawingml/2006/main">
+              <a:graphicData uri="http://schemas.openxmlformats.org/drawingml/2006/picture">
+                <pic:pic xmlns:pic="http://schemas.openxmlformats.org/drawingml/2006/picture">
+                  <pic:nvPicPr>
+                    <pic:cNvPr id="1" name=""/>
+                    <pic:cNvPicPr/>
+                  </pic:nvPicPr>
+                  <pic:blipFill>
+                    <a:blip r:embed="rId25"/>
+                    <a:stretch>
+                      <a:fillRect/>
+                    </a:stretch>
+                  </pic:blipFill>
+                  <pic:spPr>
+                    <a:xfrm>
+                      <a:off x="0" y="0"/>
+                      <a:ext cx="2494280" cy="2374900"/>
+                    </a:xfrm>
+                    <a:prstGeom prst="rect">
+                      <a:avLst/>
+                    </a:prstGeom>
+                  </pic:spPr>
+                </pic:pic>
+              </a:graphicData>
+            </a:graphic>
+            <wp14:sizeRelH relativeFrom="margin">
+              <wp14:pctWidth>0</wp14:pctWidth>
+            </wp14:sizeRelH>
+            <wp14:sizeRelV relativeFrom="margin">
+              <wp14:pctHeight>0</wp14:pctHeight>
+            </wp14:sizeRelV>
+          </wp:anchor>
+        </w:drawing>
+      </w:r>
+      <w:r>
+        <w:t>Add listing page</w:t>
+      </w:r>
+    </w:p>
+    <w:p>
+      <w:r>
+        <w:rPr>
+          <w:noProof/>
+        </w:rPr>
+        <w:t xml:space="preserve"> </w:t>
+      </w:r>
+      <w:r>
+        <w:t xml:space="preserve"> </w:t>
+      </w:r>
+    </w:p>
+    <w:p>
+      <w:pPr>
+        <w:pStyle w:val="Heading3"/>
+      </w:pPr>
+      <w:r>
+        <w:t>Terminology changes</w:t>
+      </w:r>
+    </w:p>
+    <w:p>
+      <w:r>
+        <w:t>One of the most surprising discoveries were the perceptions of our terminology that we used throughout the application.</w:t>
       </w:r>
     </w:p>
     <w:p>
@@ -8004,30 +8345,100 @@
         <w:rPr>
           <w:sz w:val="20"/>
         </w:rPr>
+        <w:t>Limitations</w:t>
+      </w:r>
+    </w:p>
+    <w:p>
+      <w:r>
+        <w:t xml:space="preserve">Our user testing study had many limitations. These were the result of the covid-19 pandemic, our choice of participants, and time constraints. Therefore, our testing conditions, accuracy and repeatability of this user study were impacted negatively. </w:t>
+      </w:r>
+    </w:p>
+    <w:p/>
+    <w:p>
+      <w:r>
+        <w:t>The a</w:t>
+      </w:r>
+      <w:r>
+        <w:t xml:space="preserve">ge range of participants was </w:t>
+      </w:r>
+      <w:r>
+        <w:t xml:space="preserve">quite </w:t>
+      </w:r>
+      <w:r>
+        <w:t>homogenous,</w:t>
+      </w:r>
+      <w:r>
+        <w:t xml:space="preserve"> with 85% being between in the 18-25 range.</w:t>
+      </w:r>
+      <w:r>
+        <w:t xml:space="preserve"> </w:t>
+      </w:r>
+      <w:r>
+        <w:t>Y</w:t>
+      </w:r>
+      <w:r>
+        <w:t>ounger people</w:t>
+      </w:r>
+      <w:r>
+        <w:t xml:space="preserve"> also</w:t>
+      </w:r>
+      <w:r>
+        <w:t xml:space="preserve"> tend to be better with technology</w:t>
+      </w:r>
+      <w:r>
+        <w:t>, so the usability of our application may be overstated</w:t>
+      </w:r>
+      <w:r>
+        <w:t xml:space="preserve">. </w:t>
+      </w:r>
+      <w:r>
+        <w:t>Th</w:t>
+      </w:r>
+      <w:r>
+        <w:t>ere</w:t>
+      </w:r>
+      <w:r>
+        <w:t>fore, there</w:t>
+      </w:r>
+      <w:r>
+        <w:t xml:space="preserve"> needs to be a larger investigation into a </w:t>
+      </w:r>
+      <w:proofErr w:type="gramStart"/>
+      <w:r>
+        <w:t>more broad</w:t>
+      </w:r>
+      <w:proofErr w:type="gramEnd"/>
+      <w:r>
+        <w:t xml:space="preserve"> audience, as road users cover a broad range of ages</w:t>
+      </w:r>
+      <w:r>
+        <w:t>, with most being over the age of 25.</w:t>
+      </w:r>
+    </w:p>
+    <w:p/>
+    <w:p>
+      <w:r>
+        <w:t xml:space="preserve">Users were not using their own money, so it was not a </w:t>
+      </w:r>
+      <w:proofErr w:type="gramStart"/>
+      <w:r>
+        <w:t>real world</w:t>
+      </w:r>
+      <w:proofErr w:type="gramEnd"/>
+      <w:r>
+        <w:t xml:space="preserve"> scenario. User’s overall feeling towards the app could be different if they were paying for the service.</w:t>
+      </w:r>
+    </w:p>
+    <w:p/>
+    <w:p>
+      <w:r>
+        <w:t xml:space="preserve">Respondents were also people that we knew, so they could be less likely to give us bad feedback on Airpark. </w:t>
+      </w:r>
+    </w:p>
+    <w:p/>
+    <w:p>
+      <w:r>
         <w:lastRenderedPageBreak/>
-        <w:t xml:space="preserve">Limitations </w:t>
-      </w:r>
-    </w:p>
-    <w:p>
-      <w:r>
-        <w:t>Age range of participants was very homogenous, and younger people tend to be better with technology. So there needs to be a larger investigation into a more broad audience, as road users cover a broad range of ages 18-65+.</w:t>
-      </w:r>
-    </w:p>
-    <w:p/>
-    <w:p>
-      <w:r>
-        <w:t>Users were not using their own money, so it was not a real world scenario. User’s overall feeling towards the app could be different if they were paying for the service.</w:t>
-      </w:r>
-    </w:p>
-    <w:p/>
-    <w:p>
-      <w:r>
-        <w:t xml:space="preserve">Respondents were also people that we knew, so they could be less likely to give us bad feedback on Airpark. </w:t>
-      </w:r>
-    </w:p>
-    <w:p/>
-    <w:p>
-      <w:r>
         <w:t>The study was done while we were making fixes, so the data is not all about the exact same version of the application. This was done as we had a limited time to perform the user studies, so we could not run another user study after a fixing phase.</w:t>
       </w:r>
     </w:p>
@@ -8049,21 +8460,34 @@
     </w:p>
     <w:p>
       <w:r>
-        <w:t xml:space="preserve">There were some limitations associated with the project, some due to the pandemic, which had an impact on the user testing conditions and accuracy of the results. Firstly, the entire user testing process had to be conducted on Zoom. This required participants to use a desktop web browser to access the deployed application, which doesn’t accurately represent the user experience on a mobile device. </w:t>
+        <w:t xml:space="preserve">Firstly, the entire user testing process had to be conducted on Zoom. This required participants to use a desktop web browser to access the deployed application, which doesn’t accurately represent the user experience on a mobile device. </w:t>
       </w:r>
     </w:p>
     <w:p/>
     <w:p>
       <w:r>
-        <w:t xml:space="preserve">Additionally, the number of participants who tested the application was relatively small and the 20 person sample size doesn’t represent the entire user demographic. 17 out of 20 participants were engineering students at the university of </w:t>
+        <w:t xml:space="preserve">Additionally, the number of participants who tested the application was relatively small and the </w:t>
+      </w:r>
+      <w:proofErr w:type="gramStart"/>
+      <w:r>
+        <w:t>20 person</w:t>
+      </w:r>
+      <w:proofErr w:type="gramEnd"/>
+      <w:r>
+        <w:t xml:space="preserve"> sample size doesn’t represent the entire user demographic. 17 out of 20 participants were engineering students at the university of </w:t>
       </w:r>
       <w:proofErr w:type="spellStart"/>
+      <w:proofErr w:type="gramStart"/>
       <w:r>
         <w:t>auckland</w:t>
       </w:r>
       <w:proofErr w:type="spellEnd"/>
       <w:r>
-        <w:t>, and were all in the age group of 18 to 25 years. Only 50% of respondents drove a car and only ~21% owned a parking space they wanted to rent out, which made it slightly challenging to accurately depict the market sentiment.</w:t>
+        <w:t>, and</w:t>
+      </w:r>
+      <w:proofErr w:type="gramEnd"/>
+      <w:r>
+        <w:t xml:space="preserve"> were all in the age group of 18 to 25 years. Only 50% of respondents drove a car and only ~21% owned a parking space they wanted to rent out, which made it slightly challenging to accurately depict the market sentiment.</w:t>
       </w:r>
     </w:p>
     <w:p/>
@@ -8090,7 +8514,6 @@
         <w:ind w:firstLine="720"/>
       </w:pPr>
       <w:r>
-        <w:lastRenderedPageBreak/>
         <w:t>In conclusion, there appears to be much research on shared economy platforms such as Uber and Airbnb, but there is a lack of research with respect to rental parking. The main reason behind this could be that there is currently no large application which has disrupted the industry.</w:t>
       </w:r>
     </w:p>
@@ -8616,7 +9039,6 @@
                       <w:rPr>
                         <w:noProof/>
                       </w:rPr>
-                      <w:lastRenderedPageBreak/>
                       <w:t xml:space="preserve">[7] </w:t>
                     </w:r>
                   </w:p>
@@ -8977,6 +9399,7 @@
                       <w:rPr>
                         <w:noProof/>
                       </w:rPr>
+                      <w:lastRenderedPageBreak/>
                       <w:t xml:space="preserve">[13] </w:t>
                     </w:r>
                   </w:p>

</xml_diff>

<commit_message>
Add a butt ton of relevant quotes
</commit_message>
<xml_diff>
--- a/Part IV Project/Final Research Report/final-research-report.docx
+++ b/Part IV Project/Final Research Report/final-research-report.docx
@@ -8133,6 +8133,52 @@
       </w:r>
     </w:p>
     <w:p>
+      <w:r>
+        <w:t>Users found surprising that the time slices were by the minute:</w:t>
+      </w:r>
+    </w:p>
+    <w:p>
+      <w:r>
+        <w:t>“</w:t>
+      </w:r>
+      <w:r>
+        <w:t>The way the app calculated the amount to the minute.</w:t>
+      </w:r>
+      <w:r>
+        <w:t>”</w:t>
+      </w:r>
+    </w:p>
+    <w:p>
+      <w:r>
+        <w:t>“</w:t>
+      </w:r>
+      <w:r>
+        <w:t xml:space="preserve">The app </w:t>
+      </w:r>
+      <w:proofErr w:type="spellStart"/>
+      <w:r>
+        <w:t>pro rated</w:t>
+      </w:r>
+      <w:proofErr w:type="spellEnd"/>
+      <w:r>
+        <w:t xml:space="preserve"> the price for the actual time used.</w:t>
+      </w:r>
+      <w:r>
+        <w:t>”</w:t>
+      </w:r>
+    </w:p>
+    <w:p>
+      <w:r>
+        <w:t>“</w:t>
+      </w:r>
+      <w:r>
+        <w:t>The fact that it does not charge you hourly amazes me! :)</w:t>
+      </w:r>
+      <w:r>
+        <w:t>”</w:t>
+      </w:r>
+    </w:p>
+    <w:p>
       <w:pPr>
         <w:rPr>
           <w:b/>
@@ -8144,6 +8190,7 @@
           <w:b/>
           <w:bCs/>
         </w:rPr>
+        <w:lastRenderedPageBreak/>
         <w:t>Rephrase following paragraph</w:t>
       </w:r>
     </w:p>
@@ -8157,11 +8204,7 @@
       </w:r>
       <w:proofErr w:type="gramEnd"/>
       <w:r>
-        <w:t xml:space="preserve"> 25% of users found the process to add a parking location challenging and all the users were able to start and end their parking booking successfully. Additionally, 80% of users were able to find information about </w:t>
-      </w:r>
-      <w:r>
-        <w:lastRenderedPageBreak/>
-        <w:t>parking locations and bookings and 95% of users agreed that they were able to find their parking history and identify the buttons to seek help.</w:t>
+        <w:t xml:space="preserve"> 25% of users found the process to add a parking location challenging and all the users were able to start and end their parking booking successfully. Additionally, 80% of users were able to find information about parking locations and bookings and 95% of users agreed that they were able to find their parking history and identify the buttons to seek help.</w:t>
       </w:r>
     </w:p>
     <w:p/>
@@ -8246,13 +8289,130 @@
         <w:t>Address search bar</w:t>
       </w:r>
     </w:p>
-    <w:p/>
+    <w:p>
+      <w:r>
+        <w:t>“</w:t>
+      </w:r>
+      <w:r>
+        <w:t xml:space="preserve">It was frustrating when I can't just type an address out, would be really helpful if there was a section for me to just type </w:t>
+      </w:r>
+      <w:r>
+        <w:t>‘</w:t>
+      </w:r>
+      <w:r>
+        <w:t>Symonds Street</w:t>
+      </w:r>
+      <w:r>
+        <w:t>’</w:t>
+      </w:r>
+      <w:r>
+        <w:t xml:space="preserve"> and it should take me there directly.</w:t>
+      </w:r>
+      <w:r>
+        <w:t>”</w:t>
+      </w:r>
+    </w:p>
+    <w:p>
+      <w:r>
+        <w:t>“</w:t>
+      </w:r>
+      <w:r>
+        <w:t>The lack of a search bar for finding locations (</w:t>
+      </w:r>
+      <w:proofErr w:type="gramStart"/>
+      <w:r>
+        <w:t>e.g.</w:t>
+      </w:r>
+      <w:proofErr w:type="gramEnd"/>
+      <w:r>
+        <w:t xml:space="preserve"> I want to find parking around a certain location such as a cafe)</w:t>
+      </w:r>
+      <w:r>
+        <w:t>”</w:t>
+      </w:r>
+    </w:p>
+    <w:p>
+      <w:r>
+        <w:lastRenderedPageBreak/>
+        <w:t>“</w:t>
+      </w:r>
+      <w:r>
+        <w:t xml:space="preserve">Finding an exact address on the map. Was not able to type the address I wanted to find </w:t>
+      </w:r>
+      <w:proofErr w:type="spellStart"/>
+      <w:r>
+        <w:t>parkign</w:t>
+      </w:r>
+      <w:proofErr w:type="spellEnd"/>
+      <w:r>
+        <w:t xml:space="preserve"> at.</w:t>
+      </w:r>
+      <w:r>
+        <w:t>”</w:t>
+      </w:r>
+    </w:p>
+    <w:p>
+      <w:r>
+        <w:t>“</w:t>
+      </w:r>
+      <w:r>
+        <w:t xml:space="preserve">I found it slightly challenging to find a parking spot exactly where I wanted it to be. I'm not great at reading maps and having to zoom into maps (especially without an indicator of where I am </w:t>
+      </w:r>
+      <w:proofErr w:type="spellStart"/>
+      <w:r>
+        <w:t>rn</w:t>
+      </w:r>
+      <w:proofErr w:type="spellEnd"/>
+      <w:r>
+        <w:t xml:space="preserve">) is probably quite difficult especially when driving I imagine. Would probs pull over to look if this was </w:t>
+      </w:r>
+      <w:proofErr w:type="spellStart"/>
+      <w:r>
+        <w:t>irl</w:t>
+      </w:r>
+      <w:proofErr w:type="spellEnd"/>
+      <w:r>
+        <w:t xml:space="preserve"> which is kind of a pain</w:t>
+      </w:r>
+      <w:r>
+        <w:t>”</w:t>
+      </w:r>
+    </w:p>
+    <w:p>
+      <w:r>
+        <w:t>“</w:t>
+      </w:r>
+      <w:r>
+        <w:t>The lack of a search bar for finding locations (</w:t>
+      </w:r>
+      <w:proofErr w:type="gramStart"/>
+      <w:r>
+        <w:t>e.g.</w:t>
+      </w:r>
+      <w:proofErr w:type="gramEnd"/>
+      <w:r>
+        <w:t xml:space="preserve"> I want to find parking around a certain location such as a cafe)</w:t>
+      </w:r>
+      <w:r>
+        <w:t>”</w:t>
+      </w:r>
+    </w:p>
+    <w:p>
+      <w:r>
+        <w:t>“</w:t>
+      </w:r>
+      <w:r>
+        <w:t>But you have to scroll and browse the map for parking locations</w:t>
+      </w:r>
+      <w:r>
+        <w:t>”</w:t>
+      </w:r>
+    </w:p>
     <w:p>
       <w:pPr>
         <w:pStyle w:val="Heading3"/>
       </w:pPr>
       <w:r>
-        <w:lastRenderedPageBreak/>
         <w:drawing>
           <wp:anchor distT="0" distB="0" distL="114300" distR="114300" simplePos="0" relativeHeight="251692032" behindDoc="0" locked="0" layoutInCell="1" allowOverlap="1" wp14:anchorId="28C3A76F" wp14:editId="2E7A267A">
             <wp:simplePos x="0" y="0"/>
@@ -8309,13 +8469,52 @@
     </w:p>
     <w:p>
       <w:r>
-        <w:rPr>
-          <w:noProof/>
-        </w:rPr>
-        <w:t xml:space="preserve"> </w:t>
-      </w:r>
-      <w:r>
-        <w:t xml:space="preserve"> </w:t>
+        <w:t xml:space="preserve">The original add listing page was separated into multiple pages, with the user needing to swipe between the pages or click the headers in the top bar to navigate between sections. </w:t>
+      </w:r>
+    </w:p>
+    <w:p/>
+    <w:p>
+      <w:r>
+        <w:t>“</w:t>
+      </w:r>
+      <w:r>
+        <w:t>The create listing layout was buggy with fields extending beyond the page itself</w:t>
+      </w:r>
+      <w:r>
+        <w:t>”</w:t>
+      </w:r>
+    </w:p>
+    <w:p>
+      <w:r>
+        <w:t>“</w:t>
+      </w:r>
+      <w:r>
+        <w:t>Creating the parking space could be tidied up a little, put all of the fields on one page</w:t>
+      </w:r>
+      <w:r>
+        <w:t>”</w:t>
+      </w:r>
+    </w:p>
+    <w:p>
+      <w:r>
+        <w:t>“</w:t>
+      </w:r>
+      <w:r>
+        <w:t>Creating a new listing, it was a bit weird to swipe through when filling out the listing details</w:t>
+      </w:r>
+      <w:r>
+        <w:t>”</w:t>
+      </w:r>
+    </w:p>
+    <w:p>
+      <w:r>
+        <w:t>“</w:t>
+      </w:r>
+      <w:r>
+        <w:t>I didn't realise what the custom field did in the create listing page until I clicked it.</w:t>
+      </w:r>
+      <w:r>
+        <w:t>”</w:t>
       </w:r>
     </w:p>
     <w:p>
@@ -8323,12 +8522,87 @@
         <w:pStyle w:val="Heading3"/>
       </w:pPr>
       <w:r>
+        <w:t>Currently parking</w:t>
+      </w:r>
+    </w:p>
+    <w:p>
+      <w:r>
+        <w:t>Under what did you find challenging: “</w:t>
+      </w:r>
+      <w:r>
+        <w:t>How to end parking booking</w:t>
+      </w:r>
+      <w:r>
+        <w:t>”</w:t>
+      </w:r>
+    </w:p>
+    <w:p>
+      <w:r>
+        <w:t>Suggestion: “</w:t>
+      </w:r>
+      <w:r>
+        <w:t>Being able to end your parking session in history (potentially, not sure how useful since you can end it on the main page).</w:t>
+      </w:r>
+      <w:r>
+        <w:t>”</w:t>
+      </w:r>
+    </w:p>
+    <w:p>
+      <w:r>
+        <w:t>“</w:t>
+      </w:r>
+      <w:r>
+        <w:t>Difficult to figure out how to end my parking booking</w:t>
+      </w:r>
+      <w:r>
+        <w:t>”</w:t>
+      </w:r>
+    </w:p>
+    <w:p>
+      <w:pPr>
+        <w:pStyle w:val="Heading3"/>
+      </w:pPr>
+      <w:r>
+        <w:lastRenderedPageBreak/>
         <w:t>Terminology changes</w:t>
       </w:r>
     </w:p>
     <w:p>
       <w:r>
         <w:t>One of the most surprising discoveries were the perceptions of our terminology that we used throughout the application.</w:t>
+      </w:r>
+    </w:p>
+    <w:p>
+      <w:r>
+        <w:t>“</w:t>
+      </w:r>
+      <w:r>
+        <w:t>Inconsistency between calling spots "listings" and "parking spots", I think it's better to use a consistent name throughout.</w:t>
+      </w:r>
+      <w:r>
+        <w:t>”</w:t>
+      </w:r>
+    </w:p>
+    <w:p>
+      <w:r>
+        <w:t>“</w:t>
+      </w:r>
+      <w:r>
+        <w:t>Meaning of 'Custom' was not clear. 'Custom days' would be better. I had not expected that owner info would be accessed through the billing part of history.</w:t>
+      </w:r>
+      <w:r>
+        <w:t>”</w:t>
+      </w:r>
+    </w:p>
+    <w:p>
+      <w:r>
+        <w:t>“</w:t>
+      </w:r>
+      <w:r>
+        <w:t>I was not entirely sure if the red "CLOSE" on the listings were a description of it being close to me, or whether it was a button.</w:t>
+      </w:r>
+      <w:r>
+        <w:t>”</w:t>
       </w:r>
     </w:p>
     <w:p>
@@ -8438,7 +8712,6 @@
     <w:p/>
     <w:p>
       <w:r>
-        <w:lastRenderedPageBreak/>
         <w:t>The study was done while we were making fixes, so the data is not all about the exact same version of the application. This was done as we had a limited time to perform the user studies, so we could not run another user study after a fixing phase.</w:t>
       </w:r>
     </w:p>
@@ -8460,6 +8733,7 @@
     </w:p>
     <w:p>
       <w:r>
+        <w:lastRenderedPageBreak/>
         <w:t xml:space="preserve">Firstly, the entire user testing process had to be conducted on Zoom. This required participants to use a desktop web browser to access the deployed application, which doesn’t accurately represent the user experience on a mobile device. </w:t>
       </w:r>
     </w:p>
@@ -8693,6 +8967,7 @@
                       <w:rPr>
                         <w:noProof/>
                       </w:rPr>
+                      <w:lastRenderedPageBreak/>
                       <w:t xml:space="preserve">[1] </w:t>
                     </w:r>
                   </w:p>
@@ -9399,7 +9674,6 @@
                       <w:rPr>
                         <w:noProof/>
                       </w:rPr>
-                      <w:lastRenderedPageBreak/>
                       <w:t xml:space="preserve">[13] </w:t>
                     </w:r>
                   </w:p>
@@ -9520,6 +9794,7 @@
                       <w:rPr>
                         <w:noProof/>
                       </w:rPr>
+                      <w:lastRenderedPageBreak/>
                       <w:t xml:space="preserve">[15] </w:t>
                     </w:r>
                   </w:p>

</xml_diff>

<commit_message>
Add some to overall impressions
</commit_message>
<xml_diff>
--- a/Part IV Project/Final Research Report/final-research-report.docx
+++ b/Part IV Project/Final Research Report/final-research-report.docx
@@ -7931,7 +7931,19 @@
     </w:p>
     <w:p>
       <w:r>
-        <w:t xml:space="preserve">The testing took place over the course of X weeks. We were fixing user tests at the same time as testing. We added some questions later </w:t>
+        <w:t xml:space="preserve">The testing took place over the course of </w:t>
+      </w:r>
+      <w:r>
+        <w:t>seven</w:t>
+      </w:r>
+      <w:r>
+        <w:t xml:space="preserve"> weeks. </w:t>
+      </w:r>
+      <w:r>
+        <w:t xml:space="preserve">Due to time constraints with the project, the user testing phase and the fixes and improvements phase overlapped. </w:t>
+      </w:r>
+      <w:r>
+        <w:t xml:space="preserve">We added some questions later </w:t>
       </w:r>
       <w:proofErr w:type="gramStart"/>
       <w:r>
@@ -8035,10 +8047,42 @@
         </w:rPr>
       </w:pPr>
       <w:r>
+        <w:t>90% of the participants rated the user interface positively when asked about ease of use. Similarly, 90% disagreed or strongly disagreed that the application was frustrating to use. In both questions, no user found that the application was difficult to use. However, this is not to say that users found all aspects of the application easy to use. Indeed, there were some scenario specific usability issues which are discussed in section 8.3. (</w:t>
+      </w:r>
+      <w:r>
         <w:rPr>
           <w:b/>
           <w:bCs/>
         </w:rPr>
+        <w:t>Fix this in final to actual section #)</w:t>
+      </w:r>
+      <w:r>
+        <w:t xml:space="preserve">. The </w:t>
+      </w:r>
+      <w:r>
+        <w:lastRenderedPageBreak/>
+        <w:t>respondents also suggested improvements to the overall application usability.</w:t>
+      </w:r>
+      <w:r>
+        <w:rPr>
+          <w:b/>
+          <w:bCs/>
+        </w:rPr>
+        <w:t xml:space="preserve"> Discuss some overall usability improvements</w:t>
+      </w:r>
+    </w:p>
+    <w:p>
+      <w:pPr>
+        <w:rPr>
+          <w:b/>
+          <w:bCs/>
+        </w:rPr>
+      </w:pPr>
+      <w:r>
+        <w:rPr>
+          <w:b/>
+          <w:bCs/>
+        </w:rPr>
         <w:t>Rephrase all the following</w:t>
       </w:r>
     </w:p>
@@ -8056,35 +8100,14 @@
     <w:p/>
     <w:p>
       <w:r>
-        <w:t xml:space="preserve">Most of the negative aspects highlighted by the users was fixed </w:t>
-      </w:r>
-      <w:proofErr w:type="gramStart"/>
-      <w:r>
-        <w:t>as a result of</w:t>
-      </w:r>
-      <w:proofErr w:type="gramEnd"/>
-      <w:r>
-        <w:t xml:space="preserve"> their feedback during the application iteration process. This included fixing input fields from not extending beyond the page, changing the terminologies used in the application to be consistent, making the timing consistently use the </w:t>
-      </w:r>
-      <w:proofErr w:type="gramStart"/>
-      <w:r>
-        <w:t>12 hour</w:t>
-      </w:r>
-      <w:proofErr w:type="gramEnd"/>
-      <w:r>
-        <w:t xml:space="preserve"> format, and adding a search bar for the map component. Other suggestions included being able to upload multiple images at the same time and integrating a payment system, which were not within the scope of the project and will be included in the future work for the application.</w:t>
-      </w:r>
-    </w:p>
-    <w:p>
-      <w:r>
         <w:drawing>
-          <wp:anchor distT="0" distB="0" distL="114300" distR="114300" simplePos="0" relativeHeight="251689984" behindDoc="0" locked="0" layoutInCell="1" allowOverlap="1" wp14:anchorId="6B7F99E3" wp14:editId="1DE13A70">
+          <wp:anchor distT="0" distB="0" distL="114300" distR="114300" simplePos="0" relativeHeight="251689984" behindDoc="0" locked="0" layoutInCell="1" allowOverlap="1" wp14:anchorId="6B7F99E3" wp14:editId="0C2B3424">
             <wp:simplePos x="0" y="0"/>
             <wp:positionH relativeFrom="margin">
-              <wp:align>center</wp:align>
+              <wp:align>right</wp:align>
             </wp:positionH>
             <wp:positionV relativeFrom="paragraph">
-              <wp:posOffset>153670</wp:posOffset>
+              <wp:posOffset>1568450</wp:posOffset>
             </wp:positionV>
             <wp:extent cx="6120765" cy="2792730"/>
             <wp:effectExtent l="0" t="0" r="0" b="7620"/>
@@ -8121,6 +8144,32 @@
           </wp:anchor>
         </w:drawing>
       </w:r>
+      <w:r>
+        <w:t xml:space="preserve">Most of the negative aspects highlighted by the users was fixed </w:t>
+      </w:r>
+      <w:proofErr w:type="gramStart"/>
+      <w:r>
+        <w:t>as a result of</w:t>
+      </w:r>
+      <w:proofErr w:type="gramEnd"/>
+      <w:r>
+        <w:t xml:space="preserve"> their feedback during the application iteration process. This included fixing input fields from not extending beyond the page, changing the terminologies used in the application to be consistent, making the timing consistently use the </w:t>
+      </w:r>
+      <w:proofErr w:type="gramStart"/>
+      <w:r>
+        <w:t>12 hour</w:t>
+      </w:r>
+      <w:proofErr w:type="gramEnd"/>
+      <w:r>
+        <w:t xml:space="preserve"> format, and adding a search bar for the map component. Other suggestions included being able to upload multiple images at the same time and integrating a payment system, which were not within the scope of the project and will be included in the future work for the application.</w:t>
+      </w:r>
+    </w:p>
+    <w:p/>
+    <w:p>
+      <w:r>
+        <w:lastRenderedPageBreak/>
+        <w:t xml:space="preserve">The difference the user fixes made can be measured by comparing the average recommendation score of the first half of users as opposed to the second half. The average score was 4 for the first half of users, and 4.3 for the last half users. This result is not significant as measured by a t-test with a confidence interval of 95% as there were not enough user tests performed. </w:t>
+      </w:r>
     </w:p>
     <w:p>
       <w:r>
@@ -8190,7 +8239,6 @@
           <w:b/>
           <w:bCs/>
         </w:rPr>
-        <w:lastRenderedPageBreak/>
         <w:t>Rephrase following paragraph</w:t>
       </w:r>
     </w:p>
@@ -8207,6 +8255,27 @@
         <w:t xml:space="preserve"> 25% of users found the process to add a parking location challenging and all the users were able to start and end their parking booking successfully. Additionally, 80% of users were able to find information about parking locations and bookings and 95% of users agreed that they were able to find their parking history and identify the buttons to seek help.</w:t>
       </w:r>
     </w:p>
+    <w:p>
+      <w:pPr>
+        <w:pStyle w:val="Heading2"/>
+      </w:pPr>
+      <w:r>
+        <w:t>Scenario</w:t>
+      </w:r>
+      <w:r>
+        <w:t xml:space="preserve"> Impressions</w:t>
+      </w:r>
+    </w:p>
+    <w:p>
+      <w:pPr>
+        <w:pStyle w:val="Heading2"/>
+      </w:pPr>
+      <w:r>
+        <w:t>Cross-platform Impressions</w:t>
+      </w:r>
+    </w:p>
+    <w:p/>
+    <w:p/>
     <w:p/>
     <w:p>
       <w:pPr>
@@ -8333,86 +8402,86 @@
     </w:p>
     <w:p>
       <w:r>
+        <w:t>“</w:t>
+      </w:r>
+      <w:r>
+        <w:t xml:space="preserve">Finding an exact address on the map. Was not able to type the address I wanted to find </w:t>
+      </w:r>
+      <w:proofErr w:type="spellStart"/>
+      <w:r>
+        <w:t>parkign</w:t>
+      </w:r>
+      <w:proofErr w:type="spellEnd"/>
+      <w:r>
+        <w:t xml:space="preserve"> at.</w:t>
+      </w:r>
+      <w:r>
+        <w:t>”</w:t>
+      </w:r>
+    </w:p>
+    <w:p>
+      <w:r>
+        <w:t>“</w:t>
+      </w:r>
+      <w:r>
+        <w:t xml:space="preserve">I found it slightly challenging to find a parking spot exactly where I wanted it to be. I'm not great at reading maps and having to zoom into maps (especially without an indicator of where I am </w:t>
+      </w:r>
+      <w:proofErr w:type="spellStart"/>
+      <w:r>
+        <w:t>rn</w:t>
+      </w:r>
+      <w:proofErr w:type="spellEnd"/>
+      <w:r>
+        <w:t xml:space="preserve">) is probably quite difficult especially when driving I imagine. Would probs pull over to look if this was </w:t>
+      </w:r>
+      <w:proofErr w:type="spellStart"/>
+      <w:r>
+        <w:t>irl</w:t>
+      </w:r>
+      <w:proofErr w:type="spellEnd"/>
+      <w:r>
+        <w:t xml:space="preserve"> which is kind of a pain</w:t>
+      </w:r>
+      <w:r>
+        <w:t>”</w:t>
+      </w:r>
+    </w:p>
+    <w:p>
+      <w:r>
+        <w:t>“</w:t>
+      </w:r>
+      <w:r>
+        <w:t>The lack of a search bar for finding locations (</w:t>
+      </w:r>
+      <w:proofErr w:type="gramStart"/>
+      <w:r>
+        <w:t>e.g.</w:t>
+      </w:r>
+      <w:proofErr w:type="gramEnd"/>
+      <w:r>
+        <w:t xml:space="preserve"> I want to find parking around a certain location such as a cafe)</w:t>
+      </w:r>
+      <w:r>
+        <w:t>”</w:t>
+      </w:r>
+    </w:p>
+    <w:p>
+      <w:r>
+        <w:t>“</w:t>
+      </w:r>
+      <w:r>
+        <w:t>But you have to scroll and browse the map for parking locations</w:t>
+      </w:r>
+      <w:r>
+        <w:t>”</w:t>
+      </w:r>
+    </w:p>
+    <w:p>
+      <w:pPr>
+        <w:pStyle w:val="Heading3"/>
+      </w:pPr>
+      <w:r>
         <w:lastRenderedPageBreak/>
-        <w:t>“</w:t>
-      </w:r>
-      <w:r>
-        <w:t xml:space="preserve">Finding an exact address on the map. Was not able to type the address I wanted to find </w:t>
-      </w:r>
-      <w:proofErr w:type="spellStart"/>
-      <w:r>
-        <w:t>parkign</w:t>
-      </w:r>
-      <w:proofErr w:type="spellEnd"/>
-      <w:r>
-        <w:t xml:space="preserve"> at.</w:t>
-      </w:r>
-      <w:r>
-        <w:t>”</w:t>
-      </w:r>
-    </w:p>
-    <w:p>
-      <w:r>
-        <w:t>“</w:t>
-      </w:r>
-      <w:r>
-        <w:t xml:space="preserve">I found it slightly challenging to find a parking spot exactly where I wanted it to be. I'm not great at reading maps and having to zoom into maps (especially without an indicator of where I am </w:t>
-      </w:r>
-      <w:proofErr w:type="spellStart"/>
-      <w:r>
-        <w:t>rn</w:t>
-      </w:r>
-      <w:proofErr w:type="spellEnd"/>
-      <w:r>
-        <w:t xml:space="preserve">) is probably quite difficult especially when driving I imagine. Would probs pull over to look if this was </w:t>
-      </w:r>
-      <w:proofErr w:type="spellStart"/>
-      <w:r>
-        <w:t>irl</w:t>
-      </w:r>
-      <w:proofErr w:type="spellEnd"/>
-      <w:r>
-        <w:t xml:space="preserve"> which is kind of a pain</w:t>
-      </w:r>
-      <w:r>
-        <w:t>”</w:t>
-      </w:r>
-    </w:p>
-    <w:p>
-      <w:r>
-        <w:t>“</w:t>
-      </w:r>
-      <w:r>
-        <w:t>The lack of a search bar for finding locations (</w:t>
-      </w:r>
-      <w:proofErr w:type="gramStart"/>
-      <w:r>
-        <w:t>e.g.</w:t>
-      </w:r>
-      <w:proofErr w:type="gramEnd"/>
-      <w:r>
-        <w:t xml:space="preserve"> I want to find parking around a certain location such as a cafe)</w:t>
-      </w:r>
-      <w:r>
-        <w:t>”</w:t>
-      </w:r>
-    </w:p>
-    <w:p>
-      <w:r>
-        <w:t>“</w:t>
-      </w:r>
-      <w:r>
-        <w:t>But you have to scroll and browse the map for parking locations</w:t>
-      </w:r>
-      <w:r>
-        <w:t>”</w:t>
-      </w:r>
-    </w:p>
-    <w:p>
-      <w:pPr>
-        <w:pStyle w:val="Heading3"/>
-      </w:pPr>
-      <w:r>
         <w:drawing>
           <wp:anchor distT="0" distB="0" distL="114300" distR="114300" simplePos="0" relativeHeight="251692032" behindDoc="0" locked="0" layoutInCell="1" allowOverlap="1" wp14:anchorId="28C3A76F" wp14:editId="2E7A267A">
             <wp:simplePos x="0" y="0"/>
@@ -8563,7 +8632,6 @@
         <w:pStyle w:val="Heading3"/>
       </w:pPr>
       <w:r>
-        <w:lastRenderedPageBreak/>
         <w:t>Terminology changes</w:t>
       </w:r>
     </w:p>
@@ -8619,6 +8687,7 @@
         <w:rPr>
           <w:sz w:val="20"/>
         </w:rPr>
+        <w:lastRenderedPageBreak/>
         <w:t>Limitations</w:t>
       </w:r>
     </w:p>
@@ -8733,7 +8802,6 @@
     </w:p>
     <w:p>
       <w:r>
-        <w:lastRenderedPageBreak/>
         <w:t xml:space="preserve">Firstly, the entire user testing process had to be conducted on Zoom. This required participants to use a desktop web browser to access the deployed application, which doesn’t accurately represent the user experience on a mobile device. </w:t>
       </w:r>
     </w:p>
@@ -8780,6 +8848,7 @@
         <w:rPr>
           <w:sz w:val="20"/>
         </w:rPr>
+        <w:lastRenderedPageBreak/>
         <w:t>Conclusions</w:t>
       </w:r>
     </w:p>
@@ -8967,7 +9036,6 @@
                       <w:rPr>
                         <w:noProof/>
                       </w:rPr>
-                      <w:lastRenderedPageBreak/>
                       <w:t xml:space="preserve">[1] </w:t>
                     </w:r>
                   </w:p>
@@ -9254,6 +9322,7 @@
                       <w:rPr>
                         <w:noProof/>
                       </w:rPr>
+                      <w:lastRenderedPageBreak/>
                       <w:t xml:space="preserve">[6] </w:t>
                     </w:r>
                   </w:p>
@@ -9794,7 +9863,6 @@
                       <w:rPr>
                         <w:noProof/>
                       </w:rPr>
-                      <w:lastRenderedPageBreak/>
                       <w:t xml:space="preserve">[15] </w:t>
                     </w:r>
                   </w:p>

</xml_diff>

<commit_message>
Add listing page finished
</commit_message>
<xml_diff>
--- a/Part IV Project/Final Research Report/final-research-report.docx
+++ b/Part IV Project/Final Research Report/final-research-report.docx
@@ -2416,7 +2416,6 @@
           <w:id w:val="1214690733"/>
           <w:citation/>
         </w:sdtPr>
-        <w:sdtEndPr/>
         <w:sdtContent>
           <w:r>
             <w:fldChar w:fldCharType="begin"/>
@@ -2443,7 +2442,6 @@
           <w:id w:val="-1808163245"/>
           <w:citation/>
         </w:sdtPr>
-        <w:sdtEndPr/>
         <w:sdtContent>
           <w:r>
             <w:fldChar w:fldCharType="begin"/>
@@ -2649,7 +2647,6 @@
                                 <w:id w:val="751861126"/>
                                 <w:citation/>
                               </w:sdtPr>
-                              <w:sdtEndPr/>
                               <w:sdtContent>
                                 <w:r>
                                   <w:rPr>
@@ -2745,7 +2742,6 @@
                           <w:id w:val="751861126"/>
                           <w:citation/>
                         </w:sdtPr>
-                        <w:sdtEndPr/>
                         <w:sdtContent>
                           <w:r>
                             <w:rPr>
@@ -2867,7 +2863,6 @@
           <w:id w:val="-920338083"/>
           <w:citation/>
         </w:sdtPr>
-        <w:sdtEndPr/>
         <w:sdtContent>
           <w:r>
             <w:fldChar w:fldCharType="begin"/>
@@ -2894,7 +2889,6 @@
           <w:id w:val="-246267652"/>
           <w:citation/>
         </w:sdtPr>
-        <w:sdtEndPr/>
         <w:sdtContent>
           <w:r>
             <w:fldChar w:fldCharType="begin"/>
@@ -2937,7 +2931,6 @@
           <w:id w:val="1466631384"/>
           <w:citation/>
         </w:sdtPr>
-        <w:sdtEndPr/>
         <w:sdtContent>
           <w:r>
             <w:fldChar w:fldCharType="begin"/>
@@ -2984,7 +2977,6 @@
           <w:id w:val="-1081758637"/>
           <w:citation/>
         </w:sdtPr>
-        <w:sdtEndPr/>
         <w:sdtContent>
           <w:r>
             <w:fldChar w:fldCharType="begin"/>
@@ -3023,7 +3015,6 @@
           <w:id w:val="-576744389"/>
           <w:citation/>
         </w:sdtPr>
-        <w:sdtEndPr/>
         <w:sdtContent>
           <w:r>
             <w:fldChar w:fldCharType="begin"/>
@@ -3061,7 +3052,6 @@
           <w:id w:val="1431156693"/>
           <w:citation/>
         </w:sdtPr>
-        <w:sdtEndPr/>
         <w:sdtContent>
           <w:r>
             <w:fldChar w:fldCharType="begin"/>
@@ -3107,7 +3097,6 @@
           <w:id w:val="1625971513"/>
           <w:citation/>
         </w:sdtPr>
-        <w:sdtEndPr/>
         <w:sdtContent>
           <w:r>
             <w:fldChar w:fldCharType="begin"/>
@@ -3165,7 +3154,6 @@
           <w:id w:val="-854804585"/>
           <w:citation/>
         </w:sdtPr>
-        <w:sdtEndPr/>
         <w:sdtContent>
           <w:r>
             <w:fldChar w:fldCharType="begin"/>
@@ -3212,7 +3200,6 @@
           <w:id w:val="-1886326123"/>
           <w:citation/>
         </w:sdtPr>
-        <w:sdtEndPr/>
         <w:sdtContent>
           <w:r>
             <w:fldChar w:fldCharType="begin"/>
@@ -3299,7 +3286,6 @@
           <w:id w:val="-304933701"/>
           <w:citation/>
         </w:sdtPr>
-        <w:sdtEndPr/>
         <w:sdtContent>
           <w:r>
             <w:fldChar w:fldCharType="begin"/>
@@ -3349,7 +3335,6 @@
           <w:id w:val="-1801460152"/>
           <w:citation/>
         </w:sdtPr>
-        <w:sdtEndPr/>
         <w:sdtContent>
           <w:r>
             <w:fldChar w:fldCharType="begin"/>
@@ -3376,7 +3361,6 @@
           <w:id w:val="-901900458"/>
           <w:citation/>
         </w:sdtPr>
-        <w:sdtEndPr/>
         <w:sdtContent>
           <w:r>
             <w:fldChar w:fldCharType="begin"/>
@@ -3443,7 +3427,6 @@
           <w:id w:val="-1462803092"/>
           <w:citation/>
         </w:sdtPr>
-        <w:sdtEndPr/>
         <w:sdtContent>
           <w:r>
             <w:fldChar w:fldCharType="begin"/>
@@ -3473,7 +3456,6 @@
           <w:id w:val="116349673"/>
           <w:citation/>
         </w:sdtPr>
-        <w:sdtEndPr/>
         <w:sdtContent>
           <w:r>
             <w:fldChar w:fldCharType="begin"/>
@@ -3569,7 +3551,6 @@
           <w:id w:val="173771315"/>
           <w:citation/>
         </w:sdtPr>
-        <w:sdtEndPr/>
         <w:sdtContent>
           <w:r>
             <w:fldChar w:fldCharType="begin"/>
@@ -3626,7 +3607,6 @@
           <w:id w:val="-1368069485"/>
           <w:citation/>
         </w:sdtPr>
-        <w:sdtEndPr/>
         <w:sdtContent>
           <w:r>
             <w:fldChar w:fldCharType="begin"/>
@@ -3778,7 +3758,6 @@
           <w:id w:val="66155377"/>
           <w:citation/>
         </w:sdtPr>
-        <w:sdtEndPr/>
         <w:sdtContent>
           <w:r>
             <w:fldChar w:fldCharType="begin"/>
@@ -4013,7 +3992,6 @@
                                 <w:id w:val="-1562865426"/>
                                 <w:citation/>
                               </w:sdtPr>
-                              <w:sdtEndPr/>
                               <w:sdtContent>
                                 <w:r>
                                   <w:rPr>
@@ -4114,7 +4092,6 @@
                           <w:id w:val="-1562865426"/>
                           <w:citation/>
                         </w:sdtPr>
-                        <w:sdtEndPr/>
                         <w:sdtContent>
                           <w:r>
                             <w:rPr>
@@ -4262,7 +4239,6 @@
           <w:id w:val="-1387484028"/>
           <w:citation/>
         </w:sdtPr>
-        <w:sdtEndPr/>
         <w:sdtContent>
           <w:r>
             <w:rPr>
@@ -4349,7 +4325,6 @@
           <w:id w:val="122661822"/>
           <w:citation/>
         </w:sdtPr>
-        <w:sdtEndPr/>
         <w:sdtContent>
           <w:r>
             <w:rPr>
@@ -4461,7 +4436,6 @@
           <w:id w:val="-765374914"/>
           <w:citation/>
         </w:sdtPr>
-        <w:sdtEndPr/>
         <w:sdtContent>
           <w:r>
             <w:rPr>
@@ -4619,7 +4593,6 @@
                                 <w:id w:val="-1005124527"/>
                                 <w:citation/>
                               </w:sdtPr>
-                              <w:sdtEndPr/>
                               <w:sdtContent>
                                 <w:r>
                                   <w:rPr>
@@ -4717,7 +4690,6 @@
                           <w:id w:val="-1005124527"/>
                           <w:citation/>
                         </w:sdtPr>
-                        <w:sdtEndPr/>
                         <w:sdtContent>
                           <w:r>
                             <w:rPr>
@@ -4870,7 +4842,6 @@
           <w:id w:val="2137601240"/>
           <w:citation/>
         </w:sdtPr>
-        <w:sdtEndPr/>
         <w:sdtContent>
           <w:r>
             <w:rPr>
@@ -5075,7 +5046,6 @@
           <w:id w:val="918598868"/>
           <w:citation/>
         </w:sdtPr>
-        <w:sdtEndPr/>
         <w:sdtContent>
           <w:r>
             <w:rPr>
@@ -5136,7 +5106,6 @@
           <w:id w:val="457758014"/>
           <w:citation/>
         </w:sdtPr>
-        <w:sdtEndPr/>
         <w:sdtContent>
           <w:r>
             <w:rPr>
@@ -5247,7 +5216,6 @@
           <w:id w:val="2043242063"/>
           <w:citation/>
         </w:sdtPr>
-        <w:sdtEndPr/>
         <w:sdtContent>
           <w:r>
             <w:fldChar w:fldCharType="begin"/>
@@ -5325,7 +5293,6 @@
           <w:id w:val="-1102180329"/>
           <w:citation/>
         </w:sdtPr>
-        <w:sdtEndPr/>
         <w:sdtContent>
           <w:r>
             <w:fldChar w:fldCharType="begin"/>
@@ -5369,7 +5336,6 @@
           <w:id w:val="1387223705"/>
           <w:citation/>
         </w:sdtPr>
-        <w:sdtEndPr/>
         <w:sdtContent>
           <w:r>
             <w:fldChar w:fldCharType="begin"/>
@@ -5421,7 +5387,6 @@
           <w:id w:val="-2137559076"/>
           <w:citation/>
         </w:sdtPr>
-        <w:sdtEndPr/>
         <w:sdtContent>
           <w:r>
             <w:fldChar w:fldCharType="begin"/>
@@ -5552,7 +5517,6 @@
                                 <w:id w:val="1238053808"/>
                                 <w:citation/>
                               </w:sdtPr>
-                              <w:sdtEndPr/>
                               <w:sdtContent>
                                 <w:r>
                                   <w:rPr>
@@ -5660,7 +5624,6 @@
                           <w:id w:val="1238053808"/>
                           <w:citation/>
                         </w:sdtPr>
-                        <w:sdtEndPr/>
                         <w:sdtContent>
                           <w:r>
                             <w:rPr>
@@ -5785,7 +5748,6 @@
           <w:id w:val="-447542897"/>
           <w:citation/>
         </w:sdtPr>
-        <w:sdtEndPr/>
         <w:sdtContent>
           <w:r>
             <w:fldChar w:fldCharType="begin"/>
@@ -5856,7 +5818,6 @@
           <w:id w:val="329802284"/>
           <w:citation/>
         </w:sdtPr>
-        <w:sdtEndPr/>
         <w:sdtContent>
           <w:r>
             <w:fldChar w:fldCharType="begin"/>
@@ -6159,7 +6120,6 @@
           <w:id w:val="992214274"/>
           <w:citation/>
         </w:sdtPr>
-        <w:sdtEndPr/>
         <w:sdtContent>
           <w:r>
             <w:rPr>
@@ -6301,7 +6261,6 @@
           <w:id w:val="-515005733"/>
           <w:citation/>
         </w:sdtPr>
-        <w:sdtEndPr/>
         <w:sdtContent>
           <w:r>
             <w:fldChar w:fldCharType="begin"/>
@@ -6399,7 +6358,6 @@
           <w:id w:val="-1228220688"/>
           <w:citation/>
         </w:sdtPr>
-        <w:sdtEndPr/>
         <w:sdtContent>
           <w:r>
             <w:fldChar w:fldCharType="begin"/>
@@ -6440,7 +6398,6 @@
           <w:id w:val="-1712102148"/>
           <w:citation/>
         </w:sdtPr>
-        <w:sdtEndPr/>
         <w:sdtContent>
           <w:r>
             <w:fldChar w:fldCharType="begin"/>
@@ -6501,7 +6458,6 @@
           <w:id w:val="-1337227502"/>
           <w:citation/>
         </w:sdtPr>
-        <w:sdtEndPr/>
         <w:sdtContent>
           <w:r>
             <w:fldChar w:fldCharType="begin"/>
@@ -6627,7 +6583,6 @@
           <w:id w:val="814374324"/>
           <w:citation/>
         </w:sdtPr>
-        <w:sdtEndPr/>
         <w:sdtContent>
           <w:r>
             <w:rPr>
@@ -8260,10 +8215,7 @@
         <w:pStyle w:val="Heading2"/>
       </w:pPr>
       <w:r>
-        <w:t>Scenario</w:t>
-      </w:r>
-      <w:r>
-        <w:t xml:space="preserve"> Impressions</w:t>
+        <w:t>Scenario Impressions</w:t>
       </w:r>
     </w:p>
     <w:p>
@@ -8477,19 +8429,55 @@
       </w:r>
     </w:p>
     <w:p>
+      <w:r>
+        <w:t>Jennifer commented that the homepage felt empty</w:t>
+      </w:r>
+    </w:p>
+    <w:p>
       <w:pPr>
         <w:pStyle w:val="Heading3"/>
       </w:pPr>
       <w:r>
+        <w:t>Add listing page</w:t>
+      </w:r>
+    </w:p>
+    <w:p>
+      <w:r>
+        <w:t xml:space="preserve">The original add listing page was separated into multiple pages, with the user needing to swipe between the pages or click the headers in the top bar to navigate between sections. </w:t>
+      </w:r>
+      <w:r>
+        <w:t xml:space="preserve">Participants commented that “it was a bit weird to swipe through when filling out the listing details” and “creating the parking space could be tied up a little, put all of the fields on one </w:t>
+      </w:r>
+      <w:r>
         <w:lastRenderedPageBreak/>
+        <w:t>page”.</w:t>
+      </w:r>
+      <w:r>
+        <w:t xml:space="preserve"> Therefore, the address, pricing, and timing details were added onto the same page</w:t>
+      </w:r>
+      <w:r>
+        <w:t xml:space="preserve"> (</w:t>
+      </w:r>
+      <w:proofErr w:type="spellStart"/>
+      <w:r>
+        <w:t>Fig.X</w:t>
+      </w:r>
+      <w:proofErr w:type="spellEnd"/>
+      <w:r>
+        <w:t>.)</w:t>
+      </w:r>
+      <w:r>
+        <w:t xml:space="preserve">. The number of bays </w:t>
+      </w:r>
+      <w:r>
         <w:drawing>
-          <wp:anchor distT="0" distB="0" distL="114300" distR="114300" simplePos="0" relativeHeight="251692032" behindDoc="0" locked="0" layoutInCell="1" allowOverlap="1" wp14:anchorId="28C3A76F" wp14:editId="2E7A267A">
+          <wp:anchor distT="0" distB="0" distL="114300" distR="114300" simplePos="0" relativeHeight="251692032" behindDoc="0" locked="0" layoutInCell="1" allowOverlap="1" wp14:anchorId="28C3A76F" wp14:editId="278E60AD">
             <wp:simplePos x="0" y="0"/>
             <wp:positionH relativeFrom="margin">
               <wp:align>center</wp:align>
             </wp:positionH>
             <wp:positionV relativeFrom="paragraph">
-              <wp:posOffset>564515</wp:posOffset>
+              <wp:posOffset>592455</wp:posOffset>
             </wp:positionV>
             <wp:extent cx="2494280" cy="2374900"/>
             <wp:effectExtent l="0" t="0" r="1270" b="6350"/>
@@ -8533,32 +8521,117 @@
         </w:drawing>
       </w:r>
       <w:r>
-        <w:t>Add listing page</w:t>
-      </w:r>
-    </w:p>
-    <w:p>
-      <w:r>
-        <w:t xml:space="preserve">The original add listing page was separated into multiple pages, with the user needing to swipe between the pages or click the headers in the top bar to navigate between sections. </w:t>
+        <w:t>field and pricing field were changed to a slider input for greater mobile compatibility.</w:t>
       </w:r>
     </w:p>
     <w:p/>
     <w:p>
       <w:r>
+        <w:t xml:space="preserve">Another pain point for users was the custom availability toggle button on the timing page. The users “didn’t realise what the custom field did in the create listing page until” they clicked it. This was partly a terminology issue (section 8.5.4.) but also a visual issue where the option was disconnected from the main dropdown. Therefore, we added this functionality in the dropdown menu under ‘custom </w:t>
+      </w:r>
+      <w:proofErr w:type="gramStart"/>
+      <w:r>
+        <w:t>days’</w:t>
+      </w:r>
+      <w:proofErr w:type="gramEnd"/>
+      <w:r>
+        <w:t>.</w:t>
+      </w:r>
+      <w:r>
+        <w:t xml:space="preserve"> </w:t>
+      </w:r>
+      <w:proofErr w:type="gramStart"/>
+      <w:r>
+        <w:t>Additionally</w:t>
+      </w:r>
+      <w:proofErr w:type="gramEnd"/>
+      <w:r>
+        <w:t xml:space="preserve"> we changed the default time for availability to 9:00am – 5:00pm to reduce confusion from the original 00:00 – 00:00 which indicated the day had no availability. </w:t>
+      </w:r>
+    </w:p>
+    <w:p/>
+    <w:p>
+      <w:r>
+        <w:t xml:space="preserve">Many users also asked about the images page, wondering whether the </w:t>
+      </w:r>
+      <w:r>
+        <w:t>images were optional, and how many images they could add, so there was clarification text added to the images tab. After this change we noticed that there was no confusion about that functionality.</w:t>
+      </w:r>
+    </w:p>
+    <w:p>
+      <w:pPr>
+        <w:pStyle w:val="Heading3"/>
+      </w:pPr>
+      <w:r>
+        <w:t>Currently parking</w:t>
+      </w:r>
+      <w:r>
+        <w:t xml:space="preserve"> status</w:t>
+      </w:r>
+    </w:p>
+    <w:p>
+      <w:r>
+        <w:t>Under what did you find challenging: “</w:t>
+      </w:r>
+      <w:r>
+        <w:t>How to end parking booking</w:t>
+      </w:r>
+      <w:r>
+        <w:t>”</w:t>
+      </w:r>
+    </w:p>
+    <w:p>
+      <w:r>
+        <w:t>Suggestion: “</w:t>
+      </w:r>
+      <w:r>
+        <w:t>Being able to end your parking session in history (potentially, not sure how useful since you can end it on the main page).</w:t>
+      </w:r>
+      <w:r>
+        <w:t>”</w:t>
+      </w:r>
+    </w:p>
+    <w:p>
+      <w:r>
         <w:t>“</w:t>
       </w:r>
       <w:r>
-        <w:t>The create listing layout was buggy with fields extending beyond the page itself</w:t>
+        <w:t>Difficult to figure out how to end my parking booking</w:t>
       </w:r>
       <w:r>
         <w:t>”</w:t>
       </w:r>
     </w:p>
     <w:p>
-      <w:r>
+      <w:proofErr w:type="spellStart"/>
+      <w:r>
+        <w:t>Jiaru</w:t>
+      </w:r>
+      <w:proofErr w:type="spellEnd"/>
+      <w:r>
+        <w:t xml:space="preserve"> thought parking in progress was just in general and not referencing that the current user was parked at that location.</w:t>
+      </w:r>
+    </w:p>
+    <w:p>
+      <w:pPr>
+        <w:pStyle w:val="Heading3"/>
+      </w:pPr>
+      <w:r>
+        <w:t>Terminology changes</w:t>
+      </w:r>
+    </w:p>
+    <w:p>
+      <w:r>
+        <w:t>One of the most surprising discoveries were the perceptions of our terminology that we used throughout the application.</w:t>
+      </w:r>
+    </w:p>
+    <w:p>
+      <w:r>
+        <w:lastRenderedPageBreak/>
         <w:t>“</w:t>
       </w:r>
       <w:r>
-        <w:t>Creating the parking space could be tidied up a little, put all of the fields on one page</w:t>
+        <w:t>Inconsistency between calling spots "listings" and "parking spots", I think it's better to use a consistent name throughout.</w:t>
       </w:r>
       <w:r>
         <w:t>”</w:t>
@@ -8569,7 +8642,7 @@
         <w:t>“</w:t>
       </w:r>
       <w:r>
-        <w:t>Creating a new listing, it was a bit weird to swipe through when filling out the listing details</w:t>
+        <w:t>Meaning of 'Custom' was not clear. 'Custom days' would be better. I had not expected that owner info would be accessed through the billing part of history.</w:t>
       </w:r>
       <w:r>
         <w:t>”</w:t>
@@ -8580,97 +8653,50 @@
         <w:t>“</w:t>
       </w:r>
       <w:r>
-        <w:t>I didn't realise what the custom field did in the create listing page until I clicked it.</w:t>
+        <w:t>I was not entirely sure if the red "CLOSE" on the listings were a description of it being close to me, or whether it was a button.</w:t>
       </w:r>
       <w:r>
         <w:t>”</w:t>
       </w:r>
     </w:p>
     <w:p>
-      <w:pPr>
-        <w:pStyle w:val="Heading3"/>
-      </w:pPr>
-      <w:r>
-        <w:t>Currently parking</w:t>
-      </w:r>
-    </w:p>
-    <w:p>
-      <w:r>
-        <w:t>Under what did you find challenging: “</w:t>
-      </w:r>
-      <w:r>
-        <w:t>How to end parking booking</w:t>
-      </w:r>
-      <w:r>
-        <w:t>”</w:t>
-      </w:r>
-    </w:p>
-    <w:p>
-      <w:r>
-        <w:t>Suggestion: “</w:t>
-      </w:r>
-      <w:r>
-        <w:t>Being able to end your parking session in history (potentially, not sure how useful since you can end it on the main page).</w:t>
-      </w:r>
-      <w:r>
-        <w:t>”</w:t>
-      </w:r>
-    </w:p>
-    <w:p>
-      <w:r>
-        <w:t>“</w:t>
-      </w:r>
-      <w:r>
-        <w:t>Difficult to figure out how to end my parking booking</w:t>
-      </w:r>
-      <w:r>
-        <w:t>”</w:t>
-      </w:r>
-    </w:p>
-    <w:p>
-      <w:pPr>
-        <w:pStyle w:val="Heading3"/>
-      </w:pPr>
-      <w:r>
-        <w:t>Terminology changes</w:t>
-      </w:r>
-    </w:p>
-    <w:p>
-      <w:r>
-        <w:t>One of the most surprising discoveries were the perceptions of our terminology that we used throughout the application.</w:t>
-      </w:r>
-    </w:p>
-    <w:p>
-      <w:r>
-        <w:t>“</w:t>
-      </w:r>
-      <w:r>
-        <w:t>Inconsistency between calling spots "listings" and "parking spots", I think it's better to use a consistent name throughout.</w:t>
-      </w:r>
-      <w:r>
-        <w:t>”</w:t>
-      </w:r>
-    </w:p>
-    <w:p>
-      <w:r>
-        <w:t>“</w:t>
-      </w:r>
-      <w:r>
-        <w:t>Meaning of 'Custom' was not clear. 'Custom days' would be better. I had not expected that owner info would be accessed through the billing part of history.</w:t>
-      </w:r>
-      <w:r>
-        <w:t>”</w:t>
-      </w:r>
-    </w:p>
-    <w:p>
-      <w:r>
-        <w:t>“</w:t>
-      </w:r>
-      <w:r>
-        <w:t>I was not entirely sure if the red "CLOSE" on the listings were a description of it being close to me, or whether it was a button.</w:t>
-      </w:r>
-      <w:r>
-        <w:t>”</w:t>
+      <w:proofErr w:type="spellStart"/>
+      <w:r>
+        <w:t>Jiaru</w:t>
+      </w:r>
+      <w:proofErr w:type="spellEnd"/>
+      <w:r>
+        <w:t xml:space="preserve"> thought close as in close to your location</w:t>
+      </w:r>
+    </w:p>
+    <w:p>
+      <w:proofErr w:type="spellStart"/>
+      <w:r>
+        <w:t>Tianren</w:t>
+      </w:r>
+      <w:proofErr w:type="spellEnd"/>
+      <w:r>
+        <w:t xml:space="preserve"> didn’t understand what bays meant</w:t>
+      </w:r>
+    </w:p>
+    <w:p>
+      <w:proofErr w:type="spellStart"/>
+      <w:r>
+        <w:t>Jiaru</w:t>
+      </w:r>
+      <w:proofErr w:type="spellEnd"/>
+      <w:r>
+        <w:t xml:space="preserve"> didn’t realise custom was part of availability</w:t>
+      </w:r>
+    </w:p>
+    <w:p>
+      <w:r>
+        <w:t>Jennifer was unsure what bays meant</w:t>
+      </w:r>
+    </w:p>
+    <w:p>
+      <w:r>
+        <w:t>Jennifer was unsure what close meant</w:t>
       </w:r>
     </w:p>
     <w:p>
@@ -8687,7 +8713,6 @@
         <w:rPr>
           <w:sz w:val="20"/>
         </w:rPr>
-        <w:lastRenderedPageBreak/>
         <w:t>Limitations</w:t>
       </w:r>
     </w:p>
@@ -8848,7 +8873,6 @@
         <w:rPr>
           <w:sz w:val="20"/>
         </w:rPr>
-        <w:lastRenderedPageBreak/>
         <w:t>Conclusions</w:t>
       </w:r>
     </w:p>
@@ -8962,7 +8986,6 @@
           <w:docPartUnique/>
         </w:docPartObj>
       </w:sdtPr>
-      <w:sdtEndPr/>
       <w:sdtContent>
         <w:p>
           <w:pPr>
@@ -8978,7 +9001,6 @@
             <w:id w:val="-573587230"/>
             <w:bibliography/>
           </w:sdtPr>
-          <w:sdtEndPr/>
           <w:sdtContent>
             <w:p>
               <w:pPr>
@@ -9036,6 +9058,7 @@
                       <w:rPr>
                         <w:noProof/>
                       </w:rPr>
+                      <w:lastRenderedPageBreak/>
                       <w:t xml:space="preserve">[1] </w:t>
                     </w:r>
                   </w:p>
@@ -9322,7 +9345,6 @@
                       <w:rPr>
                         <w:noProof/>
                       </w:rPr>
-                      <w:lastRenderedPageBreak/>
                       <w:t xml:space="preserve">[6] </w:t>
                     </w:r>
                   </w:p>
@@ -9863,6 +9885,7 @@
                       <w:rPr>
                         <w:noProof/>
                       </w:rPr>
+                      <w:lastRenderedPageBreak/>
                       <w:t xml:space="preserve">[15] </w:t>
                     </w:r>
                   </w:p>

</xml_diff>

<commit_message>
Finish Address Search Bar
</commit_message>
<xml_diff>
--- a/Part IV Project/Final Research Report/final-research-report.docx
+++ b/Part IV Project/Final Research Report/final-research-report.docx
@@ -8256,14 +8256,25 @@
         <w:pStyle w:val="Heading3"/>
       </w:pPr>
       <w:r>
+        <w:t>Address search bar</w:t>
+      </w:r>
+    </w:p>
+    <w:p>
+      <w:r>
+        <w:t>The most common issue we found was that users found it “frustrating when I can’t just type an address out”. Participants wanted to “[find] an exact address on the map”. Additionally, some users commented that they found were “not great at reading maps”. It was clear both in terms of usability and specificity that the map was inadequate.</w:t>
+      </w:r>
+    </w:p>
+    <w:p/>
+    <w:p>
+      <w:r>
         <w:drawing>
-          <wp:anchor distT="0" distB="0" distL="114300" distR="114300" simplePos="0" relativeHeight="251694080" behindDoc="0" locked="0" layoutInCell="1" allowOverlap="1" wp14:anchorId="21F886F1" wp14:editId="5CCB6CA6">
+          <wp:anchor distT="0" distB="0" distL="114300" distR="114300" simplePos="0" relativeHeight="251694080" behindDoc="0" locked="0" layoutInCell="1" allowOverlap="1" wp14:anchorId="21F886F1" wp14:editId="71DC1D2C">
             <wp:simplePos x="0" y="0"/>
             <wp:positionH relativeFrom="margin">
               <wp:align>center</wp:align>
             </wp:positionH>
             <wp:positionV relativeFrom="paragraph">
-              <wp:posOffset>423545</wp:posOffset>
+              <wp:posOffset>1727200</wp:posOffset>
             </wp:positionV>
             <wp:extent cx="2748280" cy="2630170"/>
             <wp:effectExtent l="0" t="0" r="0" b="0"/>
@@ -8307,130 +8318,47 @@
         </w:drawing>
       </w:r>
       <w:r>
-        <w:t>Address search bar</w:t>
-      </w:r>
-    </w:p>
-    <w:p>
-      <w:r>
-        <w:t>“</w:t>
-      </w:r>
-      <w:r>
-        <w:t xml:space="preserve">It was frustrating when I can't just type an address out, would be really helpful if there was a section for me to just type </w:t>
-      </w:r>
-      <w:r>
-        <w:t>‘</w:t>
-      </w:r>
-      <w:r>
-        <w:t>Symonds Street</w:t>
-      </w:r>
-      <w:r>
-        <w:t>’</w:t>
-      </w:r>
-      <w:r>
-        <w:t xml:space="preserve"> and it should take me there directly.</w:t>
-      </w:r>
-      <w:r>
-        <w:t>”</w:t>
-      </w:r>
-    </w:p>
-    <w:p>
-      <w:r>
-        <w:t>“</w:t>
-      </w:r>
-      <w:r>
-        <w:t>The lack of a search bar for finding locations (</w:t>
+        <w:t>We developed a search bar for the application which allowed users to easily navigate to a specific address, including local landmarks</w:t>
+      </w:r>
+      <w:r>
+        <w:t xml:space="preserve"> (Fig X.)</w:t>
+      </w:r>
+      <w:r>
+        <w:t xml:space="preserve">. </w:t>
+      </w:r>
+      <w:r>
+        <w:t xml:space="preserve">This functionality was possible using the Google Places API. </w:t>
+      </w:r>
+      <w:r>
+        <w:t>From user tests conducted after this</w:t>
+      </w:r>
+      <w:r>
+        <w:t xml:space="preserve"> feature was</w:t>
+      </w:r>
+      <w:r>
+        <w:t xml:space="preserve"> introduced, </w:t>
+      </w:r>
+      <w:r>
+        <w:t>most</w:t>
+      </w:r>
+      <w:r>
+        <w:t xml:space="preserve"> users used this search bar when navigating to a specific address.</w:t>
+      </w:r>
+      <w:r>
+        <w:t xml:space="preserve"> The current location of the user was also added, and the zoom level of the map was tweaked to allow users to understand where they were in relation to the greater area. The search results were also restricted to addresses and locations within a 100km radius of the </w:t>
       </w:r>
       <w:proofErr w:type="gramStart"/>
       <w:r>
-        <w:t>e.g.</w:t>
+        <w:t>users</w:t>
       </w:r>
       <w:proofErr w:type="gramEnd"/>
       <w:r>
-        <w:t xml:space="preserve"> I want to find parking around a certain location such as a cafe)</w:t>
-      </w:r>
-      <w:r>
-        <w:t>”</w:t>
-      </w:r>
-    </w:p>
-    <w:p>
-      <w:r>
-        <w:t>“</w:t>
-      </w:r>
-      <w:r>
-        <w:t xml:space="preserve">Finding an exact address on the map. Was not able to type the address I wanted to find </w:t>
-      </w:r>
-      <w:proofErr w:type="spellStart"/>
-      <w:r>
-        <w:t>parkign</w:t>
-      </w:r>
-      <w:proofErr w:type="spellEnd"/>
-      <w:r>
-        <w:t xml:space="preserve"> at.</w:t>
-      </w:r>
-      <w:r>
-        <w:t>”</w:t>
-      </w:r>
-    </w:p>
-    <w:p>
-      <w:r>
-        <w:t>“</w:t>
-      </w:r>
-      <w:r>
-        <w:t xml:space="preserve">I found it slightly challenging to find a parking spot exactly where I wanted it to be. I'm not great at reading maps and having to zoom into maps (especially without an indicator of where I am </w:t>
-      </w:r>
-      <w:proofErr w:type="spellStart"/>
-      <w:r>
-        <w:t>rn</w:t>
-      </w:r>
-      <w:proofErr w:type="spellEnd"/>
-      <w:r>
-        <w:t xml:space="preserve">) is probably quite difficult especially when driving I imagine. Would probs pull over to look if this was </w:t>
-      </w:r>
-      <w:proofErr w:type="spellStart"/>
-      <w:r>
-        <w:t>irl</w:t>
-      </w:r>
-      <w:proofErr w:type="spellEnd"/>
-      <w:r>
-        <w:t xml:space="preserve"> which is kind of a pain</w:t>
-      </w:r>
-      <w:r>
-        <w:t>”</w:t>
-      </w:r>
-    </w:p>
-    <w:p>
-      <w:r>
-        <w:t>“</w:t>
-      </w:r>
-      <w:r>
-        <w:t>The lack of a search bar for finding locations (</w:t>
-      </w:r>
-      <w:proofErr w:type="gramStart"/>
-      <w:r>
-        <w:t>e.g.</w:t>
-      </w:r>
-      <w:proofErr w:type="gramEnd"/>
-      <w:r>
-        <w:t xml:space="preserve"> I want to find parking around a certain location such as a cafe)</w:t>
-      </w:r>
-      <w:r>
-        <w:t>”</w:t>
-      </w:r>
-    </w:p>
-    <w:p>
-      <w:r>
-        <w:t>“</w:t>
-      </w:r>
-      <w:r>
-        <w:t>But you have to scroll and browse the map for parking locations</w:t>
-      </w:r>
-      <w:r>
-        <w:t>”</w:t>
-      </w:r>
-    </w:p>
-    <w:p>
-      <w:r>
-        <w:t>Jennifer commented that the homepage felt empty</w:t>
+        <w:t xml:space="preserve"> current location to improve the relevancy of these results. </w:t>
+      </w:r>
+    </w:p>
+    <w:p>
+      <w:r>
+        <w:t xml:space="preserve"> </w:t>
       </w:r>
     </w:p>
     <w:p>
@@ -8446,11 +8374,11 @@
         <w:t xml:space="preserve">The original add listing page was separated into multiple pages, with the user needing to swipe between the pages or click the headers in the top bar to navigate between sections. </w:t>
       </w:r>
       <w:r>
-        <w:t xml:space="preserve">Participants commented that “it was a bit weird to swipe through when filling out the listing details” and “creating the parking space could be tied up a little, put all of the fields on one </w:t>
+        <w:t xml:space="preserve">Participants commented that “it was a bit weird to swipe through </w:t>
       </w:r>
       <w:r>
         <w:lastRenderedPageBreak/>
-        <w:t>page”.</w:t>
+        <w:t>when filling out the listing details” and “creating the parking space could be tied up a little, put all of the fields on one page”.</w:t>
       </w:r>
       <w:r>
         <w:t xml:space="preserve"> Therefore, the address, pricing, and timing details were added onto the same page</w:t>
@@ -8540,11 +8468,9 @@
       <w:r>
         <w:t xml:space="preserve"> </w:t>
       </w:r>
-      <w:proofErr w:type="gramStart"/>
-      <w:r>
-        <w:t>Additionally</w:t>
-      </w:r>
-      <w:proofErr w:type="gramEnd"/>
+      <w:r>
+        <w:t>Additionally,</w:t>
+      </w:r>
       <w:r>
         <w:t xml:space="preserve"> we changed the default time for availability to 9:00am – 5:00pm to reduce confusion from the original 00:00 – 00:00 which indicated the day had no availability. </w:t>
       </w:r>
@@ -8617,6 +8543,7 @@
         <w:pStyle w:val="Heading3"/>
       </w:pPr>
       <w:r>
+        <w:lastRenderedPageBreak/>
         <w:t>Terminology changes</w:t>
       </w:r>
     </w:p>
@@ -8627,7 +8554,6 @@
     </w:p>
     <w:p>
       <w:r>
-        <w:lastRenderedPageBreak/>
         <w:t>“</w:t>
       </w:r>
       <w:r>
@@ -8806,6 +8732,7 @@
     <w:p/>
     <w:p>
       <w:r>
+        <w:lastRenderedPageBreak/>
         <w:t>The study was done while we were making fixes, so the data is not all about the exact same version of the application. This was done as we had a limited time to perform the user studies, so we could not run another user study after a fixing phase.</w:t>
       </w:r>
     </w:p>
@@ -9058,7 +8985,6 @@
                       <w:rPr>
                         <w:noProof/>
                       </w:rPr>
-                      <w:lastRenderedPageBreak/>
                       <w:t xml:space="preserve">[1] </w:t>
                     </w:r>
                   </w:p>
@@ -9765,6 +9691,7 @@
                       <w:rPr>
                         <w:noProof/>
                       </w:rPr>
+                      <w:lastRenderedPageBreak/>
                       <w:t xml:space="preserve">[13] </w:t>
                     </w:r>
                   </w:p>
@@ -9885,7 +9812,6 @@
                       <w:rPr>
                         <w:noProof/>
                       </w:rPr>
-                      <w:lastRenderedPageBreak/>
                       <w:t xml:space="preserve">[15] </w:t>
                     </w:r>
                   </w:p>

</xml_diff>

<commit_message>
Add some stuff to user testing and limitations
</commit_message>
<xml_diff>
--- a/Part IV Project/Final Research Report/final-research-report.docx
+++ b/Part IV Project/Final Research Report/final-research-report.docx
@@ -1897,7 +1897,7 @@
         <w:autoSpaceDE w:val="0"/>
         <w:autoSpaceDN w:val="0"/>
         <w:spacing w:line="200" w:lineRule="exact"/>
-        <w:ind w:left="981" w:firstLine="720"/>
+        <w:ind w:left="981"/>
         <w:rPr>
           <w:rFonts w:eastAsia="Verdana"/>
           <w:spacing w:val="-6"/>
@@ -1918,7 +1918,7 @@
         <w:autoSpaceDE w:val="0"/>
         <w:autoSpaceDN w:val="0"/>
         <w:spacing w:line="200" w:lineRule="exact"/>
-        <w:ind w:left="981" w:firstLine="720"/>
+        <w:ind w:left="981"/>
         <w:rPr>
           <w:sz w:val="28"/>
           <w:szCs w:val="28"/>
@@ -2247,7 +2247,6 @@
     </w:p>
     <w:p>
       <w:pPr>
-        <w:ind w:firstLine="720"/>
         <w:rPr>
           <w:lang w:eastAsia="en-NZ"/>
         </w:rPr>
@@ -2333,61 +2332,40 @@
     </w:p>
     <w:p>
       <w:pPr>
-        <w:ind w:firstLine="720"/>
-        <w:rPr>
-          <w:lang w:eastAsia="en-NZ"/>
-        </w:rPr>
-      </w:pPr>
-      <w:r>
-        <w:rPr>
-          <w:lang w:eastAsia="en-NZ"/>
-        </w:rPr>
-        <w:t xml:space="preserve">This project aims to explore the possibility of a short-term rental parking solution as a part of the shared economy. The shared economy has been widely discussed as a new system for utilising existing assets. This system has been defined as a “new paradigm for the provision of the economic and social services, and the creation of wealth” </w:t>
-      </w:r>
-      <w:r>
-        <w:rPr>
-          <w:b/>
-          <w:bCs/>
-          <w:lang w:eastAsia="en-NZ"/>
-        </w:rPr>
-        <w:t>(Huberman and Rogers, 2010, p.26.).</w:t>
-      </w:r>
-      <w:r>
-        <w:rPr>
-          <w:lang w:eastAsia="en-NZ"/>
-        </w:rPr>
-        <w:t xml:space="preserve"> This new system utilises the assets of individuals and communities, to create income for their owners. Examples of these assets include cars and homes </w:t>
-      </w:r>
-      <w:r>
-        <w:rPr>
-          <w:b/>
-          <w:bCs/>
-          <w:lang w:eastAsia="en-NZ"/>
-        </w:rPr>
-        <w:t>(Huberman and Rogers, 2010).</w:t>
-      </w:r>
-      <w:r>
-        <w:rPr>
-          <w:lang w:eastAsia="en-NZ"/>
-        </w:rPr>
-        <w:t xml:space="preserve"> In this case, the asset is a parking space. Parking is a necessity for individuals and businesses. However, it is often not available in the right place, at the right time. </w:t>
-      </w:r>
-    </w:p>
-    <w:p>
-      <w:pPr>
-        <w:ind w:firstLine="720"/>
-        <w:rPr>
-          <w:lang w:eastAsia="en-NZ"/>
-        </w:rPr>
-      </w:pPr>
-    </w:p>
-    <w:p>
-      <w:pPr>
-        <w:ind w:firstLine="720"/>
-        <w:rPr>
-          <w:lang w:eastAsia="en-NZ"/>
-        </w:rPr>
-      </w:pPr>
+        <w:rPr>
+          <w:lang w:eastAsia="en-NZ"/>
+        </w:rPr>
+      </w:pPr>
+      <w:r>
+        <w:rPr>
+          <w:lang w:eastAsia="en-NZ"/>
+        </w:rPr>
+        <w:t>This project aims to explore the possibility of a short-term rental parking solution as a part of the shared economy. The shared economy has been widely discussed as a new system for utilising existing assets. This new system utilises the assets of individuals and communities, to create income for their owners. Examples of these assets include cars</w:t>
+      </w:r>
+      <w:r>
+        <w:rPr>
+          <w:lang w:eastAsia="en-NZ"/>
+        </w:rPr>
+        <w:t xml:space="preserve"> (Uber)</w:t>
+      </w:r>
+      <w:r>
+        <w:rPr>
+          <w:lang w:eastAsia="en-NZ"/>
+        </w:rPr>
+        <w:t xml:space="preserve"> and homes</w:t>
+      </w:r>
+      <w:r>
+        <w:rPr>
+          <w:lang w:eastAsia="en-NZ"/>
+        </w:rPr>
+        <w:t xml:space="preserve"> (Airbnb). </w:t>
+      </w:r>
+      <w:r>
+        <w:rPr>
+          <w:lang w:eastAsia="en-NZ"/>
+        </w:rPr>
+        <w:t xml:space="preserve">In this case, the asset is a parking space. Parking is a necessity for individuals and businesses. However, it is often not available in the right place, at the right time. </w:t>
+      </w:r>
       <w:r>
         <w:rPr>
           <w:lang w:eastAsia="en-NZ"/>
@@ -2397,7 +2375,6 @@
     </w:p>
     <w:p>
       <w:pPr>
-        <w:ind w:firstLine="720"/>
         <w:rPr>
           <w:lang w:eastAsia="en-NZ"/>
         </w:rPr>
@@ -2469,7 +2446,6 @@
     </w:p>
     <w:p>
       <w:pPr>
-        <w:ind w:firstLine="720"/>
         <w:rPr>
           <w:lang w:eastAsia="en-NZ"/>
         </w:rPr>
@@ -2507,16 +2483,14 @@
     </w:p>
     <w:p>
       <w:pPr>
-        <w:ind w:firstLine="720"/>
-        <w:rPr>
-          <w:lang w:eastAsia="en-NZ"/>
-        </w:rPr>
-      </w:pPr>
-      <w:r>
-        <w:rPr>
-          <w:lang w:eastAsia="en-NZ"/>
-        </w:rPr>
-        <w:lastRenderedPageBreak/>
+        <w:rPr>
+          <w:lang w:eastAsia="en-NZ"/>
+        </w:rPr>
+      </w:pPr>
+      <w:r>
+        <w:rPr>
+          <w:lang w:eastAsia="en-NZ"/>
+        </w:rPr>
         <w:t>We then discuss why our application will be mobile compatible, what features will be included in the application, and how the application will be different to existing applications.</w:t>
       </w:r>
       <w:r>
@@ -2551,6 +2525,7 @@
         <w:rPr>
           <w:sz w:val="20"/>
         </w:rPr>
+        <w:lastRenderedPageBreak/>
         <w:t>Literature Review</w:t>
       </w:r>
     </w:p>
@@ -2569,9 +2544,6 @@
       </w:r>
     </w:p>
     <w:p>
-      <w:pPr>
-        <w:ind w:firstLine="720"/>
-      </w:pPr>
       <w:r>
         <w:rPr>
           <w:noProof/>
@@ -2914,15 +2886,8 @@
         <w:t>. This represents a large pricing issue in the parking industry.</w:t>
       </w:r>
     </w:p>
-    <w:p>
-      <w:pPr>
-        <w:ind w:firstLine="720"/>
-      </w:pPr>
-    </w:p>
-    <w:p>
-      <w:pPr>
-        <w:ind w:firstLine="720"/>
-      </w:pPr>
+    <w:p/>
+    <w:p>
       <w:r>
         <w:t xml:space="preserve">The price of a parking space is not just the price of a parking but should also include waiting time (cruising time) and walk time to destination. “This waiting cost is the time drivers spend circling the block searching for an open space.” </w:t>
       </w:r>
@@ -2957,9 +2922,6 @@
       </w:r>
     </w:p>
     <w:p>
-      <w:pPr>
-        <w:ind w:firstLine="720"/>
-      </w:pPr>
       <w:r>
         <w:t xml:space="preserve">It is important to optimise pricing as there are negative consequences when parking is both </w:t>
       </w:r>
@@ -3041,9 +3003,6 @@
       </w:r>
     </w:p>
     <w:p>
-      <w:pPr>
-        <w:ind w:firstLine="720"/>
-      </w:pPr>
       <w:r>
         <w:t>In 2011, San Francisco switched from a static price per hour parking to prices which “vary by time of day and from block to block.”</w:t>
       </w:r>
@@ -3083,11 +3042,7 @@
         <w:t>two strategies based on price and quantity</w:t>
       </w:r>
       <w:r>
-        <w:t xml:space="preserve">. One strategy was to </w:t>
-      </w:r>
-      <w:r>
-        <w:lastRenderedPageBreak/>
-        <w:t>change the price of the parking to reduce traffic. Another was to have a target traffic level and adjust prices to achieve that target</w:t>
+        <w:t>. One strategy was to change the price of the parking to reduce traffic. Another was to have a target traffic level and adjust prices to achieve that target</w:t>
       </w:r>
       <w:r>
         <w:t xml:space="preserve"> </w:t>
@@ -3122,16 +3077,10 @@
         <w:t>.</w:t>
       </w:r>
     </w:p>
-    <w:p>
-      <w:pPr>
-        <w:ind w:firstLine="720"/>
-      </w:pPr>
-    </w:p>
-    <w:p>
-      <w:pPr>
-        <w:ind w:firstLine="720"/>
-      </w:pPr>
-      <w:r>
+    <w:p/>
+    <w:p>
+      <w:r>
+        <w:lastRenderedPageBreak/>
         <w:t>Dynamic pricing is changing the pricing of a product or service over time, across consumers, or across products/services</w:t>
       </w:r>
       <w:r>
@@ -3180,9 +3129,6 @@
       </w:r>
     </w:p>
     <w:p>
-      <w:pPr>
-        <w:ind w:firstLine="720"/>
-      </w:pPr>
       <w:r>
         <w:t xml:space="preserve">Airbnb recently released an AI powered pricing system which </w:t>
       </w:r>
@@ -3241,9 +3187,6 @@
       </w:r>
     </w:p>
     <w:p>
-      <w:pPr>
-        <w:ind w:firstLine="720"/>
-      </w:pPr>
       <w:r>
         <w:t>Disruptive products usually have lower pricing (</w:t>
       </w:r>
@@ -3272,9 +3215,6 @@
       </w:r>
     </w:p>
     <w:p>
-      <w:pPr>
-        <w:ind w:firstLine="720"/>
-      </w:pPr>
       <w:r>
         <w:t>There are two main types of owners: professional and non-professional</w:t>
       </w:r>
@@ -3319,7 +3259,6 @@
     </w:p>
     <w:p>
       <w:pPr>
-        <w:ind w:firstLine="720"/>
         <w:rPr>
           <w:lang w:eastAsia="en-NZ"/>
         </w:rPr>
@@ -3390,9 +3329,6 @@
       </w:r>
     </w:p>
     <w:p>
-      <w:pPr>
-        <w:ind w:firstLine="720"/>
-      </w:pPr>
       <w:r>
         <w:t>“</w:t>
       </w:r>
@@ -3499,9 +3435,6 @@
       </w:r>
     </w:p>
     <w:p>
-      <w:pPr>
-        <w:ind w:firstLine="720"/>
-      </w:pPr>
       <w:r>
         <w:t xml:space="preserve">Although many standard development frameworks for an application exist such as Waterfall, Scrum or Agile, </w:t>
       </w:r>
@@ -3577,11 +3510,7 @@
       </w:r>
     </w:p>
     <w:p>
-      <w:pPr>
-        <w:ind w:firstLine="720"/>
-      </w:pPr>
-      <w:r>
-        <w:lastRenderedPageBreak/>
+      <w:r>
         <w:t>They identify some k</w:t>
       </w:r>
       <w:r>
@@ -3647,7 +3576,11 @@
         <w:t xml:space="preserve"> more complex functionality involving telephone, camera, GPS</w:t>
       </w:r>
       <w:r>
-        <w:t xml:space="preserve">. There is a difference in </w:t>
+        <w:t xml:space="preserve">. There is </w:t>
+      </w:r>
+      <w:r>
+        <w:lastRenderedPageBreak/>
+        <w:t xml:space="preserve">a difference in </w:t>
       </w:r>
       <w:r>
         <w:t>physical interfaces. Desktop</w:t>
@@ -3702,9 +3635,6 @@
       </w:r>
     </w:p>
     <w:p>
-      <w:pPr>
-        <w:ind w:firstLine="720"/>
-      </w:pPr>
       <w:r>
         <w:t>Mobile</w:t>
       </w:r>
@@ -3787,9 +3717,6 @@
       </w:r>
     </w:p>
     <w:p>
-      <w:pPr>
-        <w:ind w:firstLine="720"/>
-      </w:pPr>
       <w:r>
         <w:t xml:space="preserve">Therefore, they proposed a new framework called the </w:t>
       </w:r>
@@ -3903,7 +3830,6 @@
     </w:p>
     <w:p>
       <w:pPr>
-        <w:ind w:firstLine="720"/>
         <w:rPr>
           <w:lang w:eastAsia="en-NZ"/>
         </w:rPr>
@@ -4300,7 +4226,6 @@
     </w:p>
     <w:p>
       <w:pPr>
-        <w:ind w:firstLine="720"/>
         <w:rPr>
           <w:lang w:eastAsia="en-NZ"/>
         </w:rPr>
@@ -4392,16 +4317,14 @@
     </w:p>
     <w:p>
       <w:pPr>
-        <w:ind w:firstLine="720"/>
-        <w:rPr>
-          <w:lang w:eastAsia="en-NZ"/>
-        </w:rPr>
-      </w:pPr>
-      <w:r>
-        <w:rPr>
-          <w:lang w:eastAsia="en-NZ"/>
-        </w:rPr>
-        <w:lastRenderedPageBreak/>
+        <w:rPr>
+          <w:lang w:eastAsia="en-NZ"/>
+        </w:rPr>
+      </w:pPr>
+      <w:r>
+        <w:rPr>
+          <w:lang w:eastAsia="en-NZ"/>
+        </w:rPr>
         <w:t xml:space="preserve">The hybrid frameworks </w:t>
       </w:r>
       <w:r>
@@ -4516,6 +4439,7 @@
         <w:rPr>
           <w:noProof/>
         </w:rPr>
+        <w:lastRenderedPageBreak/>
         <mc:AlternateContent>
           <mc:Choice Requires="wps">
             <w:drawing>
@@ -4817,7 +4741,6 @@
     </w:p>
     <w:p>
       <w:pPr>
-        <w:ind w:firstLine="720"/>
         <w:rPr>
           <w:lang w:eastAsia="en-NZ"/>
         </w:rPr>
@@ -5001,7 +4924,6 @@
     </w:p>
     <w:p>
       <w:pPr>
-        <w:ind w:firstLine="720"/>
         <w:rPr>
           <w:lang w:eastAsia="en-NZ"/>
         </w:rPr>
@@ -5175,7 +5097,6 @@
     </w:p>
     <w:p>
       <w:pPr>
-        <w:ind w:firstLine="720"/>
         <w:rPr>
           <w:lang w:eastAsia="en-NZ"/>
         </w:rPr>
@@ -5202,9 +5123,6 @@
       </w:r>
     </w:p>
     <w:p>
-      <w:pPr>
-        <w:ind w:firstLine="720"/>
-      </w:pPr>
       <w:r>
         <w:t>Maps can impact user cognitive load. Small displays and limited interaction capabilities often make mobile map-based systems difficult to design and frustrating to use</w:t>
       </w:r>
@@ -5247,35 +5165,32 @@
         <w:t xml:space="preserve">To </w:t>
       </w:r>
       <w:r>
-        <w:t xml:space="preserve">make a more usable map, reduce clutter and assist users </w:t>
+        <w:t xml:space="preserve">make a more usable map, reduce clutter and assist users in finding information they need. </w:t>
+      </w:r>
+      <w:r>
+        <w:t>Also m</w:t>
+      </w:r>
+      <w:r>
+        <w:t>ake relevant info</w:t>
+      </w:r>
+      <w:r>
+        <w:t>rmation</w:t>
+      </w:r>
+      <w:r>
+        <w:t xml:space="preserve"> easy to see </w:t>
+      </w:r>
+      <w:r>
+        <w:t>via contrast to improve usability.</w:t>
+      </w:r>
+      <w:r>
+        <w:t xml:space="preserve"> Mobile </w:t>
       </w:r>
       <w:r>
         <w:lastRenderedPageBreak/>
-        <w:t xml:space="preserve">in finding information they need. </w:t>
-      </w:r>
-      <w:r>
-        <w:t>Also m</w:t>
-      </w:r>
-      <w:r>
-        <w:t>ake relevant info</w:t>
-      </w:r>
-      <w:r>
-        <w:t>rmation</w:t>
-      </w:r>
-      <w:r>
-        <w:t xml:space="preserve"> easy to see </w:t>
-      </w:r>
-      <w:r>
-        <w:t>via contrast to improve usability.</w:t>
-      </w:r>
-      <w:r>
-        <w:t xml:space="preserve"> Mobile maps need to deliver real time content and support real time interaction. GPS can deliver map content relevant to users personal and situational context. Map interaction: zooming, panning, point of interest selection </w:t>
-      </w:r>
-    </w:p>
-    <w:p>
-      <w:pPr>
-        <w:ind w:firstLine="720"/>
-      </w:pPr>
+        <w:t xml:space="preserve">maps need to deliver real time content and support real time interaction. GPS can deliver map content relevant to users personal and situational context. Map interaction: zooming, panning, point of interest selection </w:t>
+      </w:r>
+    </w:p>
+    <w:p>
       <w:r>
         <w:t xml:space="preserve">Church et al suggest that map and </w:t>
       </w:r>
@@ -5322,9 +5237,6 @@
       </w:r>
     </w:p>
     <w:p>
-      <w:pPr>
-        <w:ind w:firstLine="720"/>
-      </w:pPr>
       <w:r>
         <w:t>Although they discovered that participants 47% of participants preferred the map-based application and 41% preferred the text-based application (with 12% expressing no preference), the researchers concluded that a hybrid solution is ideal. “In this way, the speed of navigation that a text-based interface can offer can be coupled with the overview and sense of place that a map can provide”</w:t>
       </w:r>
@@ -5427,9 +5339,6 @@
       </w:r>
     </w:p>
     <w:p>
-      <w:pPr>
-        <w:ind w:firstLine="720"/>
-      </w:pPr>
       <w:r>
         <w:rPr>
           <w:noProof/>
@@ -5792,11 +5701,7 @@
       </w:r>
     </w:p>
     <w:p>
-      <w:pPr>
-        <w:ind w:firstLine="720"/>
-      </w:pPr>
-      <w:r>
-        <w:lastRenderedPageBreak/>
+      <w:r>
         <w:t>Their n</w:t>
       </w:r>
       <w:r>
@@ -5846,7 +5751,11 @@
         <w:t xml:space="preserve"> The PACMAD model</w:t>
       </w:r>
       <w:r>
-        <w:t xml:space="preserve"> combines </w:t>
+        <w:t xml:space="preserve"> </w:t>
+      </w:r>
+      <w:r>
+        <w:lastRenderedPageBreak/>
+        <w:t xml:space="preserve">combines </w:t>
       </w:r>
       <w:r>
         <w:t xml:space="preserve">the </w:t>
@@ -5913,7 +5822,6 @@
     </w:p>
     <w:p>
       <w:pPr>
-        <w:ind w:firstLine="720"/>
         <w:rPr>
           <w:lang w:eastAsia="en-NZ"/>
         </w:rPr>
@@ -6029,7 +5937,6 @@
     </w:p>
     <w:p>
       <w:pPr>
-        <w:ind w:firstLine="720"/>
         <w:rPr>
           <w:lang w:eastAsia="en-NZ"/>
         </w:rPr>
@@ -6209,9 +6116,6 @@
       </w:r>
     </w:p>
     <w:p>
-      <w:pPr>
-        <w:ind w:firstLine="720"/>
-      </w:pPr>
       <w:r>
         <w:t xml:space="preserve">A similar feedback loop </w:t>
       </w:r>
@@ -6231,9 +6135,6 @@
       </w:r>
     </w:p>
     <w:p>
-      <w:pPr>
-        <w:ind w:firstLine="720"/>
-      </w:pPr>
       <w:r>
         <w:t xml:space="preserve">Min et al. examined the features of Uber and found “adding the unique features into the Uber mobile application, such as providing more accurate GPS location information on the map” and more specific search terms and refinement </w:t>
       </w:r>
@@ -6250,9 +6151,6 @@
       </w:r>
     </w:p>
     <w:p>
-      <w:pPr>
-        <w:ind w:firstLine="720"/>
-      </w:pPr>
       <w:r>
         <w:t xml:space="preserve">Features that they found to increase observability were “information about the requested service such as estimated time of arrival, cost for the trip” and “transaction history” </w:t>
       </w:r>
@@ -6287,26 +6185,26 @@
       </w:r>
     </w:p>
     <w:p>
-      <w:pPr>
-        <w:ind w:firstLine="720"/>
-      </w:pPr>
+      <w:r>
+        <w:t>The MADLC</w:t>
+      </w:r>
+      <w:r>
+        <w:t xml:space="preserve"> development</w:t>
+      </w:r>
+      <w:r>
+        <w:t xml:space="preserve"> process proposed by </w:t>
+      </w:r>
+      <w:proofErr w:type="spellStart"/>
+      <w:r>
+        <w:t>Vithani</w:t>
+      </w:r>
+      <w:proofErr w:type="spellEnd"/>
+      <w:r>
+        <w:t xml:space="preserve"> et al. does not appear unique. The phases of the process are very similar to those of the Waterfall process. The justification of a new process for mobile application development </w:t>
+      </w:r>
       <w:r>
         <w:lastRenderedPageBreak/>
-        <w:t>The MADLC</w:t>
-      </w:r>
-      <w:r>
-        <w:t xml:space="preserve"> development</w:t>
-      </w:r>
-      <w:r>
-        <w:t xml:space="preserve"> process proposed by </w:t>
-      </w:r>
-      <w:proofErr w:type="spellStart"/>
-      <w:r>
-        <w:t>Vithani</w:t>
-      </w:r>
-      <w:proofErr w:type="spellEnd"/>
-      <w:r>
-        <w:t xml:space="preserve"> et al. does not appear unique. The phases of the process are very similar to those of the Waterfall process. The justification of a new process for mobile application development did have some valid </w:t>
+        <w:t xml:space="preserve">did have some valid </w:t>
       </w:r>
       <w:r>
         <w:t>points but</w:t>
@@ -6384,9 +6282,6 @@
       </w:r>
     </w:p>
     <w:p>
-      <w:pPr>
-        <w:ind w:firstLine="720"/>
-      </w:pPr>
       <w:r>
         <w:t>An important measure of usability is how much bandwidth and data an application uses</w:t>
       </w:r>
@@ -6424,9 +6319,6 @@
       </w:r>
     </w:p>
     <w:p>
-      <w:pPr>
-        <w:ind w:firstLine="720"/>
-      </w:pPr>
       <w:r>
         <w:t xml:space="preserve">Unlike other parking applications, we will </w:t>
       </w:r>
@@ -6447,9 +6339,6 @@
       </w:r>
     </w:p>
     <w:p>
-      <w:pPr>
-        <w:ind w:firstLine="720"/>
-      </w:pPr>
       <w:r>
         <w:t xml:space="preserve">Another area where our application can differentiate from existing applications such as Parkable is by not relying solely on a map-based interface. Instead, this should be combined with text-based components. Church et al. concluded that hybrid-based applications are ideal as they combine advantages from both systems in terms of ease of use and aesthetics </w:t>
       </w:r>
@@ -6502,7 +6391,6 @@
     </w:p>
     <w:p>
       <w:pPr>
-        <w:ind w:firstLine="720"/>
         <w:rPr>
           <w:lang w:eastAsia="en-NZ"/>
         </w:rPr>
@@ -6540,7 +6428,6 @@
     </w:p>
     <w:p>
       <w:pPr>
-        <w:ind w:firstLine="720"/>
         <w:rPr>
           <w:lang w:eastAsia="en-NZ"/>
         </w:rPr>
@@ -6626,7 +6513,6 @@
     </w:p>
     <w:p>
       <w:pPr>
-        <w:ind w:firstLine="720"/>
         <w:rPr>
           <w:lang w:eastAsia="en-NZ"/>
         </w:rPr>
@@ -6688,7 +6574,73 @@
     </w:p>
     <w:p>
       <w:pPr>
-        <w:ind w:firstLine="720"/>
+        <w:rPr>
+          <w:lang w:eastAsia="en-NZ"/>
+        </w:rPr>
+      </w:pPr>
+      <w:r>
+        <w:rPr>
+          <w:lang w:eastAsia="en-NZ"/>
+        </w:rPr>
+        <w:t xml:space="preserve">The </w:t>
+      </w:r>
+      <w:r>
+        <w:rPr>
+          <w:lang w:eastAsia="en-NZ"/>
+        </w:rPr>
+        <w:t>MVP will be produced as an example to demonstrate these learned concepts</w:t>
+      </w:r>
+      <w:r>
+        <w:rPr>
+          <w:lang w:eastAsia="en-NZ"/>
+        </w:rPr>
+        <w:t>.</w:t>
+      </w:r>
+      <w:r>
+        <w:rPr>
+          <w:lang w:eastAsia="en-NZ"/>
+        </w:rPr>
+        <w:t xml:space="preserve"> To determine the usability and usefulness of the application, usability heuristics will be </w:t>
+      </w:r>
+      <w:r>
+        <w:rPr>
+          <w:lang w:eastAsia="en-NZ"/>
+        </w:rPr>
+        <w:t>analysed,</w:t>
+      </w:r>
+      <w:r>
+        <w:rPr>
+          <w:lang w:eastAsia="en-NZ"/>
+        </w:rPr>
+        <w:t xml:space="preserve"> and it </w:t>
+      </w:r>
+      <w:r>
+        <w:rPr>
+          <w:lang w:eastAsia="en-NZ"/>
+        </w:rPr>
+        <w:t xml:space="preserve">will be evaluated </w:t>
+      </w:r>
+      <w:r>
+        <w:rPr>
+          <w:lang w:eastAsia="en-NZ"/>
+        </w:rPr>
+        <w:t>via</w:t>
+      </w:r>
+      <w:r>
+        <w:rPr>
+          <w:lang w:eastAsia="en-NZ"/>
+        </w:rPr>
+        <w:t xml:space="preserve"> user testing with </w:t>
+      </w:r>
+      <w:r>
+        <w:rPr>
+          <w:lang w:eastAsia="en-NZ"/>
+        </w:rPr>
+        <w:t xml:space="preserve">target demographics. </w:t>
+      </w:r>
+    </w:p>
+    <w:p>
+      <w:pPr>
         <w:rPr>
           <w:lang w:eastAsia="en-NZ"/>
         </w:rPr>
@@ -6698,74 +6650,6 @@
           <w:lang w:eastAsia="en-NZ"/>
         </w:rPr>
         <w:lastRenderedPageBreak/>
-        <w:t xml:space="preserve">The </w:t>
-      </w:r>
-      <w:r>
-        <w:rPr>
-          <w:lang w:eastAsia="en-NZ"/>
-        </w:rPr>
-        <w:t>MVP will be produced as an example to demonstrate these learned concepts</w:t>
-      </w:r>
-      <w:r>
-        <w:rPr>
-          <w:lang w:eastAsia="en-NZ"/>
-        </w:rPr>
-        <w:t>.</w:t>
-      </w:r>
-      <w:r>
-        <w:rPr>
-          <w:lang w:eastAsia="en-NZ"/>
-        </w:rPr>
-        <w:t xml:space="preserve"> To determine the usability and usefulness of the application, usability heuristics will be </w:t>
-      </w:r>
-      <w:r>
-        <w:rPr>
-          <w:lang w:eastAsia="en-NZ"/>
-        </w:rPr>
-        <w:t>analysed,</w:t>
-      </w:r>
-      <w:r>
-        <w:rPr>
-          <w:lang w:eastAsia="en-NZ"/>
-        </w:rPr>
-        <w:t xml:space="preserve"> and it </w:t>
-      </w:r>
-      <w:r>
-        <w:rPr>
-          <w:lang w:eastAsia="en-NZ"/>
-        </w:rPr>
-        <w:t xml:space="preserve">will be evaluated </w:t>
-      </w:r>
-      <w:r>
-        <w:rPr>
-          <w:lang w:eastAsia="en-NZ"/>
-        </w:rPr>
-        <w:t>via</w:t>
-      </w:r>
-      <w:r>
-        <w:rPr>
-          <w:lang w:eastAsia="en-NZ"/>
-        </w:rPr>
-        <w:t xml:space="preserve"> user testing with </w:t>
-      </w:r>
-      <w:r>
-        <w:rPr>
-          <w:lang w:eastAsia="en-NZ"/>
-        </w:rPr>
-        <w:t xml:space="preserve">target demographics. </w:t>
-      </w:r>
-    </w:p>
-    <w:p>
-      <w:pPr>
-        <w:ind w:firstLine="720"/>
-        <w:rPr>
-          <w:lang w:eastAsia="en-NZ"/>
-        </w:rPr>
-      </w:pPr>
-      <w:r>
-        <w:rPr>
-          <w:lang w:eastAsia="en-NZ"/>
-        </w:rPr>
         <w:t>There can also be an i</w:t>
       </w:r>
       <w:r>
@@ -7016,8 +6900,6 @@
         <w:t>which were the sidebar, login page, and add listing page.</w:t>
       </w:r>
     </w:p>
-    <w:p/>
-    <w:p/>
     <w:p>
       <w:pPr>
         <w:pStyle w:val="Heading1"/>
@@ -7041,13 +6923,13 @@
           <w:noProof/>
         </w:rPr>
         <w:drawing>
-          <wp:anchor distT="0" distB="0" distL="114300" distR="114300" simplePos="0" relativeHeight="251677696" behindDoc="0" locked="0" layoutInCell="1" allowOverlap="1" wp14:anchorId="3CE6F3A9" wp14:editId="084A6C14">
+          <wp:anchor distT="0" distB="0" distL="114300" distR="114300" simplePos="0" relativeHeight="251677696" behindDoc="0" locked="0" layoutInCell="1" allowOverlap="1" wp14:anchorId="3CE6F3A9" wp14:editId="1B056415">
             <wp:simplePos x="0" y="0"/>
             <wp:positionH relativeFrom="margin">
-              <wp:posOffset>2106295</wp:posOffset>
+              <wp:align>center</wp:align>
             </wp:positionH>
             <wp:positionV relativeFrom="paragraph">
-              <wp:posOffset>603885</wp:posOffset>
+              <wp:posOffset>814070</wp:posOffset>
             </wp:positionV>
             <wp:extent cx="2148205" cy="3302635"/>
             <wp:effectExtent l="0" t="0" r="4445" b="0"/>
@@ -7112,9 +6994,6 @@
       <w:r>
         <w:t xml:space="preserve">the project occurred over a period of approximately eighteen weeks. In late July, an initial scope of the project was established, with deadlines for functionalities (Fig X.). </w:t>
       </w:r>
-      <w:r>
-        <w:t>Flutter didn’t work because the maps component was not compatible with desktop</w:t>
-      </w:r>
     </w:p>
     <w:p>
       <w:pPr>
@@ -7131,7 +7010,7 @@
         </w:rPr>
       </w:pPr>
       <w:r>
-        <w:t xml:space="preserve">We defined the scope of our project in mid-July, around when we started the implementation of the project. Our goals and timeline can be seen on the right. We have completed all our major goals, which were </w:t>
+        <w:t xml:space="preserve">We defined the scope of our project in mid-July, around when we started the implementation of the project. We have completed all our major goals, which were </w:t>
       </w:r>
       <w:proofErr w:type="spellStart"/>
       <w:r>
@@ -7139,33 +7018,39 @@
       </w:r>
       <w:proofErr w:type="spellEnd"/>
       <w:r>
-        <w:t xml:space="preserve"> prototyping, login functionality, adding a listing, viewing listings, parking functionality, parking history, map functionality, and user testing. </w:t>
-      </w:r>
-    </w:p>
-    <w:p>
-      <w:r>
-        <w:t xml:space="preserve">However, we didn’t complete the review system and payment integration for the project. </w:t>
-      </w:r>
-    </w:p>
-    <w:p/>
-    <w:p>
+        <w:t xml:space="preserve"> prototyping, login functionality, adding a listing, viewing listings, parking functionality, parking history, map functionality, and user testing.</w:t>
+      </w:r>
+      <w:r>
+        <w:t xml:space="preserve"> </w:t>
+      </w:r>
+      <w:r>
+        <w:t>However, we di</w:t>
+      </w:r>
+      <w:r>
+        <w:t>d not</w:t>
+      </w:r>
+      <w:r>
+        <w:t xml:space="preserve"> complete the review system and payment integration for the project</w:t>
+      </w:r>
+      <w:r>
+        <w:t xml:space="preserve"> due to time constraints.</w:t>
+      </w:r>
+    </w:p>
+    <w:p>
+      <w:pPr>
+        <w:pStyle w:val="Heading2"/>
+      </w:pPr>
+      <w:r>
+        <w:t>Development timeline</w:t>
+      </w:r>
+    </w:p>
+    <w:p>
+      <w:r>
+        <w:t xml:space="preserve">Overall, the project is expected to take 25 weeks in total, ending in the second week of September. The outline of the project timeline (Fig. X) is a rough idea of the steps needed and an estimate of each stage. It should be noted that </w:t>
+      </w:r>
       <w:r>
         <w:lastRenderedPageBreak/>
-        <w:t>Our remaining tasks are to complete the final research report, collate the research compendium, and presenting our findings in a presentation.</w:t>
-      </w:r>
-    </w:p>
-    <w:p/>
-    <w:p>
-      <w:pPr>
-        <w:pStyle w:val="Heading2"/>
-      </w:pPr>
-      <w:r>
-        <w:t>Development timeline</w:t>
-      </w:r>
-    </w:p>
-    <w:p>
-      <w:r>
-        <w:t xml:space="preserve">Overall, the project is expected to take 25 weeks in total, ending in the second week of September. The outline of the project timeline (Fig. X) is a rough idea of the steps needed and an estimate of each stage. It should be noted that each stage may overlap in the actual timeline. The stages that were identified as necessary for this project were: market </w:t>
+        <w:t xml:space="preserve">each stage may overlap in the actual timeline. The stages that were identified as necessary for this project were: market </w:t>
       </w:r>
       <w:r>
         <w:rPr>
@@ -7421,36 +7306,32 @@
         </w:drawing>
       </w:r>
       <w:r>
-        <w:t xml:space="preserve">The benefits of using this process are many. First, it is very easy to follow. It is very clear what you are expected to do and how you are expected to do it. Second, it allows the team members to work independently. They are given clear tasks </w:t>
-      </w:r>
+        <w:t xml:space="preserve">The benefits of using this process are many. First, it is very easy to follow. It is very clear what you are expected to do and how you are expected to do it. Second, it allows the team members to work independently. They are given clear tasks to complete, and they know they will be held accountable for meeting deadlines. Third, it is very effective at minimizing the time it takes to complete a task. The team members </w:t>
+      </w:r>
+      <w:r>
+        <w:t>can</w:t>
+      </w:r>
+      <w:r>
+        <w:t xml:space="preserve"> work on their tasks without any distractions.</w:t>
+      </w:r>
+    </w:p>
+    <w:p/>
+    <w:p>
+      <w:pPr>
+        <w:pStyle w:val="Heading2"/>
+      </w:pPr>
+      <w:r>
+        <w:t>Technologies</w:t>
+      </w:r>
+    </w:p>
+    <w:p>
+      <w:r>
+        <w:t xml:space="preserve">Neither of us was familiar with Ionic and firebase, and we decided to learn new technologies through this project. Typescript provided added type security, which helped reduce errors. </w:t>
+      </w:r>
+    </w:p>
+    <w:p>
       <w:r>
         <w:lastRenderedPageBreak/>
-        <w:t xml:space="preserve">to complete, and they know they will be held accountable for meeting deadlines. Third, it is very effective at minimizing the time it takes to complete a task. The team members </w:t>
-      </w:r>
-      <w:r>
-        <w:t>can</w:t>
-      </w:r>
-      <w:r>
-        <w:t xml:space="preserve"> work on their tasks without any distractions.</w:t>
-      </w:r>
-    </w:p>
-    <w:p/>
-    <w:p>
-      <w:pPr>
-        <w:pStyle w:val="Heading2"/>
-      </w:pPr>
-      <w:r>
-        <w:t>Technologies</w:t>
-      </w:r>
-    </w:p>
-    <w:p>
-      <w:r>
-        <w:t xml:space="preserve">Neither of us was familiar with Ionic and firebase, and we decided to learn new technologies through this project. Typescript provided added type security, which helped reduce errors. </w:t>
-      </w:r>
-    </w:p>
-    <w:p/>
-    <w:p>
-      <w:r>
         <w:t xml:space="preserve">Ionic made it possible for the application to be compatible with and rendered differently on different platforms </w:t>
       </w:r>
       <w:proofErr w:type="spellStart"/>
@@ -7470,10 +7351,33 @@
       </w:r>
       <w:proofErr w:type="gramEnd"/>
       <w:r>
-        <w:t xml:space="preserve"> and iOS without having to write the code multiple times. </w:t>
-      </w:r>
-    </w:p>
-    <w:p/>
+        <w:t xml:space="preserve"> and iOS without having to write the code multiple times.</w:t>
+      </w:r>
+      <w:r>
+        <w:t xml:space="preserve"> Originally, we strongly considered</w:t>
+      </w:r>
+      <w:r>
+        <w:t xml:space="preserve"> </w:t>
+      </w:r>
+      <w:r>
+        <w:t>Flutter</w:t>
+      </w:r>
+      <w:r>
+        <w:t xml:space="preserve"> to develop our application, however this option was eliminated</w:t>
+      </w:r>
+      <w:r>
+        <w:t xml:space="preserve"> because the </w:t>
+      </w:r>
+      <w:r>
+        <w:t>map</w:t>
+      </w:r>
+      <w:r>
+        <w:t xml:space="preserve"> component was not compatible with desktop</w:t>
+      </w:r>
+      <w:r>
+        <w:t xml:space="preserve"> applications.</w:t>
+      </w:r>
+    </w:p>
     <w:p>
       <w:r>
         <w:t>Firebase cloud functions were used as part of the backend. Using cloud functions meant that we could easily deploy the backend API using firebase’s hosting feature without the need for a separate hosting service. Firebase is optimised to be used for mobile app development, and its integrated user authentication made it an appealing choice for the backend.</w:t>
@@ -7600,45 +7504,51 @@
         </w:rPr>
         <w:t>3</w:t>
       </w:r>
+      <w:r>
+        <w:t xml:space="preserve"> and Typescript</w:t>
+      </w:r>
     </w:p>
     <w:p>
       <w:r>
         <w:t xml:space="preserve">Ionic is framework agnostic, it is compatible with many other frameworks. Plain </w:t>
       </w:r>
+      <w:r>
+        <w:t>JavaScript</w:t>
+      </w:r>
+      <w:r>
+        <w:t>, React, Angular and Vue were possible choices for this project. Traditionally, Ionic used to be used with Angular, however the team was more familiar with React, so we chose React as our framework.</w:t>
+      </w:r>
+    </w:p>
+    <w:p>
+      <w:r>
+        <w:t>Why did we choose to use Typescript?</w:t>
+      </w:r>
+    </w:p>
+    <w:p>
+      <w:pPr>
+        <w:pStyle w:val="Heading3"/>
+      </w:pPr>
+      <w:r>
+        <w:t>Firebase</w:t>
+      </w:r>
+    </w:p>
+    <w:p>
+      <w:r>
+        <w:t>Cloud functions</w:t>
+      </w:r>
+    </w:p>
+    <w:p>
+      <w:r>
+        <w:t>Authentication</w:t>
+      </w:r>
+    </w:p>
+    <w:p>
       <w:proofErr w:type="spellStart"/>
       <w:r>
-        <w:t>javascript</w:t>
+        <w:t>Firestore</w:t>
       </w:r>
       <w:proofErr w:type="spellEnd"/>
       <w:r>
-        <w:t>, React, Angular and Vue were possible choices for this project. Traditionally, Ionic used to be used with Angular, however the team was more familiar with React, so we chose React as our framework.</w:t>
-      </w:r>
-    </w:p>
-    <w:p>
-      <w:pPr>
-        <w:pStyle w:val="Heading3"/>
-      </w:pPr>
-      <w:r>
-        <w:t>Firebase</w:t>
-      </w:r>
-    </w:p>
-    <w:p>
-      <w:r>
-        <w:t>Cloud functions</w:t>
-      </w:r>
-    </w:p>
-    <w:p>
-      <w:r>
-        <w:t>Authentication</w:t>
-      </w:r>
-    </w:p>
-    <w:p>
-      <w:proofErr w:type="spellStart"/>
-      <w:r>
-        <w:t>Firestore</w:t>
-      </w:r>
-      <w:proofErr w:type="spellEnd"/>
-      <w:r>
         <w:t xml:space="preserve"> Storage</w:t>
       </w:r>
     </w:p>
@@ -7648,6 +7558,7 @@
         <w:rPr>
           <w:noProof/>
         </w:rPr>
+        <w:lastRenderedPageBreak/>
         <w:drawing>
           <wp:inline distT="0" distB="0" distL="0" distR="0" wp14:anchorId="331F6A85" wp14:editId="370B2F9E">
             <wp:extent cx="6120765" cy="2333625"/>
@@ -7708,13 +7619,11 @@
         <w:t>Time Slice Pricing</w:t>
       </w:r>
     </w:p>
-    <w:p/>
     <w:p>
       <w:r>
         <w:t>Time slice pricing is when the granularity of the parking time is reduced, instead of charging by the hour, the granularity is reduced to a few minutes. Time slice pricing is not commonly used in the parking industry because the need to price the parking by the hour is important to manage the parking spaces. With time slice pricing, it is more likely that the spaces will be under-priced, which means there will be more demand for spaces. This can be seen in the parking closest to the doors of businesses where the time slice is lower than the cost of parking in the CBD.</w:t>
       </w:r>
     </w:p>
-    <w:p/>
     <w:p>
       <w:proofErr w:type="gramStart"/>
       <w:r>
@@ -7758,7 +7667,22 @@
     </w:p>
     <w:p>
       <w:r>
-        <w:t xml:space="preserve">Our user tests had two major parts. The first was scenario driven exploration of the application. In this section, the interviewer gave prompts to the user. </w:t>
+        <w:t xml:space="preserve">Our user tests had two major parts. The first was scenario driven exploration of the application. In this section, the interviewer gave </w:t>
+      </w:r>
+      <w:r>
+        <w:t xml:space="preserve">open ended </w:t>
+      </w:r>
+      <w:r>
+        <w:t>prompts to the user.</w:t>
+      </w:r>
+      <w:r>
+        <w:t xml:space="preserve"> This allowed us to discover bugs, and specific comments about pages and components.</w:t>
+      </w:r>
+      <w:r>
+        <w:t xml:space="preserve"> </w:t>
+      </w:r>
+      <w:r>
+        <w:t>The second part was the user feedback form, where we gather specific feedback and impressions about the application.</w:t>
       </w:r>
     </w:p>
     <w:p>
@@ -7771,16 +7695,33 @@
     </w:p>
     <w:p>
       <w:r>
-        <w:t xml:space="preserve">The prompts were open ended, designed to allow the user to achieve a desired outcome, rather than follow a set of instructions. This allowed us to observe variations in how the users responded to different situations and what their expectations were compared to other users. </w:t>
+        <w:t xml:space="preserve">The prompts were open ended, designed to allow the user to achieve a desired outcome, rather than follow a set of instructions. This allowed us to observe variations in how the users responded to different situations and what their </w:t>
+      </w:r>
+      <w:r>
+        <w:lastRenderedPageBreak/>
+        <w:t xml:space="preserve">expectations were compared to other users. </w:t>
       </w:r>
       <w:r>
         <w:t xml:space="preserve">If needed, we would provide a nudge to the user of how to perform the action. </w:t>
       </w:r>
       <w:r>
-        <w:t>These sessions were recorded with the consent of the user, allowing us to replay certain moments to analyse the user’s reaction. What was the environment like? Covid 19, online interview over cam, asked users to use mobile mode</w:t>
-      </w:r>
-      <w:r>
-        <w:t>.</w:t>
+        <w:t xml:space="preserve">These sessions were recorded with the consent of the user, allowing us to replay certain moments to analyse the user’s reaction. </w:t>
+      </w:r>
+    </w:p>
+    <w:p>
+      <w:pPr>
+        <w:ind w:firstLine="0"/>
+      </w:pPr>
+      <w:r>
+        <w:t xml:space="preserve">Unfortunately, due to the pandemic, all the user testing sessions bar one </w:t>
+      </w:r>
+      <w:proofErr w:type="gramStart"/>
+      <w:r>
+        <w:t>were</w:t>
+      </w:r>
+      <w:proofErr w:type="gramEnd"/>
+      <w:r>
+        <w:t xml:space="preserve"> held online. Participants were asked to have their cameras on so that we could see their reactions to the scenarios. Another downside was that we could not have the users use an actual mobile application. Therefore, we asked users to use Chrome Developer Tools to simulate a mobile device in their browser.</w:t>
       </w:r>
     </w:p>
     <w:p>
@@ -7790,13 +7731,11 @@
       <w:r>
         <w:t xml:space="preserve">The tasks included </w:t>
       </w:r>
-      <w:proofErr w:type="spellStart"/>
-      <w:r>
-        <w:t>isting</w:t>
-      </w:r>
-      <w:proofErr w:type="spellEnd"/>
-      <w:r>
-        <w:t xml:space="preserve"> a new parking location as an owner, booking a parking spot as a renter, viewing the booking history and receipts, and exploring the cross-platform UI differences.</w:t>
+      <w:r>
+        <w:t>l</w:t>
+      </w:r>
+      <w:r>
+        <w:t>isting a new parking location as an owner, booking a parking spot as a renter, viewing the booking history and receipts, and exploring the cross-platform UI differences.</w:t>
       </w:r>
     </w:p>
     <w:p>
@@ -7804,22 +7743,39 @@
         <w:pStyle w:val="Heading2"/>
       </w:pPr>
       <w:r>
-        <w:lastRenderedPageBreak/>
         <w:t>User Feedback Form</w:t>
       </w:r>
     </w:p>
     <w:p>
       <w:r>
-        <w:t>After completing the user testing session, the user was asked to fill out a feedback form. This was done immediately afterwards to ensure that the experience was recent in their minds</w:t>
-      </w:r>
-      <w:r>
-        <w:t xml:space="preserve">. The feedback form contained both open ended questions such as … and </w:t>
+        <w:t xml:space="preserve">After completing the user testing session, the user was asked to fill out </w:t>
+      </w:r>
+      <w:r>
+        <w:t>the</w:t>
+      </w:r>
+      <w:r>
+        <w:t xml:space="preserve"> feedback form. This was done immediately afterwards to ensure that the experience was recent in their minds</w:t>
+      </w:r>
+      <w:r>
+        <w:t>. The feedback form contained both open ended questions such a</w:t>
+      </w:r>
+      <w:r>
+        <w:t>s ‘What, if anything, surprised you about the experience?’</w:t>
+      </w:r>
+      <w:r>
+        <w:t xml:space="preserve"> and </w:t>
       </w:r>
       <w:r>
         <w:t>L</w:t>
       </w:r>
       <w:r>
-        <w:t>ikert scale questions like …</w:t>
+        <w:t xml:space="preserve">ikert scale </w:t>
+      </w:r>
+      <w:r>
+        <w:t>prompts</w:t>
+      </w:r>
+      <w:r>
+        <w:t xml:space="preserve"> like …</w:t>
       </w:r>
     </w:p>
     <w:p>
@@ -7914,6 +7870,7 @@
         <w:pStyle w:val="Heading2"/>
       </w:pPr>
       <w:r>
+        <w:lastRenderedPageBreak/>
         <w:t>Participant Demographics</w:t>
       </w:r>
     </w:p>
@@ -8012,11 +7969,7 @@
         <w:t>Fix this in final to actual section #)</w:t>
       </w:r>
       <w:r>
-        <w:t xml:space="preserve">. The </w:t>
-      </w:r>
-      <w:r>
-        <w:lastRenderedPageBreak/>
-        <w:t>respondents also suggested improvements to the overall application usability.</w:t>
+        <w:t>. The respondents also suggested improvements to the overall application usability.</w:t>
       </w:r>
       <w:r>
         <w:rPr>
@@ -8055,6 +8008,7 @@
     <w:p/>
     <w:p>
       <w:r>
+        <w:lastRenderedPageBreak/>
         <w:drawing>
           <wp:anchor distT="0" distB="0" distL="114300" distR="114300" simplePos="0" relativeHeight="251689984" behindDoc="0" locked="0" layoutInCell="1" allowOverlap="1" wp14:anchorId="6B7F99E3" wp14:editId="0C2B3424">
             <wp:simplePos x="0" y="0"/>
@@ -8122,7 +8076,6 @@
     <w:p/>
     <w:p>
       <w:r>
-        <w:lastRenderedPageBreak/>
         <w:t xml:space="preserve">The difference the user fixes made can be measured by comparing the average recommendation score of the first half of users as opposed to the second half. The average score was 4 for the first half of users, and 4.3 for the last half users. This result is not significant as measured by a t-test with a confidence interval of 95% as there were not enough user tests performed. </w:t>
       </w:r>
     </w:p>
@@ -8199,6 +8152,7 @@
     </w:p>
     <w:p>
       <w:r>
+        <w:lastRenderedPageBreak/>
         <w:t xml:space="preserve">Majority of the user’s found the various application features easy to use and intuitive. 100% of users found the signup process straightforward, </w:t>
       </w:r>
       <w:proofErr w:type="gramStart"/>
@@ -8267,6 +8221,7 @@
     <w:p/>
     <w:p>
       <w:r>
+        <w:lastRenderedPageBreak/>
         <w:drawing>
           <wp:anchor distT="0" distB="0" distL="114300" distR="114300" simplePos="0" relativeHeight="251694080" behindDoc="0" locked="0" layoutInCell="1" allowOverlap="1" wp14:anchorId="21F886F1" wp14:editId="71DC1D2C">
             <wp:simplePos x="0" y="0"/>
@@ -8374,11 +8329,11 @@
         <w:t xml:space="preserve">The original add listing page was separated into multiple pages, with the user needing to swipe between the pages or click the headers in the top bar to navigate between sections. </w:t>
       </w:r>
       <w:r>
-        <w:t xml:space="preserve">Participants commented that “it was a bit weird to swipe through </w:t>
+        <w:t xml:space="preserve">Participants commented that “it was a bit weird to swipe through when filling out the listing details” and “creating the parking space could be tied up a little, put all of the </w:t>
       </w:r>
       <w:r>
         <w:lastRenderedPageBreak/>
-        <w:t>when filling out the listing details” and “creating the parking space could be tied up a little, put all of the fields on one page”.</w:t>
+        <w:t>fields on one page”.</w:t>
       </w:r>
       <w:r>
         <w:t xml:space="preserve"> Therefore, the address, pricing, and timing details were added onto the same page</w:t>
@@ -8732,8 +8687,12 @@
     <w:p/>
     <w:p>
       <w:r>
-        <w:lastRenderedPageBreak/>
         <w:t>The study was done while we were making fixes, so the data is not all about the exact same version of the application. This was done as we had a limited time to perform the user studies, so we could not run another user study after a fixing phase.</w:t>
+      </w:r>
+    </w:p>
+    <w:p>
+      <w:r>
+        <w:t>Users did not experience the application on a mobile device, instead it was simulated in a browser. Therefore, some interactions were less usable. For example, we received complaints that the timing input was difficult to use as users had to scroll manually by holding down their mouse. The input’s real usability was thus unable to be measured as it was designed for a mobile device with touch input.</w:t>
       </w:r>
     </w:p>
     <w:p/>
@@ -8804,19 +8763,17 @@
       </w:r>
     </w:p>
     <w:p>
-      <w:pPr>
-        <w:ind w:firstLine="720"/>
-      </w:pPr>
       <w:r>
         <w:t>In conclusion, there appears to be much research on shared economy platforms such as Uber and Airbnb, but there is a lack of research with respect to rental parking. The main reason behind this could be that there is currently no large application which has disrupted the industry.</w:t>
       </w:r>
     </w:p>
     <w:p>
-      <w:pPr>
-        <w:ind w:firstLine="720"/>
-      </w:pPr>
-      <w:r>
-        <w:t>Therefore, there is an opportunity to introduce a new parking application utilising existing usability research, mobile map technology, and a new shorter time slice feature for pricing. This project aims to develop an MVP of such an application to investigate the impact on parking problems such as cruising time, prices, and per capita parking space. Furthermore, technical aspects such as which mobile framework should be used. Usability and usefulness will be measured via user testing and PACMAD analysis.</w:t>
+      <w:r>
+        <w:t xml:space="preserve">Therefore, there is an opportunity to introduce a new parking application utilising existing usability research, mobile map technology, and a new shorter time slice feature for pricing. This project aims to develop an MVP of such an application to investigate the impact on parking problems such as cruising time, prices, and per capita parking space. </w:t>
+      </w:r>
+      <w:r>
+        <w:lastRenderedPageBreak/>
+        <w:t>Furthermore, technical aspects such as which mobile framework should be used. Usability and usefulness will be measured via user testing and PACMAD analysis.</w:t>
       </w:r>
     </w:p>
     <w:p/>
@@ -8959,8 +8916,8 @@
                 <w:tblLook w:val="04A0" w:firstRow="1" w:lastRow="0" w:firstColumn="1" w:lastColumn="0" w:noHBand="0" w:noVBand="1"/>
               </w:tblPr>
               <w:tblGrid>
-                <w:gridCol w:w="409"/>
-                <w:gridCol w:w="9230"/>
+                <w:gridCol w:w="1129"/>
+                <w:gridCol w:w="8510"/>
               </w:tblGrid>
               <w:tr>
                 <w:trPr>
@@ -9511,6 +9468,7 @@
                       <w:rPr>
                         <w:noProof/>
                       </w:rPr>
+                      <w:lastRenderedPageBreak/>
                       <w:t xml:space="preserve">[10] </w:t>
                     </w:r>
                   </w:p>
@@ -9691,7 +9649,6 @@
                       <w:rPr>
                         <w:noProof/>
                       </w:rPr>
-                      <w:lastRenderedPageBreak/>
                       <w:t xml:space="preserve">[13] </w:t>
                     </w:r>
                   </w:p>
@@ -10900,9 +10857,10 @@
   <w:style w:type="paragraph" w:default="1" w:styleId="Normal">
     <w:name w:val="Normal"/>
     <w:qFormat/>
-    <w:rsid w:val="00C663E7"/>
+    <w:rsid w:val="000648EB"/>
     <w:pPr>
       <w:spacing w:line="480" w:lineRule="auto"/>
+      <w:ind w:firstLine="720"/>
       <w:jc w:val="both"/>
     </w:pPr>
     <w:rPr>

</xml_diff>

<commit_message>
7.1 user testing session
</commit_message>
<xml_diff>
--- a/Part IV Project/Final Research Report/final-research-report.docx
+++ b/Part IV Project/Final Research Report/final-research-report.docx
@@ -2393,6 +2393,7 @@
           <w:id w:val="1214690733"/>
           <w:citation/>
         </w:sdtPr>
+        <w:sdtEndPr/>
         <w:sdtContent>
           <w:r>
             <w:fldChar w:fldCharType="begin"/>
@@ -2419,6 +2420,7 @@
           <w:id w:val="-1808163245"/>
           <w:citation/>
         </w:sdtPr>
+        <w:sdtEndPr/>
         <w:sdtContent>
           <w:r>
             <w:fldChar w:fldCharType="begin"/>
@@ -2619,6 +2621,7 @@
                                 <w:id w:val="751861126"/>
                                 <w:citation/>
                               </w:sdtPr>
+                              <w:sdtEndPr/>
                               <w:sdtContent>
                                 <w:r>
                                   <w:rPr>
@@ -2835,6 +2838,7 @@
           <w:id w:val="-920338083"/>
           <w:citation/>
         </w:sdtPr>
+        <w:sdtEndPr/>
         <w:sdtContent>
           <w:r>
             <w:fldChar w:fldCharType="begin"/>
@@ -2861,6 +2865,7 @@
           <w:id w:val="-246267652"/>
           <w:citation/>
         </w:sdtPr>
+        <w:sdtEndPr/>
         <w:sdtContent>
           <w:r>
             <w:fldChar w:fldCharType="begin"/>
@@ -2896,6 +2901,7 @@
           <w:id w:val="1466631384"/>
           <w:citation/>
         </w:sdtPr>
+        <w:sdtEndPr/>
         <w:sdtContent>
           <w:r>
             <w:fldChar w:fldCharType="begin"/>
@@ -2939,6 +2945,7 @@
           <w:id w:val="-1081758637"/>
           <w:citation/>
         </w:sdtPr>
+        <w:sdtEndPr/>
         <w:sdtContent>
           <w:r>
             <w:fldChar w:fldCharType="begin"/>
@@ -2977,6 +2984,7 @@
           <w:id w:val="-576744389"/>
           <w:citation/>
         </w:sdtPr>
+        <w:sdtEndPr/>
         <w:sdtContent>
           <w:r>
             <w:fldChar w:fldCharType="begin"/>
@@ -3011,6 +3019,7 @@
           <w:id w:val="1431156693"/>
           <w:citation/>
         </w:sdtPr>
+        <w:sdtEndPr/>
         <w:sdtContent>
           <w:r>
             <w:fldChar w:fldCharType="begin"/>
@@ -3052,6 +3061,7 @@
           <w:id w:val="1625971513"/>
           <w:citation/>
         </w:sdtPr>
+        <w:sdtEndPr/>
         <w:sdtContent>
           <w:r>
             <w:fldChar w:fldCharType="begin"/>
@@ -3103,6 +3113,7 @@
           <w:id w:val="-854804585"/>
           <w:citation/>
         </w:sdtPr>
+        <w:sdtEndPr/>
         <w:sdtContent>
           <w:r>
             <w:fldChar w:fldCharType="begin"/>
@@ -3146,6 +3157,7 @@
           <w:id w:val="-1886326123"/>
           <w:citation/>
         </w:sdtPr>
+        <w:sdtEndPr/>
         <w:sdtContent>
           <w:r>
             <w:fldChar w:fldCharType="begin"/>
@@ -3226,6 +3238,7 @@
           <w:id w:val="-304933701"/>
           <w:citation/>
         </w:sdtPr>
+        <w:sdtEndPr/>
         <w:sdtContent>
           <w:r>
             <w:fldChar w:fldCharType="begin"/>
@@ -3274,6 +3287,7 @@
           <w:id w:val="-1801460152"/>
           <w:citation/>
         </w:sdtPr>
+        <w:sdtEndPr/>
         <w:sdtContent>
           <w:r>
             <w:fldChar w:fldCharType="begin"/>
@@ -3300,6 +3314,7 @@
           <w:id w:val="-901900458"/>
           <w:citation/>
         </w:sdtPr>
+        <w:sdtEndPr/>
         <w:sdtContent>
           <w:r>
             <w:fldChar w:fldCharType="begin"/>
@@ -3363,6 +3378,7 @@
           <w:id w:val="-1462803092"/>
           <w:citation/>
         </w:sdtPr>
+        <w:sdtEndPr/>
         <w:sdtContent>
           <w:r>
             <w:fldChar w:fldCharType="begin"/>
@@ -3392,6 +3408,7 @@
           <w:id w:val="116349673"/>
           <w:citation/>
         </w:sdtPr>
+        <w:sdtEndPr/>
         <w:sdtContent>
           <w:r>
             <w:fldChar w:fldCharType="begin"/>
@@ -3484,6 +3501,7 @@
           <w:id w:val="173771315"/>
           <w:citation/>
         </w:sdtPr>
+        <w:sdtEndPr/>
         <w:sdtContent>
           <w:r>
             <w:fldChar w:fldCharType="begin"/>
@@ -3536,6 +3554,7 @@
           <w:id w:val="-1368069485"/>
           <w:citation/>
         </w:sdtPr>
+        <w:sdtEndPr/>
         <w:sdtContent>
           <w:r>
             <w:fldChar w:fldCharType="begin"/>
@@ -3688,6 +3707,7 @@
           <w:id w:val="66155377"/>
           <w:citation/>
         </w:sdtPr>
+        <w:sdtEndPr/>
         <w:sdtContent>
           <w:r>
             <w:fldChar w:fldCharType="begin"/>
@@ -3918,6 +3938,7 @@
                                 <w:id w:val="-1562865426"/>
                                 <w:citation/>
                               </w:sdtPr>
+                              <w:sdtEndPr/>
                               <w:sdtContent>
                                 <w:r>
                                   <w:rPr>
@@ -4165,6 +4186,7 @@
           <w:id w:val="-1387484028"/>
           <w:citation/>
         </w:sdtPr>
+        <w:sdtEndPr/>
         <w:sdtContent>
           <w:r>
             <w:rPr>
@@ -4250,6 +4272,7 @@
           <w:id w:val="122661822"/>
           <w:citation/>
         </w:sdtPr>
+        <w:sdtEndPr/>
         <w:sdtContent>
           <w:r>
             <w:rPr>
@@ -4359,6 +4382,7 @@
           <w:id w:val="-765374914"/>
           <w:citation/>
         </w:sdtPr>
+        <w:sdtEndPr/>
         <w:sdtContent>
           <w:r>
             <w:rPr>
@@ -4517,6 +4541,7 @@
                                 <w:id w:val="-1005124527"/>
                                 <w:citation/>
                               </w:sdtPr>
+                              <w:sdtEndPr/>
                               <w:sdtContent>
                                 <w:r>
                                   <w:rPr>
@@ -4765,6 +4790,7 @@
           <w:id w:val="2137601240"/>
           <w:citation/>
         </w:sdtPr>
+        <w:sdtEndPr/>
         <w:sdtContent>
           <w:r>
             <w:rPr>
@@ -4968,6 +4994,7 @@
           <w:id w:val="918598868"/>
           <w:citation/>
         </w:sdtPr>
+        <w:sdtEndPr/>
         <w:sdtContent>
           <w:r>
             <w:rPr>
@@ -5028,6 +5055,7 @@
           <w:id w:val="457758014"/>
           <w:citation/>
         </w:sdtPr>
+        <w:sdtEndPr/>
         <w:sdtContent>
           <w:r>
             <w:rPr>
@@ -5134,6 +5162,7 @@
           <w:id w:val="2043242063"/>
           <w:citation/>
         </w:sdtPr>
+        <w:sdtEndPr/>
         <w:sdtContent>
           <w:r>
             <w:fldChar w:fldCharType="begin"/>
@@ -5208,6 +5237,7 @@
           <w:id w:val="-1102180329"/>
           <w:citation/>
         </w:sdtPr>
+        <w:sdtEndPr/>
         <w:sdtContent>
           <w:r>
             <w:fldChar w:fldCharType="begin"/>
@@ -5248,6 +5278,7 @@
           <w:id w:val="1387223705"/>
           <w:citation/>
         </w:sdtPr>
+        <w:sdtEndPr/>
         <w:sdtContent>
           <w:r>
             <w:fldChar w:fldCharType="begin"/>
@@ -5299,6 +5330,7 @@
           <w:id w:val="-2137559076"/>
           <w:citation/>
         </w:sdtPr>
+        <w:sdtEndPr/>
         <w:sdtContent>
           <w:r>
             <w:fldChar w:fldCharType="begin"/>
@@ -5426,6 +5458,7 @@
                                 <w:id w:val="1238053808"/>
                                 <w:citation/>
                               </w:sdtPr>
+                              <w:sdtEndPr/>
                               <w:sdtContent>
                                 <w:r>
                                   <w:rPr>
@@ -5657,6 +5690,7 @@
           <w:id w:val="-447542897"/>
           <w:citation/>
         </w:sdtPr>
+        <w:sdtEndPr/>
         <w:sdtContent>
           <w:r>
             <w:fldChar w:fldCharType="begin"/>
@@ -5723,6 +5757,7 @@
           <w:id w:val="329802284"/>
           <w:citation/>
         </w:sdtPr>
+        <w:sdtEndPr/>
         <w:sdtContent>
           <w:r>
             <w:fldChar w:fldCharType="begin"/>
@@ -6027,6 +6062,7 @@
           <w:id w:val="992214274"/>
           <w:citation/>
         </w:sdtPr>
+        <w:sdtEndPr/>
         <w:sdtContent>
           <w:r>
             <w:rPr>
@@ -6159,6 +6195,7 @@
           <w:id w:val="-515005733"/>
           <w:citation/>
         </w:sdtPr>
+        <w:sdtEndPr/>
         <w:sdtContent>
           <w:r>
             <w:fldChar w:fldCharType="begin"/>
@@ -6256,6 +6293,7 @@
           <w:id w:val="-1228220688"/>
           <w:citation/>
         </w:sdtPr>
+        <w:sdtEndPr/>
         <w:sdtContent>
           <w:r>
             <w:fldChar w:fldCharType="begin"/>
@@ -6293,6 +6331,7 @@
           <w:id w:val="-1712102148"/>
           <w:citation/>
         </w:sdtPr>
+        <w:sdtEndPr/>
         <w:sdtContent>
           <w:r>
             <w:fldChar w:fldCharType="begin"/>
@@ -6347,6 +6386,7 @@
           <w:id w:val="-1337227502"/>
           <w:citation/>
         </w:sdtPr>
+        <w:sdtEndPr/>
         <w:sdtContent>
           <w:r>
             <w:fldChar w:fldCharType="begin"/>
@@ -6470,6 +6510,7 @@
           <w:id w:val="814374324"/>
           <w:citation/>
         </w:sdtPr>
+        <w:sdtEndPr/>
         <w:sdtContent>
           <w:r>
             <w:rPr>
@@ -7360,22 +7401,7 @@
         <w:t xml:space="preserve"> </w:t>
       </w:r>
       <w:r>
-        <w:t>Flutter</w:t>
-      </w:r>
-      <w:r>
-        <w:t xml:space="preserve"> to develop our application, however this option was eliminated</w:t>
-      </w:r>
-      <w:r>
-        <w:t xml:space="preserve"> because the </w:t>
-      </w:r>
-      <w:r>
-        <w:t>map</w:t>
-      </w:r>
-      <w:r>
-        <w:t xml:space="preserve"> component was not compatible with desktop</w:t>
-      </w:r>
-      <w:r>
-        <w:t xml:space="preserve"> applications.</w:t>
+        <w:t>Flutter to develop our application, however this option was eliminated because the map component was not compatible with desktop applications.</w:t>
       </w:r>
     </w:p>
     <w:p>
@@ -7444,6 +7470,9 @@
         <w:pStyle w:val="Heading3"/>
       </w:pPr>
       <w:r>
+        <w:rPr>
+          <w:noProof/>
+        </w:rPr>
         <w:lastRenderedPageBreak/>
         <w:drawing>
           <wp:anchor distT="0" distB="0" distL="114300" distR="114300" simplePos="0" relativeHeight="251687936" behindDoc="0" locked="0" layoutInCell="1" allowOverlap="1" wp14:anchorId="37BA2DFA" wp14:editId="37DDCBC0">
@@ -7726,16 +7755,19 @@
     </w:p>
     <w:p>
       <w:r>
-        <w:t xml:space="preserve">4 workflows for the user to go through. </w:t>
-      </w:r>
-      <w:r>
-        <w:t xml:space="preserve">The tasks included </w:t>
-      </w:r>
-      <w:r>
-        <w:t>l</w:t>
-      </w:r>
-      <w:r>
-        <w:t>isting a new parking location as an owner, booking a parking spot as a renter, viewing the booking history and receipts, and exploring the cross-platform UI differences.</w:t>
+        <w:t xml:space="preserve">There were four </w:t>
+      </w:r>
+      <w:r>
+        <w:t>workflows</w:t>
+      </w:r>
+      <w:r>
+        <w:t xml:space="preserve"> in the user testing session</w:t>
+      </w:r>
+      <w:r>
+        <w:t xml:space="preserve">. </w:t>
+      </w:r>
+      <w:r>
+        <w:t>Users were asked to: creating a new listing as an owner, booking a parking spot, analysing the history of their previous park, and exploring UI differences across iOS compared with Android.</w:t>
       </w:r>
     </w:p>
     <w:p>
@@ -7754,7 +7786,13 @@
         <w:t>the</w:t>
       </w:r>
       <w:r>
-        <w:t xml:space="preserve"> feedback form. This was done immediately afterwards to ensure that the experience was recent in their minds</w:t>
+        <w:t xml:space="preserve"> feedback form. This was done immediately </w:t>
+      </w:r>
+      <w:r>
+        <w:t>after the testing session</w:t>
+      </w:r>
+      <w:r>
+        <w:t xml:space="preserve"> to ensure that the experience was recent in their minds</w:t>
       </w:r>
       <w:r>
         <w:t>. The feedback form contained both open ended questions such a</w:t>
@@ -7876,6 +7914,9 @@
     </w:p>
     <w:p>
       <w:r>
+        <w:rPr>
+          <w:noProof/>
+        </w:rPr>
         <w:drawing>
           <wp:anchor distT="0" distB="0" distL="114300" distR="114300" simplePos="0" relativeHeight="251685888" behindDoc="0" locked="0" layoutInCell="1" allowOverlap="1" wp14:anchorId="1E851C70" wp14:editId="35055FE9">
             <wp:simplePos x="0" y="0"/>
@@ -8008,6 +8049,9 @@
     <w:p/>
     <w:p>
       <w:r>
+        <w:rPr>
+          <w:noProof/>
+        </w:rPr>
         <w:lastRenderedPageBreak/>
         <w:drawing>
           <wp:anchor distT="0" distB="0" distL="114300" distR="114300" simplePos="0" relativeHeight="251689984" behindDoc="0" locked="0" layoutInCell="1" allowOverlap="1" wp14:anchorId="6B7F99E3" wp14:editId="0C2B3424">
@@ -8221,6 +8265,9 @@
     <w:p/>
     <w:p>
       <w:r>
+        <w:rPr>
+          <w:noProof/>
+        </w:rPr>
         <w:lastRenderedPageBreak/>
         <w:drawing>
           <wp:anchor distT="0" distB="0" distL="114300" distR="114300" simplePos="0" relativeHeight="251694080" behindDoc="0" locked="0" layoutInCell="1" allowOverlap="1" wp14:anchorId="21F886F1" wp14:editId="71DC1D2C">
@@ -8353,6 +8400,9 @@
         <w:t xml:space="preserve">. The number of bays </w:t>
       </w:r>
       <w:r>
+        <w:rPr>
+          <w:noProof/>
+        </w:rPr>
         <w:drawing>
           <wp:anchor distT="0" distB="0" distL="114300" distR="114300" simplePos="0" relativeHeight="251692032" behindDoc="0" locked="0" layoutInCell="1" allowOverlap="1" wp14:anchorId="28C3A76F" wp14:editId="278E60AD">
             <wp:simplePos x="0" y="0"/>
@@ -8870,6 +8920,7 @@
           <w:docPartUnique/>
         </w:docPartObj>
       </w:sdtPr>
+      <w:sdtEndPr/>
       <w:sdtContent>
         <w:p>
           <w:pPr>
@@ -8885,6 +8936,7 @@
             <w:id w:val="-573587230"/>
             <w:bibliography/>
           </w:sdtPr>
+          <w:sdtEndPr/>
           <w:sdtContent>
             <w:p>
               <w:pPr>

</xml_diff>

<commit_message>
7.2 user feedback form
</commit_message>
<xml_diff>
--- a/Part IV Project/Final Research Report/final-research-report.docx
+++ b/Part IV Project/Final Research Report/final-research-report.docx
@@ -7290,7 +7290,7 @@
           <w:noProof/>
         </w:rPr>
         <w:drawing>
-          <wp:anchor distT="0" distB="0" distL="114300" distR="114300" simplePos="0" relativeHeight="251683840" behindDoc="0" locked="0" layoutInCell="1" allowOverlap="1" wp14:anchorId="5ABDB8D3" wp14:editId="36E8AA28">
+          <wp:anchor distT="0" distB="0" distL="114300" distR="114300" simplePos="0" relativeHeight="251683840" behindDoc="0" locked="0" layoutInCell="1" allowOverlap="1" wp14:anchorId="5ABDB8D3" wp14:editId="7AA68B73">
             <wp:simplePos x="0" y="0"/>
             <wp:positionH relativeFrom="margin">
               <wp:align>left</wp:align>
@@ -7795,7 +7795,13 @@
         <w:t xml:space="preserve"> to ensure that the experience was recent in their minds</w:t>
       </w:r>
       <w:r>
-        <w:t>. The feedback form contained both open ended questions such a</w:t>
+        <w:t>. The feedback form contained both open</w:t>
+      </w:r>
+      <w:r>
+        <w:t>-</w:t>
+      </w:r>
+      <w:r>
+        <w:t>ended questions such a</w:t>
       </w:r>
       <w:r>
         <w:t>s ‘What, if anything, surprised you about the experience?’</w:t>
@@ -7813,7 +7819,10 @@
         <w:t>prompts</w:t>
       </w:r>
       <w:r>
-        <w:t xml:space="preserve"> like …</w:t>
+        <w:t xml:space="preserve"> like</w:t>
+      </w:r>
+      <w:r>
+        <w:t xml:space="preserve"> “I found it difficult to find information about my parking location or booking”. </w:t>
       </w:r>
     </w:p>
     <w:p>
@@ -7832,33 +7841,8 @@
       <w:r>
         <w:t xml:space="preserve"> of the results and we used some standardised questions to allow for comparison to similar systems and future and current results</w:t>
       </w:r>
-    </w:p>
-    <w:p>
-      <w:pPr>
-        <w:rPr>
-          <w:b/>
-          <w:bCs/>
-        </w:rPr>
-      </w:pPr>
-      <w:r>
-        <w:rPr>
-          <w:b/>
-          <w:bCs/>
-        </w:rPr>
-        <w:t>Following needs to be rephrased</w:t>
-      </w:r>
-    </w:p>
-    <w:p>
-      <w:r>
-        <w:t xml:space="preserve">The questions were designed to gauge the participant’s opinion regarding the platform concept, usability, </w:t>
-      </w:r>
-      <w:proofErr w:type="gramStart"/>
-      <w:r>
-        <w:t>aesthetic</w:t>
-      </w:r>
-      <w:proofErr w:type="gramEnd"/>
-      <w:r>
-        <w:t xml:space="preserve"> and overall impressions.</w:t>
+      <w:r>
+        <w:t>. The open-ended questions were used to understand how respondents felt about Airpark’s concept, usability, and aesthetics.</w:t>
       </w:r>
     </w:p>
     <w:p>

</xml_diff>

<commit_message>
Add some more to 8.2. overall impressions
</commit_message>
<xml_diff>
--- a/Part IV Project/Final Research Report/final-research-report.docx
+++ b/Part IV Project/Final Research Report/final-research-report.docx
@@ -3202,11 +3202,9 @@
       <w:r>
         <w:t>Disruptive products usually have lower pricing (</w:t>
       </w:r>
-      <w:proofErr w:type="gramStart"/>
       <w:r>
         <w:t>e.g.</w:t>
       </w:r>
-      <w:proofErr w:type="gramEnd"/>
       <w:r>
         <w:t xml:space="preserve"> Airbnb, </w:t>
       </w:r>
@@ -4895,21 +4893,7 @@
         <w:rPr>
           <w:lang w:eastAsia="en-NZ"/>
         </w:rPr>
-        <w:t xml:space="preserve">Currently PWAs are not able to access all hardware and platform features. </w:t>
-      </w:r>
-      <w:proofErr w:type="gramStart"/>
-      <w:r>
-        <w:rPr>
-          <w:lang w:eastAsia="en-NZ"/>
-        </w:rPr>
-        <w:t>E.g.</w:t>
-      </w:r>
-      <w:proofErr w:type="gramEnd"/>
-      <w:r>
-        <w:rPr>
-          <w:lang w:eastAsia="en-NZ"/>
-        </w:rPr>
-        <w:t xml:space="preserve"> calendar and contact list</w:t>
+        <w:t>Currently PWAs are not able to access all hardware and platform features. E.g. calendar and contact list</w:t>
       </w:r>
       <w:r>
         <w:rPr>
@@ -5313,12 +5297,10 @@
         <w:t xml:space="preserve">I like to start with the map to get </w:t>
       </w:r>
       <w:proofErr w:type="spellStart"/>
-      <w:proofErr w:type="gramStart"/>
       <w:r>
         <w:t>a</w:t>
       </w:r>
       <w:proofErr w:type="spellEnd"/>
-      <w:proofErr w:type="gramEnd"/>
       <w:r>
         <w:t xml:space="preserve"> overview and move to the text version afterwards”</w:t>
       </w:r>
@@ -5739,15 +5721,7 @@
         <w:t>Their n</w:t>
       </w:r>
       <w:r>
-        <w:t xml:space="preserve">ew model PACMAD (People </w:t>
-      </w:r>
-      <w:proofErr w:type="gramStart"/>
-      <w:r>
-        <w:t>At</w:t>
-      </w:r>
-      <w:proofErr w:type="gramEnd"/>
-      <w:r>
-        <w:t xml:space="preserve"> the Centre of Mobile Application Development) “aims to address some of the shortcomings of existing usability models when applied to mobile applications”</w:t>
+        <w:t>ew model PACMAD (People At the Centre of Mobile Application Development) “aims to address some of the shortcomings of existing usability models when applied to mobile applications”</w:t>
       </w:r>
       <w:r>
         <w:t xml:space="preserve"> </w:t>
@@ -5925,21 +5899,7 @@
         <w:rPr>
           <w:lang w:eastAsia="en-NZ"/>
         </w:rPr>
-        <w:t xml:space="preserve"> focuses on event, </w:t>
-      </w:r>
-      <w:proofErr w:type="gramStart"/>
-      <w:r>
-        <w:rPr>
-          <w:lang w:eastAsia="en-NZ"/>
-        </w:rPr>
-        <w:t>office</w:t>
-      </w:r>
-      <w:proofErr w:type="gramEnd"/>
-      <w:r>
-        <w:rPr>
-          <w:lang w:eastAsia="en-NZ"/>
-        </w:rPr>
-        <w:t xml:space="preserve"> and parking spaces, however the parking is rented on a monthly basis. </w:t>
+        <w:t xml:space="preserve"> focuses on event, office and parking spaces, however the parking is rented on a monthly basis. </w:t>
       </w:r>
       <w:proofErr w:type="spellStart"/>
       <w:r>
@@ -6134,21 +6094,7 @@
         <w:rPr>
           <w:sz w:val="20"/>
         </w:rPr>
-        <w:t xml:space="preserve">From the literature review, it was found that there is a lack of research on the impacts and implications of a shared economy version of parking. Much research has been conducted on the successes of Uber and </w:t>
-      </w:r>
-      <w:proofErr w:type="gramStart"/>
-      <w:r>
-        <w:rPr>
-          <w:sz w:val="20"/>
-        </w:rPr>
-        <w:t>Airbnb,</w:t>
-      </w:r>
-      <w:proofErr w:type="gramEnd"/>
-      <w:r>
-        <w:rPr>
-          <w:sz w:val="20"/>
-        </w:rPr>
-        <w:t xml:space="preserve"> however a dominant parking application has not fully disrupted the parking industry yet, which explains the lack of discussion in this area.</w:t>
+        <w:t>From the literature review, it was found that there is a lack of research on the impacts and implications of a shared economy version of parking. Much research has been conducted on the successes of Uber and Airbnb, however a dominant parking application has not fully disrupted the parking industry yet, which explains the lack of discussion in this area.</w:t>
       </w:r>
     </w:p>
     <w:p>
@@ -6172,15 +6118,7 @@
     </w:p>
     <w:p>
       <w:r>
-        <w:t xml:space="preserve">Min et al. examined the features of Uber and found “adding the unique features into the Uber mobile application, such as providing more accurate GPS location information on the map” and more specific search terms and refinement </w:t>
-      </w:r>
-      <w:proofErr w:type="gramStart"/>
-      <w:r>
-        <w:t>options  “</w:t>
-      </w:r>
-      <w:proofErr w:type="gramEnd"/>
-      <w:r>
-        <w:t>would help to enhance users’ perceived advantages of using the Uber mobile application” [Min2018]</w:t>
+        <w:t>Min et al. examined the features of Uber and found “adding the unique features into the Uber mobile application, such as providing more accurate GPS location information on the map” and more specific search terms and refinement options  “would help to enhance users’ perceived advantages of using the Uber mobile application” [Min2018]</w:t>
       </w:r>
       <w:r>
         <w:t>. The rental parking application should provide similar functionality around GPS location accuracy and search refinement.</w:t>
@@ -6749,15 +6687,7 @@
     </w:p>
     <w:p>
       <w:r>
-        <w:t xml:space="preserve">We developed initial designs for Airpark on paper and </w:t>
-      </w:r>
-      <w:proofErr w:type="gramStart"/>
-      <w:r>
-        <w:t>whiteboard, and</w:t>
-      </w:r>
-      <w:proofErr w:type="gramEnd"/>
-      <w:r>
-        <w:t xml:space="preserve"> transitioned into </w:t>
+        <w:t xml:space="preserve">We developed initial designs for Airpark on paper and whiteboard, and transitioned into </w:t>
       </w:r>
       <w:proofErr w:type="spellStart"/>
       <w:r>
@@ -6773,15 +6703,7 @@
       </w:r>
       <w:proofErr w:type="spellEnd"/>
       <w:r>
-        <w:t xml:space="preserve">. After some casual discussion with some friends, we found that the default styling of our framework was very </w:t>
-      </w:r>
-      <w:proofErr w:type="gramStart"/>
-      <w:r>
-        <w:t>appealing</w:t>
-      </w:r>
-      <w:proofErr w:type="gramEnd"/>
-      <w:r>
-        <w:t xml:space="preserve"> so we decided to use that and focus on functionality instead of theming.</w:t>
+        <w:t>. After some casual discussion with some friends, we found that the default styling of our framework was very appealing so we decided to use that and focus on functionality instead of theming.</w:t>
       </w:r>
       <w:r>
         <w:t xml:space="preserve"> The default theming of the application is expanded on in Section X.X (Ionic).</w:t>
@@ -6919,15 +6841,7 @@
         <w:t xml:space="preserve">[1 in the top ref to Figma]. </w:t>
       </w:r>
       <w:r>
-        <w:t xml:space="preserve">In this stage, we created components for our application, such as buttons, </w:t>
-      </w:r>
-      <w:proofErr w:type="gramStart"/>
-      <w:r>
-        <w:t>inputs</w:t>
-      </w:r>
-      <w:proofErr w:type="gramEnd"/>
-      <w:r>
-        <w:t xml:space="preserve"> and typography. These were used to construct example pages for </w:t>
+        <w:t xml:space="preserve">In this stage, we created components for our application, such as buttons, inputs and typography. These were used to construct example pages for </w:t>
       </w:r>
       <w:proofErr w:type="spellStart"/>
       <w:r>
@@ -7237,18 +7151,10 @@
         <w:t xml:space="preserve">They complete the </w:t>
       </w:r>
       <w:r>
-        <w:t xml:space="preserve">feature on a new </w:t>
-      </w:r>
-      <w:proofErr w:type="gramStart"/>
-      <w:r>
-        <w:t xml:space="preserve">branch, </w:t>
-      </w:r>
-      <w:r>
-        <w:t>and</w:t>
-      </w:r>
-      <w:proofErr w:type="gramEnd"/>
-      <w:r>
-        <w:t xml:space="preserve"> </w:t>
+        <w:t xml:space="preserve">feature on a new branch, </w:t>
+      </w:r>
+      <w:r>
+        <w:t xml:space="preserve">and </w:t>
       </w:r>
       <w:r>
         <w:t>create a pull request</w:t>
@@ -7383,16 +7289,11 @@
       <w:r>
         <w:t xml:space="preserve"> including web, </w:t>
       </w:r>
-      <w:proofErr w:type="gramStart"/>
       <w:r>
         <w:t>A</w:t>
       </w:r>
       <w:r>
-        <w:t>ndroid</w:t>
-      </w:r>
-      <w:proofErr w:type="gramEnd"/>
-      <w:r>
-        <w:t xml:space="preserve"> and iOS without having to write the code multiple times.</w:t>
+        <w:t>ndroid and iOS without having to write the code multiple times.</w:t>
       </w:r>
       <w:r>
         <w:t xml:space="preserve"> Originally, we strongly considered</w:t>
@@ -7431,23 +7332,7 @@
         <w:t xml:space="preserve">1 </w:t>
       </w:r>
       <w:r>
-        <w:t xml:space="preserve">is a framework for building </w:t>
-      </w:r>
-      <w:proofErr w:type="gramStart"/>
-      <w:r>
-        <w:t>a</w:t>
-      </w:r>
-      <w:proofErr w:type="gramEnd"/>
-      <w:r>
-        <w:t xml:space="preserve"> application which supports many platforms. It provides a library of components to create an application which changes its design based on the platform. For </w:t>
-      </w:r>
-      <w:proofErr w:type="gramStart"/>
-      <w:r>
-        <w:t>example</w:t>
-      </w:r>
-      <w:proofErr w:type="gramEnd"/>
-      <w:r>
-        <w:t xml:space="preserve"> in Fig X. the differences between iOS and Material Design can be seen. The header text is larger and a different font on iOS, and the card has a different shadow as well. </w:t>
+        <w:t xml:space="preserve">is a framework for building a application which supports many platforms. It provides a library of components to create an application which changes its design based on the platform. For example in Fig X. the differences between iOS and Material Design can be seen. The header text is larger and a different font on iOS, and the card has a different shadow as well. </w:t>
       </w:r>
     </w:p>
     <w:p>
@@ -7654,13 +7539,8 @@
       </w:r>
     </w:p>
     <w:p>
-      <w:proofErr w:type="gramStart"/>
-      <w:r>
-        <w:t>Requirements</w:t>
-      </w:r>
-      <w:proofErr w:type="gramEnd"/>
-      <w:r>
-        <w:t xml:space="preserve"> doc (market research stuff), project implementation, features decided based on requirements, design, architecture frontend </w:t>
+      <w:r>
+        <w:t xml:space="preserve">Requirements doc (market research stuff), project implementation, features decided based on requirements, design, architecture frontend </w:t>
       </w:r>
       <w:proofErr w:type="spellStart"/>
       <w:r>
@@ -7742,15 +7622,7 @@
         <w:ind w:firstLine="0"/>
       </w:pPr>
       <w:r>
-        <w:t xml:space="preserve">Unfortunately, due to the pandemic, all the user testing sessions bar one </w:t>
-      </w:r>
-      <w:proofErr w:type="gramStart"/>
-      <w:r>
-        <w:t>were</w:t>
-      </w:r>
-      <w:proofErr w:type="gramEnd"/>
-      <w:r>
-        <w:t xml:space="preserve"> held online. Participants were asked to have their cameras on so that we could see their reactions to the scenarios. Another downside was that we could not have the users use an actual mobile application. Therefore, we asked users to use Chrome Developer Tools to simulate a mobile device in their browser.</w:t>
+        <w:t>Unfortunately, due to the pandemic, all the user testing sessions bar one were held online. Participants were asked to have their cameras on so that we could see their reactions to the scenarios. Another downside was that we could not have the users use an actual mobile application. Therefore, we asked users to use Chrome Developer Tools to simulate a mobile device in their browser.</w:t>
       </w:r>
     </w:p>
     <w:p>
@@ -8098,6 +7970,27 @@
       </w:r>
     </w:p>
     <w:p>
+      <w:r>
+        <w:t>In terms of concept, 82% of users agreed or strongly agreed that a rental parking platform appealed to them.</w:t>
+      </w:r>
+      <w:r>
+        <w:t xml:space="preserve"> This reinforces the strong need for a product like Airpark. Furthermore, 80% of users were likely or very likely to recommend Airpark to a friend.</w:t>
+      </w:r>
+      <w:r>
+        <w:t xml:space="preserve"> </w:t>
+      </w:r>
+    </w:p>
+    <w:p>
+      <w:r>
+        <w:t xml:space="preserve">Users commented that the application was “easy to use and understand”, and that “applying and using a listing was very simple and straightforward”. There were two main perspectives in the feedback response, that of a parking spot renter and of a seller. Renters liked “not having to worry about finding a parking” and “not having to step outside and walk to the parking meter”. In contrast, sellers focused on the monetary aspect, with comments such as “most importantly </w:t>
+      </w:r>
+      <w:r>
+        <w:lastRenderedPageBreak/>
+        <w:t>being able to rent our additional space in my garage and earn some cash”, “I would love to make some money”, and “I can make money selling my parking spot”.</w:t>
+      </w:r>
+    </w:p>
+    <w:p/>
+    <w:p>
       <w:pPr>
         <w:rPr>
           <w:b/>
@@ -8114,17 +8007,7 @@
     </w:p>
     <w:p>
       <w:r>
-        <w:t xml:space="preserve">In terms of the overall applications usability, 90% of users found the UI easy to use, with no users finding the application to be frustrating. Additionally, 90% of users were able to identify and use the application options almost instantly, and 82% of respondents thought that the concept of the platform appealed to them. </w:t>
-      </w:r>
-    </w:p>
-    <w:p/>
-    <w:p>
-      <w:r>
-        <w:t xml:space="preserve">When highlighting the positive aspects of the application, most respondents commented on the appeal of the platform and not having to worry about finding parking in specific areas, while also being able to generate additional </w:t>
-      </w:r>
-      <w:r>
-        <w:lastRenderedPageBreak/>
-        <w:t xml:space="preserve">income. Users found the application easy to navigate and use and the aesthetic professional and simple. Some users were specifically impressed by the map component implementation. </w:t>
+        <w:t xml:space="preserve">When highlighting the positive aspects of the application, most respondents commented on the appeal of the platform and not having to worry about finding parking in specific areas, while also being able to generate additional income. Users found the application easy to navigate and use and the aesthetic professional and simple. Some users were specifically impressed by the map component implementation. </w:t>
       </w:r>
     </w:p>
     <w:p/>
@@ -8178,23 +8061,7 @@
         </w:drawing>
       </w:r>
       <w:r>
-        <w:t xml:space="preserve">Most of the negative aspects highlighted by the users was fixed </w:t>
-      </w:r>
-      <w:proofErr w:type="gramStart"/>
-      <w:r>
-        <w:t>as a result of</w:t>
-      </w:r>
-      <w:proofErr w:type="gramEnd"/>
-      <w:r>
-        <w:t xml:space="preserve"> their feedback during the application iteration process. This included fixing input fields from not extending beyond the page, changing the terminologies used in the application to be consistent, making the timing consistently use the </w:t>
-      </w:r>
-      <w:proofErr w:type="gramStart"/>
-      <w:r>
-        <w:t>12 hour</w:t>
-      </w:r>
-      <w:proofErr w:type="gramEnd"/>
-      <w:r>
-        <w:t xml:space="preserve"> format, and adding a search bar for the map component. Other suggestions included being able to upload multiple images at the same time and integrating a payment system, which were not within the scope of the project and will be included in the future work for the application.</w:t>
+        <w:t>Most of the negative aspects highlighted by the users was fixed as a result of their feedback during the application iteration process. This included fixing input fields from not extending beyond the page, changing the terminologies used in the application to be consistent, making the timing consistently use the 12 hour format, and adding a search bar for the map component. Other suggestions included being able to upload multiple images at the same time and integrating a payment system, which were not within the scope of the project and will be included in the future work for the application.</w:t>
       </w:r>
     </w:p>
     <w:p/>
@@ -8205,6 +8072,7 @@
     </w:p>
     <w:p>
       <w:r>
+        <w:lastRenderedPageBreak/>
         <w:t>What did we find out that was surprising, how did we fix these issues?</w:t>
       </w:r>
     </w:p>
@@ -8231,7 +8099,6 @@
     </w:p>
     <w:p>
       <w:r>
-        <w:lastRenderedPageBreak/>
         <w:t>“</w:t>
       </w:r>
       <w:r>
@@ -8277,15 +8144,7 @@
     </w:p>
     <w:p>
       <w:r>
-        <w:t xml:space="preserve">Majority of the user’s found the various application features easy to use and intuitive. 100% of users found the signup process straightforward, </w:t>
-      </w:r>
-      <w:proofErr w:type="gramStart"/>
-      <w:r>
-        <w:t>Only</w:t>
-      </w:r>
-      <w:proofErr w:type="gramEnd"/>
-      <w:r>
-        <w:t xml:space="preserve"> 25% of users found the process to add a parking location challenging and all the users were able to start and end their parking booking successfully. Additionally, 80% of users were able to find information about parking locations and bookings and 95% of users agreed that they were able to find their parking history and identify the buttons to seek help.</w:t>
+        <w:t>Majority of the user’s found the various application features easy to use and intuitive. 100% of users found the signup process straightforward, Only 25% of users found the process to add a parking location challenging and all the users were able to start and end their parking booking successfully. Additionally, 80% of users were able to find information about parking locations and bookings and 95% of users agreed that they were able to find their parking history and identify the buttons to seek help.</w:t>
       </w:r>
     </w:p>
     <w:p>
@@ -8304,9 +8163,11 @@
         <w:t>Cross-platform Impressions</w:t>
       </w:r>
     </w:p>
-    <w:p/>
-    <w:p/>
-    <w:p/>
+    <w:p>
+      <w:pPr>
+        <w:ind w:firstLine="0"/>
+      </w:pPr>
+    </w:p>
     <w:p>
       <w:pPr>
         <w:pStyle w:val="Heading2"/>
@@ -8333,6 +8194,7 @@
         <w:pStyle w:val="Heading3"/>
       </w:pPr>
       <w:r>
+        <w:lastRenderedPageBreak/>
         <w:t>Address search bar</w:t>
       </w:r>
     </w:p>
@@ -8346,7 +8208,6 @@
         <w:rPr>
           <w:noProof/>
         </w:rPr>
-        <w:lastRenderedPageBreak/>
         <w:drawing>
           <wp:anchor distT="0" distB="0" distL="114300" distR="114300" simplePos="0" relativeHeight="251694080" behindDoc="0" locked="0" layoutInCell="1" allowOverlap="1" wp14:anchorId="21F886F1" wp14:editId="71DC1D2C">
             <wp:simplePos x="0" y="0"/>
@@ -8425,15 +8286,7 @@
         <w:t xml:space="preserve"> users used this search bar when navigating to a specific address.</w:t>
       </w:r>
       <w:r>
-        <w:t xml:space="preserve"> The current location of the user was also added, and the zoom level of the map was tweaked to allow users to understand where they were in relation to the greater area. The search results were also restricted to addresses and locations within a 100km radius of the </w:t>
-      </w:r>
-      <w:proofErr w:type="gramStart"/>
-      <w:r>
-        <w:t>users</w:t>
-      </w:r>
-      <w:proofErr w:type="gramEnd"/>
-      <w:r>
-        <w:t xml:space="preserve"> current location to improve the relevancy of these results. </w:t>
+        <w:t xml:space="preserve"> The current location of the user was also added, and the zoom level of the map was tweaked to allow users to understand where they were in relation to the greater area. The search results were also restricted to addresses and locations within a 100km radius of the users current location to improve the relevancy of these results. </w:t>
       </w:r>
     </w:p>
     <w:p>
@@ -8540,11 +8393,9 @@
       <w:r>
         <w:t xml:space="preserve">Another pain point for users was the custom availability toggle button on the timing page. The users “didn’t realise what the custom field did in the create listing page until” they clicked it. This was partly a terminology issue (section 8.5.4.) but also a visual issue where the option was disconnected from the main dropdown. Therefore, we added this functionality in the dropdown menu under ‘custom </w:t>
       </w:r>
-      <w:proofErr w:type="gramStart"/>
       <w:r>
         <w:t>days’</w:t>
       </w:r>
-      <w:proofErr w:type="gramEnd"/>
       <w:r>
         <w:t>.</w:t>
       </w:r>
@@ -8778,15 +8629,7 @@
         <w:t>fore, there</w:t>
       </w:r>
       <w:r>
-        <w:t xml:space="preserve"> needs to be a larger investigation into a </w:t>
-      </w:r>
-      <w:proofErr w:type="gramStart"/>
-      <w:r>
-        <w:t>more broad</w:t>
-      </w:r>
-      <w:proofErr w:type="gramEnd"/>
-      <w:r>
-        <w:t xml:space="preserve"> audience, as road users cover a broad range of ages</w:t>
+        <w:t xml:space="preserve"> needs to be a larger investigation into a more broad audience, as road users cover a broad range of ages</w:t>
       </w:r>
       <w:r>
         <w:t>, with most being over the age of 25.</w:t>
@@ -8795,15 +8638,7 @@
     <w:p/>
     <w:p>
       <w:r>
-        <w:t xml:space="preserve">Users were not using their own money, so it was not a </w:t>
-      </w:r>
-      <w:proofErr w:type="gramStart"/>
-      <w:r>
-        <w:t>real world</w:t>
-      </w:r>
-      <w:proofErr w:type="gramEnd"/>
-      <w:r>
-        <w:t xml:space="preserve"> scenario. User’s overall feeling towards the app could be different if they were paying for the service.</w:t>
+        <w:t>Users were not using their own money, so it was not a real world scenario. User’s overall feeling towards the app could be different if they were paying for the service.</w:t>
       </w:r>
     </w:p>
     <w:p/>
@@ -8847,28 +8682,15 @@
     <w:p/>
     <w:p>
       <w:r>
-        <w:t xml:space="preserve">Additionally, the number of participants who tested the application was relatively small and the </w:t>
-      </w:r>
-      <w:proofErr w:type="gramStart"/>
-      <w:r>
-        <w:t>20 person</w:t>
-      </w:r>
-      <w:proofErr w:type="gramEnd"/>
-      <w:r>
-        <w:t xml:space="preserve"> sample size doesn’t represent the entire user demographic. 17 out of 20 participants were engineering students at the university of </w:t>
+        <w:t xml:space="preserve">Additionally, the number of participants who tested the application was relatively small and the 20 person sample size doesn’t represent the entire user demographic. 17 out of 20 participants were engineering students at the university of </w:t>
       </w:r>
       <w:proofErr w:type="spellStart"/>
-      <w:proofErr w:type="gramStart"/>
       <w:r>
         <w:t>auckland</w:t>
       </w:r>
       <w:proofErr w:type="spellEnd"/>
       <w:r>
-        <w:t>, and</w:t>
-      </w:r>
-      <w:proofErr w:type="gramEnd"/>
-      <w:r>
-        <w:t xml:space="preserve"> were all in the age group of 18 to 25 years. Only 50% of respondents drove a car and only ~21% owned a parking space they wanted to rent out, which made it slightly challenging to accurately depict the market sentiment.</w:t>
+        <w:t>, and were all in the age group of 18 to 25 years. Only 50% of respondents drove a car and only ~21% owned a parking space they wanted to rent out, which made it slightly challenging to accurately depict the market sentiment.</w:t>
       </w:r>
     </w:p>
     <w:p/>
@@ -8902,6 +8724,39 @@
       <w:r>
         <w:lastRenderedPageBreak/>
         <w:t>Furthermore, technical aspects such as which mobile framework should be used. Usability and usefulness will be measured via user testing and PACMAD analysis.</w:t>
+      </w:r>
+    </w:p>
+    <w:p>
+      <w:r>
+        <w:t xml:space="preserve">Our user testing research showed that both the concept of a rental parking platform and the actual implementation of the application was very appealing to participants with </w:t>
+      </w:r>
+      <w:r>
+        <w:rPr>
+          <w:b/>
+          <w:bCs/>
+        </w:rPr>
+        <w:t xml:space="preserve">add some statistics. </w:t>
+      </w:r>
+      <w:r>
+        <w:t>We also found an interesting split in what different users valued. Renters of parking spots focused on not needing to worry about finding a parking spot, and sellers were most excited about the opportunity to make extra income.</w:t>
+      </w:r>
+    </w:p>
+    <w:p>
+      <w:r>
+        <w:t>Analysis of the open</w:t>
+      </w:r>
+      <w:r>
+        <w:t>-</w:t>
+      </w:r>
+      <w:r>
+        <w:t>ended questions and analysis of the recorded sessions introduced many surprising improvements to usability which can be applied to other mobile applications.</w:t>
+      </w:r>
+      <w:r>
+        <w:rPr>
+          <w:b/>
+          <w:bCs/>
+        </w:rPr>
+        <w:t xml:space="preserve"> </w:t>
       </w:r>
     </w:p>
     <w:p/>
@@ -9376,6 +9231,7 @@
                       <w:rPr>
                         <w:noProof/>
                       </w:rPr>
+                      <w:lastRenderedPageBreak/>
                       <w:t xml:space="preserve">[6] </w:t>
                     </w:r>
                   </w:p>
@@ -9616,7 +9472,6 @@
                       <w:rPr>
                         <w:noProof/>
                       </w:rPr>
-                      <w:lastRenderedPageBreak/>
                       <w:t xml:space="preserve">[10] </w:t>
                     </w:r>
                   </w:p>
@@ -10092,6 +9947,7 @@
                   <w:bCs/>
                   <w:noProof/>
                 </w:rPr>
+                <w:lastRenderedPageBreak/>
                 <w:fldChar w:fldCharType="end"/>
               </w:r>
             </w:p>

</xml_diff>

<commit_message>
Section 8.2. overall impresssions
</commit_message>
<xml_diff>
--- a/Part IV Project/Final Research Report/final-research-report.docx
+++ b/Part IV Project/Final Research Report/final-research-report.docx
@@ -2393,7 +2393,6 @@
           <w:id w:val="1214690733"/>
           <w:citation/>
         </w:sdtPr>
-        <w:sdtEndPr/>
         <w:sdtContent>
           <w:r>
             <w:fldChar w:fldCharType="begin"/>
@@ -2420,7 +2419,6 @@
           <w:id w:val="-1808163245"/>
           <w:citation/>
         </w:sdtPr>
-        <w:sdtEndPr/>
         <w:sdtContent>
           <w:r>
             <w:fldChar w:fldCharType="begin"/>
@@ -2621,7 +2619,6 @@
                                 <w:id w:val="751861126"/>
                                 <w:citation/>
                               </w:sdtPr>
-                              <w:sdtEndPr/>
                               <w:sdtContent>
                                 <w:r>
                                   <w:rPr>
@@ -2838,7 +2835,6 @@
           <w:id w:val="-920338083"/>
           <w:citation/>
         </w:sdtPr>
-        <w:sdtEndPr/>
         <w:sdtContent>
           <w:r>
             <w:fldChar w:fldCharType="begin"/>
@@ -2865,7 +2861,6 @@
           <w:id w:val="-246267652"/>
           <w:citation/>
         </w:sdtPr>
-        <w:sdtEndPr/>
         <w:sdtContent>
           <w:r>
             <w:fldChar w:fldCharType="begin"/>
@@ -2901,7 +2896,6 @@
           <w:id w:val="1466631384"/>
           <w:citation/>
         </w:sdtPr>
-        <w:sdtEndPr/>
         <w:sdtContent>
           <w:r>
             <w:fldChar w:fldCharType="begin"/>
@@ -2945,7 +2939,6 @@
           <w:id w:val="-1081758637"/>
           <w:citation/>
         </w:sdtPr>
-        <w:sdtEndPr/>
         <w:sdtContent>
           <w:r>
             <w:fldChar w:fldCharType="begin"/>
@@ -2984,7 +2977,6 @@
           <w:id w:val="-576744389"/>
           <w:citation/>
         </w:sdtPr>
-        <w:sdtEndPr/>
         <w:sdtContent>
           <w:r>
             <w:fldChar w:fldCharType="begin"/>
@@ -3019,7 +3011,6 @@
           <w:id w:val="1431156693"/>
           <w:citation/>
         </w:sdtPr>
-        <w:sdtEndPr/>
         <w:sdtContent>
           <w:r>
             <w:fldChar w:fldCharType="begin"/>
@@ -3061,7 +3052,6 @@
           <w:id w:val="1625971513"/>
           <w:citation/>
         </w:sdtPr>
-        <w:sdtEndPr/>
         <w:sdtContent>
           <w:r>
             <w:fldChar w:fldCharType="begin"/>
@@ -3113,7 +3103,6 @@
           <w:id w:val="-854804585"/>
           <w:citation/>
         </w:sdtPr>
-        <w:sdtEndPr/>
         <w:sdtContent>
           <w:r>
             <w:fldChar w:fldCharType="begin"/>
@@ -3157,7 +3146,6 @@
           <w:id w:val="-1886326123"/>
           <w:citation/>
         </w:sdtPr>
-        <w:sdtEndPr/>
         <w:sdtContent>
           <w:r>
             <w:fldChar w:fldCharType="begin"/>
@@ -3202,9 +3190,11 @@
       <w:r>
         <w:t>Disruptive products usually have lower pricing (</w:t>
       </w:r>
+      <w:proofErr w:type="gramStart"/>
       <w:r>
         <w:t>e.g.</w:t>
       </w:r>
+      <w:proofErr w:type="gramEnd"/>
       <w:r>
         <w:t xml:space="preserve"> Airbnb, </w:t>
       </w:r>
@@ -3236,7 +3226,6 @@
           <w:id w:val="-304933701"/>
           <w:citation/>
         </w:sdtPr>
-        <w:sdtEndPr/>
         <w:sdtContent>
           <w:r>
             <w:fldChar w:fldCharType="begin"/>
@@ -3285,7 +3274,6 @@
           <w:id w:val="-1801460152"/>
           <w:citation/>
         </w:sdtPr>
-        <w:sdtEndPr/>
         <w:sdtContent>
           <w:r>
             <w:fldChar w:fldCharType="begin"/>
@@ -3312,7 +3300,6 @@
           <w:id w:val="-901900458"/>
           <w:citation/>
         </w:sdtPr>
-        <w:sdtEndPr/>
         <w:sdtContent>
           <w:r>
             <w:fldChar w:fldCharType="begin"/>
@@ -3376,7 +3363,6 @@
           <w:id w:val="-1462803092"/>
           <w:citation/>
         </w:sdtPr>
-        <w:sdtEndPr/>
         <w:sdtContent>
           <w:r>
             <w:fldChar w:fldCharType="begin"/>
@@ -3406,7 +3392,6 @@
           <w:id w:val="116349673"/>
           <w:citation/>
         </w:sdtPr>
-        <w:sdtEndPr/>
         <w:sdtContent>
           <w:r>
             <w:fldChar w:fldCharType="begin"/>
@@ -3499,7 +3484,6 @@
           <w:id w:val="173771315"/>
           <w:citation/>
         </w:sdtPr>
-        <w:sdtEndPr/>
         <w:sdtContent>
           <w:r>
             <w:fldChar w:fldCharType="begin"/>
@@ -3552,7 +3536,6 @@
           <w:id w:val="-1368069485"/>
           <w:citation/>
         </w:sdtPr>
-        <w:sdtEndPr/>
         <w:sdtContent>
           <w:r>
             <w:fldChar w:fldCharType="begin"/>
@@ -3705,7 +3688,6 @@
           <w:id w:val="66155377"/>
           <w:citation/>
         </w:sdtPr>
-        <w:sdtEndPr/>
         <w:sdtContent>
           <w:r>
             <w:fldChar w:fldCharType="begin"/>
@@ -3936,7 +3918,6 @@
                                 <w:id w:val="-1562865426"/>
                                 <w:citation/>
                               </w:sdtPr>
-                              <w:sdtEndPr/>
                               <w:sdtContent>
                                 <w:r>
                                   <w:rPr>
@@ -4184,7 +4165,6 @@
           <w:id w:val="-1387484028"/>
           <w:citation/>
         </w:sdtPr>
-        <w:sdtEndPr/>
         <w:sdtContent>
           <w:r>
             <w:rPr>
@@ -4270,7 +4250,6 @@
           <w:id w:val="122661822"/>
           <w:citation/>
         </w:sdtPr>
-        <w:sdtEndPr/>
         <w:sdtContent>
           <w:r>
             <w:rPr>
@@ -4380,7 +4359,6 @@
           <w:id w:val="-765374914"/>
           <w:citation/>
         </w:sdtPr>
-        <w:sdtEndPr/>
         <w:sdtContent>
           <w:r>
             <w:rPr>
@@ -4539,7 +4517,6 @@
                                 <w:id w:val="-1005124527"/>
                                 <w:citation/>
                               </w:sdtPr>
-                              <w:sdtEndPr/>
                               <w:sdtContent>
                                 <w:r>
                                   <w:rPr>
@@ -4788,7 +4765,6 @@
           <w:id w:val="2137601240"/>
           <w:citation/>
         </w:sdtPr>
-        <w:sdtEndPr/>
         <w:sdtContent>
           <w:r>
             <w:rPr>
@@ -4893,7 +4869,21 @@
         <w:rPr>
           <w:lang w:eastAsia="en-NZ"/>
         </w:rPr>
-        <w:t>Currently PWAs are not able to access all hardware and platform features. E.g. calendar and contact list</w:t>
+        <w:t xml:space="preserve">Currently PWAs are not able to access all hardware and platform features. </w:t>
+      </w:r>
+      <w:proofErr w:type="gramStart"/>
+      <w:r>
+        <w:rPr>
+          <w:lang w:eastAsia="en-NZ"/>
+        </w:rPr>
+        <w:t>E.g.</w:t>
+      </w:r>
+      <w:proofErr w:type="gramEnd"/>
+      <w:r>
+        <w:rPr>
+          <w:lang w:eastAsia="en-NZ"/>
+        </w:rPr>
+        <w:t xml:space="preserve"> calendar and contact list</w:t>
       </w:r>
       <w:r>
         <w:rPr>
@@ -4978,7 +4968,6 @@
           <w:id w:val="918598868"/>
           <w:citation/>
         </w:sdtPr>
-        <w:sdtEndPr/>
         <w:sdtContent>
           <w:r>
             <w:rPr>
@@ -5039,7 +5028,6 @@
           <w:id w:val="457758014"/>
           <w:citation/>
         </w:sdtPr>
-        <w:sdtEndPr/>
         <w:sdtContent>
           <w:r>
             <w:rPr>
@@ -5146,7 +5134,6 @@
           <w:id w:val="2043242063"/>
           <w:citation/>
         </w:sdtPr>
-        <w:sdtEndPr/>
         <w:sdtContent>
           <w:r>
             <w:fldChar w:fldCharType="begin"/>
@@ -5221,7 +5208,6 @@
           <w:id w:val="-1102180329"/>
           <w:citation/>
         </w:sdtPr>
-        <w:sdtEndPr/>
         <w:sdtContent>
           <w:r>
             <w:fldChar w:fldCharType="begin"/>
@@ -5262,7 +5248,6 @@
           <w:id w:val="1387223705"/>
           <w:citation/>
         </w:sdtPr>
-        <w:sdtEndPr/>
         <w:sdtContent>
           <w:r>
             <w:fldChar w:fldCharType="begin"/>
@@ -5297,10 +5282,12 @@
         <w:t xml:space="preserve">I like to start with the map to get </w:t>
       </w:r>
       <w:proofErr w:type="spellStart"/>
+      <w:proofErr w:type="gramStart"/>
       <w:r>
         <w:t>a</w:t>
       </w:r>
       <w:proofErr w:type="spellEnd"/>
+      <w:proofErr w:type="gramEnd"/>
       <w:r>
         <w:t xml:space="preserve"> overview and move to the text version afterwards”</w:t>
       </w:r>
@@ -5312,7 +5299,6 @@
           <w:id w:val="-2137559076"/>
           <w:citation/>
         </w:sdtPr>
-        <w:sdtEndPr/>
         <w:sdtContent>
           <w:r>
             <w:fldChar w:fldCharType="begin"/>
@@ -5440,7 +5426,6 @@
                                 <w:id w:val="1238053808"/>
                                 <w:citation/>
                               </w:sdtPr>
-                              <w:sdtEndPr/>
                               <w:sdtContent>
                                 <w:r>
                                   <w:rPr>
@@ -5672,7 +5657,6 @@
           <w:id w:val="-447542897"/>
           <w:citation/>
         </w:sdtPr>
-        <w:sdtEndPr/>
         <w:sdtContent>
           <w:r>
             <w:fldChar w:fldCharType="begin"/>
@@ -5721,7 +5705,15 @@
         <w:t>Their n</w:t>
       </w:r>
       <w:r>
-        <w:t>ew model PACMAD (People At the Centre of Mobile Application Development) “aims to address some of the shortcomings of existing usability models when applied to mobile applications”</w:t>
+        <w:t xml:space="preserve">ew model PACMAD (People </w:t>
+      </w:r>
+      <w:proofErr w:type="gramStart"/>
+      <w:r>
+        <w:t>At</w:t>
+      </w:r>
+      <w:proofErr w:type="gramEnd"/>
+      <w:r>
+        <w:t xml:space="preserve"> the Centre of Mobile Application Development) “aims to address some of the shortcomings of existing usability models when applied to mobile applications”</w:t>
       </w:r>
       <w:r>
         <w:t xml:space="preserve"> </w:t>
@@ -5731,7 +5723,6 @@
           <w:id w:val="329802284"/>
           <w:citation/>
         </w:sdtPr>
-        <w:sdtEndPr/>
         <w:sdtContent>
           <w:r>
             <w:fldChar w:fldCharType="begin"/>
@@ -5899,7 +5890,21 @@
         <w:rPr>
           <w:lang w:eastAsia="en-NZ"/>
         </w:rPr>
-        <w:t xml:space="preserve"> focuses on event, office and parking spaces, however the parking is rented on a monthly basis. </w:t>
+        <w:t xml:space="preserve"> focuses on event, </w:t>
+      </w:r>
+      <w:proofErr w:type="gramStart"/>
+      <w:r>
+        <w:rPr>
+          <w:lang w:eastAsia="en-NZ"/>
+        </w:rPr>
+        <w:t>office</w:t>
+      </w:r>
+      <w:proofErr w:type="gramEnd"/>
+      <w:r>
+        <w:rPr>
+          <w:lang w:eastAsia="en-NZ"/>
+        </w:rPr>
+        <w:t xml:space="preserve"> and parking spaces, however the parking is rented on a monthly basis. </w:t>
       </w:r>
       <w:proofErr w:type="spellStart"/>
       <w:r>
@@ -6022,7 +6027,6 @@
           <w:id w:val="992214274"/>
           <w:citation/>
         </w:sdtPr>
-        <w:sdtEndPr/>
         <w:sdtContent>
           <w:r>
             <w:rPr>
@@ -6094,7 +6098,21 @@
         <w:rPr>
           <w:sz w:val="20"/>
         </w:rPr>
-        <w:t>From the literature review, it was found that there is a lack of research on the impacts and implications of a shared economy version of parking. Much research has been conducted on the successes of Uber and Airbnb, however a dominant parking application has not fully disrupted the parking industry yet, which explains the lack of discussion in this area.</w:t>
+        <w:t xml:space="preserve">From the literature review, it was found that there is a lack of research on the impacts and implications of a shared economy version of parking. Much research has been conducted on the successes of Uber and </w:t>
+      </w:r>
+      <w:proofErr w:type="gramStart"/>
+      <w:r>
+        <w:rPr>
+          <w:sz w:val="20"/>
+        </w:rPr>
+        <w:t>Airbnb,</w:t>
+      </w:r>
+      <w:proofErr w:type="gramEnd"/>
+      <w:r>
+        <w:rPr>
+          <w:sz w:val="20"/>
+        </w:rPr>
+        <w:t xml:space="preserve"> however a dominant parking application has not fully disrupted the parking industry yet, which explains the lack of discussion in this area.</w:t>
       </w:r>
     </w:p>
     <w:p>
@@ -6118,7 +6136,15 @@
     </w:p>
     <w:p>
       <w:r>
-        <w:t>Min et al. examined the features of Uber and found “adding the unique features into the Uber mobile application, such as providing more accurate GPS location information on the map” and more specific search terms and refinement options  “would help to enhance users’ perceived advantages of using the Uber mobile application” [Min2018]</w:t>
+        <w:t xml:space="preserve">Min et al. examined the features of Uber and found “adding the unique features into the Uber mobile application, such as providing more accurate GPS location information on the map” and more specific search terms and refinement </w:t>
+      </w:r>
+      <w:proofErr w:type="gramStart"/>
+      <w:r>
+        <w:t>options  “</w:t>
+      </w:r>
+      <w:proofErr w:type="gramEnd"/>
+      <w:r>
+        <w:t>would help to enhance users’ perceived advantages of using the Uber mobile application” [Min2018]</w:t>
       </w:r>
       <w:r>
         <w:t>. The rental parking application should provide similar functionality around GPS location accuracy and search refinement.</w:t>
@@ -6133,7 +6159,6 @@
           <w:id w:val="-515005733"/>
           <w:citation/>
         </w:sdtPr>
-        <w:sdtEndPr/>
         <w:sdtContent>
           <w:r>
             <w:fldChar w:fldCharType="begin"/>
@@ -6231,7 +6256,6 @@
           <w:id w:val="-1228220688"/>
           <w:citation/>
         </w:sdtPr>
-        <w:sdtEndPr/>
         <w:sdtContent>
           <w:r>
             <w:fldChar w:fldCharType="begin"/>
@@ -6269,7 +6293,6 @@
           <w:id w:val="-1712102148"/>
           <w:citation/>
         </w:sdtPr>
-        <w:sdtEndPr/>
         <w:sdtContent>
           <w:r>
             <w:fldChar w:fldCharType="begin"/>
@@ -6324,7 +6347,6 @@
           <w:id w:val="-1337227502"/>
           <w:citation/>
         </w:sdtPr>
-        <w:sdtEndPr/>
         <w:sdtContent>
           <w:r>
             <w:fldChar w:fldCharType="begin"/>
@@ -6448,7 +6470,6 @@
           <w:id w:val="814374324"/>
           <w:citation/>
         </w:sdtPr>
-        <w:sdtEndPr/>
         <w:sdtContent>
           <w:r>
             <w:rPr>
@@ -6687,7 +6708,15 @@
     </w:p>
     <w:p>
       <w:r>
-        <w:t xml:space="preserve">We developed initial designs for Airpark on paper and whiteboard, and transitioned into </w:t>
+        <w:t xml:space="preserve">We developed initial designs for Airpark on paper and </w:t>
+      </w:r>
+      <w:proofErr w:type="gramStart"/>
+      <w:r>
+        <w:t>whiteboard, and</w:t>
+      </w:r>
+      <w:proofErr w:type="gramEnd"/>
+      <w:r>
+        <w:t xml:space="preserve"> transitioned into </w:t>
       </w:r>
       <w:proofErr w:type="spellStart"/>
       <w:r>
@@ -6703,7 +6732,15 @@
       </w:r>
       <w:proofErr w:type="spellEnd"/>
       <w:r>
-        <w:t>. After some casual discussion with some friends, we found that the default styling of our framework was very appealing so we decided to use that and focus on functionality instead of theming.</w:t>
+        <w:t xml:space="preserve">. After some casual discussion with some friends, we found that the default styling of our framework was very </w:t>
+      </w:r>
+      <w:proofErr w:type="gramStart"/>
+      <w:r>
+        <w:t>appealing</w:t>
+      </w:r>
+      <w:proofErr w:type="gramEnd"/>
+      <w:r>
+        <w:t xml:space="preserve"> so we decided to use that and focus on functionality instead of theming.</w:t>
       </w:r>
       <w:r>
         <w:t xml:space="preserve"> The default theming of the application is expanded on in Section X.X (Ionic).</w:t>
@@ -6841,7 +6878,15 @@
         <w:t xml:space="preserve">[1 in the top ref to Figma]. </w:t>
       </w:r>
       <w:r>
-        <w:t xml:space="preserve">In this stage, we created components for our application, such as buttons, inputs and typography. These were used to construct example pages for </w:t>
+        <w:t xml:space="preserve">In this stage, we created components for our application, such as buttons, </w:t>
+      </w:r>
+      <w:proofErr w:type="gramStart"/>
+      <w:r>
+        <w:t>inputs</w:t>
+      </w:r>
+      <w:proofErr w:type="gramEnd"/>
+      <w:r>
+        <w:t xml:space="preserve"> and typography. These were used to construct example pages for </w:t>
       </w:r>
       <w:proofErr w:type="spellStart"/>
       <w:r>
@@ -7151,10 +7196,18 @@
         <w:t xml:space="preserve">They complete the </w:t>
       </w:r>
       <w:r>
-        <w:t xml:space="preserve">feature on a new branch, </w:t>
-      </w:r>
-      <w:r>
-        <w:t xml:space="preserve">and </w:t>
+        <w:t xml:space="preserve">feature on a new </w:t>
+      </w:r>
+      <w:proofErr w:type="gramStart"/>
+      <w:r>
+        <w:t xml:space="preserve">branch, </w:t>
+      </w:r>
+      <w:r>
+        <w:t>and</w:t>
+      </w:r>
+      <w:proofErr w:type="gramEnd"/>
+      <w:r>
+        <w:t xml:space="preserve"> </w:t>
       </w:r>
       <w:r>
         <w:t>create a pull request</w:t>
@@ -7289,11 +7342,16 @@
       <w:r>
         <w:t xml:space="preserve"> including web, </w:t>
       </w:r>
+      <w:proofErr w:type="gramStart"/>
       <w:r>
         <w:t>A</w:t>
       </w:r>
       <w:r>
-        <w:t>ndroid and iOS without having to write the code multiple times.</w:t>
+        <w:t>ndroid</w:t>
+      </w:r>
+      <w:proofErr w:type="gramEnd"/>
+      <w:r>
+        <w:t xml:space="preserve"> and iOS without having to write the code multiple times.</w:t>
       </w:r>
       <w:r>
         <w:t xml:space="preserve"> Originally, we strongly considered</w:t>
@@ -7332,7 +7390,23 @@
         <w:t xml:space="preserve">1 </w:t>
       </w:r>
       <w:r>
-        <w:t xml:space="preserve">is a framework for building a application which supports many platforms. It provides a library of components to create an application which changes its design based on the platform. For example in Fig X. the differences between iOS and Material Design can be seen. The header text is larger and a different font on iOS, and the card has a different shadow as well. </w:t>
+        <w:t xml:space="preserve">is a framework for building </w:t>
+      </w:r>
+      <w:proofErr w:type="gramStart"/>
+      <w:r>
+        <w:t>a</w:t>
+      </w:r>
+      <w:proofErr w:type="gramEnd"/>
+      <w:r>
+        <w:t xml:space="preserve"> application which supports many platforms. It provides a library of components to create an application which changes its design based on the platform. For </w:t>
+      </w:r>
+      <w:proofErr w:type="gramStart"/>
+      <w:r>
+        <w:t>example</w:t>
+      </w:r>
+      <w:proofErr w:type="gramEnd"/>
+      <w:r>
+        <w:t xml:space="preserve"> in Fig X. the differences between iOS and Material Design can be seen. The header text is larger and a different font on iOS, and the card has a different shadow as well. </w:t>
       </w:r>
     </w:p>
     <w:p>
@@ -7539,8 +7613,13 @@
       </w:r>
     </w:p>
     <w:p>
-      <w:r>
-        <w:t xml:space="preserve">Requirements doc (market research stuff), project implementation, features decided based on requirements, design, architecture frontend </w:t>
+      <w:proofErr w:type="gramStart"/>
+      <w:r>
+        <w:t>Requirements</w:t>
+      </w:r>
+      <w:proofErr w:type="gramEnd"/>
+      <w:r>
+        <w:t xml:space="preserve"> doc (market research stuff), project implementation, features decided based on requirements, design, architecture frontend </w:t>
       </w:r>
       <w:proofErr w:type="spellStart"/>
       <w:r>
@@ -7622,7 +7701,15 @@
         <w:ind w:firstLine="0"/>
       </w:pPr>
       <w:r>
-        <w:t>Unfortunately, due to the pandemic, all the user testing sessions bar one were held online. Participants were asked to have their cameras on so that we could see their reactions to the scenarios. Another downside was that we could not have the users use an actual mobile application. Therefore, we asked users to use Chrome Developer Tools to simulate a mobile device in their browser.</w:t>
+        <w:t xml:space="preserve">Unfortunately, due to the pandemic, all the user testing sessions bar one </w:t>
+      </w:r>
+      <w:proofErr w:type="gramStart"/>
+      <w:r>
+        <w:t>were</w:t>
+      </w:r>
+      <w:proofErr w:type="gramEnd"/>
+      <w:r>
+        <w:t xml:space="preserve"> held online. Participants were asked to have their cameras on so that we could see their reactions to the scenarios. Another downside was that we could not have the users use an actual mobile application. Therefore, we asked users to use Chrome Developer Tools to simulate a mobile device in their browser.</w:t>
       </w:r>
     </w:p>
     <w:p>
@@ -7982,48 +8069,66 @@
     </w:p>
     <w:p>
       <w:r>
-        <w:t xml:space="preserve">Users commented that the application was “easy to use and understand”, and that “applying and using a listing was very simple and straightforward”. There were two main perspectives in the feedback response, that of a parking spot renter and of a seller. Renters liked “not having to worry about finding a parking” and “not having to step outside and walk to the parking meter”. In contrast, sellers focused on the monetary aspect, with comments such as “most importantly </w:t>
+        <w:t xml:space="preserve">Users commented that the application was “easy to use and understand”, and that “applying and using a listing was very simple and straightforward”. </w:t>
+      </w:r>
+      <w:r>
+        <w:t xml:space="preserve">Many users also commented positively on the ease of use of the map component. </w:t>
+      </w:r>
+      <w:r>
+        <w:t xml:space="preserve">There were two main perspectives in the feedback response, that of a parking spot renter and of a seller. Renters liked “not having to worry about finding a parking” and “not having to step outside and walk to the parking meter”. In contrast, sellers focused on the monetary aspect, with comments such as “most importantly being able to rent our additional space </w:t>
       </w:r>
       <w:r>
         <w:lastRenderedPageBreak/>
-        <w:t>being able to rent our additional space in my garage and earn some cash”, “I would love to make some money”, and “I can make money selling my parking spot”.</w:t>
-      </w:r>
-    </w:p>
-    <w:p/>
-    <w:p>
-      <w:pPr>
+        <w:t>in my garage and earn some cash”, “I would love to make some money”, and “I can make money selling my parking spot”.</w:t>
+      </w:r>
+      <w:r>
+        <w:t xml:space="preserve"> </w:t>
+      </w:r>
+    </w:p>
+    <w:p>
+      <w:r>
+        <w:t>Aspects of the application that respondents did not like were varied. Most of these comments were taken on board in our improvements to the application (</w:t>
+      </w:r>
+      <w:r>
         <w:rPr>
           <w:b/>
           <w:bCs/>
         </w:rPr>
-      </w:pPr>
-      <w:r>
-        <w:rPr>
-          <w:b/>
-          <w:bCs/>
-        </w:rPr>
-        <w:t>Rephrase all the following</w:t>
-      </w:r>
-    </w:p>
-    <w:p>
-      <w:r>
-        <w:t xml:space="preserve">When highlighting the positive aspects of the application, most respondents commented on the appeal of the platform and not having to worry about finding parking in specific areas, while also being able to generate additional income. Users found the application easy to navigate and use and the aesthetic professional and simple. Some users were specifically impressed by the map component implementation. </w:t>
-      </w:r>
-    </w:p>
-    <w:p/>
+        <w:t>section X.X</w:t>
+      </w:r>
+      <w:r>
+        <w:t xml:space="preserve">), such as </w:t>
+      </w:r>
+      <w:r>
+        <w:t>“the lack of a search bar for finding locations”, confusion and inconsistency around terminology, and confirmation when starting to park at a location. There were also some comments in earlier feedback sessions about bugs which were fixed quickly to ensure smoother user testing.</w:t>
+      </w:r>
+    </w:p>
+    <w:p>
+      <w:r>
+        <w:t xml:space="preserve">Some feedback on fundamental changes were unable to be implemented, although we considered this </w:t>
+      </w:r>
+      <w:proofErr w:type="gramStart"/>
+      <w:r>
+        <w:t>feedback</w:t>
+      </w:r>
+      <w:proofErr w:type="gramEnd"/>
+      <w:r>
+        <w:t xml:space="preserve"> nonetheless. For instance, one user commented that “there is a lack of security when creating a listing, as it has the potential to allow users to add land they do not own onto the system”. Due to time constraints, it was not possible to introduce a verification system for ownership of parking locations and this was not included in the original scope for the application. Another user suggested separating the application into two, one for renters, and one for owners. This follows the same model as Uber, which has a separate application for drivers called Uber Driver. Again, due to time constraints this was not possible, however, we agree that this would be a more effective system as these different user types have different values and would benefit from more specific views catered to them.</w:t>
+      </w:r>
+    </w:p>
     <w:p>
       <w:r>
         <w:rPr>
           <w:noProof/>
         </w:rPr>
         <w:drawing>
-          <wp:anchor distT="0" distB="0" distL="114300" distR="114300" simplePos="0" relativeHeight="251689984" behindDoc="0" locked="0" layoutInCell="1" allowOverlap="1" wp14:anchorId="6B7F99E3" wp14:editId="0C2B3424">
+          <wp:anchor distT="0" distB="0" distL="114300" distR="114300" simplePos="0" relativeHeight="251689984" behindDoc="0" locked="0" layoutInCell="1" allowOverlap="1" wp14:anchorId="6B7F99E3" wp14:editId="1243C314">
             <wp:simplePos x="0" y="0"/>
             <wp:positionH relativeFrom="margin">
               <wp:align>right</wp:align>
             </wp:positionH>
             <wp:positionV relativeFrom="paragraph">
-              <wp:posOffset>1568450</wp:posOffset>
+              <wp:posOffset>641985</wp:posOffset>
             </wp:positionV>
             <wp:extent cx="6120765" cy="2792730"/>
             <wp:effectExtent l="0" t="0" r="0" b="7620"/>
@@ -8061,23 +8166,25 @@
         </w:drawing>
       </w:r>
       <w:r>
-        <w:t>Most of the negative aspects highlighted by the users was fixed as a result of their feedback during the application iteration process. This included fixing input fields from not extending beyond the page, changing the terminologies used in the application to be consistent, making the timing consistently use the 12 hour format, and adding a search bar for the map component. Other suggestions included being able to upload multiple images at the same time and integrating a payment system, which were not within the scope of the project and will be included in the future work for the application.</w:t>
-      </w:r>
-    </w:p>
-    <w:p/>
-    <w:p>
-      <w:r>
-        <w:t xml:space="preserve">The difference the user fixes made can be measured by comparing the average recommendation score of the first half of users as opposed to the second half. The average score was 4 for the first half of users, and 4.3 for the last half users. This result is not significant as measured by a t-test with a confidence interval of 95% as there were not enough user tests performed. </w:t>
+        <w:t xml:space="preserve">It should be noted that positive feedback was more common than negative feedback, with one respondent not commenting on what they liked, while six had no comment on what they disliked. </w:t>
+      </w:r>
+      <w:r>
+        <w:t xml:space="preserve"> </w:t>
+      </w:r>
+    </w:p>
+    <w:p>
+      <w:r>
+        <w:t xml:space="preserve"> </w:t>
+      </w:r>
+    </w:p>
+    <w:p>
+      <w:r>
+        <w:t>What did we find out that was surprising, how did we fix these issues?</w:t>
       </w:r>
     </w:p>
     <w:p>
       <w:r>
         <w:lastRenderedPageBreak/>
-        <w:t>What did we find out that was surprising, how did we fix these issues?</w:t>
-      </w:r>
-    </w:p>
-    <w:p>
-      <w:r>
         <w:t>When asked “how do you know you are currently parking at a location” we found some users tried to go back to the listing page to see if they were parking there, others were unsure about the homepage, so we made it clearer on both pages.</w:t>
       </w:r>
     </w:p>
@@ -8144,7 +8251,15 @@
     </w:p>
     <w:p>
       <w:r>
-        <w:t>Majority of the user’s found the various application features easy to use and intuitive. 100% of users found the signup process straightforward, Only 25% of users found the process to add a parking location challenging and all the users were able to start and end their parking booking successfully. Additionally, 80% of users were able to find information about parking locations and bookings and 95% of users agreed that they were able to find their parking history and identify the buttons to seek help.</w:t>
+        <w:t xml:space="preserve">Majority of the user’s found the various application features easy to use and intuitive. 100% of users found the signup process straightforward, </w:t>
+      </w:r>
+      <w:proofErr w:type="gramStart"/>
+      <w:r>
+        <w:t>Only</w:t>
+      </w:r>
+      <w:proofErr w:type="gramEnd"/>
+      <w:r>
+        <w:t xml:space="preserve"> 25% of users found the process to add a parking location challenging and all the users were able to start and end their parking booking successfully. Additionally, 80% of users were able to find information about parking locations and bookings and 95% of users agreed that they were able to find their parking history and identify the buttons to seek help.</w:t>
       </w:r>
     </w:p>
     <w:p>
@@ -8173,7 +8288,10 @@
         <w:pStyle w:val="Heading2"/>
       </w:pPr>
       <w:r>
-        <w:t>User Testing Fixes</w:t>
+        <w:t xml:space="preserve">User Testing </w:t>
+      </w:r>
+      <w:r>
+        <w:t>Improvements</w:t>
       </w:r>
     </w:p>
     <w:p>
@@ -8187,6 +8305,11 @@
     <w:p>
       <w:r>
         <w:t>There were also many usability changes which were made to the application. We found that many assumptions that we made while making the application were incorrect and discovered much variability in how different screens were viewed. In this section, we analyse some of these changes.</w:t>
+      </w:r>
+    </w:p>
+    <w:p>
+      <w:r>
+        <w:t>The difference the user fixes made can be measured by comparing the average recommendation score of the first half of users as opposed to the second half. The average score was 4 for the first half of users, and 4.3 for the last half users. This result is not significant as measured by a t-test with a confidence interval of 95% as there were not enough user tests performed.</w:t>
       </w:r>
     </w:p>
     <w:p>
@@ -8286,7 +8409,15 @@
         <w:t xml:space="preserve"> users used this search bar when navigating to a specific address.</w:t>
       </w:r>
       <w:r>
-        <w:t xml:space="preserve"> The current location of the user was also added, and the zoom level of the map was tweaked to allow users to understand where they were in relation to the greater area. The search results were also restricted to addresses and locations within a 100km radius of the users current location to improve the relevancy of these results. </w:t>
+        <w:t xml:space="preserve"> The current location of the user was also added, and the zoom level of the map was tweaked to allow users to understand where they were in relation to the greater area. The search results were also restricted to addresses and locations within a 100km radius of the </w:t>
+      </w:r>
+      <w:proofErr w:type="gramStart"/>
+      <w:r>
+        <w:t>users</w:t>
+      </w:r>
+      <w:proofErr w:type="gramEnd"/>
+      <w:r>
+        <w:t xml:space="preserve"> current location to improve the relevancy of these results. </w:t>
       </w:r>
     </w:p>
     <w:p>
@@ -8393,9 +8524,11 @@
       <w:r>
         <w:t xml:space="preserve">Another pain point for users was the custom availability toggle button on the timing page. The users “didn’t realise what the custom field did in the create listing page until” they clicked it. This was partly a terminology issue (section 8.5.4.) but also a visual issue where the option was disconnected from the main dropdown. Therefore, we added this functionality in the dropdown menu under ‘custom </w:t>
       </w:r>
+      <w:proofErr w:type="gramStart"/>
       <w:r>
         <w:t>days’</w:t>
       </w:r>
+      <w:proofErr w:type="gramEnd"/>
       <w:r>
         <w:t>.</w:t>
       </w:r>
@@ -8409,7 +8542,6 @@
         <w:t xml:space="preserve"> we changed the default time for availability to 9:00am – 5:00pm to reduce confusion from the original 00:00 – 00:00 which indicated the day had no availability. </w:t>
       </w:r>
     </w:p>
-    <w:p/>
     <w:p>
       <w:r>
         <w:t xml:space="preserve">Many users also asked about the images page, wondering whether the </w:t>
@@ -8581,7 +8713,6 @@
         <w:t xml:space="preserve">Our user testing study had many limitations. These were the result of the covid-19 pandemic, our choice of participants, and time constraints. Therefore, our testing conditions, accuracy and repeatability of this user study were impacted negatively. </w:t>
       </w:r>
     </w:p>
-    <w:p/>
     <w:p>
       <w:r>
         <w:t>The a</w:t>
@@ -8629,27 +8760,44 @@
         <w:t>fore, there</w:t>
       </w:r>
       <w:r>
-        <w:t xml:space="preserve"> needs to be a larger investigation into a more broad audience, as road users cover a broad range of ages</w:t>
+        <w:t xml:space="preserve"> needs to be a larger investigation into a </w:t>
+      </w:r>
+      <w:proofErr w:type="gramStart"/>
+      <w:r>
+        <w:t>more broad</w:t>
+      </w:r>
+      <w:proofErr w:type="gramEnd"/>
+      <w:r>
+        <w:t xml:space="preserve"> audience, as road users cover a broad range of ages</w:t>
       </w:r>
       <w:r>
         <w:t>, with most being over the age of 25.</w:t>
       </w:r>
     </w:p>
-    <w:p/>
-    <w:p>
-      <w:r>
-        <w:t>Users were not using their own money, so it was not a real world scenario. User’s overall feeling towards the app could be different if they were paying for the service.</w:t>
-      </w:r>
-    </w:p>
-    <w:p/>
+    <w:p>
+      <w:r>
+        <w:t xml:space="preserve">Users were not using their own money, so it was not a </w:t>
+      </w:r>
+      <w:proofErr w:type="gramStart"/>
+      <w:r>
+        <w:t>real world</w:t>
+      </w:r>
+      <w:proofErr w:type="gramEnd"/>
+      <w:r>
+        <w:t xml:space="preserve"> scenario. User’s overall feeling towards the app could be different if they were paying for the service.</w:t>
+      </w:r>
+    </w:p>
     <w:p>
       <w:r>
         <w:t xml:space="preserve">Respondents were also people that we knew, so they could be less likely to give us bad feedback on Airpark. </w:t>
       </w:r>
-    </w:p>
-    <w:p/>
-    <w:p>
-      <w:r>
+      <w:r>
+        <w:t>We did actively try and reduce this bias by adding negative prompts such as “I found it difficult to add a listing” and questions like “What did you like least about using Airpark?”, however this bias may still be present.</w:t>
+      </w:r>
+    </w:p>
+    <w:p>
+      <w:r>
+        <w:lastRenderedPageBreak/>
         <w:t>The study was done while we were making fixes, so the data is not all about the exact same version of the application. This was done as we had a limited time to perform the user studies, so we could not run another user study after a fixing phase.</w:t>
       </w:r>
     </w:p>
@@ -8679,18 +8827,30 @@
         <w:t xml:space="preserve">Firstly, the entire user testing process had to be conducted on Zoom. This required participants to use a desktop web browser to access the deployed application, which doesn’t accurately represent the user experience on a mobile device. </w:t>
       </w:r>
     </w:p>
-    <w:p/>
-    <w:p>
-      <w:r>
-        <w:t xml:space="preserve">Additionally, the number of participants who tested the application was relatively small and the 20 person sample size doesn’t represent the entire user demographic. 17 out of 20 participants were engineering students at the university of </w:t>
+    <w:p>
+      <w:r>
+        <w:t xml:space="preserve">Additionally, the number of participants who tested the application was relatively small and the </w:t>
+      </w:r>
+      <w:proofErr w:type="gramStart"/>
+      <w:r>
+        <w:t>20 person</w:t>
+      </w:r>
+      <w:proofErr w:type="gramEnd"/>
+      <w:r>
+        <w:t xml:space="preserve"> sample size doesn’t represent the entire user demographic. 17 out of 20 participants were engineering students at the university of </w:t>
       </w:r>
       <w:proofErr w:type="spellStart"/>
+      <w:proofErr w:type="gramStart"/>
       <w:r>
         <w:t>auckland</w:t>
       </w:r>
       <w:proofErr w:type="spellEnd"/>
       <w:r>
-        <w:t>, and were all in the age group of 18 to 25 years. Only 50% of respondents drove a car and only ~21% owned a parking space they wanted to rent out, which made it slightly challenging to accurately depict the market sentiment.</w:t>
+        <w:t>, and</w:t>
+      </w:r>
+      <w:proofErr w:type="gramEnd"/>
+      <w:r>
+        <w:t xml:space="preserve"> were all in the age group of 18 to 25 years. Only 50% of respondents drove a car and only ~21% owned a parking space they wanted to rent out, which made it slightly challenging to accurately depict the market sentiment.</w:t>
       </w:r>
     </w:p>
     <w:p/>
@@ -8719,15 +8879,12 @@
     </w:p>
     <w:p>
       <w:r>
-        <w:t xml:space="preserve">Therefore, there is an opportunity to introduce a new parking application utilising existing usability research, mobile map technology, and a new shorter time slice feature for pricing. This project aims to develop an MVP of such an application to investigate the impact on parking problems such as cruising time, prices, and per capita parking space. </w:t>
-      </w:r>
+        <w:t>Therefore, there is an opportunity to introduce a new parking application utilising existing usability research, mobile map technology, and a new shorter time slice feature for pricing. This project aims to develop an MVP of such an application to investigate the impact on parking problems such as cruising time, prices, and per capita parking space. Furthermore, technical aspects such as which mobile framework should be used. Usability and usefulness will be measured via user testing and PACMAD analysis.</w:t>
+      </w:r>
+    </w:p>
+    <w:p>
       <w:r>
         <w:lastRenderedPageBreak/>
-        <w:t>Furthermore, technical aspects such as which mobile framework should be used. Usability and usefulness will be measured via user testing and PACMAD analysis.</w:t>
-      </w:r>
-    </w:p>
-    <w:p>
-      <w:r>
         <w:t xml:space="preserve">Our user testing research showed that both the concept of a rental parking platform and the actual implementation of the application was very appealing to participants with </w:t>
       </w:r>
       <w:r>
@@ -8871,7 +9028,6 @@
           <w:docPartUnique/>
         </w:docPartObj>
       </w:sdtPr>
-      <w:sdtEndPr/>
       <w:sdtContent>
         <w:p>
           <w:pPr>
@@ -8887,7 +9043,6 @@
             <w:id w:val="-573587230"/>
             <w:bibliography/>
           </w:sdtPr>
-          <w:sdtEndPr/>
           <w:sdtContent>
             <w:p>
               <w:pPr>
@@ -9231,7 +9386,6 @@
                       <w:rPr>
                         <w:noProof/>
                       </w:rPr>
-                      <w:lastRenderedPageBreak/>
                       <w:t xml:space="preserve">[6] </w:t>
                     </w:r>
                   </w:p>
@@ -9352,6 +9506,7 @@
                       <w:rPr>
                         <w:noProof/>
                       </w:rPr>
+                      <w:lastRenderedPageBreak/>
                       <w:t xml:space="preserve">[8] </w:t>
                     </w:r>
                   </w:p>
@@ -9947,7 +10102,6 @@
                   <w:bCs/>
                   <w:noProof/>
                 </w:rPr>
-                <w:lastRenderedPageBreak/>
                 <w:fldChar w:fldCharType="end"/>
               </w:r>
             </w:p>

</xml_diff>

<commit_message>
8.3.1. Creating a listing
</commit_message>
<xml_diff>
--- a/Part IV Project/Final Research Report/final-research-report.docx
+++ b/Part IV Project/Final Research Report/final-research-report.docx
@@ -7434,13 +7434,13 @@
         </w:rPr>
         <w:lastRenderedPageBreak/>
         <w:drawing>
-          <wp:anchor distT="0" distB="0" distL="114300" distR="114300" simplePos="0" relativeHeight="251687936" behindDoc="0" locked="0" layoutInCell="1" allowOverlap="1" wp14:anchorId="37BA2DFA" wp14:editId="37DDCBC0">
+          <wp:anchor distT="0" distB="0" distL="114300" distR="114300" simplePos="0" relativeHeight="251687936" behindDoc="0" locked="0" layoutInCell="1" allowOverlap="1" wp14:anchorId="37BA2DFA" wp14:editId="4BD369F6">
             <wp:simplePos x="0" y="0"/>
             <wp:positionH relativeFrom="margin">
-              <wp:posOffset>60960</wp:posOffset>
+              <wp:align>center</wp:align>
             </wp:positionH>
             <wp:positionV relativeFrom="paragraph">
-              <wp:posOffset>0</wp:posOffset>
+              <wp:posOffset>124460</wp:posOffset>
             </wp:positionV>
             <wp:extent cx="2915920" cy="2987040"/>
             <wp:effectExtent l="0" t="0" r="0" b="3810"/>
@@ -8046,14 +8046,17 @@
         <w:t>Fix this in final to actual section #)</w:t>
       </w:r>
       <w:r>
-        <w:t>. The respondents also suggested improvements to the overall application usability.</w:t>
+        <w:t>. The respondents also suggested improvements to the overall application usability</w:t>
+      </w:r>
+      <w:r>
+        <w:t>. Some of the major improvements can be seen in section X.X</w:t>
       </w:r>
       <w:r>
         <w:rPr>
           <w:b/>
           <w:bCs/>
         </w:rPr>
-        <w:t xml:space="preserve"> Discuss some overall usability improvements</w:t>
+        <w:t xml:space="preserve"> fix this in final version.</w:t>
       </w:r>
     </w:p>
     <w:p>
@@ -8178,88 +8181,176 @@
       </w:r>
     </w:p>
     <w:p>
-      <w:r>
-        <w:t>What did we find out that was surprising, how did we fix these issues?</w:t>
-      </w:r>
-    </w:p>
-    <w:p>
+      <w:pPr>
+        <w:pStyle w:val="Heading2"/>
+      </w:pPr>
       <w:r>
         <w:lastRenderedPageBreak/>
-        <w:t>When asked “how do you know you are currently parking at a location” we found some users tried to go back to the listing page to see if they were parking there, others were unsure about the homepage, so we made it clearer on both pages.</w:t>
-      </w:r>
-    </w:p>
-    <w:p>
-      <w:r>
-        <w:t>Users found surprising that the time slices were by the minute:</w:t>
-      </w:r>
-    </w:p>
-    <w:p>
-      <w:r>
-        <w:t>“</w:t>
-      </w:r>
-      <w:r>
-        <w:t>The way the app calculated the amount to the minute.</w:t>
-      </w:r>
-      <w:r>
-        <w:t>”</w:t>
-      </w:r>
-    </w:p>
-    <w:p>
-      <w:r>
-        <w:t>“</w:t>
-      </w:r>
-      <w:r>
-        <w:t xml:space="preserve">The app </w:t>
-      </w:r>
-      <w:proofErr w:type="spellStart"/>
-      <w:r>
-        <w:t>pro rated</w:t>
-      </w:r>
-      <w:proofErr w:type="spellEnd"/>
-      <w:r>
-        <w:t xml:space="preserve"> the price for the actual time used.</w:t>
-      </w:r>
-      <w:r>
-        <w:t>”</w:t>
-      </w:r>
-    </w:p>
-    <w:p>
-      <w:r>
-        <w:t>“</w:t>
-      </w:r>
-      <w:r>
-        <w:t>The fact that it does not charge you hourly amazes me! :)</w:t>
-      </w:r>
-      <w:r>
-        <w:t>”</w:t>
-      </w:r>
-    </w:p>
-    <w:p>
-      <w:pPr>
+        <w:t>Scenario Impressions</w:t>
+      </w:r>
+    </w:p>
+    <w:p>
+      <w:pPr>
+        <w:pStyle w:val="Heading3"/>
+      </w:pPr>
+      <w:r>
+        <w:t>Creating a Listing</w:t>
+      </w:r>
+    </w:p>
+    <w:p>
+      <w:r>
+        <w:t xml:space="preserve">The signup process for the application was very intuitive for the participants, with every participant completing this quickly and easily. </w:t>
+      </w:r>
+      <w:r>
+        <w:t xml:space="preserve">Around 30% of users opted to use the sign in with Google functionality, although many were unsure if they could do this without registering first. </w:t>
+      </w:r>
+    </w:p>
+    <w:p>
+      <w:r>
+        <w:t>Although only 25% of users found adding a parking location challenging, there were many comments on the usability of this feature.</w:t>
+      </w:r>
+      <w:r>
+        <w:t xml:space="preserve"> Some participants did not immediately look to the side bar for the option to add a parking spot, and even if they did, some were confused by the term “Your Listings”, although this was changed to “Your Parking Locations” as a terminology change (</w:t>
+      </w:r>
+      <w:r>
         <w:rPr>
           <w:b/>
           <w:bCs/>
         </w:rPr>
-      </w:pPr>
-      <w:r>
+        <w:t>section X.X</w:t>
+      </w:r>
+      <w:r>
+        <w:t xml:space="preserve">). </w:t>
+      </w:r>
+      <w:r>
+        <w:t xml:space="preserve"> </w:t>
+      </w:r>
+    </w:p>
+    <w:p>
+      <w:r>
+        <w:t>The form to create a parking location was also a pain point for many users. There was confusion around what photos needed to be uploaded, the default values for the availability, and what the custom toggle’s functionality was. Also, the slide behaviour was often buggy, which led to unintended interactions. All these issues were resolved with the fixes and improvement phase.</w:t>
+      </w:r>
+    </w:p>
+    <w:p>
+      <w:pPr>
+        <w:pStyle w:val="Heading3"/>
+      </w:pPr>
+      <w:r>
+        <w:t>Booking a parking spot</w:t>
+      </w:r>
+    </w:p>
+    <w:p>
+      <w:pPr>
+        <w:pStyle w:val="Heading3"/>
+      </w:pPr>
+      <w:r>
+        <w:t>Looking at parking history</w:t>
+      </w:r>
+    </w:p>
+    <w:p>
+      <w:pPr>
+        <w:pStyle w:val="Heading3"/>
+      </w:pPr>
+      <w:r>
+        <w:t>Observing cross platform differences</w:t>
+      </w:r>
+    </w:p>
+    <w:p/>
+    <w:p>
+      <w:pPr>
+        <w:ind w:firstLine="0"/>
+      </w:pPr>
+    </w:p>
+    <w:p/>
+    <w:p>
+      <w:pPr>
         <w:rPr>
           <w:b/>
           <w:bCs/>
         </w:rPr>
+      </w:pPr>
+      <w:r>
+        <w:rPr>
+          <w:b/>
+          <w:bCs/>
+        </w:rPr>
         <w:t>Rephrase following paragraph</w:t>
       </w:r>
     </w:p>
     <w:p>
       <w:r>
-        <w:t xml:space="preserve">Majority of the user’s found the various application features easy to use and intuitive. 100% of users found the signup process straightforward, </w:t>
-      </w:r>
-      <w:proofErr w:type="gramStart"/>
-      <w:r>
-        <w:t>Only</w:t>
-      </w:r>
-      <w:proofErr w:type="gramEnd"/>
-      <w:r>
-        <w:t xml:space="preserve"> 25% of users found the process to add a parking location challenging and all the users were able to start and end their parking booking successfully. Additionally, 80% of users were able to find information about parking locations and bookings and 95% of users agreed that they were able to find their parking history and identify the buttons to seek help.</w:t>
+        <w:t>All</w:t>
+      </w:r>
+      <w:r>
+        <w:t xml:space="preserve"> the users were able to start and end their parking booking successfully</w:t>
+      </w:r>
+      <w:commentRangeStart w:id="0"/>
+      <w:r>
+        <w:t xml:space="preserve">. </w:t>
+      </w:r>
+      <w:commentRangeEnd w:id="0"/>
+      <w:r>
+        <w:rPr>
+          <w:rStyle w:val="CommentReference"/>
+        </w:rPr>
+        <w:commentReference w:id="0"/>
+      </w:r>
+      <w:r>
+        <w:t>Additionally, 80% of users were able to find information about parking locations and bookings and 95% of users agreed that they were able to find their parking history and identify the buttons to seek help.</w:t>
+      </w:r>
+    </w:p>
+    <w:p/>
+    <w:p>
+      <w:r>
+        <w:t>Users found surprising that the time slices were by the minute:</w:t>
+      </w:r>
+    </w:p>
+    <w:p>
+      <w:r>
+        <w:t>“</w:t>
+      </w:r>
+      <w:r>
+        <w:t>The way the app calculated the amount to the minute.</w:t>
+      </w:r>
+      <w:r>
+        <w:t>”</w:t>
+      </w:r>
+    </w:p>
+    <w:p>
+      <w:r>
+        <w:t>“</w:t>
+      </w:r>
+      <w:r>
+        <w:t>The app pro-rated the price for the actual time used.</w:t>
+      </w:r>
+      <w:r>
+        <w:t>”</w:t>
+      </w:r>
+    </w:p>
+    <w:p>
+      <w:r>
+        <w:lastRenderedPageBreak/>
+        <w:t>“</w:t>
+      </w:r>
+      <w:r>
+        <w:t>The fact that it does not charge you hourly amazes me! :)</w:t>
+      </w:r>
+      <w:r>
+        <w:t>”</w:t>
+      </w:r>
+    </w:p>
+    <w:p/>
+    <w:p>
+      <w:r>
+        <w:t>When asked “how do you know you are currently parking at a location” we found some users tried to go back to the listing page to see if they were parking there, others were unsure about the homepage, so we made it clearer on both pages.</w:t>
+      </w:r>
+    </w:p>
+    <w:p>
+      <w:r>
+        <w:t xml:space="preserve">After making those changes to make currently parking status clearer, we noticed </w:t>
+      </w:r>
+      <w:r>
+        <w:t>no confusion in the respondents.</w:t>
       </w:r>
     </w:p>
     <w:p>
@@ -8267,27 +8358,6 @@
         <w:pStyle w:val="Heading2"/>
       </w:pPr>
       <w:r>
-        <w:t>Scenario Impressions</w:t>
-      </w:r>
-    </w:p>
-    <w:p>
-      <w:pPr>
-        <w:pStyle w:val="Heading2"/>
-      </w:pPr>
-      <w:r>
-        <w:t>Cross-platform Impressions</w:t>
-      </w:r>
-    </w:p>
-    <w:p>
-      <w:pPr>
-        <w:ind w:firstLine="0"/>
-      </w:pPr>
-    </w:p>
-    <w:p>
-      <w:pPr>
-        <w:pStyle w:val="Heading2"/>
-      </w:pPr>
-      <w:r>
         <w:t xml:space="preserve">User Testing </w:t>
       </w:r>
       <w:r>
@@ -8317,20 +8387,20 @@
         <w:pStyle w:val="Heading3"/>
       </w:pPr>
       <w:r>
+        <w:t>Address search bar</w:t>
+      </w:r>
+    </w:p>
+    <w:p>
+      <w:r>
+        <w:t>The most common issue we found was that users found it “frustrating when I can’t just type an address out”. Participants wanted to “[find] an exact address on the map”. Additionally, some users commented that they found were “not great at reading maps”. It was clear both in terms of usability and specificity that the map was inadequate.</w:t>
+      </w:r>
+    </w:p>
+    <w:p>
+      <w:r>
+        <w:rPr>
+          <w:noProof/>
+        </w:rPr>
         <w:lastRenderedPageBreak/>
-        <w:t>Address search bar</w:t>
-      </w:r>
-    </w:p>
-    <w:p>
-      <w:r>
-        <w:t>The most common issue we found was that users found it “frustrating when I can’t just type an address out”. Participants wanted to “[find] an exact address on the map”. Additionally, some users commented that they found were “not great at reading maps”. It was clear both in terms of usability and specificity that the map was inadequate.</w:t>
-      </w:r>
-    </w:p>
-    <w:p>
-      <w:r>
-        <w:rPr>
-          <w:noProof/>
-        </w:rPr>
         <w:drawing>
           <wp:anchor distT="0" distB="0" distL="114300" distR="114300" simplePos="0" relativeHeight="251694080" behindDoc="0" locked="0" layoutInCell="1" allowOverlap="1" wp14:anchorId="21F886F1" wp14:editId="71DC1D2C">
             <wp:simplePos x="0" y="0"/>
@@ -8355,7 +8425,7 @@
                     <pic:cNvPicPr/>
                   </pic:nvPicPr>
                   <pic:blipFill>
-                    <a:blip r:embed="rId24"/>
+                    <a:blip r:embed="rId28"/>
                     <a:stretch>
                       <a:fillRect/>
                     </a:stretch>
@@ -8438,28 +8508,28 @@
         <w:t xml:space="preserve">The original add listing page was separated into multiple pages, with the user needing to swipe between the pages or click the headers in the top bar to navigate between sections. </w:t>
       </w:r>
       <w:r>
-        <w:t xml:space="preserve">Participants commented that “it was a bit weird to swipe through when filling out the listing details” and “creating the parking space could be tied up a little, put all of the </w:t>
+        <w:t>Participants commented that “it was a bit weird to swipe through when filling out the listing details” and “creating the parking space could be tied up a little, put all of the fields on one page”.</w:t>
+      </w:r>
+      <w:r>
+        <w:t xml:space="preserve"> Therefore, the address, pricing, and timing details were added onto the same page</w:t>
+      </w:r>
+      <w:r>
+        <w:t xml:space="preserve"> (</w:t>
+      </w:r>
+      <w:proofErr w:type="spellStart"/>
+      <w:r>
+        <w:t>Fig.X</w:t>
+      </w:r>
+      <w:proofErr w:type="spellEnd"/>
+      <w:r>
+        <w:t>.)</w:t>
+      </w:r>
+      <w:r>
+        <w:t xml:space="preserve">. The </w:t>
       </w:r>
       <w:r>
         <w:lastRenderedPageBreak/>
-        <w:t>fields on one page”.</w:t>
-      </w:r>
-      <w:r>
-        <w:t xml:space="preserve"> Therefore, the address, pricing, and timing details were added onto the same page</w:t>
-      </w:r>
-      <w:r>
-        <w:t xml:space="preserve"> (</w:t>
-      </w:r>
-      <w:proofErr w:type="spellStart"/>
-      <w:r>
-        <w:t>Fig.X</w:t>
-      </w:r>
-      <w:proofErr w:type="spellEnd"/>
-      <w:r>
-        <w:t>.)</w:t>
-      </w:r>
-      <w:r>
-        <w:t xml:space="preserve">. The number of bays </w:t>
+        <w:t xml:space="preserve">number of bays </w:t>
       </w:r>
       <w:r>
         <w:rPr>
@@ -8489,7 +8559,7 @@
                     <pic:cNvPicPr/>
                   </pic:nvPicPr>
                   <pic:blipFill>
-                    <a:blip r:embed="rId25"/>
+                    <a:blip r:embed="rId29"/>
                     <a:stretch>
                       <a:fillRect/>
                     </a:stretch>
@@ -8518,8 +8588,10 @@
       <w:r>
         <w:t>field and pricing field were changed to a slider input for greater mobile compatibility.</w:t>
       </w:r>
-    </w:p>
-    <w:p/>
+      <w:r>
+        <w:t xml:space="preserve"> We also added a button to switch between the sections as there were many buggy interactions with the slide behaviour.</w:t>
+      </w:r>
+    </w:p>
     <w:p>
       <w:r>
         <w:t xml:space="preserve">Another pain point for users was the custom availability toggle button on the timing page. The users “didn’t realise what the custom field did in the create listing page until” they clicked it. This was partly a terminology issue (section 8.5.4.) but also a visual issue where the option was disconnected from the main dropdown. Therefore, we added this functionality in the dropdown menu under ‘custom </w:t>
@@ -8549,6 +8621,11 @@
       <w:r>
         <w:t>images were optional, and how many images they could add, so there was clarification text added to the images tab. After this change we noticed that there was no confusion about that functionality.</w:t>
       </w:r>
+    </w:p>
+    <w:p>
+      <w:pPr>
+        <w:ind w:firstLine="0"/>
+      </w:pPr>
     </w:p>
     <w:p>
       <w:pPr>
@@ -8762,11 +8839,9 @@
       <w:r>
         <w:t xml:space="preserve"> needs to be a larger investigation into a </w:t>
       </w:r>
-      <w:proofErr w:type="gramStart"/>
-      <w:r>
-        <w:t>more broad</w:t>
-      </w:r>
-      <w:proofErr w:type="gramEnd"/>
+      <w:r>
+        <w:t>broader</w:t>
+      </w:r>
       <w:r>
         <w:t xml:space="preserve"> audience, as road users cover a broad range of ages</w:t>
       </w:r>
@@ -8778,11 +8853,9 @@
       <w:r>
         <w:t xml:space="preserve">Users were not using their own money, so it was not a </w:t>
       </w:r>
-      <w:proofErr w:type="gramStart"/>
-      <w:r>
-        <w:t>real world</w:t>
-      </w:r>
-      <w:proofErr w:type="gramEnd"/>
+      <w:r>
+        <w:t>real-world</w:t>
+      </w:r>
       <w:r>
         <w:t xml:space="preserve"> scenario. User’s overall feeling towards the app could be different if they were paying for the service.</w:t>
       </w:r>
@@ -10122,6 +10195,42 @@
 </w:document>
 </file>
 
+<file path=word/comments.xml><?xml version="1.0" encoding="utf-8"?>
+<w:comments xmlns:wpc="http://schemas.microsoft.com/office/word/2010/wordprocessingCanvas" xmlns:cx="http://schemas.microsoft.com/office/drawing/2014/chartex" xmlns:cx1="http://schemas.microsoft.com/office/drawing/2015/9/8/chartex" xmlns:cx2="http://schemas.microsoft.com/office/drawing/2015/10/21/chartex" xmlns:cx3="http://schemas.microsoft.com/office/drawing/2016/5/9/chartex" xmlns:cx4="http://schemas.microsoft.com/office/drawing/2016/5/10/chartex" xmlns:cx5="http://schemas.microsoft.com/office/drawing/2016/5/11/chartex" xmlns:cx6="http://schemas.microsoft.com/office/drawing/2016/5/12/chartex" xmlns:cx7="http://schemas.microsoft.com/office/drawing/2016/5/13/chartex" xmlns:cx8="http://schemas.microsoft.com/office/drawing/2016/5/14/chartex" xmlns:mc="http://schemas.openxmlformats.org/markup-compatibility/2006" xmlns:aink="http://schemas.microsoft.com/office/drawing/2016/ink" xmlns:am3d="http://schemas.microsoft.com/office/drawing/2017/model3d" xmlns:o="urn:schemas-microsoft-com:office:office" xmlns:r="http://schemas.openxmlformats.org/officeDocument/2006/relationships" xmlns:m="http://schemas.openxmlformats.org/officeDocument/2006/math" xmlns:v="urn:schemas-microsoft-com:vml" xmlns:wp14="http://schemas.microsoft.com/office/word/2010/wordprocessingDrawing" xmlns:wp="http://schemas.openxmlformats.org/drawingml/2006/wordprocessingDrawing" xmlns:w10="urn:schemas-microsoft-com:office:word" xmlns:w="http://schemas.openxmlformats.org/wordprocessingml/2006/main" xmlns:w14="http://schemas.microsoft.com/office/word/2010/wordml" xmlns:w15="http://schemas.microsoft.com/office/word/2012/wordml" xmlns:w16cex="http://schemas.microsoft.com/office/word/2018/wordml/cex" xmlns:w16cid="http://schemas.microsoft.com/office/word/2016/wordml/cid" xmlns:w16="http://schemas.microsoft.com/office/word/2018/wordml" xmlns:w16se="http://schemas.microsoft.com/office/word/2015/wordml/symex" xmlns:wpg="http://schemas.microsoft.com/office/word/2010/wordprocessingGroup" xmlns:wpi="http://schemas.microsoft.com/office/word/2010/wordprocessingInk" xmlns:wne="http://schemas.microsoft.com/office/word/2006/wordml" xmlns:wps="http://schemas.microsoft.com/office/word/2010/wordprocessingShape" mc:Ignorable="w14 w15 w16se w16cid w16 w16cex wp14">
+  <w:comment w:id="0" w:author="Aiden Burgess" w:date="2021-10-12T22:08:00Z" w:initials="AB">
+    <w:p>
+      <w:pPr>
+        <w:pStyle w:val="CommentText"/>
+      </w:pPr>
+      <w:r>
+        <w:rPr>
+          <w:rStyle w:val="CommentReference"/>
+        </w:rPr>
+        <w:annotationRef/>
+      </w:r>
+    </w:p>
+  </w:comment>
+</w:comments>
+</file>
+
+<file path=word/commentsExtended.xml><?xml version="1.0" encoding="utf-8"?>
+<w15:commentsEx xmlns:wpc="http://schemas.microsoft.com/office/word/2010/wordprocessingCanvas" xmlns:cx="http://schemas.microsoft.com/office/drawing/2014/chartex" xmlns:cx1="http://schemas.microsoft.com/office/drawing/2015/9/8/chartex" xmlns:cx2="http://schemas.microsoft.com/office/drawing/2015/10/21/chartex" xmlns:cx3="http://schemas.microsoft.com/office/drawing/2016/5/9/chartex" xmlns:cx4="http://schemas.microsoft.com/office/drawing/2016/5/10/chartex" xmlns:cx5="http://schemas.microsoft.com/office/drawing/2016/5/11/chartex" xmlns:cx6="http://schemas.microsoft.com/office/drawing/2016/5/12/chartex" xmlns:cx7="http://schemas.microsoft.com/office/drawing/2016/5/13/chartex" xmlns:cx8="http://schemas.microsoft.com/office/drawing/2016/5/14/chartex" xmlns:mc="http://schemas.openxmlformats.org/markup-compatibility/2006" xmlns:aink="http://schemas.microsoft.com/office/drawing/2016/ink" xmlns:am3d="http://schemas.microsoft.com/office/drawing/2017/model3d" xmlns:o="urn:schemas-microsoft-com:office:office" xmlns:r="http://schemas.openxmlformats.org/officeDocument/2006/relationships" xmlns:m="http://schemas.openxmlformats.org/officeDocument/2006/math" xmlns:v="urn:schemas-microsoft-com:vml" xmlns:wp14="http://schemas.microsoft.com/office/word/2010/wordprocessingDrawing" xmlns:wp="http://schemas.openxmlformats.org/drawingml/2006/wordprocessingDrawing" xmlns:w10="urn:schemas-microsoft-com:office:word" xmlns:w="http://schemas.openxmlformats.org/wordprocessingml/2006/main" xmlns:w14="http://schemas.microsoft.com/office/word/2010/wordml" xmlns:w15="http://schemas.microsoft.com/office/word/2012/wordml" xmlns:w16cex="http://schemas.microsoft.com/office/word/2018/wordml/cex" xmlns:w16cid="http://schemas.microsoft.com/office/word/2016/wordml/cid" xmlns:w16="http://schemas.microsoft.com/office/word/2018/wordml" xmlns:w16se="http://schemas.microsoft.com/office/word/2015/wordml/symex" xmlns:wpg="http://schemas.microsoft.com/office/word/2010/wordprocessingGroup" xmlns:wpi="http://schemas.microsoft.com/office/word/2010/wordprocessingInk" xmlns:wne="http://schemas.microsoft.com/office/word/2006/wordml" xmlns:wps="http://schemas.microsoft.com/office/word/2010/wordprocessingShape" mc:Ignorable="w14 w15 w16se w16cid w16 w16cex wp14">
+  <w15:commentEx w15:paraId="07FD5162" w15:done="0"/>
+</w15:commentsEx>
+</file>
+
+<file path=word/commentsExtensible.xml><?xml version="1.0" encoding="utf-8"?>
+<w16cex:commentsExtensible xmlns:wpc="http://schemas.microsoft.com/office/word/2010/wordprocessingCanvas" xmlns:cx="http://schemas.microsoft.com/office/drawing/2014/chartex" xmlns:cx1="http://schemas.microsoft.com/office/drawing/2015/9/8/chartex" xmlns:cx2="http://schemas.microsoft.com/office/drawing/2015/10/21/chartex" xmlns:cx3="http://schemas.microsoft.com/office/drawing/2016/5/9/chartex" xmlns:cx4="http://schemas.microsoft.com/office/drawing/2016/5/10/chartex" xmlns:cx5="http://schemas.microsoft.com/office/drawing/2016/5/11/chartex" xmlns:cx6="http://schemas.microsoft.com/office/drawing/2016/5/12/chartex" xmlns:cx7="http://schemas.microsoft.com/office/drawing/2016/5/13/chartex" xmlns:cx8="http://schemas.microsoft.com/office/drawing/2016/5/14/chartex" xmlns:mc="http://schemas.openxmlformats.org/markup-compatibility/2006" xmlns:aink="http://schemas.microsoft.com/office/drawing/2016/ink" xmlns:am3d="http://schemas.microsoft.com/office/drawing/2017/model3d" xmlns:o="urn:schemas-microsoft-com:office:office" xmlns:r="http://schemas.openxmlformats.org/officeDocument/2006/relationships" xmlns:m="http://schemas.openxmlformats.org/officeDocument/2006/math" xmlns:v="urn:schemas-microsoft-com:vml" xmlns:wp14="http://schemas.microsoft.com/office/word/2010/wordprocessingDrawing" xmlns:wp="http://schemas.openxmlformats.org/drawingml/2006/wordprocessingDrawing" xmlns:w10="urn:schemas-microsoft-com:office:word" xmlns:w="http://schemas.openxmlformats.org/wordprocessingml/2006/main" xmlns:w14="http://schemas.microsoft.com/office/word/2010/wordml" xmlns:w15="http://schemas.microsoft.com/office/word/2012/wordml" xmlns:w16cex="http://schemas.microsoft.com/office/word/2018/wordml/cex" xmlns:w16cid="http://schemas.microsoft.com/office/word/2016/wordml/cid" xmlns:w16="http://schemas.microsoft.com/office/word/2018/wordml" xmlns:w16se="http://schemas.microsoft.com/office/word/2015/wordml/symex" xmlns:wpg="http://schemas.microsoft.com/office/word/2010/wordprocessingGroup" xmlns:wpi="http://schemas.microsoft.com/office/word/2010/wordprocessingInk" xmlns:wne="http://schemas.microsoft.com/office/word/2006/wordml" xmlns:wps="http://schemas.microsoft.com/office/word/2010/wordprocessingShape" mc:Ignorable="w14 w15 w16se w16cid w16 w16cex wp14">
+  <w16cex:commentExtensible w16cex:durableId="251085DA" w16cex:dateUtc="2021-10-12T09:08:00Z"/>
+</w16cex:commentsExtensible>
+</file>
+
+<file path=word/commentsIds.xml><?xml version="1.0" encoding="utf-8"?>
+<w16cid:commentsIds xmlns:wpc="http://schemas.microsoft.com/office/word/2010/wordprocessingCanvas" xmlns:cx="http://schemas.microsoft.com/office/drawing/2014/chartex" xmlns:cx1="http://schemas.microsoft.com/office/drawing/2015/9/8/chartex" xmlns:cx2="http://schemas.microsoft.com/office/drawing/2015/10/21/chartex" xmlns:cx3="http://schemas.microsoft.com/office/drawing/2016/5/9/chartex" xmlns:cx4="http://schemas.microsoft.com/office/drawing/2016/5/10/chartex" xmlns:cx5="http://schemas.microsoft.com/office/drawing/2016/5/11/chartex" xmlns:cx6="http://schemas.microsoft.com/office/drawing/2016/5/12/chartex" xmlns:cx7="http://schemas.microsoft.com/office/drawing/2016/5/13/chartex" xmlns:cx8="http://schemas.microsoft.com/office/drawing/2016/5/14/chartex" xmlns:mc="http://schemas.openxmlformats.org/markup-compatibility/2006" xmlns:aink="http://schemas.microsoft.com/office/drawing/2016/ink" xmlns:am3d="http://schemas.microsoft.com/office/drawing/2017/model3d" xmlns:o="urn:schemas-microsoft-com:office:office" xmlns:r="http://schemas.openxmlformats.org/officeDocument/2006/relationships" xmlns:m="http://schemas.openxmlformats.org/officeDocument/2006/math" xmlns:v="urn:schemas-microsoft-com:vml" xmlns:wp14="http://schemas.microsoft.com/office/word/2010/wordprocessingDrawing" xmlns:wp="http://schemas.openxmlformats.org/drawingml/2006/wordprocessingDrawing" xmlns:w10="urn:schemas-microsoft-com:office:word" xmlns:w="http://schemas.openxmlformats.org/wordprocessingml/2006/main" xmlns:w14="http://schemas.microsoft.com/office/word/2010/wordml" xmlns:w15="http://schemas.microsoft.com/office/word/2012/wordml" xmlns:w16cex="http://schemas.microsoft.com/office/word/2018/wordml/cex" xmlns:w16cid="http://schemas.microsoft.com/office/word/2016/wordml/cid" xmlns:w16="http://schemas.microsoft.com/office/word/2018/wordml" xmlns:w16se="http://schemas.microsoft.com/office/word/2015/wordml/symex" xmlns:wpg="http://schemas.microsoft.com/office/word/2010/wordprocessingGroup" xmlns:wpi="http://schemas.microsoft.com/office/word/2010/wordprocessingInk" xmlns:wne="http://schemas.microsoft.com/office/word/2006/wordml" xmlns:wps="http://schemas.microsoft.com/office/word/2010/wordprocessingShape" mc:Ignorable="w14 w15 w16se w16cid w16 w16cex wp14">
+  <w16cid:commentId w16cid:paraId="07FD5162" w16cid:durableId="251085DA"/>
+</w16cid:commentsIds>
+</file>
+
 <file path=word/endnotes.xml><?xml version="1.0" encoding="utf-8"?>
 <w:endnotes xmlns:wpc="http://schemas.microsoft.com/office/word/2010/wordprocessingCanvas" xmlns:cx="http://schemas.microsoft.com/office/drawing/2014/chartex" xmlns:cx1="http://schemas.microsoft.com/office/drawing/2015/9/8/chartex" xmlns:cx2="http://schemas.microsoft.com/office/drawing/2015/10/21/chartex" xmlns:cx3="http://schemas.microsoft.com/office/drawing/2016/5/9/chartex" xmlns:cx4="http://schemas.microsoft.com/office/drawing/2016/5/10/chartex" xmlns:cx5="http://schemas.microsoft.com/office/drawing/2016/5/11/chartex" xmlns:cx6="http://schemas.microsoft.com/office/drawing/2016/5/12/chartex" xmlns:cx7="http://schemas.microsoft.com/office/drawing/2016/5/13/chartex" xmlns:cx8="http://schemas.microsoft.com/office/drawing/2016/5/14/chartex" xmlns:mc="http://schemas.openxmlformats.org/markup-compatibility/2006" xmlns:aink="http://schemas.microsoft.com/office/drawing/2016/ink" xmlns:am3d="http://schemas.microsoft.com/office/drawing/2017/model3d" xmlns:o="urn:schemas-microsoft-com:office:office" xmlns:r="http://schemas.openxmlformats.org/officeDocument/2006/relationships" xmlns:m="http://schemas.openxmlformats.org/officeDocument/2006/math" xmlns:v="urn:schemas-microsoft-com:vml" xmlns:wp14="http://schemas.microsoft.com/office/word/2010/wordprocessingDrawing" xmlns:wp="http://schemas.openxmlformats.org/drawingml/2006/wordprocessingDrawing" xmlns:w10="urn:schemas-microsoft-com:office:word" xmlns:w="http://schemas.openxmlformats.org/wordprocessingml/2006/main" xmlns:w14="http://schemas.microsoft.com/office/word/2010/wordml" xmlns:w15="http://schemas.microsoft.com/office/word/2012/wordml" xmlns:w16cex="http://schemas.microsoft.com/office/word/2018/wordml/cex" xmlns:w16cid="http://schemas.microsoft.com/office/word/2016/wordml/cid" xmlns:w16="http://schemas.microsoft.com/office/word/2018/wordml" xmlns:w16se="http://schemas.microsoft.com/office/word/2015/wordml/symex" xmlns:wpg="http://schemas.microsoft.com/office/word/2010/wordprocessingGroup" xmlns:wpi="http://schemas.microsoft.com/office/word/2010/wordprocessingInk" xmlns:wne="http://schemas.microsoft.com/office/word/2006/wordml" xmlns:wps="http://schemas.microsoft.com/office/word/2010/wordprocessingShape" mc:Ignorable="w14 w15 w16se w16cid w16 w16cex wp14">
   <w:endnote w:type="separator" w:id="-1">
@@ -10710,6 +10819,14 @@
   </w:num>
   <w:numIdMacAtCleanup w:val="4"/>
 </w:numbering>
+</file>
+
+<file path=word/people.xml><?xml version="1.0" encoding="utf-8"?>
+<w15:people xmlns:wpc="http://schemas.microsoft.com/office/word/2010/wordprocessingCanvas" xmlns:cx="http://schemas.microsoft.com/office/drawing/2014/chartex" xmlns:cx1="http://schemas.microsoft.com/office/drawing/2015/9/8/chartex" xmlns:cx2="http://schemas.microsoft.com/office/drawing/2015/10/21/chartex" xmlns:cx3="http://schemas.microsoft.com/office/drawing/2016/5/9/chartex" xmlns:cx4="http://schemas.microsoft.com/office/drawing/2016/5/10/chartex" xmlns:cx5="http://schemas.microsoft.com/office/drawing/2016/5/11/chartex" xmlns:cx6="http://schemas.microsoft.com/office/drawing/2016/5/12/chartex" xmlns:cx7="http://schemas.microsoft.com/office/drawing/2016/5/13/chartex" xmlns:cx8="http://schemas.microsoft.com/office/drawing/2016/5/14/chartex" xmlns:mc="http://schemas.openxmlformats.org/markup-compatibility/2006" xmlns:aink="http://schemas.microsoft.com/office/drawing/2016/ink" xmlns:am3d="http://schemas.microsoft.com/office/drawing/2017/model3d" xmlns:o="urn:schemas-microsoft-com:office:office" xmlns:r="http://schemas.openxmlformats.org/officeDocument/2006/relationships" xmlns:m="http://schemas.openxmlformats.org/officeDocument/2006/math" xmlns:v="urn:schemas-microsoft-com:vml" xmlns:wp14="http://schemas.microsoft.com/office/word/2010/wordprocessingDrawing" xmlns:wp="http://schemas.openxmlformats.org/drawingml/2006/wordprocessingDrawing" xmlns:w10="urn:schemas-microsoft-com:office:word" xmlns:w="http://schemas.openxmlformats.org/wordprocessingml/2006/main" xmlns:w14="http://schemas.microsoft.com/office/word/2010/wordml" xmlns:w15="http://schemas.microsoft.com/office/word/2012/wordml" xmlns:w16cex="http://schemas.microsoft.com/office/word/2018/wordml/cex" xmlns:w16cid="http://schemas.microsoft.com/office/word/2016/wordml/cid" xmlns:w16="http://schemas.microsoft.com/office/word/2018/wordml" xmlns:w16se="http://schemas.microsoft.com/office/word/2015/wordml/symex" xmlns:wpg="http://schemas.microsoft.com/office/word/2010/wordprocessingGroup" xmlns:wpi="http://schemas.microsoft.com/office/word/2010/wordprocessingInk" xmlns:wne="http://schemas.microsoft.com/office/word/2006/wordml" xmlns:wps="http://schemas.microsoft.com/office/word/2010/wordprocessingShape" mc:Ignorable="w14 w15 w16se w16cid w16 w16cex wp14">
+  <w15:person w15:author="Aiden Burgess">
+    <w15:presenceInfo w15:providerId="Windows Live" w15:userId="7521ac5588828cbc"/>
+  </w15:person>
+</w15:people>
 </file>
 
 <file path=word/styles.xml><?xml version="1.0" encoding="utf-8"?>
@@ -11070,6 +11187,7 @@
     <w:name w:val="heading 3"/>
     <w:basedOn w:val="Normal"/>
     <w:next w:val="Normal"/>
+    <w:link w:val="Heading3Char"/>
     <w:qFormat/>
     <w:pPr>
       <w:keepNext/>
@@ -11671,6 +11789,17 @@
     <w:uiPriority w:val="37"/>
     <w:unhideWhenUsed/>
     <w:rsid w:val="002D30BE"/>
+  </w:style>
+  <w:style w:type="character" w:customStyle="1" w:styleId="Heading3Char">
+    <w:name w:val="Heading 3 Char"/>
+    <w:basedOn w:val="DefaultParagraphFont"/>
+    <w:link w:val="Heading3"/>
+    <w:rsid w:val="00E07D42"/>
+    <w:rPr>
+      <w:i/>
+      <w:sz w:val="18"/>
+      <w:lang w:eastAsia="en-US"/>
+    </w:rPr>
   </w:style>
 </w:styles>
 </file>

</xml_diff>

<commit_message>
8.3.2. Booking a parking spot
</commit_message>
<xml_diff>
--- a/Part IV Project/Final Research Report/final-research-report.docx
+++ b/Part IV Project/Final Research Report/final-research-report.docx
@@ -3190,11 +3190,9 @@
       <w:r>
         <w:t>Disruptive products usually have lower pricing (</w:t>
       </w:r>
-      <w:proofErr w:type="gramStart"/>
       <w:r>
         <w:t>e.g.</w:t>
       </w:r>
-      <w:proofErr w:type="gramEnd"/>
       <w:r>
         <w:t xml:space="preserve"> Airbnb, </w:t>
       </w:r>
@@ -4869,21 +4867,7 @@
         <w:rPr>
           <w:lang w:eastAsia="en-NZ"/>
         </w:rPr>
-        <w:t xml:space="preserve">Currently PWAs are not able to access all hardware and platform features. </w:t>
-      </w:r>
-      <w:proofErr w:type="gramStart"/>
-      <w:r>
-        <w:rPr>
-          <w:lang w:eastAsia="en-NZ"/>
-        </w:rPr>
-        <w:t>E.g.</w:t>
-      </w:r>
-      <w:proofErr w:type="gramEnd"/>
-      <w:r>
-        <w:rPr>
-          <w:lang w:eastAsia="en-NZ"/>
-        </w:rPr>
-        <w:t xml:space="preserve"> calendar and contact list</w:t>
+        <w:t>Currently PWAs are not able to access all hardware and platform features. E.g. calendar and contact list</w:t>
       </w:r>
       <w:r>
         <w:rPr>
@@ -5282,12 +5266,10 @@
         <w:t xml:space="preserve">I like to start with the map to get </w:t>
       </w:r>
       <w:proofErr w:type="spellStart"/>
-      <w:proofErr w:type="gramStart"/>
       <w:r>
         <w:t>a</w:t>
       </w:r>
       <w:proofErr w:type="spellEnd"/>
-      <w:proofErr w:type="gramEnd"/>
       <w:r>
         <w:t xml:space="preserve"> overview and move to the text version afterwards”</w:t>
       </w:r>
@@ -5705,15 +5687,7 @@
         <w:t>Their n</w:t>
       </w:r>
       <w:r>
-        <w:t xml:space="preserve">ew model PACMAD (People </w:t>
-      </w:r>
-      <w:proofErr w:type="gramStart"/>
-      <w:r>
-        <w:t>At</w:t>
-      </w:r>
-      <w:proofErr w:type="gramEnd"/>
-      <w:r>
-        <w:t xml:space="preserve"> the Centre of Mobile Application Development) “aims to address some of the shortcomings of existing usability models when applied to mobile applications”</w:t>
+        <w:t>ew model PACMAD (People At the Centre of Mobile Application Development) “aims to address some of the shortcomings of existing usability models when applied to mobile applications”</w:t>
       </w:r>
       <w:r>
         <w:t xml:space="preserve"> </w:t>
@@ -5890,21 +5864,7 @@
         <w:rPr>
           <w:lang w:eastAsia="en-NZ"/>
         </w:rPr>
-        <w:t xml:space="preserve"> focuses on event, </w:t>
-      </w:r>
-      <w:proofErr w:type="gramStart"/>
-      <w:r>
-        <w:rPr>
-          <w:lang w:eastAsia="en-NZ"/>
-        </w:rPr>
-        <w:t>office</w:t>
-      </w:r>
-      <w:proofErr w:type="gramEnd"/>
-      <w:r>
-        <w:rPr>
-          <w:lang w:eastAsia="en-NZ"/>
-        </w:rPr>
-        <w:t xml:space="preserve"> and parking spaces, however the parking is rented on a monthly basis. </w:t>
+        <w:t xml:space="preserve"> focuses on event, office and parking spaces, however the parking is rented on a monthly basis. </w:t>
       </w:r>
       <w:proofErr w:type="spellStart"/>
       <w:r>
@@ -6098,21 +6058,7 @@
         <w:rPr>
           <w:sz w:val="20"/>
         </w:rPr>
-        <w:t xml:space="preserve">From the literature review, it was found that there is a lack of research on the impacts and implications of a shared economy version of parking. Much research has been conducted on the successes of Uber and </w:t>
-      </w:r>
-      <w:proofErr w:type="gramStart"/>
-      <w:r>
-        <w:rPr>
-          <w:sz w:val="20"/>
-        </w:rPr>
-        <w:t>Airbnb,</w:t>
-      </w:r>
-      <w:proofErr w:type="gramEnd"/>
-      <w:r>
-        <w:rPr>
-          <w:sz w:val="20"/>
-        </w:rPr>
-        <w:t xml:space="preserve"> however a dominant parking application has not fully disrupted the parking industry yet, which explains the lack of discussion in this area.</w:t>
+        <w:t>From the literature review, it was found that there is a lack of research on the impacts and implications of a shared economy version of parking. Much research has been conducted on the successes of Uber and Airbnb, however a dominant parking application has not fully disrupted the parking industry yet, which explains the lack of discussion in this area.</w:t>
       </w:r>
     </w:p>
     <w:p>
@@ -6136,15 +6082,7 @@
     </w:p>
     <w:p>
       <w:r>
-        <w:t xml:space="preserve">Min et al. examined the features of Uber and found “adding the unique features into the Uber mobile application, such as providing more accurate GPS location information on the map” and more specific search terms and refinement </w:t>
-      </w:r>
-      <w:proofErr w:type="gramStart"/>
-      <w:r>
-        <w:t>options  “</w:t>
-      </w:r>
-      <w:proofErr w:type="gramEnd"/>
-      <w:r>
-        <w:t>would help to enhance users’ perceived advantages of using the Uber mobile application” [Min2018]</w:t>
+        <w:t>Min et al. examined the features of Uber and found “adding the unique features into the Uber mobile application, such as providing more accurate GPS location information on the map” and more specific search terms and refinement options  “would help to enhance users’ perceived advantages of using the Uber mobile application” [Min2018]</w:t>
       </w:r>
       <w:r>
         <w:t>. The rental parking application should provide similar functionality around GPS location accuracy and search refinement.</w:t>
@@ -6708,15 +6646,7 @@
     </w:p>
     <w:p>
       <w:r>
-        <w:t xml:space="preserve">We developed initial designs for Airpark on paper and </w:t>
-      </w:r>
-      <w:proofErr w:type="gramStart"/>
-      <w:r>
-        <w:t>whiteboard, and</w:t>
-      </w:r>
-      <w:proofErr w:type="gramEnd"/>
-      <w:r>
-        <w:t xml:space="preserve"> transitioned into </w:t>
+        <w:t xml:space="preserve">We developed initial designs for Airpark on paper and whiteboard, and transitioned into </w:t>
       </w:r>
       <w:proofErr w:type="spellStart"/>
       <w:r>
@@ -6732,15 +6662,7 @@
       </w:r>
       <w:proofErr w:type="spellEnd"/>
       <w:r>
-        <w:t xml:space="preserve">. After some casual discussion with some friends, we found that the default styling of our framework was very </w:t>
-      </w:r>
-      <w:proofErr w:type="gramStart"/>
-      <w:r>
-        <w:t>appealing</w:t>
-      </w:r>
-      <w:proofErr w:type="gramEnd"/>
-      <w:r>
-        <w:t xml:space="preserve"> so we decided to use that and focus on functionality instead of theming.</w:t>
+        <w:t>. After some casual discussion with some friends, we found that the default styling of our framework was very appealing so we decided to use that and focus on functionality instead of theming.</w:t>
       </w:r>
       <w:r>
         <w:t xml:space="preserve"> The default theming of the application is expanded on in Section X.X (Ionic).</w:t>
@@ -6878,23 +6800,13 @@
         <w:t xml:space="preserve">[1 in the top ref to Figma]. </w:t>
       </w:r>
       <w:r>
-        <w:t xml:space="preserve">In this stage, we created components for our application, such as buttons, </w:t>
-      </w:r>
-      <w:proofErr w:type="gramStart"/>
-      <w:r>
-        <w:t>inputs</w:t>
-      </w:r>
-      <w:proofErr w:type="gramEnd"/>
-      <w:r>
-        <w:t xml:space="preserve"> and typography. These were used to construct example pages for </w:t>
-      </w:r>
-      <w:proofErr w:type="spellStart"/>
-      <w:r>
-        <w:t>AirPark</w:t>
-      </w:r>
-      <w:proofErr w:type="spellEnd"/>
-      <w:r>
-        <w:t xml:space="preserve">, </w:t>
+        <w:t>In this stage, we created components for our application, such as buttons, inputs and typography. These were used to construct example pages for Air</w:t>
+      </w:r>
+      <w:r>
+        <w:t>p</w:t>
+      </w:r>
+      <w:r>
+        <w:t xml:space="preserve">ark, </w:t>
       </w:r>
       <w:r>
         <w:t>which were the sidebar, login page, and add listing page.</w:t>
@@ -7196,18 +7108,10 @@
         <w:t xml:space="preserve">They complete the </w:t>
       </w:r>
       <w:r>
-        <w:t xml:space="preserve">feature on a new </w:t>
-      </w:r>
-      <w:proofErr w:type="gramStart"/>
-      <w:r>
-        <w:t xml:space="preserve">branch, </w:t>
-      </w:r>
-      <w:r>
-        <w:t>and</w:t>
-      </w:r>
-      <w:proofErr w:type="gramEnd"/>
-      <w:r>
-        <w:t xml:space="preserve"> </w:t>
+        <w:t xml:space="preserve">feature on a new branch, </w:t>
+      </w:r>
+      <w:r>
+        <w:t xml:space="preserve">and </w:t>
       </w:r>
       <w:r>
         <w:t>create a pull request</w:t>
@@ -7342,16 +7246,11 @@
       <w:r>
         <w:t xml:space="preserve"> including web, </w:t>
       </w:r>
-      <w:proofErr w:type="gramStart"/>
       <w:r>
         <w:t>A</w:t>
       </w:r>
       <w:r>
-        <w:t>ndroid</w:t>
-      </w:r>
-      <w:proofErr w:type="gramEnd"/>
-      <w:r>
-        <w:t xml:space="preserve"> and iOS without having to write the code multiple times.</w:t>
+        <w:t>ndroid and iOS without having to write the code multiple times.</w:t>
       </w:r>
       <w:r>
         <w:t xml:space="preserve"> Originally, we strongly considered</w:t>
@@ -7390,23 +7289,7 @@
         <w:t xml:space="preserve">1 </w:t>
       </w:r>
       <w:r>
-        <w:t xml:space="preserve">is a framework for building </w:t>
-      </w:r>
-      <w:proofErr w:type="gramStart"/>
-      <w:r>
-        <w:t>a</w:t>
-      </w:r>
-      <w:proofErr w:type="gramEnd"/>
-      <w:r>
-        <w:t xml:space="preserve"> application which supports many platforms. It provides a library of components to create an application which changes its design based on the platform. For </w:t>
-      </w:r>
-      <w:proofErr w:type="gramStart"/>
-      <w:r>
-        <w:t>example</w:t>
-      </w:r>
-      <w:proofErr w:type="gramEnd"/>
-      <w:r>
-        <w:t xml:space="preserve"> in Fig X. the differences between iOS and Material Design can be seen. The header text is larger and a different font on iOS, and the card has a different shadow as well. </w:t>
+        <w:t xml:space="preserve">is a framework for building a application which supports many platforms. It provides a library of components to create an application which changes its design based on the platform. For example in Fig X. the differences between iOS and Material Design can be seen. The header text is larger and a different font on iOS, and the card has a different shadow as well. </w:t>
       </w:r>
     </w:p>
     <w:p>
@@ -7613,13 +7496,8 @@
       </w:r>
     </w:p>
     <w:p>
-      <w:proofErr w:type="gramStart"/>
-      <w:r>
-        <w:t>Requirements</w:t>
-      </w:r>
-      <w:proofErr w:type="gramEnd"/>
-      <w:r>
-        <w:t xml:space="preserve"> doc (market research stuff), project implementation, features decided based on requirements, design, architecture frontend </w:t>
+      <w:r>
+        <w:t xml:space="preserve">Requirements doc (market research stuff), project implementation, features decided based on requirements, design, architecture frontend </w:t>
       </w:r>
       <w:proofErr w:type="spellStart"/>
       <w:r>
@@ -7701,15 +7579,7 @@
         <w:ind w:firstLine="0"/>
       </w:pPr>
       <w:r>
-        <w:t xml:space="preserve">Unfortunately, due to the pandemic, all the user testing sessions bar one </w:t>
-      </w:r>
-      <w:proofErr w:type="gramStart"/>
-      <w:r>
-        <w:t>were</w:t>
-      </w:r>
-      <w:proofErr w:type="gramEnd"/>
-      <w:r>
-        <w:t xml:space="preserve"> held online. Participants were asked to have their cameras on so that we could see their reactions to the scenarios. Another downside was that we could not have the users use an actual mobile application. Therefore, we asked users to use Chrome Developer Tools to simulate a mobile device in their browser.</w:t>
+        <w:t>Unfortunately, due to the pandemic, all the user testing sessions bar one were held online. Participants were asked to have their cameras on so that we could see their reactions to the scenarios. Another downside was that we could not have the users use an actual mobile application. Therefore, we asked users to use Chrome Developer Tools to simulate a mobile device in their browser.</w:t>
       </w:r>
     </w:p>
     <w:p>
@@ -8108,15 +7978,7 @@
     </w:p>
     <w:p>
       <w:r>
-        <w:t xml:space="preserve">Some feedback on fundamental changes were unable to be implemented, although we considered this </w:t>
-      </w:r>
-      <w:proofErr w:type="gramStart"/>
-      <w:r>
-        <w:t>feedback</w:t>
-      </w:r>
-      <w:proofErr w:type="gramEnd"/>
-      <w:r>
-        <w:t xml:space="preserve"> nonetheless. For instance, one user commented that “there is a lack of security when creating a listing, as it has the potential to allow users to add land they do not own onto the system”. Due to time constraints, it was not possible to introduce a verification system for ownership of parking locations and this was not included in the original scope for the application. Another user suggested separating the application into two, one for renters, and one for owners. This follows the same model as Uber, which has a separate application for drivers called Uber Driver. Again, due to time constraints this was not possible, however, we agree that this would be a more effective system as these different user types have different values and would benefit from more specific views catered to them.</w:t>
+        <w:t>Some feedback on fundamental changes were unable to be implemented, although we considered this feedback nonetheless. For instance, one user commented that “there is a lack of security when creating a listing, as it has the potential to allow users to add land they do not own onto the system”. Due to time constraints, it was not possible to introduce a verification system for ownership of parking locations and this was not included in the original scope for the application. Another user suggested separating the application into two, one for renters, and one for owners. This follows the same model as Uber, which has a separate application for drivers called Uber Driver. Again, due to time constraints this was not possible, however, we agree that this would be a more effective system as these different user types have different values and would benefit from more specific views catered to them.</w:t>
       </w:r>
     </w:p>
     <w:p>
@@ -8194,7 +8056,13 @@
         <w:pStyle w:val="Heading3"/>
       </w:pPr>
       <w:r>
-        <w:t>Creating a Listing</w:t>
+        <w:t xml:space="preserve">Creating a </w:t>
+      </w:r>
+      <w:r>
+        <w:t>l</w:t>
+      </w:r>
+      <w:r>
+        <w:t>isting</w:t>
       </w:r>
     </w:p>
     <w:p>
@@ -8240,40 +8108,84 @@
       </w:r>
     </w:p>
     <w:p>
-      <w:pPr>
-        <w:pStyle w:val="Heading3"/>
-      </w:pPr>
-      <w:r>
-        <w:t>Looking at parking history</w:t>
-      </w:r>
-    </w:p>
-    <w:p>
-      <w:pPr>
-        <w:pStyle w:val="Heading3"/>
-      </w:pPr>
-      <w:r>
-        <w:t>Observing cross platform differences</w:t>
-      </w:r>
-    </w:p>
-    <w:p/>
-    <w:p>
-      <w:pPr>
-        <w:ind w:firstLine="0"/>
-      </w:pPr>
-    </w:p>
-    <w:p/>
-    <w:p>
-      <w:pPr>
+      <w:r>
+        <w:t>The first step in booking a parking spot was to find the parking location listed at 20 Symonds Street. Some users found this task easy, however many were looking for a search bar to take them to that location.</w:t>
+      </w:r>
+      <w:r>
+        <w:t xml:space="preserve"> The red markers on the map were unintuitive for some respondents.</w:t>
+      </w:r>
+    </w:p>
+    <w:p>
+      <w:r>
+        <w:t>When taken to the parking page, they could find whether the parking spot was available, the operating hours, and the number of parking spots easily, often without needing to be prompted.</w:t>
+      </w:r>
+    </w:p>
+    <w:p>
+      <w:r>
+        <w:t>Again, the users had no trouble starting to park at a location. However, after starting a parking session, a few participants were unsure if they were currently parking at that location. This issue was solved by increasing the font size and changing the colour of the “Currently Parking!” text (</w:t>
+      </w:r>
+      <w:r>
         <w:rPr>
           <w:b/>
           <w:bCs/>
         </w:rPr>
-      </w:pPr>
-      <w:r>
+        <w:t>section X.X</w:t>
+      </w:r>
+      <w:r>
+        <w:t xml:space="preserve">). </w:t>
+      </w:r>
+    </w:p>
+    <w:p>
+      <w:r>
+        <w:t xml:space="preserve">Ending a parking session was easy for most users was performed well. Some users used the popup on the homepage, while others went to the listing page to end the parking session. </w:t>
+      </w:r>
+    </w:p>
+    <w:p>
+      <w:pPr>
+        <w:pStyle w:val="Heading3"/>
+      </w:pPr>
+      <w:r>
+        <w:lastRenderedPageBreak/>
+        <w:t>Looking at parking history</w:t>
+      </w:r>
+    </w:p>
+    <w:p>
+      <w:r>
+        <w:t>Originally, after ending a parking session, users had to navigate to the history page themselves. Sometimes they went to the wrong page, such as the wallet page or took some time to find the history page. This was changed to automatically navigate to the history page after ending a parking session.</w:t>
+      </w:r>
+    </w:p>
+    <w:p>
+      <w:r>
+        <w:t xml:space="preserve">The information about a parking  </w:t>
+      </w:r>
+    </w:p>
+    <w:p>
+      <w:pPr>
+        <w:pStyle w:val="Heading3"/>
+      </w:pPr>
+      <w:r>
+        <w:t>Observing cross platform differences</w:t>
+      </w:r>
+    </w:p>
+    <w:p/>
+    <w:p>
+      <w:pPr>
+        <w:ind w:firstLine="0"/>
+      </w:pPr>
+    </w:p>
+    <w:p/>
+    <w:p>
+      <w:pPr>
         <w:rPr>
           <w:b/>
           <w:bCs/>
         </w:rPr>
+      </w:pPr>
+      <w:r>
+        <w:rPr>
+          <w:b/>
+          <w:bCs/>
+        </w:rPr>
         <w:t>Rephrase following paragraph</w:t>
       </w:r>
     </w:p>
@@ -8329,51 +8241,51 @@
     </w:p>
     <w:p>
       <w:r>
+        <w:t>“</w:t>
+      </w:r>
+      <w:r>
+        <w:t>The fact that it does not charge you hourly amazes me! :)</w:t>
+      </w:r>
+      <w:r>
+        <w:t>”</w:t>
+      </w:r>
+    </w:p>
+    <w:p/>
+    <w:p>
+      <w:r>
+        <w:t>When asked “how do you know you are currently parking at a location” we found some users tried to go back to the listing page to see if they were parking there, others were unsure about the homepage, so we made it clearer on both pages.</w:t>
+      </w:r>
+    </w:p>
+    <w:p>
+      <w:r>
+        <w:t xml:space="preserve">After making those changes to make currently parking status clearer, we noticed </w:t>
+      </w:r>
+      <w:r>
+        <w:t>no confusion in the respondents.</w:t>
+      </w:r>
+    </w:p>
+    <w:p>
+      <w:pPr>
+        <w:pStyle w:val="Heading2"/>
+      </w:pPr>
+      <w:r>
+        <w:t xml:space="preserve">User Testing </w:t>
+      </w:r>
+      <w:r>
+        <w:t>Improvements</w:t>
+      </w:r>
+    </w:p>
+    <w:p>
+      <w:r>
+        <w:t>There were many bugs which were found throughout the course of user testing.</w:t>
+      </w:r>
+      <w:r>
+        <w:t xml:space="preserve"> There were many minor bugs such as a back button not being present on a particular page, or the map component having a slight scrollbar on the homepage. These fixes were relatively easy to implement.</w:t>
+      </w:r>
+    </w:p>
+    <w:p>
+      <w:r>
         <w:lastRenderedPageBreak/>
-        <w:t>“</w:t>
-      </w:r>
-      <w:r>
-        <w:t>The fact that it does not charge you hourly amazes me! :)</w:t>
-      </w:r>
-      <w:r>
-        <w:t>”</w:t>
-      </w:r>
-    </w:p>
-    <w:p/>
-    <w:p>
-      <w:r>
-        <w:t>When asked “how do you know you are currently parking at a location” we found some users tried to go back to the listing page to see if they were parking there, others were unsure about the homepage, so we made it clearer on both pages.</w:t>
-      </w:r>
-    </w:p>
-    <w:p>
-      <w:r>
-        <w:t xml:space="preserve">After making those changes to make currently parking status clearer, we noticed </w:t>
-      </w:r>
-      <w:r>
-        <w:t>no confusion in the respondents.</w:t>
-      </w:r>
-    </w:p>
-    <w:p>
-      <w:pPr>
-        <w:pStyle w:val="Heading2"/>
-      </w:pPr>
-      <w:r>
-        <w:t xml:space="preserve">User Testing </w:t>
-      </w:r>
-      <w:r>
-        <w:t>Improvements</w:t>
-      </w:r>
-    </w:p>
-    <w:p>
-      <w:r>
-        <w:t>There were many bugs which were found throughout the course of user testing.</w:t>
-      </w:r>
-      <w:r>
-        <w:t xml:space="preserve"> There were many minor bugs such as a back button not being present on a particular page, or the map component having a slight scrollbar on the homepage. These fixes were relatively easy to implement.</w:t>
-      </w:r>
-    </w:p>
-    <w:p>
-      <w:r>
         <w:t>There were also many usability changes which were made to the application. We found that many assumptions that we made while making the application were incorrect and discovered much variability in how different screens were viewed. In this section, we analyse some of these changes.</w:t>
       </w:r>
     </w:p>
@@ -8400,7 +8312,6 @@
         <w:rPr>
           <w:noProof/>
         </w:rPr>
-        <w:lastRenderedPageBreak/>
         <w:drawing>
           <wp:anchor distT="0" distB="0" distL="114300" distR="114300" simplePos="0" relativeHeight="251694080" behindDoc="0" locked="0" layoutInCell="1" allowOverlap="1" wp14:anchorId="21F886F1" wp14:editId="71DC1D2C">
             <wp:simplePos x="0" y="0"/>
@@ -8479,15 +8390,7 @@
         <w:t xml:space="preserve"> users used this search bar when navigating to a specific address.</w:t>
       </w:r>
       <w:r>
-        <w:t xml:space="preserve"> The current location of the user was also added, and the zoom level of the map was tweaked to allow users to understand where they were in relation to the greater area. The search results were also restricted to addresses and locations within a 100km radius of the </w:t>
-      </w:r>
-      <w:proofErr w:type="gramStart"/>
-      <w:r>
-        <w:t>users</w:t>
-      </w:r>
-      <w:proofErr w:type="gramEnd"/>
-      <w:r>
-        <w:t xml:space="preserve"> current location to improve the relevancy of these results. </w:t>
+        <w:t xml:space="preserve"> The current location of the user was also added, and the zoom level of the map was tweaked to allow users to understand where they were in relation to the greater area. The search results were also restricted to addresses and locations within a 100km radius of the users current location to improve the relevancy of these results. </w:t>
       </w:r>
     </w:p>
     <w:p>
@@ -8500,6 +8403,7 @@
         <w:pStyle w:val="Heading3"/>
       </w:pPr>
       <w:r>
+        <w:lastRenderedPageBreak/>
         <w:t>Add listing page</w:t>
       </w:r>
     </w:p>
@@ -8525,11 +8429,7 @@
         <w:t>.)</w:t>
       </w:r>
       <w:r>
-        <w:t xml:space="preserve">. The </w:t>
-      </w:r>
-      <w:r>
-        <w:lastRenderedPageBreak/>
-        <w:t xml:space="preserve">number of bays </w:t>
+        <w:t xml:space="preserve">. The number of bays </w:t>
       </w:r>
       <w:r>
         <w:rPr>
@@ -8596,11 +8496,9 @@
       <w:r>
         <w:t xml:space="preserve">Another pain point for users was the custom availability toggle button on the timing page. The users “didn’t realise what the custom field did in the create listing page until” they clicked it. This was partly a terminology issue (section 8.5.4.) but also a visual issue where the option was disconnected from the main dropdown. Therefore, we added this functionality in the dropdown menu under ‘custom </w:t>
       </w:r>
-      <w:proofErr w:type="gramStart"/>
       <w:r>
         <w:t>days’</w:t>
       </w:r>
-      <w:proofErr w:type="gramEnd"/>
       <w:r>
         <w:t>.</w:t>
       </w:r>
@@ -8662,6 +8560,7 @@
     </w:p>
     <w:p>
       <w:r>
+        <w:lastRenderedPageBreak/>
         <w:t>“</w:t>
       </w:r>
       <w:r>
@@ -8686,7 +8585,6 @@
         <w:pStyle w:val="Heading3"/>
       </w:pPr>
       <w:r>
-        <w:lastRenderedPageBreak/>
         <w:t>Terminology changes</w:t>
       </w:r>
     </w:p>
@@ -8862,6 +8760,7 @@
     </w:p>
     <w:p>
       <w:r>
+        <w:lastRenderedPageBreak/>
         <w:t xml:space="preserve">Respondents were also people that we knew, so they could be less likely to give us bad feedback on Airpark. </w:t>
       </w:r>
       <w:r>
@@ -8870,7 +8769,6 @@
     </w:p>
     <w:p>
       <w:r>
-        <w:lastRenderedPageBreak/>
         <w:t>The study was done while we were making fixes, so the data is not all about the exact same version of the application. This was done as we had a limited time to perform the user studies, so we could not run another user study after a fixing phase.</w:t>
       </w:r>
     </w:p>
@@ -8902,28 +8800,15 @@
     </w:p>
     <w:p>
       <w:r>
-        <w:t xml:space="preserve">Additionally, the number of participants who tested the application was relatively small and the </w:t>
-      </w:r>
-      <w:proofErr w:type="gramStart"/>
-      <w:r>
-        <w:t>20 person</w:t>
-      </w:r>
-      <w:proofErr w:type="gramEnd"/>
-      <w:r>
-        <w:t xml:space="preserve"> sample size doesn’t represent the entire user demographic. 17 out of 20 participants were engineering students at the university of </w:t>
+        <w:t xml:space="preserve">Additionally, the number of participants who tested the application was relatively small and the 20 person sample size doesn’t represent the entire user demographic. 17 out of 20 participants were engineering students at the university of </w:t>
       </w:r>
       <w:proofErr w:type="spellStart"/>
-      <w:proofErr w:type="gramStart"/>
       <w:r>
         <w:t>auckland</w:t>
       </w:r>
       <w:proofErr w:type="spellEnd"/>
       <w:r>
-        <w:t>, and</w:t>
-      </w:r>
-      <w:proofErr w:type="gramEnd"/>
-      <w:r>
-        <w:t xml:space="preserve"> were all in the age group of 18 to 25 years. Only 50% of respondents drove a car and only ~21% owned a parking space they wanted to rent out, which made it slightly challenging to accurately depict the market sentiment.</w:t>
+        <w:t>, and were all in the age group of 18 to 25 years. Only 50% of respondents drove a car and only ~21% owned a parking space they wanted to rent out, which made it slightly challenging to accurately depict the market sentiment.</w:t>
       </w:r>
     </w:p>
     <w:p/>
@@ -8952,12 +8837,15 @@
     </w:p>
     <w:p>
       <w:r>
-        <w:t>Therefore, there is an opportunity to introduce a new parking application utilising existing usability research, mobile map technology, and a new shorter time slice feature for pricing. This project aims to develop an MVP of such an application to investigate the impact on parking problems such as cruising time, prices, and per capita parking space. Furthermore, technical aspects such as which mobile framework should be used. Usability and usefulness will be measured via user testing and PACMAD analysis.</w:t>
-      </w:r>
-    </w:p>
-    <w:p>
+        <w:t xml:space="preserve">Therefore, there is an opportunity to introduce a new parking application utilising existing usability research, mobile map technology, and a new shorter time slice feature for pricing. This project aims to develop an MVP of such an application to investigate the impact on parking problems such as cruising time, prices, and per capita parking space. </w:t>
+      </w:r>
       <w:r>
         <w:lastRenderedPageBreak/>
+        <w:t>Furthermore, technical aspects such as which mobile framework should be used. Usability and usefulness will be measured via user testing and PACMAD analysis.</w:t>
+      </w:r>
+    </w:p>
+    <w:p>
+      <w:r>
         <w:t xml:space="preserve">Our user testing research showed that both the concept of a rental parking platform and the actual implementation of the application was very appealing to participants with </w:t>
       </w:r>
       <w:r>
@@ -9459,6 +9347,7 @@
                       <w:rPr>
                         <w:noProof/>
                       </w:rPr>
+                      <w:lastRenderedPageBreak/>
                       <w:t xml:space="preserve">[6] </w:t>
                     </w:r>
                   </w:p>
@@ -9579,7 +9468,6 @@
                       <w:rPr>
                         <w:noProof/>
                       </w:rPr>
-                      <w:lastRenderedPageBreak/>
                       <w:t xml:space="preserve">[8] </w:t>
                     </w:r>
                   </w:p>
@@ -10175,6 +10063,7 @@
                   <w:bCs/>
                   <w:noProof/>
                 </w:rPr>
+                <w:lastRenderedPageBreak/>
                 <w:fldChar w:fldCharType="end"/>
               </w:r>
             </w:p>

</xml_diff>

<commit_message>
8.3.3. Looking at parking history
</commit_message>
<xml_diff>
--- a/Part IV Project/Final Research Report/final-research-report.docx
+++ b/Part IV Project/Final Research Report/final-research-report.docx
@@ -3190,9 +3190,11 @@
       <w:r>
         <w:t>Disruptive products usually have lower pricing (</w:t>
       </w:r>
+      <w:proofErr w:type="gramStart"/>
       <w:r>
         <w:t>e.g.</w:t>
       </w:r>
+      <w:proofErr w:type="gramEnd"/>
       <w:r>
         <w:t xml:space="preserve"> Airbnb, </w:t>
       </w:r>
@@ -4867,7 +4869,21 @@
         <w:rPr>
           <w:lang w:eastAsia="en-NZ"/>
         </w:rPr>
-        <w:t>Currently PWAs are not able to access all hardware and platform features. E.g. calendar and contact list</w:t>
+        <w:t xml:space="preserve">Currently PWAs are not able to access all hardware and platform features. </w:t>
+      </w:r>
+      <w:proofErr w:type="gramStart"/>
+      <w:r>
+        <w:rPr>
+          <w:lang w:eastAsia="en-NZ"/>
+        </w:rPr>
+        <w:t>E.g.</w:t>
+      </w:r>
+      <w:proofErr w:type="gramEnd"/>
+      <w:r>
+        <w:rPr>
+          <w:lang w:eastAsia="en-NZ"/>
+        </w:rPr>
+        <w:t xml:space="preserve"> calendar and contact list</w:t>
       </w:r>
       <w:r>
         <w:rPr>
@@ -5266,10 +5282,12 @@
         <w:t xml:space="preserve">I like to start with the map to get </w:t>
       </w:r>
       <w:proofErr w:type="spellStart"/>
+      <w:proofErr w:type="gramStart"/>
       <w:r>
         <w:t>a</w:t>
       </w:r>
       <w:proofErr w:type="spellEnd"/>
+      <w:proofErr w:type="gramEnd"/>
       <w:r>
         <w:t xml:space="preserve"> overview and move to the text version afterwards”</w:t>
       </w:r>
@@ -5687,7 +5705,15 @@
         <w:t>Their n</w:t>
       </w:r>
       <w:r>
-        <w:t>ew model PACMAD (People At the Centre of Mobile Application Development) “aims to address some of the shortcomings of existing usability models when applied to mobile applications”</w:t>
+        <w:t xml:space="preserve">ew model PACMAD (People </w:t>
+      </w:r>
+      <w:proofErr w:type="gramStart"/>
+      <w:r>
+        <w:t>At</w:t>
+      </w:r>
+      <w:proofErr w:type="gramEnd"/>
+      <w:r>
+        <w:t xml:space="preserve"> the Centre of Mobile Application Development) “aims to address some of the shortcomings of existing usability models when applied to mobile applications”</w:t>
       </w:r>
       <w:r>
         <w:t xml:space="preserve"> </w:t>
@@ -5864,7 +5890,21 @@
         <w:rPr>
           <w:lang w:eastAsia="en-NZ"/>
         </w:rPr>
-        <w:t xml:space="preserve"> focuses on event, office and parking spaces, however the parking is rented on a monthly basis. </w:t>
+        <w:t xml:space="preserve"> focuses on event, </w:t>
+      </w:r>
+      <w:proofErr w:type="gramStart"/>
+      <w:r>
+        <w:rPr>
+          <w:lang w:eastAsia="en-NZ"/>
+        </w:rPr>
+        <w:t>office</w:t>
+      </w:r>
+      <w:proofErr w:type="gramEnd"/>
+      <w:r>
+        <w:rPr>
+          <w:lang w:eastAsia="en-NZ"/>
+        </w:rPr>
+        <w:t xml:space="preserve"> and parking spaces, however the parking is rented on a monthly basis. </w:t>
       </w:r>
       <w:proofErr w:type="spellStart"/>
       <w:r>
@@ -6058,7 +6098,21 @@
         <w:rPr>
           <w:sz w:val="20"/>
         </w:rPr>
-        <w:t>From the literature review, it was found that there is a lack of research on the impacts and implications of a shared economy version of parking. Much research has been conducted on the successes of Uber and Airbnb, however a dominant parking application has not fully disrupted the parking industry yet, which explains the lack of discussion in this area.</w:t>
+        <w:t xml:space="preserve">From the literature review, it was found that there is a lack of research on the impacts and implications of a shared economy version of parking. Much research has been conducted on the successes of Uber and </w:t>
+      </w:r>
+      <w:proofErr w:type="gramStart"/>
+      <w:r>
+        <w:rPr>
+          <w:sz w:val="20"/>
+        </w:rPr>
+        <w:t>Airbnb,</w:t>
+      </w:r>
+      <w:proofErr w:type="gramEnd"/>
+      <w:r>
+        <w:rPr>
+          <w:sz w:val="20"/>
+        </w:rPr>
+        <w:t xml:space="preserve"> however a dominant parking application has not fully disrupted the parking industry yet, which explains the lack of discussion in this area.</w:t>
       </w:r>
     </w:p>
     <w:p>
@@ -6082,7 +6136,15 @@
     </w:p>
     <w:p>
       <w:r>
-        <w:t>Min et al. examined the features of Uber and found “adding the unique features into the Uber mobile application, such as providing more accurate GPS location information on the map” and more specific search terms and refinement options  “would help to enhance users’ perceived advantages of using the Uber mobile application” [Min2018]</w:t>
+        <w:t xml:space="preserve">Min et al. examined the features of Uber and found “adding the unique features into the Uber mobile application, such as providing more accurate GPS location information on the map” and more specific search terms and refinement </w:t>
+      </w:r>
+      <w:proofErr w:type="gramStart"/>
+      <w:r>
+        <w:t>options  “</w:t>
+      </w:r>
+      <w:proofErr w:type="gramEnd"/>
+      <w:r>
+        <w:t>would help to enhance users’ perceived advantages of using the Uber mobile application” [Min2018]</w:t>
       </w:r>
       <w:r>
         <w:t>. The rental parking application should provide similar functionality around GPS location accuracy and search refinement.</w:t>
@@ -6646,7 +6708,15 @@
     </w:p>
     <w:p>
       <w:r>
-        <w:t xml:space="preserve">We developed initial designs for Airpark on paper and whiteboard, and transitioned into </w:t>
+        <w:t xml:space="preserve">We developed initial designs for Airpark on paper and </w:t>
+      </w:r>
+      <w:proofErr w:type="gramStart"/>
+      <w:r>
+        <w:t>whiteboard, and</w:t>
+      </w:r>
+      <w:proofErr w:type="gramEnd"/>
+      <w:r>
+        <w:t xml:space="preserve"> transitioned into </w:t>
       </w:r>
       <w:proofErr w:type="spellStart"/>
       <w:r>
@@ -6662,7 +6732,15 @@
       </w:r>
       <w:proofErr w:type="spellEnd"/>
       <w:r>
-        <w:t>. After some casual discussion with some friends, we found that the default styling of our framework was very appealing so we decided to use that and focus on functionality instead of theming.</w:t>
+        <w:t xml:space="preserve">. After some casual discussion with some friends, we found that the default styling of our framework was very </w:t>
+      </w:r>
+      <w:proofErr w:type="gramStart"/>
+      <w:r>
+        <w:t>appealing</w:t>
+      </w:r>
+      <w:proofErr w:type="gramEnd"/>
+      <w:r>
+        <w:t xml:space="preserve"> so we decided to use that and focus on functionality instead of theming.</w:t>
       </w:r>
       <w:r>
         <w:t xml:space="preserve"> The default theming of the application is expanded on in Section X.X (Ionic).</w:t>
@@ -6800,7 +6878,15 @@
         <w:t xml:space="preserve">[1 in the top ref to Figma]. </w:t>
       </w:r>
       <w:r>
-        <w:t>In this stage, we created components for our application, such as buttons, inputs and typography. These were used to construct example pages for Air</w:t>
+        <w:t xml:space="preserve">In this stage, we created components for our application, such as buttons, </w:t>
+      </w:r>
+      <w:proofErr w:type="gramStart"/>
+      <w:r>
+        <w:t>inputs</w:t>
+      </w:r>
+      <w:proofErr w:type="gramEnd"/>
+      <w:r>
+        <w:t xml:space="preserve"> and typography. These were used to construct example pages for Air</w:t>
       </w:r>
       <w:r>
         <w:t>p</w:t>
@@ -7108,10 +7194,18 @@
         <w:t xml:space="preserve">They complete the </w:t>
       </w:r>
       <w:r>
-        <w:t xml:space="preserve">feature on a new branch, </w:t>
-      </w:r>
-      <w:r>
-        <w:t xml:space="preserve">and </w:t>
+        <w:t xml:space="preserve">feature on a new </w:t>
+      </w:r>
+      <w:proofErr w:type="gramStart"/>
+      <w:r>
+        <w:t xml:space="preserve">branch, </w:t>
+      </w:r>
+      <w:r>
+        <w:t>and</w:t>
+      </w:r>
+      <w:proofErr w:type="gramEnd"/>
+      <w:r>
+        <w:t xml:space="preserve"> </w:t>
       </w:r>
       <w:r>
         <w:t>create a pull request</w:t>
@@ -7246,11 +7340,16 @@
       <w:r>
         <w:t xml:space="preserve"> including web, </w:t>
       </w:r>
+      <w:proofErr w:type="gramStart"/>
       <w:r>
         <w:t>A</w:t>
       </w:r>
       <w:r>
-        <w:t>ndroid and iOS without having to write the code multiple times.</w:t>
+        <w:t>ndroid</w:t>
+      </w:r>
+      <w:proofErr w:type="gramEnd"/>
+      <w:r>
+        <w:t xml:space="preserve"> and iOS without having to write the code multiple times.</w:t>
       </w:r>
       <w:r>
         <w:t xml:space="preserve"> Originally, we strongly considered</w:t>
@@ -7289,7 +7388,23 @@
         <w:t xml:space="preserve">1 </w:t>
       </w:r>
       <w:r>
-        <w:t xml:space="preserve">is a framework for building a application which supports many platforms. It provides a library of components to create an application which changes its design based on the platform. For example in Fig X. the differences between iOS and Material Design can be seen. The header text is larger and a different font on iOS, and the card has a different shadow as well. </w:t>
+        <w:t xml:space="preserve">is a framework for building </w:t>
+      </w:r>
+      <w:proofErr w:type="gramStart"/>
+      <w:r>
+        <w:t>a</w:t>
+      </w:r>
+      <w:proofErr w:type="gramEnd"/>
+      <w:r>
+        <w:t xml:space="preserve"> application which supports many platforms. It provides a library of components to create an application which changes its design based on the platform. For </w:t>
+      </w:r>
+      <w:proofErr w:type="gramStart"/>
+      <w:r>
+        <w:t>example</w:t>
+      </w:r>
+      <w:proofErr w:type="gramEnd"/>
+      <w:r>
+        <w:t xml:space="preserve"> in Fig X. the differences between iOS and Material Design can be seen. The header text is larger and a different font on iOS, and the card has a different shadow as well. </w:t>
       </w:r>
     </w:p>
     <w:p>
@@ -7496,15 +7611,42 @@
       </w:r>
     </w:p>
     <w:p>
-      <w:r>
-        <w:t xml:space="preserve">Requirements doc (market research stuff), project implementation, features decided based on requirements, design, architecture frontend </w:t>
+      <w:pPr>
+        <w:rPr>
+          <w:b/>
+          <w:bCs/>
+        </w:rPr>
+      </w:pPr>
+      <w:proofErr w:type="gramStart"/>
+      <w:r>
+        <w:rPr>
+          <w:b/>
+          <w:bCs/>
+        </w:rPr>
+        <w:t>Requirements</w:t>
+      </w:r>
+      <w:proofErr w:type="gramEnd"/>
+      <w:r>
+        <w:rPr>
+          <w:b/>
+          <w:bCs/>
+        </w:rPr>
+        <w:t xml:space="preserve"> doc (market research stuff), project implementation, features decided based on requirements, design, architecture frontend </w:t>
       </w:r>
       <w:proofErr w:type="spellStart"/>
       <w:r>
+        <w:rPr>
+          <w:b/>
+          <w:bCs/>
+        </w:rPr>
         <w:t>api</w:t>
       </w:r>
       <w:proofErr w:type="spellEnd"/>
       <w:r>
+        <w:rPr>
+          <w:b/>
+          <w:bCs/>
+        </w:rPr>
         <w:t xml:space="preserve"> database, user testing, changes incorporated, tools technologies, process (agile) (peer programming, sprints)</w:t>
       </w:r>
     </w:p>
@@ -7579,7 +7721,15 @@
         <w:ind w:firstLine="0"/>
       </w:pPr>
       <w:r>
-        <w:t>Unfortunately, due to the pandemic, all the user testing sessions bar one were held online. Participants were asked to have their cameras on so that we could see their reactions to the scenarios. Another downside was that we could not have the users use an actual mobile application. Therefore, we asked users to use Chrome Developer Tools to simulate a mobile device in their browser.</w:t>
+        <w:t xml:space="preserve">Unfortunately, due to the pandemic, all the user testing sessions bar one </w:t>
+      </w:r>
+      <w:proofErr w:type="gramStart"/>
+      <w:r>
+        <w:t>were</w:t>
+      </w:r>
+      <w:proofErr w:type="gramEnd"/>
+      <w:r>
+        <w:t xml:space="preserve"> held online. Participants were asked to have their cameras on so that we could see their reactions to the scenarios. Another downside was that we could not have the users use an actual mobile application. Therefore, we asked users to use Chrome Developer Tools to simulate a mobile device in their browser.</w:t>
       </w:r>
     </w:p>
     <w:p>
@@ -7978,7 +8128,15 @@
     </w:p>
     <w:p>
       <w:r>
-        <w:t>Some feedback on fundamental changes were unable to be implemented, although we considered this feedback nonetheless. For instance, one user commented that “there is a lack of security when creating a listing, as it has the potential to allow users to add land they do not own onto the system”. Due to time constraints, it was not possible to introduce a verification system for ownership of parking locations and this was not included in the original scope for the application. Another user suggested separating the application into two, one for renters, and one for owners. This follows the same model as Uber, which has a separate application for drivers called Uber Driver. Again, due to time constraints this was not possible, however, we agree that this would be a more effective system as these different user types have different values and would benefit from more specific views catered to them.</w:t>
+        <w:t xml:space="preserve">Some feedback on fundamental changes were unable to be implemented, although we considered this </w:t>
+      </w:r>
+      <w:proofErr w:type="gramStart"/>
+      <w:r>
+        <w:t>feedback</w:t>
+      </w:r>
+      <w:proofErr w:type="gramEnd"/>
+      <w:r>
+        <w:t xml:space="preserve"> nonetheless. For instance, one user commented that “there is a lack of security when creating a listing, as it has the potential to allow users to add land they do not own onto the system”. Due to time constraints, it was not possible to introduce a verification system for ownership of parking locations and this was not included in the original scope for the application. Another user suggested separating the application into two, one for renters, and one for owners. This follows the same model as Uber, which has a separate application for drivers called Uber Driver. Again, due to time constraints this was not possible, however, we agree that this would be a more effective system as these different user types have different values and would benefit from more specific views catered to them.</w:t>
       </w:r>
     </w:p>
     <w:p>
@@ -8134,6 +8292,9 @@
       <w:r>
         <w:t xml:space="preserve">). </w:t>
       </w:r>
+      <w:r>
+        <w:t>After making those changes to make currently parking status clearer, we noticed no confusion in the respondents.</w:t>
+      </w:r>
     </w:p>
     <w:p>
       <w:r>
@@ -8156,7 +8317,16 @@
     </w:p>
     <w:p>
       <w:r>
-        <w:t xml:space="preserve">The information about a parking  </w:t>
+        <w:t xml:space="preserve">The information about a parking </w:t>
+      </w:r>
+      <w:r>
+        <w:t xml:space="preserve">session were easily accessible. Users were pleasantly surprised that “the app calculated the amount to the minute”, with one user exclaiming </w:t>
+      </w:r>
+      <w:r>
+        <w:t>“The fact that it does not charge you hourly amazes me! :)”</w:t>
+      </w:r>
+      <w:r>
+        <w:t xml:space="preserve">. </w:t>
       </w:r>
     </w:p>
     <w:p>
@@ -8166,12 +8336,6 @@
       <w:r>
         <w:t>Observing cross platform differences</w:t>
       </w:r>
-    </w:p>
-    <w:p/>
-    <w:p>
-      <w:pPr>
-        <w:ind w:firstLine="0"/>
-      </w:pPr>
     </w:p>
     <w:p/>
     <w:p>
@@ -8211,59 +8375,6 @@
         <w:t>Additionally, 80% of users were able to find information about parking locations and bookings and 95% of users agreed that they were able to find their parking history and identify the buttons to seek help.</w:t>
       </w:r>
     </w:p>
-    <w:p/>
-    <w:p>
-      <w:r>
-        <w:t>Users found surprising that the time slices were by the minute:</w:t>
-      </w:r>
-    </w:p>
-    <w:p>
-      <w:r>
-        <w:t>“</w:t>
-      </w:r>
-      <w:r>
-        <w:t>The way the app calculated the amount to the minute.</w:t>
-      </w:r>
-      <w:r>
-        <w:t>”</w:t>
-      </w:r>
-    </w:p>
-    <w:p>
-      <w:r>
-        <w:t>“</w:t>
-      </w:r>
-      <w:r>
-        <w:t>The app pro-rated the price for the actual time used.</w:t>
-      </w:r>
-      <w:r>
-        <w:t>”</w:t>
-      </w:r>
-    </w:p>
-    <w:p>
-      <w:r>
-        <w:t>“</w:t>
-      </w:r>
-      <w:r>
-        <w:t>The fact that it does not charge you hourly amazes me! :)</w:t>
-      </w:r>
-      <w:r>
-        <w:t>”</w:t>
-      </w:r>
-    </w:p>
-    <w:p/>
-    <w:p>
-      <w:r>
-        <w:t>When asked “how do you know you are currently parking at a location” we found some users tried to go back to the listing page to see if they were parking there, others were unsure about the homepage, so we made it clearer on both pages.</w:t>
-      </w:r>
-    </w:p>
-    <w:p>
-      <w:r>
-        <w:t xml:space="preserve">After making those changes to make currently parking status clearer, we noticed </w:t>
-      </w:r>
-      <w:r>
-        <w:t>no confusion in the respondents.</w:t>
-      </w:r>
-    </w:p>
     <w:p>
       <w:pPr>
         <w:pStyle w:val="Heading2"/>
@@ -8285,20 +8396,20 @@
     </w:p>
     <w:p>
       <w:r>
+        <w:t>There were also many usability changes which were made to the application. We found that many assumptions that we made while making the application were incorrect and discovered much variability in how different screens were viewed. In this section, we analyse some of these changes.</w:t>
+      </w:r>
+    </w:p>
+    <w:p>
+      <w:r>
+        <w:t>The difference the user fixes made can be measured by comparing the average recommendation score of the first half of users as opposed to the second half. The average score was 4 for the first half of users, and 4.3 for the last half users. This result is not significant as measured by a t-test with a confidence interval of 95% as there were not enough user tests performed.</w:t>
+      </w:r>
+    </w:p>
+    <w:p>
+      <w:pPr>
+        <w:pStyle w:val="Heading3"/>
+      </w:pPr>
+      <w:r>
         <w:lastRenderedPageBreak/>
-        <w:t>There were also many usability changes which were made to the application. We found that many assumptions that we made while making the application were incorrect and discovered much variability in how different screens were viewed. In this section, we analyse some of these changes.</w:t>
-      </w:r>
-    </w:p>
-    <w:p>
-      <w:r>
-        <w:t>The difference the user fixes made can be measured by comparing the average recommendation score of the first half of users as opposed to the second half. The average score was 4 for the first half of users, and 4.3 for the last half users. This result is not significant as measured by a t-test with a confidence interval of 95% as there were not enough user tests performed.</w:t>
-      </w:r>
-    </w:p>
-    <w:p>
-      <w:pPr>
-        <w:pStyle w:val="Heading3"/>
-      </w:pPr>
-      <w:r>
         <w:t>Address search bar</w:t>
       </w:r>
     </w:p>
@@ -8390,7 +8501,15 @@
         <w:t xml:space="preserve"> users used this search bar when navigating to a specific address.</w:t>
       </w:r>
       <w:r>
-        <w:t xml:space="preserve"> The current location of the user was also added, and the zoom level of the map was tweaked to allow users to understand where they were in relation to the greater area. The search results were also restricted to addresses and locations within a 100km radius of the users current location to improve the relevancy of these results. </w:t>
+        <w:t xml:space="preserve"> The current location of the user was also added, and the zoom level of the map was tweaked to allow users to understand where they were in relation to the greater area. The search results were also restricted to addresses and locations within a 100km radius of the </w:t>
+      </w:r>
+      <w:proofErr w:type="gramStart"/>
+      <w:r>
+        <w:t>users</w:t>
+      </w:r>
+      <w:proofErr w:type="gramEnd"/>
+      <w:r>
+        <w:t xml:space="preserve"> current location to improve the relevancy of these results. </w:t>
       </w:r>
     </w:p>
     <w:p>
@@ -8403,33 +8522,36 @@
         <w:pStyle w:val="Heading3"/>
       </w:pPr>
       <w:r>
+        <w:t>Add listing page</w:t>
+      </w:r>
+    </w:p>
+    <w:p>
+      <w:r>
+        <w:t xml:space="preserve">The original add listing page was separated into multiple pages, with the user needing to swipe between the pages or click the headers in the top bar to navigate between sections. </w:t>
+      </w:r>
+      <w:r>
+        <w:t>Participants commented that “it was a bit weird to swipe through when filling out the listing details” and “creating the parking space could be tied up a little, put all of the fields on one page”.</w:t>
+      </w:r>
+      <w:r>
+        <w:t xml:space="preserve"> Therefore, the address, pricing, and timing details were added onto the same page</w:t>
+      </w:r>
+      <w:r>
+        <w:t xml:space="preserve"> (</w:t>
+      </w:r>
+      <w:proofErr w:type="spellStart"/>
+      <w:r>
+        <w:t>Fig.X</w:t>
+      </w:r>
+      <w:proofErr w:type="spellEnd"/>
+      <w:r>
+        <w:t>.)</w:t>
+      </w:r>
+      <w:r>
+        <w:t xml:space="preserve">. The </w:t>
+      </w:r>
+      <w:r>
         <w:lastRenderedPageBreak/>
-        <w:t>Add listing page</w:t>
-      </w:r>
-    </w:p>
-    <w:p>
-      <w:r>
-        <w:t xml:space="preserve">The original add listing page was separated into multiple pages, with the user needing to swipe between the pages or click the headers in the top bar to navigate between sections. </w:t>
-      </w:r>
-      <w:r>
-        <w:t>Participants commented that “it was a bit weird to swipe through when filling out the listing details” and “creating the parking space could be tied up a little, put all of the fields on one page”.</w:t>
-      </w:r>
-      <w:r>
-        <w:t xml:space="preserve"> Therefore, the address, pricing, and timing details were added onto the same page</w:t>
-      </w:r>
-      <w:r>
-        <w:t xml:space="preserve"> (</w:t>
-      </w:r>
-      <w:proofErr w:type="spellStart"/>
-      <w:r>
-        <w:t>Fig.X</w:t>
-      </w:r>
-      <w:proofErr w:type="spellEnd"/>
-      <w:r>
-        <w:t>.)</w:t>
-      </w:r>
-      <w:r>
-        <w:t xml:space="preserve">. The number of bays </w:t>
+        <w:t xml:space="preserve">number of bays </w:t>
       </w:r>
       <w:r>
         <w:rPr>
@@ -8496,9 +8618,11 @@
       <w:r>
         <w:t xml:space="preserve">Another pain point for users was the custom availability toggle button on the timing page. The users “didn’t realise what the custom field did in the create listing page until” they clicked it. This was partly a terminology issue (section 8.5.4.) but also a visual issue where the option was disconnected from the main dropdown. Therefore, we added this functionality in the dropdown menu under ‘custom </w:t>
       </w:r>
+      <w:proofErr w:type="gramStart"/>
       <w:r>
         <w:t>days’</w:t>
       </w:r>
+      <w:proofErr w:type="gramEnd"/>
       <w:r>
         <w:t>.</w:t>
       </w:r>
@@ -8560,31 +8684,31 @@
     </w:p>
     <w:p>
       <w:r>
+        <w:t>“</w:t>
+      </w:r>
+      <w:r>
+        <w:t>Difficult to figure out how to end my parking booking</w:t>
+      </w:r>
+      <w:r>
+        <w:t>”</w:t>
+      </w:r>
+    </w:p>
+    <w:p>
+      <w:proofErr w:type="spellStart"/>
+      <w:r>
+        <w:t>Jiaru</w:t>
+      </w:r>
+      <w:proofErr w:type="spellEnd"/>
+      <w:r>
+        <w:t xml:space="preserve"> thought parking in progress was just in general and not referencing that the current user was parked at that location.</w:t>
+      </w:r>
+    </w:p>
+    <w:p>
+      <w:pPr>
+        <w:pStyle w:val="Heading3"/>
+      </w:pPr>
+      <w:r>
         <w:lastRenderedPageBreak/>
-        <w:t>“</w:t>
-      </w:r>
-      <w:r>
-        <w:t>Difficult to figure out how to end my parking booking</w:t>
-      </w:r>
-      <w:r>
-        <w:t>”</w:t>
-      </w:r>
-    </w:p>
-    <w:p>
-      <w:proofErr w:type="spellStart"/>
-      <w:r>
-        <w:t>Jiaru</w:t>
-      </w:r>
-      <w:proofErr w:type="spellEnd"/>
-      <w:r>
-        <w:t xml:space="preserve"> thought parking in progress was just in general and not referencing that the current user was parked at that location.</w:t>
-      </w:r>
-    </w:p>
-    <w:p>
-      <w:pPr>
-        <w:pStyle w:val="Heading3"/>
-      </w:pPr>
-      <w:r>
         <w:t>Terminology changes</w:t>
       </w:r>
     </w:p>
@@ -8760,15 +8884,15 @@
     </w:p>
     <w:p>
       <w:r>
+        <w:t xml:space="preserve">Respondents were also people that we knew, so they could be less likely to give us bad feedback on Airpark. </w:t>
+      </w:r>
+      <w:r>
+        <w:t>We did actively try and reduce this bias by adding negative prompts such as “I found it difficult to add a listing” and questions like “What did you like least about using Airpark?”, however this bias may still be present.</w:t>
+      </w:r>
+    </w:p>
+    <w:p>
+      <w:r>
         <w:lastRenderedPageBreak/>
-        <w:t xml:space="preserve">Respondents were also people that we knew, so they could be less likely to give us bad feedback on Airpark. </w:t>
-      </w:r>
-      <w:r>
-        <w:t>We did actively try and reduce this bias by adding negative prompts such as “I found it difficult to add a listing” and questions like “What did you like least about using Airpark?”, however this bias may still be present.</w:t>
-      </w:r>
-    </w:p>
-    <w:p>
-      <w:r>
         <w:t>The study was done while we were making fixes, so the data is not all about the exact same version of the application. This was done as we had a limited time to perform the user studies, so we could not run another user study after a fixing phase.</w:t>
       </w:r>
     </w:p>
@@ -8800,15 +8924,28 @@
     </w:p>
     <w:p>
       <w:r>
-        <w:t xml:space="preserve">Additionally, the number of participants who tested the application was relatively small and the 20 person sample size doesn’t represent the entire user demographic. 17 out of 20 participants were engineering students at the university of </w:t>
+        <w:t xml:space="preserve">Additionally, the number of participants who tested the application was relatively small and the </w:t>
+      </w:r>
+      <w:proofErr w:type="gramStart"/>
+      <w:r>
+        <w:t>20 person</w:t>
+      </w:r>
+      <w:proofErr w:type="gramEnd"/>
+      <w:r>
+        <w:t xml:space="preserve"> sample size doesn’t represent the entire user demographic. 17 out of 20 participants were engineering students at the university of </w:t>
       </w:r>
       <w:proofErr w:type="spellStart"/>
+      <w:proofErr w:type="gramStart"/>
       <w:r>
         <w:t>auckland</w:t>
       </w:r>
       <w:proofErr w:type="spellEnd"/>
       <w:r>
-        <w:t>, and were all in the age group of 18 to 25 years. Only 50% of respondents drove a car and only ~21% owned a parking space they wanted to rent out, which made it slightly challenging to accurately depict the market sentiment.</w:t>
+        <w:t>, and</w:t>
+      </w:r>
+      <w:proofErr w:type="gramEnd"/>
+      <w:r>
+        <w:t xml:space="preserve"> were all in the age group of 18 to 25 years. Only 50% of respondents drove a car and only ~21% owned a parking space they wanted to rent out, which made it slightly challenging to accurately depict the market sentiment.</w:t>
       </w:r>
     </w:p>
     <w:p/>
@@ -8837,15 +8974,12 @@
     </w:p>
     <w:p>
       <w:r>
-        <w:t xml:space="preserve">Therefore, there is an opportunity to introduce a new parking application utilising existing usability research, mobile map technology, and a new shorter time slice feature for pricing. This project aims to develop an MVP of such an application to investigate the impact on parking problems such as cruising time, prices, and per capita parking space. </w:t>
-      </w:r>
+        <w:t>Therefore, there is an opportunity to introduce a new parking application utilising existing usability research, mobile map technology, and a new shorter time slice feature for pricing. This project aims to develop an MVP of such an application to investigate the impact on parking problems such as cruising time, prices, and per capita parking space. Furthermore, technical aspects such as which mobile framework should be used. Usability and usefulness will be measured via user testing and PACMAD analysis.</w:t>
+      </w:r>
+    </w:p>
+    <w:p>
       <w:r>
         <w:lastRenderedPageBreak/>
-        <w:t>Furthermore, technical aspects such as which mobile framework should be used. Usability and usefulness will be measured via user testing and PACMAD analysis.</w:t>
-      </w:r>
-    </w:p>
-    <w:p>
-      <w:r>
         <w:t xml:space="preserve">Our user testing research showed that both the concept of a rental parking platform and the actual implementation of the application was very appealing to participants with </w:t>
       </w:r>
       <w:r>
@@ -9347,7 +9481,6 @@
                       <w:rPr>
                         <w:noProof/>
                       </w:rPr>
-                      <w:lastRenderedPageBreak/>
                       <w:t xml:space="preserve">[6] </w:t>
                     </w:r>
                   </w:p>
@@ -9468,6 +9601,7 @@
                       <w:rPr>
                         <w:noProof/>
                       </w:rPr>
+                      <w:lastRenderedPageBreak/>
                       <w:t xml:space="preserve">[8] </w:t>
                     </w:r>
                   </w:p>
@@ -10063,7 +10197,6 @@
                   <w:bCs/>
                   <w:noProof/>
                 </w:rPr>
-                <w:lastRenderedPageBreak/>
                 <w:fldChar w:fldCharType="end"/>
               </w:r>
             </w:p>

</xml_diff>

<commit_message>
8.3.4. Observing cross platform differences.
</commit_message>
<xml_diff>
--- a/Part IV Project/Final Research Report/final-research-report.docx
+++ b/Part IV Project/Final Research Report/final-research-report.docx
@@ -29,13 +29,499 @@
         <w:autoSpaceDE w:val="0"/>
         <w:autoSpaceDN w:val="0"/>
         <w:ind w:right="2416"/>
+        <w:jc w:val="center"/>
       </w:pPr>
     </w:p>
     <w:p>
       <w:pPr>
         <w:autoSpaceDE w:val="0"/>
         <w:autoSpaceDN w:val="0"/>
-        <w:ind w:right="2416"/>
+        <w:ind w:firstLine="0"/>
+        <w:jc w:val="center"/>
+        <w:rPr>
+          <w:b/>
+          <w:sz w:val="28"/>
+          <w:szCs w:val="28"/>
+        </w:rPr>
+      </w:pPr>
+      <w:r>
+        <w:rPr>
+          <w:b/>
+          <w:sz w:val="28"/>
+          <w:szCs w:val="28"/>
+        </w:rPr>
+        <w:t>Department of Electrical, Computer, and Software Engineering</w:t>
+      </w:r>
+    </w:p>
+    <w:p>
+      <w:pPr>
+        <w:autoSpaceDE w:val="0"/>
+        <w:autoSpaceDN w:val="0"/>
+        <w:spacing w:before="35"/>
+        <w:ind w:left="3331" w:right="3321" w:firstLine="0"/>
+        <w:jc w:val="center"/>
+        <w:rPr>
+          <w:rFonts w:eastAsia="Verdana"/>
+          <w:spacing w:val="-3"/>
+          <w:sz w:val="28"/>
+          <w:szCs w:val="28"/>
+        </w:rPr>
+      </w:pPr>
+    </w:p>
+    <w:p>
+      <w:pPr>
+        <w:autoSpaceDE w:val="0"/>
+        <w:autoSpaceDN w:val="0"/>
+        <w:spacing w:before="35"/>
+        <w:ind w:left="3331" w:right="3321" w:firstLine="0"/>
+        <w:jc w:val="center"/>
+        <w:rPr>
+          <w:rFonts w:eastAsia="Verdana"/>
+          <w:b/>
+          <w:spacing w:val="-3"/>
+          <w:w w:val="104"/>
+          <w:sz w:val="28"/>
+          <w:szCs w:val="28"/>
+        </w:rPr>
+      </w:pPr>
+      <w:r>
+        <w:rPr>
+          <w:rFonts w:eastAsia="Verdana"/>
+          <w:b/>
+          <w:spacing w:val="-3"/>
+          <w:sz w:val="28"/>
+          <w:szCs w:val="28"/>
+        </w:rPr>
+        <w:t>Pa</w:t>
+      </w:r>
+      <w:r>
+        <w:rPr>
+          <w:rFonts w:eastAsia="Verdana"/>
+          <w:b/>
+          <w:spacing w:val="-5"/>
+          <w:sz w:val="28"/>
+          <w:szCs w:val="28"/>
+        </w:rPr>
+        <w:t>r</w:t>
+      </w:r>
+      <w:r>
+        <w:rPr>
+          <w:rFonts w:eastAsia="Verdana"/>
+          <w:b/>
+          <w:sz w:val="28"/>
+          <w:szCs w:val="28"/>
+        </w:rPr>
+        <w:t>t</w:t>
+      </w:r>
+      <w:r>
+        <w:rPr>
+          <w:rFonts w:eastAsia="Verdana"/>
+          <w:b/>
+          <w:spacing w:val="12"/>
+          <w:sz w:val="28"/>
+          <w:szCs w:val="28"/>
+        </w:rPr>
+        <w:t xml:space="preserve"> </w:t>
+      </w:r>
+      <w:r>
+        <w:rPr>
+          <w:rFonts w:eastAsia="Verdana"/>
+          <w:b/>
+          <w:spacing w:val="-4"/>
+          <w:sz w:val="28"/>
+          <w:szCs w:val="28"/>
+        </w:rPr>
+        <w:t>I</w:t>
+      </w:r>
+      <w:r>
+        <w:rPr>
+          <w:rFonts w:eastAsia="Verdana"/>
+          <w:b/>
+          <w:sz w:val="28"/>
+          <w:szCs w:val="28"/>
+        </w:rPr>
+        <w:t>V</w:t>
+      </w:r>
+      <w:r>
+        <w:rPr>
+          <w:rFonts w:eastAsia="Verdana"/>
+          <w:b/>
+          <w:spacing w:val="5"/>
+          <w:sz w:val="28"/>
+          <w:szCs w:val="28"/>
+        </w:rPr>
+        <w:t xml:space="preserve"> </w:t>
+      </w:r>
+      <w:r>
+        <w:rPr>
+          <w:rFonts w:eastAsia="Verdana"/>
+          <w:b/>
+          <w:spacing w:val="-3"/>
+          <w:sz w:val="28"/>
+          <w:szCs w:val="28"/>
+        </w:rPr>
+        <w:t>R</w:t>
+      </w:r>
+      <w:r>
+        <w:rPr>
+          <w:rFonts w:eastAsia="Verdana"/>
+          <w:b/>
+          <w:spacing w:val="-2"/>
+          <w:sz w:val="28"/>
+          <w:szCs w:val="28"/>
+        </w:rPr>
+        <w:t>e</w:t>
+      </w:r>
+      <w:r>
+        <w:rPr>
+          <w:rFonts w:eastAsia="Verdana"/>
+          <w:b/>
+          <w:spacing w:val="-3"/>
+          <w:sz w:val="28"/>
+          <w:szCs w:val="28"/>
+        </w:rPr>
+        <w:t>s</w:t>
+      </w:r>
+      <w:r>
+        <w:rPr>
+          <w:rFonts w:eastAsia="Verdana"/>
+          <w:b/>
+          <w:spacing w:val="-2"/>
+          <w:sz w:val="28"/>
+          <w:szCs w:val="28"/>
+        </w:rPr>
+        <w:t>e</w:t>
+      </w:r>
+      <w:r>
+        <w:rPr>
+          <w:rFonts w:eastAsia="Verdana"/>
+          <w:b/>
+          <w:spacing w:val="-3"/>
+          <w:sz w:val="28"/>
+          <w:szCs w:val="28"/>
+        </w:rPr>
+        <w:t>a</w:t>
+      </w:r>
+      <w:r>
+        <w:rPr>
+          <w:rFonts w:eastAsia="Verdana"/>
+          <w:b/>
+          <w:spacing w:val="-5"/>
+          <w:sz w:val="28"/>
+          <w:szCs w:val="28"/>
+        </w:rPr>
+        <w:t>r</w:t>
+      </w:r>
+      <w:r>
+        <w:rPr>
+          <w:rFonts w:eastAsia="Verdana"/>
+          <w:b/>
+          <w:spacing w:val="-3"/>
+          <w:sz w:val="28"/>
+          <w:szCs w:val="28"/>
+        </w:rPr>
+        <w:t>c</w:t>
+      </w:r>
+      <w:r>
+        <w:rPr>
+          <w:rFonts w:eastAsia="Verdana"/>
+          <w:b/>
+          <w:sz w:val="28"/>
+          <w:szCs w:val="28"/>
+        </w:rPr>
+        <w:t>h</w:t>
+      </w:r>
+      <w:r>
+        <w:rPr>
+          <w:rFonts w:eastAsia="Verdana"/>
+          <w:b/>
+          <w:spacing w:val="34"/>
+          <w:sz w:val="28"/>
+          <w:szCs w:val="28"/>
+        </w:rPr>
+        <w:t xml:space="preserve"> </w:t>
+      </w:r>
+      <w:r>
+        <w:rPr>
+          <w:rFonts w:eastAsia="Verdana"/>
+          <w:b/>
+          <w:spacing w:val="-3"/>
+          <w:sz w:val="28"/>
+          <w:szCs w:val="28"/>
+        </w:rPr>
+        <w:t>Pr</w:t>
+      </w:r>
+      <w:r>
+        <w:rPr>
+          <w:rFonts w:eastAsia="Verdana"/>
+          <w:b/>
+          <w:spacing w:val="-4"/>
+          <w:sz w:val="28"/>
+          <w:szCs w:val="28"/>
+        </w:rPr>
+        <w:t>o</w:t>
+      </w:r>
+      <w:r>
+        <w:rPr>
+          <w:rFonts w:eastAsia="Verdana"/>
+          <w:b/>
+          <w:spacing w:val="-5"/>
+          <w:sz w:val="28"/>
+          <w:szCs w:val="28"/>
+        </w:rPr>
+        <w:t>j</w:t>
+      </w:r>
+      <w:r>
+        <w:rPr>
+          <w:rFonts w:eastAsia="Verdana"/>
+          <w:b/>
+          <w:spacing w:val="-2"/>
+          <w:sz w:val="28"/>
+          <w:szCs w:val="28"/>
+        </w:rPr>
+        <w:t>e</w:t>
+      </w:r>
+      <w:r>
+        <w:rPr>
+          <w:rFonts w:eastAsia="Verdana"/>
+          <w:b/>
+          <w:spacing w:val="-3"/>
+          <w:sz w:val="28"/>
+          <w:szCs w:val="28"/>
+        </w:rPr>
+        <w:t>c</w:t>
+      </w:r>
+      <w:r>
+        <w:rPr>
+          <w:rFonts w:eastAsia="Verdana"/>
+          <w:b/>
+          <w:sz w:val="28"/>
+          <w:szCs w:val="28"/>
+        </w:rPr>
+        <w:t>t</w:t>
+      </w:r>
+    </w:p>
+    <w:p>
+      <w:pPr>
+        <w:autoSpaceDE w:val="0"/>
+        <w:autoSpaceDN w:val="0"/>
+        <w:spacing w:before="35"/>
+        <w:ind w:left="3331" w:right="3321" w:firstLine="0"/>
+        <w:jc w:val="center"/>
+        <w:rPr>
+          <w:rFonts w:eastAsia="Verdana"/>
+          <w:spacing w:val="-3"/>
+          <w:w w:val="104"/>
+          <w:sz w:val="28"/>
+          <w:szCs w:val="28"/>
+        </w:rPr>
+      </w:pPr>
+    </w:p>
+    <w:p>
+      <w:pPr>
+        <w:autoSpaceDE w:val="0"/>
+        <w:autoSpaceDN w:val="0"/>
+        <w:spacing w:before="35"/>
+        <w:ind w:left="3331" w:right="3321" w:firstLine="0"/>
+        <w:jc w:val="center"/>
+        <w:rPr>
+          <w:rFonts w:eastAsia="Verdana"/>
+          <w:spacing w:val="-3"/>
+          <w:w w:val="104"/>
+          <w:sz w:val="28"/>
+          <w:szCs w:val="28"/>
+        </w:rPr>
+      </w:pPr>
+    </w:p>
+    <w:p>
+      <w:pPr>
+        <w:autoSpaceDE w:val="0"/>
+        <w:autoSpaceDN w:val="0"/>
+        <w:spacing w:before="35"/>
+        <w:ind w:left="3331" w:right="3321" w:firstLine="0"/>
+        <w:jc w:val="center"/>
+        <w:rPr>
+          <w:rFonts w:eastAsia="Verdana"/>
+          <w:w w:val="104"/>
+          <w:sz w:val="28"/>
+          <w:szCs w:val="28"/>
+        </w:rPr>
+      </w:pPr>
+      <w:r>
+        <w:rPr>
+          <w:rFonts w:eastAsia="Verdana"/>
+          <w:w w:val="104"/>
+          <w:sz w:val="28"/>
+          <w:szCs w:val="28"/>
+        </w:rPr>
+        <w:t>Project Report</w:t>
+      </w:r>
+    </w:p>
+    <w:p>
+      <w:pPr>
+        <w:autoSpaceDE w:val="0"/>
+        <w:autoSpaceDN w:val="0"/>
+        <w:spacing w:before="35"/>
+        <w:ind w:left="3331" w:right="3321" w:firstLine="0"/>
+        <w:jc w:val="center"/>
+        <w:rPr>
+          <w:rFonts w:eastAsia="Verdana"/>
+          <w:sz w:val="28"/>
+          <w:szCs w:val="28"/>
+        </w:rPr>
+      </w:pPr>
+    </w:p>
+    <w:p>
+      <w:pPr>
+        <w:autoSpaceDE w:val="0"/>
+        <w:autoSpaceDN w:val="0"/>
+        <w:spacing w:before="37"/>
+        <w:ind w:left="3544" w:right="3601" w:firstLine="0"/>
+        <w:jc w:val="center"/>
+        <w:rPr>
+          <w:rFonts w:eastAsia="Verdana"/>
+          <w:w w:val="104"/>
+          <w:sz w:val="28"/>
+          <w:szCs w:val="28"/>
+        </w:rPr>
+      </w:pPr>
+      <w:r>
+        <w:rPr>
+          <w:rFonts w:eastAsia="Verdana"/>
+          <w:w w:val="104"/>
+          <w:sz w:val="28"/>
+          <w:szCs w:val="28"/>
+        </w:rPr>
+        <w:t xml:space="preserve">Project Number: </w:t>
+      </w:r>
+      <w:r>
+        <w:rPr>
+          <w:rFonts w:eastAsia="Verdana"/>
+          <w:w w:val="104"/>
+          <w:sz w:val="28"/>
+          <w:szCs w:val="28"/>
+        </w:rPr>
+        <w:t>99</w:t>
+      </w:r>
+    </w:p>
+    <w:p>
+      <w:pPr>
+        <w:autoSpaceDE w:val="0"/>
+        <w:autoSpaceDN w:val="0"/>
+        <w:spacing w:before="37"/>
+        <w:ind w:left="3544" w:right="3601" w:firstLine="0"/>
+        <w:jc w:val="center"/>
+        <w:rPr>
+          <w:rFonts w:eastAsia="Verdana"/>
+          <w:w w:val="104"/>
+          <w:sz w:val="28"/>
+          <w:szCs w:val="28"/>
+        </w:rPr>
+      </w:pPr>
+      <w:r>
+        <w:rPr>
+          <w:rFonts w:eastAsia="Verdana"/>
+          <w:spacing w:val="-6"/>
+          <w:sz w:val="28"/>
+          <w:szCs w:val="28"/>
+        </w:rPr>
+        <w:t>Airbnb for Parking</w:t>
+      </w:r>
+    </w:p>
+    <w:p>
+      <w:pPr>
+        <w:autoSpaceDE w:val="0"/>
+        <w:autoSpaceDN w:val="0"/>
+        <w:spacing w:before="37"/>
+        <w:ind w:left="3544" w:right="3601" w:firstLine="0"/>
+        <w:jc w:val="center"/>
+        <w:rPr>
+          <w:rFonts w:eastAsia="Verdana"/>
+          <w:sz w:val="28"/>
+          <w:szCs w:val="28"/>
+        </w:rPr>
+      </w:pPr>
+    </w:p>
+    <w:p>
+      <w:pPr>
+        <w:autoSpaceDE w:val="0"/>
+        <w:autoSpaceDN w:val="0"/>
+        <w:spacing w:before="2"/>
+        <w:ind w:left="2998" w:right="2988" w:firstLine="0"/>
+        <w:jc w:val="center"/>
+        <w:rPr>
+          <w:rFonts w:eastAsia="Verdana"/>
+          <w:spacing w:val="20"/>
+          <w:sz w:val="28"/>
+          <w:szCs w:val="28"/>
+        </w:rPr>
+      </w:pPr>
+      <w:r>
+        <w:rPr>
+          <w:rFonts w:eastAsia="Verdana"/>
+          <w:spacing w:val="-4"/>
+          <w:sz w:val="28"/>
+          <w:szCs w:val="28"/>
+        </w:rPr>
+        <w:t>Aiden Burgess</w:t>
+      </w:r>
+    </w:p>
+    <w:p>
+      <w:pPr>
+        <w:autoSpaceDE w:val="0"/>
+        <w:autoSpaceDN w:val="0"/>
+        <w:spacing w:before="2"/>
+        <w:ind w:left="2998" w:right="2988" w:firstLine="0"/>
+        <w:jc w:val="center"/>
+        <w:rPr>
+          <w:rFonts w:eastAsia="Verdana"/>
+          <w:w w:val="104"/>
+          <w:sz w:val="28"/>
+          <w:szCs w:val="28"/>
+        </w:rPr>
+      </w:pPr>
+      <w:r>
+        <w:rPr>
+          <w:rFonts w:eastAsia="Verdana"/>
+          <w:spacing w:val="-3"/>
+          <w:sz w:val="28"/>
+          <w:szCs w:val="28"/>
+        </w:rPr>
+        <w:t>Sreeniketh Raghavan</w:t>
+      </w:r>
+    </w:p>
+    <w:p>
+      <w:pPr>
+        <w:autoSpaceDE w:val="0"/>
+        <w:autoSpaceDN w:val="0"/>
+        <w:spacing w:before="2"/>
+        <w:ind w:left="2998" w:right="2988" w:firstLine="0"/>
+        <w:jc w:val="center"/>
+        <w:rPr>
+          <w:rFonts w:eastAsia="Verdana"/>
+          <w:sz w:val="28"/>
+          <w:szCs w:val="28"/>
+        </w:rPr>
+      </w:pPr>
+      <w:r>
+        <w:rPr>
+          <w:rFonts w:eastAsia="Verdana"/>
+          <w:spacing w:val="-6"/>
+          <w:sz w:val="28"/>
+          <w:szCs w:val="28"/>
+        </w:rPr>
+        <w:t>Project Supervisor: Andrew Meads</w:t>
+      </w:r>
+    </w:p>
+    <w:p>
+      <w:pPr>
+        <w:autoSpaceDE w:val="0"/>
+        <w:autoSpaceDN w:val="0"/>
+        <w:ind w:firstLine="0"/>
+        <w:rPr>
+          <w:sz w:val="28"/>
+          <w:szCs w:val="28"/>
+        </w:rPr>
       </w:pPr>
     </w:p>
     <w:p>
@@ -44,514 +530,30 @@
         <w:autoSpaceDN w:val="0"/>
         <w:jc w:val="center"/>
         <w:rPr>
-          <w:b/>
-          <w:sz w:val="28"/>
-          <w:szCs w:val="28"/>
-        </w:rPr>
-      </w:pPr>
-      <w:r>
-        <w:rPr>
-          <w:b/>
-          <w:sz w:val="28"/>
-          <w:szCs w:val="28"/>
-        </w:rPr>
-        <w:t>Department of Electrical, C</w:t>
-      </w:r>
-      <w:r>
-        <w:rPr>
-          <w:b/>
-          <w:sz w:val="28"/>
-          <w:szCs w:val="28"/>
-        </w:rPr>
-        <w:t>omputer</w:t>
-      </w:r>
-      <w:r>
-        <w:rPr>
-          <w:b/>
-          <w:sz w:val="28"/>
-          <w:szCs w:val="28"/>
-        </w:rPr>
-        <w:t>, and Software</w:t>
-      </w:r>
-      <w:r>
-        <w:rPr>
-          <w:b/>
-          <w:sz w:val="28"/>
-          <w:szCs w:val="28"/>
-        </w:rPr>
-        <w:t xml:space="preserve"> Engineering</w:t>
-      </w:r>
+          <w:sz w:val="28"/>
+          <w:szCs w:val="28"/>
+        </w:rPr>
+      </w:pPr>
     </w:p>
     <w:p>
       <w:pPr>
         <w:autoSpaceDE w:val="0"/>
         <w:autoSpaceDN w:val="0"/>
-        <w:spacing w:before="35"/>
-        <w:ind w:left="3331" w:right="3321"/>
+        <w:ind w:firstLine="0"/>
         <w:jc w:val="center"/>
         <w:rPr>
-          <w:rFonts w:eastAsia="Verdana"/>
-          <w:spacing w:val="-3"/>
-          <w:sz w:val="28"/>
-          <w:szCs w:val="28"/>
-        </w:rPr>
-      </w:pPr>
-    </w:p>
-    <w:p>
-      <w:pPr>
-        <w:autoSpaceDE w:val="0"/>
-        <w:autoSpaceDN w:val="0"/>
-        <w:spacing w:before="35"/>
-        <w:ind w:left="3331" w:right="3321"/>
-        <w:jc w:val="center"/>
-        <w:rPr>
-          <w:rFonts w:eastAsia="Verdana"/>
-          <w:b/>
-          <w:spacing w:val="-3"/>
-          <w:w w:val="104"/>
-          <w:sz w:val="28"/>
-          <w:szCs w:val="28"/>
-        </w:rPr>
-      </w:pPr>
-      <w:r>
-        <w:rPr>
-          <w:rFonts w:eastAsia="Verdana"/>
-          <w:b/>
-          <w:spacing w:val="-3"/>
-          <w:sz w:val="28"/>
-          <w:szCs w:val="28"/>
-        </w:rPr>
-        <w:t>Pa</w:t>
-      </w:r>
-      <w:r>
-        <w:rPr>
-          <w:rFonts w:eastAsia="Verdana"/>
-          <w:b/>
-          <w:spacing w:val="-5"/>
-          <w:sz w:val="28"/>
-          <w:szCs w:val="28"/>
-        </w:rPr>
-        <w:t>r</w:t>
-      </w:r>
-      <w:r>
-        <w:rPr>
-          <w:rFonts w:eastAsia="Verdana"/>
-          <w:b/>
-          <w:sz w:val="28"/>
-          <w:szCs w:val="28"/>
-        </w:rPr>
-        <w:t>t</w:t>
-      </w:r>
-      <w:r>
-        <w:rPr>
-          <w:rFonts w:eastAsia="Verdana"/>
-          <w:b/>
-          <w:spacing w:val="12"/>
-          <w:sz w:val="28"/>
-          <w:szCs w:val="28"/>
-        </w:rPr>
-        <w:t xml:space="preserve"> </w:t>
-      </w:r>
-      <w:r>
-        <w:rPr>
-          <w:rFonts w:eastAsia="Verdana"/>
-          <w:b/>
-          <w:spacing w:val="-4"/>
-          <w:sz w:val="28"/>
-          <w:szCs w:val="28"/>
-        </w:rPr>
-        <w:t>I</w:t>
-      </w:r>
-      <w:r>
-        <w:rPr>
-          <w:rFonts w:eastAsia="Verdana"/>
-          <w:b/>
-          <w:sz w:val="28"/>
-          <w:szCs w:val="28"/>
-        </w:rPr>
-        <w:t>V</w:t>
-      </w:r>
-      <w:r>
-        <w:rPr>
-          <w:rFonts w:eastAsia="Verdana"/>
-          <w:b/>
-          <w:spacing w:val="5"/>
-          <w:sz w:val="28"/>
-          <w:szCs w:val="28"/>
-        </w:rPr>
-        <w:t xml:space="preserve"> </w:t>
-      </w:r>
-      <w:r>
-        <w:rPr>
-          <w:rFonts w:eastAsia="Verdana"/>
-          <w:b/>
-          <w:spacing w:val="-3"/>
-          <w:sz w:val="28"/>
-          <w:szCs w:val="28"/>
-        </w:rPr>
-        <w:t>R</w:t>
-      </w:r>
-      <w:r>
-        <w:rPr>
-          <w:rFonts w:eastAsia="Verdana"/>
-          <w:b/>
-          <w:spacing w:val="-2"/>
-          <w:sz w:val="28"/>
-          <w:szCs w:val="28"/>
-        </w:rPr>
-        <w:t>e</w:t>
-      </w:r>
-      <w:r>
-        <w:rPr>
-          <w:rFonts w:eastAsia="Verdana"/>
-          <w:b/>
-          <w:spacing w:val="-3"/>
-          <w:sz w:val="28"/>
-          <w:szCs w:val="28"/>
-        </w:rPr>
-        <w:t>s</w:t>
-      </w:r>
-      <w:r>
-        <w:rPr>
-          <w:rFonts w:eastAsia="Verdana"/>
-          <w:b/>
-          <w:spacing w:val="-2"/>
-          <w:sz w:val="28"/>
-          <w:szCs w:val="28"/>
-        </w:rPr>
-        <w:t>e</w:t>
-      </w:r>
-      <w:r>
-        <w:rPr>
-          <w:rFonts w:eastAsia="Verdana"/>
-          <w:b/>
-          <w:spacing w:val="-3"/>
-          <w:sz w:val="28"/>
-          <w:szCs w:val="28"/>
-        </w:rPr>
-        <w:t>a</w:t>
-      </w:r>
-      <w:r>
-        <w:rPr>
-          <w:rFonts w:eastAsia="Verdana"/>
-          <w:b/>
-          <w:spacing w:val="-5"/>
-          <w:sz w:val="28"/>
-          <w:szCs w:val="28"/>
-        </w:rPr>
-        <w:t>r</w:t>
-      </w:r>
-      <w:r>
-        <w:rPr>
-          <w:rFonts w:eastAsia="Verdana"/>
-          <w:b/>
-          <w:spacing w:val="-3"/>
-          <w:sz w:val="28"/>
-          <w:szCs w:val="28"/>
-        </w:rPr>
-        <w:t>c</w:t>
-      </w:r>
-      <w:r>
-        <w:rPr>
-          <w:rFonts w:eastAsia="Verdana"/>
-          <w:b/>
-          <w:sz w:val="28"/>
-          <w:szCs w:val="28"/>
-        </w:rPr>
-        <w:t>h</w:t>
-      </w:r>
-      <w:r>
-        <w:rPr>
-          <w:rFonts w:eastAsia="Verdana"/>
-          <w:b/>
-          <w:spacing w:val="34"/>
-          <w:sz w:val="28"/>
-          <w:szCs w:val="28"/>
-        </w:rPr>
-        <w:t xml:space="preserve"> </w:t>
-      </w:r>
-      <w:r>
-        <w:rPr>
-          <w:rFonts w:eastAsia="Verdana"/>
-          <w:b/>
-          <w:spacing w:val="-3"/>
-          <w:sz w:val="28"/>
-          <w:szCs w:val="28"/>
-        </w:rPr>
-        <w:t>Pr</w:t>
-      </w:r>
-      <w:r>
-        <w:rPr>
-          <w:rFonts w:eastAsia="Verdana"/>
-          <w:b/>
-          <w:spacing w:val="-4"/>
-          <w:sz w:val="28"/>
-          <w:szCs w:val="28"/>
-        </w:rPr>
-        <w:t>o</w:t>
-      </w:r>
-      <w:r>
-        <w:rPr>
-          <w:rFonts w:eastAsia="Verdana"/>
-          <w:b/>
-          <w:spacing w:val="-5"/>
-          <w:sz w:val="28"/>
-          <w:szCs w:val="28"/>
-        </w:rPr>
-        <w:t>j</w:t>
-      </w:r>
-      <w:r>
-        <w:rPr>
-          <w:rFonts w:eastAsia="Verdana"/>
-          <w:b/>
-          <w:spacing w:val="-2"/>
-          <w:sz w:val="28"/>
-          <w:szCs w:val="28"/>
-        </w:rPr>
-        <w:t>e</w:t>
-      </w:r>
-      <w:r>
-        <w:rPr>
-          <w:rFonts w:eastAsia="Verdana"/>
-          <w:b/>
-          <w:spacing w:val="-3"/>
-          <w:sz w:val="28"/>
-          <w:szCs w:val="28"/>
-        </w:rPr>
-        <w:t>c</w:t>
-      </w:r>
-      <w:r>
-        <w:rPr>
-          <w:rFonts w:eastAsia="Verdana"/>
-          <w:b/>
-          <w:sz w:val="28"/>
-          <w:szCs w:val="28"/>
-        </w:rPr>
-        <w:t>t</w:t>
-      </w:r>
-    </w:p>
-    <w:p>
-      <w:pPr>
-        <w:autoSpaceDE w:val="0"/>
-        <w:autoSpaceDN w:val="0"/>
-        <w:spacing w:before="35"/>
-        <w:ind w:left="3331" w:right="3321"/>
-        <w:jc w:val="center"/>
-        <w:rPr>
-          <w:rFonts w:eastAsia="Verdana"/>
-          <w:spacing w:val="-3"/>
-          <w:w w:val="104"/>
-          <w:sz w:val="28"/>
-          <w:szCs w:val="28"/>
-        </w:rPr>
-      </w:pPr>
-    </w:p>
-    <w:p>
-      <w:pPr>
-        <w:autoSpaceDE w:val="0"/>
-        <w:autoSpaceDN w:val="0"/>
-        <w:spacing w:before="35"/>
-        <w:ind w:left="3331" w:right="3321"/>
-        <w:jc w:val="center"/>
-        <w:rPr>
-          <w:rFonts w:eastAsia="Verdana"/>
-          <w:spacing w:val="-3"/>
-          <w:w w:val="104"/>
-          <w:sz w:val="28"/>
-          <w:szCs w:val="28"/>
-        </w:rPr>
-      </w:pPr>
-    </w:p>
-    <w:p>
-      <w:pPr>
-        <w:autoSpaceDE w:val="0"/>
-        <w:autoSpaceDN w:val="0"/>
-        <w:spacing w:before="35"/>
-        <w:ind w:left="3331" w:right="3321"/>
-        <w:jc w:val="center"/>
-        <w:rPr>
-          <w:rFonts w:eastAsia="Verdana"/>
-          <w:w w:val="104"/>
-          <w:sz w:val="28"/>
-          <w:szCs w:val="28"/>
-        </w:rPr>
-      </w:pPr>
-      <w:r>
-        <w:rPr>
-          <w:rFonts w:eastAsia="Verdana"/>
-          <w:spacing w:val="-3"/>
-          <w:w w:val="104"/>
-          <w:sz w:val="28"/>
-          <w:szCs w:val="28"/>
-        </w:rPr>
-        <w:t>Final Report</w:t>
-      </w:r>
-    </w:p>
-    <w:p>
-      <w:pPr>
-        <w:autoSpaceDE w:val="0"/>
-        <w:autoSpaceDN w:val="0"/>
-        <w:spacing w:before="35"/>
-        <w:ind w:left="3331" w:right="3321"/>
-        <w:jc w:val="center"/>
-        <w:rPr>
-          <w:rFonts w:eastAsia="Verdana"/>
-          <w:sz w:val="28"/>
-          <w:szCs w:val="28"/>
-        </w:rPr>
-      </w:pPr>
-    </w:p>
-    <w:p>
-      <w:pPr>
-        <w:autoSpaceDE w:val="0"/>
-        <w:autoSpaceDN w:val="0"/>
-        <w:spacing w:before="37"/>
-        <w:ind w:left="3544" w:right="3601" w:hanging="8"/>
-        <w:jc w:val="center"/>
-        <w:rPr>
-          <w:rFonts w:eastAsia="Verdana"/>
-          <w:w w:val="104"/>
-          <w:sz w:val="28"/>
-          <w:szCs w:val="28"/>
-        </w:rPr>
-      </w:pPr>
-      <w:r>
-        <w:rPr>
-          <w:rFonts w:eastAsia="Verdana"/>
-          <w:w w:val="104"/>
-          <w:sz w:val="28"/>
-          <w:szCs w:val="28"/>
-        </w:rPr>
-        <w:t xml:space="preserve">Project Number: </w:t>
-      </w:r>
-      <w:r>
-        <w:rPr>
-          <w:rFonts w:eastAsia="Verdana"/>
-          <w:w w:val="104"/>
-          <w:sz w:val="28"/>
-          <w:szCs w:val="28"/>
-        </w:rPr>
-        <w:t>99</w:t>
-      </w:r>
-    </w:p>
-    <w:p>
-      <w:pPr>
-        <w:autoSpaceDE w:val="0"/>
-        <w:autoSpaceDN w:val="0"/>
-        <w:spacing w:before="37"/>
-        <w:ind w:left="3544" w:right="3601" w:hanging="8"/>
-        <w:jc w:val="center"/>
-        <w:rPr>
-          <w:rFonts w:eastAsia="Verdana"/>
-          <w:w w:val="104"/>
-          <w:sz w:val="28"/>
-          <w:szCs w:val="28"/>
-        </w:rPr>
-      </w:pPr>
-      <w:r>
-        <w:rPr>
-          <w:rFonts w:eastAsia="Verdana"/>
-          <w:spacing w:val="-6"/>
-          <w:sz w:val="28"/>
-          <w:szCs w:val="28"/>
-        </w:rPr>
-        <w:t>Airbnb for Parking</w:t>
-      </w:r>
-    </w:p>
-    <w:p>
-      <w:pPr>
-        <w:autoSpaceDE w:val="0"/>
-        <w:autoSpaceDN w:val="0"/>
-        <w:spacing w:before="37"/>
-        <w:ind w:left="3544" w:right="3601" w:hanging="8"/>
-        <w:jc w:val="center"/>
-        <w:rPr>
-          <w:rFonts w:eastAsia="Verdana"/>
-          <w:sz w:val="28"/>
-          <w:szCs w:val="28"/>
-        </w:rPr>
-      </w:pPr>
-    </w:p>
-    <w:p>
-      <w:pPr>
-        <w:autoSpaceDE w:val="0"/>
-        <w:autoSpaceDN w:val="0"/>
-        <w:spacing w:before="2"/>
-        <w:ind w:left="2998" w:right="2988"/>
-        <w:jc w:val="center"/>
-        <w:rPr>
-          <w:rFonts w:eastAsia="Verdana"/>
-          <w:spacing w:val="20"/>
-          <w:sz w:val="28"/>
-          <w:szCs w:val="28"/>
-        </w:rPr>
-      </w:pPr>
-      <w:r>
-        <w:rPr>
-          <w:rFonts w:eastAsia="Verdana"/>
-          <w:spacing w:val="-4"/>
-          <w:sz w:val="28"/>
-          <w:szCs w:val="28"/>
-        </w:rPr>
-        <w:t>Aiden Burgess</w:t>
-      </w:r>
-    </w:p>
-    <w:p>
-      <w:pPr>
-        <w:autoSpaceDE w:val="0"/>
-        <w:autoSpaceDN w:val="0"/>
-        <w:spacing w:before="2"/>
-        <w:ind w:left="2998" w:right="2988"/>
-        <w:jc w:val="center"/>
-        <w:rPr>
-          <w:rFonts w:eastAsia="Verdana"/>
-          <w:w w:val="104"/>
-          <w:sz w:val="28"/>
-          <w:szCs w:val="28"/>
-        </w:rPr>
-      </w:pPr>
-      <w:proofErr w:type="spellStart"/>
-      <w:r>
-        <w:rPr>
-          <w:rFonts w:eastAsia="Verdana"/>
-          <w:spacing w:val="-3"/>
-          <w:sz w:val="28"/>
-          <w:szCs w:val="28"/>
-        </w:rPr>
-        <w:t>Sreeniketh</w:t>
-      </w:r>
-      <w:proofErr w:type="spellEnd"/>
-      <w:r>
-        <w:rPr>
-          <w:rFonts w:eastAsia="Verdana"/>
-          <w:spacing w:val="-3"/>
-          <w:sz w:val="28"/>
-          <w:szCs w:val="28"/>
-        </w:rPr>
-        <w:t xml:space="preserve"> Raghavan</w:t>
-      </w:r>
-    </w:p>
-    <w:p>
-      <w:pPr>
-        <w:autoSpaceDE w:val="0"/>
-        <w:autoSpaceDN w:val="0"/>
-        <w:spacing w:before="2"/>
-        <w:ind w:left="2998" w:right="2988"/>
-        <w:jc w:val="center"/>
-        <w:rPr>
-          <w:rFonts w:eastAsia="Verdana"/>
-          <w:sz w:val="28"/>
-          <w:szCs w:val="28"/>
-        </w:rPr>
-      </w:pPr>
-      <w:r>
-        <w:rPr>
-          <w:rFonts w:eastAsia="Verdana"/>
-          <w:spacing w:val="-6"/>
-          <w:sz w:val="28"/>
-          <w:szCs w:val="28"/>
-        </w:rPr>
-        <w:t>Project Supervisor: Andrew Meads</w:t>
+          <w:sz w:val="28"/>
+          <w:szCs w:val="28"/>
+        </w:rPr>
+      </w:pPr>
+      <w:r>
+        <w:rPr>
+          <w:rFonts w:eastAsia="Verdana"/>
+          <w:spacing w:val="1"/>
+          <w:sz w:val="28"/>
+          <w:szCs w:val="28"/>
+        </w:rPr>
+        <w:t>Date: 19/04/2021</w:t>
       </w:r>
     </w:p>
     <w:p>
@@ -591,112 +593,7 @@
       <w:pPr>
         <w:autoSpaceDE w:val="0"/>
         <w:autoSpaceDN w:val="0"/>
-        <w:jc w:val="center"/>
-        <w:rPr>
-          <w:sz w:val="28"/>
-          <w:szCs w:val="28"/>
-        </w:rPr>
-      </w:pPr>
-    </w:p>
-    <w:p>
-      <w:pPr>
-        <w:autoSpaceDE w:val="0"/>
-        <w:autoSpaceDN w:val="0"/>
-        <w:jc w:val="center"/>
-        <w:rPr>
-          <w:sz w:val="28"/>
-          <w:szCs w:val="28"/>
-        </w:rPr>
-      </w:pPr>
-    </w:p>
-    <w:p>
-      <w:pPr>
-        <w:autoSpaceDE w:val="0"/>
-        <w:autoSpaceDN w:val="0"/>
-        <w:jc w:val="center"/>
-        <w:rPr>
-          <w:sz w:val="28"/>
-          <w:szCs w:val="28"/>
-        </w:rPr>
-      </w:pPr>
-    </w:p>
-    <w:p>
-      <w:pPr>
-        <w:autoSpaceDE w:val="0"/>
-        <w:autoSpaceDN w:val="0"/>
-        <w:jc w:val="center"/>
-        <w:rPr>
-          <w:sz w:val="28"/>
-          <w:szCs w:val="28"/>
-        </w:rPr>
-      </w:pPr>
-    </w:p>
-    <w:p>
-      <w:pPr>
-        <w:autoSpaceDE w:val="0"/>
-        <w:autoSpaceDN w:val="0"/>
-        <w:jc w:val="center"/>
-        <w:rPr>
-          <w:sz w:val="28"/>
-          <w:szCs w:val="28"/>
-        </w:rPr>
-      </w:pPr>
-      <w:r>
-        <w:rPr>
-          <w:rFonts w:eastAsia="Verdana"/>
-          <w:spacing w:val="1"/>
-          <w:sz w:val="28"/>
-          <w:szCs w:val="28"/>
-        </w:rPr>
-        <w:t xml:space="preserve">Date: </w:t>
-      </w:r>
-      <w:r>
-        <w:rPr>
-          <w:rFonts w:eastAsia="Verdana"/>
-          <w:spacing w:val="1"/>
-          <w:sz w:val="28"/>
-          <w:szCs w:val="28"/>
-        </w:rPr>
-        <w:t>14</w:t>
-      </w:r>
-      <w:r>
-        <w:rPr>
-          <w:rFonts w:eastAsia="Verdana"/>
-          <w:spacing w:val="1"/>
-          <w:sz w:val="28"/>
-          <w:szCs w:val="28"/>
-        </w:rPr>
-        <w:t>/</w:t>
-      </w:r>
-      <w:r>
-        <w:rPr>
-          <w:rFonts w:eastAsia="Verdana"/>
-          <w:spacing w:val="1"/>
-          <w:sz w:val="28"/>
-          <w:szCs w:val="28"/>
-        </w:rPr>
-        <w:t>10</w:t>
-      </w:r>
-      <w:r>
-        <w:rPr>
-          <w:rFonts w:eastAsia="Verdana"/>
-          <w:spacing w:val="1"/>
-          <w:sz w:val="28"/>
-          <w:szCs w:val="28"/>
-        </w:rPr>
-        <w:t>/2021</w:t>
-      </w:r>
-    </w:p>
-    <w:p>
-      <w:pPr>
-        <w:autoSpaceDE w:val="0"/>
-        <w:autoSpaceDN w:val="0"/>
-      </w:pPr>
-    </w:p>
-    <w:p>
-      <w:pPr>
-        <w:autoSpaceDE w:val="0"/>
-        <w:autoSpaceDN w:val="0"/>
+        <w:ind w:firstLine="0"/>
       </w:pPr>
     </w:p>
     <w:p>
@@ -705,10 +602,8 @@
         <w:autoSpaceDE w:val="0"/>
         <w:autoSpaceDN w:val="0"/>
         <w:spacing w:line="252" w:lineRule="auto"/>
-      </w:pPr>
-      <w:r>
-        <w:br w:type="page"/>
-      </w:r>
+        <w:ind w:firstLine="0"/>
+      </w:pPr>
     </w:p>
     <w:p>
       <w:pPr>
@@ -807,7 +702,7 @@
       <w:pPr>
         <w:autoSpaceDE w:val="0"/>
         <w:autoSpaceDN w:val="0"/>
-        <w:ind w:left="1701"/>
+        <w:ind w:left="1701" w:firstLine="0"/>
         <w:rPr>
           <w:b/>
           <w:sz w:val="36"/>
@@ -827,25 +722,28 @@
       <w:pPr>
         <w:autoSpaceDE w:val="0"/>
         <w:autoSpaceDN w:val="0"/>
+        <w:ind w:firstLine="0"/>
       </w:pPr>
     </w:p>
     <w:p>
       <w:pPr>
         <w:autoSpaceDE w:val="0"/>
         <w:autoSpaceDN w:val="0"/>
+        <w:ind w:firstLine="0"/>
       </w:pPr>
     </w:p>
     <w:p>
       <w:pPr>
         <w:autoSpaceDE w:val="0"/>
         <w:autoSpaceDN w:val="0"/>
+        <w:ind w:firstLine="0"/>
       </w:pPr>
     </w:p>
     <w:p>
       <w:pPr>
         <w:autoSpaceDE w:val="0"/>
         <w:autoSpaceDN w:val="0"/>
-        <w:ind w:left="1701" w:right="1863"/>
+        <w:ind w:left="1701" w:right="1863" w:firstLine="0"/>
         <w:rPr>
           <w:rFonts w:eastAsia="Verdana"/>
           <w:sz w:val="28"/>
@@ -1785,6 +1683,7 @@
         <w:autoSpaceDE w:val="0"/>
         <w:autoSpaceDN w:val="0"/>
         <w:spacing w:before="8" w:line="150" w:lineRule="exact"/>
+        <w:ind w:firstLine="0"/>
         <w:rPr>
           <w:sz w:val="28"/>
           <w:szCs w:val="28"/>
@@ -1796,6 +1695,7 @@
         <w:autoSpaceDE w:val="0"/>
         <w:autoSpaceDN w:val="0"/>
         <w:spacing w:line="200" w:lineRule="exact"/>
+        <w:ind w:firstLine="0"/>
         <w:rPr>
           <w:sz w:val="28"/>
           <w:szCs w:val="28"/>
@@ -1807,6 +1707,7 @@
         <w:autoSpaceDE w:val="0"/>
         <w:autoSpaceDN w:val="0"/>
         <w:spacing w:line="200" w:lineRule="exact"/>
+        <w:ind w:firstLine="0"/>
         <w:rPr>
           <w:sz w:val="28"/>
           <w:szCs w:val="28"/>
@@ -1897,7 +1798,7 @@
         <w:autoSpaceDE w:val="0"/>
         <w:autoSpaceDN w:val="0"/>
         <w:spacing w:line="200" w:lineRule="exact"/>
-        <w:ind w:left="981"/>
+        <w:ind w:left="1242" w:firstLine="459"/>
         <w:rPr>
           <w:rFonts w:eastAsia="Verdana"/>
           <w:spacing w:val="-6"/>
@@ -1918,7 +1819,7 @@
         <w:autoSpaceDE w:val="0"/>
         <w:autoSpaceDN w:val="0"/>
         <w:spacing w:line="200" w:lineRule="exact"/>
-        <w:ind w:left="981"/>
+        <w:ind w:left="981" w:firstLine="0"/>
         <w:rPr>
           <w:sz w:val="28"/>
           <w:szCs w:val="28"/>
@@ -1930,6 +1831,7 @@
         <w:autoSpaceDE w:val="0"/>
         <w:autoSpaceDN w:val="0"/>
         <w:spacing w:line="200" w:lineRule="exact"/>
+        <w:ind w:firstLine="0"/>
         <w:rPr>
           <w:sz w:val="28"/>
           <w:szCs w:val="28"/>
@@ -1940,7 +1842,7 @@
       <w:pPr>
         <w:autoSpaceDE w:val="0"/>
         <w:autoSpaceDN w:val="0"/>
-        <w:ind w:left="1701" w:right="-20"/>
+        <w:ind w:left="1701" w:right="-20" w:firstLine="0"/>
         <w:rPr>
           <w:rFonts w:eastAsia="Verdana"/>
           <w:sz w:val="28"/>
@@ -3190,11 +3092,9 @@
       <w:r>
         <w:t>Disruptive products usually have lower pricing (</w:t>
       </w:r>
-      <w:proofErr w:type="gramStart"/>
       <w:r>
         <w:t>e.g.</w:t>
       </w:r>
-      <w:proofErr w:type="gramEnd"/>
       <w:r>
         <w:t xml:space="preserve"> Airbnb, </w:t>
       </w:r>
@@ -3332,13 +3232,8 @@
       <w:r>
         <w:t>“</w:t>
       </w:r>
-      <w:proofErr w:type="spellStart"/>
-      <w:r>
-        <w:t>Choudary</w:t>
-      </w:r>
-      <w:proofErr w:type="spellEnd"/>
-      <w:r>
-        <w:t xml:space="preserve"> and Parker use the Uber example to explain why platforms are so powerful:</w:t>
+      <w:r>
+        <w:t>Choudary and Parker use the Uber example to explain why platforms are so powerful:</w:t>
       </w:r>
       <w:r>
         <w:t xml:space="preserve"> </w:t>
@@ -3436,15 +3331,7 @@
     </w:p>
     <w:p>
       <w:r>
-        <w:t xml:space="preserve">Although many standard development frameworks for an application exist such as Waterfall, Scrum or Agile, </w:t>
-      </w:r>
-      <w:proofErr w:type="spellStart"/>
-      <w:r>
-        <w:t>Vithani</w:t>
-      </w:r>
-      <w:proofErr w:type="spellEnd"/>
-      <w:r>
-        <w:t xml:space="preserve"> et al. argues that there is a n</w:t>
+        <w:t>Although many standard development frameworks for an application exist such as Waterfall, Scrum or Agile, Vithani et al. argues that there is a n</w:t>
       </w:r>
       <w:r>
         <w:t xml:space="preserve">eed </w:t>
@@ -4869,21 +4756,7 @@
         <w:rPr>
           <w:lang w:eastAsia="en-NZ"/>
         </w:rPr>
-        <w:t xml:space="preserve">Currently PWAs are not able to access all hardware and platform features. </w:t>
-      </w:r>
-      <w:proofErr w:type="gramStart"/>
-      <w:r>
-        <w:rPr>
-          <w:lang w:eastAsia="en-NZ"/>
-        </w:rPr>
-        <w:t>E.g.</w:t>
-      </w:r>
-      <w:proofErr w:type="gramEnd"/>
-      <w:r>
-        <w:rPr>
-          <w:lang w:eastAsia="en-NZ"/>
-        </w:rPr>
-        <w:t xml:space="preserve"> calendar and contact list</w:t>
+        <w:t>Currently PWAs are not able to access all hardware and platform features. E.g. calendar and contact list</w:t>
       </w:r>
       <w:r>
         <w:rPr>
@@ -4928,19 +4801,11 @@
           <w:lang w:eastAsia="en-NZ"/>
         </w:rPr>
       </w:pPr>
-      <w:proofErr w:type="spellStart"/>
-      <w:r>
-        <w:rPr>
-          <w:lang w:eastAsia="en-NZ"/>
-        </w:rPr>
-        <w:t>Charland</w:t>
-      </w:r>
-      <w:proofErr w:type="spellEnd"/>
-      <w:r>
-        <w:rPr>
-          <w:lang w:eastAsia="en-NZ"/>
-        </w:rPr>
-        <w:t xml:space="preserve"> and Leroux </w:t>
+      <w:r>
+        <w:rPr>
+          <w:lang w:eastAsia="en-NZ"/>
+        </w:rPr>
+        <w:t xml:space="preserve">Charland and Leroux </w:t>
       </w:r>
       <w:r>
         <w:rPr>
@@ -5078,21 +4943,7 @@
         <w:rPr>
           <w:lang w:eastAsia="en-NZ"/>
         </w:rPr>
-        <w:t xml:space="preserve">User interfaces are created in </w:t>
-      </w:r>
-      <w:proofErr w:type="spellStart"/>
-      <w:r>
-        <w:rPr>
-          <w:lang w:eastAsia="en-NZ"/>
-        </w:rPr>
-        <w:t>webviews</w:t>
-      </w:r>
-      <w:proofErr w:type="spellEnd"/>
-      <w:r>
-        <w:rPr>
-          <w:lang w:eastAsia="en-NZ"/>
-        </w:rPr>
-        <w:t xml:space="preserve"> utilising HTML and CSS. This leads to a lower performance overall than native code.</w:t>
+        <w:t>User interfaces are created in webviews utilising HTML and CSS. This leads to a lower performance overall than native code.</w:t>
       </w:r>
     </w:p>
     <w:p>
@@ -5279,17 +5130,7 @@
         <w:t>: “</w:t>
       </w:r>
       <w:r>
-        <w:t xml:space="preserve">I like to start with the map to get </w:t>
-      </w:r>
-      <w:proofErr w:type="spellStart"/>
-      <w:proofErr w:type="gramStart"/>
-      <w:r>
-        <w:t>a</w:t>
-      </w:r>
-      <w:proofErr w:type="spellEnd"/>
-      <w:proofErr w:type="gramEnd"/>
-      <w:r>
-        <w:t xml:space="preserve"> overview and move to the text version afterwards”</w:t>
+        <w:t>I like to start with the map to get a overview and move to the text version afterwards”</w:t>
       </w:r>
       <w:r>
         <w:t xml:space="preserve"> </w:t>
@@ -5705,15 +5546,7 @@
         <w:t>Their n</w:t>
       </w:r>
       <w:r>
-        <w:t xml:space="preserve">ew model PACMAD (People </w:t>
-      </w:r>
-      <w:proofErr w:type="gramStart"/>
-      <w:r>
-        <w:t>At</w:t>
-      </w:r>
-      <w:proofErr w:type="gramEnd"/>
-      <w:r>
-        <w:t xml:space="preserve"> the Centre of Mobile Application Development) “aims to address some of the shortcomings of existing usability models when applied to mobile applications”</w:t>
+        <w:t>ew model PACMAD (People At the Centre of Mobile Application Development) “aims to address some of the shortcomings of existing usability models when applied to mobile applications”</w:t>
       </w:r>
       <w:r>
         <w:t xml:space="preserve"> </w:t>
@@ -5832,7 +5665,6 @@
         </w:rPr>
         <w:t xml:space="preserve">Existing solutions for rental parking in New Zealand are Parkable, </w:t>
       </w:r>
-      <w:proofErr w:type="spellStart"/>
       <w:r>
         <w:rPr>
           <w:lang w:eastAsia="en-NZ"/>
@@ -5843,16 +5675,8 @@
         <w:rPr>
           <w:lang w:eastAsia="en-NZ"/>
         </w:rPr>
-        <w:t>haredspace</w:t>
-      </w:r>
-      <w:proofErr w:type="spellEnd"/>
-      <w:r>
-        <w:rPr>
-          <w:lang w:eastAsia="en-NZ"/>
-        </w:rPr>
-        <w:t xml:space="preserve">, and </w:t>
-      </w:r>
-      <w:proofErr w:type="spellStart"/>
+        <w:t xml:space="preserve">haredspace, and </w:t>
+      </w:r>
       <w:r>
         <w:rPr>
           <w:lang w:eastAsia="en-NZ"/>
@@ -5863,14 +5687,7 @@
         <w:rPr>
           <w:lang w:eastAsia="en-NZ"/>
         </w:rPr>
-        <w:t>nyspace</w:t>
-      </w:r>
-      <w:proofErr w:type="spellEnd"/>
-      <w:r>
-        <w:rPr>
-          <w:lang w:eastAsia="en-NZ"/>
-        </w:rPr>
-        <w:t>.</w:t>
+        <w:t>nyspace.</w:t>
       </w:r>
       <w:r>
         <w:rPr>
@@ -5878,61 +5695,11 @@
         </w:rPr>
         <w:t xml:space="preserve"> </w:t>
       </w:r>
-      <w:proofErr w:type="spellStart"/>
-      <w:r>
-        <w:rPr>
-          <w:lang w:eastAsia="en-NZ"/>
-        </w:rPr>
-        <w:t>Sharedspace</w:t>
-      </w:r>
-      <w:proofErr w:type="spellEnd"/>
-      <w:r>
-        <w:rPr>
-          <w:lang w:eastAsia="en-NZ"/>
-        </w:rPr>
-        <w:t xml:space="preserve"> focuses on event, </w:t>
-      </w:r>
-      <w:proofErr w:type="gramStart"/>
-      <w:r>
-        <w:rPr>
-          <w:lang w:eastAsia="en-NZ"/>
-        </w:rPr>
-        <w:t>office</w:t>
-      </w:r>
-      <w:proofErr w:type="gramEnd"/>
-      <w:r>
-        <w:rPr>
-          <w:lang w:eastAsia="en-NZ"/>
-        </w:rPr>
-        <w:t xml:space="preserve"> and parking spaces, however the parking is rented on a monthly basis. </w:t>
-      </w:r>
-      <w:proofErr w:type="spellStart"/>
-      <w:r>
-        <w:rPr>
-          <w:lang w:eastAsia="en-NZ"/>
-        </w:rPr>
-        <w:t>Anyspace</w:t>
-      </w:r>
-      <w:proofErr w:type="spellEnd"/>
-      <w:r>
-        <w:rPr>
-          <w:lang w:eastAsia="en-NZ"/>
-        </w:rPr>
-        <w:t xml:space="preserve"> is like </w:t>
-      </w:r>
-      <w:proofErr w:type="spellStart"/>
-      <w:r>
-        <w:rPr>
-          <w:lang w:eastAsia="en-NZ"/>
-        </w:rPr>
-        <w:t>Sharedspace</w:t>
-      </w:r>
-      <w:proofErr w:type="spellEnd"/>
-      <w:r>
-        <w:rPr>
-          <w:lang w:eastAsia="en-NZ"/>
-        </w:rPr>
-        <w:t>, offering office, storage and parking spaces rented on a weekly basis. Parkable is focused on short term rental parking spaces (hourly or daily), with some support for long term options.</w:t>
+      <w:r>
+        <w:rPr>
+          <w:lang w:eastAsia="en-NZ"/>
+        </w:rPr>
+        <w:t>Sharedspace focuses on event, office and parking spaces, however the parking is rented on a monthly basis. Anyspace is like Sharedspace, offering office, storage and parking spaces rented on a weekly basis. Parkable is focused on short term rental parking spaces (hourly or daily), with some support for long term options.</w:t>
       </w:r>
     </w:p>
     <w:p>
@@ -6098,21 +5865,7 @@
         <w:rPr>
           <w:sz w:val="20"/>
         </w:rPr>
-        <w:t xml:space="preserve">From the literature review, it was found that there is a lack of research on the impacts and implications of a shared economy version of parking. Much research has been conducted on the successes of Uber and </w:t>
-      </w:r>
-      <w:proofErr w:type="gramStart"/>
-      <w:r>
-        <w:rPr>
-          <w:sz w:val="20"/>
-        </w:rPr>
-        <w:t>Airbnb,</w:t>
-      </w:r>
-      <w:proofErr w:type="gramEnd"/>
-      <w:r>
-        <w:rPr>
-          <w:sz w:val="20"/>
-        </w:rPr>
-        <w:t xml:space="preserve"> however a dominant parking application has not fully disrupted the parking industry yet, which explains the lack of discussion in this area.</w:t>
+        <w:t>From the literature review, it was found that there is a lack of research on the impacts and implications of a shared economy version of parking. Much research has been conducted on the successes of Uber and Airbnb, however a dominant parking application has not fully disrupted the parking industry yet, which explains the lack of discussion in this area.</w:t>
       </w:r>
     </w:p>
     <w:p>
@@ -6120,15 +5873,7 @@
         <w:t xml:space="preserve">A similar feedback loop </w:t>
       </w:r>
       <w:r>
-        <w:t xml:space="preserve">to </w:t>
-      </w:r>
-      <w:proofErr w:type="spellStart"/>
-      <w:r>
-        <w:t>Choudary</w:t>
-      </w:r>
-      <w:proofErr w:type="spellEnd"/>
-      <w:r>
-        <w:t xml:space="preserve"> and Parker’s example of Uber </w:t>
+        <w:t xml:space="preserve">to Choudary and Parker’s example of Uber </w:t>
       </w:r>
       <w:r>
         <w:t>can be theorised for a rental parking application. More demand is met by more opportunistic parking space owners, which increases geographic coverage of parking spaces, leading to closer parking spaces to destinations, encouraging more customers and owners to join the platform.</w:t>
@@ -6136,15 +5881,7 @@
     </w:p>
     <w:p>
       <w:r>
-        <w:t xml:space="preserve">Min et al. examined the features of Uber and found “adding the unique features into the Uber mobile application, such as providing more accurate GPS location information on the map” and more specific search terms and refinement </w:t>
-      </w:r>
-      <w:proofErr w:type="gramStart"/>
-      <w:r>
-        <w:t>options  “</w:t>
-      </w:r>
-      <w:proofErr w:type="gramEnd"/>
-      <w:r>
-        <w:t>would help to enhance users’ perceived advantages of using the Uber mobile application” [Min2018]</w:t>
+        <w:t>Min et al. examined the features of Uber and found “adding the unique features into the Uber mobile application, such as providing more accurate GPS location information on the map” and more specific search terms and refinement options  “would help to enhance users’ perceived advantages of using the Uber mobile application” [Min2018]</w:t>
       </w:r>
       <w:r>
         <w:t>. The rental parking application should provide similar functionality around GPS location accuracy and search refinement.</w:t>
@@ -6192,15 +5929,7 @@
         <w:t xml:space="preserve"> development</w:t>
       </w:r>
       <w:r>
-        <w:t xml:space="preserve"> process proposed by </w:t>
-      </w:r>
-      <w:proofErr w:type="spellStart"/>
-      <w:r>
-        <w:t>Vithani</w:t>
-      </w:r>
-      <w:proofErr w:type="spellEnd"/>
-      <w:r>
-        <w:t xml:space="preserve"> et al. does not appear unique. The phases of the process are very similar to those of the Waterfall process. The justification of a new process for mobile application development </w:t>
+        <w:t xml:space="preserve"> process proposed by Vithani et al. does not appear unique. The phases of the process are very similar to those of the Waterfall process. The justification of a new process for mobile application development </w:t>
       </w:r>
       <w:r>
         <w:lastRenderedPageBreak/>
@@ -6708,39 +6437,7 @@
     </w:p>
     <w:p>
       <w:r>
-        <w:t xml:space="preserve">We developed initial designs for Airpark on paper and </w:t>
-      </w:r>
-      <w:proofErr w:type="gramStart"/>
-      <w:r>
-        <w:t>whiteboard, and</w:t>
-      </w:r>
-      <w:proofErr w:type="gramEnd"/>
-      <w:r>
-        <w:t xml:space="preserve"> transitioned into </w:t>
-      </w:r>
-      <w:proofErr w:type="spellStart"/>
-      <w:r>
-        <w:t>hifi</w:t>
-      </w:r>
-      <w:proofErr w:type="spellEnd"/>
-      <w:r>
-        <w:t xml:space="preserve"> prototypes on </w:t>
-      </w:r>
-      <w:proofErr w:type="spellStart"/>
-      <w:r>
-        <w:t>figma</w:t>
-      </w:r>
-      <w:proofErr w:type="spellEnd"/>
-      <w:r>
-        <w:t xml:space="preserve">. After some casual discussion with some friends, we found that the default styling of our framework was very </w:t>
-      </w:r>
-      <w:proofErr w:type="gramStart"/>
-      <w:r>
-        <w:t>appealing</w:t>
-      </w:r>
-      <w:proofErr w:type="gramEnd"/>
-      <w:r>
-        <w:t xml:space="preserve"> so we decided to use that and focus on functionality instead of theming.</w:t>
+        <w:t>We developed initial designs for Airpark on paper and whiteboard, and transitioned into hifi prototypes on figma. After some casual discussion with some friends, we found that the default styling of our framework was very appealing so we decided to use that and focus on functionality instead of theming.</w:t>
       </w:r>
       <w:r>
         <w:t xml:space="preserve"> The default theming of the application is expanded on in Section X.X (Ionic).</w:t>
@@ -6806,40 +6503,19 @@
       <w:pPr>
         <w:pStyle w:val="Heading2"/>
       </w:pPr>
-      <w:proofErr w:type="spellStart"/>
-      <w:r>
-        <w:t>Lofi</w:t>
-      </w:r>
-      <w:proofErr w:type="spellEnd"/>
-      <w:r>
-        <w:t xml:space="preserve"> Prototyping</w:t>
-      </w:r>
-    </w:p>
-    <w:p>
-      <w:r>
-        <w:t xml:space="preserve">When developing </w:t>
-      </w:r>
-      <w:proofErr w:type="spellStart"/>
-      <w:r>
-        <w:t>lofi</w:t>
-      </w:r>
-      <w:proofErr w:type="spellEnd"/>
-      <w:r>
-        <w:t xml:space="preserve"> prototypes, we focused on functionality and responsiveness.</w:t>
+      <w:r>
+        <w:t>Lofi Prototyping</w:t>
+      </w:r>
+    </w:p>
+    <w:p>
+      <w:r>
+        <w:t>When developing lofi prototypes, we focused on functionality and responsiveness.</w:t>
       </w:r>
       <w:r>
         <w:t xml:space="preserve"> Starting with lower fidelity designs allowed us to change our designs easily and discuss alternatives.</w:t>
       </w:r>
       <w:r>
-        <w:t xml:space="preserve"> An example of change made in the </w:t>
-      </w:r>
-      <w:proofErr w:type="spellStart"/>
-      <w:r>
-        <w:t>lofi</w:t>
-      </w:r>
-      <w:proofErr w:type="spellEnd"/>
-      <w:r>
-        <w:t xml:space="preserve"> stage was the add listing page being separated into separate </w:t>
+        <w:t xml:space="preserve"> An example of change made in the lofi stage was the add listing page being separated into separate </w:t>
       </w:r>
       <w:r>
         <w:t>pages and</w:t>
@@ -6852,24 +6528,14 @@
       <w:pPr>
         <w:pStyle w:val="Heading2"/>
       </w:pPr>
-      <w:proofErr w:type="spellStart"/>
       <w:r>
         <w:lastRenderedPageBreak/>
-        <w:t>Hifi</w:t>
-      </w:r>
-      <w:proofErr w:type="spellEnd"/>
-      <w:r>
-        <w:t xml:space="preserve"> Prototyping</w:t>
-      </w:r>
-    </w:p>
-    <w:p>
-      <w:proofErr w:type="spellStart"/>
-      <w:r>
-        <w:t>Hifi</w:t>
-      </w:r>
-      <w:proofErr w:type="spellEnd"/>
-      <w:r>
-        <w:t xml:space="preserve"> designs were modelled on Figma</w:t>
+        <w:t>Hifi Prototyping</w:t>
+      </w:r>
+    </w:p>
+    <w:p>
+      <w:r>
+        <w:t>Hifi designs were modelled on Figma</w:t>
       </w:r>
       <w:r>
         <w:t xml:space="preserve"> </w:t>
@@ -6878,15 +6544,7 @@
         <w:t xml:space="preserve">[1 in the top ref to Figma]. </w:t>
       </w:r>
       <w:r>
-        <w:t xml:space="preserve">In this stage, we created components for our application, such as buttons, </w:t>
-      </w:r>
-      <w:proofErr w:type="gramStart"/>
-      <w:r>
-        <w:t>inputs</w:t>
-      </w:r>
-      <w:proofErr w:type="gramEnd"/>
-      <w:r>
-        <w:t xml:space="preserve"> and typography. These were used to construct example pages for Air</w:t>
+        <w:t>In this stage, we created components for our application, such as buttons, inputs and typography. These were used to construct example pages for Air</w:t>
       </w:r>
       <w:r>
         <w:t>p</w:t>
@@ -7008,15 +6666,7 @@
         </w:rPr>
       </w:pPr>
       <w:r>
-        <w:t xml:space="preserve">We defined the scope of our project in mid-July, around when we started the implementation of the project. We have completed all our major goals, which were </w:t>
-      </w:r>
-      <w:proofErr w:type="spellStart"/>
-      <w:r>
-        <w:t>hifi</w:t>
-      </w:r>
-      <w:proofErr w:type="spellEnd"/>
-      <w:r>
-        <w:t xml:space="preserve"> prototyping, login functionality, adding a listing, viewing listings, parking functionality, parking history, map functionality, and user testing.</w:t>
+        <w:t>We defined the scope of our project in mid-July, around when we started the implementation of the project. We have completed all our major goals, which were hifi prototyping, login functionality, adding a listing, viewing listings, parking functionality, parking history, map functionality, and user testing.</w:t>
       </w:r>
       <w:r>
         <w:t xml:space="preserve"> </w:t>
@@ -7194,18 +6844,10 @@
         <w:t xml:space="preserve">They complete the </w:t>
       </w:r>
       <w:r>
-        <w:t xml:space="preserve">feature on a new </w:t>
-      </w:r>
-      <w:proofErr w:type="gramStart"/>
-      <w:r>
-        <w:t xml:space="preserve">branch, </w:t>
-      </w:r>
-      <w:r>
-        <w:t>and</w:t>
-      </w:r>
-      <w:proofErr w:type="gramEnd"/>
-      <w:r>
-        <w:t xml:space="preserve"> </w:t>
+        <w:t xml:space="preserve">feature on a new branch, </w:t>
+      </w:r>
+      <w:r>
+        <w:t xml:space="preserve">and </w:t>
       </w:r>
       <w:r>
         <w:t>create a pull request</w:t>
@@ -7330,26 +6972,13 @@
     <w:p>
       <w:r>
         <w:lastRenderedPageBreak/>
-        <w:t xml:space="preserve">Ionic made it possible for the application to be compatible with and rendered differently on different platforms </w:t>
-      </w:r>
-      <w:proofErr w:type="spellStart"/>
-      <w:r>
-        <w:t>platforms</w:t>
-      </w:r>
-      <w:proofErr w:type="spellEnd"/>
-      <w:r>
-        <w:t xml:space="preserve"> including web, </w:t>
-      </w:r>
-      <w:proofErr w:type="gramStart"/>
+        <w:t xml:space="preserve">Ionic made it possible for the application to be compatible with and rendered differently on different platforms platforms including web, </w:t>
+      </w:r>
       <w:r>
         <w:t>A</w:t>
       </w:r>
       <w:r>
-        <w:t>ndroid</w:t>
-      </w:r>
-      <w:proofErr w:type="gramEnd"/>
-      <w:r>
-        <w:t xml:space="preserve"> and iOS without having to write the code multiple times.</w:t>
+        <w:t>ndroid and iOS without having to write the code multiple times.</w:t>
       </w:r>
       <w:r>
         <w:t xml:space="preserve"> Originally, we strongly considered</w:t>
@@ -7388,23 +7017,7 @@
         <w:t xml:space="preserve">1 </w:t>
       </w:r>
       <w:r>
-        <w:t xml:space="preserve">is a framework for building </w:t>
-      </w:r>
-      <w:proofErr w:type="gramStart"/>
-      <w:r>
-        <w:t>a</w:t>
-      </w:r>
-      <w:proofErr w:type="gramEnd"/>
-      <w:r>
-        <w:t xml:space="preserve"> application which supports many platforms. It provides a library of components to create an application which changes its design based on the platform. For </w:t>
-      </w:r>
-      <w:proofErr w:type="gramStart"/>
-      <w:r>
-        <w:t>example</w:t>
-      </w:r>
-      <w:proofErr w:type="gramEnd"/>
-      <w:r>
-        <w:t xml:space="preserve"> in Fig X. the differences between iOS and Material Design can be seen. The header text is larger and a different font on iOS, and the card has a different shadow as well. </w:t>
+        <w:t xml:space="preserve">is a framework for building a application which supports many platforms. It provides a library of components to create an application which changes its design based on the platform. For example in Fig X. the differences between iOS and Material Design can be seen. The header text is larger and a different font on iOS, and the card has a different shadow as well. </w:t>
       </w:r>
     </w:p>
     <w:p>
@@ -7529,13 +7142,8 @@
       </w:r>
     </w:p>
     <w:p>
-      <w:proofErr w:type="spellStart"/>
-      <w:r>
-        <w:t>Firestore</w:t>
-      </w:r>
-      <w:proofErr w:type="spellEnd"/>
-      <w:r>
-        <w:t xml:space="preserve"> Storage</w:t>
+      <w:r>
+        <w:t>Firestore Storage</w:t>
       </w:r>
     </w:p>
     <w:p/>
@@ -7617,37 +7225,12 @@
           <w:bCs/>
         </w:rPr>
       </w:pPr>
-      <w:proofErr w:type="gramStart"/>
       <w:r>
         <w:rPr>
           <w:b/>
           <w:bCs/>
         </w:rPr>
-        <w:t>Requirements</w:t>
-      </w:r>
-      <w:proofErr w:type="gramEnd"/>
-      <w:r>
-        <w:rPr>
-          <w:b/>
-          <w:bCs/>
-        </w:rPr>
-        <w:t xml:space="preserve"> doc (market research stuff), project implementation, features decided based on requirements, design, architecture frontend </w:t>
-      </w:r>
-      <w:proofErr w:type="spellStart"/>
-      <w:r>
-        <w:rPr>
-          <w:b/>
-          <w:bCs/>
-        </w:rPr>
-        <w:t>api</w:t>
-      </w:r>
-      <w:proofErr w:type="spellEnd"/>
-      <w:r>
-        <w:rPr>
-          <w:b/>
-          <w:bCs/>
-        </w:rPr>
-        <w:t xml:space="preserve"> database, user testing, changes incorporated, tools technologies, process (agile) (peer programming, sprints)</w:t>
+        <w:t>Requirements doc (market research stuff), project implementation, features decided based on requirements, design, architecture frontend api database, user testing, changes incorporated, tools technologies, process (agile) (peer programming, sprints)</w:t>
       </w:r>
     </w:p>
     <w:p>
@@ -7721,15 +7304,7 @@
         <w:ind w:firstLine="0"/>
       </w:pPr>
       <w:r>
-        <w:t xml:space="preserve">Unfortunately, due to the pandemic, all the user testing sessions bar one </w:t>
-      </w:r>
-      <w:proofErr w:type="gramStart"/>
-      <w:r>
-        <w:t>were</w:t>
-      </w:r>
-      <w:proofErr w:type="gramEnd"/>
-      <w:r>
-        <w:t xml:space="preserve"> held online. Participants were asked to have their cameras on so that we could see their reactions to the scenarios. Another downside was that we could not have the users use an actual mobile application. Therefore, we asked users to use Chrome Developer Tools to simulate a mobile device in their browser.</w:t>
+        <w:t>Unfortunately, due to the pandemic, all the user testing sessions bar one were held online. Participants were asked to have their cameras on so that we could see their reactions to the scenarios. Another downside was that we could not have the users use an actual mobile application. Therefore, we asked users to use Chrome Developer Tools to simulate a mobile device in their browser.</w:t>
       </w:r>
     </w:p>
     <w:p>
@@ -8128,15 +7703,7 @@
     </w:p>
     <w:p>
       <w:r>
-        <w:t xml:space="preserve">Some feedback on fundamental changes were unable to be implemented, although we considered this </w:t>
-      </w:r>
-      <w:proofErr w:type="gramStart"/>
-      <w:r>
-        <w:t>feedback</w:t>
-      </w:r>
-      <w:proofErr w:type="gramEnd"/>
-      <w:r>
-        <w:t xml:space="preserve"> nonetheless. For instance, one user commented that “there is a lack of security when creating a listing, as it has the potential to allow users to add land they do not own onto the system”. Due to time constraints, it was not possible to introduce a verification system for ownership of parking locations and this was not included in the original scope for the application. Another user suggested separating the application into two, one for renters, and one for owners. This follows the same model as Uber, which has a separate application for drivers called Uber Driver. Again, due to time constraints this was not possible, however, we agree that this would be a more effective system as these different user types have different values and would benefit from more specific views catered to them.</w:t>
+        <w:t>Some feedback on fundamental changes were unable to be implemented, although we considered this feedback nonetheless. For instance, one user commented that “there is a lack of security when creating a listing, as it has the potential to allow users to add land they do not own onto the system”. Due to time constraints, it was not possible to introduce a verification system for ownership of parking locations and this was not included in the original scope for the application. Another user suggested separating the application into two, one for renters, and one for owners. This follows the same model as Uber, which has a separate application for drivers called Uber Driver. Again, due to time constraints this was not possible, however, we agree that this would be a more effective system as these different user types have different values and would benefit from more specific views catered to them.</w:t>
       </w:r>
     </w:p>
     <w:p>
@@ -8330,6 +7897,14 @@
       </w:r>
     </w:p>
     <w:p>
+      <w:r>
+        <w:t>Some participants could not find the contact support buttons, as it was not obvious in the history card that the parking details would contain that button. Instead, we believe it would be more visible if there was a link on the card itself to contact support.</w:t>
+      </w:r>
+      <w:r>
+        <w:t xml:space="preserve"> </w:t>
+      </w:r>
+    </w:p>
+    <w:p>
       <w:pPr>
         <w:pStyle w:val="Heading3"/>
       </w:pPr>
@@ -8337,44 +7912,27 @@
         <w:t>Observing cross platform differences</w:t>
       </w:r>
     </w:p>
+    <w:p>
+      <w:r>
+        <w:t>Most respondents did not think there was a significant difference when switching between the iOS and Material Design style for the application</w:t>
+      </w:r>
+      <w:r>
+        <w:t>.</w:t>
+      </w:r>
+      <w:r>
+        <w:t xml:space="preserve"> </w:t>
+      </w:r>
+      <w:r>
+        <w:t>Some users had a preference for which platform style</w:t>
+      </w:r>
+      <w:r>
+        <w:t xml:space="preserve"> they thought was more aesthetic and cohesive, but there was no clear consensus. Differences that were noticed were the change in font size, font style, </w:t>
+      </w:r>
+      <w:r>
+        <w:t>top bar, and side menu.</w:t>
+      </w:r>
+    </w:p>
     <w:p/>
-    <w:p>
-      <w:pPr>
-        <w:rPr>
-          <w:b/>
-          <w:bCs/>
-        </w:rPr>
-      </w:pPr>
-      <w:r>
-        <w:rPr>
-          <w:b/>
-          <w:bCs/>
-        </w:rPr>
-        <w:t>Rephrase following paragraph</w:t>
-      </w:r>
-    </w:p>
-    <w:p>
-      <w:r>
-        <w:t>All</w:t>
-      </w:r>
-      <w:r>
-        <w:t xml:space="preserve"> the users were able to start and end their parking booking successfully</w:t>
-      </w:r>
-      <w:commentRangeStart w:id="0"/>
-      <w:r>
-        <w:t xml:space="preserve">. </w:t>
-      </w:r>
-      <w:commentRangeEnd w:id="0"/>
-      <w:r>
-        <w:rPr>
-          <w:rStyle w:val="CommentReference"/>
-        </w:rPr>
-        <w:commentReference w:id="0"/>
-      </w:r>
-      <w:r>
-        <w:t>Additionally, 80% of users were able to find information about parking locations and bookings and 95% of users agreed that they were able to find their parking history and identify the buttons to seek help.</w:t>
-      </w:r>
-    </w:p>
     <w:p>
       <w:pPr>
         <w:pStyle w:val="Heading2"/>
@@ -8447,7 +8005,7 @@
                     <pic:cNvPicPr/>
                   </pic:nvPicPr>
                   <pic:blipFill>
-                    <a:blip r:embed="rId28"/>
+                    <a:blip r:embed="rId24"/>
                     <a:stretch>
                       <a:fillRect/>
                     </a:stretch>
@@ -8501,15 +8059,7 @@
         <w:t xml:space="preserve"> users used this search bar when navigating to a specific address.</w:t>
       </w:r>
       <w:r>
-        <w:t xml:space="preserve"> The current location of the user was also added, and the zoom level of the map was tweaked to allow users to understand where they were in relation to the greater area. The search results were also restricted to addresses and locations within a 100km radius of the </w:t>
-      </w:r>
-      <w:proofErr w:type="gramStart"/>
-      <w:r>
-        <w:t>users</w:t>
-      </w:r>
-      <w:proofErr w:type="gramEnd"/>
-      <w:r>
-        <w:t xml:space="preserve"> current location to improve the relevancy of these results. </w:t>
+        <w:t xml:space="preserve"> The current location of the user was also added, and the zoom level of the map was tweaked to allow users to understand where they were in relation to the greater area. The search results were also restricted to addresses and locations within a 100km radius of the users current location to improve the relevancy of these results. </w:t>
       </w:r>
     </w:p>
     <w:p>
@@ -8536,15 +8086,7 @@
         <w:t xml:space="preserve"> Therefore, the address, pricing, and timing details were added onto the same page</w:t>
       </w:r>
       <w:r>
-        <w:t xml:space="preserve"> (</w:t>
-      </w:r>
-      <w:proofErr w:type="spellStart"/>
-      <w:r>
-        <w:t>Fig.X</w:t>
-      </w:r>
-      <w:proofErr w:type="spellEnd"/>
-      <w:r>
-        <w:t>.)</w:t>
+        <w:t xml:space="preserve"> (Fig.X.)</w:t>
       </w:r>
       <w:r>
         <w:t xml:space="preserve">. The </w:t>
@@ -8581,7 +8123,7 @@
                     <pic:cNvPicPr/>
                   </pic:nvPicPr>
                   <pic:blipFill>
-                    <a:blip r:embed="rId29"/>
+                    <a:blip r:embed="rId25"/>
                     <a:stretch>
                       <a:fillRect/>
                     </a:stretch>
@@ -8618,11 +8160,9 @@
       <w:r>
         <w:t xml:space="preserve">Another pain point for users was the custom availability toggle button on the timing page. The users “didn’t realise what the custom field did in the create listing page until” they clicked it. This was partly a terminology issue (section 8.5.4.) but also a visual issue where the option was disconnected from the main dropdown. Therefore, we added this functionality in the dropdown menu under ‘custom </w:t>
       </w:r>
-      <w:proofErr w:type="gramStart"/>
       <w:r>
         <w:t>days’</w:t>
       </w:r>
-      <w:proofErr w:type="gramEnd"/>
       <w:r>
         <w:t>.</w:t>
       </w:r>
@@ -8694,13 +8234,8 @@
       </w:r>
     </w:p>
     <w:p>
-      <w:proofErr w:type="spellStart"/>
-      <w:r>
-        <w:t>Jiaru</w:t>
-      </w:r>
-      <w:proofErr w:type="spellEnd"/>
-      <w:r>
-        <w:t xml:space="preserve"> thought parking in progress was just in general and not referencing that the current user was parked at that location.</w:t>
+      <w:r>
+        <w:t>Jiaru thought parking in progress was just in general and not referencing that the current user was parked at that location.</w:t>
       </w:r>
     </w:p>
     <w:p>
@@ -8751,33 +8286,18 @@
       </w:r>
     </w:p>
     <w:p>
-      <w:proofErr w:type="spellStart"/>
-      <w:r>
-        <w:t>Jiaru</w:t>
-      </w:r>
-      <w:proofErr w:type="spellEnd"/>
-      <w:r>
-        <w:t xml:space="preserve"> thought close as in close to your location</w:t>
-      </w:r>
-    </w:p>
-    <w:p>
-      <w:proofErr w:type="spellStart"/>
-      <w:r>
-        <w:t>Tianren</w:t>
-      </w:r>
-      <w:proofErr w:type="spellEnd"/>
-      <w:r>
-        <w:t xml:space="preserve"> didn’t understand what bays meant</w:t>
-      </w:r>
-    </w:p>
-    <w:p>
-      <w:proofErr w:type="spellStart"/>
-      <w:r>
-        <w:t>Jiaru</w:t>
-      </w:r>
-      <w:proofErr w:type="spellEnd"/>
-      <w:r>
-        <w:t xml:space="preserve"> didn’t realise custom was part of availability</w:t>
+      <w:r>
+        <w:t>Jiaru thought close as in close to your location</w:t>
+      </w:r>
+    </w:p>
+    <w:p>
+      <w:r>
+        <w:t>Tianren didn’t understand what bays meant</w:t>
+      </w:r>
+    </w:p>
+    <w:p>
+      <w:r>
+        <w:t>Jiaru didn’t realise custom was part of availability</w:t>
       </w:r>
     </w:p>
     <w:p>
@@ -8924,32 +8444,9 @@
     </w:p>
     <w:p>
       <w:r>
-        <w:t xml:space="preserve">Additionally, the number of participants who tested the application was relatively small and the </w:t>
-      </w:r>
-      <w:proofErr w:type="gramStart"/>
-      <w:r>
-        <w:t>20 person</w:t>
-      </w:r>
-      <w:proofErr w:type="gramEnd"/>
-      <w:r>
-        <w:t xml:space="preserve"> sample size doesn’t represent the entire user demographic. 17 out of 20 participants were engineering students at the university of </w:t>
-      </w:r>
-      <w:proofErr w:type="spellStart"/>
-      <w:proofErr w:type="gramStart"/>
-      <w:r>
-        <w:t>auckland</w:t>
-      </w:r>
-      <w:proofErr w:type="spellEnd"/>
-      <w:r>
-        <w:t>, and</w:t>
-      </w:r>
-      <w:proofErr w:type="gramEnd"/>
-      <w:r>
-        <w:t xml:space="preserve"> were all in the age group of 18 to 25 years. Only 50% of respondents drove a car and only ~21% owned a parking space they wanted to rent out, which made it slightly challenging to accurately depict the market sentiment.</w:t>
-      </w:r>
-    </w:p>
-    <w:p/>
-    <w:p/>
+        <w:t>Additionally, the number of participants who tested the application was relatively small and the 20 person sample size doesn’t represent the entire user demographic. 17 out of 20 participants were engineering students at the university of auckland, and were all in the age group of 18 to 25 years. Only 50% of respondents drove a car and only ~21% owned a parking space they wanted to rent out, which made it slightly challenging to accurately depict the market sentiment.</w:t>
+      </w:r>
+    </w:p>
     <w:p>
       <w:pPr>
         <w:pStyle w:val="Heading1"/>
@@ -8979,7 +8476,6 @@
     </w:p>
     <w:p>
       <w:r>
-        <w:lastRenderedPageBreak/>
         <w:t xml:space="preserve">Our user testing research showed that both the concept of a rental parking platform and the actual implementation of the application was very appealing to participants with </w:t>
       </w:r>
       <w:r>
@@ -8990,7 +8486,11 @@
         <w:t xml:space="preserve">add some statistics. </w:t>
       </w:r>
       <w:r>
-        <w:t>We also found an interesting split in what different users valued. Renters of parking spots focused on not needing to worry about finding a parking spot, and sellers were most excited about the opportunity to make extra income.</w:t>
+        <w:t xml:space="preserve">We also found an interesting split in what </w:t>
+      </w:r>
+      <w:r>
+        <w:lastRenderedPageBreak/>
+        <w:t>different users valued. Renters of parking spots focused on not needing to worry about finding a parking spot, and sellers were most excited about the opportunity to make extra income.</w:t>
       </w:r>
     </w:p>
     <w:p>
@@ -9088,21 +8588,7 @@
         <w:rPr>
           <w:sz w:val="20"/>
         </w:rPr>
-        <w:t xml:space="preserve">. They would also like to thank their project partner </w:t>
-      </w:r>
-      <w:proofErr w:type="spellStart"/>
-      <w:r>
-        <w:rPr>
-          <w:sz w:val="20"/>
-        </w:rPr>
-        <w:t>Sreeniketh</w:t>
-      </w:r>
-      <w:proofErr w:type="spellEnd"/>
-      <w:r>
-        <w:rPr>
-          <w:sz w:val="20"/>
-        </w:rPr>
-        <w:t xml:space="preserve"> Raghavan for providing ideas, research and support while working together on this project.</w:t>
+        <w:t>. They would also like to thank their project partner Sreeniketh Raghavan for providing ideas, research and support while working together on this project.</w:t>
       </w:r>
       <w:r>
         <w:rPr>
@@ -9601,7 +9087,6 @@
                       <w:rPr>
                         <w:noProof/>
                       </w:rPr>
-                      <w:lastRenderedPageBreak/>
                       <w:t xml:space="preserve">[8] </w:t>
                     </w:r>
                   </w:p>
@@ -9662,6 +9147,7 @@
                       <w:rPr>
                         <w:noProof/>
                       </w:rPr>
+                      <w:lastRenderedPageBreak/>
                       <w:t xml:space="preserve">[9] </w:t>
                     </w:r>
                   </w:p>
@@ -10217,42 +9703,6 @@
 </w:document>
 </file>
 
-<file path=word/comments.xml><?xml version="1.0" encoding="utf-8"?>
-<w:comments xmlns:wpc="http://schemas.microsoft.com/office/word/2010/wordprocessingCanvas" xmlns:cx="http://schemas.microsoft.com/office/drawing/2014/chartex" xmlns:cx1="http://schemas.microsoft.com/office/drawing/2015/9/8/chartex" xmlns:cx2="http://schemas.microsoft.com/office/drawing/2015/10/21/chartex" xmlns:cx3="http://schemas.microsoft.com/office/drawing/2016/5/9/chartex" xmlns:cx4="http://schemas.microsoft.com/office/drawing/2016/5/10/chartex" xmlns:cx5="http://schemas.microsoft.com/office/drawing/2016/5/11/chartex" xmlns:cx6="http://schemas.microsoft.com/office/drawing/2016/5/12/chartex" xmlns:cx7="http://schemas.microsoft.com/office/drawing/2016/5/13/chartex" xmlns:cx8="http://schemas.microsoft.com/office/drawing/2016/5/14/chartex" xmlns:mc="http://schemas.openxmlformats.org/markup-compatibility/2006" xmlns:aink="http://schemas.microsoft.com/office/drawing/2016/ink" xmlns:am3d="http://schemas.microsoft.com/office/drawing/2017/model3d" xmlns:o="urn:schemas-microsoft-com:office:office" xmlns:r="http://schemas.openxmlformats.org/officeDocument/2006/relationships" xmlns:m="http://schemas.openxmlformats.org/officeDocument/2006/math" xmlns:v="urn:schemas-microsoft-com:vml" xmlns:wp14="http://schemas.microsoft.com/office/word/2010/wordprocessingDrawing" xmlns:wp="http://schemas.openxmlformats.org/drawingml/2006/wordprocessingDrawing" xmlns:w10="urn:schemas-microsoft-com:office:word" xmlns:w="http://schemas.openxmlformats.org/wordprocessingml/2006/main" xmlns:w14="http://schemas.microsoft.com/office/word/2010/wordml" xmlns:w15="http://schemas.microsoft.com/office/word/2012/wordml" xmlns:w16cex="http://schemas.microsoft.com/office/word/2018/wordml/cex" xmlns:w16cid="http://schemas.microsoft.com/office/word/2016/wordml/cid" xmlns:w16="http://schemas.microsoft.com/office/word/2018/wordml" xmlns:w16se="http://schemas.microsoft.com/office/word/2015/wordml/symex" xmlns:wpg="http://schemas.microsoft.com/office/word/2010/wordprocessingGroup" xmlns:wpi="http://schemas.microsoft.com/office/word/2010/wordprocessingInk" xmlns:wne="http://schemas.microsoft.com/office/word/2006/wordml" xmlns:wps="http://schemas.microsoft.com/office/word/2010/wordprocessingShape" mc:Ignorable="w14 w15 w16se w16cid w16 w16cex wp14">
-  <w:comment w:id="0" w:author="Aiden Burgess" w:date="2021-10-12T22:08:00Z" w:initials="AB">
-    <w:p>
-      <w:pPr>
-        <w:pStyle w:val="CommentText"/>
-      </w:pPr>
-      <w:r>
-        <w:rPr>
-          <w:rStyle w:val="CommentReference"/>
-        </w:rPr>
-        <w:annotationRef/>
-      </w:r>
-    </w:p>
-  </w:comment>
-</w:comments>
-</file>
-
-<file path=word/commentsExtended.xml><?xml version="1.0" encoding="utf-8"?>
-<w15:commentsEx xmlns:wpc="http://schemas.microsoft.com/office/word/2010/wordprocessingCanvas" xmlns:cx="http://schemas.microsoft.com/office/drawing/2014/chartex" xmlns:cx1="http://schemas.microsoft.com/office/drawing/2015/9/8/chartex" xmlns:cx2="http://schemas.microsoft.com/office/drawing/2015/10/21/chartex" xmlns:cx3="http://schemas.microsoft.com/office/drawing/2016/5/9/chartex" xmlns:cx4="http://schemas.microsoft.com/office/drawing/2016/5/10/chartex" xmlns:cx5="http://schemas.microsoft.com/office/drawing/2016/5/11/chartex" xmlns:cx6="http://schemas.microsoft.com/office/drawing/2016/5/12/chartex" xmlns:cx7="http://schemas.microsoft.com/office/drawing/2016/5/13/chartex" xmlns:cx8="http://schemas.microsoft.com/office/drawing/2016/5/14/chartex" xmlns:mc="http://schemas.openxmlformats.org/markup-compatibility/2006" xmlns:aink="http://schemas.microsoft.com/office/drawing/2016/ink" xmlns:am3d="http://schemas.microsoft.com/office/drawing/2017/model3d" xmlns:o="urn:schemas-microsoft-com:office:office" xmlns:r="http://schemas.openxmlformats.org/officeDocument/2006/relationships" xmlns:m="http://schemas.openxmlformats.org/officeDocument/2006/math" xmlns:v="urn:schemas-microsoft-com:vml" xmlns:wp14="http://schemas.microsoft.com/office/word/2010/wordprocessingDrawing" xmlns:wp="http://schemas.openxmlformats.org/drawingml/2006/wordprocessingDrawing" xmlns:w10="urn:schemas-microsoft-com:office:word" xmlns:w="http://schemas.openxmlformats.org/wordprocessingml/2006/main" xmlns:w14="http://schemas.microsoft.com/office/word/2010/wordml" xmlns:w15="http://schemas.microsoft.com/office/word/2012/wordml" xmlns:w16cex="http://schemas.microsoft.com/office/word/2018/wordml/cex" xmlns:w16cid="http://schemas.microsoft.com/office/word/2016/wordml/cid" xmlns:w16="http://schemas.microsoft.com/office/word/2018/wordml" xmlns:w16se="http://schemas.microsoft.com/office/word/2015/wordml/symex" xmlns:wpg="http://schemas.microsoft.com/office/word/2010/wordprocessingGroup" xmlns:wpi="http://schemas.microsoft.com/office/word/2010/wordprocessingInk" xmlns:wne="http://schemas.microsoft.com/office/word/2006/wordml" xmlns:wps="http://schemas.microsoft.com/office/word/2010/wordprocessingShape" mc:Ignorable="w14 w15 w16se w16cid w16 w16cex wp14">
-  <w15:commentEx w15:paraId="07FD5162" w15:done="0"/>
-</w15:commentsEx>
-</file>
-
-<file path=word/commentsExtensible.xml><?xml version="1.0" encoding="utf-8"?>
-<w16cex:commentsExtensible xmlns:wpc="http://schemas.microsoft.com/office/word/2010/wordprocessingCanvas" xmlns:cx="http://schemas.microsoft.com/office/drawing/2014/chartex" xmlns:cx1="http://schemas.microsoft.com/office/drawing/2015/9/8/chartex" xmlns:cx2="http://schemas.microsoft.com/office/drawing/2015/10/21/chartex" xmlns:cx3="http://schemas.microsoft.com/office/drawing/2016/5/9/chartex" xmlns:cx4="http://schemas.microsoft.com/office/drawing/2016/5/10/chartex" xmlns:cx5="http://schemas.microsoft.com/office/drawing/2016/5/11/chartex" xmlns:cx6="http://schemas.microsoft.com/office/drawing/2016/5/12/chartex" xmlns:cx7="http://schemas.microsoft.com/office/drawing/2016/5/13/chartex" xmlns:cx8="http://schemas.microsoft.com/office/drawing/2016/5/14/chartex" xmlns:mc="http://schemas.openxmlformats.org/markup-compatibility/2006" xmlns:aink="http://schemas.microsoft.com/office/drawing/2016/ink" xmlns:am3d="http://schemas.microsoft.com/office/drawing/2017/model3d" xmlns:o="urn:schemas-microsoft-com:office:office" xmlns:r="http://schemas.openxmlformats.org/officeDocument/2006/relationships" xmlns:m="http://schemas.openxmlformats.org/officeDocument/2006/math" xmlns:v="urn:schemas-microsoft-com:vml" xmlns:wp14="http://schemas.microsoft.com/office/word/2010/wordprocessingDrawing" xmlns:wp="http://schemas.openxmlformats.org/drawingml/2006/wordprocessingDrawing" xmlns:w10="urn:schemas-microsoft-com:office:word" xmlns:w="http://schemas.openxmlformats.org/wordprocessingml/2006/main" xmlns:w14="http://schemas.microsoft.com/office/word/2010/wordml" xmlns:w15="http://schemas.microsoft.com/office/word/2012/wordml" xmlns:w16cex="http://schemas.microsoft.com/office/word/2018/wordml/cex" xmlns:w16cid="http://schemas.microsoft.com/office/word/2016/wordml/cid" xmlns:w16="http://schemas.microsoft.com/office/word/2018/wordml" xmlns:w16se="http://schemas.microsoft.com/office/word/2015/wordml/symex" xmlns:wpg="http://schemas.microsoft.com/office/word/2010/wordprocessingGroup" xmlns:wpi="http://schemas.microsoft.com/office/word/2010/wordprocessingInk" xmlns:wne="http://schemas.microsoft.com/office/word/2006/wordml" xmlns:wps="http://schemas.microsoft.com/office/word/2010/wordprocessingShape" mc:Ignorable="w14 w15 w16se w16cid w16 w16cex wp14">
-  <w16cex:commentExtensible w16cex:durableId="251085DA" w16cex:dateUtc="2021-10-12T09:08:00Z"/>
-</w16cex:commentsExtensible>
-</file>
-
-<file path=word/commentsIds.xml><?xml version="1.0" encoding="utf-8"?>
-<w16cid:commentsIds xmlns:wpc="http://schemas.microsoft.com/office/word/2010/wordprocessingCanvas" xmlns:cx="http://schemas.microsoft.com/office/drawing/2014/chartex" xmlns:cx1="http://schemas.microsoft.com/office/drawing/2015/9/8/chartex" xmlns:cx2="http://schemas.microsoft.com/office/drawing/2015/10/21/chartex" xmlns:cx3="http://schemas.microsoft.com/office/drawing/2016/5/9/chartex" xmlns:cx4="http://schemas.microsoft.com/office/drawing/2016/5/10/chartex" xmlns:cx5="http://schemas.microsoft.com/office/drawing/2016/5/11/chartex" xmlns:cx6="http://schemas.microsoft.com/office/drawing/2016/5/12/chartex" xmlns:cx7="http://schemas.microsoft.com/office/drawing/2016/5/13/chartex" xmlns:cx8="http://schemas.microsoft.com/office/drawing/2016/5/14/chartex" xmlns:mc="http://schemas.openxmlformats.org/markup-compatibility/2006" xmlns:aink="http://schemas.microsoft.com/office/drawing/2016/ink" xmlns:am3d="http://schemas.microsoft.com/office/drawing/2017/model3d" xmlns:o="urn:schemas-microsoft-com:office:office" xmlns:r="http://schemas.openxmlformats.org/officeDocument/2006/relationships" xmlns:m="http://schemas.openxmlformats.org/officeDocument/2006/math" xmlns:v="urn:schemas-microsoft-com:vml" xmlns:wp14="http://schemas.microsoft.com/office/word/2010/wordprocessingDrawing" xmlns:wp="http://schemas.openxmlformats.org/drawingml/2006/wordprocessingDrawing" xmlns:w10="urn:schemas-microsoft-com:office:word" xmlns:w="http://schemas.openxmlformats.org/wordprocessingml/2006/main" xmlns:w14="http://schemas.microsoft.com/office/word/2010/wordml" xmlns:w15="http://schemas.microsoft.com/office/word/2012/wordml" xmlns:w16cex="http://schemas.microsoft.com/office/word/2018/wordml/cex" xmlns:w16cid="http://schemas.microsoft.com/office/word/2016/wordml/cid" xmlns:w16="http://schemas.microsoft.com/office/word/2018/wordml" xmlns:w16se="http://schemas.microsoft.com/office/word/2015/wordml/symex" xmlns:wpg="http://schemas.microsoft.com/office/word/2010/wordprocessingGroup" xmlns:wpi="http://schemas.microsoft.com/office/word/2010/wordprocessingInk" xmlns:wne="http://schemas.microsoft.com/office/word/2006/wordml" xmlns:wps="http://schemas.microsoft.com/office/word/2010/wordprocessingShape" mc:Ignorable="w14 w15 w16se w16cid w16 w16cex wp14">
-  <w16cid:commentId w16cid:paraId="07FD5162" w16cid:durableId="251085DA"/>
-</w16cid:commentsIds>
-</file>
-
 <file path=word/endnotes.xml><?xml version="1.0" encoding="utf-8"?>
 <w:endnotes xmlns:wpc="http://schemas.microsoft.com/office/word/2010/wordprocessingCanvas" xmlns:cx="http://schemas.microsoft.com/office/drawing/2014/chartex" xmlns:cx1="http://schemas.microsoft.com/office/drawing/2015/9/8/chartex" xmlns:cx2="http://schemas.microsoft.com/office/drawing/2015/10/21/chartex" xmlns:cx3="http://schemas.microsoft.com/office/drawing/2016/5/9/chartex" xmlns:cx4="http://schemas.microsoft.com/office/drawing/2016/5/10/chartex" xmlns:cx5="http://schemas.microsoft.com/office/drawing/2016/5/11/chartex" xmlns:cx6="http://schemas.microsoft.com/office/drawing/2016/5/12/chartex" xmlns:cx7="http://schemas.microsoft.com/office/drawing/2016/5/13/chartex" xmlns:cx8="http://schemas.microsoft.com/office/drawing/2016/5/14/chartex" xmlns:mc="http://schemas.openxmlformats.org/markup-compatibility/2006" xmlns:aink="http://schemas.microsoft.com/office/drawing/2016/ink" xmlns:am3d="http://schemas.microsoft.com/office/drawing/2017/model3d" xmlns:o="urn:schemas-microsoft-com:office:office" xmlns:r="http://schemas.openxmlformats.org/officeDocument/2006/relationships" xmlns:m="http://schemas.openxmlformats.org/officeDocument/2006/math" xmlns:v="urn:schemas-microsoft-com:vml" xmlns:wp14="http://schemas.microsoft.com/office/word/2010/wordprocessingDrawing" xmlns:wp="http://schemas.openxmlformats.org/drawingml/2006/wordprocessingDrawing" xmlns:w10="urn:schemas-microsoft-com:office:word" xmlns:w="http://schemas.openxmlformats.org/wordprocessingml/2006/main" xmlns:w14="http://schemas.microsoft.com/office/word/2010/wordml" xmlns:w15="http://schemas.microsoft.com/office/word/2012/wordml" xmlns:w16cex="http://schemas.microsoft.com/office/word/2018/wordml/cex" xmlns:w16cid="http://schemas.microsoft.com/office/word/2016/wordml/cid" xmlns:w16="http://schemas.microsoft.com/office/word/2018/wordml" xmlns:w16se="http://schemas.microsoft.com/office/word/2015/wordml/symex" xmlns:wpg="http://schemas.microsoft.com/office/word/2010/wordprocessingGroup" xmlns:wpi="http://schemas.microsoft.com/office/word/2010/wordprocessingInk" xmlns:wne="http://schemas.microsoft.com/office/word/2006/wordml" xmlns:wps="http://schemas.microsoft.com/office/word/2010/wordprocessingShape" mc:Ignorable="w14 w15 w16se w16cid w16 w16cex wp14">
   <w:endnote w:type="separator" w:id="-1">
@@ -10843,14 +10293,6 @@
 </w:numbering>
 </file>
 
-<file path=word/people.xml><?xml version="1.0" encoding="utf-8"?>
-<w15:people xmlns:wpc="http://schemas.microsoft.com/office/word/2010/wordprocessingCanvas" xmlns:cx="http://schemas.microsoft.com/office/drawing/2014/chartex" xmlns:cx1="http://schemas.microsoft.com/office/drawing/2015/9/8/chartex" xmlns:cx2="http://schemas.microsoft.com/office/drawing/2015/10/21/chartex" xmlns:cx3="http://schemas.microsoft.com/office/drawing/2016/5/9/chartex" xmlns:cx4="http://schemas.microsoft.com/office/drawing/2016/5/10/chartex" xmlns:cx5="http://schemas.microsoft.com/office/drawing/2016/5/11/chartex" xmlns:cx6="http://schemas.microsoft.com/office/drawing/2016/5/12/chartex" xmlns:cx7="http://schemas.microsoft.com/office/drawing/2016/5/13/chartex" xmlns:cx8="http://schemas.microsoft.com/office/drawing/2016/5/14/chartex" xmlns:mc="http://schemas.openxmlformats.org/markup-compatibility/2006" xmlns:aink="http://schemas.microsoft.com/office/drawing/2016/ink" xmlns:am3d="http://schemas.microsoft.com/office/drawing/2017/model3d" xmlns:o="urn:schemas-microsoft-com:office:office" xmlns:r="http://schemas.openxmlformats.org/officeDocument/2006/relationships" xmlns:m="http://schemas.openxmlformats.org/officeDocument/2006/math" xmlns:v="urn:schemas-microsoft-com:vml" xmlns:wp14="http://schemas.microsoft.com/office/word/2010/wordprocessingDrawing" xmlns:wp="http://schemas.openxmlformats.org/drawingml/2006/wordprocessingDrawing" xmlns:w10="urn:schemas-microsoft-com:office:word" xmlns:w="http://schemas.openxmlformats.org/wordprocessingml/2006/main" xmlns:w14="http://schemas.microsoft.com/office/word/2010/wordml" xmlns:w15="http://schemas.microsoft.com/office/word/2012/wordml" xmlns:w16cex="http://schemas.microsoft.com/office/word/2018/wordml/cex" xmlns:w16cid="http://schemas.microsoft.com/office/word/2016/wordml/cid" xmlns:w16="http://schemas.microsoft.com/office/word/2018/wordml" xmlns:w16se="http://schemas.microsoft.com/office/word/2015/wordml/symex" xmlns:wpg="http://schemas.microsoft.com/office/word/2010/wordprocessingGroup" xmlns:wpi="http://schemas.microsoft.com/office/word/2010/wordprocessingInk" xmlns:wne="http://schemas.microsoft.com/office/word/2006/wordml" xmlns:wps="http://schemas.microsoft.com/office/word/2010/wordprocessingShape" mc:Ignorable="w14 w15 w16se w16cid w16 w16cex wp14">
-  <w15:person w15:author="Aiden Burgess">
-    <w15:presenceInfo w15:providerId="Windows Live" w15:userId="7521ac5588828cbc"/>
-  </w15:person>
-</w15:people>
-</file>
-
 <file path=word/styles.xml><?xml version="1.0" encoding="utf-8"?>
 <w:styles xmlns:mc="http://schemas.openxmlformats.org/markup-compatibility/2006" xmlns:r="http://schemas.openxmlformats.org/officeDocument/2006/relationships" xmlns:w="http://schemas.openxmlformats.org/wordprocessingml/2006/main" xmlns:w14="http://schemas.microsoft.com/office/word/2010/wordml" xmlns:w15="http://schemas.microsoft.com/office/word/2012/wordml" xmlns:w16cex="http://schemas.microsoft.com/office/word/2018/wordml/cex" xmlns:w16cid="http://schemas.microsoft.com/office/word/2016/wordml/cid" xmlns:w16="http://schemas.microsoft.com/office/word/2018/wordml" xmlns:w16se="http://schemas.microsoft.com/office/word/2015/wordml/symex" mc:Ignorable="w14 w15 w16se w16cid w16 w16cex">
   <w:docDefaults>
@@ -10879,6 +10321,7 @@
     <w:lsdException w:name="Subtitle" w:qFormat="1"/>
     <w:lsdException w:name="Strong" w:qFormat="1"/>
     <w:lsdException w:name="Emphasis" w:qFormat="1"/>
+    <w:lsdException w:name="Normal (Web)" w:uiPriority="99"/>
     <w:lsdException w:name="HTML Keyboard" w:semiHidden="1" w:unhideWhenUsed="1"/>
     <w:lsdException w:name="Normal Table" w:semiHidden="1" w:unhideWhenUsed="1"/>
     <w:lsdException w:name="annotation subject" w:semiHidden="1" w:unhideWhenUsed="1"/>
@@ -11823,6 +11266,23 @@
       <w:lang w:eastAsia="en-US"/>
     </w:rPr>
   </w:style>
+  <w:style w:type="paragraph" w:styleId="NormalWeb">
+    <w:name w:val="Normal (Web)"/>
+    <w:basedOn w:val="Normal"/>
+    <w:uiPriority w:val="99"/>
+    <w:unhideWhenUsed/>
+    <w:rsid w:val="00D86C36"/>
+    <w:pPr>
+      <w:spacing w:before="100" w:beforeAutospacing="1" w:after="100" w:afterAutospacing="1" w:line="240" w:lineRule="auto"/>
+      <w:ind w:firstLine="0"/>
+      <w:jc w:val="left"/>
+    </w:pPr>
+    <w:rPr>
+      <w:sz w:val="24"/>
+      <w:szCs w:val="24"/>
+      <w:lang w:eastAsia="en-NZ"/>
+    </w:rPr>
+  </w:style>
 </w:styles>
 </file>
 

</xml_diff>

<commit_message>
Add a little to close terminology change
</commit_message>
<xml_diff>
--- a/Part IV Project/Final Research Report/final-research-report.docx
+++ b/Part IV Project/Final Research Report/final-research-report.docx
@@ -480,6 +480,7 @@
           <w:szCs w:val="28"/>
         </w:rPr>
       </w:pPr>
+      <w:proofErr w:type="spellStart"/>
       <w:r>
         <w:rPr>
           <w:rFonts w:eastAsia="Verdana"/>
@@ -487,7 +488,17 @@
           <w:sz w:val="28"/>
           <w:szCs w:val="28"/>
         </w:rPr>
-        <w:t>Sreeniketh Raghavan</w:t>
+        <w:t>Sreeniketh</w:t>
+      </w:r>
+      <w:proofErr w:type="spellEnd"/>
+      <w:r>
+        <w:rPr>
+          <w:rFonts w:eastAsia="Verdana"/>
+          <w:spacing w:val="-3"/>
+          <w:sz w:val="28"/>
+          <w:szCs w:val="28"/>
+        </w:rPr>
+        <w:t xml:space="preserve"> Raghavan</w:t>
       </w:r>
     </w:p>
     <w:p>
@@ -3092,9 +3103,11 @@
       <w:r>
         <w:t>Disruptive products usually have lower pricing (</w:t>
       </w:r>
+      <w:proofErr w:type="gramStart"/>
       <w:r>
         <w:t>e.g.</w:t>
       </w:r>
+      <w:proofErr w:type="gramEnd"/>
       <w:r>
         <w:t xml:space="preserve"> Airbnb, </w:t>
       </w:r>
@@ -3232,8 +3245,13 @@
       <w:r>
         <w:t>“</w:t>
       </w:r>
-      <w:r>
-        <w:t>Choudary and Parker use the Uber example to explain why platforms are so powerful:</w:t>
+      <w:proofErr w:type="spellStart"/>
+      <w:r>
+        <w:t>Choudary</w:t>
+      </w:r>
+      <w:proofErr w:type="spellEnd"/>
+      <w:r>
+        <w:t xml:space="preserve"> and Parker use the Uber example to explain why platforms are so powerful:</w:t>
       </w:r>
       <w:r>
         <w:t xml:space="preserve"> </w:t>
@@ -3331,7 +3349,15 @@
     </w:p>
     <w:p>
       <w:r>
-        <w:t>Although many standard development frameworks for an application exist such as Waterfall, Scrum or Agile, Vithani et al. argues that there is a n</w:t>
+        <w:t xml:space="preserve">Although many standard development frameworks for an application exist such as Waterfall, Scrum or Agile, </w:t>
+      </w:r>
+      <w:proofErr w:type="spellStart"/>
+      <w:r>
+        <w:t>Vithani</w:t>
+      </w:r>
+      <w:proofErr w:type="spellEnd"/>
+      <w:r>
+        <w:t xml:space="preserve"> et al. argues that there is a n</w:t>
       </w:r>
       <w:r>
         <w:t xml:space="preserve">eed </w:t>
@@ -4756,7 +4782,21 @@
         <w:rPr>
           <w:lang w:eastAsia="en-NZ"/>
         </w:rPr>
-        <w:t>Currently PWAs are not able to access all hardware and platform features. E.g. calendar and contact list</w:t>
+        <w:t xml:space="preserve">Currently PWAs are not able to access all hardware and platform features. </w:t>
+      </w:r>
+      <w:proofErr w:type="gramStart"/>
+      <w:r>
+        <w:rPr>
+          <w:lang w:eastAsia="en-NZ"/>
+        </w:rPr>
+        <w:t>E.g.</w:t>
+      </w:r>
+      <w:proofErr w:type="gramEnd"/>
+      <w:r>
+        <w:rPr>
+          <w:lang w:eastAsia="en-NZ"/>
+        </w:rPr>
+        <w:t xml:space="preserve"> calendar and contact list</w:t>
       </w:r>
       <w:r>
         <w:rPr>
@@ -4801,11 +4841,19 @@
           <w:lang w:eastAsia="en-NZ"/>
         </w:rPr>
       </w:pPr>
-      <w:r>
-        <w:rPr>
-          <w:lang w:eastAsia="en-NZ"/>
-        </w:rPr>
-        <w:t xml:space="preserve">Charland and Leroux </w:t>
+      <w:proofErr w:type="spellStart"/>
+      <w:r>
+        <w:rPr>
+          <w:lang w:eastAsia="en-NZ"/>
+        </w:rPr>
+        <w:t>Charland</w:t>
+      </w:r>
+      <w:proofErr w:type="spellEnd"/>
+      <w:r>
+        <w:rPr>
+          <w:lang w:eastAsia="en-NZ"/>
+        </w:rPr>
+        <w:t xml:space="preserve"> and Leroux </w:t>
       </w:r>
       <w:r>
         <w:rPr>
@@ -4943,7 +4991,21 @@
         <w:rPr>
           <w:lang w:eastAsia="en-NZ"/>
         </w:rPr>
-        <w:t>User interfaces are created in webviews utilising HTML and CSS. This leads to a lower performance overall than native code.</w:t>
+        <w:t xml:space="preserve">User interfaces are created in </w:t>
+      </w:r>
+      <w:proofErr w:type="spellStart"/>
+      <w:r>
+        <w:rPr>
+          <w:lang w:eastAsia="en-NZ"/>
+        </w:rPr>
+        <w:t>webviews</w:t>
+      </w:r>
+      <w:proofErr w:type="spellEnd"/>
+      <w:r>
+        <w:rPr>
+          <w:lang w:eastAsia="en-NZ"/>
+        </w:rPr>
+        <w:t xml:space="preserve"> utilising HTML and CSS. This leads to a lower performance overall than native code.</w:t>
       </w:r>
     </w:p>
     <w:p>
@@ -5130,7 +5192,17 @@
         <w:t>: “</w:t>
       </w:r>
       <w:r>
-        <w:t>I like to start with the map to get a overview and move to the text version afterwards”</w:t>
+        <w:t xml:space="preserve">I like to start with the map to get </w:t>
+      </w:r>
+      <w:proofErr w:type="spellStart"/>
+      <w:proofErr w:type="gramStart"/>
+      <w:r>
+        <w:t>a</w:t>
+      </w:r>
+      <w:proofErr w:type="spellEnd"/>
+      <w:proofErr w:type="gramEnd"/>
+      <w:r>
+        <w:t xml:space="preserve"> overview and move to the text version afterwards”</w:t>
       </w:r>
       <w:r>
         <w:t xml:space="preserve"> </w:t>
@@ -5546,7 +5618,15 @@
         <w:t>Their n</w:t>
       </w:r>
       <w:r>
-        <w:t>ew model PACMAD (People At the Centre of Mobile Application Development) “aims to address some of the shortcomings of existing usability models when applied to mobile applications”</w:t>
+        <w:t xml:space="preserve">ew model PACMAD (People </w:t>
+      </w:r>
+      <w:proofErr w:type="gramStart"/>
+      <w:r>
+        <w:t>At</w:t>
+      </w:r>
+      <w:proofErr w:type="gramEnd"/>
+      <w:r>
+        <w:t xml:space="preserve"> the Centre of Mobile Application Development) “aims to address some of the shortcomings of existing usability models when applied to mobile applications”</w:t>
       </w:r>
       <w:r>
         <w:t xml:space="preserve"> </w:t>
@@ -5665,6 +5745,7 @@
         </w:rPr>
         <w:t xml:space="preserve">Existing solutions for rental parking in New Zealand are Parkable, </w:t>
       </w:r>
+      <w:proofErr w:type="spellStart"/>
       <w:r>
         <w:rPr>
           <w:lang w:eastAsia="en-NZ"/>
@@ -5675,8 +5756,16 @@
         <w:rPr>
           <w:lang w:eastAsia="en-NZ"/>
         </w:rPr>
-        <w:t xml:space="preserve">haredspace, and </w:t>
-      </w:r>
+        <w:t>haredspace</w:t>
+      </w:r>
+      <w:proofErr w:type="spellEnd"/>
+      <w:r>
+        <w:rPr>
+          <w:lang w:eastAsia="en-NZ"/>
+        </w:rPr>
+        <w:t xml:space="preserve">, and </w:t>
+      </w:r>
+      <w:proofErr w:type="spellStart"/>
       <w:r>
         <w:rPr>
           <w:lang w:eastAsia="en-NZ"/>
@@ -5687,7 +5776,14 @@
         <w:rPr>
           <w:lang w:eastAsia="en-NZ"/>
         </w:rPr>
-        <w:t>nyspace.</w:t>
+        <w:t>nyspace</w:t>
+      </w:r>
+      <w:proofErr w:type="spellEnd"/>
+      <w:r>
+        <w:rPr>
+          <w:lang w:eastAsia="en-NZ"/>
+        </w:rPr>
+        <w:t>.</w:t>
       </w:r>
       <w:r>
         <w:rPr>
@@ -5695,11 +5791,61 @@
         </w:rPr>
         <w:t xml:space="preserve"> </w:t>
       </w:r>
-      <w:r>
-        <w:rPr>
-          <w:lang w:eastAsia="en-NZ"/>
-        </w:rPr>
-        <w:t>Sharedspace focuses on event, office and parking spaces, however the parking is rented on a monthly basis. Anyspace is like Sharedspace, offering office, storage and parking spaces rented on a weekly basis. Parkable is focused on short term rental parking spaces (hourly or daily), with some support for long term options.</w:t>
+      <w:proofErr w:type="spellStart"/>
+      <w:r>
+        <w:rPr>
+          <w:lang w:eastAsia="en-NZ"/>
+        </w:rPr>
+        <w:t>Sharedspace</w:t>
+      </w:r>
+      <w:proofErr w:type="spellEnd"/>
+      <w:r>
+        <w:rPr>
+          <w:lang w:eastAsia="en-NZ"/>
+        </w:rPr>
+        <w:t xml:space="preserve"> focuses on event, </w:t>
+      </w:r>
+      <w:proofErr w:type="gramStart"/>
+      <w:r>
+        <w:rPr>
+          <w:lang w:eastAsia="en-NZ"/>
+        </w:rPr>
+        <w:t>office</w:t>
+      </w:r>
+      <w:proofErr w:type="gramEnd"/>
+      <w:r>
+        <w:rPr>
+          <w:lang w:eastAsia="en-NZ"/>
+        </w:rPr>
+        <w:t xml:space="preserve"> and parking spaces, however the parking is rented on a monthly basis. </w:t>
+      </w:r>
+      <w:proofErr w:type="spellStart"/>
+      <w:r>
+        <w:rPr>
+          <w:lang w:eastAsia="en-NZ"/>
+        </w:rPr>
+        <w:t>Anyspace</w:t>
+      </w:r>
+      <w:proofErr w:type="spellEnd"/>
+      <w:r>
+        <w:rPr>
+          <w:lang w:eastAsia="en-NZ"/>
+        </w:rPr>
+        <w:t xml:space="preserve"> is like </w:t>
+      </w:r>
+      <w:proofErr w:type="spellStart"/>
+      <w:r>
+        <w:rPr>
+          <w:lang w:eastAsia="en-NZ"/>
+        </w:rPr>
+        <w:t>Sharedspace</w:t>
+      </w:r>
+      <w:proofErr w:type="spellEnd"/>
+      <w:r>
+        <w:rPr>
+          <w:lang w:eastAsia="en-NZ"/>
+        </w:rPr>
+        <w:t>, offering office, storage and parking spaces rented on a weekly basis. Parkable is focused on short term rental parking spaces (hourly or daily), with some support for long term options.</w:t>
       </w:r>
     </w:p>
     <w:p>
@@ -5865,7 +6011,21 @@
         <w:rPr>
           <w:sz w:val="20"/>
         </w:rPr>
-        <w:t>From the literature review, it was found that there is a lack of research on the impacts and implications of a shared economy version of parking. Much research has been conducted on the successes of Uber and Airbnb, however a dominant parking application has not fully disrupted the parking industry yet, which explains the lack of discussion in this area.</w:t>
+        <w:t xml:space="preserve">From the literature review, it was found that there is a lack of research on the impacts and implications of a shared economy version of parking. Much research has been conducted on the successes of Uber and </w:t>
+      </w:r>
+      <w:proofErr w:type="gramStart"/>
+      <w:r>
+        <w:rPr>
+          <w:sz w:val="20"/>
+        </w:rPr>
+        <w:t>Airbnb,</w:t>
+      </w:r>
+      <w:proofErr w:type="gramEnd"/>
+      <w:r>
+        <w:rPr>
+          <w:sz w:val="20"/>
+        </w:rPr>
+        <w:t xml:space="preserve"> however a dominant parking application has not fully disrupted the parking industry yet, which explains the lack of discussion in this area.</w:t>
       </w:r>
     </w:p>
     <w:p>
@@ -5873,7 +6033,15 @@
         <w:t xml:space="preserve">A similar feedback loop </w:t>
       </w:r>
       <w:r>
-        <w:t xml:space="preserve">to Choudary and Parker’s example of Uber </w:t>
+        <w:t xml:space="preserve">to </w:t>
+      </w:r>
+      <w:proofErr w:type="spellStart"/>
+      <w:r>
+        <w:t>Choudary</w:t>
+      </w:r>
+      <w:proofErr w:type="spellEnd"/>
+      <w:r>
+        <w:t xml:space="preserve"> and Parker’s example of Uber </w:t>
       </w:r>
       <w:r>
         <w:t>can be theorised for a rental parking application. More demand is met by more opportunistic parking space owners, which increases geographic coverage of parking spaces, leading to closer parking spaces to destinations, encouraging more customers and owners to join the platform.</w:t>
@@ -5881,7 +6049,15 @@
     </w:p>
     <w:p>
       <w:r>
-        <w:t>Min et al. examined the features of Uber and found “adding the unique features into the Uber mobile application, such as providing more accurate GPS location information on the map” and more specific search terms and refinement options  “would help to enhance users’ perceived advantages of using the Uber mobile application” [Min2018]</w:t>
+        <w:t xml:space="preserve">Min et al. examined the features of Uber and found “adding the unique features into the Uber mobile application, such as providing more accurate GPS location information on the map” and more specific search terms and refinement </w:t>
+      </w:r>
+      <w:proofErr w:type="gramStart"/>
+      <w:r>
+        <w:t>options  “</w:t>
+      </w:r>
+      <w:proofErr w:type="gramEnd"/>
+      <w:r>
+        <w:t>would help to enhance users’ perceived advantages of using the Uber mobile application” [Min2018]</w:t>
       </w:r>
       <w:r>
         <w:t>. The rental parking application should provide similar functionality around GPS location accuracy and search refinement.</w:t>
@@ -5929,7 +6105,15 @@
         <w:t xml:space="preserve"> development</w:t>
       </w:r>
       <w:r>
-        <w:t xml:space="preserve"> process proposed by Vithani et al. does not appear unique. The phases of the process are very similar to those of the Waterfall process. The justification of a new process for mobile application development </w:t>
+        <w:t xml:space="preserve"> process proposed by </w:t>
+      </w:r>
+      <w:proofErr w:type="spellStart"/>
+      <w:r>
+        <w:t>Vithani</w:t>
+      </w:r>
+      <w:proofErr w:type="spellEnd"/>
+      <w:r>
+        <w:t xml:space="preserve"> et al. does not appear unique. The phases of the process are very similar to those of the Waterfall process. The justification of a new process for mobile application development </w:t>
       </w:r>
       <w:r>
         <w:lastRenderedPageBreak/>
@@ -6437,7 +6621,39 @@
     </w:p>
     <w:p>
       <w:r>
-        <w:t>We developed initial designs for Airpark on paper and whiteboard, and transitioned into hifi prototypes on figma. After some casual discussion with some friends, we found that the default styling of our framework was very appealing so we decided to use that and focus on functionality instead of theming.</w:t>
+        <w:t xml:space="preserve">We developed initial designs for Airpark on paper and </w:t>
+      </w:r>
+      <w:proofErr w:type="gramStart"/>
+      <w:r>
+        <w:t>whiteboard, and</w:t>
+      </w:r>
+      <w:proofErr w:type="gramEnd"/>
+      <w:r>
+        <w:t xml:space="preserve"> transitioned into </w:t>
+      </w:r>
+      <w:proofErr w:type="spellStart"/>
+      <w:r>
+        <w:t>hifi</w:t>
+      </w:r>
+      <w:proofErr w:type="spellEnd"/>
+      <w:r>
+        <w:t xml:space="preserve"> prototypes on </w:t>
+      </w:r>
+      <w:proofErr w:type="spellStart"/>
+      <w:r>
+        <w:t>figma</w:t>
+      </w:r>
+      <w:proofErr w:type="spellEnd"/>
+      <w:r>
+        <w:t xml:space="preserve">. After some casual discussion with some friends, we found that the default styling of our framework was very </w:t>
+      </w:r>
+      <w:proofErr w:type="gramStart"/>
+      <w:r>
+        <w:t>appealing</w:t>
+      </w:r>
+      <w:proofErr w:type="gramEnd"/>
+      <w:r>
+        <w:t xml:space="preserve"> so we decided to use that and focus on functionality instead of theming.</w:t>
       </w:r>
       <w:r>
         <w:t xml:space="preserve"> The default theming of the application is expanded on in Section X.X (Ionic).</w:t>
@@ -6503,19 +6719,40 @@
       <w:pPr>
         <w:pStyle w:val="Heading2"/>
       </w:pPr>
-      <w:r>
-        <w:t>Lofi Prototyping</w:t>
-      </w:r>
-    </w:p>
-    <w:p>
-      <w:r>
-        <w:t>When developing lofi prototypes, we focused on functionality and responsiveness.</w:t>
+      <w:proofErr w:type="spellStart"/>
+      <w:r>
+        <w:t>Lofi</w:t>
+      </w:r>
+      <w:proofErr w:type="spellEnd"/>
+      <w:r>
+        <w:t xml:space="preserve"> Prototyping</w:t>
+      </w:r>
+    </w:p>
+    <w:p>
+      <w:r>
+        <w:t xml:space="preserve">When developing </w:t>
+      </w:r>
+      <w:proofErr w:type="spellStart"/>
+      <w:r>
+        <w:t>lofi</w:t>
+      </w:r>
+      <w:proofErr w:type="spellEnd"/>
+      <w:r>
+        <w:t xml:space="preserve"> prototypes, we focused on functionality and responsiveness.</w:t>
       </w:r>
       <w:r>
         <w:t xml:space="preserve"> Starting with lower fidelity designs allowed us to change our designs easily and discuss alternatives.</w:t>
       </w:r>
       <w:r>
-        <w:t xml:space="preserve"> An example of change made in the lofi stage was the add listing page being separated into separate </w:t>
+        <w:t xml:space="preserve"> An example of change made in the </w:t>
+      </w:r>
+      <w:proofErr w:type="spellStart"/>
+      <w:r>
+        <w:t>lofi</w:t>
+      </w:r>
+      <w:proofErr w:type="spellEnd"/>
+      <w:r>
+        <w:t xml:space="preserve"> stage was the add listing page being separated into separate </w:t>
       </w:r>
       <w:r>
         <w:t>pages and</w:t>
@@ -6528,14 +6765,24 @@
       <w:pPr>
         <w:pStyle w:val="Heading2"/>
       </w:pPr>
+      <w:proofErr w:type="spellStart"/>
       <w:r>
         <w:lastRenderedPageBreak/>
-        <w:t>Hifi Prototyping</w:t>
-      </w:r>
-    </w:p>
-    <w:p>
-      <w:r>
-        <w:t>Hifi designs were modelled on Figma</w:t>
+        <w:t>Hifi</w:t>
+      </w:r>
+      <w:proofErr w:type="spellEnd"/>
+      <w:r>
+        <w:t xml:space="preserve"> Prototyping</w:t>
+      </w:r>
+    </w:p>
+    <w:p>
+      <w:proofErr w:type="spellStart"/>
+      <w:r>
+        <w:t>Hifi</w:t>
+      </w:r>
+      <w:proofErr w:type="spellEnd"/>
+      <w:r>
+        <w:t xml:space="preserve"> designs were modelled on Figma</w:t>
       </w:r>
       <w:r>
         <w:t xml:space="preserve"> </w:t>
@@ -6544,7 +6791,15 @@
         <w:t xml:space="preserve">[1 in the top ref to Figma]. </w:t>
       </w:r>
       <w:r>
-        <w:t>In this stage, we created components for our application, such as buttons, inputs and typography. These were used to construct example pages for Air</w:t>
+        <w:t xml:space="preserve">In this stage, we created components for our application, such as buttons, </w:t>
+      </w:r>
+      <w:proofErr w:type="gramStart"/>
+      <w:r>
+        <w:t>inputs</w:t>
+      </w:r>
+      <w:proofErr w:type="gramEnd"/>
+      <w:r>
+        <w:t xml:space="preserve"> and typography. These were used to construct example pages for Air</w:t>
       </w:r>
       <w:r>
         <w:t>p</w:t>
@@ -6666,7 +6921,15 @@
         </w:rPr>
       </w:pPr>
       <w:r>
-        <w:t>We defined the scope of our project in mid-July, around when we started the implementation of the project. We have completed all our major goals, which were hifi prototyping, login functionality, adding a listing, viewing listings, parking functionality, parking history, map functionality, and user testing.</w:t>
+        <w:t xml:space="preserve">We defined the scope of our project in mid-July, around when we started the implementation of the project. We have completed all our major goals, which were </w:t>
+      </w:r>
+      <w:proofErr w:type="spellStart"/>
+      <w:r>
+        <w:t>hifi</w:t>
+      </w:r>
+      <w:proofErr w:type="spellEnd"/>
+      <w:r>
+        <w:t xml:space="preserve"> prototyping, login functionality, adding a listing, viewing listings, parking functionality, parking history, map functionality, and user testing.</w:t>
       </w:r>
       <w:r>
         <w:t xml:space="preserve"> </w:t>
@@ -6844,10 +7107,18 @@
         <w:t xml:space="preserve">They complete the </w:t>
       </w:r>
       <w:r>
-        <w:t xml:space="preserve">feature on a new branch, </w:t>
-      </w:r>
-      <w:r>
-        <w:t xml:space="preserve">and </w:t>
+        <w:t xml:space="preserve">feature on a new </w:t>
+      </w:r>
+      <w:proofErr w:type="gramStart"/>
+      <w:r>
+        <w:t xml:space="preserve">branch, </w:t>
+      </w:r>
+      <w:r>
+        <w:t>and</w:t>
+      </w:r>
+      <w:proofErr w:type="gramEnd"/>
+      <w:r>
+        <w:t xml:space="preserve"> </w:t>
       </w:r>
       <w:r>
         <w:t>create a pull request</w:t>
@@ -6972,13 +7243,26 @@
     <w:p>
       <w:r>
         <w:lastRenderedPageBreak/>
-        <w:t xml:space="preserve">Ionic made it possible for the application to be compatible with and rendered differently on different platforms platforms including web, </w:t>
-      </w:r>
+        <w:t xml:space="preserve">Ionic made it possible for the application to be compatible with and rendered differently on different platforms </w:t>
+      </w:r>
+      <w:proofErr w:type="spellStart"/>
+      <w:r>
+        <w:t>platforms</w:t>
+      </w:r>
+      <w:proofErr w:type="spellEnd"/>
+      <w:r>
+        <w:t xml:space="preserve"> including web, </w:t>
+      </w:r>
+      <w:proofErr w:type="gramStart"/>
       <w:r>
         <w:t>A</w:t>
       </w:r>
       <w:r>
-        <w:t>ndroid and iOS without having to write the code multiple times.</w:t>
+        <w:t>ndroid</w:t>
+      </w:r>
+      <w:proofErr w:type="gramEnd"/>
+      <w:r>
+        <w:t xml:space="preserve"> and iOS without having to write the code multiple times.</w:t>
       </w:r>
       <w:r>
         <w:t xml:space="preserve"> Originally, we strongly considered</w:t>
@@ -7017,7 +7301,23 @@
         <w:t xml:space="preserve">1 </w:t>
       </w:r>
       <w:r>
-        <w:t xml:space="preserve">is a framework for building a application which supports many platforms. It provides a library of components to create an application which changes its design based on the platform. For example in Fig X. the differences between iOS and Material Design can be seen. The header text is larger and a different font on iOS, and the card has a different shadow as well. </w:t>
+        <w:t xml:space="preserve">is a framework for building </w:t>
+      </w:r>
+      <w:proofErr w:type="gramStart"/>
+      <w:r>
+        <w:t>a</w:t>
+      </w:r>
+      <w:proofErr w:type="gramEnd"/>
+      <w:r>
+        <w:t xml:space="preserve"> application which supports many platforms. It provides a library of components to create an application which changes its design based on the platform. For </w:t>
+      </w:r>
+      <w:proofErr w:type="gramStart"/>
+      <w:r>
+        <w:t>example</w:t>
+      </w:r>
+      <w:proofErr w:type="gramEnd"/>
+      <w:r>
+        <w:t xml:space="preserve"> in Fig X. the differences between iOS and Material Design can be seen. The header text is larger and a different font on iOS, and the card has a different shadow as well. </w:t>
       </w:r>
     </w:p>
     <w:p>
@@ -7142,8 +7442,13 @@
       </w:r>
     </w:p>
     <w:p>
-      <w:r>
-        <w:t>Firestore Storage</w:t>
+      <w:proofErr w:type="spellStart"/>
+      <w:r>
+        <w:t>Firestore</w:t>
+      </w:r>
+      <w:proofErr w:type="spellEnd"/>
+      <w:r>
+        <w:t xml:space="preserve"> Storage</w:t>
       </w:r>
     </w:p>
     <w:p/>
@@ -7225,12 +7530,37 @@
           <w:bCs/>
         </w:rPr>
       </w:pPr>
+      <w:proofErr w:type="gramStart"/>
       <w:r>
         <w:rPr>
           <w:b/>
           <w:bCs/>
         </w:rPr>
-        <w:t>Requirements doc (market research stuff), project implementation, features decided based on requirements, design, architecture frontend api database, user testing, changes incorporated, tools technologies, process (agile) (peer programming, sprints)</w:t>
+        <w:t>Requirements</w:t>
+      </w:r>
+      <w:proofErr w:type="gramEnd"/>
+      <w:r>
+        <w:rPr>
+          <w:b/>
+          <w:bCs/>
+        </w:rPr>
+        <w:t xml:space="preserve"> doc (market research stuff), project implementation, features decided based on requirements, design, architecture frontend </w:t>
+      </w:r>
+      <w:proofErr w:type="spellStart"/>
+      <w:r>
+        <w:rPr>
+          <w:b/>
+          <w:bCs/>
+        </w:rPr>
+        <w:t>api</w:t>
+      </w:r>
+      <w:proofErr w:type="spellEnd"/>
+      <w:r>
+        <w:rPr>
+          <w:b/>
+          <w:bCs/>
+        </w:rPr>
+        <w:t xml:space="preserve"> database, user testing, changes incorporated, tools technologies, process (agile) (peer programming, sprints)</w:t>
       </w:r>
     </w:p>
     <w:p>
@@ -7304,7 +7634,15 @@
         <w:ind w:firstLine="0"/>
       </w:pPr>
       <w:r>
-        <w:t>Unfortunately, due to the pandemic, all the user testing sessions bar one were held online. Participants were asked to have their cameras on so that we could see their reactions to the scenarios. Another downside was that we could not have the users use an actual mobile application. Therefore, we asked users to use Chrome Developer Tools to simulate a mobile device in their browser.</w:t>
+        <w:t xml:space="preserve">Unfortunately, due to the pandemic, all the user testing sessions bar one </w:t>
+      </w:r>
+      <w:proofErr w:type="gramStart"/>
+      <w:r>
+        <w:t>were</w:t>
+      </w:r>
+      <w:proofErr w:type="gramEnd"/>
+      <w:r>
+        <w:t xml:space="preserve"> held online. Participants were asked to have their cameras on so that we could see their reactions to the scenarios. Another downside was that we could not have the users use an actual mobile application. Therefore, we asked users to use Chrome Developer Tools to simulate a mobile device in their browser.</w:t>
       </w:r>
     </w:p>
     <w:p>
@@ -7703,7 +8041,15 @@
     </w:p>
     <w:p>
       <w:r>
-        <w:t>Some feedback on fundamental changes were unable to be implemented, although we considered this feedback nonetheless. For instance, one user commented that “there is a lack of security when creating a listing, as it has the potential to allow users to add land they do not own onto the system”. Due to time constraints, it was not possible to introduce a verification system for ownership of parking locations and this was not included in the original scope for the application. Another user suggested separating the application into two, one for renters, and one for owners. This follows the same model as Uber, which has a separate application for drivers called Uber Driver. Again, due to time constraints this was not possible, however, we agree that this would be a more effective system as these different user types have different values and would benefit from more specific views catered to them.</w:t>
+        <w:t xml:space="preserve">Some feedback on fundamental changes were unable to be implemented, although we considered this </w:t>
+      </w:r>
+      <w:proofErr w:type="gramStart"/>
+      <w:r>
+        <w:t>feedback</w:t>
+      </w:r>
+      <w:proofErr w:type="gramEnd"/>
+      <w:r>
+        <w:t xml:space="preserve"> nonetheless. For instance, one user commented that “there is a lack of security when creating a listing, as it has the potential to allow users to add land they do not own onto the system”. Due to time constraints, it was not possible to introduce a verification system for ownership of parking locations and this was not included in the original scope for the application. Another user suggested separating the application into two, one for renters, and one for owners. This follows the same model as Uber, which has a separate application for drivers called Uber Driver. Again, due to time constraints this was not possible, however, we agree that this would be a more effective system as these different user types have different values and would benefit from more specific views catered to them.</w:t>
       </w:r>
     </w:p>
     <w:p>
@@ -7923,7 +8269,15 @@
         <w:t xml:space="preserve"> </w:t>
       </w:r>
       <w:r>
-        <w:t>Some users had a preference for which platform style</w:t>
+        <w:t xml:space="preserve">Some users </w:t>
+      </w:r>
+      <w:proofErr w:type="gramStart"/>
+      <w:r>
+        <w:t>had a preference for</w:t>
+      </w:r>
+      <w:proofErr w:type="gramEnd"/>
+      <w:r>
+        <w:t xml:space="preserve"> which platform style</w:t>
       </w:r>
       <w:r>
         <w:t xml:space="preserve"> they thought was more aesthetic and cohesive, but there was no clear consensus. Differences that were noticed were the change in font size, font style, </w:t>
@@ -8059,7 +8413,15 @@
         <w:t xml:space="preserve"> users used this search bar when navigating to a specific address.</w:t>
       </w:r>
       <w:r>
-        <w:t xml:space="preserve"> The current location of the user was also added, and the zoom level of the map was tweaked to allow users to understand where they were in relation to the greater area. The search results were also restricted to addresses and locations within a 100km radius of the users current location to improve the relevancy of these results. </w:t>
+        <w:t xml:space="preserve"> The current location of the user was also added, and the zoom level of the map was tweaked to allow users to understand where they were in relation to the greater area. The search results were also restricted to addresses and locations within a 100km radius of the </w:t>
+      </w:r>
+      <w:proofErr w:type="gramStart"/>
+      <w:r>
+        <w:t>users</w:t>
+      </w:r>
+      <w:proofErr w:type="gramEnd"/>
+      <w:r>
+        <w:t xml:space="preserve"> current location to improve the relevancy of these results. </w:t>
       </w:r>
     </w:p>
     <w:p>
@@ -8086,7 +8448,15 @@
         <w:t xml:space="preserve"> Therefore, the address, pricing, and timing details were added onto the same page</w:t>
       </w:r>
       <w:r>
-        <w:t xml:space="preserve"> (Fig.X.)</w:t>
+        <w:t xml:space="preserve"> (</w:t>
+      </w:r>
+      <w:proofErr w:type="spellStart"/>
+      <w:r>
+        <w:t>Fig.X</w:t>
+      </w:r>
+      <w:proofErr w:type="spellEnd"/>
+      <w:r>
+        <w:t>.)</w:t>
       </w:r>
       <w:r>
         <w:t xml:space="preserve">. The </w:t>
@@ -8160,9 +8530,11 @@
       <w:r>
         <w:t xml:space="preserve">Another pain point for users was the custom availability toggle button on the timing page. The users “didn’t realise what the custom field did in the create listing page until” they clicked it. This was partly a terminology issue (section 8.5.4.) but also a visual issue where the option was disconnected from the main dropdown. Therefore, we added this functionality in the dropdown menu under ‘custom </w:t>
       </w:r>
+      <w:proofErr w:type="gramStart"/>
       <w:r>
         <w:t>days’</w:t>
       </w:r>
+      <w:proofErr w:type="gramEnd"/>
       <w:r>
         <w:t>.</w:t>
       </w:r>
@@ -8212,7 +8584,15 @@
         <w:t>Fig X.</w:t>
       </w:r>
       <w:r>
-        <w:t xml:space="preserve">). One user though that the “Parking In Progress” badge meant that the parking location was being parked at in general, and not referencing that the current user was parked at that location. </w:t>
+        <w:t xml:space="preserve">). One user though that the “Parking </w:t>
+      </w:r>
+      <w:proofErr w:type="gramStart"/>
+      <w:r>
+        <w:t>In</w:t>
+      </w:r>
+      <w:proofErr w:type="gramEnd"/>
+      <w:r>
+        <w:t xml:space="preserve"> Progress” badge meant that the parking location was being parked at in general, and not referencing that the current user was parked at that location. </w:t>
       </w:r>
     </w:p>
     <w:p>
@@ -8282,7 +8662,15 @@
         <w:t>One of the most surprising discoveries were the perceptions of our terminology that we used throughout the application.</w:t>
       </w:r>
       <w:r>
-        <w:t xml:space="preserve"> Most of our initial assumptions about what terms we should use to represent the concepts in our system was wrong. The term “listing” was changed to “parking location” as many users were unsure what “Your Listings” meant in the side menu. Similarly the term “bays” was replace with “parking spots” as a few users asked what it meant during user testing. Instead of a toggle for the “custom” field, we integrated that option into the dropdown for selecting timing availability as “custom days” for the same reason.</w:t>
+        <w:t xml:space="preserve"> Most of our initial assumptions about what terms we should use to represent the concepts in our system was wrong. The term “listing” was changed to “parking location” as many users were unsure what “Your Listings” meant in the side menu. </w:t>
+      </w:r>
+      <w:proofErr w:type="gramStart"/>
+      <w:r>
+        <w:t>Similarly</w:t>
+      </w:r>
+      <w:proofErr w:type="gramEnd"/>
+      <w:r>
+        <w:t xml:space="preserve"> the term “bays” was replace with “parking spots” as a few users asked what it meant during user testing. Instead of a toggle for the “custom” field, we integrated that option into the dropdown for selecting timing availability as “custom days” for the same reason.</w:t>
       </w:r>
     </w:p>
     <w:p>
@@ -8290,7 +8678,21 @@
         <w:t>The most surprising terminology misunderstanding was the red “close” button on the parking listing popup. One user thought that it meant the parking location was close in proximity, while another thought</w:t>
       </w:r>
       <w:r>
-        <w:t xml:space="preserve"> it meant closing down a parking spot while they had selected their own parking spot. Therefore, we changed the location to the top right of the card and used a cross instead as that is more standard behaviour for a close button.</w:t>
+        <w:t xml:space="preserve"> it meant </w:t>
+      </w:r>
+      <w:proofErr w:type="gramStart"/>
+      <w:r>
+        <w:t>closing down</w:t>
+      </w:r>
+      <w:proofErr w:type="gramEnd"/>
+      <w:r>
+        <w:t xml:space="preserve"> a parking spot while they had selected their own parking spot. </w:t>
+      </w:r>
+      <w:r>
+        <w:t xml:space="preserve">Yet another participant thought it meant that the parking location was closed, and they would not be able to park there. </w:t>
+      </w:r>
+      <w:r>
+        <w:t>Therefore, we changed the location to the top right of the card and used a cross instead as that is more standard behaviour for a close button.</w:t>
       </w:r>
     </w:p>
     <w:p>
@@ -8577,7 +8979,21 @@
         <w:rPr>
           <w:sz w:val="20"/>
         </w:rPr>
-        <w:t>. They would also like to thank their project partner Sreeniketh Raghavan for providing ideas, research and support while working together on this project.</w:t>
+        <w:t xml:space="preserve">. They would also like to thank their project partner </w:t>
+      </w:r>
+      <w:proofErr w:type="spellStart"/>
+      <w:r>
+        <w:rPr>
+          <w:sz w:val="20"/>
+        </w:rPr>
+        <w:t>Sreeniketh</w:t>
+      </w:r>
+      <w:proofErr w:type="spellEnd"/>
+      <w:r>
+        <w:rPr>
+          <w:sz w:val="20"/>
+        </w:rPr>
+        <w:t xml:space="preserve"> Raghavan for providing ideas, research and support while working together on this project.</w:t>
       </w:r>
       <w:r>
         <w:rPr>

</xml_diff>

<commit_message>
6.4.2. React and Typescript
</commit_message>
<xml_diff>
--- a/Part IV Project/Final Research Report/final-research-report.docx
+++ b/Part IV Project/Final Research Report/final-research-report.docx
@@ -2306,6 +2306,7 @@
           <w:id w:val="1214690733"/>
           <w:citation/>
         </w:sdtPr>
+        <w:sdtEndPr/>
         <w:sdtContent>
           <w:r>
             <w:fldChar w:fldCharType="begin"/>
@@ -2332,6 +2333,7 @@
           <w:id w:val="-1808163245"/>
           <w:citation/>
         </w:sdtPr>
+        <w:sdtEndPr/>
         <w:sdtContent>
           <w:r>
             <w:fldChar w:fldCharType="begin"/>
@@ -2532,6 +2534,7 @@
                                 <w:id w:val="751861126"/>
                                 <w:citation/>
                               </w:sdtPr>
+                              <w:sdtEndPr/>
                               <w:sdtContent>
                                 <w:r>
                                   <w:rPr>
@@ -2627,6 +2630,7 @@
                           <w:id w:val="751861126"/>
                           <w:citation/>
                         </w:sdtPr>
+                        <w:sdtEndPr/>
                         <w:sdtContent>
                           <w:r>
                             <w:rPr>
@@ -2748,6 +2752,7 @@
           <w:id w:val="-920338083"/>
           <w:citation/>
         </w:sdtPr>
+        <w:sdtEndPr/>
         <w:sdtContent>
           <w:r>
             <w:fldChar w:fldCharType="begin"/>
@@ -2774,6 +2779,7 @@
           <w:id w:val="-246267652"/>
           <w:citation/>
         </w:sdtPr>
+        <w:sdtEndPr/>
         <w:sdtContent>
           <w:r>
             <w:fldChar w:fldCharType="begin"/>
@@ -2799,7 +2805,6 @@
         <w:t>. This represents a large pricing issue in the parking industry.</w:t>
       </w:r>
     </w:p>
-    <w:p/>
     <w:p>
       <w:r>
         <w:t xml:space="preserve">The price of a parking space is not just the price of a parking but should also include waiting time (cruising time) and walk time to destination. “This waiting cost is the time drivers spend circling the block searching for an open space.” </w:t>
@@ -2809,6 +2814,7 @@
           <w:id w:val="1466631384"/>
           <w:citation/>
         </w:sdtPr>
+        <w:sdtEndPr/>
         <w:sdtContent>
           <w:r>
             <w:fldChar w:fldCharType="begin"/>
@@ -2852,6 +2858,7 @@
           <w:id w:val="-1081758637"/>
           <w:citation/>
         </w:sdtPr>
+        <w:sdtEndPr/>
         <w:sdtContent>
           <w:r>
             <w:fldChar w:fldCharType="begin"/>
@@ -2890,6 +2897,7 @@
           <w:id w:val="-576744389"/>
           <w:citation/>
         </w:sdtPr>
+        <w:sdtEndPr/>
         <w:sdtContent>
           <w:r>
             <w:fldChar w:fldCharType="begin"/>
@@ -2924,6 +2932,7 @@
           <w:id w:val="1431156693"/>
           <w:citation/>
         </w:sdtPr>
+        <w:sdtEndPr/>
         <w:sdtContent>
           <w:r>
             <w:fldChar w:fldCharType="begin"/>
@@ -2965,6 +2974,7 @@
           <w:id w:val="1625971513"/>
           <w:citation/>
         </w:sdtPr>
+        <w:sdtEndPr/>
         <w:sdtContent>
           <w:r>
             <w:fldChar w:fldCharType="begin"/>
@@ -2990,10 +3000,8 @@
         <w:t>.</w:t>
       </w:r>
     </w:p>
-    <w:p/>
-    <w:p>
-      <w:r>
-        <w:lastRenderedPageBreak/>
+    <w:p>
+      <w:r>
         <w:t>Dynamic pricing is changing the pricing of a product or service over time, across consumers, or across products/services</w:t>
       </w:r>
       <w:r>
@@ -3016,6 +3024,7 @@
           <w:id w:val="-854804585"/>
           <w:citation/>
         </w:sdtPr>
+        <w:sdtEndPr/>
         <w:sdtContent>
           <w:r>
             <w:fldChar w:fldCharType="begin"/>
@@ -3043,6 +3052,7 @@
     </w:p>
     <w:p>
       <w:r>
+        <w:lastRenderedPageBreak/>
         <w:t xml:space="preserve">Airbnb recently released an AI powered pricing system which </w:t>
       </w:r>
       <w:r>
@@ -3059,6 +3069,7 @@
           <w:id w:val="-1886326123"/>
           <w:citation/>
         </w:sdtPr>
+        <w:sdtEndPr/>
         <w:sdtContent>
           <w:r>
             <w:fldChar w:fldCharType="begin"/>
@@ -3139,6 +3150,7 @@
           <w:id w:val="-304933701"/>
           <w:citation/>
         </w:sdtPr>
+        <w:sdtEndPr/>
         <w:sdtContent>
           <w:r>
             <w:fldChar w:fldCharType="begin"/>
@@ -3187,6 +3199,7 @@
           <w:id w:val="-1801460152"/>
           <w:citation/>
         </w:sdtPr>
+        <w:sdtEndPr/>
         <w:sdtContent>
           <w:r>
             <w:fldChar w:fldCharType="begin"/>
@@ -3213,6 +3226,7 @@
           <w:id w:val="-901900458"/>
           <w:citation/>
         </w:sdtPr>
+        <w:sdtEndPr/>
         <w:sdtContent>
           <w:r>
             <w:fldChar w:fldCharType="begin"/>
@@ -3276,6 +3290,7 @@
           <w:id w:val="-1462803092"/>
           <w:citation/>
         </w:sdtPr>
+        <w:sdtEndPr/>
         <w:sdtContent>
           <w:r>
             <w:fldChar w:fldCharType="begin"/>
@@ -3305,6 +3320,7 @@
           <w:id w:val="116349673"/>
           <w:citation/>
         </w:sdtPr>
+        <w:sdtEndPr/>
         <w:sdtContent>
           <w:r>
             <w:fldChar w:fldCharType="begin"/>
@@ -3397,6 +3413,7 @@
           <w:id w:val="173771315"/>
           <w:citation/>
         </w:sdtPr>
+        <w:sdtEndPr/>
         <w:sdtContent>
           <w:r>
             <w:fldChar w:fldCharType="begin"/>
@@ -3449,6 +3466,7 @@
           <w:id w:val="-1368069485"/>
           <w:citation/>
         </w:sdtPr>
+        <w:sdtEndPr/>
         <w:sdtContent>
           <w:r>
             <w:fldChar w:fldCharType="begin"/>
@@ -3489,11 +3507,7 @@
         <w:t xml:space="preserve"> more complex functionality involving telephone, camera, GPS</w:t>
       </w:r>
       <w:r>
-        <w:t xml:space="preserve">. There is </w:t>
-      </w:r>
-      <w:r>
-        <w:lastRenderedPageBreak/>
-        <w:t xml:space="preserve">a difference in </w:t>
+        <w:t xml:space="preserve">. There is a difference in </w:t>
       </w:r>
       <w:r>
         <w:t>physical interfaces. Desktop</w:t>
@@ -3601,6 +3615,7 @@
           <w:id w:val="66155377"/>
           <w:citation/>
         </w:sdtPr>
+        <w:sdtEndPr/>
         <w:sdtContent>
           <w:r>
             <w:fldChar w:fldCharType="begin"/>
@@ -3631,6 +3646,7 @@
     </w:p>
     <w:p>
       <w:r>
+        <w:lastRenderedPageBreak/>
         <w:t xml:space="preserve">Therefore, they proposed a new framework called the </w:t>
       </w:r>
       <w:r>
@@ -3831,6 +3847,7 @@
                                 <w:id w:val="-1562865426"/>
                                 <w:citation/>
                               </w:sdtPr>
+                              <w:sdtEndPr/>
                               <w:sdtContent>
                                 <w:r>
                                   <w:rPr>
@@ -3931,6 +3948,7 @@
                           <w:id w:val="-1562865426"/>
                           <w:citation/>
                         </w:sdtPr>
+                        <w:sdtEndPr/>
                         <w:sdtContent>
                           <w:r>
                             <w:rPr>
@@ -4078,6 +4096,7 @@
           <w:id w:val="-1387484028"/>
           <w:citation/>
         </w:sdtPr>
+        <w:sdtEndPr/>
         <w:sdtContent>
           <w:r>
             <w:rPr>
@@ -4163,6 +4182,7 @@
           <w:id w:val="122661822"/>
           <w:citation/>
         </w:sdtPr>
+        <w:sdtEndPr/>
         <w:sdtContent>
           <w:r>
             <w:rPr>
@@ -4238,6 +4258,7 @@
         <w:rPr>
           <w:lang w:eastAsia="en-NZ"/>
         </w:rPr>
+        <w:lastRenderedPageBreak/>
         <w:t xml:space="preserve">The hybrid frameworks </w:t>
       </w:r>
       <w:r>
@@ -4272,6 +4293,7 @@
           <w:id w:val="-765374914"/>
           <w:citation/>
         </w:sdtPr>
+        <w:sdtEndPr/>
         <w:sdtContent>
           <w:r>
             <w:rPr>
@@ -4352,7 +4374,6 @@
         <w:rPr>
           <w:noProof/>
         </w:rPr>
-        <w:lastRenderedPageBreak/>
         <mc:AlternateContent>
           <mc:Choice Requires="wps">
             <w:drawing>
@@ -4430,6 +4451,7 @@
                                 <w:id w:val="-1005124527"/>
                                 <w:citation/>
                               </w:sdtPr>
+                              <w:sdtEndPr/>
                               <w:sdtContent>
                                 <w:r>
                                   <w:rPr>
@@ -4527,6 +4549,7 @@
                           <w:id w:val="-1005124527"/>
                           <w:citation/>
                         </w:sdtPr>
+                        <w:sdtEndPr/>
                         <w:sdtContent>
                           <w:r>
                             <w:rPr>
@@ -4678,6 +4701,7 @@
           <w:id w:val="2137601240"/>
           <w:citation/>
         </w:sdtPr>
+        <w:sdtEndPr/>
         <w:sdtContent>
           <w:r>
             <w:rPr>
@@ -4881,6 +4905,7 @@
           <w:id w:val="918598868"/>
           <w:citation/>
         </w:sdtPr>
+        <w:sdtEndPr/>
         <w:sdtContent>
           <w:r>
             <w:rPr>
@@ -4941,6 +4966,7 @@
           <w:id w:val="457758014"/>
           <w:citation/>
         </w:sdtPr>
+        <w:sdtEndPr/>
         <w:sdtContent>
           <w:r>
             <w:rPr>
@@ -5047,6 +5073,7 @@
           <w:id w:val="2043242063"/>
           <w:citation/>
         </w:sdtPr>
+        <w:sdtEndPr/>
         <w:sdtContent>
           <w:r>
             <w:fldChar w:fldCharType="begin"/>
@@ -5078,7 +5105,11 @@
         <w:t xml:space="preserve">To </w:t>
       </w:r>
       <w:r>
-        <w:t xml:space="preserve">make a more usable map, reduce clutter and assist users in finding information they need. </w:t>
+        <w:t xml:space="preserve">make a more usable map, reduce clutter and assist users </w:t>
+      </w:r>
+      <w:r>
+        <w:lastRenderedPageBreak/>
+        <w:t xml:space="preserve">in finding information they need. </w:t>
       </w:r>
       <w:r>
         <w:t>Also m</w:t>
@@ -5096,11 +5127,7 @@
         <w:t>via contrast to improve usability.</w:t>
       </w:r>
       <w:r>
-        <w:t xml:space="preserve"> Mobile </w:t>
-      </w:r>
-      <w:r>
-        <w:lastRenderedPageBreak/>
-        <w:t xml:space="preserve">maps need to deliver real time content and support real time interaction. GPS can deliver map content relevant to users personal and situational context. Map interaction: zooming, panning, point of interest selection </w:t>
+        <w:t xml:space="preserve"> Mobile maps need to deliver real time content and support real time interaction. GPS can deliver map content relevant to users personal and situational context. Map interaction: zooming, panning, point of interest selection </w:t>
       </w:r>
     </w:p>
     <w:p>
@@ -5121,6 +5148,7 @@
           <w:id w:val="-1102180329"/>
           <w:citation/>
         </w:sdtPr>
+        <w:sdtEndPr/>
         <w:sdtContent>
           <w:r>
             <w:fldChar w:fldCharType="begin"/>
@@ -5161,6 +5189,7 @@
           <w:id w:val="1387223705"/>
           <w:citation/>
         </w:sdtPr>
+        <w:sdtEndPr/>
         <w:sdtContent>
           <w:r>
             <w:fldChar w:fldCharType="begin"/>
@@ -5212,6 +5241,7 @@
           <w:id w:val="-2137559076"/>
           <w:citation/>
         </w:sdtPr>
+        <w:sdtEndPr/>
         <w:sdtContent>
           <w:r>
             <w:fldChar w:fldCharType="begin"/>
@@ -5339,6 +5369,7 @@
                                 <w:id w:val="1238053808"/>
                                 <w:citation/>
                               </w:sdtPr>
+                              <w:sdtEndPr/>
                               <w:sdtContent>
                                 <w:r>
                                   <w:rPr>
@@ -5446,6 +5477,7 @@
                           <w:id w:val="1238053808"/>
                           <w:citation/>
                         </w:sdtPr>
+                        <w:sdtEndPr/>
                         <w:sdtContent>
                           <w:r>
                             <w:rPr>
@@ -5570,6 +5602,7 @@
           <w:id w:val="-447542897"/>
           <w:citation/>
         </w:sdtPr>
+        <w:sdtEndPr/>
         <w:sdtContent>
           <w:r>
             <w:fldChar w:fldCharType="begin"/>
@@ -5615,6 +5648,7 @@
     </w:p>
     <w:p>
       <w:r>
+        <w:lastRenderedPageBreak/>
         <w:t>Their n</w:t>
       </w:r>
       <w:r>
@@ -5636,6 +5670,7 @@
           <w:id w:val="329802284"/>
           <w:citation/>
         </w:sdtPr>
+        <w:sdtEndPr/>
         <w:sdtContent>
           <w:r>
             <w:fldChar w:fldCharType="begin"/>
@@ -5664,11 +5699,7 @@
         <w:t xml:space="preserve"> The PACMAD model</w:t>
       </w:r>
       <w:r>
-        <w:t xml:space="preserve"> </w:t>
-      </w:r>
-      <w:r>
-        <w:lastRenderedPageBreak/>
-        <w:t xml:space="preserve">combines </w:t>
+        <w:t xml:space="preserve"> combines </w:t>
       </w:r>
       <w:r>
         <w:t xml:space="preserve">the </w:t>
@@ -5940,6 +5971,7 @@
           <w:id w:val="992214274"/>
           <w:citation/>
         </w:sdtPr>
+        <w:sdtEndPr/>
         <w:sdtContent>
           <w:r>
             <w:rPr>
@@ -6072,6 +6104,7 @@
           <w:id w:val="-515005733"/>
           <w:citation/>
         </w:sdtPr>
+        <w:sdtEndPr/>
         <w:sdtContent>
           <w:r>
             <w:fldChar w:fldCharType="begin"/>
@@ -6099,6 +6132,7 @@
     </w:p>
     <w:p>
       <w:r>
+        <w:lastRenderedPageBreak/>
         <w:t>The MADLC</w:t>
       </w:r>
       <w:r>
@@ -6113,11 +6147,7 @@
       </w:r>
       <w:proofErr w:type="spellEnd"/>
       <w:r>
-        <w:t xml:space="preserve"> et al. does not appear unique. The phases of the process are very similar to those of the Waterfall process. The justification of a new process for mobile application development </w:t>
-      </w:r>
-      <w:r>
-        <w:lastRenderedPageBreak/>
-        <w:t xml:space="preserve">did have some valid </w:t>
+        <w:t xml:space="preserve"> et al. does not appear unique. The phases of the process are very similar to those of the Waterfall process. The justification of a new process for mobile application development did have some valid </w:t>
       </w:r>
       <w:r>
         <w:t>points but</w:t>
@@ -6169,6 +6199,7 @@
           <w:id w:val="-1228220688"/>
           <w:citation/>
         </w:sdtPr>
+        <w:sdtEndPr/>
         <w:sdtContent>
           <w:r>
             <w:fldChar w:fldCharType="begin"/>
@@ -6206,6 +6237,7 @@
           <w:id w:val="-1712102148"/>
           <w:citation/>
         </w:sdtPr>
+        <w:sdtEndPr/>
         <w:sdtContent>
           <w:r>
             <w:fldChar w:fldCharType="begin"/>
@@ -6260,6 +6292,7 @@
           <w:id w:val="-1337227502"/>
           <w:citation/>
         </w:sdtPr>
+        <w:sdtEndPr/>
         <w:sdtContent>
           <w:r>
             <w:fldChar w:fldCharType="begin"/>
@@ -6383,6 +6416,7 @@
           <w:id w:val="814374324"/>
           <w:citation/>
         </w:sdtPr>
+        <w:sdtEndPr/>
         <w:sdtContent>
           <w:r>
             <w:rPr>
@@ -6495,6 +6529,7 @@
         <w:rPr>
           <w:lang w:eastAsia="en-NZ"/>
         </w:rPr>
+        <w:lastRenderedPageBreak/>
         <w:t xml:space="preserve">The </w:t>
       </w:r>
       <w:r>
@@ -6562,7 +6597,6 @@
         <w:rPr>
           <w:lang w:eastAsia="en-NZ"/>
         </w:rPr>
-        <w:lastRenderedPageBreak/>
         <w:t>There can also be an i</w:t>
       </w:r>
       <w:r>
@@ -7420,7 +7454,29 @@
     </w:p>
     <w:p>
       <w:r>
-        <w:t>Why did we choose to use Typescript?</w:t>
+        <w:t xml:space="preserve">Typescript adds </w:t>
+      </w:r>
+      <w:r>
+        <w:t xml:space="preserve">static typing on top of the standard </w:t>
+      </w:r>
+      <w:proofErr w:type="spellStart"/>
+      <w:r>
+        <w:t>Javascript</w:t>
+      </w:r>
+      <w:proofErr w:type="spellEnd"/>
+      <w:r>
+        <w:t xml:space="preserve"> language. This prevents bugs such as accessing invalid fields. It also makes the developer experience smoother, </w:t>
+      </w:r>
+      <w:r>
+        <w:t xml:space="preserve">with code autocomplete and easier code navigation. Errors are shown to the developer as they type the code. </w:t>
+      </w:r>
+      <w:proofErr w:type="gramStart"/>
+      <w:r>
+        <w:t>Overall</w:t>
+      </w:r>
+      <w:proofErr w:type="gramEnd"/>
+      <w:r>
+        <w:t xml:space="preserve"> this improves developer productivity and safety of the app. </w:t>
       </w:r>
     </w:p>
     <w:p>
@@ -8260,16 +8316,7 @@
     </w:p>
     <w:p>
       <w:r>
-        <w:t>Most respondents did not think there was a significant difference when switching between the iOS and Material Design style for the application</w:t>
-      </w:r>
-      <w:r>
-        <w:t>.</w:t>
-      </w:r>
-      <w:r>
-        <w:t xml:space="preserve"> </w:t>
-      </w:r>
-      <w:r>
-        <w:t xml:space="preserve">Some users </w:t>
+        <w:t xml:space="preserve">Most respondents did not think there was a significant difference when switching between the iOS and Material Design style for the application. Some users </w:t>
       </w:r>
       <w:proofErr w:type="gramStart"/>
       <w:r>
@@ -8277,10 +8324,7 @@
       </w:r>
       <w:proofErr w:type="gramEnd"/>
       <w:r>
-        <w:t xml:space="preserve"> which platform style</w:t>
-      </w:r>
-      <w:r>
-        <w:t xml:space="preserve"> they thought was more aesthetic and cohesive, but there was no clear consensus. Differences that were noticed were the change in font size, font style, </w:t>
+        <w:t xml:space="preserve"> which platform style they thought was more aesthetic and cohesive, but there was no clear consensus. Differences that were noticed were the change in font size, font style, </w:t>
       </w:r>
       <w:r>
         <w:t>top bar, and side menu.</w:t>
@@ -8597,6 +8641,9 @@
     </w:p>
     <w:p>
       <w:r>
+        <w:rPr>
+          <w:noProof/>
+        </w:rPr>
         <w:lastRenderedPageBreak/>
         <w:drawing>
           <wp:anchor distT="0" distB="0" distL="114300" distR="114300" simplePos="0" relativeHeight="251696128" behindDoc="0" locked="0" layoutInCell="1" allowOverlap="1" wp14:anchorId="3E5BC858" wp14:editId="4F34E0C9">
@@ -9014,6 +9061,7 @@
           <w:docPartUnique/>
         </w:docPartObj>
       </w:sdtPr>
+      <w:sdtEndPr/>
       <w:sdtContent>
         <w:p>
           <w:pPr>
@@ -9029,6 +9077,7 @@
             <w:id w:val="-573587230"/>
             <w:bibliography/>
           </w:sdtPr>
+          <w:sdtEndPr/>
           <w:sdtContent>
             <w:p>
               <w:pPr>

</xml_diff>

<commit_message>
3. Statement of Research Intent
</commit_message>
<xml_diff>
--- a/Part IV Project/Final Research Report/final-research-report.docx
+++ b/Part IV Project/Final Research Report/final-research-report.docx
@@ -480,6 +480,7 @@
           <w:szCs w:val="28"/>
         </w:rPr>
       </w:pPr>
+      <w:proofErr w:type="spellStart"/>
       <w:r>
         <w:rPr>
           <w:rFonts w:eastAsia="Verdana"/>
@@ -487,7 +488,17 @@
           <w:sz w:val="28"/>
           <w:szCs w:val="28"/>
         </w:rPr>
-        <w:t>Sreeniketh Raghavan</w:t>
+        <w:t>Sreeniketh</w:t>
+      </w:r>
+      <w:proofErr w:type="spellEnd"/>
+      <w:r>
+        <w:rPr>
+          <w:rFonts w:eastAsia="Verdana"/>
+          <w:spacing w:val="-3"/>
+          <w:sz w:val="28"/>
+          <w:szCs w:val="28"/>
+        </w:rPr>
+        <w:t xml:space="preserve"> Raghavan</w:t>
       </w:r>
     </w:p>
     <w:p>
@@ -3151,9 +3162,11 @@
       <w:r>
         <w:t>Disruptive products usually have lower pricing (</w:t>
       </w:r>
+      <w:proofErr w:type="gramStart"/>
       <w:r>
         <w:t>e.g.</w:t>
       </w:r>
+      <w:proofErr w:type="gramEnd"/>
       <w:r>
         <w:t xml:space="preserve"> Airbnb, </w:t>
       </w:r>
@@ -3294,8 +3307,13 @@
       <w:r>
         <w:t>“</w:t>
       </w:r>
-      <w:r>
-        <w:t>Choudary and Parker use the Uber example to explain why platforms are so powerful:</w:t>
+      <w:proofErr w:type="spellStart"/>
+      <w:r>
+        <w:t>Choudary</w:t>
+      </w:r>
+      <w:proofErr w:type="spellEnd"/>
+      <w:r>
+        <w:t xml:space="preserve"> and Parker use the Uber example to explain why platforms are so powerful:</w:t>
       </w:r>
       <w:r>
         <w:t xml:space="preserve"> </w:t>
@@ -3395,7 +3413,15 @@
     </w:p>
     <w:p>
       <w:r>
-        <w:t>Although many standard development frameworks for an application exist such as Waterfall, Scrum or Agile, Vithani et al. argues that there is a n</w:t>
+        <w:t xml:space="preserve">Although many standard development frameworks for an application exist such as Waterfall, Scrum or Agile, </w:t>
+      </w:r>
+      <w:proofErr w:type="spellStart"/>
+      <w:r>
+        <w:t>Vithani</w:t>
+      </w:r>
+      <w:proofErr w:type="spellEnd"/>
+      <w:r>
+        <w:t xml:space="preserve"> et al. argues that there is a n</w:t>
       </w:r>
       <w:r>
         <w:t xml:space="preserve">eed </w:t>
@@ -4828,7 +4854,21 @@
         <w:rPr>
           <w:lang w:eastAsia="en-NZ"/>
         </w:rPr>
-        <w:t>Currently PWAs are not able to access all hardware and platform features. E.g. calendar and contact list</w:t>
+        <w:t xml:space="preserve">Currently PWAs are not able to access all hardware and platform features. </w:t>
+      </w:r>
+      <w:proofErr w:type="gramStart"/>
+      <w:r>
+        <w:rPr>
+          <w:lang w:eastAsia="en-NZ"/>
+        </w:rPr>
+        <w:t>E.g.</w:t>
+      </w:r>
+      <w:proofErr w:type="gramEnd"/>
+      <w:r>
+        <w:rPr>
+          <w:lang w:eastAsia="en-NZ"/>
+        </w:rPr>
+        <w:t xml:space="preserve"> calendar and contact list</w:t>
       </w:r>
       <w:r>
         <w:rPr>
@@ -4873,11 +4913,19 @@
           <w:lang w:eastAsia="en-NZ"/>
         </w:rPr>
       </w:pPr>
-      <w:r>
-        <w:rPr>
-          <w:lang w:eastAsia="en-NZ"/>
-        </w:rPr>
-        <w:t xml:space="preserve">Charland and Leroux </w:t>
+      <w:proofErr w:type="spellStart"/>
+      <w:r>
+        <w:rPr>
+          <w:lang w:eastAsia="en-NZ"/>
+        </w:rPr>
+        <w:t>Charland</w:t>
+      </w:r>
+      <w:proofErr w:type="spellEnd"/>
+      <w:r>
+        <w:rPr>
+          <w:lang w:eastAsia="en-NZ"/>
+        </w:rPr>
+        <w:t xml:space="preserve"> and Leroux </w:t>
       </w:r>
       <w:r>
         <w:rPr>
@@ -5017,7 +5065,21 @@
         <w:rPr>
           <w:lang w:eastAsia="en-NZ"/>
         </w:rPr>
-        <w:t>User interfaces are created in webviews utilising HTML and CSS. This leads to a lower performance overall than native code.</w:t>
+        <w:t xml:space="preserve">User interfaces are created in </w:t>
+      </w:r>
+      <w:proofErr w:type="spellStart"/>
+      <w:r>
+        <w:rPr>
+          <w:lang w:eastAsia="en-NZ"/>
+        </w:rPr>
+        <w:t>webviews</w:t>
+      </w:r>
+      <w:proofErr w:type="spellEnd"/>
+      <w:r>
+        <w:rPr>
+          <w:lang w:eastAsia="en-NZ"/>
+        </w:rPr>
+        <w:t xml:space="preserve"> utilising HTML and CSS. This leads to a lower performance overall than native code.</w:t>
       </w:r>
     </w:p>
     <w:p>
@@ -5207,7 +5269,17 @@
         <w:t>: “</w:t>
       </w:r>
       <w:r>
-        <w:t>I like to start with the map to get a overview and move to the text version afterwards”</w:t>
+        <w:t xml:space="preserve">I like to start with the map to get </w:t>
+      </w:r>
+      <w:proofErr w:type="spellStart"/>
+      <w:proofErr w:type="gramStart"/>
+      <w:r>
+        <w:t>a</w:t>
+      </w:r>
+      <w:proofErr w:type="spellEnd"/>
+      <w:proofErr w:type="gramEnd"/>
+      <w:r>
+        <w:t xml:space="preserve"> overview and move to the text version afterwards”</w:t>
       </w:r>
       <w:r>
         <w:t xml:space="preserve"> </w:t>
@@ -5628,7 +5700,15 @@
         <w:t>Their n</w:t>
       </w:r>
       <w:r>
-        <w:t>ew model PACMAD (People At the Centre of Mobile Application Development) “aims to address some of the shortcomings of existing usability models when applied to mobile applications”</w:t>
+        <w:t xml:space="preserve">ew model PACMAD (People </w:t>
+      </w:r>
+      <w:proofErr w:type="gramStart"/>
+      <w:r>
+        <w:t>At</w:t>
+      </w:r>
+      <w:proofErr w:type="gramEnd"/>
+      <w:r>
+        <w:t xml:space="preserve"> the Centre of Mobile Application Development) “aims to address some of the shortcomings of existing usability models when applied to mobile applications”</w:t>
       </w:r>
       <w:r>
         <w:t xml:space="preserve"> </w:t>
@@ -5744,6 +5824,7 @@
         </w:rPr>
         <w:t xml:space="preserve">Existing solutions for rental parking in New Zealand are Parkable, </w:t>
       </w:r>
+      <w:proofErr w:type="spellStart"/>
       <w:r>
         <w:rPr>
           <w:lang w:eastAsia="en-NZ"/>
@@ -5754,8 +5835,16 @@
         <w:rPr>
           <w:lang w:eastAsia="en-NZ"/>
         </w:rPr>
-        <w:t xml:space="preserve">haredspace, and </w:t>
-      </w:r>
+        <w:t>haredspace</w:t>
+      </w:r>
+      <w:proofErr w:type="spellEnd"/>
+      <w:r>
+        <w:rPr>
+          <w:lang w:eastAsia="en-NZ"/>
+        </w:rPr>
+        <w:t xml:space="preserve">, and </w:t>
+      </w:r>
+      <w:proofErr w:type="spellStart"/>
       <w:r>
         <w:rPr>
           <w:lang w:eastAsia="en-NZ"/>
@@ -5766,7 +5855,14 @@
         <w:rPr>
           <w:lang w:eastAsia="en-NZ"/>
         </w:rPr>
-        <w:t>nyspace.</w:t>
+        <w:t>nyspace</w:t>
+      </w:r>
+      <w:proofErr w:type="spellEnd"/>
+      <w:r>
+        <w:rPr>
+          <w:lang w:eastAsia="en-NZ"/>
+        </w:rPr>
+        <w:t>.</w:t>
       </w:r>
       <w:r>
         <w:rPr>
@@ -5774,11 +5870,61 @@
         </w:rPr>
         <w:t xml:space="preserve"> </w:t>
       </w:r>
-      <w:r>
-        <w:rPr>
-          <w:lang w:eastAsia="en-NZ"/>
-        </w:rPr>
-        <w:t>Sharedspace focuses on event, office and parking spaces, however the parking is rented on a monthly basis. Anyspace is like Sharedspace, offering office, storage and parking spaces rented on a weekly basis. Parkable is focused on short term rental parking spaces (hourly or daily), with some support for long term options.</w:t>
+      <w:proofErr w:type="spellStart"/>
+      <w:r>
+        <w:rPr>
+          <w:lang w:eastAsia="en-NZ"/>
+        </w:rPr>
+        <w:t>Sharedspace</w:t>
+      </w:r>
+      <w:proofErr w:type="spellEnd"/>
+      <w:r>
+        <w:rPr>
+          <w:lang w:eastAsia="en-NZ"/>
+        </w:rPr>
+        <w:t xml:space="preserve"> focuses on event, </w:t>
+      </w:r>
+      <w:proofErr w:type="gramStart"/>
+      <w:r>
+        <w:rPr>
+          <w:lang w:eastAsia="en-NZ"/>
+        </w:rPr>
+        <w:t>office</w:t>
+      </w:r>
+      <w:proofErr w:type="gramEnd"/>
+      <w:r>
+        <w:rPr>
+          <w:lang w:eastAsia="en-NZ"/>
+        </w:rPr>
+        <w:t xml:space="preserve"> and parking spaces, however the parking is rented on a monthly basis. </w:t>
+      </w:r>
+      <w:proofErr w:type="spellStart"/>
+      <w:r>
+        <w:rPr>
+          <w:lang w:eastAsia="en-NZ"/>
+        </w:rPr>
+        <w:t>Anyspace</w:t>
+      </w:r>
+      <w:proofErr w:type="spellEnd"/>
+      <w:r>
+        <w:rPr>
+          <w:lang w:eastAsia="en-NZ"/>
+        </w:rPr>
+        <w:t xml:space="preserve"> is like </w:t>
+      </w:r>
+      <w:proofErr w:type="spellStart"/>
+      <w:r>
+        <w:rPr>
+          <w:lang w:eastAsia="en-NZ"/>
+        </w:rPr>
+        <w:t>Sharedspace</w:t>
+      </w:r>
+      <w:proofErr w:type="spellEnd"/>
+      <w:r>
+        <w:rPr>
+          <w:lang w:eastAsia="en-NZ"/>
+        </w:rPr>
+        <w:t>, offering office, storage and parking spaces rented on a weekly basis. Parkable is focused on short term rental parking spaces (hourly or daily), with some support for long term options.</w:t>
       </w:r>
     </w:p>
     <w:p>
@@ -6144,19 +6290,7 @@
         <w:rPr>
           <w:lang w:eastAsia="en-NZ"/>
         </w:rPr>
-        <w:t xml:space="preserve"> To determine the usability and usefulness of the application, usability heuristics will be </w:t>
-      </w:r>
-      <w:r>
-        <w:rPr>
-          <w:lang w:eastAsia="en-NZ"/>
-        </w:rPr>
-        <w:t>analysed,</w:t>
-      </w:r>
-      <w:r>
-        <w:rPr>
-          <w:lang w:eastAsia="en-NZ"/>
-        </w:rPr>
-        <w:t xml:space="preserve"> and it </w:t>
+        <w:t xml:space="preserve"> To determine the usability and usefulness of the application, it </w:t>
       </w:r>
       <w:r>
         <w:rPr>
@@ -6174,13 +6308,13 @@
         <w:rPr>
           <w:lang w:eastAsia="en-NZ"/>
         </w:rPr>
-        <w:t xml:space="preserve"> user testing with </w:t>
-      </w:r>
-      <w:r>
-        <w:rPr>
-          <w:lang w:eastAsia="en-NZ"/>
-        </w:rPr>
-        <w:t xml:space="preserve">target demographics. </w:t>
+        <w:t xml:space="preserve"> user testing</w:t>
+      </w:r>
+      <w:r>
+        <w:rPr>
+          <w:lang w:eastAsia="en-NZ"/>
+        </w:rPr>
+        <w:t>. We hope to analyse the reactions to the concept of shared rental parking to ascertain whether there is a demand for this service. The participants will also be asked about the usability of the application, to research improvements to the usability of mobile applications.</w:t>
       </w:r>
     </w:p>
     <w:p>
@@ -6224,7 +6358,7 @@
         <w:rPr>
           <w:lang w:eastAsia="en-NZ"/>
         </w:rPr>
-        <w:t>. Measurements of demand and user preference can be used to determine the optimum time slice.</w:t>
+        <w:t>.</w:t>
       </w:r>
       <w:r>
         <w:rPr>
@@ -6261,7 +6395,15 @@
         <w:t xml:space="preserve"> transitioned into </w:t>
       </w:r>
       <w:r>
-        <w:t>high fidelity (hifi)</w:t>
+        <w:t>high fidelity (</w:t>
+      </w:r>
+      <w:proofErr w:type="spellStart"/>
+      <w:r>
+        <w:t>hifi</w:t>
+      </w:r>
+      <w:proofErr w:type="spellEnd"/>
+      <w:r>
+        <w:t>)</w:t>
       </w:r>
       <w:r>
         <w:t xml:space="preserve"> prototypes on </w:t>
@@ -6355,7 +6497,15 @@
         <w:t>Lo</w:t>
       </w:r>
       <w:r>
-        <w:t xml:space="preserve">w Fidelity (Lofi) </w:t>
+        <w:t>w Fidelity (</w:t>
+      </w:r>
+      <w:proofErr w:type="spellStart"/>
+      <w:r>
+        <w:t>Lofi</w:t>
+      </w:r>
+      <w:proofErr w:type="spellEnd"/>
+      <w:r>
+        <w:t xml:space="preserve">) </w:t>
       </w:r>
       <w:r>
         <w:t>Prototyping</w:t>
@@ -6363,13 +6513,29 @@
     </w:p>
     <w:p>
       <w:r>
-        <w:t>When developing lofi prototypes, we focused on functionality and responsiveness.</w:t>
+        <w:t xml:space="preserve">When developing </w:t>
+      </w:r>
+      <w:proofErr w:type="spellStart"/>
+      <w:r>
+        <w:t>lofi</w:t>
+      </w:r>
+      <w:proofErr w:type="spellEnd"/>
+      <w:r>
+        <w:t xml:space="preserve"> prototypes, we focused on functionality and responsiveness.</w:t>
       </w:r>
       <w:r>
         <w:t xml:space="preserve"> Starting with lower fidelity designs allowed us to change our designs easily and discuss alternatives.</w:t>
       </w:r>
       <w:r>
-        <w:t xml:space="preserve"> An example of change made in the lofi stage was the add listing page being separated into separate </w:t>
+        <w:t xml:space="preserve"> An example of change made in the </w:t>
+      </w:r>
+      <w:proofErr w:type="spellStart"/>
+      <w:r>
+        <w:t>lofi</w:t>
+      </w:r>
+      <w:proofErr w:type="spellEnd"/>
+      <w:r>
+        <w:t xml:space="preserve"> stage was the add listing page being separated into separate </w:t>
       </w:r>
       <w:r>
         <w:t>pages and</w:t>
@@ -6383,16 +6549,34 @@
         <w:pStyle w:val="Heading2"/>
       </w:pPr>
       <w:r>
-        <w:lastRenderedPageBreak/>
-        <w:t>High Fedlity (Hifi)</w:t>
+        <w:t xml:space="preserve">High </w:t>
+      </w:r>
+      <w:r>
+        <w:t>Fidelity</w:t>
+      </w:r>
+      <w:r>
+        <w:t xml:space="preserve"> (</w:t>
+      </w:r>
+      <w:proofErr w:type="spellStart"/>
+      <w:r>
+        <w:t>Hifi</w:t>
+      </w:r>
+      <w:proofErr w:type="spellEnd"/>
+      <w:r>
+        <w:t>)</w:t>
       </w:r>
       <w:r>
         <w:t xml:space="preserve"> Prototyping</w:t>
       </w:r>
     </w:p>
     <w:p>
-      <w:r>
-        <w:t>Hifi designs were modelled on Figma</w:t>
+      <w:proofErr w:type="spellStart"/>
+      <w:r>
+        <w:t>Hifi</w:t>
+      </w:r>
+      <w:proofErr w:type="spellEnd"/>
+      <w:r>
+        <w:t xml:space="preserve"> designs were modelled on Figma</w:t>
       </w:r>
       <w:r>
         <w:t xml:space="preserve"> </w:t>
@@ -6401,7 +6585,15 @@
         <w:t xml:space="preserve">[1 in the top ref to Figma]. </w:t>
       </w:r>
       <w:r>
-        <w:t>In this stage, we created components for our application, such as buttons, inputs and typography. These were used to construct example pages for Air</w:t>
+        <w:t xml:space="preserve">In this stage, we created components for our application, such as buttons, </w:t>
+      </w:r>
+      <w:proofErr w:type="gramStart"/>
+      <w:r>
+        <w:t>inputs</w:t>
+      </w:r>
+      <w:proofErr w:type="gramEnd"/>
+      <w:r>
+        <w:t xml:space="preserve"> and typography. These were used to construct example pages for Air</w:t>
       </w:r>
       <w:r>
         <w:t>p</w:t>
@@ -6427,6 +6619,7 @@
         <w:rPr>
           <w:sz w:val="20"/>
         </w:rPr>
+        <w:lastRenderedPageBreak/>
         <w:t>Implementation</w:t>
       </w:r>
     </w:p>
@@ -6526,7 +6719,15 @@
         </w:rPr>
       </w:pPr>
       <w:r>
-        <w:t>We defined the scope of our project in mid-July, around when we started the implementation of the project. We have completed all our major goals, which were hifi prototyping, login functionality, adding a listing, viewing listings, parking functionality, parking history, map functionality, and user testing.</w:t>
+        <w:t xml:space="preserve">We defined the scope of our project in mid-July, around when we started the implementation of the project. We have completed all our major goals, which were </w:t>
+      </w:r>
+      <w:proofErr w:type="spellStart"/>
+      <w:r>
+        <w:t>hifi</w:t>
+      </w:r>
+      <w:proofErr w:type="spellEnd"/>
+      <w:r>
+        <w:t xml:space="preserve"> prototyping, login functionality, adding a listing, viewing listings, parking functionality, parking history, map functionality, and user testing.</w:t>
       </w:r>
       <w:r>
         <w:t xml:space="preserve"> </w:t>
@@ -6549,8 +6750,13 @@
         <w:pStyle w:val="Heading2"/>
       </w:pPr>
       <w:r>
-        <w:lastRenderedPageBreak/>
-        <w:t>Development timeline</w:t>
+        <w:t xml:space="preserve">Development </w:t>
+      </w:r>
+      <w:r>
+        <w:t>T</w:t>
+      </w:r>
+      <w:r>
+        <w:t>imeline</w:t>
       </w:r>
     </w:p>
     <w:p>
@@ -6622,7 +6828,15 @@
         </w:drawing>
       </w:r>
       <w:r>
-        <w:t>The implementation of the project was conducted over seventeen weeks. Development of the project started in June 13</w:t>
+        <w:t xml:space="preserve">The implementation of the project was conducted over seventeen weeks. Development of the project started </w:t>
+      </w:r>
+      <w:proofErr w:type="gramStart"/>
+      <w:r>
+        <w:t>in</w:t>
+      </w:r>
+      <w:proofErr w:type="gramEnd"/>
+      <w:r>
+        <w:t xml:space="preserve"> June 13</w:t>
       </w:r>
       <w:r>
         <w:rPr>
@@ -6649,7 +6863,11 @@
         <w:t>(Fig X.)</w:t>
       </w:r>
       <w:r>
-        <w:t>. After the parking functionality was completed in mid-August, we started running user testing sessions. The rest of the implementation after user testing were bug fixes and usability improvements that we gathered from those sessions.</w:t>
+        <w:t xml:space="preserve">. After the parking functionality was completed in mid-August, we started running </w:t>
+      </w:r>
+      <w:r>
+        <w:lastRenderedPageBreak/>
+        <w:t>user testing sessions. The rest of the implementation after user testing were bug fixes and usability improvements that we gathered from those sessions.</w:t>
       </w:r>
     </w:p>
     <w:p>
@@ -6662,100 +6880,17 @@
     </w:p>
     <w:p>
       <w:r>
-        <w:t xml:space="preserve">Our development process was </w:t>
-      </w:r>
-      <w:r>
-        <w:t xml:space="preserve">determined at the start of the implementation process. First, </w:t>
-      </w:r>
-      <w:r>
-        <w:t xml:space="preserve">we create a </w:t>
-      </w:r>
-      <w:r>
-        <w:t>G</w:t>
-      </w:r>
-      <w:r>
-        <w:t>it</w:t>
-      </w:r>
-      <w:r>
-        <w:t>H</w:t>
-      </w:r>
-      <w:r>
-        <w:t>ub issue</w:t>
-      </w:r>
-      <w:r>
-        <w:t>s</w:t>
-      </w:r>
-      <w:r>
-        <w:t>,</w:t>
-      </w:r>
-      <w:r>
-        <w:t xml:space="preserve"> specifying the task to be completed, the type of task, and the deadline it should be completed by</w:t>
-      </w:r>
-      <w:r>
-        <w:t xml:space="preserve"> (Fig X.)</w:t>
-      </w:r>
-      <w:r>
-        <w:t>. The tasks to be completed and their deadlines were derived from our planned timeline (Fig X.). Next, a team member assigns an issue to themselves.</w:t>
-      </w:r>
-      <w:r>
-        <w:t xml:space="preserve"> </w:t>
-      </w:r>
-      <w:r>
-        <w:t xml:space="preserve">They complete the </w:t>
-      </w:r>
-      <w:r>
-        <w:t xml:space="preserve">feature on a new branch, </w:t>
-      </w:r>
-      <w:r>
-        <w:t xml:space="preserve">and </w:t>
-      </w:r>
-      <w:r>
-        <w:t>create a pull request</w:t>
-      </w:r>
-      <w:r>
-        <w:t>. This pull request needs to be</w:t>
-      </w:r>
-      <w:r>
-        <w:t xml:space="preserve"> reviewed by the project partner</w:t>
-      </w:r>
-      <w:r>
-        <w:t xml:space="preserve"> before continuing this process. </w:t>
-      </w:r>
-      <w:r>
-        <w:t xml:space="preserve">The reviewer checks that the code compiles, that the task is completed, and that the code style and quality is consistent with the existing code. Often, there are discussions in this stage of changes to increase usability. After these suggestions are resolved, </w:t>
-      </w:r>
-      <w:r>
-        <w:t xml:space="preserve">the branch </w:t>
-      </w:r>
-      <w:r>
-        <w:t xml:space="preserve">is merged </w:t>
-      </w:r>
-      <w:r>
-        <w:t xml:space="preserve">into </w:t>
-      </w:r>
-      <w:r>
-        <w:t xml:space="preserve">the </w:t>
-      </w:r>
-      <w:r>
-        <w:t>main branch. These changes were automatically deployed on our website</w:t>
-      </w:r>
-      <w:r>
-        <w:t xml:space="preserve"> via Netlify.</w:t>
-      </w:r>
-    </w:p>
-    <w:p>
-      <w:r>
         <w:rPr>
           <w:noProof/>
         </w:rPr>
         <w:drawing>
-          <wp:anchor distT="0" distB="0" distL="114300" distR="114300" simplePos="0" relativeHeight="251683840" behindDoc="0" locked="0" layoutInCell="1" allowOverlap="1" wp14:anchorId="5ABDB8D3" wp14:editId="7AA68B73">
+          <wp:anchor distT="0" distB="0" distL="114300" distR="114300" simplePos="0" relativeHeight="251683840" behindDoc="0" locked="0" layoutInCell="1" allowOverlap="1" wp14:anchorId="5ABDB8D3" wp14:editId="0A9DE546">
             <wp:simplePos x="0" y="0"/>
             <wp:positionH relativeFrom="margin">
-              <wp:align>left</wp:align>
+              <wp:align>right</wp:align>
             </wp:positionH>
             <wp:positionV relativeFrom="paragraph">
-              <wp:posOffset>1199515</wp:posOffset>
+              <wp:posOffset>2268220</wp:posOffset>
             </wp:positionV>
             <wp:extent cx="6184265" cy="380365"/>
             <wp:effectExtent l="0" t="0" r="6985" b="635"/>
@@ -6806,6 +6941,97 @@
         </w:drawing>
       </w:r>
       <w:r>
+        <w:t xml:space="preserve">Our development process was </w:t>
+      </w:r>
+      <w:r>
+        <w:t xml:space="preserve">determined at the start of the implementation process. First, </w:t>
+      </w:r>
+      <w:r>
+        <w:t xml:space="preserve">we create a </w:t>
+      </w:r>
+      <w:r>
+        <w:t>G</w:t>
+      </w:r>
+      <w:r>
+        <w:t>it</w:t>
+      </w:r>
+      <w:r>
+        <w:t>H</w:t>
+      </w:r>
+      <w:r>
+        <w:t>ub issue</w:t>
+      </w:r>
+      <w:r>
+        <w:t>s</w:t>
+      </w:r>
+      <w:r>
+        <w:t>,</w:t>
+      </w:r>
+      <w:r>
+        <w:t xml:space="preserve"> specifying the task to be completed, the type of task, and the deadline it should be completed by</w:t>
+      </w:r>
+      <w:r>
+        <w:t xml:space="preserve"> (Fig X.)</w:t>
+      </w:r>
+      <w:r>
+        <w:t>. The tasks to be completed and their deadlines were derived from our planned timeline (Fig X.). Next, a team member assigns an issue to themselves.</w:t>
+      </w:r>
+      <w:r>
+        <w:t xml:space="preserve"> </w:t>
+      </w:r>
+      <w:r>
+        <w:t xml:space="preserve">They complete the </w:t>
+      </w:r>
+      <w:r>
+        <w:t xml:space="preserve">feature on a new </w:t>
+      </w:r>
+      <w:proofErr w:type="gramStart"/>
+      <w:r>
+        <w:t xml:space="preserve">branch, </w:t>
+      </w:r>
+      <w:r>
+        <w:t>and</w:t>
+      </w:r>
+      <w:proofErr w:type="gramEnd"/>
+      <w:r>
+        <w:t xml:space="preserve"> </w:t>
+      </w:r>
+      <w:r>
+        <w:t>create a pull request</w:t>
+      </w:r>
+      <w:r>
+        <w:t>. This pull request needs to be</w:t>
+      </w:r>
+      <w:r>
+        <w:t xml:space="preserve"> reviewed by the project partner</w:t>
+      </w:r>
+      <w:r>
+        <w:t xml:space="preserve"> before continuing this process. </w:t>
+      </w:r>
+      <w:r>
+        <w:t xml:space="preserve">The reviewer checks that the code compiles, that the task is completed, and that the code style and quality is consistent with the existing code. Often, there are discussions in this stage of changes to increase usability. After these suggestions are resolved, </w:t>
+      </w:r>
+      <w:r>
+        <w:t xml:space="preserve">the branch </w:t>
+      </w:r>
+      <w:r>
+        <w:t xml:space="preserve">is merged </w:t>
+      </w:r>
+      <w:r>
+        <w:t xml:space="preserve">into </w:t>
+      </w:r>
+      <w:r>
+        <w:t xml:space="preserve">the </w:t>
+      </w:r>
+      <w:r>
+        <w:t>main branch. These changes were automatically deployed on our website</w:t>
+      </w:r>
+      <w:r>
+        <w:t xml:space="preserve"> via Netlify.</w:t>
+      </w:r>
+    </w:p>
+    <w:p>
+      <w:r>
         <w:t xml:space="preserve">The benefits of using this process are many. First, it is very easy to follow. It is very clear what you are expected to do and how you are expected to do it. Second, it allows the team members to work independently. They are given clear tasks to complete, and they know they will be held accountable for meeting deadlines. Third, it is very effective at minimizing the time it takes to complete a task. The team members </w:t>
       </w:r>
       <w:r>
@@ -6815,7 +7041,6 @@
         <w:t xml:space="preserve"> work on their tasks without any distractions.</w:t>
       </w:r>
     </w:p>
-    <w:p/>
     <w:p>
       <w:pPr>
         <w:pStyle w:val="Heading2"/>
@@ -6829,57 +7054,89 @@
         <w:t xml:space="preserve">Our frontend technologies consisted of Ionic, Capacitor and Typescript. </w:t>
       </w:r>
       <w:r>
-        <w:t xml:space="preserve">Originally, we strongly considered Flutter to develop our application, however this option was eliminated because the map component was not compatible </w:t>
+        <w:t>Originally, we strongly considered Flutter to develop our application, however this option was eliminated because the map component was not compatible with desktop applications.</w:t>
+      </w:r>
+      <w:r>
+        <w:t xml:space="preserve"> </w:t>
+      </w:r>
+      <w:r>
+        <w:t xml:space="preserve">Our backend </w:t>
+      </w:r>
+      <w:r>
+        <w:t xml:space="preserve">uses two main components: Firebase Authentication and Google Cloud Functions. We were both unfamiliar with these </w:t>
+      </w:r>
+      <w:r>
+        <w:t>technologies and</w:t>
+      </w:r>
+      <w:r>
+        <w:t xml:space="preserve"> learned how to develop with these systems over the course of the implementation phase.</w:t>
+      </w:r>
+      <w:r>
+        <w:t xml:space="preserve"> The database we used was </w:t>
+      </w:r>
+      <w:proofErr w:type="spellStart"/>
+      <w:r>
+        <w:t>Firestore</w:t>
+      </w:r>
+      <w:proofErr w:type="spellEnd"/>
+      <w:r>
+        <w:t xml:space="preserve"> Database and Firebase Storage.</w:t>
+      </w:r>
+    </w:p>
+    <w:p>
+      <w:pPr>
+        <w:pStyle w:val="Heading3"/>
+      </w:pPr>
+      <w:r>
+        <w:t>Ionic</w:t>
+      </w:r>
+      <w:r>
+        <w:t xml:space="preserve"> and Capacitor</w:t>
+      </w:r>
+    </w:p>
+    <w:p>
+      <w:r>
+        <w:t>Ionic</w:t>
+      </w:r>
+      <w:r>
+        <w:rPr>
+          <w:vertAlign w:val="superscript"/>
+        </w:rPr>
+        <w:t xml:space="preserve">1 </w:t>
+      </w:r>
+      <w:r>
+        <w:t xml:space="preserve">is a framework for building </w:t>
+      </w:r>
+      <w:proofErr w:type="gramStart"/>
+      <w:r>
+        <w:t>a</w:t>
+      </w:r>
+      <w:proofErr w:type="gramEnd"/>
+      <w:r>
+        <w:t xml:space="preserve"> application which supports many platforms. It provides a library of components to create an application which changes its design based on the platform. For </w:t>
+      </w:r>
+      <w:proofErr w:type="gramStart"/>
+      <w:r>
+        <w:t>example</w:t>
+      </w:r>
+      <w:proofErr w:type="gramEnd"/>
+      <w:r>
+        <w:t xml:space="preserve"> in Fig X. the differences between iOS and Material Design can be seen. The header text is larger and a different font on iOS, and the card has a different shadow as well. </w:t>
+      </w:r>
+      <w:r>
+        <w:t xml:space="preserve">The main benefit of this is that code only needs to be written once, drastically reducing the </w:t>
       </w:r>
       <w:r>
         <w:lastRenderedPageBreak/>
-        <w:t>with desktop applications.</w:t>
-      </w:r>
-      <w:r>
-        <w:t xml:space="preserve"> </w:t>
-      </w:r>
-      <w:r>
-        <w:t xml:space="preserve">Our backend </w:t>
-      </w:r>
-      <w:r>
-        <w:t xml:space="preserve">uses two main components: Firebase Authentication and Google Cloud Functions. We were both unfamiliar with these </w:t>
-      </w:r>
-      <w:r>
-        <w:t>technologies and</w:t>
-      </w:r>
-      <w:r>
-        <w:t xml:space="preserve"> learned how to develop with these systems over the course of the implementation phase.</w:t>
-      </w:r>
-      <w:r>
-        <w:t xml:space="preserve"> The database we used was Firestore Database and Firebase Storage.</w:t>
-      </w:r>
-    </w:p>
-    <w:p>
-      <w:pPr>
-        <w:pStyle w:val="Heading3"/>
-      </w:pPr>
-      <w:r>
-        <w:t>Ionic</w:t>
-      </w:r>
-      <w:r>
-        <w:t xml:space="preserve"> and Capacitor</w:t>
-      </w:r>
-    </w:p>
-    <w:p>
-      <w:r>
-        <w:t>Ionic</w:t>
-      </w:r>
-      <w:r>
-        <w:rPr>
-          <w:vertAlign w:val="superscript"/>
-        </w:rPr>
-        <w:t xml:space="preserve">1 </w:t>
-      </w:r>
-      <w:r>
-        <w:t xml:space="preserve">is a framework for building a application which supports many platforms. It provides a library of components to create an application which changes its design based on the platform. For example in Fig X. the differences between iOS and Material Design can be seen. The header text is larger and a different font on iOS, and the card has a different shadow as well. </w:t>
-      </w:r>
-      <w:r>
-        <w:t>The main benefit of this is that code only needs to be written once, drastically reducing the development time. However, the drawback is that the application is less specific to any particular platform, so may not take advantage of as many native features as a comparable native application.</w:t>
+        <w:t xml:space="preserve">development time. However, the drawback is that the application is less specific to any </w:t>
+      </w:r>
+      <w:proofErr w:type="gramStart"/>
+      <w:r>
+        <w:t>particular platform</w:t>
+      </w:r>
+      <w:proofErr w:type="gramEnd"/>
+      <w:r>
+        <w:t>, so may not take advantage of as many native features as a comparable native application.</w:t>
       </w:r>
     </w:p>
     <w:p>
@@ -6987,14 +7244,29 @@
         </w:rPr>
       </w:pPr>
       <w:r>
-        <w:lastRenderedPageBreak/>
         <w:t xml:space="preserve">Typescript adds </w:t>
       </w:r>
       <w:r>
-        <w:t xml:space="preserve">static typing on top of the standard Javascript language. This prevents bugs such as accessing invalid fields. It also makes the developer experience smoother, </w:t>
-      </w:r>
-      <w:r>
-        <w:t xml:space="preserve">with code autocomplete and easier code navigation. Errors are shown to the developer as they type the code. Overall this improves developer productivity and safety of the app. </w:t>
+        <w:t xml:space="preserve">static typing on top of the standard </w:t>
+      </w:r>
+      <w:proofErr w:type="spellStart"/>
+      <w:r>
+        <w:t>Javascript</w:t>
+      </w:r>
+      <w:proofErr w:type="spellEnd"/>
+      <w:r>
+        <w:t xml:space="preserve"> language. This prevents bugs such as accessing invalid fields. It also makes the developer experience smoother, </w:t>
+      </w:r>
+      <w:r>
+        <w:t xml:space="preserve">with code autocomplete and easier code navigation. Errors are shown to the developer as they type the code. </w:t>
+      </w:r>
+      <w:proofErr w:type="gramStart"/>
+      <w:r>
+        <w:t>Overall</w:t>
+      </w:r>
+      <w:proofErr w:type="gramEnd"/>
+      <w:r>
+        <w:t xml:space="preserve"> this improves developer productivity and safety of the app. </w:t>
       </w:r>
       <w:r>
         <w:rPr>
@@ -7008,8 +7280,16 @@
           <w:rPr>
             <w:rStyle w:val="Hyperlink"/>
           </w:rPr>
-          <w:t>Pros and Cons of TypeScript: When and Why It's Better than Plain JS | AltexSoft</w:t>
+          <w:t xml:space="preserve">Pros and Cons of TypeScript: When and Why It's Better than Plain JS | </w:t>
         </w:r>
+        <w:proofErr w:type="spellStart"/>
+        <w:r>
+          <w:rPr>
+            <w:rStyle w:val="Hyperlink"/>
+          </w:rPr>
+          <w:t>AltexSoft</w:t>
+        </w:r>
+        <w:proofErr w:type="spellEnd"/>
       </w:hyperlink>
       <w:r>
         <w:t xml:space="preserve"> – 15% of bugs detected at compile stage. Can find how much dev time it saves to</w:t>
@@ -7020,6 +7300,7 @@
         <w:pStyle w:val="Heading3"/>
       </w:pPr>
       <w:r>
+        <w:lastRenderedPageBreak/>
         <w:t>Firebase</w:t>
       </w:r>
     </w:p>
@@ -7062,8 +7343,21 @@
       </w:r>
     </w:p>
     <w:p>
-      <w:r>
-        <w:t xml:space="preserve">Firestore Database was used to hold document data such as history and listings. Firebase Storage was used to store images as these could not be stored in the Firestore Database. </w:t>
+      <w:proofErr w:type="spellStart"/>
+      <w:r>
+        <w:t>Firestore</w:t>
+      </w:r>
+      <w:proofErr w:type="spellEnd"/>
+      <w:r>
+        <w:t xml:space="preserve"> Database was used to hold document data such as history and listings. Firebase Storage was used to store images as these could not be stored in the </w:t>
+      </w:r>
+      <w:proofErr w:type="spellStart"/>
+      <w:r>
+        <w:t>Firestore</w:t>
+      </w:r>
+      <w:proofErr w:type="spellEnd"/>
+      <w:r>
+        <w:t xml:space="preserve"> Database. </w:t>
       </w:r>
     </w:p>
     <w:p>
@@ -7227,41 +7521,41 @@
         <w:rPr>
           <w:sz w:val="20"/>
         </w:rPr>
+        <w:t xml:space="preserve">User Testing </w:t>
+      </w:r>
+      <w:r>
+        <w:rPr>
+          <w:sz w:val="20"/>
+        </w:rPr>
+        <w:t>Methodology</w:t>
+      </w:r>
+    </w:p>
+    <w:p>
+      <w:r>
+        <w:t xml:space="preserve">Our user tests had two major parts. The first was scenario driven exploration of the application. In this section, the interviewer gave </w:t>
+      </w:r>
+      <w:r>
+        <w:t xml:space="preserve">open ended </w:t>
+      </w:r>
+      <w:r>
+        <w:t>prompts to the user.</w:t>
+      </w:r>
+      <w:r>
+        <w:t xml:space="preserve"> This allowed us to discover bugs, and specific comments about pages and components.</w:t>
+      </w:r>
+      <w:r>
+        <w:t xml:space="preserve"> </w:t>
+      </w:r>
+      <w:r>
+        <w:t>The second part was the user feedback form, where we gather specific feedback and impressions about the application.</w:t>
+      </w:r>
+    </w:p>
+    <w:p>
+      <w:pPr>
+        <w:pStyle w:val="Heading2"/>
+      </w:pPr>
+      <w:r>
         <w:lastRenderedPageBreak/>
-        <w:t xml:space="preserve">User Testing </w:t>
-      </w:r>
-      <w:r>
-        <w:rPr>
-          <w:sz w:val="20"/>
-        </w:rPr>
-        <w:t>Methodology</w:t>
-      </w:r>
-    </w:p>
-    <w:p>
-      <w:r>
-        <w:t xml:space="preserve">Our user tests had two major parts. The first was scenario driven exploration of the application. In this section, the interviewer gave </w:t>
-      </w:r>
-      <w:r>
-        <w:t xml:space="preserve">open ended </w:t>
-      </w:r>
-      <w:r>
-        <w:t>prompts to the user.</w:t>
-      </w:r>
-      <w:r>
-        <w:t xml:space="preserve"> This allowed us to discover bugs, and specific comments about pages and components.</w:t>
-      </w:r>
-      <w:r>
-        <w:t xml:space="preserve"> </w:t>
-      </w:r>
-      <w:r>
-        <w:t>The second part was the user feedback form, where we gather specific feedback and impressions about the application.</w:t>
-      </w:r>
-    </w:p>
-    <w:p>
-      <w:pPr>
-        <w:pStyle w:val="Heading2"/>
-      </w:pPr>
-      <w:r>
         <w:t>User Testing Session</w:t>
       </w:r>
     </w:p>
@@ -7281,7 +7575,15 @@
         <w:ind w:firstLine="0"/>
       </w:pPr>
       <w:r>
-        <w:t>Unfortunately, due to the pandemic, all the user testing sessions bar one were held online. Participants were asked to have their cameras on so that we could see their reactions to the scenarios. Another downside was that we could not have the users use an actual mobile application. Therefore, we asked users to use Chrome Developer Tools to simulate a mobile device in their browser.</w:t>
+        <w:t xml:space="preserve">Unfortunately, due to the pandemic, all the user testing sessions bar one </w:t>
+      </w:r>
+      <w:proofErr w:type="gramStart"/>
+      <w:r>
+        <w:t>were</w:t>
+      </w:r>
+      <w:proofErr w:type="gramEnd"/>
+      <w:r>
+        <w:t xml:space="preserve"> held online. Participants were asked to have their cameras on so that we could see their reactions to the scenarios. Another downside was that we could not have the users use an actual mobile application. Therefore, we asked users to use Chrome Developer Tools to simulate a mobile device in their browser.</w:t>
       </w:r>
     </w:p>
     <w:p>
@@ -7401,7 +7703,23 @@
           <w:b/>
           <w:bCs/>
         </w:rPr>
-        <w:t>Reference for why likert scales are good or feedback forms</w:t>
+        <w:t xml:space="preserve">Reference for why </w:t>
+      </w:r>
+      <w:proofErr w:type="spellStart"/>
+      <w:r>
+        <w:rPr>
+          <w:b/>
+          <w:bCs/>
+        </w:rPr>
+        <w:t>likert</w:t>
+      </w:r>
+      <w:proofErr w:type="spellEnd"/>
+      <w:r>
+        <w:rPr>
+          <w:b/>
+          <w:bCs/>
+        </w:rPr>
+        <w:t xml:space="preserve"> scales are good or feedback forms</w:t>
       </w:r>
     </w:p>
     <w:p>
@@ -7418,35 +7736,35 @@
         <w:rPr>
           <w:sz w:val="20"/>
         </w:rPr>
+        <w:t>User Testing Findings</w:t>
+      </w:r>
+    </w:p>
+    <w:p>
+      <w:r>
+        <w:t xml:space="preserve">The testing took place over the course of </w:t>
+      </w:r>
+      <w:r>
+        <w:t>seven</w:t>
+      </w:r>
+      <w:r>
+        <w:t xml:space="preserve"> weeks. </w:t>
+      </w:r>
+      <w:r>
+        <w:t xml:space="preserve">Due to time constraints with the project, the user testing phase and the fixes and improvements phase overlapped. </w:t>
+      </w:r>
+      <w:r>
+        <w:t xml:space="preserve">Three questions were added to the user feedback form after user testing had begun, </w:t>
+      </w:r>
+      <w:r>
+        <w:t>so those questions have less data.</w:t>
+      </w:r>
+    </w:p>
+    <w:p>
+      <w:pPr>
+        <w:pStyle w:val="Heading2"/>
+      </w:pPr>
+      <w:r>
         <w:lastRenderedPageBreak/>
-        <w:t>User Testing Findings</w:t>
-      </w:r>
-    </w:p>
-    <w:p>
-      <w:r>
-        <w:t xml:space="preserve">The testing took place over the course of </w:t>
-      </w:r>
-      <w:r>
-        <w:t>seven</w:t>
-      </w:r>
-      <w:r>
-        <w:t xml:space="preserve"> weeks. </w:t>
-      </w:r>
-      <w:r>
-        <w:t xml:space="preserve">Due to time constraints with the project, the user testing phase and the fixes and improvements phase overlapped. </w:t>
-      </w:r>
-      <w:r>
-        <w:t xml:space="preserve">Three questions were added to the user feedback form after user testing had begun, </w:t>
-      </w:r>
-      <w:r>
-        <w:t>so those questions have less data.</w:t>
-      </w:r>
-    </w:p>
-    <w:p>
-      <w:pPr>
-        <w:pStyle w:val="Heading2"/>
-      </w:pPr>
-      <w:r>
         <w:t>Participant Demographics</w:t>
       </w:r>
     </w:p>
@@ -7649,18 +7967,18 @@
     </w:p>
     <w:p>
       <w:r>
+        <w:t>In terms of concept, 82% of users agreed or strongly agreed that a rental parking platform appealed to them.</w:t>
+      </w:r>
+      <w:r>
+        <w:t xml:space="preserve"> This reinforces the strong need for a product like Airpark. Furthermore, 80% of users were likely or very likely to recommend Airpark to a friend.</w:t>
+      </w:r>
+      <w:r>
+        <w:t xml:space="preserve"> </w:t>
+      </w:r>
+    </w:p>
+    <w:p>
+      <w:r>
         <w:lastRenderedPageBreak/>
-        <w:t>In terms of concept, 82% of users agreed or strongly agreed that a rental parking platform appealed to them.</w:t>
-      </w:r>
-      <w:r>
-        <w:t xml:space="preserve"> This reinforces the strong need for a product like Airpark. Furthermore, 80% of users were likely or very likely to recommend Airpark to a friend.</w:t>
-      </w:r>
-      <w:r>
-        <w:t xml:space="preserve"> </w:t>
-      </w:r>
-    </w:p>
-    <w:p>
-      <w:r>
         <w:t xml:space="preserve">Users commented that the application was “easy to use and understand”, and that “applying and using a listing was very simple and straightforward”. </w:t>
       </w:r>
       <w:r>
@@ -7693,7 +8011,15 @@
     </w:p>
     <w:p>
       <w:r>
-        <w:t>Some feedback on fundamental changes were unable to be implemented, although we considered this feedback nonetheless. For instance, one user commented that “there is a lack of security when creating a listing, as it has the potential to allow users to add land they do not own onto the system”. Due to time constraints, it was not possible to introduce a verification system for ownership of parking locations and this was not included in the original scope for the application. Another user suggested separating the application into two, one for renters, and one for owners. This follows the same model as Uber, which has a separate application for drivers called Uber Driver. Again, due to time constraints this was not possible, however, we agree that this would be a more effective system as these different user types have different values and would benefit from more specific views catered to them.</w:t>
+        <w:t xml:space="preserve">Some feedback on fundamental changes were unable to be implemented, although we considered this </w:t>
+      </w:r>
+      <w:proofErr w:type="gramStart"/>
+      <w:r>
+        <w:t>feedback</w:t>
+      </w:r>
+      <w:proofErr w:type="gramEnd"/>
+      <w:r>
+        <w:t xml:space="preserve"> nonetheless. For instance, one user commented that “there is a lack of security when creating a listing, as it has the potential to allow users to add land they do not own onto the system”. Due to time constraints, it was not possible to introduce a verification system for ownership of parking locations and this was not included in the original scope for the application. Another user suggested separating the application into two, one for renters, and one for owners. This follows the same model as Uber, which has a separate application for drivers called Uber Driver. Again, due to time constraints this was not possible, however, we agree that this would be a more effective system as these different user types have different values and would benefit from more specific views catered to them.</w:t>
       </w:r>
     </w:p>
     <w:p>
@@ -7914,12 +8240,37 @@
           <w:bCs/>
         </w:rPr>
       </w:pPr>
+      <w:proofErr w:type="gramStart"/>
       <w:r>
         <w:rPr>
           <w:b/>
           <w:bCs/>
         </w:rPr>
-        <w:t>Requirements doc (market research stuff), project implementation, features decided based on requirements, design, architecture frontend api database, user testing, changes incorporated, tools technologies, process (agile) (peer programming, sprints)</w:t>
+        <w:t>Requirements</w:t>
+      </w:r>
+      <w:proofErr w:type="gramEnd"/>
+      <w:r>
+        <w:rPr>
+          <w:b/>
+          <w:bCs/>
+        </w:rPr>
+        <w:t xml:space="preserve"> doc (market research stuff), project implementation, features decided based on requirements, design, architecture frontend </w:t>
+      </w:r>
+      <w:proofErr w:type="spellStart"/>
+      <w:r>
+        <w:rPr>
+          <w:b/>
+          <w:bCs/>
+        </w:rPr>
+        <w:t>api</w:t>
+      </w:r>
+      <w:proofErr w:type="spellEnd"/>
+      <w:r>
+        <w:rPr>
+          <w:b/>
+          <w:bCs/>
+        </w:rPr>
+        <w:t xml:space="preserve"> database, user testing, changes incorporated, tools technologies, process (agile) (peer programming, sprints)</w:t>
       </w:r>
       <w:r>
         <w:rPr>
@@ -8010,7 +8361,15 @@
     </w:p>
     <w:p>
       <w:r>
-        <w:t xml:space="preserve">Most respondents did not think there was a significant difference when switching between the iOS and Material Design style for the application. Some users had a preference for which platform style they thought was more aesthetic and cohesive, but there was no clear consensus. Differences that were noticed were the change in font size, font style, </w:t>
+        <w:t xml:space="preserve">Most respondents did not think there was a significant difference when switching between the iOS and Material Design style for the application. Some users </w:t>
+      </w:r>
+      <w:proofErr w:type="gramStart"/>
+      <w:r>
+        <w:t>had a preference for</w:t>
+      </w:r>
+      <w:proofErr w:type="gramEnd"/>
+      <w:r>
+        <w:t xml:space="preserve"> which platform style they thought was more aesthetic and cohesive, but there was no clear consensus. Differences that were noticed were the change in font size, font style, </w:t>
       </w:r>
       <w:r>
         <w:t>top bar, and side menu.</w:t>
@@ -8142,7 +8501,15 @@
         <w:t xml:space="preserve"> users used this search bar when navigating to a specific address.</w:t>
       </w:r>
       <w:r>
-        <w:t xml:space="preserve"> The current location of the user was also added, and the zoom level of the map was tweaked to allow users to understand where they were in relation to the greater area. The search results were also restricted to addresses and locations within a 100km radius of the users current location to improve the relevancy of these results. </w:t>
+        <w:t xml:space="preserve"> The current location of the user was also added, and the zoom level of the map was tweaked to allow users to understand where they were in relation to the greater area. The search results were also restricted to addresses and locations within a 100km radius of the </w:t>
+      </w:r>
+      <w:proofErr w:type="gramStart"/>
+      <w:r>
+        <w:t>users</w:t>
+      </w:r>
+      <w:proofErr w:type="gramEnd"/>
+      <w:r>
+        <w:t xml:space="preserve"> current location to improve the relevancy of these results. </w:t>
       </w:r>
     </w:p>
     <w:p>
@@ -8169,7 +8536,15 @@
         <w:t xml:space="preserve"> Therefore, the address, pricing, and timing details were added onto the same page</w:t>
       </w:r>
       <w:r>
-        <w:t xml:space="preserve"> (Fig.X.)</w:t>
+        <w:t xml:space="preserve"> (</w:t>
+      </w:r>
+      <w:proofErr w:type="spellStart"/>
+      <w:r>
+        <w:t>Fig.X</w:t>
+      </w:r>
+      <w:proofErr w:type="spellEnd"/>
+      <w:r>
+        <w:t>.)</w:t>
       </w:r>
       <w:r>
         <w:t xml:space="preserve">. The </w:t>
@@ -8243,9 +8618,11 @@
       <w:r>
         <w:t xml:space="preserve">Another pain point for users was the custom availability toggle button on the timing page. The users “didn’t realise what the custom field did in the create listing page until” they clicked it. This was partly a terminology issue (section 8.5.4.) but also a visual issue where the option was disconnected from the main dropdown. Therefore, we added this functionality in the dropdown menu under ‘custom </w:t>
       </w:r>
+      <w:proofErr w:type="gramStart"/>
       <w:r>
         <w:t>days’</w:t>
       </w:r>
+      <w:proofErr w:type="gramEnd"/>
       <w:r>
         <w:t>.</w:t>
       </w:r>
@@ -8290,7 +8667,15 @@
         <w:t>Fig X.</w:t>
       </w:r>
       <w:r>
-        <w:t xml:space="preserve">). One user though that the “Parking In Progress” badge meant that the parking location was being parked at in general, and not referencing that the current user was parked at that location. </w:t>
+        <w:t xml:space="preserve">). One user though that the “Parking </w:t>
+      </w:r>
+      <w:proofErr w:type="gramStart"/>
+      <w:r>
+        <w:t>In</w:t>
+      </w:r>
+      <w:proofErr w:type="gramEnd"/>
+      <w:r>
+        <w:t xml:space="preserve"> Progress” badge meant that the parking location was being parked at in general, and not referencing that the current user was parked at that location. </w:t>
       </w:r>
     </w:p>
     <w:p>
@@ -8363,7 +8748,15 @@
         <w:t>One of the most surprising discoveries were the perceptions of our terminology that we used throughout the application.</w:t>
       </w:r>
       <w:r>
-        <w:t xml:space="preserve"> Most of our initial assumptions about what terms we should use to represent the concepts in our system was wrong. The term “listing” was changed to “parking location” as many users were unsure what “Your Listings” meant in the side menu. Similarly the term “bays” was replace with “parking spots” as a few users asked what it meant during user testing. Instead of a toggle for the “custom” field, we integrated that option into the dropdown for selecting timing availability as “custom days” for the same reason.</w:t>
+        <w:t xml:space="preserve"> Most of our initial assumptions about what terms we should use to represent the concepts in our system was wrong. The term “listing” was changed to “parking location” as many users were unsure what “Your Listings” meant in the side menu. </w:t>
+      </w:r>
+      <w:proofErr w:type="gramStart"/>
+      <w:r>
+        <w:t>Similarly</w:t>
+      </w:r>
+      <w:proofErr w:type="gramEnd"/>
+      <w:r>
+        <w:t xml:space="preserve"> the term “bays” was replace with “parking spots” as a few users asked what it meant during user testing. Instead of a toggle for the “custom” field, we integrated that option into the dropdown for selecting timing availability as “custom days” for the same reason.</w:t>
       </w:r>
     </w:p>
     <w:p>
@@ -8371,7 +8764,15 @@
         <w:t>The most surprising terminology misunderstanding was the red “close” button on the parking listing popup. One user thought that it meant the parking location was close in proximity, while another thought</w:t>
       </w:r>
       <w:r>
-        <w:t xml:space="preserve"> it meant closing down a parking spot while they had selected their own parking spot. </w:t>
+        <w:t xml:space="preserve"> it meant </w:t>
+      </w:r>
+      <w:proofErr w:type="gramStart"/>
+      <w:r>
+        <w:t>closing down</w:t>
+      </w:r>
+      <w:proofErr w:type="gramEnd"/>
+      <w:r>
+        <w:t xml:space="preserve"> a parking spot while they had selected their own parking spot. </w:t>
       </w:r>
       <w:r>
         <w:t xml:space="preserve">Yet another participant thought it meant that the parking location was closed, and they would not be able to park there. </w:t>
@@ -8664,7 +9065,21 @@
         <w:rPr>
           <w:sz w:val="20"/>
         </w:rPr>
-        <w:t>. They would also like to thank their project partner Sreeniketh Raghavan for providing ideas, research and support while working together on this project.</w:t>
+        <w:t xml:space="preserve">. They would also like to thank their project partner </w:t>
+      </w:r>
+      <w:proofErr w:type="spellStart"/>
+      <w:r>
+        <w:rPr>
+          <w:sz w:val="20"/>
+        </w:rPr>
+        <w:t>Sreeniketh</w:t>
+      </w:r>
+      <w:proofErr w:type="spellEnd"/>
+      <w:r>
+        <w:rPr>
+          <w:sz w:val="20"/>
+        </w:rPr>
+        <w:t xml:space="preserve"> Raghavan for providing ideas, research and support while working together on this project.</w:t>
       </w:r>
       <w:r>
         <w:rPr>

</xml_diff>

<commit_message>
Ensure all section refs are correct
</commit_message>
<xml_diff>
--- a/Part IV Project/Final Research Report/final-research-report.docx
+++ b/Part IV Project/Final Research Report/final-research-report.docx
@@ -480,7 +480,6 @@
           <w:szCs w:val="28"/>
         </w:rPr>
       </w:pPr>
-      <w:proofErr w:type="spellStart"/>
       <w:r>
         <w:rPr>
           <w:rFonts w:eastAsia="Verdana"/>
@@ -488,17 +487,7 @@
           <w:sz w:val="28"/>
           <w:szCs w:val="28"/>
         </w:rPr>
-        <w:t>Sreeniketh</w:t>
-      </w:r>
-      <w:proofErr w:type="spellEnd"/>
-      <w:r>
-        <w:rPr>
-          <w:rFonts w:eastAsia="Verdana"/>
-          <w:spacing w:val="-3"/>
-          <w:sz w:val="28"/>
-          <w:szCs w:val="28"/>
-        </w:rPr>
-        <w:t xml:space="preserve"> Raghavan</w:t>
+        <w:t>Sreeniketh Raghavan</w:t>
       </w:r>
     </w:p>
     <w:p>
@@ -2358,7 +2347,19 @@
         <w:rPr>
           <w:lang w:eastAsia="en-NZ"/>
         </w:rPr>
-        <w:t>Section 3 presents our statement of research intent. Section 4 introduces the design process followed by the implementation process in Section 5. The implementation process examines our scope, development timeline, development process, technology, and architecture. In section 6, we introduce</w:t>
+        <w:t xml:space="preserve">Section 3 presents our statement of research intent. Section 4 introduces the design process followed by the implementation process in </w:t>
+      </w:r>
+      <w:r>
+        <w:rPr>
+          <w:lang w:eastAsia="en-NZ"/>
+        </w:rPr>
+        <w:t>s</w:t>
+      </w:r>
+      <w:r>
+        <w:rPr>
+          <w:lang w:eastAsia="en-NZ"/>
+        </w:rPr>
+        <w:t>ection 5. The implementation process examines our scope, development timeline, development process, technology, and architecture. In section 6, we introduce</w:t>
       </w:r>
       <w:r>
         <w:rPr>
@@ -3042,11 +3043,9 @@
       <w:r>
         <w:t>Disruptive products usually have lower pricing (</w:t>
       </w:r>
-      <w:proofErr w:type="gramStart"/>
       <w:r>
         <w:t>e.g.</w:t>
       </w:r>
-      <w:proofErr w:type="gramEnd"/>
       <w:r>
         <w:t xml:space="preserve"> Airbnb, </w:t>
       </w:r>
@@ -3184,13 +3183,8 @@
       <w:r>
         <w:t>“</w:t>
       </w:r>
-      <w:proofErr w:type="spellStart"/>
-      <w:r>
-        <w:t>Choudary</w:t>
-      </w:r>
-      <w:proofErr w:type="spellEnd"/>
-      <w:r>
-        <w:t xml:space="preserve"> and Parker use the Uber example to explain why platforms are so powerful:</w:t>
+      <w:r>
+        <w:t>Choudary and Parker use the Uber example to explain why platforms are so powerful:</w:t>
       </w:r>
       <w:r>
         <w:t xml:space="preserve"> </w:t>
@@ -3288,15 +3282,7 @@
     </w:p>
     <w:p>
       <w:r>
-        <w:t xml:space="preserve">Although many standard development frameworks for an application exist such as Waterfall, Scrum or Agile, </w:t>
-      </w:r>
-      <w:proofErr w:type="spellStart"/>
-      <w:r>
-        <w:t>Vithani</w:t>
-      </w:r>
-      <w:proofErr w:type="spellEnd"/>
-      <w:r>
-        <w:t xml:space="preserve"> et al. argues that there is a n</w:t>
+        <w:t>Although many standard development frameworks for an application exist such as Waterfall, Scrum or Agile, Vithani et al. argues that there is a n</w:t>
       </w:r>
       <w:r>
         <w:t xml:space="preserve">eed </w:t>
@@ -4713,21 +4699,7 @@
         <w:rPr>
           <w:lang w:eastAsia="en-NZ"/>
         </w:rPr>
-        <w:t xml:space="preserve">Currently PWAs are not able to access all hardware and platform features. </w:t>
-      </w:r>
-      <w:proofErr w:type="gramStart"/>
-      <w:r>
-        <w:rPr>
-          <w:lang w:eastAsia="en-NZ"/>
-        </w:rPr>
-        <w:t>E.g.</w:t>
-      </w:r>
-      <w:proofErr w:type="gramEnd"/>
-      <w:r>
-        <w:rPr>
-          <w:lang w:eastAsia="en-NZ"/>
-        </w:rPr>
-        <w:t xml:space="preserve"> calendar and contact list</w:t>
+        <w:t>Currently PWAs are not able to access all hardware and platform features. E.g. calendar and contact list</w:t>
       </w:r>
       <w:r>
         <w:rPr>
@@ -4772,19 +4744,11 @@
           <w:lang w:eastAsia="en-NZ"/>
         </w:rPr>
       </w:pPr>
-      <w:proofErr w:type="spellStart"/>
-      <w:r>
-        <w:rPr>
-          <w:lang w:eastAsia="en-NZ"/>
-        </w:rPr>
-        <w:t>Charland</w:t>
-      </w:r>
-      <w:proofErr w:type="spellEnd"/>
-      <w:r>
-        <w:rPr>
-          <w:lang w:eastAsia="en-NZ"/>
-        </w:rPr>
-        <w:t xml:space="preserve"> and Leroux </w:t>
+      <w:r>
+        <w:rPr>
+          <w:lang w:eastAsia="en-NZ"/>
+        </w:rPr>
+        <w:t xml:space="preserve">Charland and Leroux </w:t>
       </w:r>
       <w:r>
         <w:rPr>
@@ -4922,21 +4886,7 @@
         <w:rPr>
           <w:lang w:eastAsia="en-NZ"/>
         </w:rPr>
-        <w:t xml:space="preserve">User interfaces are created in </w:t>
-      </w:r>
-      <w:proofErr w:type="spellStart"/>
-      <w:r>
-        <w:rPr>
-          <w:lang w:eastAsia="en-NZ"/>
-        </w:rPr>
-        <w:t>webviews</w:t>
-      </w:r>
-      <w:proofErr w:type="spellEnd"/>
-      <w:r>
-        <w:rPr>
-          <w:lang w:eastAsia="en-NZ"/>
-        </w:rPr>
-        <w:t xml:space="preserve"> utilising HTML and CSS. This leads to a lower performance overall than native code.</w:t>
+        <w:t>User interfaces are created in webviews utilising HTML and CSS. This leads to a lower performance overall than native code.</w:t>
       </w:r>
     </w:p>
     <w:p>
@@ -5120,17 +5070,7 @@
         <w:t>: “</w:t>
       </w:r>
       <w:r>
-        <w:t xml:space="preserve">I like to start with the map to get </w:t>
-      </w:r>
-      <w:proofErr w:type="spellStart"/>
-      <w:proofErr w:type="gramStart"/>
-      <w:r>
-        <w:t>a</w:t>
-      </w:r>
-      <w:proofErr w:type="spellEnd"/>
-      <w:proofErr w:type="gramEnd"/>
-      <w:r>
-        <w:t xml:space="preserve"> overview and move to the text version afterwards”</w:t>
+        <w:t>I like to start with the map to get a overview and move to the text version afterwards”</w:t>
       </w:r>
       <w:r>
         <w:t xml:space="preserve"> </w:t>
@@ -5484,15 +5424,7 @@
         <w:t>Their n</w:t>
       </w:r>
       <w:r>
-        <w:t xml:space="preserve">ew model PACMAD (People </w:t>
-      </w:r>
-      <w:proofErr w:type="gramStart"/>
-      <w:r>
-        <w:t>At</w:t>
-      </w:r>
-      <w:proofErr w:type="gramEnd"/>
-      <w:r>
-        <w:t xml:space="preserve"> the Centre of Mobile Application Development) “aims to address some of the shortcomings of existing usability models when applied to mobile applications”</w:t>
+        <w:t>ew model PACMAD (People At the Centre of Mobile Application Development) “aims to address some of the shortcomings of existing usability models when applied to mobile applications”</w:t>
       </w:r>
       <w:r>
         <w:t xml:space="preserve"> </w:t>
@@ -5631,7 +5563,6 @@
         </w:rPr>
         <w:t xml:space="preserve">Existing solutions for rental parking in New Zealand are Parkable, </w:t>
       </w:r>
-      <w:proofErr w:type="spellStart"/>
       <w:r>
         <w:rPr>
           <w:lang w:eastAsia="en-NZ"/>
@@ -5642,16 +5573,8 @@
         <w:rPr>
           <w:lang w:eastAsia="en-NZ"/>
         </w:rPr>
-        <w:t>haredspace</w:t>
-      </w:r>
-      <w:proofErr w:type="spellEnd"/>
-      <w:r>
-        <w:rPr>
-          <w:lang w:eastAsia="en-NZ"/>
-        </w:rPr>
-        <w:t xml:space="preserve">, and </w:t>
-      </w:r>
-      <w:proofErr w:type="spellStart"/>
+        <w:t xml:space="preserve">haredspace, and </w:t>
+      </w:r>
       <w:r>
         <w:rPr>
           <w:lang w:eastAsia="en-NZ"/>
@@ -5662,14 +5585,7 @@
         <w:rPr>
           <w:lang w:eastAsia="en-NZ"/>
         </w:rPr>
-        <w:t>nyspace</w:t>
-      </w:r>
-      <w:proofErr w:type="spellEnd"/>
-      <w:r>
-        <w:rPr>
-          <w:lang w:eastAsia="en-NZ"/>
-        </w:rPr>
-        <w:t>.</w:t>
+        <w:t>nyspace.</w:t>
       </w:r>
       <w:r>
         <w:rPr>
@@ -5677,61 +5593,11 @@
         </w:rPr>
         <w:t xml:space="preserve"> </w:t>
       </w:r>
-      <w:proofErr w:type="spellStart"/>
-      <w:r>
-        <w:rPr>
-          <w:lang w:eastAsia="en-NZ"/>
-        </w:rPr>
-        <w:t>Sharedspace</w:t>
-      </w:r>
-      <w:proofErr w:type="spellEnd"/>
-      <w:r>
-        <w:rPr>
-          <w:lang w:eastAsia="en-NZ"/>
-        </w:rPr>
-        <w:t xml:space="preserve"> focuses on event, </w:t>
-      </w:r>
-      <w:proofErr w:type="gramStart"/>
-      <w:r>
-        <w:rPr>
-          <w:lang w:eastAsia="en-NZ"/>
-        </w:rPr>
-        <w:t>office</w:t>
-      </w:r>
-      <w:proofErr w:type="gramEnd"/>
-      <w:r>
-        <w:rPr>
-          <w:lang w:eastAsia="en-NZ"/>
-        </w:rPr>
-        <w:t xml:space="preserve"> and parking spaces, however the parking is rented on a monthly basis. </w:t>
-      </w:r>
-      <w:proofErr w:type="spellStart"/>
-      <w:r>
-        <w:rPr>
-          <w:lang w:eastAsia="en-NZ"/>
-        </w:rPr>
-        <w:t>Anyspace</w:t>
-      </w:r>
-      <w:proofErr w:type="spellEnd"/>
-      <w:r>
-        <w:rPr>
-          <w:lang w:eastAsia="en-NZ"/>
-        </w:rPr>
-        <w:t xml:space="preserve"> is like </w:t>
-      </w:r>
-      <w:proofErr w:type="spellStart"/>
-      <w:r>
-        <w:rPr>
-          <w:lang w:eastAsia="en-NZ"/>
-        </w:rPr>
-        <w:t>Sharedspace</w:t>
-      </w:r>
-      <w:proofErr w:type="spellEnd"/>
-      <w:r>
-        <w:rPr>
-          <w:lang w:eastAsia="en-NZ"/>
-        </w:rPr>
-        <w:t>, offering office, storage and parking spaces rented on a weekly basis. Parkable is focused on short term rental parking spaces (hourly or daily), with some support for long term options.</w:t>
+      <w:r>
+        <w:rPr>
+          <w:lang w:eastAsia="en-NZ"/>
+        </w:rPr>
+        <w:t>Sharedspace focuses on event, office and parking spaces, however the parking is rented on a monthly basis. Anyspace is like Sharedspace, offering office, storage and parking spaces rented on a weekly basis. Parkable is focused on short term rental parking spaces (hourly or daily), with some support for long term options.</w:t>
       </w:r>
     </w:p>
     <w:p>
@@ -6214,15 +6080,7 @@
         <w:t xml:space="preserve"> transitioned into </w:t>
       </w:r>
       <w:r>
-        <w:t>high fidelity (</w:t>
-      </w:r>
-      <w:proofErr w:type="spellStart"/>
-      <w:r>
-        <w:t>hifi</w:t>
-      </w:r>
-      <w:proofErr w:type="spellEnd"/>
-      <w:r>
-        <w:t>)</w:t>
+        <w:t>high fidelity (hifi)</w:t>
       </w:r>
       <w:r>
         <w:t xml:space="preserve"> prototypes on </w:t>
@@ -6484,15 +6342,7 @@
         <w:t>Lo</w:t>
       </w:r>
       <w:r>
-        <w:t>w Fidelity (</w:t>
-      </w:r>
-      <w:proofErr w:type="spellStart"/>
-      <w:r>
-        <w:t>Lofi</w:t>
-      </w:r>
-      <w:proofErr w:type="spellEnd"/>
-      <w:r>
-        <w:t xml:space="preserve">) </w:t>
+        <w:t xml:space="preserve">w Fidelity (Lofi) </w:t>
       </w:r>
       <w:r>
         <w:t>Prototyping</w:t>
@@ -6500,29 +6350,13 @@
     </w:p>
     <w:p>
       <w:r>
-        <w:t xml:space="preserve">When developing </w:t>
-      </w:r>
-      <w:proofErr w:type="spellStart"/>
-      <w:r>
-        <w:t>lofi</w:t>
-      </w:r>
-      <w:proofErr w:type="spellEnd"/>
-      <w:r>
-        <w:t xml:space="preserve"> prototypes, we focused on functionality and responsiveness.</w:t>
+        <w:t>When developing lofi prototypes, we focused on functionality and responsiveness.</w:t>
       </w:r>
       <w:r>
         <w:t xml:space="preserve"> Starting with lower fidelity designs allowed us to change our designs easily and discuss alternatives.</w:t>
       </w:r>
       <w:r>
-        <w:t xml:space="preserve"> An example of change made in the </w:t>
-      </w:r>
-      <w:proofErr w:type="spellStart"/>
-      <w:r>
-        <w:t>lofi</w:t>
-      </w:r>
-      <w:proofErr w:type="spellEnd"/>
-      <w:r>
-        <w:t xml:space="preserve"> stage was the add listing page being separated into separate </w:t>
+        <w:t xml:space="preserve"> An example of change made in the lofi stage was the add listing page being separated into separate </w:t>
       </w:r>
       <w:r>
         <w:t>pages and</w:t>
@@ -6542,28 +6376,15 @@
         <w:t>Fidelity</w:t>
       </w:r>
       <w:r>
-        <w:t xml:space="preserve"> (</w:t>
-      </w:r>
-      <w:proofErr w:type="spellStart"/>
-      <w:r>
-        <w:t>Hifi</w:t>
-      </w:r>
-      <w:proofErr w:type="spellEnd"/>
-      <w:r>
-        <w:t>)</w:t>
+        <w:t xml:space="preserve"> (Hifi)</w:t>
       </w:r>
       <w:r>
         <w:t xml:space="preserve"> Prototyping</w:t>
       </w:r>
     </w:p>
     <w:p>
-      <w:proofErr w:type="spellStart"/>
-      <w:r>
-        <w:t>Hifi</w:t>
-      </w:r>
-      <w:proofErr w:type="spellEnd"/>
-      <w:r>
-        <w:t xml:space="preserve"> designs were modelled </w:t>
+      <w:r>
+        <w:t xml:space="preserve">Hifi designs were modelled </w:t>
       </w:r>
       <w:r>
         <w:t>using</w:t>
@@ -6572,15 +6393,7 @@
         <w:t xml:space="preserve"> Figma. </w:t>
       </w:r>
       <w:r>
-        <w:t xml:space="preserve">In this stage, we created components for our application, such as buttons, </w:t>
-      </w:r>
-      <w:proofErr w:type="gramStart"/>
-      <w:r>
-        <w:t>inputs</w:t>
-      </w:r>
-      <w:proofErr w:type="gramEnd"/>
-      <w:r>
-        <w:t xml:space="preserve"> and typography. These were used to construct example pages for Air</w:t>
+        <w:t>In this stage, we created components for our application, such as buttons, inputs and typography. These were used to construct example pages for Air</w:t>
       </w:r>
       <w:r>
         <w:t>p</w:t>
@@ -6840,24 +6653,12 @@
         <w:rPr>
           <w:noProof/>
         </w:rPr>
-        <w:t>1</w:t>
+        <w:t>6</w:t>
       </w:r>
       <w:r>
         <w:fldChar w:fldCharType="end"/>
       </w:r>
       <w:r>
-        <w:fldChar w:fldCharType="begin"/>
-      </w:r>
-      <w:r>
-        <w:instrText xml:space="preserve"> REF _Ref85123632 \h </w:instrText>
-      </w:r>
-      <w:r>
-        <w:fldChar w:fldCharType="separate"/>
-      </w:r>
-      <w:r>
-        <w:fldChar w:fldCharType="end"/>
-      </w:r>
-      <w:r>
         <w:t xml:space="preserve">). </w:t>
       </w:r>
       <w:r>
@@ -6879,15 +6680,7 @@
         </w:rPr>
       </w:pPr>
       <w:r>
-        <w:t xml:space="preserve">We defined the scope of our project in mid-July, around when we started the implementation of the project. We have completed all our major goals, which were </w:t>
-      </w:r>
-      <w:proofErr w:type="spellStart"/>
-      <w:r>
-        <w:t>hifi</w:t>
-      </w:r>
-      <w:proofErr w:type="spellEnd"/>
-      <w:r>
-        <w:t xml:space="preserve"> prototyping, login functionality, adding a listing, viewing listings, parking functionality, parking history, map functionality, and user testing.</w:t>
+        <w:t>We defined the scope of our project in mid-July, around when we started the implementation of the project. We have completed all our major goals, which were hifi prototyping, login functionality, adding a listing, viewing listings, parking functionality, parking history, map functionality, and user testing.</w:t>
       </w:r>
       <w:r>
         <w:t xml:space="preserve"> </w:t>
@@ -7129,7 +6922,6 @@
       <w:r>
         <w:t xml:space="preserve"> and ended October 9</w:t>
       </w:r>
-      <w:proofErr w:type="gramStart"/>
       <w:r>
         <w:rPr>
           <w:vertAlign w:val="superscript"/>
@@ -7151,7 +6943,6 @@
       <w:r>
         <w:t>(</w:t>
       </w:r>
-      <w:proofErr w:type="gramEnd"/>
       <w:r>
         <w:fldChar w:fldCharType="begin"/>
       </w:r>
@@ -7528,15 +7319,7 @@
         <w:t xml:space="preserve"> learned how to develop with these systems over the course of the implementation phase.</w:t>
       </w:r>
       <w:r>
-        <w:t xml:space="preserve"> The database we used was </w:t>
-      </w:r>
-      <w:proofErr w:type="spellStart"/>
-      <w:r>
-        <w:t>Firestore</w:t>
-      </w:r>
-      <w:proofErr w:type="spellEnd"/>
-      <w:r>
-        <w:t xml:space="preserve"> Database and Firebase Storage.</w:t>
+        <w:t xml:space="preserve"> The database we used was Firestore Database and Firebase Storage.</w:t>
       </w:r>
     </w:p>
     <w:p>
@@ -7567,15 +7350,7 @@
         <w:t xml:space="preserve"> “a</w:t>
       </w:r>
       <w:r>
-        <w:t xml:space="preserve">n </w:t>
-      </w:r>
-      <w:proofErr w:type="gramStart"/>
-      <w:r>
-        <w:t>open source</w:t>
-      </w:r>
-      <w:proofErr w:type="gramEnd"/>
-      <w:r>
-        <w:t xml:space="preserve"> mobile toolkit for building high quality, cross-platform native and web app experiences</w:t>
+        <w:t>n open source mobile toolkit for building high quality, cross-platform native and web app experiences</w:t>
       </w:r>
       <w:r>
         <w:t>”</w:t>
@@ -7649,15 +7424,7 @@
         <w:t xml:space="preserve"> the differences between iOS and Material Design can be seen. The header text is larger and a different font on iOS, and the card has a different shadow as well. </w:t>
       </w:r>
       <w:r>
-        <w:t xml:space="preserve">The main benefit of this is that code only needs to be written once, drastically reducing the development time. However, the drawback is that the application is less specific to any </w:t>
-      </w:r>
-      <w:proofErr w:type="gramStart"/>
-      <w:r>
-        <w:t>particular platform</w:t>
-      </w:r>
-      <w:proofErr w:type="gramEnd"/>
-      <w:r>
-        <w:t>, so may not take advantage of as many native features as a comparable native application.</w:t>
+        <w:t>The main benefit of this is that code only needs to be written once, drastically reducing the development time. However, the drawback is that the application is less specific to any particular platform, so may not take advantage of as many native features as a comparable native application.</w:t>
       </w:r>
     </w:p>
     <w:p>
@@ -8056,21 +7823,8 @@
       </w:r>
     </w:p>
     <w:p>
-      <w:proofErr w:type="spellStart"/>
-      <w:r>
-        <w:t>Firestore</w:t>
-      </w:r>
-      <w:proofErr w:type="spellEnd"/>
-      <w:r>
-        <w:t xml:space="preserve"> Database was used to hold document data such as history and listings. Firebase Storage was used to store images as these could not be stored in the </w:t>
-      </w:r>
-      <w:proofErr w:type="spellStart"/>
-      <w:r>
-        <w:t>Firestore</w:t>
-      </w:r>
-      <w:proofErr w:type="spellEnd"/>
-      <w:r>
-        <w:t xml:space="preserve"> Database. </w:t>
+      <w:r>
+        <w:t xml:space="preserve">Firestore Database was used to hold document data such as history and listings. Firebase Storage was used to store images as these could not be stored in the Firestore Database. </w:t>
       </w:r>
     </w:p>
     <w:p>
@@ -8358,7 +8112,13 @@
     </w:p>
     <w:p>
       <w:r>
-        <w:t xml:space="preserve">Our user tests had two major parts. The first was scenario driven exploration of the application. In this section, the interviewer gave </w:t>
+        <w:t xml:space="preserve">Our user tests had two major parts. The first was scenario driven exploration of the application. In this </w:t>
+      </w:r>
+      <w:r>
+        <w:t>session</w:t>
+      </w:r>
+      <w:r>
+        <w:t xml:space="preserve">, the interviewer gave </w:t>
       </w:r>
       <w:r>
         <w:t xml:space="preserve">open ended </w:t>
@@ -8400,15 +8160,7 @@
         <w:ind w:firstLine="0"/>
       </w:pPr>
       <w:r>
-        <w:t xml:space="preserve">Unfortunately, due to the pandemic, all the user testing sessions bar one </w:t>
-      </w:r>
-      <w:proofErr w:type="gramStart"/>
-      <w:r>
-        <w:t>were</w:t>
-      </w:r>
-      <w:proofErr w:type="gramEnd"/>
-      <w:r>
-        <w:t xml:space="preserve"> held online. Participants were asked to have their cameras on so that we could see their reactions to the scenarios. Another downside was that we could not have the users use an actual mobile application. Therefore, we asked users to use Chrome Developer Tools to simulate a mobile device in their browser.</w:t>
+        <w:t>Unfortunately, due to the pandemic, all the user testing sessions bar one were held online. Participants were asked to have their cameras on so that we could see their reactions to the scenarios. Another downside was that we could not have the users use an actual mobile application. Therefore, we asked users to use Chrome Developer Tools to simulate a mobile device in their browser.</w:t>
       </w:r>
     </w:p>
     <w:p>
@@ -8529,23 +8281,7 @@
           <w:b/>
           <w:bCs/>
         </w:rPr>
-        <w:t xml:space="preserve">Reference for why </w:t>
-      </w:r>
-      <w:proofErr w:type="spellStart"/>
-      <w:r>
-        <w:rPr>
-          <w:b/>
-          <w:bCs/>
-        </w:rPr>
-        <w:t>likert</w:t>
-      </w:r>
-      <w:proofErr w:type="spellEnd"/>
-      <w:r>
-        <w:rPr>
-          <w:b/>
-          <w:bCs/>
-        </w:rPr>
-        <w:t xml:space="preserve"> scales are good or feedback forms</w:t>
+        <w:t>Reference for why likert scales are good or feedback forms</w:t>
       </w:r>
     </w:p>
     <w:p>
@@ -8723,7 +8459,7 @@
         <mc:AlternateContent>
           <mc:Choice Requires="wps">
             <w:drawing>
-              <wp:anchor distT="0" distB="0" distL="114300" distR="114300" simplePos="0" relativeHeight="251740160" behindDoc="0" locked="0" layoutInCell="1" allowOverlap="1" wp14:anchorId="65D2AE99" wp14:editId="10469C52">
+              <wp:anchor distT="0" distB="0" distL="114300" distR="114300" simplePos="0" relativeHeight="251740160" behindDoc="0" locked="0" layoutInCell="1" allowOverlap="1" wp14:anchorId="65D2AE99" wp14:editId="2DB6C71F">
                 <wp:simplePos x="0" y="0"/>
                 <wp:positionH relativeFrom="margin">
                   <wp:align>right</wp:align>
@@ -8938,7 +8674,37 @@
         </w:rPr>
       </w:pPr>
       <w:r>
-        <w:t xml:space="preserve">90% of the participants rated the user interface positively when asked about ease of use. Similarly, 90% disagreed or strongly disagreed that the application was frustrating to use. In both questions, no user found that the application was difficult to use. However, this is not to say that users found all aspects of the application easy to use. Indeed, there were some scenario specific usability issues which are discussed in section </w:t>
+        <w:t>90% of the participants rated the user interface positively when asked about ease of use</w:t>
+      </w:r>
+      <w:r>
+        <w:t xml:space="preserve"> (</w:t>
+      </w:r>
+      <w:r>
+        <w:fldChar w:fldCharType="begin"/>
+      </w:r>
+      <w:r>
+        <w:instrText xml:space="preserve"> REF _Ref85134675 \h </w:instrText>
+      </w:r>
+      <w:r>
+        <w:fldChar w:fldCharType="separate"/>
+      </w:r>
+      <w:r>
+        <w:t xml:space="preserve">Figure </w:t>
+      </w:r>
+      <w:r>
+        <w:rPr>
+          <w:noProof/>
+        </w:rPr>
+        <w:t>12</w:t>
+      </w:r>
+      <w:r>
+        <w:fldChar w:fldCharType="end"/>
+      </w:r>
+      <w:r>
+        <w:t>)</w:t>
+      </w:r>
+      <w:r>
+        <w:t xml:space="preserve">. Similarly, 90% disagreed or strongly disagreed that the application was frustrating to use. In both questions, no user found that the application was difficult to use. However, this is not to say that users found all aspects of the application easy to use. Indeed, there were some scenario specific usability issues which are discussed in section </w:t>
       </w:r>
       <w:r>
         <w:t>7</w:t>
@@ -8998,7 +8764,7 @@
         <mc:AlternateContent>
           <mc:Choice Requires="wps">
             <w:drawing>
-              <wp:anchor distT="0" distB="0" distL="114300" distR="114300" simplePos="0" relativeHeight="251744256" behindDoc="0" locked="0" layoutInCell="1" allowOverlap="1" wp14:anchorId="788929B5" wp14:editId="22A6AB51">
+              <wp:anchor distT="0" distB="0" distL="114300" distR="114300" simplePos="0" relativeHeight="251744256" behindDoc="0" locked="0" layoutInCell="1" allowOverlap="1" wp14:anchorId="788929B5" wp14:editId="1B90673C">
                 <wp:simplePos x="0" y="0"/>
                 <wp:positionH relativeFrom="margin">
                   <wp:align>right</wp:align>
@@ -9040,6 +8806,7 @@
                                 <w:sz w:val="20"/>
                               </w:rPr>
                             </w:pPr>
+                            <w:bookmarkStart w:id="24" w:name="_Ref85134675"/>
                             <w:r>
                               <w:t xml:space="preserve">Figure </w:t>
                             </w:r>
@@ -9051,6 +8818,7 @@
                                 <w:t>12</w:t>
                               </w:r>
                             </w:fldSimple>
+                            <w:bookmarkEnd w:id="24"/>
                             <w:r>
                               <w:t xml:space="preserve"> </w:t>
                             </w:r>
@@ -9088,6 +8856,7 @@
                           <w:sz w:val="20"/>
                         </w:rPr>
                       </w:pPr>
+                      <w:bookmarkStart w:id="25" w:name="_Ref85134675"/>
                       <w:r>
                         <w:t xml:space="preserve">Figure </w:t>
                       </w:r>
@@ -9099,6 +8868,7 @@
                           <w:t>12</w:t>
                         </w:r>
                       </w:fldSimple>
+                      <w:bookmarkEnd w:id="25"/>
                       <w:r>
                         <w:t xml:space="preserve"> </w:t>
                       </w:r>
@@ -9116,7 +8886,7 @@
       </w:r>
       <w:r>
         <w:drawing>
-          <wp:anchor distT="0" distB="0" distL="114300" distR="114300" simplePos="0" relativeHeight="251742208" behindDoc="0" locked="0" layoutInCell="1" allowOverlap="1" wp14:anchorId="5A15CD01" wp14:editId="3DBA2958">
+          <wp:anchor distT="0" distB="0" distL="114300" distR="114300" simplePos="0" relativeHeight="251742208" behindDoc="0" locked="0" layoutInCell="1" allowOverlap="1" wp14:anchorId="5A15CD01" wp14:editId="129F9098">
             <wp:simplePos x="0" y="0"/>
             <wp:positionH relativeFrom="margin">
               <wp:align>right</wp:align>
@@ -9166,15 +8936,7 @@
         </w:drawing>
       </w:r>
       <w:r>
-        <w:t xml:space="preserve">Some feedback on fundamental changes were unable to be implemented, although we considered this </w:t>
-      </w:r>
-      <w:proofErr w:type="gramStart"/>
-      <w:r>
-        <w:t>feedback</w:t>
-      </w:r>
-      <w:proofErr w:type="gramEnd"/>
-      <w:r>
-        <w:t xml:space="preserve"> nonetheless. For instance, one user commented that “there is a lack of security when creating a listing, as it has the potential to allow users to add land they do not own onto the system”. Due to time constraints, it was not possible to introduce a verification system for ownership of parking locations and this was not included in the original scope for the application. Another user suggested separating the application into two, one for renters, and one for owners. This follows the same model as Uber, which has a separate application for drivers called Uber Driver. Again, due to time constraints this was not possible, however, we agree that this would be a more effective system as these different user types have different values and would benefit from more specific views catered to them.</w:t>
+        <w:t>Some feedback on fundamental changes were unable to be implemented, although we considered this feedback nonetheless. For instance, one user commented that “there is a lack of security when creating a listing, as it has the potential to allow users to add land they do not own onto the system”. Due to time constraints, it was not possible to introduce a verification system for ownership of parking locations and this was not included in the original scope for the application. Another user suggested separating the application into two, one for renters, and one for owners. This follows the same model as Uber, which has a separate application for drivers called Uber Driver. Again, due to time constraints this was not possible, however, we agree that this would be a more effective system as these different user types have different values and would benefit from more specific views catered to them.</w:t>
       </w:r>
     </w:p>
     <w:p>
@@ -9345,15 +9107,7 @@
     </w:p>
     <w:p>
       <w:r>
-        <w:t xml:space="preserve">Most respondents did not think there was a significant difference when switching between the iOS and Material Design style for the application. Some users </w:t>
-      </w:r>
-      <w:proofErr w:type="gramStart"/>
-      <w:r>
-        <w:t>had a preference for</w:t>
-      </w:r>
-      <w:proofErr w:type="gramEnd"/>
-      <w:r>
-        <w:t xml:space="preserve"> which platform style they thought was more aesthetic and cohesive, but there was no clear consensus. Differences that were noticed were the change in font size, font style, </w:t>
+        <w:t xml:space="preserve">Most respondents did not think there was a significant difference when switching between the iOS and Material Design style for the application. Some users had a preference for which platform style they thought was more aesthetic and cohesive, but there was no clear consensus. Differences that were noticed were the change in font size, font style, </w:t>
       </w:r>
       <w:r>
         <w:t>top bar, and side menu.</w:t>
@@ -9463,7 +9217,7 @@
                                 <w:sz w:val="20"/>
                               </w:rPr>
                             </w:pPr>
-                            <w:bookmarkStart w:id="24" w:name="_Ref85134268"/>
+                            <w:bookmarkStart w:id="26" w:name="_Ref85134268"/>
                             <w:r>
                               <w:t xml:space="preserve">Figure </w:t>
                             </w:r>
@@ -9475,9 +9229,12 @@
                                 <w:t>13</w:t>
                               </w:r>
                             </w:fldSimple>
-                            <w:bookmarkEnd w:id="24"/>
+                            <w:bookmarkEnd w:id="26"/>
                             <w:r>
-                              <w:t xml:space="preserve"> Before address search bar (left) and after address search bar (right)</w:t>
+                              <w:t xml:space="preserve"> </w:t>
+                            </w:r>
+                            <w:r>
+                              <w:t>Search address before (left) and after (right)</w:t>
                             </w:r>
                           </w:p>
                         </w:txbxContent>
@@ -9514,7 +9271,7 @@
                           <w:sz w:val="20"/>
                         </w:rPr>
                       </w:pPr>
-                      <w:bookmarkStart w:id="25" w:name="_Ref85134268"/>
+                      <w:bookmarkStart w:id="27" w:name="_Ref85134268"/>
                       <w:r>
                         <w:t xml:space="preserve">Figure </w:t>
                       </w:r>
@@ -9526,9 +9283,12 @@
                           <w:t>13</w:t>
                         </w:r>
                       </w:fldSimple>
-                      <w:bookmarkEnd w:id="25"/>
+                      <w:bookmarkEnd w:id="27"/>
                       <w:r>
-                        <w:t xml:space="preserve"> Before address search bar (left) and after address search bar (right)</w:t>
+                        <w:t xml:space="preserve"> </w:t>
+                      </w:r>
+                      <w:r>
+                        <w:t>Search address before (left) and after (right)</w:t>
                       </w:r>
                     </w:p>
                   </w:txbxContent>
@@ -9645,15 +9405,7 @@
         <w:t xml:space="preserve"> users used this search bar when navigating to a specific address.</w:t>
       </w:r>
       <w:r>
-        <w:t xml:space="preserve"> The current location of the user was also added, and the zoom level of the map was tweaked to allow users to understand where they were in relation to the greater area. The search results were also restricted to addresses and locations within a 100km radius of the </w:t>
-      </w:r>
-      <w:proofErr w:type="gramStart"/>
-      <w:r>
-        <w:t>users</w:t>
-      </w:r>
-      <w:proofErr w:type="gramEnd"/>
-      <w:r>
-        <w:t xml:space="preserve"> current location to improve the relevancy of these results. </w:t>
+        <w:t xml:space="preserve"> The current location of the user was also added, and the zoom level of the map was tweaked to allow users to understand where they were in relation to the greater area. The search results were also restricted to addresses and locations within a 100km radius of the users current location to improve the relevancy of these results. </w:t>
       </w:r>
     </w:p>
     <w:p>
@@ -9666,7 +9418,13 @@
     </w:p>
     <w:p>
       <w:r>
-        <w:t xml:space="preserve">The original add listing page was separated into multiple pages, with the user needing to swipe between the pages or click the headers in the top bar to navigate between sections. </w:t>
+        <w:t xml:space="preserve">The original add listing page was separated into multiple pages, with the user needing to swipe between the pages or click the headers in the top bar to navigate between </w:t>
+      </w:r>
+      <w:r>
+        <w:t>tabs</w:t>
+      </w:r>
+      <w:r>
+        <w:t xml:space="preserve">. </w:t>
       </w:r>
       <w:r>
         <w:t>Participants commented that “it was a bit weird to swipe through when filling out the listing details” and “creating the parking space could be tied up a little, put all of the fields on one page”.</w:t>
@@ -9702,11 +9460,11 @@
         <w:t>)</w:t>
       </w:r>
       <w:r>
-        <w:t xml:space="preserve">. The </w:t>
+        <w:t xml:space="preserve">. The number </w:t>
       </w:r>
       <w:r>
         <w:lastRenderedPageBreak/>
-        <w:t xml:space="preserve">number of bays </w:t>
+        <w:t xml:space="preserve">of bays </w:t>
       </w:r>
       <w:r>
         <w:rPr>
@@ -9817,7 +9575,7 @@
                                 <w:sz w:val="20"/>
                               </w:rPr>
                             </w:pPr>
-                            <w:bookmarkStart w:id="26" w:name="_Ref85134300"/>
+                            <w:bookmarkStart w:id="28" w:name="_Ref85134300"/>
                             <w:r>
                               <w:t xml:space="preserve">Figure </w:t>
                             </w:r>
@@ -9829,7 +9587,7 @@
                                 <w:t>14</w:t>
                               </w:r>
                             </w:fldSimple>
-                            <w:bookmarkEnd w:id="26"/>
+                            <w:bookmarkEnd w:id="28"/>
                             <w:r>
                               <w:t xml:space="preserve"> Add listing page before (left) and after (right)</w:t>
                             </w:r>
@@ -9867,7 +9625,7 @@
                           <w:sz w:val="20"/>
                         </w:rPr>
                       </w:pPr>
-                      <w:bookmarkStart w:id="27" w:name="_Ref85134300"/>
+                      <w:bookmarkStart w:id="29" w:name="_Ref85134300"/>
                       <w:r>
                         <w:t xml:space="preserve">Figure </w:t>
                       </w:r>
@@ -9879,7 +9637,7 @@
                           <w:t>14</w:t>
                         </w:r>
                       </w:fldSimple>
-                      <w:bookmarkEnd w:id="27"/>
+                      <w:bookmarkEnd w:id="29"/>
                       <w:r>
                         <w:t xml:space="preserve"> Add listing page before (left) and after (right)</w:t>
                       </w:r>
@@ -9893,7 +9651,13 @@
         </mc:AlternateContent>
       </w:r>
       <w:r>
-        <w:t>button to switch between the sections as there were many buggy interactions with the slide behaviour.</w:t>
+        <w:t xml:space="preserve">button to switch between the </w:t>
+      </w:r>
+      <w:r>
+        <w:t>tabs</w:t>
+      </w:r>
+      <w:r>
+        <w:t xml:space="preserve"> as there were many buggy interactions with the slide behaviour.</w:t>
       </w:r>
     </w:p>
     <w:p>
@@ -9906,11 +9670,9 @@
       <w:r>
         <w:t xml:space="preserve">.) but also a visual issue where the option was disconnected from the main dropdown. Therefore, we added this functionality in the dropdown menu under ‘custom </w:t>
       </w:r>
-      <w:proofErr w:type="gramStart"/>
       <w:r>
         <w:t>days’</w:t>
       </w:r>
-      <w:proofErr w:type="gramEnd"/>
       <w:r>
         <w:t>.</w:t>
       </w:r>
@@ -9989,14 +9751,9 @@
       <w:r>
         <w:t xml:space="preserve">). One user though that the “Parking </w:t>
       </w:r>
-      <w:proofErr w:type="gramStart"/>
       <w:r>
         <w:lastRenderedPageBreak/>
-        <w:t>In</w:t>
-      </w:r>
-      <w:proofErr w:type="gramEnd"/>
-      <w:r>
-        <w:t xml:space="preserve"> Progress” badge meant that the parking location was being parked at in general, and not referencing that the current </w:t>
+        <w:t xml:space="preserve">In Progress” badge meant that the parking location was being parked at in general, and not referencing that the current </w:t>
       </w:r>
       <w:r>
         <w:rPr>
@@ -10048,7 +9805,7 @@
                                 <w:sz w:val="20"/>
                               </w:rPr>
                             </w:pPr>
-                            <w:bookmarkStart w:id="28" w:name="_Ref85134337"/>
+                            <w:bookmarkStart w:id="30" w:name="_Ref85134337"/>
                             <w:r>
                               <w:t xml:space="preserve">Figure </w:t>
                             </w:r>
@@ -10060,7 +9817,7 @@
                                 <w:t>15</w:t>
                               </w:r>
                             </w:fldSimple>
-                            <w:bookmarkEnd w:id="28"/>
+                            <w:bookmarkEnd w:id="30"/>
                             <w:r>
                               <w:t xml:space="preserve"> Currently parking popup before (left) and after (right)</w:t>
                             </w:r>
@@ -10099,7 +9856,7 @@
                           <w:sz w:val="20"/>
                         </w:rPr>
                       </w:pPr>
-                      <w:bookmarkStart w:id="29" w:name="_Ref85134337"/>
+                      <w:bookmarkStart w:id="31" w:name="_Ref85134337"/>
                       <w:r>
                         <w:t xml:space="preserve">Figure </w:t>
                       </w:r>
@@ -10111,7 +9868,7 @@
                           <w:t>15</w:t>
                         </w:r>
                       </w:fldSimple>
-                      <w:bookmarkEnd w:id="29"/>
+                      <w:bookmarkEnd w:id="31"/>
                       <w:r>
                         <w:t xml:space="preserve"> Currently parking popup before (left) and after (right)</w:t>
                       </w:r>
@@ -10195,15 +9952,7 @@
         <w:t>One of the most surprising discoveries were the perceptions of our terminology that we used throughout the application.</w:t>
       </w:r>
       <w:r>
-        <w:t xml:space="preserve"> Most of our initial assumptions about what terms we should use to represent the concepts in our system was wrong. The term “listing” was changed to “parking location” as many users were unsure what “Your Listings” meant in the side menu. </w:t>
-      </w:r>
-      <w:proofErr w:type="gramStart"/>
-      <w:r>
-        <w:t>Similarly</w:t>
-      </w:r>
-      <w:proofErr w:type="gramEnd"/>
-      <w:r>
-        <w:t xml:space="preserve"> the term “bays” was replace with “parking spots” as a few users asked what it meant during user testing. Instead of a toggle for the “custom” field, we integrated that option into the dropdown for selecting timing availability as “custom days” for the same reason.</w:t>
+        <w:t xml:space="preserve"> Most of our initial assumptions about what terms we should use to represent the concepts in our system was wrong. The term “listing” was changed to “parking location” as many users were unsure what “Your Listings” meant in the side menu. Similarly the term “bays” was replace with “parking spots” as a few users asked what it meant during user testing. Instead of a toggle for the “custom” field, we integrated that option into the dropdown for selecting timing availability as “custom days” for the same reason.</w:t>
       </w:r>
     </w:p>
     <w:p>
@@ -10211,15 +9960,7 @@
         <w:t>The most surprising terminology misunderstanding was the red “close” button on the parking listing popup. One user thought that it meant the parking location was close in proximity, while another thought</w:t>
       </w:r>
       <w:r>
-        <w:t xml:space="preserve"> it meant </w:t>
-      </w:r>
-      <w:proofErr w:type="gramStart"/>
-      <w:r>
-        <w:t>closing down</w:t>
-      </w:r>
-      <w:proofErr w:type="gramEnd"/>
-      <w:r>
-        <w:t xml:space="preserve"> a parking spot while they had selected their own parking spot. </w:t>
+        <w:t xml:space="preserve"> it meant closing down a parking spot while they had selected their own parking spot. </w:t>
       </w:r>
       <w:r>
         <w:t xml:space="preserve">Yet another participant thought it meant that the parking </w:t>
@@ -10519,21 +10260,7 @@
         <w:rPr>
           <w:sz w:val="20"/>
         </w:rPr>
-        <w:t xml:space="preserve">. They would also like to thank their project partner </w:t>
-      </w:r>
-      <w:proofErr w:type="spellStart"/>
-      <w:r>
-        <w:rPr>
-          <w:sz w:val="20"/>
-        </w:rPr>
-        <w:t>Sreeniketh</w:t>
-      </w:r>
-      <w:proofErr w:type="spellEnd"/>
-      <w:r>
-        <w:rPr>
-          <w:sz w:val="20"/>
-        </w:rPr>
-        <w:t xml:space="preserve"> Raghavan for providing ideas, research and support while working together on this project.</w:t>
+        <w:t>. They would also like to thank their project partner Sreeniketh Raghavan for providing ideas, research and support while working together on this project.</w:t>
       </w:r>
       <w:r>
         <w:rPr>
@@ -10625,7 +10352,7 @@
               </w:tblGrid>
               <w:tr>
                 <w:trPr>
-                  <w:divId w:val="168326944"/>
+                  <w:divId w:val="231087128"/>
                   <w:tblCellSpacing w:w="15" w:type="dxa"/>
                 </w:trPr>
                 <w:tc>
@@ -10687,7 +10414,7 @@
               </w:tr>
               <w:tr>
                 <w:trPr>
-                  <w:divId w:val="168326944"/>
+                  <w:divId w:val="231087128"/>
                   <w:tblCellSpacing w:w="15" w:type="dxa"/>
                 </w:trPr>
                 <w:tc>
@@ -10747,7 +10474,7 @@
               </w:tr>
               <w:tr>
                 <w:trPr>
-                  <w:divId w:val="168326944"/>
+                  <w:divId w:val="231087128"/>
                   <w:tblCellSpacing w:w="15" w:type="dxa"/>
                 </w:trPr>
                 <w:tc>
@@ -10793,7 +10520,7 @@
               </w:tr>
               <w:tr>
                 <w:trPr>
-                  <w:divId w:val="168326944"/>
+                  <w:divId w:val="231087128"/>
                   <w:tblCellSpacing w:w="15" w:type="dxa"/>
                 </w:trPr>
                 <w:tc>
@@ -10853,7 +10580,7 @@
               </w:tr>
               <w:tr>
                 <w:trPr>
-                  <w:divId w:val="168326944"/>
+                  <w:divId w:val="231087128"/>
                   <w:tblCellSpacing w:w="15" w:type="dxa"/>
                 </w:trPr>
                 <w:tc>
@@ -10913,7 +10640,7 @@
               </w:tr>
               <w:tr>
                 <w:trPr>
-                  <w:divId w:val="168326944"/>
+                  <w:divId w:val="231087128"/>
                   <w:tblCellSpacing w:w="15" w:type="dxa"/>
                 </w:trPr>
                 <w:tc>
@@ -10973,7 +10700,7 @@
               </w:tr>
               <w:tr>
                 <w:trPr>
-                  <w:divId w:val="168326944"/>
+                  <w:divId w:val="231087128"/>
                   <w:tblCellSpacing w:w="15" w:type="dxa"/>
                 </w:trPr>
                 <w:tc>
@@ -11033,7 +10760,7 @@
               </w:tr>
               <w:tr>
                 <w:trPr>
-                  <w:divId w:val="168326944"/>
+                  <w:divId w:val="231087128"/>
                   <w:tblCellSpacing w:w="15" w:type="dxa"/>
                 </w:trPr>
                 <w:tc>
@@ -11093,7 +10820,7 @@
               </w:tr>
               <w:tr>
                 <w:trPr>
-                  <w:divId w:val="168326944"/>
+                  <w:divId w:val="231087128"/>
                   <w:tblCellSpacing w:w="15" w:type="dxa"/>
                 </w:trPr>
                 <w:tc>
@@ -11153,7 +10880,7 @@
               </w:tr>
               <w:tr>
                 <w:trPr>
-                  <w:divId w:val="168326944"/>
+                  <w:divId w:val="231087128"/>
                   <w:tblCellSpacing w:w="15" w:type="dxa"/>
                 </w:trPr>
                 <w:tc>
@@ -11213,7 +10940,7 @@
               </w:tr>
               <w:tr>
                 <w:trPr>
-                  <w:divId w:val="168326944"/>
+                  <w:divId w:val="231087128"/>
                   <w:tblCellSpacing w:w="15" w:type="dxa"/>
                 </w:trPr>
                 <w:tc>
@@ -11273,7 +11000,7 @@
               </w:tr>
               <w:tr>
                 <w:trPr>
-                  <w:divId w:val="168326944"/>
+                  <w:divId w:val="231087128"/>
                   <w:tblCellSpacing w:w="15" w:type="dxa"/>
                 </w:trPr>
                 <w:tc>
@@ -11333,7 +11060,7 @@
               </w:tr>
               <w:tr>
                 <w:trPr>
-                  <w:divId w:val="168326944"/>
+                  <w:divId w:val="231087128"/>
                   <w:tblCellSpacing w:w="15" w:type="dxa"/>
                 </w:trPr>
                 <w:tc>
@@ -11394,7 +11121,7 @@
               </w:tr>
               <w:tr>
                 <w:trPr>
-                  <w:divId w:val="168326944"/>
+                  <w:divId w:val="231087128"/>
                   <w:tblCellSpacing w:w="15" w:type="dxa"/>
                 </w:trPr>
                 <w:tc>
@@ -11454,7 +11181,7 @@
               </w:tr>
               <w:tr>
                 <w:trPr>
-                  <w:divId w:val="168326944"/>
+                  <w:divId w:val="231087128"/>
                   <w:tblCellSpacing w:w="15" w:type="dxa"/>
                 </w:trPr>
                 <w:tc>
@@ -11514,7 +11241,7 @@
               </w:tr>
               <w:tr>
                 <w:trPr>
-                  <w:divId w:val="168326944"/>
+                  <w:divId w:val="231087128"/>
                   <w:tblCellSpacing w:w="15" w:type="dxa"/>
                 </w:trPr>
                 <w:tc>
@@ -11574,7 +11301,7 @@
               </w:tr>
               <w:tr>
                 <w:trPr>
-                  <w:divId w:val="168326944"/>
+                  <w:divId w:val="231087128"/>
                   <w:tblCellSpacing w:w="15" w:type="dxa"/>
                 </w:trPr>
                 <w:tc>
@@ -11620,7 +11347,7 @@
               </w:tr>
               <w:tr>
                 <w:trPr>
-                  <w:divId w:val="168326944"/>
+                  <w:divId w:val="231087128"/>
                   <w:tblCellSpacing w:w="15" w:type="dxa"/>
                 </w:trPr>
                 <w:tc>
@@ -11666,7 +11393,7 @@
               </w:tr>
               <w:tr>
                 <w:trPr>
-                  <w:divId w:val="168326944"/>
+                  <w:divId w:val="231087128"/>
                   <w:tblCellSpacing w:w="15" w:type="dxa"/>
                 </w:trPr>
                 <w:tc>
@@ -11726,7 +11453,7 @@
               </w:tr>
               <w:tr>
                 <w:trPr>
-                  <w:divId w:val="168326944"/>
+                  <w:divId w:val="231087128"/>
                   <w:tblCellSpacing w:w="15" w:type="dxa"/>
                 </w:trPr>
                 <w:tc>
@@ -11787,7 +11514,7 @@
             </w:tbl>
             <w:p>
               <w:pPr>
-                <w:divId w:val="168326944"/>
+                <w:divId w:val="231087128"/>
                 <w:rPr>
                   <w:noProof/>
                 </w:rPr>

</xml_diff>

<commit_message>
Couple more random references
</commit_message>
<xml_diff>
--- a/Part IV Project/Final Research Report/final-research-report.docx
+++ b/Part IV Project/Final Research Report/final-research-report.docx
@@ -3054,9 +3054,11 @@
       <w:r>
         <w:t>Disruptive products usually have lower pricing (</w:t>
       </w:r>
+      <w:proofErr w:type="gramStart"/>
       <w:r>
         <w:t>e.g.</w:t>
       </w:r>
+      <w:proofErr w:type="gramEnd"/>
       <w:r>
         <w:t xml:space="preserve"> Airbnb, </w:t>
       </w:r>
@@ -4723,7 +4725,21 @@
         <w:rPr>
           <w:lang w:eastAsia="en-NZ"/>
         </w:rPr>
-        <w:t>Currently PWAs are not able to access all hardware and platform features. E.g. calendar and contact list</w:t>
+        <w:t xml:space="preserve">Currently PWAs are not able to access all hardware and platform features. </w:t>
+      </w:r>
+      <w:proofErr w:type="gramStart"/>
+      <w:r>
+        <w:rPr>
+          <w:lang w:eastAsia="en-NZ"/>
+        </w:rPr>
+        <w:t>E.g.</w:t>
+      </w:r>
+      <w:proofErr w:type="gramEnd"/>
+      <w:r>
+        <w:rPr>
+          <w:lang w:eastAsia="en-NZ"/>
+        </w:rPr>
+        <w:t xml:space="preserve"> calendar and contact list</w:t>
       </w:r>
       <w:r>
         <w:rPr>
@@ -5119,10 +5135,12 @@
         <w:t xml:space="preserve">I like to start with the map to get </w:t>
       </w:r>
       <w:proofErr w:type="spellStart"/>
+      <w:proofErr w:type="gramStart"/>
       <w:r>
         <w:t>a</w:t>
       </w:r>
       <w:proofErr w:type="spellEnd"/>
+      <w:proofErr w:type="gramEnd"/>
       <w:r>
         <w:t xml:space="preserve"> overview and move to the text version afterwards”</w:t>
       </w:r>
@@ -5478,7 +5496,15 @@
         <w:t>Their n</w:t>
       </w:r>
       <w:r>
-        <w:t>ew model PACMAD (People At the Centre of Mobile Application Development) “aims to address some of the shortcomings of existing usability models when applied to mobile applications”</w:t>
+        <w:t xml:space="preserve">ew model PACMAD (People </w:t>
+      </w:r>
+      <w:proofErr w:type="gramStart"/>
+      <w:r>
+        <w:t>At</w:t>
+      </w:r>
+      <w:proofErr w:type="gramEnd"/>
+      <w:r>
+        <w:t xml:space="preserve"> the Centre of Mobile Application Development) “aims to address some of the shortcomings of existing usability models when applied to mobile applications”</w:t>
       </w:r>
       <w:r>
         <w:t xml:space="preserve"> </w:t>
@@ -5675,7 +5701,21 @@
         <w:rPr>
           <w:lang w:eastAsia="en-NZ"/>
         </w:rPr>
-        <w:t xml:space="preserve"> focuses on event, office and parking spaces, however the parking is rented on a monthly basis. </w:t>
+        <w:t xml:space="preserve"> focuses on event, </w:t>
+      </w:r>
+      <w:proofErr w:type="gramStart"/>
+      <w:r>
+        <w:rPr>
+          <w:lang w:eastAsia="en-NZ"/>
+        </w:rPr>
+        <w:t>office</w:t>
+      </w:r>
+      <w:proofErr w:type="gramEnd"/>
+      <w:r>
+        <w:rPr>
+          <w:lang w:eastAsia="en-NZ"/>
+        </w:rPr>
+        <w:t xml:space="preserve"> and parking spaces, however the parking is rented on a monthly basis. </w:t>
       </w:r>
       <w:proofErr w:type="spellStart"/>
       <w:r>
@@ -6544,7 +6584,15 @@
         <w:t xml:space="preserve"> Figma. </w:t>
       </w:r>
       <w:r>
-        <w:t>In this stage, we created components for our application, such as buttons, inputs and typography. These were used to construct example pages for Air</w:t>
+        <w:t xml:space="preserve">In this stage, we created components for our application, such as buttons, </w:t>
+      </w:r>
+      <w:proofErr w:type="gramStart"/>
+      <w:r>
+        <w:t>inputs</w:t>
+      </w:r>
+      <w:proofErr w:type="gramEnd"/>
+      <w:r>
+        <w:t xml:space="preserve"> and typography. These were used to construct example pages for Air</w:t>
       </w:r>
       <w:r>
         <w:t>p</w:t>
@@ -7081,6 +7129,7 @@
       <w:r>
         <w:t xml:space="preserve"> and ended October 9</w:t>
       </w:r>
+      <w:proofErr w:type="gramStart"/>
       <w:r>
         <w:rPr>
           <w:vertAlign w:val="superscript"/>
@@ -7102,6 +7151,7 @@
       <w:r>
         <w:t>(</w:t>
       </w:r>
+      <w:proofErr w:type="gramEnd"/>
       <w:r>
         <w:fldChar w:fldCharType="begin"/>
       </w:r>
@@ -7139,6 +7189,67 @@
       </w:r>
     </w:p>
     <w:p>
+      <w:r>
+        <w:rPr>
+          <w:noProof/>
+        </w:rPr>
+        <w:drawing>
+          <wp:anchor distT="0" distB="0" distL="114300" distR="114300" simplePos="0" relativeHeight="251683840" behindDoc="0" locked="0" layoutInCell="1" allowOverlap="1" wp14:anchorId="5ABDB8D3" wp14:editId="2966ADCF">
+            <wp:simplePos x="0" y="0"/>
+            <wp:positionH relativeFrom="margin">
+              <wp:align>left</wp:align>
+            </wp:positionH>
+            <wp:positionV relativeFrom="paragraph">
+              <wp:posOffset>2344420</wp:posOffset>
+            </wp:positionV>
+            <wp:extent cx="6184265" cy="380365"/>
+            <wp:effectExtent l="0" t="0" r="6985" b="635"/>
+            <wp:wrapTopAndBottom/>
+            <wp:docPr id="13" name="Picture 13"/>
+            <wp:cNvGraphicFramePr>
+              <a:graphicFrameLocks xmlns:a="http://schemas.openxmlformats.org/drawingml/2006/main" noChangeAspect="1"/>
+            </wp:cNvGraphicFramePr>
+            <a:graphic xmlns:a="http://schemas.openxmlformats.org/drawingml/2006/main">
+              <a:graphicData uri="http://schemas.openxmlformats.org/drawingml/2006/picture">
+                <pic:pic xmlns:pic="http://schemas.openxmlformats.org/drawingml/2006/picture">
+                  <pic:nvPicPr>
+                    <pic:cNvPr id="1" name=""/>
+                    <pic:cNvPicPr/>
+                  </pic:nvPicPr>
+                  <pic:blipFill rotWithShape="1">
+                    <a:blip r:embed="rId19"/>
+                    <a:srcRect l="2231" t="10535" r="8186"/>
+                    <a:stretch/>
+                  </pic:blipFill>
+                  <pic:spPr bwMode="auto">
+                    <a:xfrm>
+                      <a:off x="0" y="0"/>
+                      <a:ext cx="6184265" cy="380365"/>
+                    </a:xfrm>
+                    <a:prstGeom prst="rect">
+                      <a:avLst/>
+                    </a:prstGeom>
+                    <a:ln>
+                      <a:noFill/>
+                    </a:ln>
+                    <a:extLst>
+                      <a:ext uri="{53640926-AAD7-44D8-BBD7-CCE9431645EC}">
+                        <a14:shadowObscured xmlns:a14="http://schemas.microsoft.com/office/drawing/2010/main"/>
+                      </a:ext>
+                    </a:extLst>
+                  </pic:spPr>
+                </pic:pic>
+              </a:graphicData>
+            </a:graphic>
+            <wp14:sizeRelH relativeFrom="margin">
+              <wp14:pctWidth>0</wp14:pctWidth>
+            </wp14:sizeRelH>
+            <wp14:sizeRelV relativeFrom="margin">
+              <wp14:pctHeight>0</wp14:pctHeight>
+            </wp14:sizeRelV>
+          </wp:anchor>
+        </w:drawing>
+      </w:r>
       <w:r>
         <w:rPr>
           <w:noProof/>
@@ -7146,7 +7257,7 @@
         <mc:AlternateContent>
           <mc:Choice Requires="wps">
             <w:drawing>
-              <wp:anchor distT="0" distB="0" distL="114300" distR="114300" simplePos="0" relativeHeight="251734016" behindDoc="0" locked="0" layoutInCell="1" allowOverlap="1" wp14:anchorId="115ECA61" wp14:editId="0A2FE5D6">
+              <wp:anchor distT="0" distB="0" distL="114300" distR="114300" simplePos="0" relativeHeight="251734016" behindDoc="0" locked="0" layoutInCell="1" allowOverlap="1" wp14:anchorId="115ECA61" wp14:editId="56445ECB">
                 <wp:simplePos x="0" y="0"/>
                 <wp:positionH relativeFrom="margin">
                   <wp:align>right</wp:align>
@@ -7269,67 +7380,6 @@
         </mc:AlternateContent>
       </w:r>
       <w:r>
-        <w:rPr>
-          <w:noProof/>
-        </w:rPr>
-        <w:drawing>
-          <wp:anchor distT="0" distB="0" distL="114300" distR="114300" simplePos="0" relativeHeight="251683840" behindDoc="0" locked="0" layoutInCell="1" allowOverlap="1" wp14:anchorId="5ABDB8D3" wp14:editId="0089925D">
-            <wp:simplePos x="0" y="0"/>
-            <wp:positionH relativeFrom="margin">
-              <wp:align>right</wp:align>
-            </wp:positionH>
-            <wp:positionV relativeFrom="paragraph">
-              <wp:posOffset>2324100</wp:posOffset>
-            </wp:positionV>
-            <wp:extent cx="6184265" cy="380365"/>
-            <wp:effectExtent l="0" t="0" r="6985" b="635"/>
-            <wp:wrapTopAndBottom/>
-            <wp:docPr id="13" name="Picture 13"/>
-            <wp:cNvGraphicFramePr>
-              <a:graphicFrameLocks xmlns:a="http://schemas.openxmlformats.org/drawingml/2006/main" noChangeAspect="1"/>
-            </wp:cNvGraphicFramePr>
-            <a:graphic xmlns:a="http://schemas.openxmlformats.org/drawingml/2006/main">
-              <a:graphicData uri="http://schemas.openxmlformats.org/drawingml/2006/picture">
-                <pic:pic xmlns:pic="http://schemas.openxmlformats.org/drawingml/2006/picture">
-                  <pic:nvPicPr>
-                    <pic:cNvPr id="1" name=""/>
-                    <pic:cNvPicPr/>
-                  </pic:nvPicPr>
-                  <pic:blipFill rotWithShape="1">
-                    <a:blip r:embed="rId19"/>
-                    <a:srcRect l="2231" t="10535" r="8186"/>
-                    <a:stretch/>
-                  </pic:blipFill>
-                  <pic:spPr bwMode="auto">
-                    <a:xfrm>
-                      <a:off x="0" y="0"/>
-                      <a:ext cx="6184265" cy="380365"/>
-                    </a:xfrm>
-                    <a:prstGeom prst="rect">
-                      <a:avLst/>
-                    </a:prstGeom>
-                    <a:ln>
-                      <a:noFill/>
-                    </a:ln>
-                    <a:extLst>
-                      <a:ext uri="{53640926-AAD7-44D8-BBD7-CCE9431645EC}">
-                        <a14:shadowObscured xmlns:a14="http://schemas.microsoft.com/office/drawing/2010/main"/>
-                      </a:ext>
-                    </a:extLst>
-                  </pic:spPr>
-                </pic:pic>
-              </a:graphicData>
-            </a:graphic>
-            <wp14:sizeRelH relativeFrom="margin">
-              <wp14:pctWidth>0</wp14:pctWidth>
-            </wp14:sizeRelH>
-            <wp14:sizeRelV relativeFrom="margin">
-              <wp14:pctHeight>0</wp14:pctHeight>
-            </wp14:sizeRelV>
-          </wp:anchor>
-        </w:drawing>
-      </w:r>
-      <w:r>
         <w:t xml:space="preserve">Our development process was </w:t>
       </w:r>
       <w:r>
@@ -7517,7 +7567,15 @@
         <w:t xml:space="preserve"> “a</w:t>
       </w:r>
       <w:r>
-        <w:t>n open source mobile toolkit for building high quality, cross-platform native and web app experiences</w:t>
+        <w:t xml:space="preserve">n </w:t>
+      </w:r>
+      <w:proofErr w:type="gramStart"/>
+      <w:r>
+        <w:t>open source</w:t>
+      </w:r>
+      <w:proofErr w:type="gramEnd"/>
+      <w:r>
+        <w:t xml:space="preserve"> mobile toolkit for building high quality, cross-platform native and web app experiences</w:t>
       </w:r>
       <w:r>
         <w:t>”</w:t>
@@ -7591,7 +7649,13 @@
         <w:t xml:space="preserve"> the differences between iOS and Material Design can be seen. The header text is larger and a different font on iOS, and the card has a different shadow as well. </w:t>
       </w:r>
       <w:r>
-        <w:t>The main benefit of this is that code only needs to be written once, drastically reducing the development time. However, the drawback is that the application is less specific to any particular platform, so may not take advantage of as many native features as a comparable native application.</w:t>
+        <w:t xml:space="preserve">The main benefit of this is that code only needs to be written once, drastically reducing the development time. However, the drawback is that the application is less specific to any </w:t>
+      </w:r>
+      <w:r>
+        <w:t>platform</w:t>
+      </w:r>
+      <w:r>
+        <w:t>, so may not take advantage of as many native features as a comparable native application.</w:t>
       </w:r>
     </w:p>
     <w:p>
@@ -7782,16 +7846,7 @@
         </w:drawing>
       </w:r>
       <w:r>
-        <w:t>Capacitor</w:t>
-      </w:r>
-      <w:r>
-        <w:rPr>
-          <w:vertAlign w:val="superscript"/>
-        </w:rPr>
-        <w:t>2</w:t>
-      </w:r>
-      <w:r>
-        <w:t xml:space="preserve"> complements Ionic by cross compiling the Ionic application onto different platforms. The application can be compiled to support Web, Android, iOS, PWA, and Electron.  </w:t>
+        <w:t xml:space="preserve">Capacitor complements Ionic by cross compiling the Ionic application onto different platforms. The application can be compiled to support Web, Android, iOS, PWA, and Electron.  </w:t>
       </w:r>
     </w:p>
     <w:p>
@@ -7820,7 +7875,39 @@
         <w:t>JavaScript</w:t>
       </w:r>
       <w:r>
-        <w:t>, React, Angular and Vue were possible choices for this project. Traditionally, Ionic used to be used with Angular, however the team was more familiar with React, so we chose React as our framework.</w:t>
+        <w:t>, React, Angular and Vue were possible choices for this project. Traditionally, Ionic used to be used with Angular</w:t>
+      </w:r>
+      <w:r>
+        <w:t xml:space="preserve"> </w:t>
+      </w:r>
+      <w:sdt>
+        <w:sdtPr>
+          <w:id w:val="1251314916"/>
+          <w:citation/>
+        </w:sdtPr>
+        <w:sdtContent>
+          <w:r>
+            <w:fldChar w:fldCharType="begin"/>
+          </w:r>
+          <w:r>
+            <w:instrText xml:space="preserve"> CITATION IonicFrameworkwithAngularforHybridAppDevelopment \l 5129 </w:instrText>
+          </w:r>
+          <w:r>
+            <w:fldChar w:fldCharType="separate"/>
+          </w:r>
+          <w:r>
+            <w:rPr>
+              <w:noProof/>
+            </w:rPr>
+            <w:t>[18]</w:t>
+          </w:r>
+          <w:r>
+            <w:fldChar w:fldCharType="end"/>
+          </w:r>
+        </w:sdtContent>
+      </w:sdt>
+      <w:r>
+        <w:t>, however the team was more familiar with React, so we chose React as our framework.</w:t>
       </w:r>
     </w:p>
     <w:p>
@@ -7870,7 +7957,7 @@
             <w:rPr>
               <w:noProof/>
             </w:rPr>
-            <w:t>[18]</w:t>
+            <w:t>[19]</w:t>
           </w:r>
           <w:r>
             <w:fldChar w:fldCharType="end"/>
@@ -7926,7 +8013,7 @@
             <w:rPr>
               <w:noProof/>
             </w:rPr>
-            <w:t>[19]</w:t>
+            <w:t>[20]</w:t>
           </w:r>
           <w:r>
             <w:fldChar w:fldCharType="end"/>
@@ -7989,7 +8076,7 @@
             <w:rPr>
               <w:noProof/>
             </w:rPr>
-            <w:t>[20]</w:t>
+            <w:t>[21]</w:t>
           </w:r>
           <w:r>
             <w:fldChar w:fldCharType="end"/>
@@ -8000,15 +8087,34 @@
         <w:t xml:space="preserve">. </w:t>
       </w:r>
       <w:r>
-        <w:t>GCF integrated easily with our other backend components and is highly scalable and easy to deploy (</w:t>
-      </w:r>
-      <w:r>
-        <w:rPr>
-          <w:b/>
-          <w:bCs/>
-        </w:rPr>
-        <w:t>could do a ref)</w:t>
-      </w:r>
+        <w:t xml:space="preserve">GCF integrated easily with our other backend components and is highly scalable and easy to deploy </w:t>
+      </w:r>
+      <w:sdt>
+        <w:sdtPr>
+          <w:id w:val="1827704902"/>
+          <w:citation/>
+        </w:sdtPr>
+        <w:sdtContent>
+          <w:r>
+            <w:fldChar w:fldCharType="begin"/>
+          </w:r>
+          <w:r>
+            <w:instrText xml:space="preserve"> CITATION figiela-2018 \l 5129 </w:instrText>
+          </w:r>
+          <w:r>
+            <w:fldChar w:fldCharType="separate"/>
+          </w:r>
+          <w:r>
+            <w:rPr>
+              <w:noProof/>
+            </w:rPr>
+            <w:t>[22]</w:t>
+          </w:r>
+          <w:r>
+            <w:fldChar w:fldCharType="end"/>
+          </w:r>
+        </w:sdtContent>
+      </w:sdt>
       <w:r>
         <w:t xml:space="preserve">. We developed the endpoints of the application using Express, and GCF handled the deployment. </w:t>
       </w:r>
@@ -8098,13 +8204,13 @@
         <mc:AlternateContent>
           <mc:Choice Requires="wps">
             <w:drawing>
-              <wp:anchor distT="0" distB="0" distL="114300" distR="114300" simplePos="0" relativeHeight="251738112" behindDoc="0" locked="0" layoutInCell="1" allowOverlap="1" wp14:anchorId="46793388" wp14:editId="1069FDE3">
+              <wp:anchor distT="0" distB="0" distL="114300" distR="114300" simplePos="0" relativeHeight="251738112" behindDoc="0" locked="0" layoutInCell="1" allowOverlap="1" wp14:anchorId="46793388" wp14:editId="00EB6F39">
                 <wp:simplePos x="0" y="0"/>
                 <wp:positionH relativeFrom="margin">
                   <wp:align>center</wp:align>
                 </wp:positionH>
                 <wp:positionV relativeFrom="paragraph">
-                  <wp:posOffset>2804160</wp:posOffset>
+                  <wp:posOffset>2630805</wp:posOffset>
                 </wp:positionV>
                 <wp:extent cx="5187950" cy="415290"/>
                 <wp:effectExtent l="0" t="0" r="0" b="3810"/>
@@ -8179,7 +8285,7 @@
           </mc:Choice>
           <mc:Fallback>
             <w:pict>
-              <v:shape w14:anchorId="46793388" id="Text Box 41" o:spid="_x0000_s1035" type="#_x0000_t202" style="position:absolute;left:0;text-align:left;margin-left:0;margin-top:220.8pt;width:408.5pt;height:32.7pt;z-index:251738112;visibility:visible;mso-wrap-style:square;mso-height-percent:0;mso-wrap-distance-left:9pt;mso-wrap-distance-top:0;mso-wrap-distance-right:9pt;mso-wrap-distance-bottom:0;mso-position-horizontal:center;mso-position-horizontal-relative:margin;mso-position-vertical:absolute;mso-position-vertical-relative:text;mso-height-percent:0;mso-height-relative:margin;v-text-anchor:top" o:gfxdata="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" stroked="f">
+              <v:shape w14:anchorId="46793388" id="Text Box 41" o:spid="_x0000_s1035" type="#_x0000_t202" style="position:absolute;left:0;text-align:left;margin-left:0;margin-top:207.15pt;width:408.5pt;height:32.7pt;z-index:251738112;visibility:visible;mso-wrap-style:square;mso-height-percent:0;mso-wrap-distance-left:9pt;mso-wrap-distance-top:0;mso-wrap-distance-right:9pt;mso-wrap-distance-bottom:0;mso-position-horizontal:center;mso-position-horizontal-relative:margin;mso-position-vertical:absolute;mso-position-vertical-relative:text;mso-height-percent:0;mso-height-relative:margin;v-text-anchor:top" o:gfxdata="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" stroked="f">
                 <v:textbox inset="0,0,0,0">
                   <w:txbxContent>
                     <w:p>
@@ -8223,13 +8329,13 @@
           <w:noProof/>
         </w:rPr>
         <w:drawing>
-          <wp:anchor distT="0" distB="0" distL="114300" distR="114300" simplePos="0" relativeHeight="251698176" behindDoc="0" locked="0" layoutInCell="1" allowOverlap="1" wp14:anchorId="331F6A85" wp14:editId="5879E40B">
+          <wp:anchor distT="0" distB="0" distL="114300" distR="114300" simplePos="0" relativeHeight="251698176" behindDoc="0" locked="0" layoutInCell="1" allowOverlap="1" wp14:anchorId="331F6A85" wp14:editId="75230591">
             <wp:simplePos x="0" y="0"/>
             <wp:positionH relativeFrom="margin">
               <wp:align>center</wp:align>
             </wp:positionH>
             <wp:positionV relativeFrom="paragraph">
-              <wp:posOffset>581025</wp:posOffset>
+              <wp:posOffset>518160</wp:posOffset>
             </wp:positionV>
             <wp:extent cx="5187950" cy="2084705"/>
             <wp:effectExtent l="0" t="0" r="0" b="0"/>
@@ -8366,7 +8472,15 @@
         <w:ind w:firstLine="0"/>
       </w:pPr>
       <w:r>
-        <w:t>Unfortunately, due to the pandemic, all the user testing sessions bar one were held online. Participants were asked to have their cameras on so that we could see their reactions to the scenarios. Another downside was that we could not have the users use an actual mobile application. Therefore, we asked users to use Chrome Developer Tools to simulate a mobile device in their browser.</w:t>
+        <w:t xml:space="preserve">Unfortunately, due to the pandemic, all the user testing sessions bar one </w:t>
+      </w:r>
+      <w:proofErr w:type="gramStart"/>
+      <w:r>
+        <w:t>were</w:t>
+      </w:r>
+      <w:proofErr w:type="gramEnd"/>
+      <w:r>
+        <w:t xml:space="preserve"> held online. Participants were asked to have their cameras on so that we could see their reactions to the scenarios. Another downside was that we could not have the users use an actual mobile application. Therefore, we asked users to use Chrome Developer Tools to simulate a mobile device in their browser.</w:t>
       </w:r>
     </w:p>
     <w:p>
@@ -8498,7 +8612,7 @@
             <w:rPr>
               <w:noProof/>
             </w:rPr>
-            <w:t>[21]</w:t>
+            <w:t>[23]</w:t>
           </w:r>
           <w:r>
             <w:fldChar w:fldCharType="end"/>
@@ -9161,7 +9275,15 @@
         </w:drawing>
       </w:r>
       <w:r>
-        <w:t>Some feedback on fundamental changes were unable to be implemented, although we considered this feedback nonetheless. For instance, one user commented that “there is a lack of security when creating a listing, as it has the potential to allow users to add land they do not own onto the system”. Due to time constraints, it was not possible to introduce a verification system for ownership of parking locations and this was not included in the original scope for the application. Another user suggested separating the application into two, one for renters, and one for owners. This follows the same model as Uber, which has a separate application for drivers called Uber Driver. Again, due to time constraints this was not possible, however, we agree that this would be a more effective system as these different user types have different values and would benefit from more specific views catered to them.</w:t>
+        <w:t xml:space="preserve">Some feedback on fundamental changes were unable to be implemented, although we considered this </w:t>
+      </w:r>
+      <w:proofErr w:type="gramStart"/>
+      <w:r>
+        <w:t>feedback</w:t>
+      </w:r>
+      <w:proofErr w:type="gramEnd"/>
+      <w:r>
+        <w:t xml:space="preserve"> nonetheless. For instance, one user commented that “there is a lack of security when creating a listing, as it has the potential to allow users to add land they do not own onto the system”. Due to time constraints, it was not possible to introduce a verification system for ownership of parking locations and this was not included in the original scope for the application. Another user suggested separating the application into two, one for renters, and one for owners. This follows the same model as Uber, which has a separate application for drivers called Uber Driver. Again, due to time constraints this was not possible, however, we agree that this would be a more effective system as these different user types have different values and would benefit from more specific views catered to them.</w:t>
       </w:r>
     </w:p>
     <w:p>
@@ -9332,7 +9454,15 @@
     </w:p>
     <w:p>
       <w:r>
-        <w:t xml:space="preserve">Most respondents did not think there was a significant difference when switching between the iOS and Material Design style for the application. Some users had a preference for which platform style they thought was more aesthetic and cohesive, but there was no clear consensus. Differences that were noticed were the change in font size, font style, </w:t>
+        <w:t xml:space="preserve">Most respondents did not think there was a significant difference when switching between the iOS and Material Design style for the application. Some users </w:t>
+      </w:r>
+      <w:proofErr w:type="gramStart"/>
+      <w:r>
+        <w:t>had a preference for</w:t>
+      </w:r>
+      <w:proofErr w:type="gramEnd"/>
+      <w:r>
+        <w:t xml:space="preserve"> which platform style they thought was more aesthetic and cohesive, but there was no clear consensus. Differences that were noticed were the change in font size, font style, </w:t>
       </w:r>
       <w:r>
         <w:t>top bar, and side menu.</w:t>
@@ -9901,9 +10031,11 @@
       <w:r>
         <w:t xml:space="preserve">.) but also a visual issue where the option was disconnected from the main dropdown. Therefore, we added this functionality in the dropdown menu under ‘custom </w:t>
       </w:r>
+      <w:proofErr w:type="gramStart"/>
       <w:r>
         <w:t>days’</w:t>
       </w:r>
+      <w:proofErr w:type="gramEnd"/>
       <w:r>
         <w:t>.</w:t>
       </w:r>
@@ -9982,9 +10114,14 @@
       <w:r>
         <w:t xml:space="preserve">). One user though that the “Parking </w:t>
       </w:r>
+      <w:proofErr w:type="gramStart"/>
       <w:r>
         <w:lastRenderedPageBreak/>
-        <w:t xml:space="preserve">In Progress” badge meant that the parking location was being parked at in general, and not referencing that the current </w:t>
+        <w:t>In</w:t>
+      </w:r>
+      <w:proofErr w:type="gramEnd"/>
+      <w:r>
+        <w:t xml:space="preserve"> Progress” badge meant that the parking location was being parked at in general, and not referencing that the current </w:t>
       </w:r>
       <w:r>
         <w:rPr>
@@ -10183,7 +10320,15 @@
         <w:t>One of the most surprising discoveries were the perceptions of our terminology that we used throughout the application.</w:t>
       </w:r>
       <w:r>
-        <w:t xml:space="preserve"> Most of our initial assumptions about what terms we should use to represent the concepts in our system was wrong. The term “listing” was changed to “parking location” as many users were unsure what “Your Listings” meant in the side menu. Similarly the term “bays” was replace with “parking spots” as a few users asked what it meant during user testing. Instead of a toggle for the “custom” field, we integrated that option into the dropdown for selecting timing availability as “custom days” for the same reason.</w:t>
+        <w:t xml:space="preserve"> Most of our initial assumptions about what terms we should use to represent the concepts in our system was wrong. The term “listing” was changed to “parking location” as many users were unsure what “Your Listings” meant in the side menu. </w:t>
+      </w:r>
+      <w:proofErr w:type="gramStart"/>
+      <w:r>
+        <w:t>Similarly</w:t>
+      </w:r>
+      <w:proofErr w:type="gramEnd"/>
+      <w:r>
+        <w:t xml:space="preserve"> the term “bays” was replace with “parking spots” as a few users asked what it meant during user testing. Instead of a toggle for the “custom” field, we integrated that option into the dropdown for selecting timing availability as “custom days” for the same reason.</w:t>
       </w:r>
     </w:p>
     <w:p>
@@ -10191,7 +10336,15 @@
         <w:t>The most surprising terminology misunderstanding was the red “close” button on the parking listing popup. One user thought that it meant the parking location was close in proximity, while another thought</w:t>
       </w:r>
       <w:r>
-        <w:t xml:space="preserve"> it meant closing down a parking spot while they had selected their own parking spot. </w:t>
+        <w:t xml:space="preserve"> it meant </w:t>
+      </w:r>
+      <w:proofErr w:type="gramStart"/>
+      <w:r>
+        <w:t>closing down</w:t>
+      </w:r>
+      <w:proofErr w:type="gramEnd"/>
+      <w:r>
+        <w:t xml:space="preserve"> a parking spot while they had selected their own parking spot. </w:t>
       </w:r>
       <w:r>
         <w:t xml:space="preserve">Yet another participant thought it meant that the parking </w:t>
@@ -10597,7 +10750,7 @@
               </w:tblGrid>
               <w:tr>
                 <w:trPr>
-                  <w:divId w:val="1579292400"/>
+                  <w:divId w:val="2001470011"/>
                   <w:tblCellSpacing w:w="15" w:type="dxa"/>
                 </w:trPr>
                 <w:tc>
@@ -10659,7 +10812,7 @@
               </w:tr>
               <w:tr>
                 <w:trPr>
-                  <w:divId w:val="1579292400"/>
+                  <w:divId w:val="2001470011"/>
                   <w:tblCellSpacing w:w="15" w:type="dxa"/>
                 </w:trPr>
                 <w:tc>
@@ -10719,7 +10872,7 @@
               </w:tr>
               <w:tr>
                 <w:trPr>
-                  <w:divId w:val="1579292400"/>
+                  <w:divId w:val="2001470011"/>
                   <w:tblCellSpacing w:w="15" w:type="dxa"/>
                 </w:trPr>
                 <w:tc>
@@ -10765,7 +10918,7 @@
               </w:tr>
               <w:tr>
                 <w:trPr>
-                  <w:divId w:val="1579292400"/>
+                  <w:divId w:val="2001470011"/>
                   <w:tblCellSpacing w:w="15" w:type="dxa"/>
                 </w:trPr>
                 <w:tc>
@@ -10825,7 +10978,7 @@
               </w:tr>
               <w:tr>
                 <w:trPr>
-                  <w:divId w:val="1579292400"/>
+                  <w:divId w:val="2001470011"/>
                   <w:tblCellSpacing w:w="15" w:type="dxa"/>
                 </w:trPr>
                 <w:tc>
@@ -10885,7 +11038,7 @@
               </w:tr>
               <w:tr>
                 <w:trPr>
-                  <w:divId w:val="1579292400"/>
+                  <w:divId w:val="2001470011"/>
                   <w:tblCellSpacing w:w="15" w:type="dxa"/>
                 </w:trPr>
                 <w:tc>
@@ -10945,7 +11098,7 @@
               </w:tr>
               <w:tr>
                 <w:trPr>
-                  <w:divId w:val="1579292400"/>
+                  <w:divId w:val="2001470011"/>
                   <w:tblCellSpacing w:w="15" w:type="dxa"/>
                 </w:trPr>
                 <w:tc>
@@ -11005,7 +11158,7 @@
               </w:tr>
               <w:tr>
                 <w:trPr>
-                  <w:divId w:val="1579292400"/>
+                  <w:divId w:val="2001470011"/>
                   <w:tblCellSpacing w:w="15" w:type="dxa"/>
                 </w:trPr>
                 <w:tc>
@@ -11065,7 +11218,7 @@
               </w:tr>
               <w:tr>
                 <w:trPr>
-                  <w:divId w:val="1579292400"/>
+                  <w:divId w:val="2001470011"/>
                   <w:tblCellSpacing w:w="15" w:type="dxa"/>
                 </w:trPr>
                 <w:tc>
@@ -11125,7 +11278,7 @@
               </w:tr>
               <w:tr>
                 <w:trPr>
-                  <w:divId w:val="1579292400"/>
+                  <w:divId w:val="2001470011"/>
                   <w:tblCellSpacing w:w="15" w:type="dxa"/>
                 </w:trPr>
                 <w:tc>
@@ -11185,7 +11338,7 @@
               </w:tr>
               <w:tr>
                 <w:trPr>
-                  <w:divId w:val="1579292400"/>
+                  <w:divId w:val="2001470011"/>
                   <w:tblCellSpacing w:w="15" w:type="dxa"/>
                 </w:trPr>
                 <w:tc>
@@ -11245,7 +11398,7 @@
               </w:tr>
               <w:tr>
                 <w:trPr>
-                  <w:divId w:val="1579292400"/>
+                  <w:divId w:val="2001470011"/>
                   <w:tblCellSpacing w:w="15" w:type="dxa"/>
                 </w:trPr>
                 <w:tc>
@@ -11305,7 +11458,7 @@
               </w:tr>
               <w:tr>
                 <w:trPr>
-                  <w:divId w:val="1579292400"/>
+                  <w:divId w:val="2001470011"/>
                   <w:tblCellSpacing w:w="15" w:type="dxa"/>
                 </w:trPr>
                 <w:tc>
@@ -11366,7 +11519,7 @@
               </w:tr>
               <w:tr>
                 <w:trPr>
-                  <w:divId w:val="1579292400"/>
+                  <w:divId w:val="2001470011"/>
                   <w:tblCellSpacing w:w="15" w:type="dxa"/>
                 </w:trPr>
                 <w:tc>
@@ -11426,7 +11579,7 @@
               </w:tr>
               <w:tr>
                 <w:trPr>
-                  <w:divId w:val="1579292400"/>
+                  <w:divId w:val="2001470011"/>
                   <w:tblCellSpacing w:w="15" w:type="dxa"/>
                 </w:trPr>
                 <w:tc>
@@ -11486,7 +11639,7 @@
               </w:tr>
               <w:tr>
                 <w:trPr>
-                  <w:divId w:val="1579292400"/>
+                  <w:divId w:val="2001470011"/>
                   <w:tblCellSpacing w:w="15" w:type="dxa"/>
                 </w:trPr>
                 <w:tc>
@@ -11546,7 +11699,7 @@
               </w:tr>
               <w:tr>
                 <w:trPr>
-                  <w:divId w:val="1579292400"/>
+                  <w:divId w:val="2001470011"/>
                   <w:tblCellSpacing w:w="15" w:type="dxa"/>
                 </w:trPr>
                 <w:tc>
@@ -11592,7 +11745,7 @@
               </w:tr>
               <w:tr>
                 <w:trPr>
-                  <w:divId w:val="1579292400"/>
+                  <w:divId w:val="2001470011"/>
                   <w:tblCellSpacing w:w="15" w:type="dxa"/>
                 </w:trPr>
                 <w:tc>
@@ -11631,14 +11784,28 @@
                       <w:rPr>
                         <w:noProof/>
                       </w:rPr>
-                      <w:t>TypeScript, “Documentation - TypeScript for JavaScript Programmers,” [Online]. Available: https://www.typescriptlang.org/docs/handbook/typescript-in-5-minutes.html. [Accessed 14 October 2021].</w:t>
+                      <w:t xml:space="preserve">J. Waranashiwar and M. Ukey, “Ionic Framework with Angular for Hybrid App Development,” </w:t>
+                    </w:r>
+                    <w:r>
+                      <w:rPr>
+                        <w:i/>
+                        <w:iCs/>
+                        <w:noProof/>
+                      </w:rPr>
+                      <w:t xml:space="preserve">International Journal of New Technology and Research, </w:t>
+                    </w:r>
+                    <w:r>
+                      <w:rPr>
+                        <w:noProof/>
+                      </w:rPr>
+                      <w:t xml:space="preserve">vol. 4, 5 2018. </w:t>
                     </w:r>
                   </w:p>
                 </w:tc>
               </w:tr>
               <w:tr>
                 <w:trPr>
-                  <w:divId w:val="1579292400"/>
+                  <w:divId w:val="2001470011"/>
                   <w:tblCellSpacing w:w="15" w:type="dxa"/>
                 </w:trPr>
                 <w:tc>
@@ -11658,6 +11825,52 @@
                         <w:noProof/>
                       </w:rPr>
                       <w:t xml:space="preserve">[19] </w:t>
+                    </w:r>
+                  </w:p>
+                </w:tc>
+                <w:tc>
+                  <w:tcPr>
+                    <w:tcW w:w="0" w:type="auto"/>
+                    <w:hideMark/>
+                  </w:tcPr>
+                  <w:p>
+                    <w:pPr>
+                      <w:pStyle w:val="Bibliography"/>
+                      <w:rPr>
+                        <w:noProof/>
+                      </w:rPr>
+                    </w:pPr>
+                    <w:r>
+                      <w:rPr>
+                        <w:noProof/>
+                      </w:rPr>
+                      <w:t>TypeScript, “Documentation - TypeScript for JavaScript Programmers,” [Online]. Available: https://www.typescriptlang.org/docs/handbook/typescript-in-5-minutes.html. [Accessed 14 October 2021].</w:t>
+                    </w:r>
+                  </w:p>
+                </w:tc>
+              </w:tr>
+              <w:tr>
+                <w:trPr>
+                  <w:divId w:val="2001470011"/>
+                  <w:tblCellSpacing w:w="15" w:type="dxa"/>
+                </w:trPr>
+                <w:tc>
+                  <w:tcPr>
+                    <w:tcW w:w="50" w:type="pct"/>
+                    <w:hideMark/>
+                  </w:tcPr>
+                  <w:p>
+                    <w:pPr>
+                      <w:pStyle w:val="Bibliography"/>
+                      <w:rPr>
+                        <w:noProof/>
+                      </w:rPr>
+                    </w:pPr>
+                    <w:r>
+                      <w:rPr>
+                        <w:noProof/>
+                      </w:rPr>
+                      <w:t xml:space="preserve">[20] </w:t>
                     </w:r>
                   </w:p>
                 </w:tc>
@@ -11698,7 +11911,7 @@
               </w:tr>
               <w:tr>
                 <w:trPr>
-                  <w:divId w:val="1579292400"/>
+                  <w:divId w:val="2001470011"/>
                   <w:tblCellSpacing w:w="15" w:type="dxa"/>
                 </w:trPr>
                 <w:tc>
@@ -11717,7 +11930,7 @@
                       <w:rPr>
                         <w:noProof/>
                       </w:rPr>
-                      <w:t xml:space="preserve">[20] </w:t>
+                      <w:t xml:space="preserve">[21] </w:t>
                     </w:r>
                   </w:p>
                 </w:tc>
@@ -11758,7 +11971,7 @@
               </w:tr>
               <w:tr>
                 <w:trPr>
-                  <w:divId w:val="1579292400"/>
+                  <w:divId w:val="2001470011"/>
                   <w:tblCellSpacing w:w="15" w:type="dxa"/>
                 </w:trPr>
                 <w:tc>
@@ -11777,7 +11990,67 @@
                       <w:rPr>
                         <w:noProof/>
                       </w:rPr>
-                      <w:t xml:space="preserve">[21] </w:t>
+                      <w:t xml:space="preserve">[22] </w:t>
+                    </w:r>
+                  </w:p>
+                </w:tc>
+                <w:tc>
+                  <w:tcPr>
+                    <w:tcW w:w="0" w:type="auto"/>
+                    <w:hideMark/>
+                  </w:tcPr>
+                  <w:p>
+                    <w:pPr>
+                      <w:pStyle w:val="Bibliography"/>
+                      <w:rPr>
+                        <w:noProof/>
+                      </w:rPr>
+                    </w:pPr>
+                    <w:r>
+                      <w:rPr>
+                        <w:noProof/>
+                      </w:rPr>
+                      <w:t xml:space="preserve">K. Figiela, A. Gajek, A. Zima, B. Obrok and M. Malawski, “Performance evaluation of heterogeneous cloud functions,” </w:t>
+                    </w:r>
+                    <w:r>
+                      <w:rPr>
+                        <w:i/>
+                        <w:iCs/>
+                        <w:noProof/>
+                      </w:rPr>
+                      <w:t xml:space="preserve">Concurrency and Computation: Practice and Experience, </w:t>
+                    </w:r>
+                    <w:r>
+                      <w:rPr>
+                        <w:noProof/>
+                      </w:rPr>
+                      <w:t xml:space="preserve">vol. 30, p. e4792, 2018. </w:t>
+                    </w:r>
+                  </w:p>
+                </w:tc>
+              </w:tr>
+              <w:tr>
+                <w:trPr>
+                  <w:divId w:val="2001470011"/>
+                  <w:tblCellSpacing w:w="15" w:type="dxa"/>
+                </w:trPr>
+                <w:tc>
+                  <w:tcPr>
+                    <w:tcW w:w="50" w:type="pct"/>
+                    <w:hideMark/>
+                  </w:tcPr>
+                  <w:p>
+                    <w:pPr>
+                      <w:pStyle w:val="Bibliography"/>
+                      <w:rPr>
+                        <w:noProof/>
+                      </w:rPr>
+                    </w:pPr>
+                    <w:r>
+                      <w:rPr>
+                        <w:noProof/>
+                      </w:rPr>
+                      <w:t xml:space="preserve">[23] </w:t>
                     </w:r>
                   </w:p>
                 </w:tc>
@@ -11818,7 +12091,7 @@
               </w:tr>
               <w:tr>
                 <w:trPr>
-                  <w:divId w:val="1579292400"/>
+                  <w:divId w:val="2001470011"/>
                   <w:tblCellSpacing w:w="15" w:type="dxa"/>
                 </w:trPr>
                 <w:tc>
@@ -11837,7 +12110,8 @@
                       <w:rPr>
                         <w:noProof/>
                       </w:rPr>
-                      <w:t xml:space="preserve">[22] </w:t>
+                      <w:lastRenderedPageBreak/>
+                      <w:t xml:space="preserve">[24] </w:t>
                     </w:r>
                   </w:p>
                 </w:tc>
@@ -11879,7 +12153,7 @@
             </w:tbl>
             <w:p>
               <w:pPr>
-                <w:divId w:val="1579292400"/>
+                <w:divId w:val="2001470011"/>
                 <w:rPr>
                   <w:noProof/>
                 </w:rPr>
@@ -13936,7 +14210,7 @@
     <b:Month>9</b:Month>
     <b:JournalName>Journal of Travel &amp; Tourism Marketing</b:JournalName>
     <b:Number>7</b:Number>
-    <b:RefOrder>22</b:RefOrder>
+    <b:RefOrder>24</b:RefOrder>
   </b:Source>
   <b:Source>
     <b:Year>2017</b:Year>
@@ -14270,7 +14544,7 @@
     <b:MonthAccessed>October</b:MonthAccessed>
     <b:DayAccessed>14</b:DayAccessed>
     <b:URL>https://www.typescriptlang.org/docs/handbook/typescript-in-5-minutes.html</b:URL>
-    <b:RefOrder>18</b:RefOrder>
+    <b:RefOrder>19</b:RefOrder>
   </b:Source>
   <b:Source>
     <b:Year>2017</b:Year>
@@ -14301,7 +14575,7 @@
     </b:Author>
     <b:Pages>758-769</b:Pages>
     <b:ConferenceName>2017 IEEE/ACM 39th International Conference on Software Engineering (ICSE)</b:ConferenceName>
-    <b:RefOrder>19</b:RefOrder>
+    <b:RefOrder>20</b:RefOrder>
   </b:Source>
   <b:Source>
     <b:Year>2015</b:Year>
@@ -14336,7 +14610,7 @@
     <b:Pages>396–403</b:Pages>
     <b:JournalName>British Journal of Applied Science &amp; Technology</b:JournalName>
     <b:Number>4</b:Number>
-    <b:RefOrder>21</b:RefOrder>
+    <b:RefOrder>23</b:RefOrder>
   </b:Source>
   <b:Source>
     <b:Year>2018</b:Year>
@@ -14425,13 +14699,79 @@
     <b:StandardNumber> ISBN: 978-3-319-75178-8</b:StandardNumber>
     <b:ConferenceName>Euro-Par 2017: Parallel Processing Workshops</b:ConferenceName>
     <b:City>Cham</b:City>
-    <b:RefOrder>20</b:RefOrder>
+    <b:RefOrder>21</b:RefOrder>
+  </b:Source>
+  <b:Source>
+    <b:Year>2018</b:Year>
+    <b:Volume>4</b:Volume>
+    <b:BIBTEX_Entry>article</b:BIBTEX_Entry>
+    <b:SourceType>JournalArticle</b:SourceType>
+    <b:Title>Ionic Framework with Angular for Hybrid App Development</b:Title>
+    <b:Tag>IonicFrameworkwithAngularforHybridAppDevelopment</b:Tag>
+    <b:BIBTEX_Abstract>Ionic framework is an open source cross platform tool which allows to develop hybrid application which work on different mobile platforms like android, IOS and windows without much efforts and increasing the ease of development. Ionic framework enhances the look and the feel of the UI of thenbsp hybrid application with the use ofnbsp HTML5 and CSS.</b:BIBTEX_Abstract>
+    <b:Author>
+      <b:Author>
+        <b:NameList>
+          <b:Person>
+            <b:Last>Waranashiwar</b:Last>
+            <b:First>Juilee</b:First>
+          </b:Person>
+          <b:Person>
+            <b:Last>Ukey</b:Last>
+            <b:First>Manda</b:First>
+          </b:Person>
+        </b:NameList>
+      </b:Author>
+    </b:Author>
+    <b:Month>5</b:Month>
+    <b:JournalName>International Journal of New Technology and Research</b:JournalName>
+    <b:Number>5</b:Number>
+    <b:RefOrder>18</b:RefOrder>
+  </b:Source>
+  <b:Source>
+    <b:Year>2018</b:Year>
+    <b:Volume>30</b:Volume>
+    <b:BIBTEX_Entry>article</b:BIBTEX_Entry>
+    <b:SourceType>JournalArticle</b:SourceType>
+    <b:Title>Performance evaluation of heterogeneous cloud functions</b:Title>
+    <b:Tag>figiela-2018</b:Tag>
+    <b:DOI>10.1002/cpe.4792</b:DOI>
+    <b:Author>
+      <b:Author>
+        <b:NameList>
+          <b:Person>
+            <b:Last>Figiela</b:Last>
+            <b:First>Kamil</b:First>
+          </b:Person>
+          <b:Person>
+            <b:Last>Gajek</b:Last>
+            <b:First>Adam</b:First>
+          </b:Person>
+          <b:Person>
+            <b:Last>Zima</b:Last>
+            <b:First>Adam</b:First>
+          </b:Person>
+          <b:Person>
+            <b:Last>Obrok</b:Last>
+            <b:First>Beata</b:First>
+          </b:Person>
+          <b:Person>
+            <b:Last>Malawski</b:Last>
+            <b:First>Maciej</b:First>
+          </b:Person>
+        </b:NameList>
+      </b:Author>
+    </b:Author>
+    <b:Pages>e4792</b:Pages>
+    <b:JournalName>Concurrency and Computation: Practice and Experience</b:JournalName>
+    <b:Number>23</b:Number>
+    <b:RefOrder>22</b:RefOrder>
   </b:Source>
 </b:Sources>
 </file>
 
 <file path=customXml/itemProps1.xml><?xml version="1.0" encoding="utf-8"?>
-<ds:datastoreItem xmlns:ds="http://schemas.openxmlformats.org/officeDocument/2006/customXml" ds:itemID="{E7A278DF-E8BF-4E52-891E-7C2FBF202B52}">
+<ds:datastoreItem xmlns:ds="http://schemas.openxmlformats.org/officeDocument/2006/customXml" ds:itemID="{80AA130F-FCC4-42C5-B473-E8E0BD575902}">
   <ds:schemaRefs>
     <ds:schemaRef ds:uri="http://schemas.openxmlformats.org/officeDocument/2006/bibliography"/>
   </ds:schemaRefs>

</xml_diff>

<commit_message>
Grammarly up to and including 7.1.
</commit_message>
<xml_diff>
--- a/Part IV Project/Final Research Report/final-research-report.docx
+++ b/Part IV Project/Final Research Report/final-research-report.docx
@@ -2091,49 +2091,7 @@
         <w:rPr>
           <w:sz w:val="20"/>
         </w:rPr>
-        <w:t>The shared econ</w:t>
-      </w:r>
-      <w:r>
-        <w:rPr>
-          <w:sz w:val="20"/>
-        </w:rPr>
-        <w:t>o</w:t>
-      </w:r>
-      <w:r>
-        <w:rPr>
-          <w:sz w:val="20"/>
-        </w:rPr>
-        <w:t xml:space="preserve">my represents a new system for utilising existing assets. Platforms such as Uber and Airbnb utilise cars and apartments to generate income for their owners. However, there is currently no dominant platform for rental parking. </w:t>
-      </w:r>
-      <w:r>
-        <w:rPr>
-          <w:sz w:val="20"/>
-        </w:rPr>
-        <w:t>This represents an opportunity in the shared economy space for a short-term rental parking solution. In this project we aim to create an MVP which investigates and explores the rental parking space by creating a mobile compatible application.</w:t>
-      </w:r>
-      <w:r>
-        <w:rPr>
-          <w:sz w:val="20"/>
-        </w:rPr>
-        <w:t xml:space="preserve"> The literature review focuses on pricing, mobile technologies, and existing applications. </w:t>
-      </w:r>
-      <w:r>
-        <w:rPr>
-          <w:sz w:val="20"/>
-        </w:rPr>
-        <w:t xml:space="preserve"> The statement of research intent is defined, covering the MVP, technical implementation, and user testing to analyse usability improvements. Over an implementation period of seventeen weeks, we developed Airpark, a rental parking platform which allows users to list parking locations and rent a parking spot. The user testing methodology included recorded interviews and user feedback forms. </w:t>
-      </w:r>
-      <w:r>
-        <w:rPr>
-          <w:sz w:val="20"/>
-        </w:rPr>
-        <w:t xml:space="preserve">82% of users agreed a rental parking platform appealed to them, and 80% were likely or very likely to recommend Airpark to a friend. This confirmed that there is an unmet demand in this area. Furthermore, the usability of our </w:t>
-      </w:r>
-      <w:r>
-        <w:rPr>
-          <w:sz w:val="20"/>
-        </w:rPr>
-        <w:t>application was high, with 90% of participants agreeing the user interface was easy to use. However, there were still many surprising aspects of feedback we considered when improving the application. The most demanded feature not originally in the application was a search bar to navigate to locations quickly. The add listing page and currently parking status were also refactored to adapt to user expectations. Finally, the most surprising change we found was our initial terminology was confusing for many users.</w:t>
+        <w:t>The sharing economy represents a new system for utilising existing assets. Platforms such as Uber and Airbnb utilise cars and apartments to generate income for their owners. However, there is currently no dominant platform for rental parking. This represents an opportunity in the shared economy space for a short-term rental parking solution. This project aims to create an MVP that investigates and explores the rental parking space by creating a mobile-compatible application. The literature review focuses on pricing, mobile technologies, and existing applications.  The statement of research intent is defined, covering the MVP, technical implementation, and user testing to analyse usability improvements. Over an implementation period of seventeen weeks, we developed Airpark, a rental parking platform that allows users to list parking locations and rent a parking spot. The user testing methodology included recorded interviews and user feedback forms. 82% of users agreed a rental parking platform appealed to them, and 80% were likely or very likely to recommend Airpark to a friend. This confirmed that there is an unmet demand in this area. Furthermore, the usability of our application was high, with 90% of participants agreeing that the user interface was easy to use. However, there were still many surprising aspects of feedback we considered when improving the application. The most demanded feature not originally in the application was a search bar to navigate to locations quickly. The add listing page and currently parking status were also refactored to adapt to user expectations. Finally, the most surprising change we found was that our initial terminology was confusing for many users.</w:t>
       </w:r>
     </w:p>
     <w:p>
@@ -2170,119 +2128,109 @@
         <w:rPr>
           <w:lang w:eastAsia="en-NZ"/>
         </w:rPr>
-        <w:t>This project aims to explore the possibility of a short-term rental parking solution as a part of the shared economy. The shared economy has been widely discussed as a new system for utilising existing assets. This new system utilises the assets of individuals and communities, to create income for their owners. Examples of these assets include cars</w:t>
-      </w:r>
-      <w:r>
+        <w:t>This project aims to explore the possibility of a short-term rental parking solution as a part of the sharing economy. The sharing economy has been widely discussed as a new system for utilising existing assets. This new system utilises the assets of individuals and communities to create income for their owners. Examples of these assets include cars (Uber) and homes (Airbnb). In this case, the asset is a parking space. Parking is a necessity for individuals and businesses. However, it is often not available in the right place, at the right time. Despite the perceived demand, no parking sharing platform has become ubiquitous in New Zealand or globally. This project aims to create an MVP that investigates and explores the rental parking space by creating a mobile-compatible application.</w:t>
+      </w:r>
+    </w:p>
+    <w:p>
+      <w:pPr>
         <w:rPr>
           <w:lang w:eastAsia="en-NZ"/>
         </w:rPr>
-        <w:t xml:space="preserve"> (Uber)</w:t>
-      </w:r>
+      </w:pPr>
       <w:r>
         <w:rPr>
           <w:lang w:eastAsia="en-NZ"/>
         </w:rPr>
-        <w:t xml:space="preserve"> and homes</w:t>
-      </w:r>
-      <w:r>
-        <w:rPr>
-          <w:lang w:eastAsia="en-NZ"/>
-        </w:rPr>
-        <w:t xml:space="preserve"> (Airbnb). </w:t>
-      </w:r>
-      <w:r>
-        <w:rPr>
-          <w:lang w:eastAsia="en-NZ"/>
-        </w:rPr>
-        <w:t xml:space="preserve">In this case, the asset is a parking space. Parking is a necessity for individuals and businesses. However, it is often not available in the right place, at the right time. </w:t>
-      </w:r>
-      <w:r>
-        <w:rPr>
-          <w:lang w:eastAsia="en-NZ"/>
-        </w:rPr>
-        <w:t>Despite the perceived demand, no parking sharing platform has become ubiquitous in New Zealand or globally.</w:t>
-      </w:r>
-      <w:r>
-        <w:rPr>
-          <w:lang w:eastAsia="en-NZ"/>
-        </w:rPr>
-        <w:t xml:space="preserve"> </w:t>
-      </w:r>
-      <w:r>
-        <w:rPr>
-          <w:lang w:eastAsia="en-NZ"/>
-        </w:rPr>
-        <w:t>In this project we aim to create an MVP which investigates and explores the rental parking space by creating a mobile compatible application.</w:t>
-      </w:r>
-    </w:p>
-    <w:p>
-      <w:pPr>
-        <w:rPr>
-          <w:lang w:eastAsia="en-NZ"/>
-        </w:rPr>
-      </w:pPr>
-      <w:r>
-        <w:t>“The sharing economy differs from the traditional business model in its dominant reliance on the internet platform, its non-ownership of assets, its ability to access idle resources, its lower prices with more customized products/services and its non-conventiona</w:t>
-      </w:r>
-      <w:r>
-        <w:t>l</w:t>
-      </w:r>
-      <w:r>
-        <w:t xml:space="preserve"> workforce as product/service providers” </w:t>
+        <w:t xml:space="preserve">“The sharing economy differs from the traditional business model in its dominant reliance on the internet platform, its non-ownership of assets, its ability to access idle resources, its lower prices with more customised products/services and its non-conventional workforce as product/service providers” </w:t>
       </w:r>
       <w:sdt>
         <w:sdtPr>
-          <w:id w:val="1214690733"/>
+          <w:rPr>
+            <w:lang w:eastAsia="en-NZ"/>
+          </w:rPr>
+          <w:id w:val="1329868931"/>
           <w:citation/>
         </w:sdtPr>
         <w:sdtContent>
           <w:r>
+            <w:rPr>
+              <w:lang w:eastAsia="en-NZ"/>
+            </w:rPr>
             <w:fldChar w:fldCharType="begin"/>
           </w:r>
           <w:r>
+            <w:rPr>
+              <w:lang w:eastAsia="en-NZ"/>
+            </w:rPr>
             <w:instrText xml:space="preserve"> CITATION BELK20141595 \l 5129 </w:instrText>
           </w:r>
           <w:r>
+            <w:rPr>
+              <w:lang w:eastAsia="en-NZ"/>
+            </w:rPr>
             <w:fldChar w:fldCharType="separate"/>
           </w:r>
           <w:r>
             <w:rPr>
               <w:noProof/>
+              <w:lang w:eastAsia="en-NZ"/>
             </w:rPr>
             <w:t>[1]</w:t>
           </w:r>
           <w:r>
+            <w:rPr>
+              <w:lang w:eastAsia="en-NZ"/>
+            </w:rPr>
             <w:fldChar w:fldCharType="end"/>
           </w:r>
         </w:sdtContent>
       </w:sdt>
       <w:sdt>
         <w:sdtPr>
-          <w:id w:val="-1808163245"/>
+          <w:rPr>
+            <w:lang w:eastAsia="en-NZ"/>
+          </w:rPr>
+          <w:id w:val="-1506820324"/>
           <w:citation/>
         </w:sdtPr>
         <w:sdtContent>
           <w:r>
+            <w:rPr>
+              <w:lang w:eastAsia="en-NZ"/>
+            </w:rPr>
             <w:fldChar w:fldCharType="begin"/>
           </w:r>
           <w:r>
+            <w:rPr>
+              <w:lang w:eastAsia="en-NZ"/>
+            </w:rPr>
             <w:instrText xml:space="preserve"> CITATION Mao2017 \l 5129 </w:instrText>
           </w:r>
           <w:r>
+            <w:rPr>
+              <w:lang w:eastAsia="en-NZ"/>
+            </w:rPr>
             <w:fldChar w:fldCharType="separate"/>
           </w:r>
           <w:r>
             <w:rPr>
               <w:noProof/>
+              <w:lang w:eastAsia="en-NZ"/>
             </w:rPr>
             <w:t xml:space="preserve"> [2]</w:t>
           </w:r>
           <w:r>
+            <w:rPr>
+              <w:lang w:eastAsia="en-NZ"/>
+            </w:rPr>
             <w:fldChar w:fldCharType="end"/>
           </w:r>
         </w:sdtContent>
       </w:sdt>
       <w:r>
+        <w:rPr>
+          <w:lang w:eastAsia="en-NZ"/>
+        </w:rPr>
         <w:t>.</w:t>
       </w:r>
     </w:p>
@@ -2297,94 +2245,21 @@
           <w:lang w:eastAsia="en-NZ"/>
         </w:rPr>
         <w:lastRenderedPageBreak/>
-        <w:t>In the literature revie</w:t>
-      </w:r>
-      <w:r>
+        <w:t>In the literature review, section 2, we will summarise the existing literature on developing a rental parking mobile application. These include pricing, mobile application development frameworks, technologies to implement mobile applications, mobile map technology, the usability of mobile applications, and existing applications.</w:t>
+      </w:r>
+    </w:p>
+    <w:p>
+      <w:pPr>
         <w:rPr>
           <w:lang w:eastAsia="en-NZ"/>
         </w:rPr>
-        <w:t xml:space="preserve">w, </w:t>
-      </w:r>
+      </w:pPr>
       <w:r>
         <w:rPr>
           <w:lang w:eastAsia="en-NZ"/>
         </w:rPr>
-        <w:t>section</w:t>
-      </w:r>
-      <w:r>
-        <w:rPr>
-          <w:lang w:eastAsia="en-NZ"/>
-        </w:rPr>
-        <w:t xml:space="preserve"> 2</w:t>
-      </w:r>
-      <w:r>
-        <w:rPr>
-          <w:lang w:eastAsia="en-NZ"/>
-        </w:rPr>
-        <w:t>, we will summarise the existing literature on aspects related to developing a rental parking mobile application. These include</w:t>
-      </w:r>
-      <w:r>
-        <w:rPr>
-          <w:lang w:eastAsia="en-NZ"/>
-        </w:rPr>
-        <w:t xml:space="preserve"> </w:t>
-      </w:r>
-      <w:r>
-        <w:rPr>
-          <w:lang w:eastAsia="en-NZ"/>
-        </w:rPr>
-        <w:t xml:space="preserve">pricing, mobile application development frameworks, technologies to implement mobile applications, mobile map technology, usability of mobile applications, and </w:t>
-      </w:r>
-      <w:r>
-        <w:rPr>
-          <w:lang w:eastAsia="en-NZ"/>
-        </w:rPr>
-        <w:t>existing applications</w:t>
-      </w:r>
-      <w:r>
-        <w:rPr>
-          <w:lang w:eastAsia="en-NZ"/>
-        </w:rPr>
-        <w:t>.</w:t>
-      </w:r>
-    </w:p>
-    <w:p>
-      <w:pPr>
-        <w:rPr>
-          <w:lang w:eastAsia="en-NZ"/>
-        </w:rPr>
-      </w:pPr>
-      <w:r>
-        <w:rPr>
-          <w:lang w:eastAsia="en-NZ"/>
-        </w:rPr>
-        <w:t xml:space="preserve">Section 3 presents our statement of research intent. Section 4 introduces the design process followed by the implementation process in </w:t>
-      </w:r>
-      <w:r>
-        <w:rPr>
-          <w:lang w:eastAsia="en-NZ"/>
-        </w:rPr>
-        <w:t>s</w:t>
-      </w:r>
-      <w:r>
-        <w:rPr>
-          <w:lang w:eastAsia="en-NZ"/>
-        </w:rPr>
-        <w:t>ection 5. The implementation process examines our scope, development timeline, development process, technology, and architecture. In section 6, we introduce</w:t>
-      </w:r>
-      <w:r>
-        <w:rPr>
-          <w:lang w:eastAsia="en-NZ"/>
-        </w:rPr>
-        <w:t xml:space="preserve"> the user testing methodology, which was an interview then a user feedback form. Section 7 analyses the findings from the user testing sessions in detail. From these findings, we explain some of our major UX improvements in section 8. Section 9 discusses what limitations our user study experienced. Finally, we present our overall conclusions from conducting this research in section 10.</w:t>
-      </w:r>
-    </w:p>
-    <w:p>
-      <w:pPr>
-        <w:rPr>
-          <w:lang w:eastAsia="en-NZ"/>
-        </w:rPr>
-      </w:pPr>
+        <w:t>Section 3 presents our statement of research intent. Section 4 introduces the design process, followed by the implementation process in section 5. The implementation process examines our scope, development timeline, development process, technology, and architecture. Section 6 introduces the user testing methodology, which was an interview then a user feedback form. Section 7 analyses the findings from the user testing sessions in detail. From these findings, we explain some of our significant UX improvements in section 8. Section 9 discusses what limitations our user study experienced. Finally, we present our overall conclusions from conducting this research in section 10.</w:t>
+      </w:r>
     </w:p>
     <w:p>
       <w:pPr>
@@ -2469,14 +2344,24 @@
                             <w:r>
                               <w:t xml:space="preserve">Figure </w:t>
                             </w:r>
-                            <w:fldSimple w:instr=" SEQ Figure \* ARABIC ">
-                              <w:r>
-                                <w:rPr>
-                                  <w:noProof/>
-                                </w:rPr>
-                                <w:t>1</w:t>
-                              </w:r>
-                            </w:fldSimple>
+                            <w:r>
+                              <w:fldChar w:fldCharType="begin"/>
+                            </w:r>
+                            <w:r>
+                              <w:instrText xml:space="preserve"> SEQ Figure \* ARABIC </w:instrText>
+                            </w:r>
+                            <w:r>
+                              <w:fldChar w:fldCharType="separate"/>
+                            </w:r>
+                            <w:r>
+                              <w:rPr>
+                                <w:noProof/>
+                              </w:rPr>
+                              <w:t>1</w:t>
+                            </w:r>
+                            <w:r>
+                              <w:fldChar w:fldCharType="end"/>
+                            </w:r>
                             <w:bookmarkEnd w:id="0"/>
                             <w:r>
                               <w:t xml:space="preserve"> </w:t>
@@ -2552,14 +2437,24 @@
                       <w:r>
                         <w:t xml:space="preserve">Figure </w:t>
                       </w:r>
-                      <w:fldSimple w:instr=" SEQ Figure \* ARABIC ">
-                        <w:r>
-                          <w:rPr>
-                            <w:noProof/>
-                          </w:rPr>
-                          <w:t>1</w:t>
-                        </w:r>
-                      </w:fldSimple>
+                      <w:r>
+                        <w:fldChar w:fldCharType="begin"/>
+                      </w:r>
+                      <w:r>
+                        <w:instrText xml:space="preserve"> SEQ Figure \* ARABIC </w:instrText>
+                      </w:r>
+                      <w:r>
+                        <w:fldChar w:fldCharType="separate"/>
+                      </w:r>
+                      <w:r>
+                        <w:rPr>
+                          <w:noProof/>
+                        </w:rPr>
+                        <w:t>1</w:t>
+                      </w:r>
+                      <w:r>
+                        <w:fldChar w:fldCharType="end"/>
+                      </w:r>
                       <w:bookmarkEnd w:id="1"/>
                       <w:r>
                         <w:t xml:space="preserve"> </w:t>
@@ -3054,11 +2949,9 @@
       <w:r>
         <w:t>Disruptive products usually have lower pricing (</w:t>
       </w:r>
-      <w:proofErr w:type="gramStart"/>
       <w:r>
         <w:t>e.g.</w:t>
       </w:r>
-      <w:proofErr w:type="gramEnd"/>
       <w:r>
         <w:t xml:space="preserve"> Airbnb, </w:t>
       </w:r>
@@ -3754,14 +3647,24 @@
                             <w:r>
                               <w:t xml:space="preserve">Figure </w:t>
                             </w:r>
-                            <w:fldSimple w:instr=" SEQ Figure \* ARABIC ">
-                              <w:r>
-                                <w:rPr>
-                                  <w:noProof/>
-                                </w:rPr>
-                                <w:t>2</w:t>
-                              </w:r>
-                            </w:fldSimple>
+                            <w:r>
+                              <w:fldChar w:fldCharType="begin"/>
+                            </w:r>
+                            <w:r>
+                              <w:instrText xml:space="preserve"> SEQ Figure \* ARABIC </w:instrText>
+                            </w:r>
+                            <w:r>
+                              <w:fldChar w:fldCharType="separate"/>
+                            </w:r>
+                            <w:r>
+                              <w:rPr>
+                                <w:noProof/>
+                              </w:rPr>
+                              <w:t>2</w:t>
+                            </w:r>
+                            <w:r>
+                              <w:fldChar w:fldCharType="end"/>
+                            </w:r>
                             <w:bookmarkEnd w:id="2"/>
                             <w:r>
                               <w:t xml:space="preserve"> </w:t>
@@ -3833,14 +3736,24 @@
                       <w:r>
                         <w:t xml:space="preserve">Figure </w:t>
                       </w:r>
-                      <w:fldSimple w:instr=" SEQ Figure \* ARABIC ">
-                        <w:r>
-                          <w:rPr>
-                            <w:noProof/>
-                          </w:rPr>
-                          <w:t>2</w:t>
-                        </w:r>
-                      </w:fldSimple>
+                      <w:r>
+                        <w:fldChar w:fldCharType="begin"/>
+                      </w:r>
+                      <w:r>
+                        <w:instrText xml:space="preserve"> SEQ Figure \* ARABIC </w:instrText>
+                      </w:r>
+                      <w:r>
+                        <w:fldChar w:fldCharType="separate"/>
+                      </w:r>
+                      <w:r>
+                        <w:rPr>
+                          <w:noProof/>
+                        </w:rPr>
+                        <w:t>2</w:t>
+                      </w:r>
+                      <w:r>
+                        <w:fldChar w:fldCharType="end"/>
+                      </w:r>
                       <w:bookmarkEnd w:id="3"/>
                       <w:r>
                         <w:t xml:space="preserve"> </w:t>
@@ -4191,14 +4104,24 @@
                             <w:r>
                               <w:t xml:space="preserve">Figure </w:t>
                             </w:r>
-                            <w:fldSimple w:instr=" SEQ Figure \* ARABIC ">
-                              <w:r>
-                                <w:rPr>
-                                  <w:noProof/>
-                                </w:rPr>
-                                <w:t>3</w:t>
-                              </w:r>
-                            </w:fldSimple>
+                            <w:r>
+                              <w:fldChar w:fldCharType="begin"/>
+                            </w:r>
+                            <w:r>
+                              <w:instrText xml:space="preserve"> SEQ Figure \* ARABIC </w:instrText>
+                            </w:r>
+                            <w:r>
+                              <w:fldChar w:fldCharType="separate"/>
+                            </w:r>
+                            <w:r>
+                              <w:rPr>
+                                <w:noProof/>
+                              </w:rPr>
+                              <w:t>3</w:t>
+                            </w:r>
+                            <w:r>
+                              <w:fldChar w:fldCharType="end"/>
+                            </w:r>
                             <w:bookmarkEnd w:id="4"/>
                             <w:r>
                               <w:t xml:space="preserve"> </w:t>
@@ -4267,14 +4190,24 @@
                       <w:r>
                         <w:t xml:space="preserve">Figure </w:t>
                       </w:r>
-                      <w:fldSimple w:instr=" SEQ Figure \* ARABIC ">
-                        <w:r>
-                          <w:rPr>
-                            <w:noProof/>
-                          </w:rPr>
-                          <w:t>3</w:t>
-                        </w:r>
-                      </w:fldSimple>
+                      <w:r>
+                        <w:fldChar w:fldCharType="begin"/>
+                      </w:r>
+                      <w:r>
+                        <w:instrText xml:space="preserve"> SEQ Figure \* ARABIC </w:instrText>
+                      </w:r>
+                      <w:r>
+                        <w:fldChar w:fldCharType="separate"/>
+                      </w:r>
+                      <w:r>
+                        <w:rPr>
+                          <w:noProof/>
+                        </w:rPr>
+                        <w:t>3</w:t>
+                      </w:r>
+                      <w:r>
+                        <w:fldChar w:fldCharType="end"/>
+                      </w:r>
                       <w:bookmarkEnd w:id="5"/>
                       <w:r>
                         <w:t xml:space="preserve"> </w:t>
@@ -4725,21 +4658,7 @@
         <w:rPr>
           <w:lang w:eastAsia="en-NZ"/>
         </w:rPr>
-        <w:t xml:space="preserve">Currently PWAs are not able to access all hardware and platform features. </w:t>
-      </w:r>
-      <w:proofErr w:type="gramStart"/>
-      <w:r>
-        <w:rPr>
-          <w:lang w:eastAsia="en-NZ"/>
-        </w:rPr>
-        <w:t>E.g.</w:t>
-      </w:r>
-      <w:proofErr w:type="gramEnd"/>
-      <w:r>
-        <w:rPr>
-          <w:lang w:eastAsia="en-NZ"/>
-        </w:rPr>
-        <w:t xml:space="preserve"> calendar and contact list</w:t>
+        <w:t>Currently PWAs are not able to access all hardware and platform features. E.g. calendar and contact list</w:t>
       </w:r>
       <w:r>
         <w:rPr>
@@ -5135,12 +5054,10 @@
         <w:t xml:space="preserve">I like to start with the map to get </w:t>
       </w:r>
       <w:proofErr w:type="spellStart"/>
-      <w:proofErr w:type="gramStart"/>
       <w:r>
         <w:t>a</w:t>
       </w:r>
       <w:proofErr w:type="spellEnd"/>
-      <w:proofErr w:type="gramEnd"/>
       <w:r>
         <w:t xml:space="preserve"> overview and move to the text version afterwards”</w:t>
       </w:r>
@@ -5299,14 +5216,24 @@
                             <w:r>
                               <w:t xml:space="preserve">Figure </w:t>
                             </w:r>
-                            <w:fldSimple w:instr=" SEQ Figure \* ARABIC ">
-                              <w:r>
-                                <w:rPr>
-                                  <w:noProof/>
-                                </w:rPr>
-                                <w:t>4</w:t>
-                              </w:r>
-                            </w:fldSimple>
+                            <w:r>
+                              <w:fldChar w:fldCharType="begin"/>
+                            </w:r>
+                            <w:r>
+                              <w:instrText xml:space="preserve"> SEQ Figure \* ARABIC </w:instrText>
+                            </w:r>
+                            <w:r>
+                              <w:fldChar w:fldCharType="separate"/>
+                            </w:r>
+                            <w:r>
+                              <w:rPr>
+                                <w:noProof/>
+                              </w:rPr>
+                              <w:t>4</w:t>
+                            </w:r>
+                            <w:r>
+                              <w:fldChar w:fldCharType="end"/>
+                            </w:r>
                             <w:bookmarkEnd w:id="6"/>
                             <w:r>
                               <w:t xml:space="preserve"> </w:t>
@@ -5376,14 +5303,24 @@
                       <w:r>
                         <w:t xml:space="preserve">Figure </w:t>
                       </w:r>
-                      <w:fldSimple w:instr=" SEQ Figure \* ARABIC ">
-                        <w:r>
-                          <w:rPr>
-                            <w:noProof/>
-                          </w:rPr>
-                          <w:t>4</w:t>
-                        </w:r>
-                      </w:fldSimple>
+                      <w:r>
+                        <w:fldChar w:fldCharType="begin"/>
+                      </w:r>
+                      <w:r>
+                        <w:instrText xml:space="preserve"> SEQ Figure \* ARABIC </w:instrText>
+                      </w:r>
+                      <w:r>
+                        <w:fldChar w:fldCharType="separate"/>
+                      </w:r>
+                      <w:r>
+                        <w:rPr>
+                          <w:noProof/>
+                        </w:rPr>
+                        <w:t>4</w:t>
+                      </w:r>
+                      <w:r>
+                        <w:fldChar w:fldCharType="end"/>
+                      </w:r>
                       <w:bookmarkEnd w:id="7"/>
                       <w:r>
                         <w:t xml:space="preserve"> </w:t>
@@ -5496,15 +5433,7 @@
         <w:t>Their n</w:t>
       </w:r>
       <w:r>
-        <w:t xml:space="preserve">ew model PACMAD (People </w:t>
-      </w:r>
-      <w:proofErr w:type="gramStart"/>
-      <w:r>
-        <w:t>At</w:t>
-      </w:r>
-      <w:proofErr w:type="gramEnd"/>
-      <w:r>
-        <w:t xml:space="preserve"> the Centre of Mobile Application Development) “aims to address some of the shortcomings of existing usability models when applied to mobile applications”</w:t>
+        <w:t>ew model PACMAD (People At the Centre of Mobile Application Development) “aims to address some of the shortcomings of existing usability models when applied to mobile applications”</w:t>
       </w:r>
       <w:r>
         <w:t xml:space="preserve"> </w:t>
@@ -5701,21 +5630,7 @@
         <w:rPr>
           <w:lang w:eastAsia="en-NZ"/>
         </w:rPr>
-        <w:t xml:space="preserve"> focuses on event, </w:t>
-      </w:r>
-      <w:proofErr w:type="gramStart"/>
-      <w:r>
-        <w:rPr>
-          <w:lang w:eastAsia="en-NZ"/>
-        </w:rPr>
-        <w:t>office</w:t>
-      </w:r>
-      <w:proofErr w:type="gramEnd"/>
-      <w:r>
-        <w:rPr>
-          <w:lang w:eastAsia="en-NZ"/>
-        </w:rPr>
-        <w:t xml:space="preserve"> and parking spaces, however the parking is rented on a monthly basis. </w:t>
+        <w:t xml:space="preserve"> focuses on event, office and parking spaces, however the parking is rented on a monthly basis. </w:t>
       </w:r>
       <w:proofErr w:type="spellStart"/>
       <w:r>
@@ -5913,76 +5828,34 @@
         <w:rPr>
           <w:lang w:eastAsia="en-NZ"/>
         </w:rPr>
-        <w:t xml:space="preserve">The intent of this research project is to produce </w:t>
-      </w:r>
-      <w:r>
+        <w:t>This research project intends to produce a minimum viable product (MVP) of a rental parking system for the New Zealand Market. This MVP should support a mobile user interface to rent a parking space in New Zealand.</w:t>
+      </w:r>
+    </w:p>
+    <w:p>
+      <w:pPr>
         <w:rPr>
           <w:lang w:eastAsia="en-NZ"/>
         </w:rPr>
-        <w:t>a</w:t>
-      </w:r>
+      </w:pPr>
       <w:r>
         <w:rPr>
           <w:lang w:eastAsia="en-NZ"/>
         </w:rPr>
-        <w:t xml:space="preserve"> minimum viable product (MVP) of a rental parking system for the New Zealand Market. This MVP should </w:t>
+        <w:t xml:space="preserve">By exploring the implementation of such a product, we hope to explore whether problems in the parking industry can be solved using a shared economy proposition. These problems are sparse parking space, high cruising time, excess </w:t>
       </w:r>
       <w:r>
         <w:rPr>
           <w:lang w:eastAsia="en-NZ"/>
         </w:rPr>
-        <w:t>support a mobile user interface</w:t>
-      </w:r>
-      <w:r>
-        <w:rPr>
-          <w:lang w:eastAsia="en-NZ"/>
-        </w:rPr>
-        <w:t xml:space="preserve"> to allow users to rent a parking space in New Zealand.</w:t>
-      </w:r>
-    </w:p>
-    <w:p>
-      <w:pPr>
-        <w:rPr>
-          <w:lang w:eastAsia="en-NZ"/>
-        </w:rPr>
-      </w:pPr>
-      <w:r>
-        <w:rPr>
-          <w:lang w:eastAsia="en-NZ"/>
-        </w:rPr>
         <w:lastRenderedPageBreak/>
-        <w:t xml:space="preserve">By exploring the implementation of such a product, we hope to explore whether problems in the parking industry can be solved using a shared economy proposition. These problems </w:t>
-      </w:r>
-      <w:r>
-        <w:rPr>
-          <w:lang w:eastAsia="en-NZ"/>
-        </w:rPr>
-        <w:t>are</w:t>
-      </w:r>
-      <w:r>
-        <w:rPr>
-          <w:lang w:eastAsia="en-NZ"/>
-        </w:rPr>
-        <w:t xml:space="preserve"> sparse parking space, high cruising time, excess parking at residential properties due to parking mandate by council</w:t>
-      </w:r>
-      <w:r>
-        <w:rPr>
-          <w:lang w:eastAsia="en-NZ"/>
-        </w:rPr>
-        <w:t xml:space="preserve"> and</w:t>
-      </w:r>
-      <w:r>
-        <w:rPr>
-          <w:lang w:eastAsia="en-NZ"/>
-        </w:rPr>
-        <w:t xml:space="preserve"> decreasing parking space per capita in the Auckland CBD </w:t>
+        <w:t xml:space="preserve">parking at residential properties due to the council's parking mandate, and decreasing parking space per capita in the Auckland CBD </w:t>
       </w:r>
       <w:sdt>
         <w:sdtPr>
           <w:rPr>
             <w:lang w:eastAsia="en-NZ"/>
           </w:rPr>
-          <w:id w:val="814374324"/>
+          <w:id w:val="-1506051678"/>
           <w:citation/>
         </w:sdtPr>
         <w:sdtContent>
@@ -6036,167 +5909,34 @@
         <w:rPr>
           <w:lang w:eastAsia="en-NZ"/>
         </w:rPr>
-        <w:t xml:space="preserve">There are also technical areas of research which will be analysed. The </w:t>
-      </w:r>
-      <w:r>
+        <w:t>There are also technical areas of research that will be analysed. The mobile application framework (interpreted, hybrid, native, or PWA) will be determined, and the larger tech stack will fit the discovered user requirements. Target demographics will also be determined to be used for generating specific usability requirements.</w:t>
+      </w:r>
+    </w:p>
+    <w:p>
+      <w:pPr>
         <w:rPr>
           <w:lang w:eastAsia="en-NZ"/>
         </w:rPr>
-        <w:t>mobile application framework (interpreted</w:t>
-      </w:r>
+      </w:pPr>
       <w:r>
         <w:rPr>
           <w:lang w:eastAsia="en-NZ"/>
         </w:rPr>
-        <w:t>, hybrid, native, or PWA</w:t>
-      </w:r>
-      <w:r>
+        <w:t>The MVP will be produced as an example to demonstrate these learned concepts. We will conduct user testing to evaluate the usability and usefulness of the application. We hope to analyse the reactions to the concept of shared rental parking to ascertain whether there is a demand for this service. The participants will also be asked about the usability of the application to research improvements to the usability of mobile applications.</w:t>
+      </w:r>
+    </w:p>
+    <w:p>
+      <w:pPr>
         <w:rPr>
           <w:lang w:eastAsia="en-NZ"/>
         </w:rPr>
-        <w:t xml:space="preserve">) </w:t>
-      </w:r>
+      </w:pPr>
       <w:r>
         <w:rPr>
           <w:lang w:eastAsia="en-NZ"/>
         </w:rPr>
-        <w:t xml:space="preserve">will be determined as well as the larger </w:t>
-      </w:r>
-      <w:r>
-        <w:rPr>
-          <w:lang w:eastAsia="en-NZ"/>
-        </w:rPr>
-        <w:t>tech stack to fit user requirement</w:t>
-      </w:r>
-      <w:r>
-        <w:rPr>
-          <w:lang w:eastAsia="en-NZ"/>
-        </w:rPr>
-        <w:t>s that are discovered</w:t>
-      </w:r>
-      <w:r>
-        <w:rPr>
-          <w:lang w:eastAsia="en-NZ"/>
-        </w:rPr>
-        <w:t xml:space="preserve">. </w:t>
-      </w:r>
-      <w:r>
-        <w:rPr>
-          <w:lang w:eastAsia="en-NZ"/>
-        </w:rPr>
-        <w:t>Target demographics will also be determined to be used for generating specific usability requirements.</w:t>
-      </w:r>
-    </w:p>
-    <w:p>
-      <w:pPr>
-        <w:rPr>
-          <w:lang w:eastAsia="en-NZ"/>
-        </w:rPr>
-      </w:pPr>
-      <w:r>
-        <w:rPr>
-          <w:lang w:eastAsia="en-NZ"/>
-        </w:rPr>
-        <w:t xml:space="preserve">The </w:t>
-      </w:r>
-      <w:r>
-        <w:rPr>
-          <w:lang w:eastAsia="en-NZ"/>
-        </w:rPr>
-        <w:t>MVP will be produced as an example to demonstrate these learned concepts</w:t>
-      </w:r>
-      <w:r>
-        <w:rPr>
-          <w:lang w:eastAsia="en-NZ"/>
-        </w:rPr>
-        <w:t>.</w:t>
-      </w:r>
-      <w:r>
-        <w:rPr>
-          <w:lang w:eastAsia="en-NZ"/>
-        </w:rPr>
-        <w:t xml:space="preserve"> To determine the usability and usefulness of the application, it </w:t>
-      </w:r>
-      <w:r>
-        <w:rPr>
-          <w:lang w:eastAsia="en-NZ"/>
-        </w:rPr>
-        <w:t xml:space="preserve">will be evaluated </w:t>
-      </w:r>
-      <w:r>
-        <w:rPr>
-          <w:lang w:eastAsia="en-NZ"/>
-        </w:rPr>
-        <w:t>via</w:t>
-      </w:r>
-      <w:r>
-        <w:rPr>
-          <w:lang w:eastAsia="en-NZ"/>
-        </w:rPr>
-        <w:t xml:space="preserve"> user testing</w:t>
-      </w:r>
-      <w:r>
-        <w:rPr>
-          <w:lang w:eastAsia="en-NZ"/>
-        </w:rPr>
-        <w:t>. We hope to analyse the reactions to the concept of shared rental parking to ascertain whether there is a demand for this service. The participants will also be asked about the usability of the application, to research improvements to the usability of mobile applications.</w:t>
-      </w:r>
-    </w:p>
-    <w:p>
-      <w:pPr>
-        <w:rPr>
-          <w:lang w:eastAsia="en-NZ"/>
-        </w:rPr>
-      </w:pPr>
-      <w:r>
-        <w:rPr>
-          <w:lang w:eastAsia="en-NZ"/>
-        </w:rPr>
-        <w:t>There can also be an i</w:t>
-      </w:r>
-      <w:r>
-        <w:rPr>
-          <w:lang w:eastAsia="en-NZ"/>
-        </w:rPr>
-        <w:t>nvestigat</w:t>
-      </w:r>
-      <w:r>
-        <w:rPr>
-          <w:lang w:eastAsia="en-NZ"/>
-        </w:rPr>
-        <w:t>ion of the</w:t>
-      </w:r>
-      <w:r>
-        <w:rPr>
-          <w:lang w:eastAsia="en-NZ"/>
-        </w:rPr>
-        <w:t xml:space="preserve"> benefits and disadvantages of time slice</w:t>
-      </w:r>
-      <w:r>
-        <w:rPr>
-          <w:lang w:eastAsia="en-NZ"/>
-        </w:rPr>
-        <w:t xml:space="preserve"> pricing, where the granularity for parking time is reduced from one hour</w:t>
-      </w:r>
-      <w:r>
-        <w:rPr>
-          <w:lang w:eastAsia="en-NZ"/>
-        </w:rPr>
-        <w:t>.</w:t>
-      </w:r>
-      <w:r>
-        <w:rPr>
-          <w:lang w:eastAsia="en-NZ"/>
-        </w:rPr>
-        <w:t xml:space="preserve"> </w:t>
-      </w:r>
-    </w:p>
-    <w:p>
-      <w:pPr>
-        <w:rPr>
-          <w:lang w:eastAsia="en-NZ"/>
-        </w:rPr>
-      </w:pPr>
+        <w:t>There can also be an investigation of the benefits and disadvantages of time slice pricing, where the granularity for parking time is reduced from one hour.</w:t>
+      </w:r>
     </w:p>
     <w:p>
       <w:pPr>
@@ -6273,11 +6013,7 @@
         <w:t>)</w:t>
       </w:r>
       <w:r>
-        <w:t xml:space="preserve">. After some casual discussion with some friends, we found that the default styling of our </w:t>
-      </w:r>
-      <w:r>
-        <w:lastRenderedPageBreak/>
-        <w:t xml:space="preserve">framework was very </w:t>
+        <w:t xml:space="preserve">. After some casual discussion with some friends, we found that the default styling of our framework was very </w:t>
       </w:r>
       <w:r>
         <w:t>appealing,</w:t>
@@ -6342,14 +6078,24 @@
                             <w:r>
                               <w:t xml:space="preserve">Figure </w:t>
                             </w:r>
-                            <w:fldSimple w:instr=" SEQ Figure \* ARABIC ">
-                              <w:r>
-                                <w:rPr>
-                                  <w:noProof/>
-                                </w:rPr>
-                                <w:t>5</w:t>
-                              </w:r>
-                            </w:fldSimple>
+                            <w:r>
+                              <w:fldChar w:fldCharType="begin"/>
+                            </w:r>
+                            <w:r>
+                              <w:instrText xml:space="preserve"> SEQ Figure \* ARABIC </w:instrText>
+                            </w:r>
+                            <w:r>
+                              <w:fldChar w:fldCharType="separate"/>
+                            </w:r>
+                            <w:r>
+                              <w:rPr>
+                                <w:noProof/>
+                              </w:rPr>
+                              <w:t>5</w:t>
+                            </w:r>
+                            <w:r>
+                              <w:fldChar w:fldCharType="end"/>
+                            </w:r>
                             <w:bookmarkEnd w:id="8"/>
                             <w:r>
                               <w:t xml:space="preserve"> </w:t>
@@ -6393,14 +6139,24 @@
                       <w:r>
                         <w:t xml:space="preserve">Figure </w:t>
                       </w:r>
-                      <w:fldSimple w:instr=" SEQ Figure \* ARABIC ">
-                        <w:r>
-                          <w:rPr>
-                            <w:noProof/>
-                          </w:rPr>
-                          <w:t>5</w:t>
-                        </w:r>
-                      </w:fldSimple>
+                      <w:r>
+                        <w:fldChar w:fldCharType="begin"/>
+                      </w:r>
+                      <w:r>
+                        <w:instrText xml:space="preserve"> SEQ Figure \* ARABIC </w:instrText>
+                      </w:r>
+                      <w:r>
+                        <w:fldChar w:fldCharType="separate"/>
+                      </w:r>
+                      <w:r>
+                        <w:rPr>
+                          <w:noProof/>
+                        </w:rPr>
+                        <w:t>5</w:t>
+                      </w:r>
+                      <w:r>
+                        <w:fldChar w:fldCharType="end"/>
+                      </w:r>
                       <w:bookmarkEnd w:id="9"/>
                       <w:r>
                         <w:t xml:space="preserve"> </w:t>
@@ -6493,6 +6249,7 @@
         <w:pStyle w:val="Heading2"/>
       </w:pPr>
       <w:r>
+        <w:lastRenderedPageBreak/>
         <w:t>Lo</w:t>
       </w:r>
       <w:r>
@@ -6511,6 +6268,12 @@
       </w:r>
     </w:p>
     <w:p>
+      <w:pPr>
+        <w:rPr>
+          <w:b/>
+          <w:sz w:val="18"/>
+        </w:rPr>
+      </w:pPr>
       <w:r>
         <w:t xml:space="preserve">When developing </w:t>
       </w:r>
@@ -6520,13 +6283,7 @@
       </w:r>
       <w:proofErr w:type="spellEnd"/>
       <w:r>
-        <w:t xml:space="preserve"> prototypes, we focused on functionality and responsiveness.</w:t>
-      </w:r>
-      <w:r>
-        <w:t xml:space="preserve"> Starting with lower fidelity designs allowed us to change our designs easily and discuss alternatives.</w:t>
-      </w:r>
-      <w:r>
-        <w:t xml:space="preserve"> An example of change made in the </w:t>
+        <w:t xml:space="preserve"> prototypes, we focused on functionality and responsiveness. Starting with lower fidelity designs allowed us to change our designs easily and discuss alternatives. An example of a change made in the </w:t>
       </w:r>
       <w:proofErr w:type="spellStart"/>
       <w:r>
@@ -6534,13 +6291,7 @@
       </w:r>
       <w:proofErr w:type="spellEnd"/>
       <w:r>
-        <w:t xml:space="preserve"> stage was the add listing page being separated into separate </w:t>
-      </w:r>
-      <w:r>
-        <w:t>pages and</w:t>
-      </w:r>
-      <w:r>
-        <w:t xml:space="preserve"> having a custom button for time availability which allowed for more fine detail tuning of parking times.</w:t>
+        <w:t xml:space="preserve"> stage was the add listing page being separated into separate pages and having a custom button for time availability which allowed for more fine detail tuning of parking times.</w:t>
       </w:r>
     </w:p>
     <w:p>
@@ -6575,36 +6326,9 @@
       </w:r>
       <w:proofErr w:type="spellEnd"/>
       <w:r>
-        <w:t xml:space="preserve"> designs were modelled </w:t>
-      </w:r>
-      <w:r>
-        <w:t>using</w:t>
-      </w:r>
-      <w:r>
-        <w:t xml:space="preserve"> Figma. </w:t>
-      </w:r>
-      <w:r>
-        <w:t xml:space="preserve">In this stage, we created components for our application, such as buttons, </w:t>
-      </w:r>
-      <w:proofErr w:type="gramStart"/>
-      <w:r>
-        <w:t>inputs</w:t>
-      </w:r>
-      <w:proofErr w:type="gramEnd"/>
-      <w:r>
-        <w:t xml:space="preserve"> and typography. These were used to construct example pages for Air</w:t>
-      </w:r>
-      <w:r>
-        <w:t>p</w:t>
-      </w:r>
-      <w:r>
-        <w:t xml:space="preserve">ark, </w:t>
-      </w:r>
-      <w:r>
-        <w:t>which were the sidebar, login page, and add listing page.</w:t>
-      </w:r>
-    </w:p>
-    <w:p/>
+        <w:t xml:space="preserve"> designs were modelled using Figma. In this stage, we created components for our application, such as buttons, inputs and typography. These were used to construct example pages for Airpark: the sidebar, login page, and add listing page.</w:t>
+      </w:r>
+    </w:p>
     <w:p>
       <w:pPr>
         <w:pStyle w:val="Heading1"/>
@@ -6627,7 +6351,6 @@
         <w:rPr>
           <w:noProof/>
         </w:rPr>
-        <w:lastRenderedPageBreak/>
         <mc:AlternateContent>
           <mc:Choice Requires="wps">
             <w:drawing>
@@ -6679,14 +6402,24 @@
                             <w:r>
                               <w:t xml:space="preserve">Figure </w:t>
                             </w:r>
-                            <w:fldSimple w:instr=" SEQ Figure \* ARABIC ">
-                              <w:r>
-                                <w:rPr>
-                                  <w:noProof/>
-                                </w:rPr>
-                                <w:t>6</w:t>
-                              </w:r>
-                            </w:fldSimple>
+                            <w:r>
+                              <w:fldChar w:fldCharType="begin"/>
+                            </w:r>
+                            <w:r>
+                              <w:instrText xml:space="preserve"> SEQ Figure \* ARABIC </w:instrText>
+                            </w:r>
+                            <w:r>
+                              <w:fldChar w:fldCharType="separate"/>
+                            </w:r>
+                            <w:r>
+                              <w:rPr>
+                                <w:noProof/>
+                              </w:rPr>
+                              <w:t>6</w:t>
+                            </w:r>
+                            <w:r>
+                              <w:fldChar w:fldCharType="end"/>
+                            </w:r>
                             <w:bookmarkEnd w:id="11"/>
                             <w:r>
                               <w:t xml:space="preserve"> </w:t>
@@ -6735,14 +6468,24 @@
                       <w:r>
                         <w:t xml:space="preserve">Figure </w:t>
                       </w:r>
-                      <w:fldSimple w:instr=" SEQ Figure \* ARABIC ">
-                        <w:r>
-                          <w:rPr>
-                            <w:noProof/>
-                          </w:rPr>
-                          <w:t>6</w:t>
-                        </w:r>
-                      </w:fldSimple>
+                      <w:r>
+                        <w:fldChar w:fldCharType="begin"/>
+                      </w:r>
+                      <w:r>
+                        <w:instrText xml:space="preserve"> SEQ Figure \* ARABIC </w:instrText>
+                      </w:r>
+                      <w:r>
+                        <w:fldChar w:fldCharType="separate"/>
+                      </w:r>
+                      <w:r>
+                        <w:rPr>
+                          <w:noProof/>
+                        </w:rPr>
+                        <w:t>6</w:t>
+                      </w:r>
+                      <w:r>
+                        <w:fldChar w:fldCharType="end"/>
+                      </w:r>
                       <w:bookmarkEnd w:id="13"/>
                       <w:r>
                         <w:t xml:space="preserve"> </w:t>
@@ -6831,10 +6574,13 @@
         </w:drawing>
       </w:r>
       <w:r>
-        <w:t xml:space="preserve">The implementation of </w:t>
-      </w:r>
-      <w:r>
-        <w:t>the project occurred over a period of approximately eighteen weeks. In late July, an initial scope of the project was established, with deadlines for functionalities (</w:t>
+        <w:t>The implementation of the project occurred over approximately eighteen weeks. In late July, an initial scope of the project was established, with deadlines for functionalities</w:t>
+      </w:r>
+      <w:r>
+        <w:t xml:space="preserve"> </w:t>
+      </w:r>
+      <w:r>
+        <w:t>(</w:t>
       </w:r>
       <w:r>
         <w:fldChar w:fldCharType="begin"/>
@@ -6861,7 +6607,7 @@
         <w:t xml:space="preserve">). </w:t>
       </w:r>
       <w:r>
-        <w:t>In this section we will discuss the scope of the project, the development timeline, the development process, and the technologies used to develop the application.</w:t>
+        <w:t>In this section, we will discuss the scope of the project, the development timeline, the development process, and the technologies used to develop the application.</w:t>
       </w:r>
     </w:p>
     <w:p>
@@ -6869,17 +6615,19 @@
         <w:pStyle w:val="Heading2"/>
       </w:pPr>
       <w:r>
+        <w:lastRenderedPageBreak/>
         <w:t>Scope</w:t>
       </w:r>
     </w:p>
     <w:p>
       <w:pPr>
         <w:rPr>
-          <w:noProof/>
-        </w:rPr>
-      </w:pPr>
-      <w:r>
-        <w:t xml:space="preserve">We defined the scope of our project in mid-July, around when we started the implementation of the project. We have completed all our major goals, which were </w:t>
+          <w:b/>
+          <w:sz w:val="18"/>
+        </w:rPr>
+      </w:pPr>
+      <w:r>
+        <w:t xml:space="preserve">We defined the scope of our project in mid-July, around when we started implementing the project. We have completed our primary goals: </w:t>
       </w:r>
       <w:proofErr w:type="spellStart"/>
       <w:r>
@@ -6887,22 +6635,7 @@
       </w:r>
       <w:proofErr w:type="spellEnd"/>
       <w:r>
-        <w:t xml:space="preserve"> prototyping, login functionality, adding a listing, viewing listings, parking functionality, parking history, map functionality, and user testing.</w:t>
-      </w:r>
-      <w:r>
-        <w:t xml:space="preserve"> </w:t>
-      </w:r>
-      <w:r>
-        <w:t>However, we di</w:t>
-      </w:r>
-      <w:r>
-        <w:t>d not</w:t>
-      </w:r>
-      <w:r>
-        <w:t xml:space="preserve"> complete the review system and payment integration for the project</w:t>
-      </w:r>
-      <w:r>
-        <w:t xml:space="preserve"> due to time constraints.</w:t>
+        <w:t xml:space="preserve"> prototyping, login functionality, adding a listing, viewing listings, parking functionality, parking history, map functionality, and user testing. However, we did not complete the project's review system and payment integration due to time constraints.</w:t>
       </w:r>
     </w:p>
     <w:p>
@@ -6910,7 +6643,6 @@
         <w:pStyle w:val="Heading2"/>
       </w:pPr>
       <w:r>
-        <w:lastRenderedPageBreak/>
         <w:t xml:space="preserve">Development </w:t>
       </w:r>
       <w:r>
@@ -6975,14 +6707,24 @@
                             <w:r>
                               <w:t xml:space="preserve">Figure </w:t>
                             </w:r>
-                            <w:fldSimple w:instr=" SEQ Figure \* ARABIC ">
-                              <w:r>
-                                <w:rPr>
-                                  <w:noProof/>
-                                </w:rPr>
-                                <w:t>7</w:t>
-                              </w:r>
-                            </w:fldSimple>
+                            <w:r>
+                              <w:fldChar w:fldCharType="begin"/>
+                            </w:r>
+                            <w:r>
+                              <w:instrText xml:space="preserve"> SEQ Figure \* ARABIC </w:instrText>
+                            </w:r>
+                            <w:r>
+                              <w:fldChar w:fldCharType="separate"/>
+                            </w:r>
+                            <w:r>
+                              <w:rPr>
+                                <w:noProof/>
+                              </w:rPr>
+                              <w:t>7</w:t>
+                            </w:r>
+                            <w:r>
+                              <w:fldChar w:fldCharType="end"/>
+                            </w:r>
                             <w:bookmarkEnd w:id="14"/>
                             <w:r>
                               <w:t xml:space="preserve"> </w:t>
@@ -7026,14 +6768,24 @@
                       <w:r>
                         <w:t xml:space="preserve">Figure </w:t>
                       </w:r>
-                      <w:fldSimple w:instr=" SEQ Figure \* ARABIC ">
-                        <w:r>
-                          <w:rPr>
-                            <w:noProof/>
-                          </w:rPr>
-                          <w:t>7</w:t>
-                        </w:r>
-                      </w:fldSimple>
+                      <w:r>
+                        <w:fldChar w:fldCharType="begin"/>
+                      </w:r>
+                      <w:r>
+                        <w:instrText xml:space="preserve"> SEQ Figure \* ARABIC </w:instrText>
+                      </w:r>
+                      <w:r>
+                        <w:fldChar w:fldCharType="separate"/>
+                      </w:r>
+                      <w:r>
+                        <w:rPr>
+                          <w:noProof/>
+                        </w:rPr>
+                        <w:t>7</w:t>
+                      </w:r>
+                      <w:r>
+                        <w:fldChar w:fldCharType="end"/>
+                      </w:r>
                       <w:bookmarkEnd w:id="15"/>
                       <w:r>
                         <w:t xml:space="preserve"> </w:t>
@@ -7118,7 +6870,10 @@
         </w:drawing>
       </w:r>
       <w:r>
-        <w:t>The implementation of the project was conducted over seventeen weeks. Development of the project started in June 13</w:t>
+        <w:t xml:space="preserve"> The implementation of the project was conducted over seventeen weeks. Development of the project started on June 13th and ended on October</w:t>
+      </w:r>
+      <w:r>
+        <w:t xml:space="preserve"> 9</w:t>
       </w:r>
       <w:r>
         <w:rPr>
@@ -7127,14 +6882,10 @@
         <w:t>th</w:t>
       </w:r>
       <w:r>
-        <w:t xml:space="preserve"> and ended October 9</w:t>
-      </w:r>
-      <w:proofErr w:type="gramStart"/>
-      <w:r>
         <w:rPr>
           <w:vertAlign w:val="superscript"/>
         </w:rPr>
-        <w:t>th</w:t>
+        <w:t xml:space="preserve"> </w:t>
       </w:r>
       <w:r>
         <w:rPr>
@@ -7143,15 +6894,8 @@
         <w:t xml:space="preserve"> </w:t>
       </w:r>
       <w:r>
-        <w:rPr>
-          <w:vertAlign w:val="superscript"/>
-        </w:rPr>
-        <w:t xml:space="preserve"> </w:t>
-      </w:r>
-      <w:r>
         <w:t>(</w:t>
       </w:r>
-      <w:proofErr w:type="gramEnd"/>
       <w:r>
         <w:fldChar w:fldCharType="begin"/>
       </w:r>
@@ -7177,7 +6921,10 @@
         <w:t>)</w:t>
       </w:r>
       <w:r>
-        <w:t>. After the parking functionality was completed in mid-August, we started running user testing sessions. The rest of the implementation after user testing were bug fixes and usability improvements that we gathered from those sessions.</w:t>
+        <w:t xml:space="preserve">. </w:t>
+      </w:r>
+      <w:r>
+        <w:t>After the parking functionality was completed in mid-August, we started running user testing sessions. After user testing, the rest of the implementation were bug fixes and usability improvements that we gathered from those sessions.</w:t>
       </w:r>
     </w:p>
     <w:p>
@@ -7304,14 +7051,24 @@
                             <w:r>
                               <w:t xml:space="preserve">Figure </w:t>
                             </w:r>
-                            <w:fldSimple w:instr=" SEQ Figure \* ARABIC ">
-                              <w:r>
-                                <w:rPr>
-                                  <w:noProof/>
-                                </w:rPr>
-                                <w:t>8</w:t>
-                              </w:r>
-                            </w:fldSimple>
+                            <w:r>
+                              <w:fldChar w:fldCharType="begin"/>
+                            </w:r>
+                            <w:r>
+                              <w:instrText xml:space="preserve"> SEQ Figure \* ARABIC </w:instrText>
+                            </w:r>
+                            <w:r>
+                              <w:fldChar w:fldCharType="separate"/>
+                            </w:r>
+                            <w:r>
+                              <w:rPr>
+                                <w:noProof/>
+                              </w:rPr>
+                              <w:t>8</w:t>
+                            </w:r>
+                            <w:r>
+                              <w:fldChar w:fldCharType="end"/>
+                            </w:r>
                             <w:bookmarkEnd w:id="16"/>
                             <w:r>
                               <w:t xml:space="preserve"> </w:t>
@@ -7355,14 +7112,24 @@
                       <w:r>
                         <w:t xml:space="preserve">Figure </w:t>
                       </w:r>
-                      <w:fldSimple w:instr=" SEQ Figure \* ARABIC ">
-                        <w:r>
-                          <w:rPr>
-                            <w:noProof/>
-                          </w:rPr>
-                          <w:t>8</w:t>
-                        </w:r>
-                      </w:fldSimple>
+                      <w:r>
+                        <w:fldChar w:fldCharType="begin"/>
+                      </w:r>
+                      <w:r>
+                        <w:instrText xml:space="preserve"> SEQ Figure \* ARABIC </w:instrText>
+                      </w:r>
+                      <w:r>
+                        <w:fldChar w:fldCharType="separate"/>
+                      </w:r>
+                      <w:r>
+                        <w:rPr>
+                          <w:noProof/>
+                        </w:rPr>
+                        <w:t>8</w:t>
+                      </w:r>
+                      <w:r>
+                        <w:fldChar w:fldCharType="end"/>
+                      </w:r>
                       <w:bookmarkEnd w:id="17"/>
                       <w:r>
                         <w:t xml:space="preserve"> </w:t>
@@ -7380,34 +7147,7 @@
         </mc:AlternateContent>
       </w:r>
       <w:r>
-        <w:t xml:space="preserve">Our development process was </w:t>
-      </w:r>
-      <w:r>
-        <w:t xml:space="preserve">determined at the start of the implementation process. First, </w:t>
-      </w:r>
-      <w:r>
-        <w:t xml:space="preserve">we create a </w:t>
-      </w:r>
-      <w:r>
-        <w:t>G</w:t>
-      </w:r>
-      <w:r>
-        <w:t>it</w:t>
-      </w:r>
-      <w:r>
-        <w:t>H</w:t>
-      </w:r>
-      <w:r>
-        <w:t>ub issue</w:t>
-      </w:r>
-      <w:r>
-        <w:t>s</w:t>
-      </w:r>
-      <w:r>
-        <w:t>,</w:t>
-      </w:r>
-      <w:r>
-        <w:t xml:space="preserve"> specifying the task to be completed, the type of task, and the deadline it should be completed by</w:t>
+        <w:t>Our development process was determined at the start of the implementation process. First, we create a GitHub issue, specifying the task to be completed, the type of task, and the deadline it should be completed by</w:t>
       </w:r>
       <w:r>
         <w:t xml:space="preserve"> (</w:t>
@@ -7437,145 +7177,110 @@
         <w:t>)</w:t>
       </w:r>
       <w:r>
-        <w:t>. The tasks to be completed and their deadlines were derived from our planned timeline. Next, a team member assigns an issue to themselves.</w:t>
-      </w:r>
-      <w:r>
+        <w:t xml:space="preserve">. </w:t>
+      </w:r>
+      <w:r>
+        <w:t>The tasks to be completed and their deadlines were derived from our planned timeline. Next, a team member assigns an issue to themselves. They complete the feature on a new branch and create a pull request. This pull request needs to be reviewed by the project partner before continuing this process. The reviewer checks that the code compiles, that the task is completed and that the code style and quality are consistent with the existing code. Often, there are discussions in this stage of changes to increase usability. After these suggestions are resolved, the branch is merged into the main branch. These changes were automatically deployed on our website via Netlify.</w:t>
+      </w:r>
+    </w:p>
+    <w:p>
+      <w:r>
+        <w:t>The benefits of using this process are many:</w:t>
+      </w:r>
+    </w:p>
+    <w:p>
+      <w:pPr>
+        <w:pStyle w:val="ListParagraph"/>
+        <w:numPr>
+          <w:ilvl w:val="0"/>
+          <w:numId w:val="8"/>
+        </w:numPr>
+      </w:pPr>
+      <w:r>
+        <w:lastRenderedPageBreak/>
+        <w:t>It is straightforward to follow. It is obvious what is expected and how it is expected to be done.</w:t>
+      </w:r>
+    </w:p>
+    <w:p>
+      <w:pPr>
+        <w:pStyle w:val="ListParagraph"/>
+        <w:numPr>
+          <w:ilvl w:val="0"/>
+          <w:numId w:val="8"/>
+        </w:numPr>
+      </w:pPr>
+      <w:r>
+        <w:t>It allows the team members to work independently. They are given precise tasks to complete, and they know they will be held accountable for meeting deadlines.</w:t>
+      </w:r>
+    </w:p>
+    <w:p>
+      <w:pPr>
+        <w:pStyle w:val="ListParagraph"/>
+        <w:numPr>
+          <w:ilvl w:val="0"/>
+          <w:numId w:val="8"/>
+        </w:numPr>
+      </w:pPr>
+      <w:r>
+        <w:t>It is very effective at minimizing the time it takes to complete a task.</w:t>
+      </w:r>
+    </w:p>
+    <w:p>
+      <w:pPr>
+        <w:pStyle w:val="Heading2"/>
+      </w:pPr>
+      <w:r>
+        <w:t>Technologies</w:t>
+      </w:r>
+    </w:p>
+    <w:p>
+      <w:pPr>
+        <w:rPr>
+          <w:i/>
+          <w:sz w:val="18"/>
+        </w:rPr>
+      </w:pPr>
+      <w:r>
+        <w:t xml:space="preserve">Our frontend technologies consisted of Ionic, Capacitor and Typescript. Initially, we strongly considered Flutter to develop our application; however, this option was eliminated because the map component was not compatible with desktop applications. Our backend uses two main components: Firebase Authentication and Google Cloud Functions. We were unfamiliar with these technologies and learned how to develop these systems for the implementation phase. The database we used was </w:t>
+      </w:r>
+      <w:proofErr w:type="spellStart"/>
+      <w:r>
+        <w:t>Firestore</w:t>
+      </w:r>
+      <w:proofErr w:type="spellEnd"/>
+      <w:r>
+        <w:t xml:space="preserve"> Database and Firebase Storage.</w:t>
+      </w:r>
+    </w:p>
+    <w:p>
+      <w:pPr>
+        <w:pStyle w:val="Heading3"/>
+      </w:pPr>
+      <w:r>
+        <w:t>Ionic</w:t>
+      </w:r>
+      <w:r>
+        <w:t xml:space="preserve"> and Capacitor</w:t>
+      </w:r>
+    </w:p>
+    <w:p>
+      <w:r>
+        <w:t>Ionic</w:t>
+      </w:r>
+      <w:r>
+        <w:rPr>
+          <w:vertAlign w:val="superscript"/>
+        </w:rPr>
         <w:t xml:space="preserve"> </w:t>
       </w:r>
       <w:r>
-        <w:t xml:space="preserve">They complete the </w:t>
-      </w:r>
-      <w:r>
-        <w:t xml:space="preserve">feature on a new </w:t>
-      </w:r>
-      <w:r>
-        <w:t>branch and</w:t>
-      </w:r>
-      <w:r>
-        <w:t xml:space="preserve"> </w:t>
-      </w:r>
-      <w:r>
-        <w:t>create a pull request</w:t>
-      </w:r>
-      <w:r>
-        <w:t>. This pull request needs to be</w:t>
-      </w:r>
-      <w:r>
-        <w:t xml:space="preserve"> reviewed by the project partner</w:t>
-      </w:r>
-      <w:r>
-        <w:t xml:space="preserve"> before continuing this process. </w:t>
-      </w:r>
-      <w:r>
-        <w:t xml:space="preserve">The reviewer checks that the code compiles, that the task is completed, and that the code style and quality is consistent with the existing code. Often, there are discussions in this stage of changes to increase usability. After these suggestions are resolved, </w:t>
-      </w:r>
-      <w:r>
-        <w:t xml:space="preserve">the branch </w:t>
-      </w:r>
-      <w:r>
-        <w:t xml:space="preserve">is merged </w:t>
-      </w:r>
-      <w:r>
-        <w:t xml:space="preserve">into </w:t>
-      </w:r>
-      <w:r>
-        <w:t xml:space="preserve">the </w:t>
-      </w:r>
-      <w:r>
-        <w:t>main branch. These changes were automatically deployed on our website</w:t>
-      </w:r>
-      <w:r>
-        <w:t xml:space="preserve"> via Netlify.</w:t>
-      </w:r>
-    </w:p>
-    <w:p>
-      <w:r>
-        <w:t xml:space="preserve">The benefits of using this process are many. First, it is very easy to follow. It is very clear what you are expected to do and how you are expected to do it. Second, it allows the team members to work independently. They are given clear tasks to complete, and they know they will be held accountable for meeting deadlines. Third, it is very effective at minimizing the time it takes to complete a task. The team members </w:t>
-      </w:r>
-      <w:r>
-        <w:t>can</w:t>
-      </w:r>
-      <w:r>
-        <w:t xml:space="preserve"> work on their tasks without any distractions.</w:t>
-      </w:r>
-    </w:p>
-    <w:p>
-      <w:pPr>
-        <w:pStyle w:val="Heading2"/>
-      </w:pPr>
-      <w:r>
-        <w:lastRenderedPageBreak/>
-        <w:t>Technologies</w:t>
-      </w:r>
-    </w:p>
-    <w:p>
-      <w:r>
-        <w:t xml:space="preserve">Our frontend technologies consisted of Ionic, Capacitor and Typescript. </w:t>
-      </w:r>
-      <w:r>
-        <w:t xml:space="preserve">Originally, we strongly considered Flutter to develop our application, however this option was eliminated because the map component was not compatible with desktop applications. </w:t>
-      </w:r>
-      <w:r>
-        <w:t xml:space="preserve">Our backend </w:t>
-      </w:r>
-      <w:r>
-        <w:t xml:space="preserve">uses two main components: Firebase Authentication and Google Cloud Functions. We were both unfamiliar with these </w:t>
-      </w:r>
-      <w:r>
-        <w:t>technologies and</w:t>
-      </w:r>
-      <w:r>
-        <w:t xml:space="preserve"> learned how to develop with these systems over the course of the implementation phase.</w:t>
-      </w:r>
-      <w:r>
-        <w:t xml:space="preserve"> The database we used was </w:t>
-      </w:r>
-      <w:proofErr w:type="spellStart"/>
-      <w:r>
-        <w:t>Firestore</w:t>
-      </w:r>
-      <w:proofErr w:type="spellEnd"/>
-      <w:r>
-        <w:t xml:space="preserve"> Database and Firebase Storage.</w:t>
-      </w:r>
-    </w:p>
-    <w:p>
-      <w:pPr>
-        <w:pStyle w:val="Heading3"/>
-      </w:pPr>
-      <w:r>
-        <w:t>Ionic</w:t>
-      </w:r>
-      <w:r>
-        <w:t xml:space="preserve"> and Capacitor</w:t>
-      </w:r>
-    </w:p>
-    <w:p>
-      <w:r>
-        <w:t>Ionic</w:t>
-      </w:r>
-      <w:r>
-        <w:rPr>
-          <w:vertAlign w:val="superscript"/>
-        </w:rPr>
-        <w:t xml:space="preserve"> </w:t>
-      </w:r>
-      <w:r>
         <w:t>is</w:t>
       </w:r>
       <w:r>
         <w:t xml:space="preserve"> “a</w:t>
       </w:r>
       <w:r>
-        <w:t xml:space="preserve">n </w:t>
-      </w:r>
-      <w:proofErr w:type="gramStart"/>
-      <w:r>
-        <w:t>open source</w:t>
-      </w:r>
-      <w:proofErr w:type="gramEnd"/>
-      <w:r>
-        <w:t xml:space="preserve"> mobile toolkit for building high quality, cross-platform native and web app experiences</w:t>
+        <w:t>n open source mobile toolkit for building high quality, cross-platform native and web app experiences</w:t>
       </w:r>
       <w:r>
         <w:t>”</w:t>
@@ -7610,7 +7315,13 @@
         </w:sdtContent>
       </w:sdt>
       <w:r>
-        <w:t xml:space="preserve">. It provides a library of components to create an application which changes its design based on the platform. For </w:t>
+        <w:t xml:space="preserve">. </w:t>
+      </w:r>
+      <w:r>
+        <w:t>It provides a library of components to create an application that changes its design based on the platform.</w:t>
+      </w:r>
+      <w:r>
+        <w:t xml:space="preserve"> For </w:t>
       </w:r>
       <w:r>
         <w:t>example,</w:t>
@@ -7646,16 +7357,10 @@
         <w:t>,</w:t>
       </w:r>
       <w:r>
-        <w:t xml:space="preserve"> the differences between iOS and Material Design can be seen. The header text is larger and a different font on iOS, and the card has a different shadow as well. </w:t>
-      </w:r>
-      <w:r>
-        <w:t xml:space="preserve">The main benefit of this is that code only needs to be written once, drastically reducing the development time. However, the drawback is that the application is less specific to any </w:t>
-      </w:r>
-      <w:r>
-        <w:t>platform</w:t>
-      </w:r>
-      <w:r>
-        <w:t>, so may not take advantage of as many native features as a comparable native application.</w:t>
+        <w:t xml:space="preserve"> the differences between iOS and Material Design can be seen. </w:t>
+      </w:r>
+      <w:r>
+        <w:t>The header text is more prominent than the original, a different font on iOS, and the card has a different shadow effect. The main benefit of this is that code only needs to be written once, drastically reducing the development time. However, the drawback is that the application is less specific to any platform, so it may not take advantage of as many native features as a comparable native application.</w:t>
       </w:r>
     </w:p>
     <w:p>
@@ -7663,6 +7368,7 @@
         <w:rPr>
           <w:noProof/>
         </w:rPr>
+        <w:lastRenderedPageBreak/>
         <mc:AlternateContent>
           <mc:Choice Requires="wps">
             <w:drawing>
@@ -7713,14 +7419,24 @@
                             <w:r>
                               <w:t xml:space="preserve">Figure </w:t>
                             </w:r>
-                            <w:fldSimple w:instr=" SEQ Figure \* ARABIC ">
-                              <w:r>
-                                <w:rPr>
-                                  <w:noProof/>
-                                </w:rPr>
-                                <w:t>9</w:t>
-                              </w:r>
-                            </w:fldSimple>
+                            <w:r>
+                              <w:fldChar w:fldCharType="begin"/>
+                            </w:r>
+                            <w:r>
+                              <w:instrText xml:space="preserve"> SEQ Figure \* ARABIC </w:instrText>
+                            </w:r>
+                            <w:r>
+                              <w:fldChar w:fldCharType="separate"/>
+                            </w:r>
+                            <w:r>
+                              <w:rPr>
+                                <w:noProof/>
+                              </w:rPr>
+                              <w:t>9</w:t>
+                            </w:r>
+                            <w:r>
+                              <w:fldChar w:fldCharType="end"/>
+                            </w:r>
                             <w:bookmarkEnd w:id="18"/>
                             <w:r>
                               <w:t xml:space="preserve"> </w:t>
@@ -7767,14 +7483,24 @@
                       <w:r>
                         <w:t xml:space="preserve">Figure </w:t>
                       </w:r>
-                      <w:fldSimple w:instr=" SEQ Figure \* ARABIC ">
-                        <w:r>
-                          <w:rPr>
-                            <w:noProof/>
-                          </w:rPr>
-                          <w:t>9</w:t>
-                        </w:r>
-                      </w:fldSimple>
+                      <w:r>
+                        <w:fldChar w:fldCharType="begin"/>
+                      </w:r>
+                      <w:r>
+                        <w:instrText xml:space="preserve"> SEQ Figure \* ARABIC </w:instrText>
+                      </w:r>
+                      <w:r>
+                        <w:fldChar w:fldCharType="separate"/>
+                      </w:r>
+                      <w:r>
+                        <w:rPr>
+                          <w:noProof/>
+                        </w:rPr>
+                        <w:t>9</w:t>
+                      </w:r>
+                      <w:r>
+                        <w:fldChar w:fldCharType="end"/>
+                      </w:r>
                       <w:bookmarkEnd w:id="19"/>
                       <w:r>
                         <w:t xml:space="preserve"> </w:t>
@@ -7846,7 +7572,10 @@
         </w:drawing>
       </w:r>
       <w:r>
-        <w:t xml:space="preserve">Capacitor complements Ionic by cross compiling the Ionic application onto different platforms. The application can be compiled to support Web, Android, iOS, PWA, and Electron.  </w:t>
+        <w:t xml:space="preserve"> Capacitor complements Ionic by cross-compiling the Ionic application onto different platforms. The application can be compiled to support Web, Android, iOS, PWA, and Electron.  </w:t>
+      </w:r>
+      <w:r>
+        <w:t xml:space="preserve"> </w:t>
       </w:r>
     </w:p>
     <w:p>
@@ -7854,7 +7583,6 @@
         <w:pStyle w:val="Heading3"/>
       </w:pPr>
       <w:r>
-        <w:lastRenderedPageBreak/>
         <w:t>React</w:t>
       </w:r>
       <w:r>
@@ -7863,19 +7591,7 @@
     </w:p>
     <w:p>
       <w:r>
-        <w:t xml:space="preserve">Ionic is framework agnostic, </w:t>
-      </w:r>
-      <w:r>
-        <w:t xml:space="preserve">so </w:t>
-      </w:r>
-      <w:r>
-        <w:t xml:space="preserve">it is compatible with many other frameworks. Plain </w:t>
-      </w:r>
-      <w:r>
-        <w:t>JavaScript</w:t>
-      </w:r>
-      <w:r>
-        <w:t>, React, Angular and Vue were possible choices for this project. Traditionally, Ionic used to be used with Angular</w:t>
+        <w:t>Ionic is framework agnostic, so it is compatible with many other frameworks. Plain JavaScript, React, Angular and Vue were possible choices for this project. Traditionally, Ionic used to be used with Angular</w:t>
       </w:r>
       <w:r>
         <w:t xml:space="preserve"> </w:t>
@@ -7907,7 +7623,13 @@
         </w:sdtContent>
       </w:sdt>
       <w:r>
-        <w:t>, however the team was more familiar with React, so we chose React as our framework.</w:t>
+        <w:t>.</w:t>
+      </w:r>
+      <w:r>
+        <w:t xml:space="preserve"> </w:t>
+      </w:r>
+      <w:r>
+        <w:t>However, the team was more familiar with React, so we used React as our framework.</w:t>
       </w:r>
     </w:p>
     <w:p>
@@ -7918,25 +7640,10 @@
         </w:rPr>
       </w:pPr>
       <w:r>
-        <w:t xml:space="preserve">Typescript adds </w:t>
-      </w:r>
-      <w:r>
-        <w:t xml:space="preserve">static typing on top of the standard </w:t>
-      </w:r>
-      <w:r>
-        <w:t>JavaScript</w:t>
-      </w:r>
-      <w:r>
-        <w:t xml:space="preserve"> language. </w:t>
-      </w:r>
-      <w:r>
-        <w:t>“</w:t>
-      </w:r>
-      <w:r>
-        <w:t>The main benefit of TypeScript is that it can highlight unexpected behaviour in your code, lowering the chance of bugs</w:t>
-      </w:r>
-      <w:r>
-        <w:t xml:space="preserve">” </w:t>
+        <w:t>Typescript adds static typing on top of the standard JavaScript language. “The main benefit of TypeScript is that it can highlight unexpected behaviour in your code, lowering the chance of bugs”</w:t>
+      </w:r>
+      <w:r>
+        <w:t xml:space="preserve"> </w:t>
       </w:r>
       <w:sdt>
         <w:sdtPr>
@@ -7968,28 +7675,10 @@
         <w:t>.</w:t>
       </w:r>
       <w:r>
-        <w:t xml:space="preserve"> It also makes the developer experience smoother, </w:t>
-      </w:r>
-      <w:r>
-        <w:t xml:space="preserve">with code autocomplete and easier code navigation. Errors are shown to the developer as they type the code. </w:t>
-      </w:r>
-      <w:r>
-        <w:t>Overall,</w:t>
-      </w:r>
-      <w:r>
-        <w:t xml:space="preserve"> this improves developer productivity and safety of the app.</w:t>
-      </w:r>
-      <w:r>
-        <w:t xml:space="preserve"> Gao et al found TypeScript found </w:t>
-      </w:r>
-      <w:r>
-        <w:t xml:space="preserve">15% of bugs at </w:t>
-      </w:r>
-      <w:r>
-        <w:t xml:space="preserve">the compilation </w:t>
-      </w:r>
-      <w:r>
-        <w:t>stage</w:t>
+        <w:t xml:space="preserve"> </w:t>
+      </w:r>
+      <w:r>
+        <w:t>It also makes the developer experience smoother, with code autocomplete and easier code navigation. Errors are shown to the developer as they type the code. Overall, this improves developer productivity and the safety of the app. Gao et al. found that TypeScript found 15% of bugs at the compilation stage</w:t>
       </w:r>
       <w:r>
         <w:t xml:space="preserve"> </w:t>
@@ -8087,7 +7776,13 @@
         <w:t xml:space="preserve">. </w:t>
       </w:r>
       <w:r>
-        <w:t xml:space="preserve">GCF integrated easily with our other backend components and is highly scalable and easy to deploy </w:t>
+        <w:t xml:space="preserve">GCF integrated </w:t>
+      </w:r>
+      <w:r>
+        <w:t>quickly</w:t>
+      </w:r>
+      <w:r>
+        <w:t xml:space="preserve"> with our other backend components and is highly scalable and easy to deploy </w:t>
       </w:r>
       <w:sdt>
         <w:sdtPr>
@@ -8121,6 +7816,7 @@
     </w:p>
     <w:p>
       <w:r>
+        <w:lastRenderedPageBreak/>
         <w:t xml:space="preserve">Firebase </w:t>
       </w:r>
       <w:r>
@@ -8158,7 +7854,7 @@
     </w:p>
     <w:p>
       <w:r>
-        <w:t>The architecture of the system is quite standard with three layers: frontend, backend, and database</w:t>
+        <w:t>The system's architecture is relatively standard with three layers: frontend, backend, and database</w:t>
       </w:r>
       <w:r>
         <w:t xml:space="preserve"> (</w:t>
@@ -8191,11 +7887,25 @@
         <w:t>.</w:t>
       </w:r>
       <w:r>
-        <w:t xml:space="preserve"> The users of the system may either be on mobile or desktop. If they are on desktop, they can access the application through a web page which is deployed by Netlify. If they are using a mobile device, they can also go through the browser or install an app, which is compiled using Capacitor and Ionic. Regardless of the deployed frontend platform, they both </w:t>
-      </w:r>
-      <w:r>
-        <w:lastRenderedPageBreak/>
-        <w:t xml:space="preserve">communicate in the same manner to the backend which is the GCF and Firebase Authentication. Finally, only the GCF </w:t>
+        <w:t xml:space="preserve"> </w:t>
+      </w:r>
+      <w:r>
+        <w:t>The users of the system may either be on mobile or desktop</w:t>
+      </w:r>
+      <w:r>
+        <w:t>. If they are on desktop, they can access the application through a web page which is deployed by Netlify.</w:t>
+      </w:r>
+      <w:r>
+        <w:t xml:space="preserve"> </w:t>
+      </w:r>
+      <w:r>
+        <w:t>If they are using a mobile device, they can also go through the browser or install an app compiled using Capacitor and Ionic. Regardless of the deployed frontend platform, they both communicate similarly to the backend, the GCF and Firebase Authentication. Finally, only the interacts with our database.</w:t>
+      </w:r>
+      <w:r>
+        <w:rPr>
+          <w:noProof/>
+        </w:rPr>
+        <w:t xml:space="preserve"> </w:t>
       </w:r>
       <w:r>
         <w:rPr>
@@ -8250,14 +7960,24 @@
                             <w:r>
                               <w:t xml:space="preserve">Figure </w:t>
                             </w:r>
-                            <w:fldSimple w:instr=" SEQ Figure \* ARABIC ">
-                              <w:r>
-                                <w:rPr>
-                                  <w:noProof/>
-                                </w:rPr>
-                                <w:t>10</w:t>
-                              </w:r>
-                            </w:fldSimple>
+                            <w:r>
+                              <w:fldChar w:fldCharType="begin"/>
+                            </w:r>
+                            <w:r>
+                              <w:instrText xml:space="preserve"> SEQ Figure \* ARABIC </w:instrText>
+                            </w:r>
+                            <w:r>
+                              <w:fldChar w:fldCharType="separate"/>
+                            </w:r>
+                            <w:r>
+                              <w:rPr>
+                                <w:noProof/>
+                              </w:rPr>
+                              <w:t>10</w:t>
+                            </w:r>
+                            <w:r>
+                              <w:fldChar w:fldCharType="end"/>
+                            </w:r>
                             <w:bookmarkEnd w:id="20"/>
                             <w:r>
                               <w:t xml:space="preserve"> </w:t>
@@ -8300,14 +8020,24 @@
                       <w:r>
                         <w:t xml:space="preserve">Figure </w:t>
                       </w:r>
-                      <w:fldSimple w:instr=" SEQ Figure \* ARABIC ">
-                        <w:r>
-                          <w:rPr>
-                            <w:noProof/>
-                          </w:rPr>
-                          <w:t>10</w:t>
-                        </w:r>
-                      </w:fldSimple>
+                      <w:r>
+                        <w:fldChar w:fldCharType="begin"/>
+                      </w:r>
+                      <w:r>
+                        <w:instrText xml:space="preserve"> SEQ Figure \* ARABIC </w:instrText>
+                      </w:r>
+                      <w:r>
+                        <w:fldChar w:fldCharType="separate"/>
+                      </w:r>
+                      <w:r>
+                        <w:rPr>
+                          <w:noProof/>
+                        </w:rPr>
+                        <w:t>10</w:t>
+                      </w:r>
+                      <w:r>
+                        <w:fldChar w:fldCharType="end"/>
+                      </w:r>
                       <w:bookmarkEnd w:id="21"/>
                       <w:r>
                         <w:t xml:space="preserve"> </w:t>
@@ -8395,7 +8125,7 @@
         </w:drawing>
       </w:r>
       <w:r>
-        <w:t>interacts with our database.</w:t>
+        <w:t xml:space="preserve"> </w:t>
       </w:r>
     </w:p>
     <w:p/>
@@ -8423,29 +8153,14 @@
       </w:r>
     </w:p>
     <w:p>
-      <w:r>
-        <w:t xml:space="preserve">Our user tests had two major parts. The first was scenario driven exploration of the application. In this </w:t>
-      </w:r>
-      <w:r>
-        <w:t>session</w:t>
-      </w:r>
-      <w:r>
-        <w:t xml:space="preserve">, the interviewer gave </w:t>
-      </w:r>
-      <w:r>
-        <w:t xml:space="preserve">open ended </w:t>
-      </w:r>
-      <w:r>
-        <w:t>prompts to the user.</w:t>
-      </w:r>
-      <w:r>
-        <w:t xml:space="preserve"> This allowed us to discover bugs, and specific comments about pages and components.</w:t>
-      </w:r>
-      <w:r>
-        <w:t xml:space="preserve"> </w:t>
-      </w:r>
-      <w:r>
-        <w:t>The second part was the user feedback form, where we gather specific feedback and impressions about the application.</w:t>
+      <w:pPr>
+        <w:rPr>
+          <w:b/>
+          <w:sz w:val="18"/>
+        </w:rPr>
+      </w:pPr>
+      <w:r>
+        <w:t>Our user tests had two major parts. The first was a scenario-driven exploration of the application. In this session, the interviewer gave open-ended prompts to the user. This allowed us to discover bugs and specific comments about pages and components. The second part was the user feedback form, where we gathered specific feedback and impressions about the application.</w:t>
       </w:r>
     </w:p>
     <w:p>
@@ -8458,47 +8173,27 @@
     </w:p>
     <w:p>
       <w:r>
-        <w:t xml:space="preserve">The prompts were open ended, designed to allow the user to achieve a desired outcome, rather than follow a set of instructions. This allowed us to observe variations in how the users responded to different situations and what their expectations were compared to other users. </w:t>
-      </w:r>
-      <w:r>
-        <w:t xml:space="preserve">If needed, we would provide a nudge to the user of how to perform the action. </w:t>
-      </w:r>
-      <w:r>
-        <w:t xml:space="preserve">These sessions were recorded with the consent of the user, allowing us to replay certain moments to analyse the user’s reaction. </w:t>
-      </w:r>
-    </w:p>
-    <w:p>
-      <w:pPr>
-        <w:ind w:firstLine="0"/>
-      </w:pPr>
-      <w:r>
-        <w:t xml:space="preserve">Unfortunately, due to the pandemic, all the user testing sessions bar one </w:t>
-      </w:r>
-      <w:proofErr w:type="gramStart"/>
-      <w:r>
-        <w:t>were</w:t>
-      </w:r>
-      <w:proofErr w:type="gramEnd"/>
-      <w:r>
-        <w:t xml:space="preserve"> held online. Participants were asked to have their cameras on so that we could see their reactions to the scenarios. Another downside was that we could not have the users use an actual mobile application. Therefore, we asked users to use Chrome Developer Tools to simulate a mobile device in their browser.</w:t>
-      </w:r>
-    </w:p>
-    <w:p>
+        <w:t xml:space="preserve">The prompts were open-ended, designed to allow the user to achieve the desired outcome rather than follow a set of instructions. This allowed us to observe variations in how the users responded to different situations and their </w:t>
+      </w:r>
       <w:r>
         <w:lastRenderedPageBreak/>
-        <w:t xml:space="preserve">There were four </w:t>
-      </w:r>
-      <w:r>
-        <w:t>workflows</w:t>
-      </w:r>
-      <w:r>
-        <w:t xml:space="preserve"> in the user testing session</w:t>
-      </w:r>
-      <w:r>
-        <w:t xml:space="preserve">. </w:t>
-      </w:r>
-      <w:r>
-        <w:t>Users were asked to: creating a new listing as an owner, booking a parking spot, analysing the history of their previous park, and exploring UI differences across iOS compared with Android.</w:t>
+        <w:t>expectations compared to other users. If needed, we would provide a nudge to the user on how to act. These sessions were recorded with the user's consent, allowing us to replay certain moments to analyse the user's reaction.</w:t>
+      </w:r>
+    </w:p>
+    <w:p>
+      <w:r>
+        <w:t>Unfortunately, due to the pandemic, all the user testing sessions bar one were held online. Participants were asked to have their cameras on so that we could see their reactions to the scenarios. Another downside was that we could not have the users use an actual mobile application. Therefore, we asked users to use Chrome Developer Tools to simulate a mobile device in their browser.</w:t>
+      </w:r>
+    </w:p>
+    <w:p>
+      <w:pPr>
+        <w:rPr>
+          <w:b/>
+          <w:sz w:val="18"/>
+        </w:rPr>
+      </w:pPr>
+      <w:r>
+        <w:t>There were four workflows in the user testing session. Users were asked to: creating a new listing as an owner, booking a parking spot, analysing the history of their previous park, and exploring UI differences across iOS compared with Android.</w:t>
       </w:r>
     </w:p>
     <w:p>
@@ -8511,61 +8206,7 @@
     </w:p>
     <w:p>
       <w:r>
-        <w:t xml:space="preserve">After completing the user testing session, the user was asked to fill out </w:t>
-      </w:r>
-      <w:r>
-        <w:t>the</w:t>
-      </w:r>
-      <w:r>
-        <w:t xml:space="preserve"> feedback form. This was done immediately </w:t>
-      </w:r>
-      <w:r>
-        <w:t>after the testing session</w:t>
-      </w:r>
-      <w:r>
-        <w:t xml:space="preserve"> to ensure that the experience was recent in their minds</w:t>
-      </w:r>
-      <w:r>
-        <w:t>. The feedback form contained both open</w:t>
-      </w:r>
-      <w:r>
-        <w:t>-</w:t>
-      </w:r>
-      <w:r>
-        <w:t>ended questions such a</w:t>
-      </w:r>
-      <w:r>
-        <w:t>s ‘What, if anything, surprised you about the experience?’</w:t>
-      </w:r>
-      <w:r>
-        <w:t xml:space="preserve"> and </w:t>
-      </w:r>
-      <w:r>
-        <w:t>L</w:t>
-      </w:r>
-      <w:r>
-        <w:t xml:space="preserve">ikert scale </w:t>
-      </w:r>
-      <w:r>
-        <w:t>prompts</w:t>
-      </w:r>
-      <w:r>
-        <w:t xml:space="preserve"> like</w:t>
-      </w:r>
-      <w:r>
-        <w:t xml:space="preserve"> </w:t>
-      </w:r>
-      <w:r>
-        <w:t>‘</w:t>
-      </w:r>
-      <w:r>
-        <w:t>I found it difficult to find information about my parking location or booking</w:t>
-      </w:r>
-      <w:r>
-        <w:t>’</w:t>
-      </w:r>
-      <w:r>
-        <w:t xml:space="preserve">. </w:t>
+        <w:t>After completing the user testing session, the user was asked to fill out the feedback form. This was done immediately after the testing session to ensure that the experience was recent in their minds. The feedback form contained both open-ended questions such as ‘What, if anything, surprised you about the experience?’ and Likert scale prompts like ‘I found it difficult to find information about my parking location or booking’.</w:t>
       </w:r>
     </w:p>
     <w:p>
@@ -8576,19 +8217,7 @@
         </w:rPr>
       </w:pPr>
       <w:r>
-        <w:t xml:space="preserve">The </w:t>
-      </w:r>
-      <w:r>
-        <w:t>L</w:t>
-      </w:r>
-      <w:r>
-        <w:t xml:space="preserve">ikert scale questions allow for numerical </w:t>
-      </w:r>
-      <w:r>
-        <w:t>analysis</w:t>
-      </w:r>
-      <w:r>
-        <w:t xml:space="preserve"> of the results and we used some standardised questions to allow for comparison to similar systems and future and current results</w:t>
+        <w:t>The Likert scale questions allow for numerical analysis of the results, and we used some standardised questions to compare similar systems and future and current results</w:t>
       </w:r>
       <w:r>
         <w:t xml:space="preserve"> </w:t>
@@ -8620,7 +8249,10 @@
         </w:sdtContent>
       </w:sdt>
       <w:r>
-        <w:t>. The open-ended questions were used to understand how respondents felt about Airpark’s concept, usability, and aesthetics.</w:t>
+        <w:t xml:space="preserve">. </w:t>
+      </w:r>
+      <w:r>
+        <w:t>The open-ended questions were used to understand how respondents felt about Airpark’s concept, usability, and aesthetics.</w:t>
       </w:r>
     </w:p>
     <w:p>
@@ -8649,32 +8281,14 @@
       </w:r>
     </w:p>
     <w:p>
-      <w:r>
-        <w:t xml:space="preserve">The testing took place over the course of </w:t>
-      </w:r>
-      <w:r>
-        <w:t>seven</w:t>
-      </w:r>
-      <w:r>
-        <w:t xml:space="preserve"> weeks. </w:t>
-      </w:r>
-      <w:r>
-        <w:t xml:space="preserve">Due to time constraints with the project, the user testing phase and the fixes and improvements phase overlapped. </w:t>
-      </w:r>
-      <w:r>
-        <w:t xml:space="preserve">Three questions were added to the user feedback form after user testing had begun, </w:t>
-      </w:r>
-      <w:r>
-        <w:t>so those questions have less data.</w:t>
-      </w:r>
-      <w:r>
-        <w:t xml:space="preserve"> We interviewed twenty participants in total over</w:t>
-      </w:r>
-      <w:r>
-        <w:t xml:space="preserve"> the user testing period</w:t>
-      </w:r>
-      <w:r>
-        <w:t>.</w:t>
+      <w:pPr>
+        <w:rPr>
+          <w:b/>
+          <w:sz w:val="18"/>
+        </w:rPr>
+      </w:pPr>
+      <w:r>
+        <w:t>The testing took place over seven weeks. Due to time constraints with the project, the user testing phase and the fixes and improvements phase overlapped. Three questions were added to the user feedback form after user testing had begun, so those questions have less data than the originals. We interviewed twenty participants in total over the user testing period.</w:t>
       </w:r>
     </w:p>
     <w:p>
@@ -8687,58 +8301,13 @@
     </w:p>
     <w:p>
       <w:r>
-        <w:t>Our participants</w:t>
-      </w:r>
-      <w:r>
-        <w:t xml:space="preserve"> were</w:t>
+        <w:t>Our participants were primarily peers from the University of Auckland. Therefore, the ages of our respondents were relatively homogenous, with 85% between 18-25 years old</w:t>
       </w:r>
       <w:r>
         <w:t xml:space="preserve"> </w:t>
       </w:r>
       <w:r>
-        <w:t>m</w:t>
-      </w:r>
-      <w:r>
-        <w:t>ostly peers from</w:t>
-      </w:r>
-      <w:r>
-        <w:t xml:space="preserve"> the University of Auckland</w:t>
-      </w:r>
-      <w:r>
-        <w:t>.</w:t>
-      </w:r>
-      <w:r>
-        <w:t xml:space="preserve"> Therefore, the</w:t>
-      </w:r>
-      <w:r>
-        <w:t xml:space="preserve"> </w:t>
-      </w:r>
-      <w:r>
-        <w:t xml:space="preserve">ages of our respondents </w:t>
-      </w:r>
-      <w:r>
-        <w:t>were</w:t>
-      </w:r>
-      <w:r>
-        <w:t xml:space="preserve"> quite homogenous with </w:t>
-      </w:r>
-      <w:r>
-        <w:t xml:space="preserve">85% </w:t>
-      </w:r>
-      <w:r>
-        <w:t xml:space="preserve">between </w:t>
-      </w:r>
-      <w:r>
-        <w:t>18-25 year</w:t>
-      </w:r>
-      <w:r>
-        <w:t>s</w:t>
-      </w:r>
-      <w:r>
-        <w:t xml:space="preserve"> old</w:t>
-      </w:r>
-      <w:r>
-        <w:t xml:space="preserve"> (</w:t>
+        <w:t>(</w:t>
       </w:r>
       <w:r>
         <w:fldChar w:fldCharType="begin"/>
@@ -8768,25 +8337,7 @@
         <w:t xml:space="preserve">. </w:t>
       </w:r>
       <w:r>
-        <w:t xml:space="preserve">The gender distribution of our participants was slightly </w:t>
-      </w:r>
-      <w:r>
-        <w:t>male skewed</w:t>
-      </w:r>
-      <w:r>
-        <w:t xml:space="preserve"> with 55% of our respondents being male and</w:t>
-      </w:r>
-      <w:r>
-        <w:t xml:space="preserve"> 45% </w:t>
-      </w:r>
-      <w:r>
-        <w:t xml:space="preserve">identifying as </w:t>
-      </w:r>
-      <w:r>
-        <w:t>female</w:t>
-      </w:r>
-      <w:r>
-        <w:t>.</w:t>
+        <w:t>The gender distribution of our participants was slightly male-skewed, with 55% of our respondents being male and 45% identifying as female.</w:t>
       </w:r>
     </w:p>
     <w:p>
@@ -8845,14 +8396,24 @@
                             <w:r>
                               <w:t xml:space="preserve">Figure </w:t>
                             </w:r>
-                            <w:fldSimple w:instr=" SEQ Figure \* ARABIC ">
-                              <w:r>
-                                <w:rPr>
-                                  <w:noProof/>
-                                </w:rPr>
-                                <w:t>11</w:t>
-                              </w:r>
-                            </w:fldSimple>
+                            <w:r>
+                              <w:fldChar w:fldCharType="begin"/>
+                            </w:r>
+                            <w:r>
+                              <w:instrText xml:space="preserve"> SEQ Figure \* ARABIC </w:instrText>
+                            </w:r>
+                            <w:r>
+                              <w:fldChar w:fldCharType="separate"/>
+                            </w:r>
+                            <w:r>
+                              <w:rPr>
+                                <w:noProof/>
+                              </w:rPr>
+                              <w:t>11</w:t>
+                            </w:r>
+                            <w:r>
+                              <w:fldChar w:fldCharType="end"/>
+                            </w:r>
                             <w:bookmarkEnd w:id="22"/>
                             <w:r>
                               <w:t xml:space="preserve"> </w:t>
@@ -8899,14 +8460,24 @@
                       <w:r>
                         <w:t xml:space="preserve">Figure </w:t>
                       </w:r>
-                      <w:fldSimple w:instr=" SEQ Figure \* ARABIC ">
-                        <w:r>
-                          <w:rPr>
-                            <w:noProof/>
-                          </w:rPr>
-                          <w:t>11</w:t>
-                        </w:r>
-                      </w:fldSimple>
+                      <w:r>
+                        <w:fldChar w:fldCharType="begin"/>
+                      </w:r>
+                      <w:r>
+                        <w:instrText xml:space="preserve"> SEQ Figure \* ARABIC </w:instrText>
+                      </w:r>
+                      <w:r>
+                        <w:fldChar w:fldCharType="separate"/>
+                      </w:r>
+                      <w:r>
+                        <w:rPr>
+                          <w:noProof/>
+                        </w:rPr>
+                        <w:t>11</w:t>
+                      </w:r>
+                      <w:r>
+                        <w:fldChar w:fldCharType="end"/>
+                      </w:r>
                       <w:bookmarkEnd w:id="23"/>
                       <w:r>
                         <w:t xml:space="preserve"> </w:t>
@@ -8985,16 +8556,10 @@
         </w:drawing>
       </w:r>
       <w:r>
-        <w:t>Fourteen respondents answered questions about whether they drove and whether they owned a domestic parking space which they would be willing to rent out for short durations. 50%</w:t>
-      </w:r>
-      <w:r>
-        <w:t xml:space="preserve"> (7)</w:t>
-      </w:r>
-      <w:r>
-        <w:t xml:space="preserve"> of respondents drove, and </w:t>
-      </w:r>
-      <w:r>
-        <w:t xml:space="preserve">four respondents owned a parking space, although one was unwilling to rent out that parking space. Out of the seven respondents that drove, five of them strongly agreed that the concept of a rental parking platform appealed to them. </w:t>
+        <w:t xml:space="preserve"> Fourteen respondents answered questions about whether they drove and owned a domestic parking space they would be willing to rent out for short durations. 50% (7) of respondents drove, and four respondents owned a parking space, although one was unwilling to rent out that parking space. Out of the seven respondents that drove, five strongly agreed that the concept of a rental parking platform appealed to them</w:t>
+      </w:r>
+      <w:r>
+        <w:t xml:space="preserve">. </w:t>
       </w:r>
     </w:p>
     <w:p>
@@ -9149,14 +8714,24 @@
                             <w:r>
                               <w:t xml:space="preserve">Figure </w:t>
                             </w:r>
-                            <w:fldSimple w:instr=" SEQ Figure \* ARABIC ">
-                              <w:r>
-                                <w:rPr>
-                                  <w:noProof/>
-                                </w:rPr>
-                                <w:t>12</w:t>
-                              </w:r>
-                            </w:fldSimple>
+                            <w:r>
+                              <w:fldChar w:fldCharType="begin"/>
+                            </w:r>
+                            <w:r>
+                              <w:instrText xml:space="preserve"> SEQ Figure \* ARABIC </w:instrText>
+                            </w:r>
+                            <w:r>
+                              <w:fldChar w:fldCharType="separate"/>
+                            </w:r>
+                            <w:r>
+                              <w:rPr>
+                                <w:noProof/>
+                              </w:rPr>
+                              <w:t>12</w:t>
+                            </w:r>
+                            <w:r>
+                              <w:fldChar w:fldCharType="end"/>
+                            </w:r>
                             <w:bookmarkEnd w:id="24"/>
                             <w:r>
                               <w:t xml:space="preserve"> </w:t>
@@ -9199,14 +8774,24 @@
                       <w:r>
                         <w:t xml:space="preserve">Figure </w:t>
                       </w:r>
-                      <w:fldSimple w:instr=" SEQ Figure \* ARABIC ">
-                        <w:r>
-                          <w:rPr>
-                            <w:noProof/>
-                          </w:rPr>
-                          <w:t>12</w:t>
-                        </w:r>
-                      </w:fldSimple>
+                      <w:r>
+                        <w:fldChar w:fldCharType="begin"/>
+                      </w:r>
+                      <w:r>
+                        <w:instrText xml:space="preserve"> SEQ Figure \* ARABIC </w:instrText>
+                      </w:r>
+                      <w:r>
+                        <w:fldChar w:fldCharType="separate"/>
+                      </w:r>
+                      <w:r>
+                        <w:rPr>
+                          <w:noProof/>
+                        </w:rPr>
+                        <w:t>12</w:t>
+                      </w:r>
+                      <w:r>
+                        <w:fldChar w:fldCharType="end"/>
+                      </w:r>
                       <w:bookmarkEnd w:id="25"/>
                       <w:r>
                         <w:t xml:space="preserve"> </w:t>
@@ -9275,15 +8860,7 @@
         </w:drawing>
       </w:r>
       <w:r>
-        <w:t xml:space="preserve">Some feedback on fundamental changes were unable to be implemented, although we considered this </w:t>
-      </w:r>
-      <w:proofErr w:type="gramStart"/>
-      <w:r>
-        <w:t>feedback</w:t>
-      </w:r>
-      <w:proofErr w:type="gramEnd"/>
-      <w:r>
-        <w:t xml:space="preserve"> nonetheless. For instance, one user commented that “there is a lack of security when creating a listing, as it has the potential to allow users to add land they do not own onto the system”. Due to time constraints, it was not possible to introduce a verification system for ownership of parking locations and this was not included in the original scope for the application. Another user suggested separating the application into two, one for renters, and one for owners. This follows the same model as Uber, which has a separate application for drivers called Uber Driver. Again, due to time constraints this was not possible, however, we agree that this would be a more effective system as these different user types have different values and would benefit from more specific views catered to them.</w:t>
+        <w:t>Some feedback on fundamental changes were unable to be implemented, although we considered this feedback nonetheless. For instance, one user commented that “there is a lack of security when creating a listing, as it has the potential to allow users to add land they do not own onto the system”. Due to time constraints, it was not possible to introduce a verification system for ownership of parking locations and this was not included in the original scope for the application. Another user suggested separating the application into two, one for renters, and one for owners. This follows the same model as Uber, which has a separate application for drivers called Uber Driver. Again, due to time constraints this was not possible, however, we agree that this would be a more effective system as these different user types have different values and would benefit from more specific views catered to them.</w:t>
       </w:r>
     </w:p>
     <w:p>
@@ -9454,15 +9031,7 @@
     </w:p>
     <w:p>
       <w:r>
-        <w:t xml:space="preserve">Most respondents did not think there was a significant difference when switching between the iOS and Material Design style for the application. Some users </w:t>
-      </w:r>
-      <w:proofErr w:type="gramStart"/>
-      <w:r>
-        <w:t>had a preference for</w:t>
-      </w:r>
-      <w:proofErr w:type="gramEnd"/>
-      <w:r>
-        <w:t xml:space="preserve"> which platform style they thought was more aesthetic and cohesive, but there was no clear consensus. Differences that were noticed were the change in font size, font style, </w:t>
+        <w:t xml:space="preserve">Most respondents did not think there was a significant difference when switching between the iOS and Material Design style for the application. Some users had a preference for which platform style they thought was more aesthetic and cohesive, but there was no clear consensus. Differences that were noticed were the change in font size, font style, </w:t>
       </w:r>
       <w:r>
         <w:t>top bar, and side menu.</w:t>
@@ -9576,14 +9145,24 @@
                             <w:r>
                               <w:t xml:space="preserve">Figure </w:t>
                             </w:r>
-                            <w:fldSimple w:instr=" SEQ Figure \* ARABIC ">
-                              <w:r>
-                                <w:rPr>
-                                  <w:noProof/>
-                                </w:rPr>
-                                <w:t>13</w:t>
-                              </w:r>
-                            </w:fldSimple>
+                            <w:r>
+                              <w:fldChar w:fldCharType="begin"/>
+                            </w:r>
+                            <w:r>
+                              <w:instrText xml:space="preserve"> SEQ Figure \* ARABIC </w:instrText>
+                            </w:r>
+                            <w:r>
+                              <w:fldChar w:fldCharType="separate"/>
+                            </w:r>
+                            <w:r>
+                              <w:rPr>
+                                <w:noProof/>
+                              </w:rPr>
+                              <w:t>13</w:t>
+                            </w:r>
+                            <w:r>
+                              <w:fldChar w:fldCharType="end"/>
+                            </w:r>
                             <w:bookmarkEnd w:id="26"/>
                             <w:r>
                               <w:t xml:space="preserve"> </w:t>
@@ -9630,14 +9209,24 @@
                       <w:r>
                         <w:t xml:space="preserve">Figure </w:t>
                       </w:r>
-                      <w:fldSimple w:instr=" SEQ Figure \* ARABIC ">
-                        <w:r>
-                          <w:rPr>
-                            <w:noProof/>
-                          </w:rPr>
-                          <w:t>13</w:t>
-                        </w:r>
-                      </w:fldSimple>
+                      <w:r>
+                        <w:fldChar w:fldCharType="begin"/>
+                      </w:r>
+                      <w:r>
+                        <w:instrText xml:space="preserve"> SEQ Figure \* ARABIC </w:instrText>
+                      </w:r>
+                      <w:r>
+                        <w:fldChar w:fldCharType="separate"/>
+                      </w:r>
+                      <w:r>
+                        <w:rPr>
+                          <w:noProof/>
+                        </w:rPr>
+                        <w:t>13</w:t>
+                      </w:r>
+                      <w:r>
+                        <w:fldChar w:fldCharType="end"/>
+                      </w:r>
                       <w:bookmarkEnd w:id="27"/>
                       <w:r>
                         <w:t xml:space="preserve"> </w:t>
@@ -9940,14 +9529,24 @@
                             <w:r>
                               <w:t xml:space="preserve">Figure </w:t>
                             </w:r>
-                            <w:fldSimple w:instr=" SEQ Figure \* ARABIC ">
-                              <w:r>
-                                <w:rPr>
-                                  <w:noProof/>
-                                </w:rPr>
-                                <w:t>14</w:t>
-                              </w:r>
-                            </w:fldSimple>
+                            <w:r>
+                              <w:fldChar w:fldCharType="begin"/>
+                            </w:r>
+                            <w:r>
+                              <w:instrText xml:space="preserve"> SEQ Figure \* ARABIC </w:instrText>
+                            </w:r>
+                            <w:r>
+                              <w:fldChar w:fldCharType="separate"/>
+                            </w:r>
+                            <w:r>
+                              <w:rPr>
+                                <w:noProof/>
+                              </w:rPr>
+                              <w:t>14</w:t>
+                            </w:r>
+                            <w:r>
+                              <w:fldChar w:fldCharType="end"/>
+                            </w:r>
                             <w:bookmarkEnd w:id="28"/>
                             <w:r>
                               <w:t xml:space="preserve"> Add listing page before (left) and after (right)</w:t>
@@ -9990,14 +9589,24 @@
                       <w:r>
                         <w:t xml:space="preserve">Figure </w:t>
                       </w:r>
-                      <w:fldSimple w:instr=" SEQ Figure \* ARABIC ">
-                        <w:r>
-                          <w:rPr>
-                            <w:noProof/>
-                          </w:rPr>
-                          <w:t>14</w:t>
-                        </w:r>
-                      </w:fldSimple>
+                      <w:r>
+                        <w:fldChar w:fldCharType="begin"/>
+                      </w:r>
+                      <w:r>
+                        <w:instrText xml:space="preserve"> SEQ Figure \* ARABIC </w:instrText>
+                      </w:r>
+                      <w:r>
+                        <w:fldChar w:fldCharType="separate"/>
+                      </w:r>
+                      <w:r>
+                        <w:rPr>
+                          <w:noProof/>
+                        </w:rPr>
+                        <w:t>14</w:t>
+                      </w:r>
+                      <w:r>
+                        <w:fldChar w:fldCharType="end"/>
+                      </w:r>
                       <w:bookmarkEnd w:id="29"/>
                       <w:r>
                         <w:t xml:space="preserve"> Add listing page before (left) and after (right)</w:t>
@@ -10031,11 +9640,9 @@
       <w:r>
         <w:t xml:space="preserve">.) but also a visual issue where the option was disconnected from the main dropdown. Therefore, we added this functionality in the dropdown menu under ‘custom </w:t>
       </w:r>
-      <w:proofErr w:type="gramStart"/>
       <w:r>
         <w:t>days’</w:t>
       </w:r>
-      <w:proofErr w:type="gramEnd"/>
       <w:r>
         <w:t>.</w:t>
       </w:r>
@@ -10114,14 +9721,9 @@
       <w:r>
         <w:t xml:space="preserve">). One user though that the “Parking </w:t>
       </w:r>
-      <w:proofErr w:type="gramStart"/>
       <w:r>
         <w:lastRenderedPageBreak/>
-        <w:t>In</w:t>
-      </w:r>
-      <w:proofErr w:type="gramEnd"/>
-      <w:r>
-        <w:t xml:space="preserve"> Progress” badge meant that the parking location was being parked at in general, and not referencing that the current </w:t>
+        <w:t xml:space="preserve">In Progress” badge meant that the parking location was being parked at in general, and not referencing that the current </w:t>
       </w:r>
       <w:r>
         <w:rPr>
@@ -10177,14 +9779,24 @@
                             <w:r>
                               <w:t xml:space="preserve">Figure </w:t>
                             </w:r>
-                            <w:fldSimple w:instr=" SEQ Figure \* ARABIC ">
-                              <w:r>
-                                <w:rPr>
-                                  <w:noProof/>
-                                </w:rPr>
-                                <w:t>15</w:t>
-                              </w:r>
-                            </w:fldSimple>
+                            <w:r>
+                              <w:fldChar w:fldCharType="begin"/>
+                            </w:r>
+                            <w:r>
+                              <w:instrText xml:space="preserve"> SEQ Figure \* ARABIC </w:instrText>
+                            </w:r>
+                            <w:r>
+                              <w:fldChar w:fldCharType="separate"/>
+                            </w:r>
+                            <w:r>
+                              <w:rPr>
+                                <w:noProof/>
+                              </w:rPr>
+                              <w:t>15</w:t>
+                            </w:r>
+                            <w:r>
+                              <w:fldChar w:fldCharType="end"/>
+                            </w:r>
                             <w:bookmarkEnd w:id="30"/>
                             <w:r>
                               <w:t xml:space="preserve"> Currently parking popup before (left) and after (right)</w:t>
@@ -10228,14 +9840,24 @@
                       <w:r>
                         <w:t xml:space="preserve">Figure </w:t>
                       </w:r>
-                      <w:fldSimple w:instr=" SEQ Figure \* ARABIC ">
-                        <w:r>
-                          <w:rPr>
-                            <w:noProof/>
-                          </w:rPr>
-                          <w:t>15</w:t>
-                        </w:r>
-                      </w:fldSimple>
+                      <w:r>
+                        <w:fldChar w:fldCharType="begin"/>
+                      </w:r>
+                      <w:r>
+                        <w:instrText xml:space="preserve"> SEQ Figure \* ARABIC </w:instrText>
+                      </w:r>
+                      <w:r>
+                        <w:fldChar w:fldCharType="separate"/>
+                      </w:r>
+                      <w:r>
+                        <w:rPr>
+                          <w:noProof/>
+                        </w:rPr>
+                        <w:t>15</w:t>
+                      </w:r>
+                      <w:r>
+                        <w:fldChar w:fldCharType="end"/>
+                      </w:r>
                       <w:bookmarkEnd w:id="31"/>
                       <w:r>
                         <w:t xml:space="preserve"> Currently parking popup before (left) and after (right)</w:t>
@@ -10320,15 +9942,7 @@
         <w:t>One of the most surprising discoveries were the perceptions of our terminology that we used throughout the application.</w:t>
       </w:r>
       <w:r>
-        <w:t xml:space="preserve"> Most of our initial assumptions about what terms we should use to represent the concepts in our system was wrong. The term “listing” was changed to “parking location” as many users were unsure what “Your Listings” meant in the side menu. </w:t>
-      </w:r>
-      <w:proofErr w:type="gramStart"/>
-      <w:r>
-        <w:t>Similarly</w:t>
-      </w:r>
-      <w:proofErr w:type="gramEnd"/>
-      <w:r>
-        <w:t xml:space="preserve"> the term “bays” was replace with “parking spots” as a few users asked what it meant during user testing. Instead of a toggle for the “custom” field, we integrated that option into the dropdown for selecting timing availability as “custom days” for the same reason.</w:t>
+        <w:t xml:space="preserve"> Most of our initial assumptions about what terms we should use to represent the concepts in our system was wrong. The term “listing” was changed to “parking location” as many users were unsure what “Your Listings” meant in the side menu. Similarly the term “bays” was replace with “parking spots” as a few users asked what it meant during user testing. Instead of a toggle for the “custom” field, we integrated that option into the dropdown for selecting timing availability as “custom days” for the same reason.</w:t>
       </w:r>
     </w:p>
     <w:p>
@@ -10336,15 +9950,7 @@
         <w:t>The most surprising terminology misunderstanding was the red “close” button on the parking listing popup. One user thought that it meant the parking location was close in proximity, while another thought</w:t>
       </w:r>
       <w:r>
-        <w:t xml:space="preserve"> it meant </w:t>
-      </w:r>
-      <w:proofErr w:type="gramStart"/>
-      <w:r>
-        <w:t>closing down</w:t>
-      </w:r>
-      <w:proofErr w:type="gramEnd"/>
-      <w:r>
-        <w:t xml:space="preserve"> a parking spot while they had selected their own parking spot. </w:t>
+        <w:t xml:space="preserve"> it meant closing down a parking spot while they had selected their own parking spot. </w:t>
       </w:r>
       <w:r>
         <w:t xml:space="preserve">Yet another participant thought it meant that the parking </w:t>
@@ -12472,6 +12078,92 @@
     </w:lvl>
   </w:abstractNum>
   <w:abstractNum w:abstractNumId="3" w15:restartNumberingAfterBreak="0">
+    <w:nsid w:val="464331F4"/>
+    <w:multiLevelType w:val="hybridMultilevel"/>
+    <w:tmpl w:val="18E45548"/>
+    <w:lvl w:ilvl="0" w:tplc="1409000F">
+      <w:start w:val="1"/>
+      <w:numFmt w:val="decimal"/>
+      <w:lvlText w:val="%1."/>
+      <w:lvlJc w:val="left"/>
+      <w:pPr>
+        <w:ind w:left="1440" w:hanging="360"/>
+      </w:pPr>
+    </w:lvl>
+    <w:lvl w:ilvl="1" w:tplc="14090019" w:tentative="1">
+      <w:start w:val="1"/>
+      <w:numFmt w:val="lowerLetter"/>
+      <w:lvlText w:val="%2."/>
+      <w:lvlJc w:val="left"/>
+      <w:pPr>
+        <w:ind w:left="2160" w:hanging="360"/>
+      </w:pPr>
+    </w:lvl>
+    <w:lvl w:ilvl="2" w:tplc="1409001B" w:tentative="1">
+      <w:start w:val="1"/>
+      <w:numFmt w:val="lowerRoman"/>
+      <w:lvlText w:val="%3."/>
+      <w:lvlJc w:val="right"/>
+      <w:pPr>
+        <w:ind w:left="2880" w:hanging="180"/>
+      </w:pPr>
+    </w:lvl>
+    <w:lvl w:ilvl="3" w:tplc="1409000F" w:tentative="1">
+      <w:start w:val="1"/>
+      <w:numFmt w:val="decimal"/>
+      <w:lvlText w:val="%4."/>
+      <w:lvlJc w:val="left"/>
+      <w:pPr>
+        <w:ind w:left="3600" w:hanging="360"/>
+      </w:pPr>
+    </w:lvl>
+    <w:lvl w:ilvl="4" w:tplc="14090019" w:tentative="1">
+      <w:start w:val="1"/>
+      <w:numFmt w:val="lowerLetter"/>
+      <w:lvlText w:val="%5."/>
+      <w:lvlJc w:val="left"/>
+      <w:pPr>
+        <w:ind w:left="4320" w:hanging="360"/>
+      </w:pPr>
+    </w:lvl>
+    <w:lvl w:ilvl="5" w:tplc="1409001B" w:tentative="1">
+      <w:start w:val="1"/>
+      <w:numFmt w:val="lowerRoman"/>
+      <w:lvlText w:val="%6."/>
+      <w:lvlJc w:val="right"/>
+      <w:pPr>
+        <w:ind w:left="5040" w:hanging="180"/>
+      </w:pPr>
+    </w:lvl>
+    <w:lvl w:ilvl="6" w:tplc="1409000F" w:tentative="1">
+      <w:start w:val="1"/>
+      <w:numFmt w:val="decimal"/>
+      <w:lvlText w:val="%7."/>
+      <w:lvlJc w:val="left"/>
+      <w:pPr>
+        <w:ind w:left="5760" w:hanging="360"/>
+      </w:pPr>
+    </w:lvl>
+    <w:lvl w:ilvl="7" w:tplc="14090019" w:tentative="1">
+      <w:start w:val="1"/>
+      <w:numFmt w:val="lowerLetter"/>
+      <w:lvlText w:val="%8."/>
+      <w:lvlJc w:val="left"/>
+      <w:pPr>
+        <w:ind w:left="6480" w:hanging="360"/>
+      </w:pPr>
+    </w:lvl>
+    <w:lvl w:ilvl="8" w:tplc="1409001B" w:tentative="1">
+      <w:start w:val="1"/>
+      <w:numFmt w:val="lowerRoman"/>
+      <w:lvlText w:val="%9."/>
+      <w:lvlJc w:val="right"/>
+      <w:pPr>
+        <w:ind w:left="7200" w:hanging="180"/>
+      </w:pPr>
+    </w:lvl>
+  </w:abstractNum>
+  <w:abstractNum w:abstractNumId="4" w15:restartNumberingAfterBreak="0">
     <w:nsid w:val="65275C0D"/>
     <w:multiLevelType w:val="singleLevel"/>
     <w:tmpl w:val="D838826C"/>
@@ -12489,7 +12181,7 @@
       </w:pPr>
     </w:lvl>
   </w:abstractNum>
-  <w:abstractNum w:abstractNumId="4" w15:restartNumberingAfterBreak="0">
+  <w:abstractNum w:abstractNumId="5" w15:restartNumberingAfterBreak="0">
     <w:nsid w:val="6B8D4A17"/>
     <w:multiLevelType w:val="multilevel"/>
     <w:tmpl w:val="25162AFA"/>
@@ -12638,7 +12330,7 @@
       </w:rPr>
     </w:lvl>
   </w:abstractNum>
-  <w:abstractNum w:abstractNumId="5" w15:restartNumberingAfterBreak="0">
+  <w:abstractNum w:abstractNumId="6" w15:restartNumberingAfterBreak="0">
     <w:nsid w:val="7262695D"/>
     <w:multiLevelType w:val="multilevel"/>
     <w:tmpl w:val="CF94F7E6"/>
@@ -12755,7 +12447,7 @@
     <w:abstractNumId w:val="0"/>
   </w:num>
   <w:num w:numId="2">
-    <w:abstractNumId w:val="3"/>
+    <w:abstractNumId w:val="4"/>
   </w:num>
   <w:num w:numId="3">
     <w:abstractNumId w:val="2"/>
@@ -12767,10 +12459,13 @@
     <w:abstractNumId w:val="0"/>
   </w:num>
   <w:num w:numId="6">
+    <w:abstractNumId w:val="6"/>
+  </w:num>
+  <w:num w:numId="7">
     <w:abstractNumId w:val="5"/>
   </w:num>
-  <w:num w:numId="7">
-    <w:abstractNumId w:val="4"/>
+  <w:num w:numId="8">
+    <w:abstractNumId w:val="3"/>
   </w:num>
   <w:numIdMacAtCleanup w:val="4"/>
 </w:numbering>
@@ -13764,6 +13459,17 @@
       <w:szCs w:val="24"/>
       <w:lang w:eastAsia="en-NZ"/>
     </w:rPr>
+  </w:style>
+  <w:style w:type="paragraph" w:styleId="ListParagraph">
+    <w:name w:val="List Paragraph"/>
+    <w:basedOn w:val="Normal"/>
+    <w:uiPriority w:val="34"/>
+    <w:qFormat/>
+    <w:rsid w:val="00C34ED0"/>
+    <w:pPr>
+      <w:ind w:left="720"/>
+      <w:contextualSpacing/>
+    </w:pPr>
   </w:style>
 </w:styles>
 </file>

</xml_diff>

<commit_message>
Grammarly up to 8.
</commit_message>
<xml_diff>
--- a/Part IV Project/Final Research Report/final-research-report.docx
+++ b/Part IV Project/Final Research Report/final-research-report.docx
@@ -2949,9 +2949,11 @@
       <w:r>
         <w:t>Disruptive products usually have lower pricing (</w:t>
       </w:r>
+      <w:proofErr w:type="gramStart"/>
       <w:r>
         <w:t>e.g.</w:t>
       </w:r>
+      <w:proofErr w:type="gramEnd"/>
       <w:r>
         <w:t xml:space="preserve"> Airbnb, </w:t>
       </w:r>
@@ -4658,7 +4660,21 @@
         <w:rPr>
           <w:lang w:eastAsia="en-NZ"/>
         </w:rPr>
-        <w:t>Currently PWAs are not able to access all hardware and platform features. E.g. calendar and contact list</w:t>
+        <w:t xml:space="preserve">Currently PWAs are not able to access all hardware and platform features. </w:t>
+      </w:r>
+      <w:proofErr w:type="gramStart"/>
+      <w:r>
+        <w:rPr>
+          <w:lang w:eastAsia="en-NZ"/>
+        </w:rPr>
+        <w:t>E.g.</w:t>
+      </w:r>
+      <w:proofErr w:type="gramEnd"/>
+      <w:r>
+        <w:rPr>
+          <w:lang w:eastAsia="en-NZ"/>
+        </w:rPr>
+        <w:t xml:space="preserve"> calendar and contact list</w:t>
       </w:r>
       <w:r>
         <w:rPr>
@@ -5054,10 +5070,12 @@
         <w:t xml:space="preserve">I like to start with the map to get </w:t>
       </w:r>
       <w:proofErr w:type="spellStart"/>
+      <w:proofErr w:type="gramStart"/>
       <w:r>
         <w:t>a</w:t>
       </w:r>
       <w:proofErr w:type="spellEnd"/>
+      <w:proofErr w:type="gramEnd"/>
       <w:r>
         <w:t xml:space="preserve"> overview and move to the text version afterwards”</w:t>
       </w:r>
@@ -5433,7 +5451,15 @@
         <w:t>Their n</w:t>
       </w:r>
       <w:r>
-        <w:t>ew model PACMAD (People At the Centre of Mobile Application Development) “aims to address some of the shortcomings of existing usability models when applied to mobile applications”</w:t>
+        <w:t xml:space="preserve">ew model PACMAD (People </w:t>
+      </w:r>
+      <w:proofErr w:type="gramStart"/>
+      <w:r>
+        <w:t>At</w:t>
+      </w:r>
+      <w:proofErr w:type="gramEnd"/>
+      <w:r>
+        <w:t xml:space="preserve"> the Centre of Mobile Application Development) “aims to address some of the shortcomings of existing usability models when applied to mobile applications”</w:t>
       </w:r>
       <w:r>
         <w:t xml:space="preserve"> </w:t>
@@ -5630,7 +5656,21 @@
         <w:rPr>
           <w:lang w:eastAsia="en-NZ"/>
         </w:rPr>
-        <w:t xml:space="preserve"> focuses on event, office and parking spaces, however the parking is rented on a monthly basis. </w:t>
+        <w:t xml:space="preserve"> focuses on event, </w:t>
+      </w:r>
+      <w:proofErr w:type="gramStart"/>
+      <w:r>
+        <w:rPr>
+          <w:lang w:eastAsia="en-NZ"/>
+        </w:rPr>
+        <w:t>office</w:t>
+      </w:r>
+      <w:proofErr w:type="gramEnd"/>
+      <w:r>
+        <w:rPr>
+          <w:lang w:eastAsia="en-NZ"/>
+        </w:rPr>
+        <w:t xml:space="preserve"> and parking spaces, however the parking is rented on a monthly basis. </w:t>
       </w:r>
       <w:proofErr w:type="spellStart"/>
       <w:r>
@@ -5848,7 +5888,21 @@
           <w:lang w:eastAsia="en-NZ"/>
         </w:rPr>
         <w:lastRenderedPageBreak/>
-        <w:t xml:space="preserve">parking at residential properties due to the council's parking mandate, and decreasing parking space per capita in the Auckland CBD </w:t>
+        <w:t xml:space="preserve">parking at residential properties due to the council's parking </w:t>
+      </w:r>
+      <w:proofErr w:type="gramStart"/>
+      <w:r>
+        <w:rPr>
+          <w:lang w:eastAsia="en-NZ"/>
+        </w:rPr>
+        <w:t>mandate, and</w:t>
+      </w:r>
+      <w:proofErr w:type="gramEnd"/>
+      <w:r>
+        <w:rPr>
+          <w:lang w:eastAsia="en-NZ"/>
+        </w:rPr>
+        <w:t xml:space="preserve"> decreasing parking space per capita in the Auckland CBD </w:t>
       </w:r>
       <w:sdt>
         <w:sdtPr>
@@ -6326,7 +6380,15 @@
       </w:r>
       <w:proofErr w:type="spellEnd"/>
       <w:r>
-        <w:t xml:space="preserve"> designs were modelled using Figma. In this stage, we created components for our application, such as buttons, inputs and typography. These were used to construct example pages for Airpark: the sidebar, login page, and add listing page.</w:t>
+        <w:t xml:space="preserve"> designs were modelled using Figma. In this stage, we created components for our application, such as buttons, </w:t>
+      </w:r>
+      <w:proofErr w:type="gramStart"/>
+      <w:r>
+        <w:t>inputs</w:t>
+      </w:r>
+      <w:proofErr w:type="gramEnd"/>
+      <w:r>
+        <w:t xml:space="preserve"> and typography. These were used to construct example pages for Airpark: the sidebar, login page, and add listing page.</w:t>
       </w:r>
     </w:p>
     <w:p>
@@ -6875,6 +6937,7 @@
       <w:r>
         <w:t xml:space="preserve"> 9</w:t>
       </w:r>
+      <w:proofErr w:type="gramStart"/>
       <w:r>
         <w:rPr>
           <w:vertAlign w:val="superscript"/>
@@ -6896,6 +6959,7 @@
       <w:r>
         <w:t>(</w:t>
       </w:r>
+      <w:proofErr w:type="gramEnd"/>
       <w:r>
         <w:fldChar w:fldCharType="begin"/>
       </w:r>
@@ -7280,7 +7344,15 @@
         <w:t xml:space="preserve"> “a</w:t>
       </w:r>
       <w:r>
-        <w:t>n open source mobile toolkit for building high quality, cross-platform native and web app experiences</w:t>
+        <w:t xml:space="preserve">n </w:t>
+      </w:r>
+      <w:proofErr w:type="gramStart"/>
+      <w:r>
+        <w:t>open source</w:t>
+      </w:r>
+      <w:proofErr w:type="gramEnd"/>
+      <w:r>
+        <w:t xml:space="preserve"> mobile toolkit for building high quality, cross-platform native and web app experiences</w:t>
       </w:r>
       <w:r>
         <w:t>”</w:t>
@@ -7572,7 +7644,15 @@
         </w:drawing>
       </w:r>
       <w:r>
-        <w:t xml:space="preserve"> Capacitor complements Ionic by cross-compiling the Ionic application onto different platforms. The application can be compiled to support Web, Android, iOS, PWA, and Electron.  </w:t>
+        <w:t xml:space="preserve"> Capacitor complements Ionic by </w:t>
+      </w:r>
+      <w:proofErr w:type="gramStart"/>
+      <w:r>
+        <w:t>cross-compiling</w:t>
+      </w:r>
+      <w:proofErr w:type="gramEnd"/>
+      <w:r>
+        <w:t xml:space="preserve"> the Ionic application onto different platforms. The application can be compiled to support Web, Android, iOS, PWA, and Electron.  </w:t>
       </w:r>
       <w:r>
         <w:t xml:space="preserve"> </w:t>
@@ -8182,7 +8262,15 @@
     </w:p>
     <w:p>
       <w:r>
-        <w:t>Unfortunately, due to the pandemic, all the user testing sessions bar one were held online. Participants were asked to have their cameras on so that we could see their reactions to the scenarios. Another downside was that we could not have the users use an actual mobile application. Therefore, we asked users to use Chrome Developer Tools to simulate a mobile device in their browser.</w:t>
+        <w:t xml:space="preserve">Unfortunately, due to the pandemic, all the user testing sessions bar one </w:t>
+      </w:r>
+      <w:proofErr w:type="gramStart"/>
+      <w:r>
+        <w:t>were</w:t>
+      </w:r>
+      <w:proofErr w:type="gramEnd"/>
+      <w:r>
+        <w:t xml:space="preserve"> held online. Participants were asked to have their cameras on so that we could see their reactions to the scenarios. Another downside was that we could not have the users use an actual mobile application. Therefore, we asked users to use Chrome Developer Tools to simulate a mobile device in their browser.</w:t>
       </w:r>
     </w:p>
     <w:p>
@@ -8571,12 +8659,6 @@
       </w:r>
     </w:p>
     <w:p>
-      <w:pPr>
-        <w:rPr>
-          <w:b/>
-          <w:bCs/>
-        </w:rPr>
-      </w:pPr>
       <w:r>
         <w:t>90% of the participants rated the user interface positively when asked about ease of use</w:t>
       </w:r>
@@ -8608,56 +8690,26 @@
         <w:t>)</w:t>
       </w:r>
       <w:r>
-        <w:t xml:space="preserve">. Similarly, 90% disagreed or strongly disagreed that the application was frustrating to use. In both questions, no user found that the application was difficult to use. However, this is not to say that users found all aspects of the application easy to use. Indeed, there were some scenario specific usability issues which are discussed in section </w:t>
-      </w:r>
-      <w:r>
-        <w:t>7</w:t>
-      </w:r>
-      <w:r>
-        <w:t>.3. The respondents also suggested improvements to the overall application usability</w:t>
-      </w:r>
-      <w:r>
-        <w:t>. Some of the major improvements can be seen in section</w:t>
-      </w:r>
-      <w:r>
-        <w:t xml:space="preserve"> 8</w:t>
-      </w:r>
-      <w:r>
-        <w:t>.</w:t>
-      </w:r>
-    </w:p>
-    <w:p>
-      <w:r>
-        <w:t>In terms of concept, 82% of users agreed or strongly agreed that a rental parking platform appealed to them.</w:t>
-      </w:r>
-      <w:r>
-        <w:t xml:space="preserve"> This reinforces the strong need for a product like Airpark. Furthermore, 80% of users were likely or very likely to recommend Airpark to a friend.</w:t>
-      </w:r>
-      <w:r>
-        <w:t xml:space="preserve"> </w:t>
-      </w:r>
-    </w:p>
-    <w:p>
-      <w:r>
-        <w:t xml:space="preserve">Users commented that the application was “easy to use and understand”, and that “applying and using a listing was very simple and straightforward”. </w:t>
-      </w:r>
-      <w:r>
-        <w:t xml:space="preserve">Many users also commented positively on the ease of use of the map component. </w:t>
-      </w:r>
-      <w:r>
-        <w:t>There were two main perspectives in the feedback response, that of a parking spot renter and of a seller. Renters liked “not having to worry about finding a parking” and “not having to step outside and walk to the parking meter”. In contrast, sellers focused on the monetary aspect, with comments such as “most importantly being able to rent our additional space in my garage and earn some cash”, “I would love to make some money”, and “I can make money selling my parking spot”.</w:t>
-      </w:r>
-      <w:r>
-        <w:t xml:space="preserve"> </w:t>
+        <w:t xml:space="preserve">. </w:t>
+      </w:r>
+      <w:r>
+        <w:t>Similarly, 90% disagreed or strongly disagreed that the application was frustrating to use. In both questions, no user found that the application was difficult to use. However, this is not to say that users found all aspects of the application easy to use. Indeed, some scenario-specific usability issues are discussed in section 7.3. The respondents also suggested improvements to the overall application usability. Some of the significant improvements can be seen in section 8.</w:t>
+      </w:r>
+    </w:p>
+    <w:p>
+      <w:r>
+        <w:t>82% of users agreed or strongly agreed that a rental parking platform appealed to them in terms of concept. This reinforces the vital need for a product like Airpark. Furthermore, 80% of users were likely or very likely to recommend Airpark to a friend.</w:t>
+      </w:r>
+    </w:p>
+    <w:p>
+      <w:r>
+        <w:t>Users commented that the application was “easy to use and understand” and that “applying and using a listing was very simple and straightforward”. Many users also commented positively on the ease of use of the map component. There were two main perspectives in the feedback response: a parking spot renter and a seller. Renters liked “not having to worry about finding a parking” and “not having to step outside and walk to the parking meter”. In contrast, sellers focused on the monetary aspect, with comments such as “most importantly being able to rent our additional space in my garage and earn some cash”, “I would love to make some money”, and “I can make money selling my parking spot”.</w:t>
       </w:r>
     </w:p>
     <w:p>
       <w:r>
         <w:lastRenderedPageBreak/>
-        <w:t xml:space="preserve">Aspects of the application that respondents did not like were varied. Most of these comments were taken on board in our improvements to the application, such as </w:t>
-      </w:r>
-      <w:r>
-        <w:t>“the lack of a search bar for finding locations”, confusion and inconsistency around terminology, and confirmation when starting to park at a location. There were also some comments in earlier feedback sessions about bugs which were fixed quickly to ensure smoother user testing.</w:t>
+        <w:t>Aspects of the application that respondents did not like were varied. Most of these comments were taken on board in our improvements to the application, such as “the lack of a search bar for finding locations”, confusion and inconsistency around terminology, and confirmation when starting to park at a location. Some comments in earlier feedback sessions about bugs that were fixed quickly to ensure smoother user testing.</w:t>
       </w:r>
     </w:p>
     <w:p>
@@ -8860,7 +8912,15 @@
         </w:drawing>
       </w:r>
       <w:r>
-        <w:t>Some feedback on fundamental changes were unable to be implemented, although we considered this feedback nonetheless. For instance, one user commented that “there is a lack of security when creating a listing, as it has the potential to allow users to add land they do not own onto the system”. Due to time constraints, it was not possible to introduce a verification system for ownership of parking locations and this was not included in the original scope for the application. Another user suggested separating the application into two, one for renters, and one for owners. This follows the same model as Uber, which has a separate application for drivers called Uber Driver. Again, due to time constraints this was not possible, however, we agree that this would be a more effective system as these different user types have different values and would benefit from more specific views catered to them.</w:t>
+        <w:t xml:space="preserve">Some feedback on fundamental changes were unable to be implemented, although we considered this </w:t>
+      </w:r>
+      <w:proofErr w:type="gramStart"/>
+      <w:r>
+        <w:t>feedback</w:t>
+      </w:r>
+      <w:proofErr w:type="gramEnd"/>
+      <w:r>
+        <w:t xml:space="preserve"> nonetheless. For instance, one user commented that “there is a lack of security when creating a listing, as it has the potential to allow users to add land they do not own onto the system”. Due to time constraints, it was not possible to introduce a verification system for ownership of parking locations, which was not included in the original scope for the application. Another user suggested separating the application into two, one for renters and one for owners. This follows the same model as Uber, which has a separate application for drivers called Uber Driver. Again, due to time constraints, this was not possible. However, we agree that this would be a more effective system as these different user types have different values and would benefit from more specific views catered to them.</w:t>
       </w:r>
     </w:p>
     <w:p>
@@ -8896,32 +8956,23 @@
     </w:p>
     <w:p>
       <w:r>
-        <w:t xml:space="preserve">The signup process for the application was very intuitive for the participants, with every participant completing this quickly and easily. </w:t>
-      </w:r>
-      <w:r>
-        <w:t xml:space="preserve">Around 30% of users opted to use the sign in with Google functionality, although many were unsure if they could do this without registering first. </w:t>
-      </w:r>
-    </w:p>
-    <w:p>
-      <w:r>
-        <w:t>Although only 25% of users found adding a parking location challenging, there were many comments on the usability of this feature.</w:t>
-      </w:r>
-      <w:r>
-        <w:t xml:space="preserve"> Some participants did not immediately look to the side bar for the option to add a parking spot, and even if they did, some were confused by the term “Your Listings”, although this was changed to “Your Parking Locations” as a terminology change (</w:t>
-      </w:r>
-      <w:r>
-        <w:t>section 8.4.</w:t>
-      </w:r>
-      <w:r>
-        <w:t xml:space="preserve">). </w:t>
-      </w:r>
-      <w:r>
-        <w:t xml:space="preserve"> </w:t>
-      </w:r>
-    </w:p>
-    <w:p>
-      <w:r>
-        <w:t>The form to create a parking location was also a pain point for many users. There was confusion around what photos needed to be uploaded, the default values for the availability, and what the custom toggle’s functionality was. Also, the slide behaviour was often buggy, which led to unintended interactions. All these issues were resolved with the fixes and improvement phase.</w:t>
+        <w:t>The signup process for the application was very intuitive for the participants, with every participant completing this quickly and easily. Around 30% of users opted to use the sign in with Google functionality, although many were unsure if they could do this without registering first.</w:t>
+      </w:r>
+    </w:p>
+    <w:p>
+      <w:r>
+        <w:t xml:space="preserve">Although only 25% of users found adding a parking location challenging, there were many comments on the usability of this feature. Some participants did not immediately look to the sidebar for the option to add a parking spot, and even if they did, some were confused by the term “Your Listings”. However, this was changed to “Your Parking Locations” as a terminology change (section 8.4.).  </w:t>
+      </w:r>
+    </w:p>
+    <w:p>
+      <w:pPr>
+        <w:rPr>
+          <w:i/>
+          <w:sz w:val="18"/>
+        </w:rPr>
+      </w:pPr>
+      <w:r>
+        <w:t>The form to create a parking location was also a pain point for many users. There was confusion around what photos need to be uploaded, the default values for the availability, and the custom toggle’s functionality. Also, the sliding behaviour was often buggy, which led to unintended interactions. All these issues were resolved with the fixes and improvement phase.</w:t>
       </w:r>
     </w:p>
     <w:p>
@@ -8934,34 +8985,22 @@
     </w:p>
     <w:p>
       <w:r>
-        <w:t>The first step in booking a parking spot was to find the parking location listed at 20 Symonds Street. Some users found this task easy, however many were looking for a search bar to take them to that location.</w:t>
-      </w:r>
-      <w:r>
-        <w:t xml:space="preserve"> The red markers on the map were unintuitive for some respondents.</w:t>
-      </w:r>
-    </w:p>
-    <w:p>
-      <w:r>
-        <w:t>When taken to the parking page, they could find whether the parking spot was available, the operating hours, and the number of parking spots easily, often without needing to be prompted.</w:t>
-      </w:r>
-    </w:p>
-    <w:p>
-      <w:r>
-        <w:t>Again, the users had no trouble starting to park at a location. However, after starting a parking session, a few participants were unsure if they were currently parking at that location. This issue was solved by increasing the font size and changing the colour of the “Currently Parking!” text (</w:t>
-      </w:r>
-      <w:r>
-        <w:t>section 8.3.</w:t>
-      </w:r>
-      <w:r>
-        <w:t xml:space="preserve">). </w:t>
-      </w:r>
-      <w:r>
-        <w:t>After making those changes to make currently parking status clearer, we noticed no confusion in the respondents.</w:t>
-      </w:r>
-    </w:p>
-    <w:p>
-      <w:r>
-        <w:t xml:space="preserve">Ending a parking session was easy for most users was performed well. Some users used the popup on the homepage, while others went to the listing page to end the parking session. </w:t>
+        <w:t>The first step in booking a parking spot was to find the parking location listed at 20 Symonds Street. Some users found this task easy; however, many searched for a search bar to take them to that location. The red markers on the map were unintuitive for some respondents.</w:t>
+      </w:r>
+    </w:p>
+    <w:p>
+      <w:r>
+        <w:t>When taken to the parking page, they could find whether the parking spot was available, the operating hours, and the number of parking spots easily, often without prompting.</w:t>
+      </w:r>
+    </w:p>
+    <w:p>
+      <w:r>
+        <w:t>Again, the users had no trouble starting to park at a location. However, after starting a parking session, a few participants were unsure if they were currently parking at that location. This issue was solved by increasing the font size and changing the colour of the “Currently Parking!” text (section 8.3.). After making those changes to make the currently parking status clearer, we noticed no confusion in the respondents.</w:t>
+      </w:r>
+    </w:p>
+    <w:p>
+      <w:r>
+        <w:t>Ending a parking session was easy for most users was performed well. Some users used the popup on the homepage, while others went to the listing page to end the parking session.</w:t>
       </w:r>
     </w:p>
     <w:p>
@@ -8979,46 +9018,13 @@
       </w:r>
     </w:p>
     <w:p>
-      <w:pPr>
-        <w:rPr>
-          <w:b/>
-          <w:bCs/>
-        </w:rPr>
-      </w:pPr>
-      <w:r>
-        <w:t xml:space="preserve">The information about a parking </w:t>
-      </w:r>
-      <w:r>
-        <w:t xml:space="preserve">session were easily accessible. Users were pleasantly surprised that “the app calculated the amount to the minute”, with one user exclaiming </w:t>
-      </w:r>
-      <w:r>
-        <w:t>“The fact that it does not charge you hourly amazes me! :)”</w:t>
-      </w:r>
-      <w:r>
-        <w:t xml:space="preserve">. </w:t>
-      </w:r>
-      <w:r>
-        <w:t xml:space="preserve">Time slice pricing is when the granularity of the parking time is reduced, instead of charging by the hour, the granularity </w:t>
-      </w:r>
-      <w:r>
-        <w:t>was</w:t>
-      </w:r>
-      <w:r>
-        <w:t xml:space="preserve"> reduced to </w:t>
-      </w:r>
-      <w:r>
-        <w:t>one minute</w:t>
-      </w:r>
-      <w:r>
-        <w:t xml:space="preserve">. Time slice pricing is not commonly used in the parking industry because the need to price the parking by the hour is important to manage the parking spaces. </w:t>
-      </w:r>
-    </w:p>
-    <w:p>
-      <w:r>
-        <w:t>Some participants could not find the contact support buttons, as it was not obvious in the history card that the parking details would contain that button. Instead, we believe it would be more visible if there was a link on the card itself to contact support.</w:t>
-      </w:r>
-      <w:r>
-        <w:t xml:space="preserve"> </w:t>
+      <w:r>
+        <w:t>The information about a parking session was easily accessible. Users were pleasantly surprised that “the app calculated the amount to the minute”, with one user exclaiming, “The fact that it does not charge you hourly amazes me! :)”. Time slice pricing is when the granularity of the parking time is reduced; instead of charging by the hour, the granularity was reduced to one minute.</w:t>
+      </w:r>
+    </w:p>
+    <w:p>
+      <w:r>
+        <w:t>Some participants could not find the contact support buttons, as it was not evident in the history card that the parking details would contain that button. Instead, we believe it would be more visible if a link on the card itself to contact support.</w:t>
       </w:r>
     </w:p>
     <w:p>
@@ -9031,13 +9037,9 @@
     </w:p>
     <w:p>
       <w:r>
-        <w:t xml:space="preserve">Most respondents did not think there was a significant difference when switching between the iOS and Material Design style for the application. Some users had a preference for which platform style they thought was more aesthetic and cohesive, but there was no clear consensus. Differences that were noticed were the change in font size, font style, </w:t>
-      </w:r>
-      <w:r>
-        <w:t>top bar, and side menu.</w:t>
-      </w:r>
-    </w:p>
-    <w:p/>
+        <w:t>Most respondents did not think there was a significant difference when switching between the application's iOS and Material Design styles. Some users preferred which platform-style they thought was more aesthetic and cohesive, but there was no clear consensus. Differences noticed were the change in font size, font style, top bar, and side menu.</w:t>
+      </w:r>
+    </w:p>
     <w:p>
       <w:pPr>
         <w:pStyle w:val="Heading1"/>
@@ -9070,18 +9072,15 @@
     </w:p>
     <w:p>
       <w:r>
-        <w:t xml:space="preserve">The difference the user fixes made can be measured by comparing the average recommendation score of the first half of users as opposed to the second half. The average score was 4 for the first half of users, and 4.3 for the last half </w:t>
-      </w:r>
+        <w:t>The difference the user fixes made can be measured by comparing the average recommendation score of the first half of users as opposed to the second half. The average score was 4 for the first half of users, and 4.3 for the last half users. This result is not significant as measured by a t-test with a confidence interval of 95% as there were not enough user tests performed.</w:t>
+      </w:r>
+    </w:p>
+    <w:p>
+      <w:pPr>
+        <w:pStyle w:val="Heading2"/>
+      </w:pPr>
       <w:r>
         <w:lastRenderedPageBreak/>
-        <w:t>users. This result is not significant as measured by a t-test with a confidence interval of 95% as there were not enough user tests performed.</w:t>
-      </w:r>
-    </w:p>
-    <w:p>
-      <w:pPr>
-        <w:pStyle w:val="Heading2"/>
-      </w:pPr>
-      <w:r>
         <w:t>Address search bar</w:t>
       </w:r>
     </w:p>
@@ -9640,9 +9639,11 @@
       <w:r>
         <w:t xml:space="preserve">.) but also a visual issue where the option was disconnected from the main dropdown. Therefore, we added this functionality in the dropdown menu under ‘custom </w:t>
       </w:r>
+      <w:proofErr w:type="gramStart"/>
       <w:r>
         <w:t>days’</w:t>
       </w:r>
+      <w:proofErr w:type="gramEnd"/>
       <w:r>
         <w:t>.</w:t>
       </w:r>
@@ -9721,9 +9722,14 @@
       <w:r>
         <w:t xml:space="preserve">). One user though that the “Parking </w:t>
       </w:r>
+      <w:proofErr w:type="gramStart"/>
       <w:r>
         <w:lastRenderedPageBreak/>
-        <w:t xml:space="preserve">In Progress” badge meant that the parking location was being parked at in general, and not referencing that the current </w:t>
+        <w:t>In</w:t>
+      </w:r>
+      <w:proofErr w:type="gramEnd"/>
+      <w:r>
+        <w:t xml:space="preserve"> Progress” badge meant that the parking location was being parked at in general, and not referencing that the current </w:t>
       </w:r>
       <w:r>
         <w:rPr>
@@ -9942,7 +9948,15 @@
         <w:t>One of the most surprising discoveries were the perceptions of our terminology that we used throughout the application.</w:t>
       </w:r>
       <w:r>
-        <w:t xml:space="preserve"> Most of our initial assumptions about what terms we should use to represent the concepts in our system was wrong. The term “listing” was changed to “parking location” as many users were unsure what “Your Listings” meant in the side menu. Similarly the term “bays” was replace with “parking spots” as a few users asked what it meant during user testing. Instead of a toggle for the “custom” field, we integrated that option into the dropdown for selecting timing availability as “custom days” for the same reason.</w:t>
+        <w:t xml:space="preserve"> Most of our initial assumptions about what terms we should use to represent the concepts in our system was wrong. The term “listing” was changed to “parking location” as many users were unsure what “Your Listings” meant in the side menu. </w:t>
+      </w:r>
+      <w:proofErr w:type="gramStart"/>
+      <w:r>
+        <w:t>Similarly</w:t>
+      </w:r>
+      <w:proofErr w:type="gramEnd"/>
+      <w:r>
+        <w:t xml:space="preserve"> the term “bays” was replace with “parking spots” as a few users asked what it meant during user testing. Instead of a toggle for the “custom” field, we integrated that option into the dropdown for selecting timing availability as “custom days” for the same reason.</w:t>
       </w:r>
     </w:p>
     <w:p>
@@ -9950,7 +9964,15 @@
         <w:t>The most surprising terminology misunderstanding was the red “close” button on the parking listing popup. One user thought that it meant the parking location was close in proximity, while another thought</w:t>
       </w:r>
       <w:r>
-        <w:t xml:space="preserve"> it meant closing down a parking spot while they had selected their own parking spot. </w:t>
+        <w:t xml:space="preserve"> it meant </w:t>
+      </w:r>
+      <w:proofErr w:type="gramStart"/>
+      <w:r>
+        <w:t>closing down</w:t>
+      </w:r>
+      <w:proofErr w:type="gramEnd"/>
+      <w:r>
+        <w:t xml:space="preserve"> a parking spot while they had selected their own parking spot. </w:t>
       </w:r>
       <w:r>
         <w:t xml:space="preserve">Yet another participant thought it meant that the parking </w:t>

</xml_diff>

<commit_message>
Grammarly up to 9.
</commit_message>
<xml_diff>
--- a/Part IV Project/Final Research Report/final-research-report.docx
+++ b/Part IV Project/Final Research Report/final-research-report.docx
@@ -9059,20 +9059,17 @@
     </w:p>
     <w:p>
       <w:r>
-        <w:t>There were many bugs which were found throughout the course of user testing.</w:t>
-      </w:r>
-      <w:r>
-        <w:t xml:space="preserve"> There were many minor bugs such as a back button not being present on a particular page, or the map component having a slight scrollbar on the homepage. These fixes were relatively easy to implement.</w:t>
-      </w:r>
-    </w:p>
-    <w:p>
-      <w:r>
-        <w:t>There were also many usability changes which were made to the application. We found that many assumptions that we made while making the application were incorrect and discovered much variability in how different screens were viewed. In this section, we analyse some of these changes.</w:t>
-      </w:r>
-    </w:p>
-    <w:p>
-      <w:r>
-        <w:t>The difference the user fixes made can be measured by comparing the average recommendation score of the first half of users as opposed to the second half. The average score was 4 for the first half of users, and 4.3 for the last half users. This result is not significant as measured by a t-test with a confidence interval of 95% as there were not enough user tests performed.</w:t>
+        <w:t>Many bugs were found throughout user testing. There were many minor bugs, such as a back button not being present on a particular page or the map component having a slight scrollbar on the homepage. These fixes were relatively easy to implement.</w:t>
+      </w:r>
+    </w:p>
+    <w:p>
+      <w:r>
+        <w:t>Many usability changes were made to the application. We found that many assumptions made while making the application were incorrect and discovered much variability in how different screens were viewed. In this section, we analyse some of these changes.</w:t>
+      </w:r>
+    </w:p>
+    <w:p>
+      <w:r>
+        <w:t>The difference the user fixes made can be measured by comparing the average recommendation score of the first half of users instead of the second half. The average score was 4 for the first half of users and 4.3 for the last half. This result is not significant as measured by a t-test with a confidence interval of 95% as there were not enough user tests performed.</w:t>
       </w:r>
     </w:p>
     <w:p>
@@ -9085,8 +9082,14 @@
       </w:r>
     </w:p>
     <w:p>
-      <w:r>
-        <w:t>The most common issue we found was that users found it “frustrating when I can’t just type an address out”. Participants wanted to “[find] an exact address on the map”. Additionally, some users commented that they found were “not great at reading maps”. It was clear both in terms of usability and specificity that the map was inadequate.</w:t>
+      <w:pPr>
+        <w:rPr>
+          <w:b/>
+          <w:sz w:val="18"/>
+        </w:rPr>
+      </w:pPr>
+      <w:r>
+        <w:t>The most common issue was that users found it “frustrating when I can’t just type an address out”. Participants wanted to “[find] an exact address on the map”. Additionally, some users commented that they found were “not great at reading maps”. It was clear both in terms of usability and specificity that the map was inadequate.</w:t>
       </w:r>
     </w:p>
     <w:p>
@@ -9309,6 +9312,9 @@
         <w:instrText xml:space="preserve"> REF _Ref85134268 \h </w:instrText>
       </w:r>
       <w:r>
+        <w:instrText xml:space="preserve"> \* MERGEFORMAT </w:instrText>
+      </w:r>
+      <w:r>
         <w:fldChar w:fldCharType="separate"/>
       </w:r>
       <w:r>
@@ -9330,31 +9336,7 @@
         <w:t xml:space="preserve">. </w:t>
       </w:r>
       <w:r>
-        <w:t xml:space="preserve">This functionality was possible using the Google Places API. </w:t>
-      </w:r>
-      <w:r>
-        <w:t>From user tests conducted after this</w:t>
-      </w:r>
-      <w:r>
-        <w:t xml:space="preserve"> feature was</w:t>
-      </w:r>
-      <w:r>
-        <w:t xml:space="preserve"> introduced, </w:t>
-      </w:r>
-      <w:r>
-        <w:t>most</w:t>
-      </w:r>
-      <w:r>
-        <w:t xml:space="preserve"> users used this search bar when navigating to a specific address.</w:t>
-      </w:r>
-      <w:r>
-        <w:t xml:space="preserve"> The current location of the user was also added, and the zoom level of the map was tweaked to allow users to understand where they were in relation to the greater area. The search results were also restricted to addresses and locations within a 100km radius of the </w:t>
-      </w:r>
-      <w:r>
-        <w:t>user’s</w:t>
-      </w:r>
-      <w:r>
-        <w:t xml:space="preserve"> current location to improve the relevancy of these results. </w:t>
+        <w:t>This functionality was possible using the Google Places API. Most users used this search bar when navigating to a specific address from user tests conducted after this feature was introduced. The user’s current location was also added, and the map’s zoom level was tweaked to allow users to understand where they were in relation to the greater area. The search results were also restricted to addresses and locations within a 100km radius of the user’s current location to improve the relevancy of these results.</w:t>
       </w:r>
     </w:p>
     <w:p>
@@ -9367,128 +9349,61 @@
     </w:p>
     <w:p>
       <w:r>
-        <w:t xml:space="preserve">The original add listing page was separated into multiple pages, with the user needing to swipe between the pages or click the headers in the top bar to navigate between </w:t>
-      </w:r>
-      <w:r>
-        <w:t>tabs</w:t>
+        <w:t>he original add listing page was separated into multiple pages. The user needed to swipe between the pages or click the headers in the top bar to navigate between tabs. Participants commented that “it was a bit weird to swipe through when filling out the listing details” and “creating the parking space could be tied up a little, put all of the fields on one page”. Therefore, the address, pricing, and timing details were added to the same page</w:t>
+      </w:r>
+      <w:r>
+        <w:t xml:space="preserve"> </w:t>
+      </w:r>
+      <w:r>
+        <w:t>(</w:t>
+      </w:r>
+      <w:r>
+        <w:fldChar w:fldCharType="begin"/>
+      </w:r>
+      <w:r>
+        <w:instrText xml:space="preserve"> REF _Ref85134300 \h </w:instrText>
+      </w:r>
+      <w:r>
+        <w:fldChar w:fldCharType="separate"/>
+      </w:r>
+      <w:r>
+        <w:t xml:space="preserve">Figure </w:t>
+      </w:r>
+      <w:r>
+        <w:rPr>
+          <w:noProof/>
+        </w:rPr>
+        <w:t>14</w:t>
+      </w:r>
+      <w:r>
+        <w:fldChar w:fldCharType="end"/>
+      </w:r>
+      <w:r>
+        <w:t>)</w:t>
       </w:r>
       <w:r>
         <w:t xml:space="preserve">. </w:t>
       </w:r>
       <w:r>
-        <w:t>Participants commented that “it was a bit weird to swipe through when filling out the listing details” and “creating the parking space could be tied up a little, put all of the fields on one page”.</w:t>
-      </w:r>
-      <w:r>
-        <w:t xml:space="preserve"> Therefore, the address, pricing, and timing details were added onto the same page</w:t>
-      </w:r>
-      <w:r>
-        <w:t xml:space="preserve"> (</w:t>
-      </w:r>
-      <w:r>
-        <w:fldChar w:fldCharType="begin"/>
-      </w:r>
-      <w:r>
-        <w:instrText xml:space="preserve"> REF _Ref85134300 \h </w:instrText>
-      </w:r>
-      <w:r>
-        <w:fldChar w:fldCharType="separate"/>
-      </w:r>
-      <w:r>
-        <w:t xml:space="preserve">Figure </w:t>
-      </w:r>
+        <w:t>The number of bays field and pricing field were changed to a slider input for increased mobile compatibility. We also added a button to switch between the tabs as there were many buggy interactions with the sliding behaviour.</w:t>
+      </w:r>
+    </w:p>
+    <w:p>
       <w:r>
         <w:rPr>
           <w:noProof/>
         </w:rPr>
-        <w:t>14</w:t>
-      </w:r>
-      <w:r>
-        <w:fldChar w:fldCharType="end"/>
-      </w:r>
-      <w:r>
-        <w:t>)</w:t>
-      </w:r>
-      <w:r>
-        <w:t xml:space="preserve">. The number </w:t>
-      </w:r>
-      <w:r>
         <w:lastRenderedPageBreak/>
-        <w:t xml:space="preserve">of bays </w:t>
-      </w:r>
-      <w:r>
-        <w:rPr>
-          <w:noProof/>
-        </w:rPr>
-        <w:drawing>
-          <wp:anchor distT="0" distB="0" distL="114300" distR="114300" simplePos="0" relativeHeight="251692032" behindDoc="0" locked="0" layoutInCell="1" allowOverlap="1" wp14:anchorId="28C3A76F" wp14:editId="4F78180F">
-            <wp:simplePos x="0" y="0"/>
-            <wp:positionH relativeFrom="margin">
-              <wp:align>center</wp:align>
-            </wp:positionH>
-            <wp:positionV relativeFrom="paragraph">
-              <wp:posOffset>592455</wp:posOffset>
-            </wp:positionV>
-            <wp:extent cx="2494280" cy="2374900"/>
-            <wp:effectExtent l="0" t="0" r="1270" b="6350"/>
-            <wp:wrapTopAndBottom/>
-            <wp:docPr id="22" name="Picture 22"/>
-            <wp:cNvGraphicFramePr>
-              <a:graphicFrameLocks xmlns:a="http://schemas.openxmlformats.org/drawingml/2006/main" noChangeAspect="1"/>
-            </wp:cNvGraphicFramePr>
-            <a:graphic xmlns:a="http://schemas.openxmlformats.org/drawingml/2006/main">
-              <a:graphicData uri="http://schemas.openxmlformats.org/drawingml/2006/picture">
-                <pic:pic xmlns:pic="http://schemas.openxmlformats.org/drawingml/2006/picture">
-                  <pic:nvPicPr>
-                    <pic:cNvPr id="1" name=""/>
-                    <pic:cNvPicPr/>
-                  </pic:nvPicPr>
-                  <pic:blipFill>
-                    <a:blip r:embed="rId25"/>
-                    <a:stretch>
-                      <a:fillRect/>
-                    </a:stretch>
-                  </pic:blipFill>
-                  <pic:spPr>
-                    <a:xfrm>
-                      <a:off x="0" y="0"/>
-                      <a:ext cx="2494280" cy="2374900"/>
-                    </a:xfrm>
-                    <a:prstGeom prst="rect">
-                      <a:avLst/>
-                    </a:prstGeom>
-                  </pic:spPr>
-                </pic:pic>
-              </a:graphicData>
-            </a:graphic>
-            <wp14:sizeRelH relativeFrom="margin">
-              <wp14:pctWidth>0</wp14:pctWidth>
-            </wp14:sizeRelH>
-            <wp14:sizeRelV relativeFrom="margin">
-              <wp14:pctHeight>0</wp14:pctHeight>
-            </wp14:sizeRelV>
-          </wp:anchor>
-        </w:drawing>
-      </w:r>
-      <w:r>
-        <w:t>field and pricing field were changed to a slider input for greater mobile compatibility.</w:t>
-      </w:r>
-      <w:r>
-        <w:t xml:space="preserve"> We also added a </w:t>
-      </w:r>
-      <w:r>
-        <w:rPr>
-          <w:noProof/>
-        </w:rPr>
         <mc:AlternateContent>
           <mc:Choice Requires="wps">
             <w:drawing>
-              <wp:anchor distT="0" distB="0" distL="114300" distR="114300" simplePos="0" relativeHeight="251748352" behindDoc="0" locked="0" layoutInCell="1" allowOverlap="1" wp14:anchorId="18F75DC9" wp14:editId="3A3CB3F3">
+              <wp:anchor distT="0" distB="0" distL="114300" distR="114300" simplePos="0" relativeHeight="251748352" behindDoc="0" locked="0" layoutInCell="1" allowOverlap="1" wp14:anchorId="18F75DC9" wp14:editId="42341A8D">
                 <wp:simplePos x="0" y="0"/>
-                <wp:positionH relativeFrom="column">
-                  <wp:posOffset>831215</wp:posOffset>
+                <wp:positionH relativeFrom="margin">
+                  <wp:align>center</wp:align>
                 </wp:positionH>
                 <wp:positionV relativeFrom="paragraph">
-                  <wp:posOffset>3022600</wp:posOffset>
+                  <wp:posOffset>3315335</wp:posOffset>
                 </wp:positionV>
                 <wp:extent cx="4460240" cy="353060"/>
                 <wp:effectExtent l="0" t="0" r="0" b="8890"/>
@@ -9573,7 +9488,7 @@
           </mc:Choice>
           <mc:Fallback>
             <w:pict>
-              <v:shape w14:anchorId="18F75DC9" id="Text Box 47" o:spid="_x0000_s1039" type="#_x0000_t202" style="position:absolute;left:0;text-align:left;margin-left:65.45pt;margin-top:238pt;width:351.2pt;height:27.8pt;z-index:251748352;visibility:visible;mso-wrap-style:square;mso-width-percent:0;mso-height-percent:0;mso-wrap-distance-left:9pt;mso-wrap-distance-top:0;mso-wrap-distance-right:9pt;mso-wrap-distance-bottom:0;mso-position-horizontal:absolute;mso-position-horizontal-relative:text;mso-position-vertical:absolute;mso-position-vertical-relative:text;mso-width-percent:0;mso-height-percent:0;mso-width-relative:margin;mso-height-relative:margin;v-text-anchor:top" o:gfxdata="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" stroked="f">
+              <v:shape w14:anchorId="18F75DC9" id="Text Box 47" o:spid="_x0000_s1039" type="#_x0000_t202" style="position:absolute;left:0;text-align:left;margin-left:0;margin-top:261.05pt;width:351.2pt;height:27.8pt;z-index:251748352;visibility:visible;mso-wrap-style:square;mso-width-percent:0;mso-height-percent:0;mso-wrap-distance-left:9pt;mso-wrap-distance-top:0;mso-wrap-distance-right:9pt;mso-wrap-distance-bottom:0;mso-position-horizontal:center;mso-position-horizontal-relative:margin;mso-position-vertical:absolute;mso-position-vertical-relative:text;mso-width-percent:0;mso-height-percent:0;mso-width-relative:margin;mso-height-relative:margin;v-text-anchor:top" o:gfxdata="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" stroked="f">
                 <v:textbox inset="0,0,0,0">
                   <w:txbxContent>
                     <w:p>
@@ -9613,31 +9528,68 @@
                     </w:p>
                   </w:txbxContent>
                 </v:textbox>
-                <w10:wrap type="topAndBottom"/>
+                <w10:wrap type="topAndBottom" anchorx="margin"/>
               </v:shape>
             </w:pict>
           </mc:Fallback>
         </mc:AlternateContent>
       </w:r>
       <w:r>
-        <w:t xml:space="preserve">button to switch between the </w:t>
-      </w:r>
-      <w:r>
-        <w:t>tabs</w:t>
-      </w:r>
-      <w:r>
-        <w:t xml:space="preserve"> as there were many buggy interactions with the slide behaviour.</w:t>
-      </w:r>
-    </w:p>
-    <w:p>
-      <w:r>
-        <w:t>Another pain point for users was the custom availability toggle button on the timing page. The users “didn’t realise what the custom field did in the create listing page until” they clicked it. This was partly a terminology issue (section 8.</w:t>
-      </w:r>
-      <w:r>
-        <w:t>4</w:t>
-      </w:r>
-      <w:r>
-        <w:t xml:space="preserve">.) but also a visual issue where the option was disconnected from the main dropdown. Therefore, we added this functionality in the dropdown menu under ‘custom </w:t>
+        <w:rPr>
+          <w:noProof/>
+        </w:rPr>
+        <w:drawing>
+          <wp:anchor distT="0" distB="0" distL="114300" distR="114300" simplePos="0" relativeHeight="251692032" behindDoc="0" locked="0" layoutInCell="1" allowOverlap="1" wp14:anchorId="28C3A76F" wp14:editId="1812B86E">
+            <wp:simplePos x="0" y="0"/>
+            <wp:positionH relativeFrom="margin">
+              <wp:align>center</wp:align>
+            </wp:positionH>
+            <wp:positionV relativeFrom="paragraph">
+              <wp:posOffset>82550</wp:posOffset>
+            </wp:positionV>
+            <wp:extent cx="3394075" cy="3231515"/>
+            <wp:effectExtent l="0" t="0" r="0" b="6985"/>
+            <wp:wrapTopAndBottom/>
+            <wp:docPr id="22" name="Picture 22"/>
+            <wp:cNvGraphicFramePr>
+              <a:graphicFrameLocks xmlns:a="http://schemas.openxmlformats.org/drawingml/2006/main" noChangeAspect="1"/>
+            </wp:cNvGraphicFramePr>
+            <a:graphic xmlns:a="http://schemas.openxmlformats.org/drawingml/2006/main">
+              <a:graphicData uri="http://schemas.openxmlformats.org/drawingml/2006/picture">
+                <pic:pic xmlns:pic="http://schemas.openxmlformats.org/drawingml/2006/picture">
+                  <pic:nvPicPr>
+                    <pic:cNvPr id="1" name=""/>
+                    <pic:cNvPicPr/>
+                  </pic:nvPicPr>
+                  <pic:blipFill>
+                    <a:blip r:embed="rId25"/>
+                    <a:stretch>
+                      <a:fillRect/>
+                    </a:stretch>
+                  </pic:blipFill>
+                  <pic:spPr>
+                    <a:xfrm>
+                      <a:off x="0" y="0"/>
+                      <a:ext cx="3394075" cy="3231515"/>
+                    </a:xfrm>
+                    <a:prstGeom prst="rect">
+                      <a:avLst/>
+                    </a:prstGeom>
+                  </pic:spPr>
+                </pic:pic>
+              </a:graphicData>
+            </a:graphic>
+            <wp14:sizeRelH relativeFrom="margin">
+              <wp14:pctWidth>0</wp14:pctWidth>
+            </wp14:sizeRelH>
+            <wp14:sizeRelV relativeFrom="margin">
+              <wp14:pctHeight>0</wp14:pctHeight>
+            </wp14:sizeRelV>
+          </wp:anchor>
+        </w:drawing>
+      </w:r>
+      <w:r>
+        <w:t xml:space="preserve">Another pain point for users was the custom availability toggle button on the timing page. The users “didn’t realise what the custom field did in the create listing page until” they clicked it. This was partly a terminology issue (section 8.4.) and a visual issue where the option was disconnected from the main dropdown. Therefore, we added this functionality in the dropdown menu under ‘custom </w:t>
       </w:r>
       <w:proofErr w:type="gramStart"/>
       <w:r>
@@ -9645,40 +9597,39 @@
       </w:r>
       <w:proofErr w:type="gramEnd"/>
       <w:r>
-        <w:t>.</w:t>
-      </w:r>
+        <w:t>. Additionally, we changed the default time for availability to 9:00 am – 5:00 pm to reduce confusion from the original 00:00 – 00:00, which indicated the day had no availability.</w:t>
+      </w:r>
+    </w:p>
+    <w:p>
+      <w:r>
+        <w:t>Many users also asked about the images page, wondering whether the images were optional and how many they could add, so clarification text was added to the images tab. After this change, we noticed that there was no confusion about that functionality.</w:t>
+      </w:r>
+    </w:p>
+    <w:p>
+      <w:pPr>
+        <w:pStyle w:val="Heading2"/>
+      </w:pPr>
+      <w:r>
+        <w:t>Currently parking</w:t>
+      </w:r>
+      <w:r>
+        <w:t xml:space="preserve"> status</w:t>
+      </w:r>
+    </w:p>
+    <w:p>
+      <w:r>
+        <w:t xml:space="preserve">It was not clear for some users initially how to end a parking session. When asked what they found challenging about the application, two users responded: “how to end my parking booking”. Therefore, we differentiated the currently parking popup from the basic view listing popup. The end park button is placed on the top right and filled in for more emphasis, and the “Currently Parking!” button was made </w:t>
+      </w:r>
+      <w:proofErr w:type="gramStart"/>
+      <w:r>
+        <w:t>more prominent and green</w:t>
+      </w:r>
+      <w:proofErr w:type="gramEnd"/>
       <w:r>
         <w:t xml:space="preserve"> </w:t>
       </w:r>
       <w:r>
-        <w:t>Additionally,</w:t>
-      </w:r>
-      <w:r>
-        <w:t xml:space="preserve"> we changed the default time for availability to 9:00am – 5:00pm to reduce confusion from the original 00:00 – 00:00 which indicated the day had no availability. </w:t>
-      </w:r>
-    </w:p>
-    <w:p>
-      <w:r>
-        <w:t xml:space="preserve">Many users also asked about the images page, wondering whether the </w:t>
-      </w:r>
-      <w:r>
-        <w:t>images were optional, and how many images they could add, so there was clarification text added to the images tab. After this change we noticed that there was no confusion about that functionality.</w:t>
-      </w:r>
-    </w:p>
-    <w:p>
-      <w:pPr>
-        <w:pStyle w:val="Heading2"/>
-      </w:pPr>
-      <w:r>
-        <w:t>Currently parking</w:t>
-      </w:r>
-      <w:r>
-        <w:t xml:space="preserve"> status</w:t>
-      </w:r>
-    </w:p>
-    <w:p>
-      <w:r>
-        <w:t>It was not clear for some users initially on how to end a parking session. When asked what they found challenging about the application two users responded: “how to end my parking booking”. Therefore, we differentiated the currently parking popup from the basic view listing popup. The end park button is placed on the top right and filled in for more emphasis, and the “Currently Parking!” button was made larger and green (</w:t>
+        <w:t>(</w:t>
       </w:r>
       <w:r>
         <w:rPr>
@@ -9720,16 +9671,22 @@
         <w:fldChar w:fldCharType="end"/>
       </w:r>
       <w:r>
-        <w:t xml:space="preserve">). One user though that the “Parking </w:t>
+        <w:t xml:space="preserve">). </w:t>
+      </w:r>
+      <w:r>
+        <w:t xml:space="preserve">One user thought that </w:t>
+      </w:r>
+      <w:r>
+        <w:lastRenderedPageBreak/>
+        <w:t xml:space="preserve">the “Parking </w:t>
       </w:r>
       <w:proofErr w:type="gramStart"/>
       <w:r>
-        <w:lastRenderedPageBreak/>
         <w:t>In</w:t>
       </w:r>
       <w:proofErr w:type="gramEnd"/>
       <w:r>
-        <w:t xml:space="preserve"> Progress” badge meant that the parking location was being parked at in general, and not referencing that the current </w:t>
+        <w:t xml:space="preserve"> Progress” badge meant that the parking location was being parked in general and not referencing that the </w:t>
       </w:r>
       <w:r>
         <w:rPr>
@@ -9738,13 +9695,13 @@
         <mc:AlternateContent>
           <mc:Choice Requires="wps">
             <w:drawing>
-              <wp:anchor distT="0" distB="0" distL="114300" distR="114300" simplePos="0" relativeHeight="251750400" behindDoc="0" locked="0" layoutInCell="1" allowOverlap="1" wp14:anchorId="33C338D5" wp14:editId="314BE2B5">
+              <wp:anchor distT="0" distB="0" distL="114300" distR="114300" simplePos="0" relativeHeight="251750400" behindDoc="0" locked="0" layoutInCell="1" allowOverlap="1" wp14:anchorId="33C338D5" wp14:editId="51233B65">
                 <wp:simplePos x="0" y="0"/>
                 <wp:positionH relativeFrom="margin">
                   <wp:align>center</wp:align>
                 </wp:positionH>
                 <wp:positionV relativeFrom="paragraph">
-                  <wp:posOffset>4650105</wp:posOffset>
+                  <wp:posOffset>4698365</wp:posOffset>
                 </wp:positionV>
                 <wp:extent cx="4495800" cy="374015"/>
                 <wp:effectExtent l="0" t="0" r="0" b="6985"/>
@@ -9830,7 +9787,7 @@
           </mc:Choice>
           <mc:Fallback>
             <w:pict>
-              <v:shape w14:anchorId="33C338D5" id="Text Box 48" o:spid="_x0000_s1040" type="#_x0000_t202" style="position:absolute;left:0;text-align:left;margin-left:0;margin-top:366.15pt;width:354pt;height:29.45pt;z-index:251750400;visibility:visible;mso-wrap-style:square;mso-width-percent:0;mso-height-percent:0;mso-wrap-distance-left:9pt;mso-wrap-distance-top:0;mso-wrap-distance-right:9pt;mso-wrap-distance-bottom:0;mso-position-horizontal:center;mso-position-horizontal-relative:margin;mso-position-vertical:absolute;mso-position-vertical-relative:text;mso-width-percent:0;mso-height-percent:0;mso-width-relative:margin;mso-height-relative:margin;v-text-anchor:top" o:gfxdata="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" stroked="f">
+              <v:shape w14:anchorId="33C338D5" id="Text Box 48" o:spid="_x0000_s1040" type="#_x0000_t202" style="position:absolute;left:0;text-align:left;margin-left:0;margin-top:369.95pt;width:354pt;height:29.45pt;z-index:251750400;visibility:visible;mso-wrap-style:square;mso-width-percent:0;mso-height-percent:0;mso-wrap-distance-left:9pt;mso-wrap-distance-top:0;mso-wrap-distance-right:9pt;mso-wrap-distance-bottom:0;mso-position-horizontal:center;mso-position-horizontal-relative:margin;mso-position-vertical:absolute;mso-position-vertical-relative:text;mso-width-percent:0;mso-height-percent:0;mso-width-relative:margin;mso-height-relative:margin;v-text-anchor:top" o:gfxdata="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" stroked="f">
                 <v:textbox inset="0,0,0,0">
                   <w:txbxContent>
                     <w:p>
@@ -9876,6 +9833,9 @@
             </w:pict>
           </mc:Fallback>
         </mc:AlternateContent>
+      </w:r>
+      <w:r>
+        <w:t>current user was parked at that location.</w:t>
       </w:r>
       <w:r>
         <w:rPr>
@@ -9931,9 +9891,6 @@
           </wp:anchor>
         </w:drawing>
       </w:r>
-      <w:r>
-        <w:t xml:space="preserve">user was parked at that location. </w:t>
-      </w:r>
     </w:p>
     <w:p>
       <w:pPr>
@@ -9945,47 +9902,26 @@
     </w:p>
     <w:p>
       <w:r>
-        <w:t>One of the most surprising discoveries were the perceptions of our terminology that we used throughout the application.</w:t>
-      </w:r>
-      <w:r>
-        <w:t xml:space="preserve"> Most of our initial assumptions about what terms we should use to represent the concepts in our system was wrong. The term “listing” was changed to “parking location” as many users were unsure what “Your Listings” meant in the side menu. </w:t>
+        <w:t>One of the most surprising discoveries was the perceptions of the terminology that we used throughout the application. Most of our initial assumptions about what terms we should use to represent the concepts in our system were wrong. The term “listing” was changed to “parking location” as many users were unsure what “Your Listings” meant in the side menu. Similarly, the term “bays” was replaced with “parking spots” as a few users asked what it meant during user testing. Instead of a toggle for the “custom” field, we integrated that option into the dropdown for selecting timing availability as “custom days” for the same reason.</w:t>
+      </w:r>
+    </w:p>
+    <w:p>
+      <w:r>
+        <w:t xml:space="preserve">The most surprising terminology misunderstanding was the red “close” button on the parking listing popup. One user thought that it meant the parking location was close in proximity, while another thought it meant </w:t>
       </w:r>
       <w:proofErr w:type="gramStart"/>
       <w:r>
-        <w:t>Similarly</w:t>
+        <w:t>closing down</w:t>
       </w:r>
       <w:proofErr w:type="gramEnd"/>
       <w:r>
-        <w:t xml:space="preserve"> the term “bays” was replace with “parking spots” as a few users asked what it meant during user testing. Instead of a toggle for the “custom” field, we integrated that option into the dropdown for selecting timing availability as “custom days” for the same reason.</w:t>
-      </w:r>
-    </w:p>
-    <w:p>
-      <w:r>
-        <w:t>The most surprising terminology misunderstanding was the red “close” button on the parking listing popup. One user thought that it meant the parking location was close in proximity, while another thought</w:t>
-      </w:r>
-      <w:r>
-        <w:t xml:space="preserve"> it meant </w:t>
-      </w:r>
-      <w:proofErr w:type="gramStart"/>
-      <w:r>
-        <w:t>closing down</w:t>
-      </w:r>
-      <w:proofErr w:type="gramEnd"/>
-      <w:r>
-        <w:t xml:space="preserve"> a parking spot while they had selected their own parking spot. </w:t>
-      </w:r>
-      <w:r>
-        <w:t xml:space="preserve">Yet another participant thought it meant that the parking </w:t>
+        <w:t xml:space="preserve"> a parking spot while they had selected their parking spot. Yet another participant thought it meant that the parking location </w:t>
       </w:r>
       <w:r>
         <w:lastRenderedPageBreak/>
-        <w:t xml:space="preserve">location was closed, and they would not be able to park there. </w:t>
-      </w:r>
-      <w:r>
-        <w:t>Therefore, we changed the location to the top right of the card and used a cross instead as that is more standard behaviour for a close button.</w:t>
-      </w:r>
-    </w:p>
-    <w:p/>
+        <w:t>was closed, and they would not be able to park there. Therefore, we changed the location to the top right of the card and used a cross instead as that is more standard behaviour for a close button.</w:t>
+      </w:r>
+    </w:p>
     <w:p>
       <w:pPr>
         <w:pStyle w:val="Heading1"/>
@@ -10146,6 +10082,7 @@
         <w:rPr>
           <w:sz w:val="20"/>
         </w:rPr>
+        <w:lastRenderedPageBreak/>
         <w:t>Conclusions</w:t>
       </w:r>
     </w:p>

</xml_diff>

<commit_message>
last minute fix lawl
</commit_message>
<xml_diff>
--- a/Part IV Project/Final Research Report/final-research-report.docx
+++ b/Part IV Project/Final Research Report/final-research-report.docx
@@ -564,7 +564,43 @@
           <w:sz w:val="28"/>
           <w:szCs w:val="28"/>
         </w:rPr>
-        <w:t>Date: 19/04/2021</w:t>
+        <w:t>Date: 1</w:t>
+      </w:r>
+      <w:r>
+        <w:rPr>
+          <w:rFonts w:eastAsia="Verdana"/>
+          <w:spacing w:val="1"/>
+          <w:sz w:val="28"/>
+          <w:szCs w:val="28"/>
+        </w:rPr>
+        <w:t>5</w:t>
+      </w:r>
+      <w:r>
+        <w:rPr>
+          <w:rFonts w:eastAsia="Verdana"/>
+          <w:spacing w:val="1"/>
+          <w:sz w:val="28"/>
+          <w:szCs w:val="28"/>
+        </w:rPr>
+        <w:t>/</w:t>
+      </w:r>
+      <w:r>
+        <w:rPr>
+          <w:rFonts w:eastAsia="Verdana"/>
+          <w:spacing w:val="1"/>
+          <w:sz w:val="28"/>
+          <w:szCs w:val="28"/>
+        </w:rPr>
+        <w:t>10</w:t>
+      </w:r>
+      <w:r>
+        <w:rPr>
+          <w:rFonts w:eastAsia="Verdana"/>
+          <w:spacing w:val="1"/>
+          <w:sz w:val="28"/>
+          <w:szCs w:val="28"/>
+        </w:rPr>
+        <w:t>/2021</w:t>
       </w:r>
     </w:p>
     <w:p>
@@ -2344,24 +2380,14 @@
                             <w:r>
                               <w:t xml:space="preserve">Figure </w:t>
                             </w:r>
-                            <w:r>
-                              <w:fldChar w:fldCharType="begin"/>
-                            </w:r>
-                            <w:r>
-                              <w:instrText xml:space="preserve"> SEQ Figure \* ARABIC </w:instrText>
-                            </w:r>
-                            <w:r>
-                              <w:fldChar w:fldCharType="separate"/>
-                            </w:r>
-                            <w:r>
-                              <w:rPr>
-                                <w:noProof/>
-                              </w:rPr>
-                              <w:t>1</w:t>
-                            </w:r>
-                            <w:r>
-                              <w:fldChar w:fldCharType="end"/>
-                            </w:r>
+                            <w:fldSimple w:instr=" SEQ Figure \* ARABIC ">
+                              <w:r>
+                                <w:rPr>
+                                  <w:noProof/>
+                                </w:rPr>
+                                <w:t>1</w:t>
+                              </w:r>
+                            </w:fldSimple>
                             <w:bookmarkEnd w:id="0"/>
                             <w:r>
                               <w:t xml:space="preserve"> </w:t>
@@ -2437,24 +2463,14 @@
                       <w:r>
                         <w:t xml:space="preserve">Figure </w:t>
                       </w:r>
-                      <w:r>
-                        <w:fldChar w:fldCharType="begin"/>
-                      </w:r>
-                      <w:r>
-                        <w:instrText xml:space="preserve"> SEQ Figure \* ARABIC </w:instrText>
-                      </w:r>
-                      <w:r>
-                        <w:fldChar w:fldCharType="separate"/>
-                      </w:r>
-                      <w:r>
-                        <w:rPr>
-                          <w:noProof/>
-                        </w:rPr>
-                        <w:t>1</w:t>
-                      </w:r>
-                      <w:r>
-                        <w:fldChar w:fldCharType="end"/>
-                      </w:r>
+                      <w:fldSimple w:instr=" SEQ Figure \* ARABIC ">
+                        <w:r>
+                          <w:rPr>
+                            <w:noProof/>
+                          </w:rPr>
+                          <w:t>1</w:t>
+                        </w:r>
+                      </w:fldSimple>
                       <w:bookmarkEnd w:id="1"/>
                       <w:r>
                         <w:t xml:space="preserve"> </w:t>
@@ -3649,24 +3665,14 @@
                             <w:r>
                               <w:t xml:space="preserve">Figure </w:t>
                             </w:r>
-                            <w:r>
-                              <w:fldChar w:fldCharType="begin"/>
-                            </w:r>
-                            <w:r>
-                              <w:instrText xml:space="preserve"> SEQ Figure \* ARABIC </w:instrText>
-                            </w:r>
-                            <w:r>
-                              <w:fldChar w:fldCharType="separate"/>
-                            </w:r>
-                            <w:r>
-                              <w:rPr>
-                                <w:noProof/>
-                              </w:rPr>
-                              <w:t>2</w:t>
-                            </w:r>
-                            <w:r>
-                              <w:fldChar w:fldCharType="end"/>
-                            </w:r>
+                            <w:fldSimple w:instr=" SEQ Figure \* ARABIC ">
+                              <w:r>
+                                <w:rPr>
+                                  <w:noProof/>
+                                </w:rPr>
+                                <w:t>2</w:t>
+                              </w:r>
+                            </w:fldSimple>
                             <w:bookmarkEnd w:id="2"/>
                             <w:r>
                               <w:t xml:space="preserve"> </w:t>
@@ -3738,24 +3744,14 @@
                       <w:r>
                         <w:t xml:space="preserve">Figure </w:t>
                       </w:r>
-                      <w:r>
-                        <w:fldChar w:fldCharType="begin"/>
-                      </w:r>
-                      <w:r>
-                        <w:instrText xml:space="preserve"> SEQ Figure \* ARABIC </w:instrText>
-                      </w:r>
-                      <w:r>
-                        <w:fldChar w:fldCharType="separate"/>
-                      </w:r>
-                      <w:r>
-                        <w:rPr>
-                          <w:noProof/>
-                        </w:rPr>
-                        <w:t>2</w:t>
-                      </w:r>
-                      <w:r>
-                        <w:fldChar w:fldCharType="end"/>
-                      </w:r>
+                      <w:fldSimple w:instr=" SEQ Figure \* ARABIC ">
+                        <w:r>
+                          <w:rPr>
+                            <w:noProof/>
+                          </w:rPr>
+                          <w:t>2</w:t>
+                        </w:r>
+                      </w:fldSimple>
                       <w:bookmarkEnd w:id="3"/>
                       <w:r>
                         <w:t xml:space="preserve"> </w:t>
@@ -4106,24 +4102,14 @@
                             <w:r>
                               <w:t xml:space="preserve">Figure </w:t>
                             </w:r>
-                            <w:r>
-                              <w:fldChar w:fldCharType="begin"/>
-                            </w:r>
-                            <w:r>
-                              <w:instrText xml:space="preserve"> SEQ Figure \* ARABIC </w:instrText>
-                            </w:r>
-                            <w:r>
-                              <w:fldChar w:fldCharType="separate"/>
-                            </w:r>
-                            <w:r>
-                              <w:rPr>
-                                <w:noProof/>
-                              </w:rPr>
-                              <w:t>3</w:t>
-                            </w:r>
-                            <w:r>
-                              <w:fldChar w:fldCharType="end"/>
-                            </w:r>
+                            <w:fldSimple w:instr=" SEQ Figure \* ARABIC ">
+                              <w:r>
+                                <w:rPr>
+                                  <w:noProof/>
+                                </w:rPr>
+                                <w:t>3</w:t>
+                              </w:r>
+                            </w:fldSimple>
                             <w:bookmarkEnd w:id="4"/>
                             <w:r>
                               <w:t xml:space="preserve"> </w:t>
@@ -4192,24 +4178,14 @@
                       <w:r>
                         <w:t xml:space="preserve">Figure </w:t>
                       </w:r>
-                      <w:r>
-                        <w:fldChar w:fldCharType="begin"/>
-                      </w:r>
-                      <w:r>
-                        <w:instrText xml:space="preserve"> SEQ Figure \* ARABIC </w:instrText>
-                      </w:r>
-                      <w:r>
-                        <w:fldChar w:fldCharType="separate"/>
-                      </w:r>
-                      <w:r>
-                        <w:rPr>
-                          <w:noProof/>
-                        </w:rPr>
-                        <w:t>3</w:t>
-                      </w:r>
-                      <w:r>
-                        <w:fldChar w:fldCharType="end"/>
-                      </w:r>
+                      <w:fldSimple w:instr=" SEQ Figure \* ARABIC ">
+                        <w:r>
+                          <w:rPr>
+                            <w:noProof/>
+                          </w:rPr>
+                          <w:t>3</w:t>
+                        </w:r>
+                      </w:fldSimple>
                       <w:bookmarkEnd w:id="5"/>
                       <w:r>
                         <w:t xml:space="preserve"> </w:t>
@@ -5246,24 +5222,14 @@
                             <w:r>
                               <w:t xml:space="preserve">Figure </w:t>
                             </w:r>
-                            <w:r>
-                              <w:fldChar w:fldCharType="begin"/>
-                            </w:r>
-                            <w:r>
-                              <w:instrText xml:space="preserve"> SEQ Figure \* ARABIC </w:instrText>
-                            </w:r>
-                            <w:r>
-                              <w:fldChar w:fldCharType="separate"/>
-                            </w:r>
-                            <w:r>
-                              <w:rPr>
-                                <w:noProof/>
-                              </w:rPr>
-                              <w:t>4</w:t>
-                            </w:r>
-                            <w:r>
-                              <w:fldChar w:fldCharType="end"/>
-                            </w:r>
+                            <w:fldSimple w:instr=" SEQ Figure \* ARABIC ">
+                              <w:r>
+                                <w:rPr>
+                                  <w:noProof/>
+                                </w:rPr>
+                                <w:t>4</w:t>
+                              </w:r>
+                            </w:fldSimple>
                             <w:bookmarkEnd w:id="6"/>
                             <w:r>
                               <w:t xml:space="preserve"> </w:t>
@@ -5333,24 +5299,14 @@
                       <w:r>
                         <w:t xml:space="preserve">Figure </w:t>
                       </w:r>
-                      <w:r>
-                        <w:fldChar w:fldCharType="begin"/>
-                      </w:r>
-                      <w:r>
-                        <w:instrText xml:space="preserve"> SEQ Figure \* ARABIC </w:instrText>
-                      </w:r>
-                      <w:r>
-                        <w:fldChar w:fldCharType="separate"/>
-                      </w:r>
-                      <w:r>
-                        <w:rPr>
-                          <w:noProof/>
-                        </w:rPr>
-                        <w:t>4</w:t>
-                      </w:r>
-                      <w:r>
-                        <w:fldChar w:fldCharType="end"/>
-                      </w:r>
+                      <w:fldSimple w:instr=" SEQ Figure \* ARABIC ">
+                        <w:r>
+                          <w:rPr>
+                            <w:noProof/>
+                          </w:rPr>
+                          <w:t>4</w:t>
+                        </w:r>
+                      </w:fldSimple>
                       <w:bookmarkEnd w:id="7"/>
                       <w:r>
                         <w:t xml:space="preserve"> </w:t>
@@ -6144,24 +6100,14 @@
                             <w:r>
                               <w:t xml:space="preserve">Figure </w:t>
                             </w:r>
-                            <w:r>
-                              <w:fldChar w:fldCharType="begin"/>
-                            </w:r>
-                            <w:r>
-                              <w:instrText xml:space="preserve"> SEQ Figure \* ARABIC </w:instrText>
-                            </w:r>
-                            <w:r>
-                              <w:fldChar w:fldCharType="separate"/>
-                            </w:r>
-                            <w:r>
-                              <w:rPr>
-                                <w:noProof/>
-                              </w:rPr>
-                              <w:t>5</w:t>
-                            </w:r>
-                            <w:r>
-                              <w:fldChar w:fldCharType="end"/>
-                            </w:r>
+                            <w:fldSimple w:instr=" SEQ Figure \* ARABIC ">
+                              <w:r>
+                                <w:rPr>
+                                  <w:noProof/>
+                                </w:rPr>
+                                <w:t>5</w:t>
+                              </w:r>
+                            </w:fldSimple>
                             <w:bookmarkEnd w:id="8"/>
                             <w:r>
                               <w:t xml:space="preserve"> </w:t>
@@ -6205,24 +6151,14 @@
                       <w:r>
                         <w:t xml:space="preserve">Figure </w:t>
                       </w:r>
-                      <w:r>
-                        <w:fldChar w:fldCharType="begin"/>
-                      </w:r>
-                      <w:r>
-                        <w:instrText xml:space="preserve"> SEQ Figure \* ARABIC </w:instrText>
-                      </w:r>
-                      <w:r>
-                        <w:fldChar w:fldCharType="separate"/>
-                      </w:r>
-                      <w:r>
-                        <w:rPr>
-                          <w:noProof/>
-                        </w:rPr>
-                        <w:t>5</w:t>
-                      </w:r>
-                      <w:r>
-                        <w:fldChar w:fldCharType="end"/>
-                      </w:r>
+                      <w:fldSimple w:instr=" SEQ Figure \* ARABIC ">
+                        <w:r>
+                          <w:rPr>
+                            <w:noProof/>
+                          </w:rPr>
+                          <w:t>5</w:t>
+                        </w:r>
+                      </w:fldSimple>
                       <w:bookmarkEnd w:id="9"/>
                       <w:r>
                         <w:t xml:space="preserve"> </w:t>
@@ -6471,37 +6407,27 @@
                                 <w:sz w:val="20"/>
                               </w:rPr>
                             </w:pPr>
-                            <w:bookmarkStart w:id="10" w:name="_Ref85123632"/>
-                            <w:bookmarkStart w:id="11" w:name="_Ref85123695"/>
+                            <w:bookmarkStart w:id="10" w:name="_Ref85123695"/>
+                            <w:bookmarkStart w:id="11" w:name="_Ref85123632"/>
                             <w:r>
                               <w:t xml:space="preserve">Figure </w:t>
                             </w:r>
-                            <w:r>
-                              <w:fldChar w:fldCharType="begin"/>
-                            </w:r>
-                            <w:r>
-                              <w:instrText xml:space="preserve"> SEQ Figure \* ARABIC </w:instrText>
-                            </w:r>
-                            <w:r>
-                              <w:fldChar w:fldCharType="separate"/>
-                            </w:r>
-                            <w:r>
-                              <w:rPr>
-                                <w:noProof/>
-                              </w:rPr>
-                              <w:t>6</w:t>
-                            </w:r>
-                            <w:r>
-                              <w:fldChar w:fldCharType="end"/>
-                            </w:r>
-                            <w:bookmarkEnd w:id="11"/>
+                            <w:fldSimple w:instr=" SEQ Figure \* ARABIC ">
+                              <w:r>
+                                <w:rPr>
+                                  <w:noProof/>
+                                </w:rPr>
+                                <w:t>6</w:t>
+                              </w:r>
+                            </w:fldSimple>
+                            <w:bookmarkEnd w:id="10"/>
                             <w:r>
                               <w:t xml:space="preserve"> </w:t>
                             </w:r>
                             <w:r>
                               <w:t>Scope timeline for Airpark</w:t>
                             </w:r>
-                            <w:bookmarkEnd w:id="10"/>
+                            <w:bookmarkEnd w:id="11"/>
                           </w:p>
                         </w:txbxContent>
                       </wps:txbx>
@@ -6537,37 +6463,27 @@
                           <w:sz w:val="20"/>
                         </w:rPr>
                       </w:pPr>
-                      <w:bookmarkStart w:id="12" w:name="_Ref85123632"/>
-                      <w:bookmarkStart w:id="13" w:name="_Ref85123695"/>
+                      <w:bookmarkStart w:id="12" w:name="_Ref85123695"/>
+                      <w:bookmarkStart w:id="13" w:name="_Ref85123632"/>
                       <w:r>
                         <w:t xml:space="preserve">Figure </w:t>
                       </w:r>
-                      <w:r>
-                        <w:fldChar w:fldCharType="begin"/>
-                      </w:r>
-                      <w:r>
-                        <w:instrText xml:space="preserve"> SEQ Figure \* ARABIC </w:instrText>
-                      </w:r>
-                      <w:r>
-                        <w:fldChar w:fldCharType="separate"/>
-                      </w:r>
-                      <w:r>
-                        <w:rPr>
-                          <w:noProof/>
-                        </w:rPr>
-                        <w:t>6</w:t>
-                      </w:r>
-                      <w:r>
-                        <w:fldChar w:fldCharType="end"/>
-                      </w:r>
-                      <w:bookmarkEnd w:id="13"/>
+                      <w:fldSimple w:instr=" SEQ Figure \* ARABIC ">
+                        <w:r>
+                          <w:rPr>
+                            <w:noProof/>
+                          </w:rPr>
+                          <w:t>6</w:t>
+                        </w:r>
+                      </w:fldSimple>
+                      <w:bookmarkEnd w:id="12"/>
                       <w:r>
                         <w:t xml:space="preserve"> </w:t>
                       </w:r>
                       <w:r>
                         <w:t>Scope timeline for Airpark</w:t>
                       </w:r>
-                      <w:bookmarkEnd w:id="12"/>
+                      <w:bookmarkEnd w:id="13"/>
                     </w:p>
                   </w:txbxContent>
                 </v:textbox>
@@ -6778,24 +6694,14 @@
                             <w:r>
                               <w:t xml:space="preserve">Figure </w:t>
                             </w:r>
-                            <w:r>
-                              <w:fldChar w:fldCharType="begin"/>
-                            </w:r>
-                            <w:r>
-                              <w:instrText xml:space="preserve"> SEQ Figure \* ARABIC </w:instrText>
-                            </w:r>
-                            <w:r>
-                              <w:fldChar w:fldCharType="separate"/>
-                            </w:r>
-                            <w:r>
-                              <w:rPr>
-                                <w:noProof/>
-                              </w:rPr>
-                              <w:t>7</w:t>
-                            </w:r>
-                            <w:r>
-                              <w:fldChar w:fldCharType="end"/>
-                            </w:r>
+                            <w:fldSimple w:instr=" SEQ Figure \* ARABIC ">
+                              <w:r>
+                                <w:rPr>
+                                  <w:noProof/>
+                                </w:rPr>
+                                <w:t>7</w:t>
+                              </w:r>
+                            </w:fldSimple>
                             <w:bookmarkEnd w:id="14"/>
                             <w:r>
                               <w:t xml:space="preserve"> </w:t>
@@ -6839,24 +6745,14 @@
                       <w:r>
                         <w:t xml:space="preserve">Figure </w:t>
                       </w:r>
-                      <w:r>
-                        <w:fldChar w:fldCharType="begin"/>
-                      </w:r>
-                      <w:r>
-                        <w:instrText xml:space="preserve"> SEQ Figure \* ARABIC </w:instrText>
-                      </w:r>
-                      <w:r>
-                        <w:fldChar w:fldCharType="separate"/>
-                      </w:r>
-                      <w:r>
-                        <w:rPr>
-                          <w:noProof/>
-                        </w:rPr>
-                        <w:t>7</w:t>
-                      </w:r>
-                      <w:r>
-                        <w:fldChar w:fldCharType="end"/>
-                      </w:r>
+                      <w:fldSimple w:instr=" SEQ Figure \* ARABIC ">
+                        <w:r>
+                          <w:rPr>
+                            <w:noProof/>
+                          </w:rPr>
+                          <w:t>7</w:t>
+                        </w:r>
+                      </w:fldSimple>
                       <w:bookmarkEnd w:id="15"/>
                       <w:r>
                         <w:t xml:space="preserve"> </w:t>
@@ -7124,24 +7020,14 @@
                             <w:r>
                               <w:t xml:space="preserve">Figure </w:t>
                             </w:r>
-                            <w:r>
-                              <w:fldChar w:fldCharType="begin"/>
-                            </w:r>
-                            <w:r>
-                              <w:instrText xml:space="preserve"> SEQ Figure \* ARABIC </w:instrText>
-                            </w:r>
-                            <w:r>
-                              <w:fldChar w:fldCharType="separate"/>
-                            </w:r>
-                            <w:r>
-                              <w:rPr>
-                                <w:noProof/>
-                              </w:rPr>
-                              <w:t>8</w:t>
-                            </w:r>
-                            <w:r>
-                              <w:fldChar w:fldCharType="end"/>
-                            </w:r>
+                            <w:fldSimple w:instr=" SEQ Figure \* ARABIC ">
+                              <w:r>
+                                <w:rPr>
+                                  <w:noProof/>
+                                </w:rPr>
+                                <w:t>8</w:t>
+                              </w:r>
+                            </w:fldSimple>
                             <w:bookmarkEnd w:id="16"/>
                             <w:r>
                               <w:t xml:space="preserve"> </w:t>
@@ -7185,24 +7071,14 @@
                       <w:r>
                         <w:t xml:space="preserve">Figure </w:t>
                       </w:r>
-                      <w:r>
-                        <w:fldChar w:fldCharType="begin"/>
-                      </w:r>
-                      <w:r>
-                        <w:instrText xml:space="preserve"> SEQ Figure \* ARABIC </w:instrText>
-                      </w:r>
-                      <w:r>
-                        <w:fldChar w:fldCharType="separate"/>
-                      </w:r>
-                      <w:r>
-                        <w:rPr>
-                          <w:noProof/>
-                        </w:rPr>
-                        <w:t>8</w:t>
-                      </w:r>
-                      <w:r>
-                        <w:fldChar w:fldCharType="end"/>
-                      </w:r>
+                      <w:fldSimple w:instr=" SEQ Figure \* ARABIC ">
+                        <w:r>
+                          <w:rPr>
+                            <w:noProof/>
+                          </w:rPr>
+                          <w:t>8</w:t>
+                        </w:r>
+                      </w:fldSimple>
                       <w:bookmarkEnd w:id="17"/>
                       <w:r>
                         <w:t xml:space="preserve"> </w:t>
@@ -7506,24 +7382,14 @@
                             <w:r>
                               <w:t xml:space="preserve">Figure </w:t>
                             </w:r>
-                            <w:r>
-                              <w:fldChar w:fldCharType="begin"/>
-                            </w:r>
-                            <w:r>
-                              <w:instrText xml:space="preserve"> SEQ Figure \* ARABIC </w:instrText>
-                            </w:r>
-                            <w:r>
-                              <w:fldChar w:fldCharType="separate"/>
-                            </w:r>
-                            <w:r>
-                              <w:rPr>
-                                <w:noProof/>
-                              </w:rPr>
-                              <w:t>9</w:t>
-                            </w:r>
-                            <w:r>
-                              <w:fldChar w:fldCharType="end"/>
-                            </w:r>
+                            <w:fldSimple w:instr=" SEQ Figure \* ARABIC ">
+                              <w:r>
+                                <w:rPr>
+                                  <w:noProof/>
+                                </w:rPr>
+                                <w:t>9</w:t>
+                              </w:r>
+                            </w:fldSimple>
                             <w:bookmarkEnd w:id="18"/>
                             <w:r>
                               <w:t xml:space="preserve"> </w:t>
@@ -7570,24 +7436,14 @@
                       <w:r>
                         <w:t xml:space="preserve">Figure </w:t>
                       </w:r>
-                      <w:r>
-                        <w:fldChar w:fldCharType="begin"/>
-                      </w:r>
-                      <w:r>
-                        <w:instrText xml:space="preserve"> SEQ Figure \* ARABIC </w:instrText>
-                      </w:r>
-                      <w:r>
-                        <w:fldChar w:fldCharType="separate"/>
-                      </w:r>
-                      <w:r>
-                        <w:rPr>
-                          <w:noProof/>
-                        </w:rPr>
-                        <w:t>9</w:t>
-                      </w:r>
-                      <w:r>
-                        <w:fldChar w:fldCharType="end"/>
-                      </w:r>
+                      <w:fldSimple w:instr=" SEQ Figure \* ARABIC ">
+                        <w:r>
+                          <w:rPr>
+                            <w:noProof/>
+                          </w:rPr>
+                          <w:t>9</w:t>
+                        </w:r>
+                      </w:fldSimple>
                       <w:bookmarkEnd w:id="19"/>
                       <w:r>
                         <w:t xml:space="preserve"> </w:t>
@@ -8046,24 +7902,14 @@
                             <w:r>
                               <w:t xml:space="preserve">Figure </w:t>
                             </w:r>
-                            <w:r>
-                              <w:fldChar w:fldCharType="begin"/>
-                            </w:r>
-                            <w:r>
-                              <w:instrText xml:space="preserve"> SEQ Figure \* ARABIC </w:instrText>
-                            </w:r>
-                            <w:r>
-                              <w:fldChar w:fldCharType="separate"/>
-                            </w:r>
-                            <w:r>
-                              <w:rPr>
-                                <w:noProof/>
-                              </w:rPr>
-                              <w:t>10</w:t>
-                            </w:r>
-                            <w:r>
-                              <w:fldChar w:fldCharType="end"/>
-                            </w:r>
+                            <w:fldSimple w:instr=" SEQ Figure \* ARABIC ">
+                              <w:r>
+                                <w:rPr>
+                                  <w:noProof/>
+                                </w:rPr>
+                                <w:t>10</w:t>
+                              </w:r>
+                            </w:fldSimple>
                             <w:bookmarkEnd w:id="20"/>
                             <w:r>
                               <w:t xml:space="preserve"> </w:t>
@@ -8106,24 +7952,14 @@
                       <w:r>
                         <w:t xml:space="preserve">Figure </w:t>
                       </w:r>
-                      <w:r>
-                        <w:fldChar w:fldCharType="begin"/>
-                      </w:r>
-                      <w:r>
-                        <w:instrText xml:space="preserve"> SEQ Figure \* ARABIC </w:instrText>
-                      </w:r>
-                      <w:r>
-                        <w:fldChar w:fldCharType="separate"/>
-                      </w:r>
-                      <w:r>
-                        <w:rPr>
-                          <w:noProof/>
-                        </w:rPr>
-                        <w:t>10</w:t>
-                      </w:r>
-                      <w:r>
-                        <w:fldChar w:fldCharType="end"/>
-                      </w:r>
+                      <w:fldSimple w:instr=" SEQ Figure \* ARABIC ">
+                        <w:r>
+                          <w:rPr>
+                            <w:noProof/>
+                          </w:rPr>
+                          <w:t>10</w:t>
+                        </w:r>
+                      </w:fldSimple>
                       <w:bookmarkEnd w:id="21"/>
                       <w:r>
                         <w:t xml:space="preserve"> </w:t>
@@ -8487,24 +8323,14 @@
                             <w:r>
                               <w:t xml:space="preserve">Figure </w:t>
                             </w:r>
-                            <w:r>
-                              <w:fldChar w:fldCharType="begin"/>
-                            </w:r>
-                            <w:r>
-                              <w:instrText xml:space="preserve"> SEQ Figure \* ARABIC </w:instrText>
-                            </w:r>
-                            <w:r>
-                              <w:fldChar w:fldCharType="separate"/>
-                            </w:r>
-                            <w:r>
-                              <w:rPr>
-                                <w:noProof/>
-                              </w:rPr>
-                              <w:t>11</w:t>
-                            </w:r>
-                            <w:r>
-                              <w:fldChar w:fldCharType="end"/>
-                            </w:r>
+                            <w:fldSimple w:instr=" SEQ Figure \* ARABIC ">
+                              <w:r>
+                                <w:rPr>
+                                  <w:noProof/>
+                                </w:rPr>
+                                <w:t>11</w:t>
+                              </w:r>
+                            </w:fldSimple>
                             <w:bookmarkEnd w:id="22"/>
                             <w:r>
                               <w:t xml:space="preserve"> </w:t>
@@ -8551,24 +8377,14 @@
                       <w:r>
                         <w:t xml:space="preserve">Figure </w:t>
                       </w:r>
-                      <w:r>
-                        <w:fldChar w:fldCharType="begin"/>
-                      </w:r>
-                      <w:r>
-                        <w:instrText xml:space="preserve"> SEQ Figure \* ARABIC </w:instrText>
-                      </w:r>
-                      <w:r>
-                        <w:fldChar w:fldCharType="separate"/>
-                      </w:r>
-                      <w:r>
-                        <w:rPr>
-                          <w:noProof/>
-                        </w:rPr>
-                        <w:t>11</w:t>
-                      </w:r>
-                      <w:r>
-                        <w:fldChar w:fldCharType="end"/>
-                      </w:r>
+                      <w:fldSimple w:instr=" SEQ Figure \* ARABIC ">
+                        <w:r>
+                          <w:rPr>
+                            <w:noProof/>
+                          </w:rPr>
+                          <w:t>11</w:t>
+                        </w:r>
+                      </w:fldSimple>
                       <w:bookmarkEnd w:id="23"/>
                       <w:r>
                         <w:t xml:space="preserve"> </w:t>
@@ -8769,24 +8585,14 @@
                             <w:r>
                               <w:t xml:space="preserve">Figure </w:t>
                             </w:r>
-                            <w:r>
-                              <w:fldChar w:fldCharType="begin"/>
-                            </w:r>
-                            <w:r>
-                              <w:instrText xml:space="preserve"> SEQ Figure \* ARABIC </w:instrText>
-                            </w:r>
-                            <w:r>
-                              <w:fldChar w:fldCharType="separate"/>
-                            </w:r>
-                            <w:r>
-                              <w:rPr>
-                                <w:noProof/>
-                              </w:rPr>
-                              <w:t>12</w:t>
-                            </w:r>
-                            <w:r>
-                              <w:fldChar w:fldCharType="end"/>
-                            </w:r>
+                            <w:fldSimple w:instr=" SEQ Figure \* ARABIC ">
+                              <w:r>
+                                <w:rPr>
+                                  <w:noProof/>
+                                </w:rPr>
+                                <w:t>12</w:t>
+                              </w:r>
+                            </w:fldSimple>
                             <w:bookmarkEnd w:id="24"/>
                             <w:r>
                               <w:t xml:space="preserve"> </w:t>
@@ -8829,24 +8635,14 @@
                       <w:r>
                         <w:t xml:space="preserve">Figure </w:t>
                       </w:r>
-                      <w:r>
-                        <w:fldChar w:fldCharType="begin"/>
-                      </w:r>
-                      <w:r>
-                        <w:instrText xml:space="preserve"> SEQ Figure \* ARABIC </w:instrText>
-                      </w:r>
-                      <w:r>
-                        <w:fldChar w:fldCharType="separate"/>
-                      </w:r>
-                      <w:r>
-                        <w:rPr>
-                          <w:noProof/>
-                        </w:rPr>
-                        <w:t>12</w:t>
-                      </w:r>
-                      <w:r>
-                        <w:fldChar w:fldCharType="end"/>
-                      </w:r>
+                      <w:fldSimple w:instr=" SEQ Figure \* ARABIC ">
+                        <w:r>
+                          <w:rPr>
+                            <w:noProof/>
+                          </w:rPr>
+                          <w:t>12</w:t>
+                        </w:r>
+                      </w:fldSimple>
                       <w:bookmarkEnd w:id="25"/>
                       <w:r>
                         <w:t xml:space="preserve"> </w:t>
@@ -8864,6 +8660,9 @@
         </mc:AlternateContent>
       </w:r>
       <w:r>
+        <w:rPr>
+          <w:noProof/>
+        </w:rPr>
         <w:drawing>
           <wp:anchor distT="0" distB="0" distL="114300" distR="114300" simplePos="0" relativeHeight="251742208" behindDoc="0" locked="0" layoutInCell="1" allowOverlap="1" wp14:anchorId="5A15CD01" wp14:editId="129F9098">
             <wp:simplePos x="0" y="0"/>
@@ -9150,24 +8949,14 @@
                             <w:r>
                               <w:t xml:space="preserve">Figure </w:t>
                             </w:r>
-                            <w:r>
-                              <w:fldChar w:fldCharType="begin"/>
-                            </w:r>
-                            <w:r>
-                              <w:instrText xml:space="preserve"> SEQ Figure \* ARABIC </w:instrText>
-                            </w:r>
-                            <w:r>
-                              <w:fldChar w:fldCharType="separate"/>
-                            </w:r>
-                            <w:r>
-                              <w:rPr>
-                                <w:noProof/>
-                              </w:rPr>
-                              <w:t>13</w:t>
-                            </w:r>
-                            <w:r>
-                              <w:fldChar w:fldCharType="end"/>
-                            </w:r>
+                            <w:fldSimple w:instr=" SEQ Figure \* ARABIC ">
+                              <w:r>
+                                <w:rPr>
+                                  <w:noProof/>
+                                </w:rPr>
+                                <w:t>13</w:t>
+                              </w:r>
+                            </w:fldSimple>
                             <w:bookmarkEnd w:id="26"/>
                             <w:r>
                               <w:t xml:space="preserve"> Search address before (left) and after (right)</w:t>
@@ -9211,24 +9000,14 @@
                       <w:r>
                         <w:t xml:space="preserve">Figure </w:t>
                       </w:r>
-                      <w:r>
-                        <w:fldChar w:fldCharType="begin"/>
-                      </w:r>
-                      <w:r>
-                        <w:instrText xml:space="preserve"> SEQ Figure \* ARABIC </w:instrText>
-                      </w:r>
-                      <w:r>
-                        <w:fldChar w:fldCharType="separate"/>
-                      </w:r>
-                      <w:r>
-                        <w:rPr>
-                          <w:noProof/>
-                        </w:rPr>
-                        <w:t>13</w:t>
-                      </w:r>
-                      <w:r>
-                        <w:fldChar w:fldCharType="end"/>
-                      </w:r>
+                      <w:fldSimple w:instr=" SEQ Figure \* ARABIC ">
+                        <w:r>
+                          <w:rPr>
+                            <w:noProof/>
+                          </w:rPr>
+                          <w:t>13</w:t>
+                        </w:r>
+                      </w:fldSimple>
                       <w:bookmarkEnd w:id="27"/>
                       <w:r>
                         <w:t xml:space="preserve"> Search address before (left) and after (right)</w:t>
@@ -9437,24 +9216,14 @@
                             <w:r>
                               <w:t xml:space="preserve">Figure </w:t>
                             </w:r>
-                            <w:r>
-                              <w:fldChar w:fldCharType="begin"/>
-                            </w:r>
-                            <w:r>
-                              <w:instrText xml:space="preserve"> SEQ Figure \* ARABIC </w:instrText>
-                            </w:r>
-                            <w:r>
-                              <w:fldChar w:fldCharType="separate"/>
-                            </w:r>
-                            <w:r>
-                              <w:rPr>
-                                <w:noProof/>
-                              </w:rPr>
-                              <w:t>14</w:t>
-                            </w:r>
-                            <w:r>
-                              <w:fldChar w:fldCharType="end"/>
-                            </w:r>
+                            <w:fldSimple w:instr=" SEQ Figure \* ARABIC ">
+                              <w:r>
+                                <w:rPr>
+                                  <w:noProof/>
+                                </w:rPr>
+                                <w:t>14</w:t>
+                              </w:r>
+                            </w:fldSimple>
                             <w:bookmarkEnd w:id="28"/>
                             <w:r>
                               <w:t xml:space="preserve"> Add listing page before (left) and after (right)</w:t>
@@ -9497,24 +9266,14 @@
                       <w:r>
                         <w:t xml:space="preserve">Figure </w:t>
                       </w:r>
-                      <w:r>
-                        <w:fldChar w:fldCharType="begin"/>
-                      </w:r>
-                      <w:r>
-                        <w:instrText xml:space="preserve"> SEQ Figure \* ARABIC </w:instrText>
-                      </w:r>
-                      <w:r>
-                        <w:fldChar w:fldCharType="separate"/>
-                      </w:r>
-                      <w:r>
-                        <w:rPr>
-                          <w:noProof/>
-                        </w:rPr>
-                        <w:t>14</w:t>
-                      </w:r>
-                      <w:r>
-                        <w:fldChar w:fldCharType="end"/>
-                      </w:r>
+                      <w:fldSimple w:instr=" SEQ Figure \* ARABIC ">
+                        <w:r>
+                          <w:rPr>
+                            <w:noProof/>
+                          </w:rPr>
+                          <w:t>14</w:t>
+                        </w:r>
+                      </w:fldSimple>
                       <w:bookmarkEnd w:id="29"/>
                       <w:r>
                         <w:t xml:space="preserve"> Add listing page before (left) and after (right)</w:t>
@@ -9736,24 +9495,14 @@
                             <w:r>
                               <w:t xml:space="preserve">Figure </w:t>
                             </w:r>
-                            <w:r>
-                              <w:fldChar w:fldCharType="begin"/>
-                            </w:r>
-                            <w:r>
-                              <w:instrText xml:space="preserve"> SEQ Figure \* ARABIC </w:instrText>
-                            </w:r>
-                            <w:r>
-                              <w:fldChar w:fldCharType="separate"/>
-                            </w:r>
-                            <w:r>
-                              <w:rPr>
-                                <w:noProof/>
-                              </w:rPr>
-                              <w:t>15</w:t>
-                            </w:r>
-                            <w:r>
-                              <w:fldChar w:fldCharType="end"/>
-                            </w:r>
+                            <w:fldSimple w:instr=" SEQ Figure \* ARABIC ">
+                              <w:r>
+                                <w:rPr>
+                                  <w:noProof/>
+                                </w:rPr>
+                                <w:t>15</w:t>
+                              </w:r>
+                            </w:fldSimple>
                             <w:bookmarkEnd w:id="30"/>
                             <w:r>
                               <w:t xml:space="preserve"> Currently parking popup before (left) and after (right)</w:t>
@@ -9797,24 +9546,14 @@
                       <w:r>
                         <w:t xml:space="preserve">Figure </w:t>
                       </w:r>
-                      <w:r>
-                        <w:fldChar w:fldCharType="begin"/>
-                      </w:r>
-                      <w:r>
-                        <w:instrText xml:space="preserve"> SEQ Figure \* ARABIC </w:instrText>
-                      </w:r>
-                      <w:r>
-                        <w:fldChar w:fldCharType="separate"/>
-                      </w:r>
-                      <w:r>
-                        <w:rPr>
-                          <w:noProof/>
-                        </w:rPr>
-                        <w:t>15</w:t>
-                      </w:r>
-                      <w:r>
-                        <w:fldChar w:fldCharType="end"/>
-                      </w:r>
+                      <w:fldSimple w:instr=" SEQ Figure \* ARABIC ">
+                        <w:r>
+                          <w:rPr>
+                            <w:noProof/>
+                          </w:rPr>
+                          <w:t>15</w:t>
+                        </w:r>
+                      </w:fldSimple>
                       <w:bookmarkEnd w:id="31"/>
                       <w:r>
                         <w:t xml:space="preserve"> Currently parking popup before (left) and after (right)</w:t>
@@ -10183,7 +9922,7 @@
               </w:tblGrid>
               <w:tr>
                 <w:trPr>
-                  <w:divId w:val="2001470011"/>
+                  <w:divId w:val="26295499"/>
                   <w:tblCellSpacing w:w="15" w:type="dxa"/>
                 </w:trPr>
                 <w:tc>
@@ -10245,7 +9984,7 @@
               </w:tr>
               <w:tr>
                 <w:trPr>
-                  <w:divId w:val="2001470011"/>
+                  <w:divId w:val="26295499"/>
                   <w:tblCellSpacing w:w="15" w:type="dxa"/>
                 </w:trPr>
                 <w:tc>
@@ -10305,7 +10044,7 @@
               </w:tr>
               <w:tr>
                 <w:trPr>
-                  <w:divId w:val="2001470011"/>
+                  <w:divId w:val="26295499"/>
                   <w:tblCellSpacing w:w="15" w:type="dxa"/>
                 </w:trPr>
                 <w:tc>
@@ -10351,7 +10090,7 @@
               </w:tr>
               <w:tr>
                 <w:trPr>
-                  <w:divId w:val="2001470011"/>
+                  <w:divId w:val="26295499"/>
                   <w:tblCellSpacing w:w="15" w:type="dxa"/>
                 </w:trPr>
                 <w:tc>
@@ -10411,7 +10150,7 @@
               </w:tr>
               <w:tr>
                 <w:trPr>
-                  <w:divId w:val="2001470011"/>
+                  <w:divId w:val="26295499"/>
                   <w:tblCellSpacing w:w="15" w:type="dxa"/>
                 </w:trPr>
                 <w:tc>
@@ -10471,7 +10210,7 @@
               </w:tr>
               <w:tr>
                 <w:trPr>
-                  <w:divId w:val="2001470011"/>
+                  <w:divId w:val="26295499"/>
                   <w:tblCellSpacing w:w="15" w:type="dxa"/>
                 </w:trPr>
                 <w:tc>
@@ -10531,7 +10270,7 @@
               </w:tr>
               <w:tr>
                 <w:trPr>
-                  <w:divId w:val="2001470011"/>
+                  <w:divId w:val="26295499"/>
                   <w:tblCellSpacing w:w="15" w:type="dxa"/>
                 </w:trPr>
                 <w:tc>
@@ -10591,7 +10330,7 @@
               </w:tr>
               <w:tr>
                 <w:trPr>
-                  <w:divId w:val="2001470011"/>
+                  <w:divId w:val="26295499"/>
                   <w:tblCellSpacing w:w="15" w:type="dxa"/>
                 </w:trPr>
                 <w:tc>
@@ -10651,7 +10390,7 @@
               </w:tr>
               <w:tr>
                 <w:trPr>
-                  <w:divId w:val="2001470011"/>
+                  <w:divId w:val="26295499"/>
                   <w:tblCellSpacing w:w="15" w:type="dxa"/>
                 </w:trPr>
                 <w:tc>
@@ -10711,7 +10450,7 @@
               </w:tr>
               <w:tr>
                 <w:trPr>
-                  <w:divId w:val="2001470011"/>
+                  <w:divId w:val="26295499"/>
                   <w:tblCellSpacing w:w="15" w:type="dxa"/>
                 </w:trPr>
                 <w:tc>
@@ -10771,7 +10510,7 @@
               </w:tr>
               <w:tr>
                 <w:trPr>
-                  <w:divId w:val="2001470011"/>
+                  <w:divId w:val="26295499"/>
                   <w:tblCellSpacing w:w="15" w:type="dxa"/>
                 </w:trPr>
                 <w:tc>
@@ -10831,7 +10570,7 @@
               </w:tr>
               <w:tr>
                 <w:trPr>
-                  <w:divId w:val="2001470011"/>
+                  <w:divId w:val="26295499"/>
                   <w:tblCellSpacing w:w="15" w:type="dxa"/>
                 </w:trPr>
                 <w:tc>
@@ -10891,7 +10630,7 @@
               </w:tr>
               <w:tr>
                 <w:trPr>
-                  <w:divId w:val="2001470011"/>
+                  <w:divId w:val="26295499"/>
                   <w:tblCellSpacing w:w="15" w:type="dxa"/>
                 </w:trPr>
                 <w:tc>
@@ -10952,7 +10691,7 @@
               </w:tr>
               <w:tr>
                 <w:trPr>
-                  <w:divId w:val="2001470011"/>
+                  <w:divId w:val="26295499"/>
                   <w:tblCellSpacing w:w="15" w:type="dxa"/>
                 </w:trPr>
                 <w:tc>
@@ -11012,7 +10751,7 @@
               </w:tr>
               <w:tr>
                 <w:trPr>
-                  <w:divId w:val="2001470011"/>
+                  <w:divId w:val="26295499"/>
                   <w:tblCellSpacing w:w="15" w:type="dxa"/>
                 </w:trPr>
                 <w:tc>
@@ -11072,7 +10811,7 @@
               </w:tr>
               <w:tr>
                 <w:trPr>
-                  <w:divId w:val="2001470011"/>
+                  <w:divId w:val="26295499"/>
                   <w:tblCellSpacing w:w="15" w:type="dxa"/>
                 </w:trPr>
                 <w:tc>
@@ -11132,7 +10871,7 @@
               </w:tr>
               <w:tr>
                 <w:trPr>
-                  <w:divId w:val="2001470011"/>
+                  <w:divId w:val="26295499"/>
                   <w:tblCellSpacing w:w="15" w:type="dxa"/>
                 </w:trPr>
                 <w:tc>
@@ -11178,7 +10917,7 @@
               </w:tr>
               <w:tr>
                 <w:trPr>
-                  <w:divId w:val="2001470011"/>
+                  <w:divId w:val="26295499"/>
                   <w:tblCellSpacing w:w="15" w:type="dxa"/>
                 </w:trPr>
                 <w:tc>
@@ -11238,7 +10977,7 @@
               </w:tr>
               <w:tr>
                 <w:trPr>
-                  <w:divId w:val="2001470011"/>
+                  <w:divId w:val="26295499"/>
                   <w:tblCellSpacing w:w="15" w:type="dxa"/>
                 </w:trPr>
                 <w:tc>
@@ -11284,7 +11023,7 @@
               </w:tr>
               <w:tr>
                 <w:trPr>
-                  <w:divId w:val="2001470011"/>
+                  <w:divId w:val="26295499"/>
                   <w:tblCellSpacing w:w="15" w:type="dxa"/>
                 </w:trPr>
                 <w:tc>
@@ -11344,7 +11083,7 @@
               </w:tr>
               <w:tr>
                 <w:trPr>
-                  <w:divId w:val="2001470011"/>
+                  <w:divId w:val="26295499"/>
                   <w:tblCellSpacing w:w="15" w:type="dxa"/>
                 </w:trPr>
                 <w:tc>
@@ -11404,7 +11143,7 @@
               </w:tr>
               <w:tr>
                 <w:trPr>
-                  <w:divId w:val="2001470011"/>
+                  <w:divId w:val="26295499"/>
                   <w:tblCellSpacing w:w="15" w:type="dxa"/>
                 </w:trPr>
                 <w:tc>
@@ -11464,7 +11203,7 @@
               </w:tr>
               <w:tr>
                 <w:trPr>
-                  <w:divId w:val="2001470011"/>
+                  <w:divId w:val="26295499"/>
                   <w:tblCellSpacing w:w="15" w:type="dxa"/>
                 </w:trPr>
                 <w:tc>
@@ -11522,71 +11261,10 @@
                   </w:p>
                 </w:tc>
               </w:tr>
-              <w:tr>
-                <w:trPr>
-                  <w:divId w:val="2001470011"/>
-                  <w:tblCellSpacing w:w="15" w:type="dxa"/>
-                </w:trPr>
-                <w:tc>
-                  <w:tcPr>
-                    <w:tcW w:w="50" w:type="pct"/>
-                    <w:hideMark/>
-                  </w:tcPr>
-                  <w:p>
-                    <w:pPr>
-                      <w:pStyle w:val="Bibliography"/>
-                      <w:rPr>
-                        <w:noProof/>
-                      </w:rPr>
-                    </w:pPr>
-                    <w:r>
-                      <w:rPr>
-                        <w:noProof/>
-                      </w:rPr>
-                      <w:lastRenderedPageBreak/>
-                      <w:t xml:space="preserve">[24] </w:t>
-                    </w:r>
-                  </w:p>
-                </w:tc>
-                <w:tc>
-                  <w:tcPr>
-                    <w:tcW w:w="0" w:type="auto"/>
-                    <w:hideMark/>
-                  </w:tcPr>
-                  <w:p>
-                    <w:pPr>
-                      <w:pStyle w:val="Bibliography"/>
-                      <w:rPr>
-                        <w:noProof/>
-                      </w:rPr>
-                    </w:pPr>
-                    <w:r>
-                      <w:rPr>
-                        <w:noProof/>
-                      </w:rPr>
-                      <w:t xml:space="preserve">S. Min, K. K. F. So and M. Jeong, “Consumer adoption of the Uber mobile application: Insights from diffusion of innovation theory and technology acceptance model,” </w:t>
-                    </w:r>
-                    <w:r>
-                      <w:rPr>
-                        <w:i/>
-                        <w:iCs/>
-                        <w:noProof/>
-                      </w:rPr>
-                      <w:t xml:space="preserve">Journal of Travel &amp; Tourism Marketing, </w:t>
-                    </w:r>
-                    <w:r>
-                      <w:rPr>
-                        <w:noProof/>
-                      </w:rPr>
-                      <w:t xml:space="preserve">vol. 36, p. 770–783, 9 2018. </w:t>
-                    </w:r>
-                  </w:p>
-                </w:tc>
-              </w:tr>
             </w:tbl>
             <w:p>
               <w:pPr>
-                <w:divId w:val="2001470011"/>
+                <w:divId w:val="26295499"/>
                 <w:rPr>
                   <w:noProof/>
                 </w:rPr>
@@ -12785,6 +12463,7 @@
   <w:style w:type="character" w:default="1" w:styleId="DefaultParagraphFont">
     <w:name w:val="Default Paragraph Font"/>
     <w:uiPriority w:val="1"/>
+    <w:semiHidden/>
     <w:unhideWhenUsed/>
   </w:style>
   <w:style w:type="table" w:default="1" w:styleId="TableNormal">
@@ -13721,41 +13400,6 @@
     <b:RefOrder>16</b:RefOrder>
   </b:Source>
   <b:Source>
-    <b:Year>2018</b:Year>
-    <b:Volume>36</b:Volume>
-    <b:BIBTEX_Entry>article</b:BIBTEX_Entry>
-    <b:SourceType>JournalArticle</b:SourceType>
-    <b:Title>Consumer adoption of the Uber mobile application: Insights from diffusion of innovation theory and technology acceptance model</b:Title>
-    <b:Tag>Min2018</b:Tag>
-    <b:Publisher>Informa UK Limited</b:Publisher>
-    <b:URL>https://doi.org/10.1080/10548408.2018.1507866</b:URL>
-    <b:DOI>10.1080/10548408.2018.1507866</b:DOI>
-    <b:Author>
-      <b:Author>
-        <b:NameList>
-          <b:Person>
-            <b:Last>Min</b:Last>
-            <b:First>Somang</b:First>
-          </b:Person>
-          <b:Person>
-            <b:Last>So</b:Last>
-            <b:Middle>Kam Fung</b:Middle>
-            <b:First>Kevin</b:First>
-          </b:Person>
-          <b:Person>
-            <b:Last>Jeong</b:Last>
-            <b:First>Miyoung</b:First>
-          </b:Person>
-        </b:NameList>
-      </b:Author>
-    </b:Author>
-    <b:Pages>770–783</b:Pages>
-    <b:Month>9</b:Month>
-    <b:JournalName>Journal of Travel &amp; Tourism Marketing</b:JournalName>
-    <b:Number>7</b:Number>
-    <b:RefOrder>24</b:RefOrder>
-  </b:Source>
-  <b:Source>
     <b:Year>2017</b:Year>
     <b:Volume>29</b:Volume>
     <b:BIBTEX_Entry>article</b:BIBTEX_Entry>
@@ -14314,7 +13958,7 @@
 </file>
 
 <file path=customXml/itemProps1.xml><?xml version="1.0" encoding="utf-8"?>
-<ds:datastoreItem xmlns:ds="http://schemas.openxmlformats.org/officeDocument/2006/customXml" ds:itemID="{80AA130F-FCC4-42C5-B473-E8E0BD575902}">
+<ds:datastoreItem xmlns:ds="http://schemas.openxmlformats.org/officeDocument/2006/customXml" ds:itemID="{DA420F18-517C-43D2-8D08-6BD0B38BD250}">
   <ds:schemaRefs>
     <ds:schemaRef ds:uri="http://schemas.openxmlformats.org/officeDocument/2006/bibliography"/>
   </ds:schemaRefs>

</xml_diff>